<commit_message>
Woche 3 05.09.2021 - 12.09.2021
</commit_message>
<xml_diff>
--- a/Hauptteil.docx
+++ b/Hauptteil.docx
@@ -4,29 +4,9 @@
   <w:body>
     <w:p>
       <w:pPr>
-        <w:rPr>
-          <w:rFonts w:ascii="Arial" w:hAnsi="Arial" w:cs="Arial"/>
-          <w:b/>
-          <w:sz w:val="40"/>
-          <w:szCs w:val="40"/>
-        </w:rPr>
-      </w:pPr>
-      <w:r>
-        <w:rPr>
-          <w:rFonts w:ascii="Arial" w:hAnsi="Arial" w:cs="Arial"/>
-          <w:b/>
-          <w:sz w:val="40"/>
-          <w:szCs w:val="40"/>
-        </w:rPr>
-        <w:br/>
-      </w:r>
-      <w:r>
-        <w:rPr>
-          <w:rFonts w:ascii="Arial" w:hAnsi="Arial" w:cs="Arial"/>
-          <w:b/>
-          <w:sz w:val="40"/>
-          <w:szCs w:val="40"/>
-        </w:rPr>
+        <w:pStyle w:val="TextKL"/>
+      </w:pPr>
+      <w:r>
         <w:t>Inhaltsverzeichnis</w:t>
       </w:r>
     </w:p>
@@ -344,121 +324,87 @@
           <w:sz w:val="28"/>
           <w:szCs w:val="28"/>
         </w:rPr>
-      </w:pPr>
-      <w:r>
-        <w:rPr>
-          <w:rFonts w:ascii="Arial" w:hAnsi="Arial" w:cs="Arial"/>
-          <w:b/>
-          <w:sz w:val="28"/>
-          <w:szCs w:val="28"/>
-        </w:rPr>
+        <w:sectPr>
+          <w:pgSz w:w="11906" w:h="16838"/>
+          <w:pgMar w:top="1417" w:right="1417" w:bottom="1134" w:left="1417" w:header="708" w:footer="708" w:gutter="0"/>
+          <w:cols w:space="708"/>
+          <w:docGrid w:linePitch="360"/>
+        </w:sectPr>
+      </w:pPr>
+    </w:p>
+    <w:p>
+      <w:pPr>
+        <w:pStyle w:val="berschriftKL"/>
+      </w:pPr>
+      <w:r>
         <w:lastRenderedPageBreak/>
-        <w:t xml:space="preserve"> Einleitung</w:t>
-      </w:r>
-    </w:p>
-    <w:p>
-      <w:pPr>
-        <w:pStyle w:val="ListParagraph"/>
-        <w:ind w:left="1080"/>
-        <w:rPr>
-          <w:rFonts w:ascii="Arial" w:hAnsi="Arial" w:cs="Arial"/>
-          <w:b/>
+        <w:t>Einleitung</w:t>
+      </w:r>
+    </w:p>
+    <w:p>
+      <w:pPr>
+        <w:pStyle w:val="TextKL"/>
+        <w:rPr>
           <w:sz w:val="40"/>
-          <w:szCs w:val="40"/>
-        </w:rPr>
-      </w:pPr>
-      <w:r>
-        <w:rPr>
-          <w:rFonts w:ascii="Arial" w:hAnsi="Arial" w:cs="Arial"/>
-          <w:b/>
-          <w:sz w:val="32"/>
-          <w:szCs w:val="32"/>
-        </w:rPr>
+        </w:rPr>
+      </w:pPr>
+      <w:r>
         <w:pict>
-          <v:rect id="_x0000_i1026" style="width:0;height:1.5pt" o:hralign="center" o:hrstd="t" o:hr="t" fillcolor="#a0a0a0" stroked="f"/>
+          <v:rect id="_x0000_i1026" style="width:394.4pt;height:1.45pt" o:hrpct="987" o:hralign="center" o:hrstd="t" o:hr="t" fillcolor="#a0a0a0" stroked="f"/>
         </w:pict>
       </w:r>
     </w:p>
     <w:p>
       <w:pPr>
-        <w:pStyle w:val="ListParagraph"/>
-        <w:ind w:left="1080"/>
-        <w:rPr>
-          <w:rFonts w:ascii="Arial" w:hAnsi="Arial" w:cs="Arial"/>
-          <w:sz w:val="24"/>
-          <w:szCs w:val="24"/>
-        </w:rPr>
-      </w:pPr>
-      <w:r>
-        <w:rPr>
-          <w:rFonts w:ascii="Arial" w:hAnsi="Arial" w:cs="Arial"/>
-          <w:sz w:val="24"/>
-          <w:szCs w:val="24"/>
-        </w:rPr>
-        <w:t>Das Thema meiner Komplexen Leistung habe ich gewählt, weil ich selbst eine Verwendung f</w:t>
-      </w:r>
-      <w:r>
-        <w:rPr>
-          <w:rFonts w:ascii="Arial" w:hAnsi="Arial" w:cs="Arial"/>
-          <w:sz w:val="24"/>
-          <w:szCs w:val="24"/>
-        </w:rPr>
-        <w:t>ür diese Belüftungsanlage habe. Mein Ziel ist es eine Entlüftungsanlage zu bauen</w:t>
-      </w:r>
-      <w:r>
-        <w:rPr>
-          <w:rFonts w:ascii="Arial" w:hAnsi="Arial" w:cs="Arial"/>
-          <w:sz w:val="24"/>
-          <w:szCs w:val="24"/>
-        </w:rPr>
-        <w:t>,</w:t>
-      </w:r>
-      <w:r>
-        <w:rPr>
-          <w:rFonts w:ascii="Arial" w:hAnsi="Arial" w:cs="Arial"/>
-          <w:sz w:val="24"/>
-          <w:szCs w:val="24"/>
-        </w:rPr>
-        <w:t xml:space="preserve"> die modular auch weiter zu einem Wärmetauscher</w:t>
-      </w:r>
-      <w:r>
-        <w:rPr>
-          <w:rFonts w:ascii="Arial" w:hAnsi="Arial" w:cs="Arial"/>
-          <w:sz w:val="24"/>
-          <w:szCs w:val="24"/>
-        </w:rPr>
-        <w:t xml:space="preserve"> umgebaut werden kann</w:t>
-      </w:r>
-      <w:r>
-        <w:rPr>
-          <w:rFonts w:ascii="Arial" w:hAnsi="Arial" w:cs="Arial"/>
-          <w:sz w:val="24"/>
-          <w:szCs w:val="24"/>
-        </w:rPr>
-        <w:t xml:space="preserve">, die Aufgabe der Anlage beschränkt sich dabei auf das Austauschen von Luft mit Draußen um den Keller unter einer obere Grenze, die aus Luftfeuchte und Temperatur besteht, zu halten. Das Hauptziel ist das in dem Keller der Taupunkt nicht überschritten wird und kein Schimmel entsteht oder das dort aufbewarte Kartoffeln keimen. </w:t>
-      </w:r>
-      <w:r>
-        <w:rPr>
-          <w:rFonts w:ascii="Arial" w:hAnsi="Arial" w:cs="Arial"/>
-          <w:sz w:val="24"/>
-          <w:szCs w:val="24"/>
-        </w:rPr>
-        <w:t>Die Kellerlüfteranlage soll auf Github nach dem Ende der Komplexen Leistung veröffentlicht werden, um für andere leicht erreichbar zu sein</w:t>
+        <w:pStyle w:val="TextKL"/>
+      </w:pPr>
+      <w:r>
+        <w:t>Diese Komplexe Leistung wird über eine Belüftungsanlage geschrieben, mit dem Hauptziel einen schimmelfreien Keller zu gewährleisten. Gewählt habe ich dieses T</w:t>
+      </w:r>
+      <w:r>
+        <w:t>hema da ich selbst Verwendung dafür habe und es wichtige Kompetenzen im Bereich der Elektronik und der Hardwarenahen Programmierung ver</w:t>
+      </w:r>
+      <w:r>
+        <w:t xml:space="preserve">sprach. Der Schimmel soll bekämpft werden, indem seine Entstehung direkt verhindert wird. Um dies zu bewerkstelligen wird Innenluft, mit einer hohen absoluten Luftfeuchte, durch Außenluft, mit einer geringeren </w:t>
+      </w:r>
+      <w:r>
+        <w:t>absoluten Luftfeuchte, ersetzt. Dabei geht es darum den Taupunkt, der mit relativer Luftfeuchte und Temperatur in verbunden ist, unter der aktuellen Innentemperatur des Kellers zu halten.</w:t>
+      </w:r>
+      <w:r>
+        <w:t>Ziele für diese Anlage sind: eine benutzerfreundliche Oberfläche des mitverbauten Displays, eine möglichst leichte und vollständige Anleitung zum Selbstbau der Belüftungsanlage, die Möglichkeit die Werte in Echtzeit per MQTT Protokoll von einem Internetfähigen Gerät abzulesen, ein Konfigurationsportal via Webserver, eine Verbindung mit dem Wlan</w:t>
+      </w:r>
+      <w:r>
+        <w:t xml:space="preserve"> falls möglich und das Öffnen eines Access Points falls die Verbindung zu einem Wlan nicht möglich ist.</w:t>
+      </w:r>
+      <w:r>
+        <w:br/>
+      </w:r>
+      <w:r>
+        <w:t>Um die Anlage zu konstruieren und zu bauen wird folgendermaßen vorgegangen: Als Erstes muss die Elektronik mit Programmierung gemacht werden, danach müssen die Maße der A</w:t>
+      </w:r>
+      <w:r>
+        <w:t>nlage gemessen</w:t>
+      </w:r>
+      <w:r>
+        <w:t xml:space="preserve"> und Skizzen gezeichnet werden</w:t>
+      </w:r>
+      <w:r>
+        <w:t xml:space="preserve">, die Skizzen werden dann als 3D – Modell Vorlagen verwendet. Wenn die 3D – Modelle fertig sind müssen diese mit einem 3D – Drucker  hergestellt und als finaller Schritt werden diese dann mit der Elektronik zusammen verbaut. </w:t>
+      </w:r>
+      <w:r>
+        <w:t xml:space="preserve">Anschließend wird die Anlage geprüft, wenn die Luftfeuchte im Inneren sich nicht durch einfaches lüften auf das erwünschte Maß reduzieren lässt, dann wird die Anlage noch um eine Zirkulationspumpe erweitert. Diese soll dann die eingehende Luft kühlen um die absolute Luftfeuchte dieser zu verringern. Selbst wenn die Zirkulationspumpe nicht nötig seien sollte ist es trotzdem ein Ziel die Anlage modular und erweiterbar zu </w:t>
+      </w:r>
+      <w:r>
+        <w:t>gestallten um bei späteren Änderungen und Erweiterungen so wenig wie möglich Aufwand zu haben.</w:t>
       </w:r>
       <w:bookmarkStart w:id="0" w:name="_GoBack"/>
       <w:bookmarkEnd w:id="0"/>
-      <w:r>
-        <w:rPr>
-          <w:rFonts w:ascii="Arial" w:hAnsi="Arial" w:cs="Arial"/>
-          <w:sz w:val="24"/>
-          <w:szCs w:val="24"/>
-        </w:rPr>
-        <w:t>.</w:t>
-      </w:r>
     </w:p>
     <w:sectPr>
+      <w:footerReference w:type="default" r:id="rId8"/>
       <w:pgSz w:w="11906" w:h="16838"/>
       <w:pgMar w:top="1417" w:right="1417" w:bottom="1134" w:left="1417" w:header="708" w:footer="708" w:gutter="0"/>
+      <w:pgNumType w:start="3"/>
       <w:cols w:space="708"/>
       <w:docGrid w:linePitch="360"/>
     </w:sectPr>
@@ -466,19 +412,123 @@
 </w:document>
 </file>
 
+<file path=word/endnotes.xml><?xml version="1.0" encoding="utf-8"?>
+<w:endnotes xmlns:wpc="http://schemas.microsoft.com/office/word/2010/wordprocessingCanvas" xmlns:cx="http://schemas.microsoft.com/office/drawing/2014/chartex" xmlns:mc="http://schemas.openxmlformats.org/markup-compatibility/2006" xmlns:o="urn:schemas-microsoft-com:office:office" xmlns:r="http://schemas.openxmlformats.org/officeDocument/2006/relationships" xmlns:m="http://schemas.openxmlformats.org/officeDocument/2006/math" xmlns:v="urn:schemas-microsoft-com:vml" xmlns:wp14="http://schemas.microsoft.com/office/word/2010/wordprocessingDrawing" xmlns:wp="http://schemas.openxmlformats.org/drawingml/2006/wordprocessingDrawing" xmlns:w10="urn:schemas-microsoft-com:office:word" xmlns:w="http://schemas.openxmlformats.org/wordprocessingml/2006/main" xmlns:w14="http://schemas.microsoft.com/office/word/2010/wordml" xmlns:w15="http://schemas.microsoft.com/office/word/2012/wordml" xmlns:w16se="http://schemas.microsoft.com/office/word/2015/wordml/symex" xmlns:wpg="http://schemas.microsoft.com/office/word/2010/wordprocessingGroup" xmlns:wpi="http://schemas.microsoft.com/office/word/2010/wordprocessingInk" xmlns:wne="http://schemas.microsoft.com/office/word/2006/wordml" xmlns:wps="http://schemas.microsoft.com/office/word/2010/wordprocessingShape" mc:Ignorable="w14 w15 w16se wp14">
+  <w:endnote w:type="separator" w:id="-1">
+    <w:p>
+      <w:pPr>
+        <w:spacing w:after="0" w:line="240" w:lineRule="auto"/>
+      </w:pPr>
+      <w:r>
+        <w:separator/>
+      </w:r>
+    </w:p>
+  </w:endnote>
+  <w:endnote w:type="continuationSeparator" w:id="0">
+    <w:p>
+      <w:pPr>
+        <w:spacing w:after="0" w:line="240" w:lineRule="auto"/>
+      </w:pPr>
+      <w:r>
+        <w:continuationSeparator/>
+      </w:r>
+    </w:p>
+  </w:endnote>
+</w:endnotes>
+</file>
+
+<file path=word/footer1.xml><?xml version="1.0" encoding="utf-8"?>
+<w:ftr xmlns:wpc="http://schemas.microsoft.com/office/word/2010/wordprocessingCanvas" xmlns:cx="http://schemas.microsoft.com/office/drawing/2014/chartex" xmlns:mc="http://schemas.openxmlformats.org/markup-compatibility/2006" xmlns:o="urn:schemas-microsoft-com:office:office" xmlns:r="http://schemas.openxmlformats.org/officeDocument/2006/relationships" xmlns:m="http://schemas.openxmlformats.org/officeDocument/2006/math" xmlns:v="urn:schemas-microsoft-com:vml" xmlns:wp14="http://schemas.microsoft.com/office/word/2010/wordprocessingDrawing" xmlns:wp="http://schemas.openxmlformats.org/drawingml/2006/wordprocessingDrawing" xmlns:w10="urn:schemas-microsoft-com:office:word" xmlns:w="http://schemas.openxmlformats.org/wordprocessingml/2006/main" xmlns:w14="http://schemas.microsoft.com/office/word/2010/wordml" xmlns:w15="http://schemas.microsoft.com/office/word/2012/wordml" xmlns:w16se="http://schemas.microsoft.com/office/word/2015/wordml/symex" xmlns:wpg="http://schemas.microsoft.com/office/word/2010/wordprocessingGroup" xmlns:wpi="http://schemas.microsoft.com/office/word/2010/wordprocessingInk" xmlns:wne="http://schemas.microsoft.com/office/word/2006/wordml" xmlns:wps="http://schemas.microsoft.com/office/word/2010/wordprocessingShape" mc:Ignorable="w14 w15 w16se wp14">
+  <w:sdt>
+    <w:sdtPr>
+      <w:id w:val="-293903461"/>
+      <w:docPartObj>
+        <w:docPartGallery w:val="Page Numbers (Bottom of Page)"/>
+        <w:docPartUnique/>
+      </w:docPartObj>
+    </w:sdtPr>
+    <w:sdtEndPr>
+      <w:rPr>
+        <w:noProof/>
+      </w:rPr>
+    </w:sdtEndPr>
+    <w:sdtContent>
+      <w:p>
+        <w:pPr>
+          <w:pStyle w:val="Footer"/>
+          <w:jc w:val="center"/>
+        </w:pPr>
+        <w:r>
+          <w:fldChar w:fldCharType="begin"/>
+        </w:r>
+        <w:r>
+          <w:instrText xml:space="preserve"> PAGE   \* MERGEFORMAT </w:instrText>
+        </w:r>
+        <w:r>
+          <w:fldChar w:fldCharType="separate"/>
+        </w:r>
+        <w:r>
+          <w:rPr>
+            <w:noProof/>
+          </w:rPr>
+          <w:t>3</w:t>
+        </w:r>
+        <w:r>
+          <w:rPr>
+            <w:noProof/>
+          </w:rPr>
+          <w:fldChar w:fldCharType="end"/>
+        </w:r>
+      </w:p>
+    </w:sdtContent>
+  </w:sdt>
+  <w:p>
+    <w:pPr>
+      <w:pStyle w:val="Footer"/>
+    </w:pPr>
+  </w:p>
+</w:ftr>
+</file>
+
+<file path=word/footnotes.xml><?xml version="1.0" encoding="utf-8"?>
+<w:footnotes xmlns:wpc="http://schemas.microsoft.com/office/word/2010/wordprocessingCanvas" xmlns:cx="http://schemas.microsoft.com/office/drawing/2014/chartex" xmlns:mc="http://schemas.openxmlformats.org/markup-compatibility/2006" xmlns:o="urn:schemas-microsoft-com:office:office" xmlns:r="http://schemas.openxmlformats.org/officeDocument/2006/relationships" xmlns:m="http://schemas.openxmlformats.org/officeDocument/2006/math" xmlns:v="urn:schemas-microsoft-com:vml" xmlns:wp14="http://schemas.microsoft.com/office/word/2010/wordprocessingDrawing" xmlns:wp="http://schemas.openxmlformats.org/drawingml/2006/wordprocessingDrawing" xmlns:w10="urn:schemas-microsoft-com:office:word" xmlns:w="http://schemas.openxmlformats.org/wordprocessingml/2006/main" xmlns:w14="http://schemas.microsoft.com/office/word/2010/wordml" xmlns:w15="http://schemas.microsoft.com/office/word/2012/wordml" xmlns:w16se="http://schemas.microsoft.com/office/word/2015/wordml/symex" xmlns:wpg="http://schemas.microsoft.com/office/word/2010/wordprocessingGroup" xmlns:wpi="http://schemas.microsoft.com/office/word/2010/wordprocessingInk" xmlns:wne="http://schemas.microsoft.com/office/word/2006/wordml" xmlns:wps="http://schemas.microsoft.com/office/word/2010/wordprocessingShape" mc:Ignorable="w14 w15 w16se wp14">
+  <w:footnote w:type="separator" w:id="-1">
+    <w:p>
+      <w:pPr>
+        <w:spacing w:after="0" w:line="240" w:lineRule="auto"/>
+      </w:pPr>
+      <w:r>
+        <w:separator/>
+      </w:r>
+    </w:p>
+  </w:footnote>
+  <w:footnote w:type="continuationSeparator" w:id="0">
+    <w:p>
+      <w:pPr>
+        <w:spacing w:after="0" w:line="240" w:lineRule="auto"/>
+      </w:pPr>
+      <w:r>
+        <w:continuationSeparator/>
+      </w:r>
+    </w:p>
+  </w:footnote>
+</w:footnotes>
+</file>
+
 <file path=word/numbering.xml><?xml version="1.0" encoding="utf-8"?>
 <w:numbering xmlns:wpc="http://schemas.microsoft.com/office/word/2010/wordprocessingCanvas" xmlns:cx="http://schemas.microsoft.com/office/drawing/2014/chartex" xmlns:mc="http://schemas.openxmlformats.org/markup-compatibility/2006" xmlns:o="urn:schemas-microsoft-com:office:office" xmlns:r="http://schemas.openxmlformats.org/officeDocument/2006/relationships" xmlns:m="http://schemas.openxmlformats.org/officeDocument/2006/math" xmlns:v="urn:schemas-microsoft-com:vml" xmlns:wp14="http://schemas.microsoft.com/office/word/2010/wordprocessingDrawing" xmlns:wp="http://schemas.openxmlformats.org/drawingml/2006/wordprocessingDrawing" xmlns:w10="urn:schemas-microsoft-com:office:word" xmlns:w="http://schemas.openxmlformats.org/wordprocessingml/2006/main" xmlns:w14="http://schemas.microsoft.com/office/word/2010/wordml" xmlns:w15="http://schemas.microsoft.com/office/word/2012/wordml" xmlns:w16se="http://schemas.microsoft.com/office/word/2015/wordml/symex" xmlns:wpg="http://schemas.microsoft.com/office/word/2010/wordprocessingGroup" xmlns:wpi="http://schemas.microsoft.com/office/word/2010/wordprocessingInk" xmlns:wne="http://schemas.microsoft.com/office/word/2006/wordml" xmlns:wps="http://schemas.microsoft.com/office/word/2010/wordprocessingShape" mc:Ignorable="w14 w15 w16se wp14">
   <w:abstractNum w:abstractNumId="0" w15:restartNumberingAfterBreak="0">
     <w:nsid w:val="1BAB33EA"/>
     <w:multiLevelType w:val="hybridMultilevel"/>
-    <w:tmpl w:val="CE9233B6"/>
-    <w:lvl w:ilvl="0" w:tplc="7616A1C0">
+    <w:tmpl w:val="007AB7E6"/>
+    <w:lvl w:ilvl="0" w:tplc="A148F076">
       <w:start w:val="1"/>
       <w:numFmt w:val="decimal"/>
+      <w:pStyle w:val="berschriftKL"/>
       <w:lvlText w:val="%1."/>
       <w:lvlJc w:val="left"/>
       <w:pPr>
-        <w:ind w:left="1080" w:hanging="360"/>
+        <w:ind w:left="720" w:hanging="360"/>
       </w:pPr>
       <w:rPr>
         <w:rFonts w:hint="default"/>
@@ -490,7 +540,7 @@
       <w:lvlText w:val="%2."/>
       <w:lvlJc w:val="left"/>
       <w:pPr>
-        <w:ind w:left="1800" w:hanging="360"/>
+        <w:ind w:left="1440" w:hanging="360"/>
       </w:pPr>
     </w:lvl>
     <w:lvl w:ilvl="2" w:tplc="0407001B" w:tentative="1">
@@ -499,7 +549,7 @@
       <w:lvlText w:val="%3."/>
       <w:lvlJc w:val="right"/>
       <w:pPr>
-        <w:ind w:left="2520" w:hanging="180"/>
+        <w:ind w:left="2160" w:hanging="180"/>
       </w:pPr>
     </w:lvl>
     <w:lvl w:ilvl="3" w:tplc="0407000F" w:tentative="1">
@@ -508,7 +558,7 @@
       <w:lvlText w:val="%4."/>
       <w:lvlJc w:val="left"/>
       <w:pPr>
-        <w:ind w:left="3240" w:hanging="360"/>
+        <w:ind w:left="2880" w:hanging="360"/>
       </w:pPr>
     </w:lvl>
     <w:lvl w:ilvl="4" w:tplc="04070019" w:tentative="1">
@@ -517,7 +567,7 @@
       <w:lvlText w:val="%5."/>
       <w:lvlJc w:val="left"/>
       <w:pPr>
-        <w:ind w:left="3960" w:hanging="360"/>
+        <w:ind w:left="3600" w:hanging="360"/>
       </w:pPr>
     </w:lvl>
     <w:lvl w:ilvl="5" w:tplc="0407001B" w:tentative="1">
@@ -526,7 +576,7 @@
       <w:lvlText w:val="%6."/>
       <w:lvlJc w:val="right"/>
       <w:pPr>
-        <w:ind w:left="4680" w:hanging="180"/>
+        <w:ind w:left="4320" w:hanging="180"/>
       </w:pPr>
     </w:lvl>
     <w:lvl w:ilvl="6" w:tplc="0407000F" w:tentative="1">
@@ -535,7 +585,7 @@
       <w:lvlText w:val="%7."/>
       <w:lvlJc w:val="left"/>
       <w:pPr>
-        <w:ind w:left="5400" w:hanging="360"/>
+        <w:ind w:left="5040" w:hanging="360"/>
       </w:pPr>
     </w:lvl>
     <w:lvl w:ilvl="7" w:tplc="04070019" w:tentative="1">
@@ -544,7 +594,7 @@
       <w:lvlText w:val="%8."/>
       <w:lvlJc w:val="left"/>
       <w:pPr>
-        <w:ind w:left="6120" w:hanging="360"/>
+        <w:ind w:left="5760" w:hanging="360"/>
       </w:pPr>
     </w:lvl>
     <w:lvl w:ilvl="8" w:tplc="0407001B" w:tentative="1">
@@ -553,7 +603,7 @@
       <w:lvlText w:val="%9."/>
       <w:lvlJc w:val="right"/>
       <w:pPr>
-        <w:ind w:left="6840" w:hanging="180"/>
+        <w:ind w:left="6480" w:hanging="180"/>
       </w:pPr>
     </w:lvl>
   </w:abstractNum>
@@ -1049,6 +1099,27 @@
     <w:name w:val="Normal"/>
     <w:qFormat/>
   </w:style>
+  <w:style w:type="paragraph" w:styleId="Heading1">
+    <w:name w:val="heading 1"/>
+    <w:basedOn w:val="Normal"/>
+    <w:next w:val="Normal"/>
+    <w:link w:val="Heading1Char"/>
+    <w:uiPriority w:val="9"/>
+    <w:qFormat/>
+    <w:rsid w:val="000564B3"/>
+    <w:pPr>
+      <w:keepNext/>
+      <w:keepLines/>
+      <w:spacing w:before="240" w:after="0"/>
+      <w:outlineLvl w:val="0"/>
+    </w:pPr>
+    <w:rPr>
+      <w:rFonts w:asciiTheme="majorHAnsi" w:eastAsiaTheme="majorEastAsia" w:hAnsiTheme="majorHAnsi" w:cstheme="majorBidi"/>
+      <w:color w:val="2E74B5" w:themeColor="accent1" w:themeShade="BF"/>
+      <w:sz w:val="32"/>
+      <w:szCs w:val="32"/>
+    </w:rPr>
+  </w:style>
   <w:style w:type="character" w:default="1" w:styleId="DefaultParagraphFont">
     <w:name w:val="Default Paragraph Font"/>
     <w:uiPriority w:val="1"/>
@@ -1086,6 +1157,162 @@
       <w:ind w:left="720"/>
       <w:contextualSpacing/>
     </w:pPr>
+  </w:style>
+  <w:style w:type="paragraph" w:customStyle="1" w:styleId="TextKL">
+    <w:name w:val="Text KL"/>
+    <w:basedOn w:val="Normal"/>
+    <w:link w:val="TextKLChar"/>
+    <w:qFormat/>
+    <w:rsid w:val="000F51B5"/>
+    <w:pPr>
+      <w:spacing w:before="240" w:after="280" w:line="360" w:lineRule="auto"/>
+      <w:jc w:val="both"/>
+    </w:pPr>
+    <w:rPr>
+      <w:rFonts w:ascii="Arial" w:hAnsi="Arial" w:cs="Arial"/>
+      <w:sz w:val="24"/>
+      <w:szCs w:val="40"/>
+    </w:rPr>
+  </w:style>
+  <w:style w:type="character" w:customStyle="1" w:styleId="TextKLChar">
+    <w:name w:val="Text KL Char"/>
+    <w:basedOn w:val="DefaultParagraphFont"/>
+    <w:link w:val="TextKL"/>
+    <w:rsid w:val="000F51B5"/>
+    <w:rPr>
+      <w:rFonts w:ascii="Arial" w:hAnsi="Arial" w:cs="Arial"/>
+      <w:sz w:val="24"/>
+      <w:szCs w:val="40"/>
+    </w:rPr>
+  </w:style>
+  <w:style w:type="paragraph" w:styleId="EndnoteText">
+    <w:name w:val="endnote text"/>
+    <w:basedOn w:val="Normal"/>
+    <w:link w:val="EndnoteTextChar"/>
+    <w:uiPriority w:val="99"/>
+    <w:semiHidden/>
+    <w:unhideWhenUsed/>
+    <w:rsid w:val="00385D78"/>
+    <w:pPr>
+      <w:spacing w:after="0" w:line="240" w:lineRule="auto"/>
+    </w:pPr>
+    <w:rPr>
+      <w:sz w:val="20"/>
+      <w:szCs w:val="20"/>
+    </w:rPr>
+  </w:style>
+  <w:style w:type="character" w:customStyle="1" w:styleId="EndnoteTextChar">
+    <w:name w:val="Endnote Text Char"/>
+    <w:basedOn w:val="DefaultParagraphFont"/>
+    <w:link w:val="EndnoteText"/>
+    <w:uiPriority w:val="99"/>
+    <w:semiHidden/>
+    <w:rsid w:val="00385D78"/>
+    <w:rPr>
+      <w:sz w:val="20"/>
+      <w:szCs w:val="20"/>
+    </w:rPr>
+  </w:style>
+  <w:style w:type="character" w:styleId="EndnoteReference">
+    <w:name w:val="endnote reference"/>
+    <w:basedOn w:val="DefaultParagraphFont"/>
+    <w:uiPriority w:val="99"/>
+    <w:semiHidden/>
+    <w:unhideWhenUsed/>
+    <w:rsid w:val="00385D78"/>
+    <w:rPr>
+      <w:vertAlign w:val="superscript"/>
+    </w:rPr>
+  </w:style>
+  <w:style w:type="paragraph" w:styleId="Header">
+    <w:name w:val="header"/>
+    <w:basedOn w:val="Normal"/>
+    <w:link w:val="HeaderChar"/>
+    <w:uiPriority w:val="99"/>
+    <w:unhideWhenUsed/>
+    <w:rsid w:val="00385D78"/>
+    <w:pPr>
+      <w:tabs>
+        <w:tab w:val="center" w:pos="4536"/>
+        <w:tab w:val="right" w:pos="9072"/>
+      </w:tabs>
+      <w:spacing w:after="0" w:line="240" w:lineRule="auto"/>
+    </w:pPr>
+  </w:style>
+  <w:style w:type="character" w:customStyle="1" w:styleId="HeaderChar">
+    <w:name w:val="Header Char"/>
+    <w:basedOn w:val="DefaultParagraphFont"/>
+    <w:link w:val="Header"/>
+    <w:uiPriority w:val="99"/>
+    <w:rsid w:val="00385D78"/>
+  </w:style>
+  <w:style w:type="paragraph" w:styleId="Footer">
+    <w:name w:val="footer"/>
+    <w:basedOn w:val="Normal"/>
+    <w:link w:val="FooterChar"/>
+    <w:uiPriority w:val="99"/>
+    <w:unhideWhenUsed/>
+    <w:rsid w:val="00385D78"/>
+    <w:pPr>
+      <w:tabs>
+        <w:tab w:val="center" w:pos="4536"/>
+        <w:tab w:val="right" w:pos="9072"/>
+      </w:tabs>
+      <w:spacing w:after="0" w:line="240" w:lineRule="auto"/>
+    </w:pPr>
+  </w:style>
+  <w:style w:type="character" w:customStyle="1" w:styleId="FooterChar">
+    <w:name w:val="Footer Char"/>
+    <w:basedOn w:val="DefaultParagraphFont"/>
+    <w:link w:val="Footer"/>
+    <w:uiPriority w:val="99"/>
+    <w:rsid w:val="00385D78"/>
+  </w:style>
+  <w:style w:type="paragraph" w:customStyle="1" w:styleId="berschriftKL">
+    <w:name w:val="Überschrift KL"/>
+    <w:basedOn w:val="Heading1"/>
+    <w:link w:val="berschriftKLChar"/>
+    <w:qFormat/>
+    <w:rsid w:val="000564B3"/>
+    <w:pPr>
+      <w:numPr>
+        <w:numId w:val="2"/>
+      </w:numPr>
+      <w:spacing w:line="360" w:lineRule="auto"/>
+    </w:pPr>
+    <w:rPr>
+      <w:rFonts w:ascii="Arial" w:hAnsi="Arial" w:cs="Arial"/>
+      <w:b/>
+      <w:color w:val="auto"/>
+      <w:sz w:val="28"/>
+      <w:szCs w:val="28"/>
+    </w:rPr>
+  </w:style>
+  <w:style w:type="character" w:customStyle="1" w:styleId="Heading1Char">
+    <w:name w:val="Heading 1 Char"/>
+    <w:basedOn w:val="DefaultParagraphFont"/>
+    <w:link w:val="Heading1"/>
+    <w:uiPriority w:val="9"/>
+    <w:rsid w:val="000564B3"/>
+    <w:rPr>
+      <w:rFonts w:asciiTheme="majorHAnsi" w:eastAsiaTheme="majorEastAsia" w:hAnsiTheme="majorHAnsi" w:cstheme="majorBidi"/>
+      <w:color w:val="2E74B5" w:themeColor="accent1" w:themeShade="BF"/>
+      <w:sz w:val="32"/>
+      <w:szCs w:val="32"/>
+    </w:rPr>
+  </w:style>
+  <w:style w:type="character" w:customStyle="1" w:styleId="berschriftKLChar">
+    <w:name w:val="Überschrift KL Char"/>
+    <w:basedOn w:val="Heading1Char"/>
+    <w:link w:val="berschriftKL"/>
+    <w:rsid w:val="000564B3"/>
+    <w:rPr>
+      <w:rFonts w:ascii="Arial" w:eastAsiaTheme="majorEastAsia" w:hAnsi="Arial" w:cs="Arial"/>
+      <w:b/>
+      <w:color w:val="2E74B5" w:themeColor="accent1" w:themeShade="BF"/>
+      <w:sz w:val="28"/>
+      <w:szCs w:val="28"/>
+    </w:rPr>
   </w:style>
 </w:styles>
 </file>
@@ -1349,4 +1576,16 @@
     </a:ext>
   </a:extLst>
 </a:theme>
+</file>
+
+<file path=customXml/item1.xml><?xml version="1.0" encoding="utf-8"?>
+<b:Sources xmlns:b="http://schemas.openxmlformats.org/officeDocument/2006/bibliography" xmlns="http://schemas.openxmlformats.org/officeDocument/2006/bibliography" SelectedStyle="\APASixthEditionOfficeOnline.xsl" StyleName="APA" Version="6"/>
+</file>
+
+<file path=customXml/itemProps1.xml><?xml version="1.0" encoding="utf-8"?>
+<ds:datastoreItem xmlns:ds="http://schemas.openxmlformats.org/officeDocument/2006/customXml" ds:itemID="{FCAF6319-6661-4026-A737-14B43ECEAC3B}">
+  <ds:schemaRefs>
+    <ds:schemaRef ds:uri="http://schemas.openxmlformats.org/officeDocument/2006/bibliography"/>
+  </ds:schemaRefs>
+</ds:datastoreItem>
 </file>
</xml_diff>

<commit_message>
Woche 10 24.10.2021 - 31.10.2021
</commit_message>
<xml_diff>
--- a/Hauptteil.docx
+++ b/Hauptteil.docx
@@ -389,19 +389,1742 @@
         <w:t xml:space="preserve"> und Skizzen gezeichnet werden</w:t>
       </w:r>
       <w:r>
-        <w:t xml:space="preserve">, die Skizzen werden dann als 3D – Modell Vorlagen verwendet. Wenn die 3D – Modelle fertig sind müssen diese mit einem 3D – Drucker  hergestellt und als finaller Schritt werden diese dann mit der Elektronik zusammen verbaut. </w:t>
+        <w:t xml:space="preserve">, die Skizzen werden dann als 3D – Modell Vorlagen verwendet. Wenn die 3D – Modelle fertig sind müssen diese mit einem 3D – Drucker  hergestellt </w:t>
+      </w:r>
+      <w:r>
+        <w:t xml:space="preserve">werden </w:t>
+      </w:r>
+      <w:r>
+        <w:t xml:space="preserve">und als finaller Schritt werden diese dann mit der Elektronik zusammen verbaut. </w:t>
       </w:r>
       <w:r>
         <w:t xml:space="preserve">Anschließend wird die Anlage geprüft, wenn die Luftfeuchte im Inneren sich nicht durch einfaches lüften auf das erwünschte Maß reduzieren lässt, dann wird die Anlage noch um eine Zirkulationspumpe erweitert. Diese soll dann die eingehende Luft kühlen um die absolute Luftfeuchte dieser zu verringern. Selbst wenn die Zirkulationspumpe nicht nötig seien sollte ist es trotzdem ein Ziel die Anlage modular und erweiterbar zu </w:t>
       </w:r>
       <w:r>
         <w:t>gestallten um bei späteren Änderungen und Erweiterungen so wenig wie möglich Aufwand zu haben.</w:t>
+      </w:r>
+    </w:p>
+    <w:p>
+      <w:pPr>
+        <w:rPr>
+          <w:rFonts w:ascii="Arial" w:hAnsi="Arial" w:cs="Arial"/>
+          <w:sz w:val="24"/>
+          <w:szCs w:val="40"/>
+        </w:rPr>
+      </w:pPr>
+      <w:r>
+        <w:br w:type="page"/>
+      </w:r>
+    </w:p>
+    <w:p>
+      <w:pPr>
+        <w:pStyle w:val="berschriftKL"/>
+      </w:pPr>
+      <w:r>
+        <w:lastRenderedPageBreak/>
+        <w:t>Physik</w:t>
+      </w:r>
+      <w:r>
+        <w:t xml:space="preserve"> des Taupunkts</w:t>
+      </w:r>
+    </w:p>
+    <w:p>
+      <w:pPr>
+        <w:pStyle w:val="TextKL"/>
+      </w:pPr>
+      <w:r>
+        <w:pict>
+          <v:rect id="_x0000_i1027" style="width:394.4pt;height:1.45pt" o:hrpct="987" o:hralign="center" o:hrstd="t" o:hr="t" fillcolor="#a0a0a0" stroked="f"/>
+        </w:pict>
+      </w:r>
+    </w:p>
+    <w:p>
+      <w:pPr>
+        <w:pStyle w:val="TextKL"/>
+      </w:pPr>
+      <w:r>
+        <w:rPr>
+          <w:noProof/>
+          <w:lang w:eastAsia="de-DE"/>
+        </w:rPr>
+        <mc:AlternateContent>
+          <mc:Choice Requires="wps">
+            <w:drawing>
+              <wp:anchor distT="0" distB="0" distL="114300" distR="114300" simplePos="0" relativeHeight="251659264" behindDoc="0" locked="0" layoutInCell="1" allowOverlap="1">
+                <wp:simplePos x="0" y="0"/>
+                <wp:positionH relativeFrom="column">
+                  <wp:posOffset>2102343</wp:posOffset>
+                </wp:positionH>
+                <wp:positionV relativeFrom="paragraph">
+                  <wp:posOffset>2547013</wp:posOffset>
+                </wp:positionV>
+                <wp:extent cx="3323229" cy="839337"/>
+                <wp:effectExtent l="0" t="0" r="0" b="0"/>
+                <wp:wrapNone/>
+                <wp:docPr id="2" name="Text Box 2"/>
+                <wp:cNvGraphicFramePr/>
+                <a:graphic xmlns:a="http://schemas.openxmlformats.org/drawingml/2006/main">
+                  <a:graphicData uri="http://schemas.microsoft.com/office/word/2010/wordprocessingShape">
+                    <wps:wsp>
+                      <wps:cNvSpPr txBox="1"/>
+                      <wps:spPr>
+                        <a:xfrm>
+                          <a:off x="0" y="0"/>
+                          <a:ext cx="3323229" cy="839337"/>
+                        </a:xfrm>
+                        <a:prstGeom prst="rect">
+                          <a:avLst/>
+                        </a:prstGeom>
+                        <a:noFill/>
+                        <a:ln>
+                          <a:noFill/>
+                        </a:ln>
+                      </wps:spPr>
+                      <wps:style>
+                        <a:lnRef idx="0">
+                          <a:scrgbClr r="0" g="0" b="0"/>
+                        </a:lnRef>
+                        <a:fillRef idx="0">
+                          <a:scrgbClr r="0" g="0" b="0"/>
+                        </a:fillRef>
+                        <a:effectRef idx="0">
+                          <a:scrgbClr r="0" g="0" b="0"/>
+                        </a:effectRef>
+                        <a:fontRef idx="minor">
+                          <a:schemeClr val="dk1"/>
+                        </a:fontRef>
+                      </wps:style>
+                      <wps:txbx>
+                        <w:txbxContent>
+                          <w:p>
+                            <w:r>
+                              <w:t>Bei flüssigem Wasser:</w:t>
+                            </w:r>
+                          </w:p>
+                          <w:p>
+                            <w:pPr>
+                              <w:rPr>
+                                <w:rFonts w:ascii="Times New Roman" w:eastAsiaTheme="minorEastAsia" w:hAnsi="Times New Roman" w:cs="Times New Roman"/>
+                              </w:rPr>
+                            </w:pPr>
+                            <m:oMath>
+                              <m:sSub>
+                                <m:sSubPr>
+                                  <m:ctrlPr>
+                                    <w:rPr>
+                                      <w:rFonts w:ascii="Cambria Math" w:hAnsi="Cambria Math"/>
+                                    </w:rPr>
+                                  </m:ctrlPr>
+                                </m:sSubPr>
+                                <m:e>
+                                  <m:r>
+                                    <w:rPr>
+                                      <w:rFonts w:ascii="Cambria Math" w:hAnsi="Cambria Math"/>
+                                    </w:rPr>
+                                    <m:t>K</m:t>
+                                  </m:r>
+                                </m:e>
+                                <m:sub>
+                                  <m:r>
+                                    <m:rPr>
+                                      <m:sty m:val="p"/>
+                                    </m:rPr>
+                                    <w:rPr>
+                                      <w:rFonts w:ascii="Cambria Math" w:hAnsi="Cambria Math"/>
+                                    </w:rPr>
+                                    <m:t>2</m:t>
+                                  </m:r>
+                                </m:sub>
+                              </m:sSub>
+                            </m:oMath>
+                            <w:r>
+                              <w:rPr>
+                                <w:rFonts w:eastAsiaTheme="minorEastAsia"/>
+                              </w:rPr>
+                              <w:t xml:space="preserve"> = 17.62 °C</w:t>
+                            </w:r>
+                            <w:r>
+                              <w:rPr>
+                                <w:rFonts w:eastAsiaTheme="minorEastAsia"/>
+                              </w:rPr>
+                              <w:t xml:space="preserve">               </w:t>
+                            </w:r>
+                            <w:r>
+                              <w:rPr>
+                                <w:rFonts w:ascii="Times New Roman" w:eastAsiaTheme="minorEastAsia" w:hAnsi="Times New Roman" w:cs="Times New Roman"/>
+                              </w:rPr>
+                              <w:t xml:space="preserve">φ = </w:t>
+                            </w:r>
+                            <w:r>
+                              <w:rPr>
+                                <w:rFonts w:ascii="Times New Roman" w:eastAsiaTheme="minorEastAsia" w:hAnsi="Times New Roman" w:cs="Times New Roman"/>
+                              </w:rPr>
+                              <w:t>relative Luftfeuchte</w:t>
+                            </w:r>
+                            <w:r>
+                              <w:rPr>
+                                <w:rFonts w:ascii="Times New Roman" w:eastAsiaTheme="minorEastAsia" w:hAnsi="Times New Roman" w:cs="Times New Roman"/>
+                              </w:rPr>
+                              <w:t xml:space="preserve"> in %</w:t>
+                            </w:r>
+                          </w:p>
+                          <w:p>
+                            <w:pPr>
+                              <w:rPr>
+                                <w:rFonts w:eastAsiaTheme="minorEastAsia"/>
+                              </w:rPr>
+                            </w:pPr>
+                            <m:oMath>
+                              <m:sSub>
+                                <m:sSubPr>
+                                  <m:ctrlPr>
+                                    <w:rPr>
+                                      <w:rFonts w:ascii="Cambria Math" w:hAnsi="Cambria Math"/>
+                                      <w:i/>
+                                    </w:rPr>
+                                  </m:ctrlPr>
+                                </m:sSubPr>
+                                <m:e>
+                                  <m:r>
+                                    <w:rPr>
+                                      <w:rFonts w:ascii="Cambria Math" w:hAnsi="Cambria Math"/>
+                                    </w:rPr>
+                                    <m:t>K</m:t>
+                                  </m:r>
+                                </m:e>
+                                <m:sub>
+                                  <m:r>
+                                    <w:rPr>
+                                      <w:rFonts w:ascii="Cambria Math" w:hAnsi="Cambria Math"/>
+                                    </w:rPr>
+                                    <m:t>3</m:t>
+                                  </m:r>
+                                </m:sub>
+                              </m:sSub>
+                            </m:oMath>
+                            <w:r>
+                              <w:rPr>
+                                <w:rFonts w:eastAsiaTheme="minorEastAsia"/>
+                              </w:rPr>
+                              <w:t xml:space="preserve"> = 243,12 °C</w:t>
+                            </w:r>
+                            <w:r>
+                              <w:rPr>
+                                <w:rFonts w:eastAsiaTheme="minorEastAsia"/>
+                              </w:rPr>
+                              <w:t xml:space="preserve">             </w:t>
+                            </w:r>
+                            <w:r>
+                              <w:rPr>
+                                <w:rFonts w:ascii="Times New Roman" w:eastAsiaTheme="minorEastAsia" w:hAnsi="Times New Roman" w:cs="Times New Roman"/>
+                              </w:rPr>
+                              <w:t>ϑ = Temperatur</w:t>
+                            </w:r>
+                            <w:r>
+                              <w:rPr>
+                                <w:rFonts w:ascii="Times New Roman" w:eastAsiaTheme="minorEastAsia" w:hAnsi="Times New Roman" w:cs="Times New Roman"/>
+                              </w:rPr>
+                              <w:t xml:space="preserve"> in °C</w:t>
+                            </w:r>
+                          </w:p>
+                          <w:p/>
+                          <w:p/>
+                        </w:txbxContent>
+                      </wps:txbx>
+                      <wps:bodyPr rot="0" spcFirstLastPara="0" vertOverflow="overflow" horzOverflow="overflow" vert="horz" wrap="square" lIns="91440" tIns="45720" rIns="91440" bIns="45720" numCol="1" spcCol="0" rtlCol="0" fromWordArt="0" anchor="t" anchorCtr="0" forceAA="0" compatLnSpc="1">
+                        <a:prstTxWarp prst="textNoShape">
+                          <a:avLst/>
+                        </a:prstTxWarp>
+                        <a:noAutofit/>
+                      </wps:bodyPr>
+                    </wps:wsp>
+                  </a:graphicData>
+                </a:graphic>
+                <wp14:sizeRelH relativeFrom="margin">
+                  <wp14:pctWidth>0</wp14:pctWidth>
+                </wp14:sizeRelH>
+                <wp14:sizeRelV relativeFrom="margin">
+                  <wp14:pctHeight>0</wp14:pctHeight>
+                </wp14:sizeRelV>
+              </wp:anchor>
+            </w:drawing>
+          </mc:Choice>
+          <mc:Fallback>
+            <w:pict>
+              <v:shapetype id="_x0000_t202" coordsize="21600,21600" o:spt="202" path="m,l,21600r21600,l21600,xe">
+                <v:stroke joinstyle="miter"/>
+                <v:path gradientshapeok="t" o:connecttype="rect"/>
+              </v:shapetype>
+              <v:shape id="Text Box 2" o:spid="_x0000_s1026" type="#_x0000_t202" style="position:absolute;left:0;text-align:left;margin-left:165.55pt;margin-top:200.55pt;width:261.65pt;height:66.1pt;z-index:251659264;visibility:visible;mso-wrap-style:square;mso-width-percent:0;mso-height-percent:0;mso-wrap-distance-left:9pt;mso-wrap-distance-top:0;mso-wrap-distance-right:9pt;mso-wrap-distance-bottom:0;mso-position-horizontal:absolute;mso-position-horizontal-relative:text;mso-position-vertical:absolute;mso-position-vertical-relative:text;mso-width-percent:0;mso-height-percent:0;mso-width-relative:margin;mso-height-relative:margin;v-text-anchor:top" o:gfxdata="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" filled="f" stroked="f">
+                <v:textbox>
+                  <w:txbxContent>
+                    <w:p>
+                      <w:r>
+                        <w:t>Bei flüssigem Wasser:</w:t>
+                      </w:r>
+                    </w:p>
+                    <w:p>
+                      <w:pPr>
+                        <w:rPr>
+                          <w:rFonts w:ascii="Times New Roman" w:eastAsiaTheme="minorEastAsia" w:hAnsi="Times New Roman" w:cs="Times New Roman"/>
+                        </w:rPr>
+                      </w:pPr>
+                      <m:oMath>
+                        <m:sSub>
+                          <m:sSubPr>
+                            <m:ctrlPr>
+                              <w:rPr>
+                                <w:rFonts w:ascii="Cambria Math" w:hAnsi="Cambria Math"/>
+                              </w:rPr>
+                            </m:ctrlPr>
+                          </m:sSubPr>
+                          <m:e>
+                            <m:r>
+                              <w:rPr>
+                                <w:rFonts w:ascii="Cambria Math" w:hAnsi="Cambria Math"/>
+                              </w:rPr>
+                              <m:t>K</m:t>
+                            </m:r>
+                          </m:e>
+                          <m:sub>
+                            <m:r>
+                              <m:rPr>
+                                <m:sty m:val="p"/>
+                              </m:rPr>
+                              <w:rPr>
+                                <w:rFonts w:ascii="Cambria Math" w:hAnsi="Cambria Math"/>
+                              </w:rPr>
+                              <m:t>2</m:t>
+                            </m:r>
+                          </m:sub>
+                        </m:sSub>
+                      </m:oMath>
+                      <w:r>
+                        <w:rPr>
+                          <w:rFonts w:eastAsiaTheme="minorEastAsia"/>
+                        </w:rPr>
+                        <w:t xml:space="preserve"> = 17.62 °C</w:t>
+                      </w:r>
+                      <w:r>
+                        <w:rPr>
+                          <w:rFonts w:eastAsiaTheme="minorEastAsia"/>
+                        </w:rPr>
+                        <w:t xml:space="preserve">               </w:t>
+                      </w:r>
+                      <w:r>
+                        <w:rPr>
+                          <w:rFonts w:ascii="Times New Roman" w:eastAsiaTheme="minorEastAsia" w:hAnsi="Times New Roman" w:cs="Times New Roman"/>
+                        </w:rPr>
+                        <w:t xml:space="preserve">φ = </w:t>
+                      </w:r>
+                      <w:r>
+                        <w:rPr>
+                          <w:rFonts w:ascii="Times New Roman" w:eastAsiaTheme="minorEastAsia" w:hAnsi="Times New Roman" w:cs="Times New Roman"/>
+                        </w:rPr>
+                        <w:t>relative Luftfeuchte</w:t>
+                      </w:r>
+                      <w:r>
+                        <w:rPr>
+                          <w:rFonts w:ascii="Times New Roman" w:eastAsiaTheme="minorEastAsia" w:hAnsi="Times New Roman" w:cs="Times New Roman"/>
+                        </w:rPr>
+                        <w:t xml:space="preserve"> in %</w:t>
+                      </w:r>
+                    </w:p>
+                    <w:p>
+                      <w:pPr>
+                        <w:rPr>
+                          <w:rFonts w:eastAsiaTheme="minorEastAsia"/>
+                        </w:rPr>
+                      </w:pPr>
+                      <m:oMath>
+                        <m:sSub>
+                          <m:sSubPr>
+                            <m:ctrlPr>
+                              <w:rPr>
+                                <w:rFonts w:ascii="Cambria Math" w:hAnsi="Cambria Math"/>
+                                <w:i/>
+                              </w:rPr>
+                            </m:ctrlPr>
+                          </m:sSubPr>
+                          <m:e>
+                            <m:r>
+                              <w:rPr>
+                                <w:rFonts w:ascii="Cambria Math" w:hAnsi="Cambria Math"/>
+                              </w:rPr>
+                              <m:t>K</m:t>
+                            </m:r>
+                          </m:e>
+                          <m:sub>
+                            <m:r>
+                              <w:rPr>
+                                <w:rFonts w:ascii="Cambria Math" w:hAnsi="Cambria Math"/>
+                              </w:rPr>
+                              <m:t>3</m:t>
+                            </m:r>
+                          </m:sub>
+                        </m:sSub>
+                      </m:oMath>
+                      <w:r>
+                        <w:rPr>
+                          <w:rFonts w:eastAsiaTheme="minorEastAsia"/>
+                        </w:rPr>
+                        <w:t xml:space="preserve"> = 243,12 °C</w:t>
+                      </w:r>
+                      <w:r>
+                        <w:rPr>
+                          <w:rFonts w:eastAsiaTheme="minorEastAsia"/>
+                        </w:rPr>
+                        <w:t xml:space="preserve">             </w:t>
+                      </w:r>
+                      <w:r>
+                        <w:rPr>
+                          <w:rFonts w:ascii="Times New Roman" w:eastAsiaTheme="minorEastAsia" w:hAnsi="Times New Roman" w:cs="Times New Roman"/>
+                        </w:rPr>
+                        <w:t>ϑ = Temperatur</w:t>
+                      </w:r>
+                      <w:r>
+                        <w:rPr>
+                          <w:rFonts w:ascii="Times New Roman" w:eastAsiaTheme="minorEastAsia" w:hAnsi="Times New Roman" w:cs="Times New Roman"/>
+                        </w:rPr>
+                        <w:t xml:space="preserve"> in °C</w:t>
+                      </w:r>
+                    </w:p>
+                    <w:p/>
+                    <w:p/>
+                  </w:txbxContent>
+                </v:textbox>
+              </v:shape>
+            </w:pict>
+          </mc:Fallback>
+        </mc:AlternateContent>
+      </w:r>
+      <w:r>
+        <w:t>Um die Bildung von Kondenswasser zu verhindern ist es von nöten den Taupunkt nicht zu überschreiten.</w:t>
+      </w:r>
+      <w:r>
+        <w:t xml:space="preserve"> </w:t>
+      </w:r>
+      <w:r>
+        <w:t>“</w:t>
+      </w:r>
+      <w:r>
+        <w:rPr>
+          <w:rFonts w:ascii="Lucida Sans Unicode" w:hAnsi="Lucida Sans Unicode" w:cs="Lucida Sans Unicode"/>
+          <w:color w:val="58585A"/>
+          <w:sz w:val="20"/>
+          <w:szCs w:val="20"/>
+          <w:shd w:val="clear" w:color="auto" w:fill="FFFFFF"/>
+        </w:rPr>
+        <w:t>Als Taupunkt wird der Temperaturwert bezeichnet, ab dem die Kondensation der Luftfeuchte beginnt. Am Taupunkt beträgt die relative Luftfeuchtigkeit 100%. Die Luft ist dann mit Wasserdampf vollkommen gesättigt. Diesen Grenzwert nennt man auch Taupunkttemperatur.</w:t>
+      </w:r>
+      <w:r>
+        <w:t xml:space="preserve">“ </w:t>
+      </w:r>
+      <w:sdt>
+        <w:sdtPr>
+          <w:id w:val="326483011"/>
+          <w:citation/>
+        </w:sdtPr>
+        <w:sdtEndPr/>
+        <w:sdtContent>
+          <w:r>
+            <w:fldChar w:fldCharType="begin"/>
+          </w:r>
+          <w:r>
+            <w:instrText xml:space="preserve"> CITATION fue21 \l 1031 </w:instrText>
+          </w:r>
+          <w:r>
+            <w:fldChar w:fldCharType="separate"/>
+          </w:r>
+          <w:r>
+            <w:t>(fuehlersysteme, 2021)</w:t>
+          </w:r>
+          <w:r>
+            <w:fldChar w:fldCharType="end"/>
+          </w:r>
+        </w:sdtContent>
+      </w:sdt>
+      <w:r>
+        <w:t xml:space="preserve">. </w:t>
+      </w:r>
+      <w:r>
+        <w:t xml:space="preserve">Das Formelzeichen des Taupunkts ist </w:t>
+      </w:r>
+      <m:oMath>
+        <m:r>
+          <w:rPr>
+            <w:rFonts w:ascii="Cambria Math" w:hAnsi="Cambria Math"/>
+          </w:rPr>
+          <m:t>τ</m:t>
+        </m:r>
+      </m:oMath>
+      <w:r>
+        <w:t xml:space="preserve"> </w:t>
+      </w:r>
+      <w:r>
+        <w:t xml:space="preserve">. </w:t>
+      </w:r>
+      <w:r>
+        <w:t xml:space="preserve">Um nun den Taupunkt unter der Kellertemperatur zu halten, ist es erforderlich entweder die Temperatur oder die absolute Luftfeuchte zu ändern. Dieser Zusammenhang von Temperatur und absoluter Luftfeuchte ist auch bei der Näherungsgleichung des Taupunkts zu sehen, diese lautet wie folgt: </w:t>
+      </w:r>
+    </w:p>
+    <w:p>
+      <w:pPr>
+        <w:pStyle w:val="TextKL"/>
+      </w:pPr>
+      <m:oMathPara>
+        <m:oMathParaPr>
+          <m:jc m:val="left"/>
+        </m:oMathParaPr>
+        <m:oMath>
+          <m:r>
+            <w:rPr>
+              <w:rFonts w:ascii="Cambria Math" w:hAnsi="Cambria Math"/>
+            </w:rPr>
+            <m:t>τ</m:t>
+          </m:r>
+          <m:r>
+            <m:rPr>
+              <m:sty m:val="p"/>
+            </m:rPr>
+            <w:rPr>
+              <w:rFonts w:ascii="Cambria Math" w:hAnsi="Cambria Math"/>
+            </w:rPr>
+            <m:t>=</m:t>
+          </m:r>
+          <m:sSub>
+            <m:sSubPr>
+              <m:ctrlPr>
+                <w:rPr>
+                  <w:rFonts w:ascii="Cambria Math" w:hAnsi="Cambria Math"/>
+                </w:rPr>
+              </m:ctrlPr>
+            </m:sSubPr>
+            <m:e>
+              <m:r>
+                <w:rPr>
+                  <w:rFonts w:ascii="Cambria Math" w:hAnsi="Cambria Math"/>
+                </w:rPr>
+                <m:t>K</m:t>
+              </m:r>
+            </m:e>
+            <m:sub>
+              <m:r>
+                <m:rPr>
+                  <m:sty m:val="p"/>
+                </m:rPr>
+                <w:rPr>
+                  <w:rFonts w:ascii="Cambria Math" w:hAnsi="Cambria Math"/>
+                </w:rPr>
+                <m:t>3</m:t>
+              </m:r>
+            </m:sub>
+          </m:sSub>
+          <m:r>
+            <m:rPr>
+              <m:sty m:val="p"/>
+            </m:rPr>
+            <w:rPr>
+              <w:rFonts w:ascii="Cambria Math" w:hAnsi="Cambria Math"/>
+            </w:rPr>
+            <m:t xml:space="preserve"> ∙ </m:t>
+          </m:r>
+          <m:f>
+            <m:fPr>
+              <m:ctrlPr>
+                <w:rPr>
+                  <w:rFonts w:ascii="Cambria Math" w:hAnsi="Cambria Math"/>
+                </w:rPr>
+              </m:ctrlPr>
+            </m:fPr>
+            <m:num>
+              <m:f>
+                <m:fPr>
+                  <m:ctrlPr>
+                    <w:rPr>
+                      <w:rFonts w:ascii="Cambria Math" w:hAnsi="Cambria Math"/>
+                    </w:rPr>
+                  </m:ctrlPr>
+                </m:fPr>
+                <m:num>
+                  <m:sSub>
+                    <m:sSubPr>
+                      <m:ctrlPr>
+                        <w:rPr>
+                          <w:rFonts w:ascii="Cambria Math" w:hAnsi="Cambria Math"/>
+                        </w:rPr>
+                      </m:ctrlPr>
+                    </m:sSubPr>
+                    <m:e>
+                      <m:r>
+                        <w:rPr>
+                          <w:rFonts w:ascii="Cambria Math" w:hAnsi="Cambria Math"/>
+                        </w:rPr>
+                        <m:t>K</m:t>
+                      </m:r>
+                    </m:e>
+                    <m:sub>
+                      <m:r>
+                        <m:rPr>
+                          <m:sty m:val="p"/>
+                        </m:rPr>
+                        <w:rPr>
+                          <w:rFonts w:ascii="Cambria Math" w:hAnsi="Cambria Math"/>
+                        </w:rPr>
+                        <m:t>2</m:t>
+                      </m:r>
+                    </m:sub>
+                  </m:sSub>
+                  <m:r>
+                    <m:rPr>
+                      <m:sty m:val="p"/>
+                    </m:rPr>
+                    <w:rPr>
+                      <w:rFonts w:ascii="Cambria Math" w:hAnsi="Cambria Math"/>
+                    </w:rPr>
+                    <m:t xml:space="preserve"> ∙ </m:t>
+                  </m:r>
+                  <m:r>
+                    <w:rPr>
+                      <w:rFonts w:ascii="Cambria Math" w:hAnsi="Cambria Math"/>
+                    </w:rPr>
+                    <m:t>ϑ</m:t>
+                  </m:r>
+                </m:num>
+                <m:den>
+                  <m:sSub>
+                    <m:sSubPr>
+                      <m:ctrlPr>
+                        <w:rPr>
+                          <w:rFonts w:ascii="Cambria Math" w:hAnsi="Cambria Math"/>
+                        </w:rPr>
+                      </m:ctrlPr>
+                    </m:sSubPr>
+                    <m:e>
+                      <m:r>
+                        <w:rPr>
+                          <w:rFonts w:ascii="Cambria Math" w:hAnsi="Cambria Math"/>
+                        </w:rPr>
+                        <m:t>K</m:t>
+                      </m:r>
+                    </m:e>
+                    <m:sub>
+                      <m:r>
+                        <m:rPr>
+                          <m:sty m:val="p"/>
+                        </m:rPr>
+                        <w:rPr>
+                          <w:rFonts w:ascii="Cambria Math" w:hAnsi="Cambria Math"/>
+                        </w:rPr>
+                        <m:t>3</m:t>
+                      </m:r>
+                    </m:sub>
+                  </m:sSub>
+                  <m:r>
+                    <m:rPr>
+                      <m:sty m:val="p"/>
+                    </m:rPr>
+                    <w:rPr>
+                      <w:rFonts w:ascii="Cambria Math" w:hAnsi="Cambria Math"/>
+                    </w:rPr>
+                    <m:t xml:space="preserve">+ </m:t>
+                  </m:r>
+                  <m:r>
+                    <w:rPr>
+                      <w:rFonts w:ascii="Cambria Math" w:hAnsi="Cambria Math"/>
+                    </w:rPr>
+                    <m:t>ϑ</m:t>
+                  </m:r>
+                </m:den>
+              </m:f>
+              <m:r>
+                <m:rPr>
+                  <m:sty m:val="p"/>
+                </m:rPr>
+                <w:rPr>
+                  <w:rFonts w:ascii="Cambria Math" w:hAnsi="Cambria Math"/>
+                </w:rPr>
+                <m:t xml:space="preserve">+ </m:t>
+              </m:r>
+              <m:func>
+                <m:funcPr>
+                  <m:ctrlPr>
+                    <w:rPr>
+                      <w:rFonts w:ascii="Cambria Math" w:hAnsi="Cambria Math"/>
+                    </w:rPr>
+                  </m:ctrlPr>
+                </m:funcPr>
+                <m:fName>
+                  <m:r>
+                    <m:rPr>
+                      <m:sty m:val="p"/>
+                    </m:rPr>
+                    <w:rPr>
+                      <w:rFonts w:ascii="Cambria Math" w:hAnsi="Cambria Math"/>
+                    </w:rPr>
+                    <m:t>ln</m:t>
+                  </m:r>
+                </m:fName>
+                <m:e>
+                  <m:r>
+                    <w:rPr>
+                      <w:rFonts w:ascii="Cambria Math" w:hAnsi="Cambria Math"/>
+                    </w:rPr>
+                    <m:t>φ</m:t>
+                  </m:r>
+                </m:e>
+              </m:func>
+            </m:num>
+            <m:den>
+              <m:f>
+                <m:fPr>
+                  <m:ctrlPr>
+                    <w:rPr>
+                      <w:rFonts w:ascii="Cambria Math" w:hAnsi="Cambria Math"/>
+                    </w:rPr>
+                  </m:ctrlPr>
+                </m:fPr>
+                <m:num>
+                  <m:sSub>
+                    <m:sSubPr>
+                      <m:ctrlPr>
+                        <w:rPr>
+                          <w:rFonts w:ascii="Cambria Math" w:hAnsi="Cambria Math"/>
+                        </w:rPr>
+                      </m:ctrlPr>
+                    </m:sSubPr>
+                    <m:e>
+                      <m:r>
+                        <w:rPr>
+                          <w:rFonts w:ascii="Cambria Math" w:hAnsi="Cambria Math"/>
+                        </w:rPr>
+                        <m:t>K</m:t>
+                      </m:r>
+                    </m:e>
+                    <m:sub>
+                      <m:r>
+                        <m:rPr>
+                          <m:sty m:val="p"/>
+                        </m:rPr>
+                        <w:rPr>
+                          <w:rFonts w:ascii="Cambria Math" w:hAnsi="Cambria Math"/>
+                        </w:rPr>
+                        <m:t>2</m:t>
+                      </m:r>
+                    </m:sub>
+                  </m:sSub>
+                  <m:r>
+                    <m:rPr>
+                      <m:sty m:val="p"/>
+                    </m:rPr>
+                    <w:rPr>
+                      <w:rFonts w:ascii="Cambria Math" w:hAnsi="Cambria Math"/>
+                    </w:rPr>
+                    <m:t xml:space="preserve"> ∙ </m:t>
+                  </m:r>
+                  <m:sSub>
+                    <m:sSubPr>
+                      <m:ctrlPr>
+                        <w:rPr>
+                          <w:rFonts w:ascii="Cambria Math" w:hAnsi="Cambria Math"/>
+                        </w:rPr>
+                      </m:ctrlPr>
+                    </m:sSubPr>
+                    <m:e>
+                      <m:r>
+                        <w:rPr>
+                          <w:rFonts w:ascii="Cambria Math" w:hAnsi="Cambria Math"/>
+                        </w:rPr>
+                        <m:t>K</m:t>
+                      </m:r>
+                    </m:e>
+                    <m:sub>
+                      <m:r>
+                        <m:rPr>
+                          <m:sty m:val="p"/>
+                        </m:rPr>
+                        <w:rPr>
+                          <w:rFonts w:ascii="Cambria Math" w:hAnsi="Cambria Math"/>
+                        </w:rPr>
+                        <m:t>3</m:t>
+                      </m:r>
+                    </m:sub>
+                  </m:sSub>
+                </m:num>
+                <m:den>
+                  <m:sSub>
+                    <m:sSubPr>
+                      <m:ctrlPr>
+                        <w:rPr>
+                          <w:rFonts w:ascii="Cambria Math" w:hAnsi="Cambria Math"/>
+                        </w:rPr>
+                      </m:ctrlPr>
+                    </m:sSubPr>
+                    <m:e>
+                      <m:r>
+                        <w:rPr>
+                          <w:rFonts w:ascii="Cambria Math" w:hAnsi="Cambria Math"/>
+                        </w:rPr>
+                        <m:t>K</m:t>
+                      </m:r>
+                    </m:e>
+                    <m:sub>
+                      <m:r>
+                        <m:rPr>
+                          <m:sty m:val="p"/>
+                        </m:rPr>
+                        <w:rPr>
+                          <w:rFonts w:ascii="Cambria Math" w:hAnsi="Cambria Math"/>
+                        </w:rPr>
+                        <m:t>3</m:t>
+                      </m:r>
+                    </m:sub>
+                  </m:sSub>
+                  <m:r>
+                    <m:rPr>
+                      <m:sty m:val="p"/>
+                    </m:rPr>
+                    <w:rPr>
+                      <w:rFonts w:ascii="Cambria Math" w:hAnsi="Cambria Math"/>
+                    </w:rPr>
+                    <m:t xml:space="preserve">+ </m:t>
+                  </m:r>
+                  <m:r>
+                    <w:rPr>
+                      <w:rFonts w:ascii="Cambria Math" w:hAnsi="Cambria Math"/>
+                    </w:rPr>
+                    <m:t>ϑ</m:t>
+                  </m:r>
+                </m:den>
+              </m:f>
+              <m:r>
+                <m:rPr>
+                  <m:sty m:val="p"/>
+                </m:rPr>
+                <w:rPr>
+                  <w:rFonts w:ascii="Cambria Math" w:hAnsi="Cambria Math"/>
+                </w:rPr>
+                <m:t xml:space="preserve">+ </m:t>
+              </m:r>
+              <m:func>
+                <m:funcPr>
+                  <m:ctrlPr>
+                    <w:rPr>
+                      <w:rFonts w:ascii="Cambria Math" w:hAnsi="Cambria Math"/>
+                    </w:rPr>
+                  </m:ctrlPr>
+                </m:funcPr>
+                <m:fName>
+                  <m:r>
+                    <m:rPr>
+                      <m:sty m:val="p"/>
+                    </m:rPr>
+                    <w:rPr>
+                      <w:rFonts w:ascii="Cambria Math" w:hAnsi="Cambria Math"/>
+                    </w:rPr>
+                    <m:t>ln</m:t>
+                  </m:r>
+                </m:fName>
+                <m:e>
+                  <m:r>
+                    <w:rPr>
+                      <w:rFonts w:ascii="Cambria Math" w:hAnsi="Cambria Math"/>
+                    </w:rPr>
+                    <m:t>φ</m:t>
+                  </m:r>
+                </m:e>
+              </m:func>
+            </m:den>
+          </m:f>
+        </m:oMath>
+      </m:oMathPara>
+    </w:p>
+    <w:p>
+      <w:pPr>
+        <w:pStyle w:val="TextKL"/>
+      </w:pPr>
+      <w:sdt>
+        <w:sdtPr>
+          <w:id w:val="-1345167670"/>
+          <w:citation/>
+        </w:sdtPr>
+        <w:sdtEndPr/>
+        <w:sdtContent>
+          <w:r>
+            <w:fldChar w:fldCharType="begin"/>
+          </w:r>
+          <w:r>
+            <w:instrText xml:space="preserve"> CITATION Phy21 \l 1031 </w:instrText>
+          </w:r>
+          <w:r>
+            <w:fldChar w:fldCharType="separate"/>
+          </w:r>
+          <w:r>
+            <w:rPr>
+              <w:noProof/>
+            </w:rPr>
+            <w:t>(Physik für alle, 2021)</w:t>
+          </w:r>
+          <w:r>
+            <w:fldChar w:fldCharType="end"/>
+          </w:r>
+        </w:sdtContent>
+      </w:sdt>
+    </w:p>
+    <w:p>
+      <w:pPr>
+        <w:pStyle w:val="TextKL"/>
+      </w:pPr>
+      <w:r>
+        <w:t xml:space="preserve">Diese Gleichung ist nur ein Näherungswert und gilt auch nur für </w:t>
+      </w:r>
+      <w:r>
+        <w:t xml:space="preserve">den Temperaturbereich bis </w:t>
+      </w:r>
+      <w:r>
+        <w:t>+</w:t>
+      </w:r>
+      <w:r>
+        <w:t xml:space="preserve">60°C </w:t>
+      </w:r>
+      <w:sdt>
+        <w:sdtPr>
+          <w:id w:val="-607577615"/>
+          <w:citation/>
+        </w:sdtPr>
+        <w:sdtEndPr/>
+        <w:sdtContent>
+          <w:r>
+            <w:fldChar w:fldCharType="begin"/>
+          </w:r>
+          <w:r>
+            <w:instrText xml:space="preserve"> CITATION Phy21 \l 1031 </w:instrText>
+          </w:r>
+          <w:r>
+            <w:fldChar w:fldCharType="separate"/>
+          </w:r>
+          <w:r>
+            <w:t>(Physik für alle, 2021)</w:t>
+          </w:r>
+          <w:r>
+            <w:fldChar w:fldCharType="end"/>
+          </w:r>
+        </w:sdtContent>
+      </w:sdt>
+      <w:r>
+        <w:t>,</w:t>
+      </w:r>
+      <w:r>
+        <w:t xml:space="preserve"> </w:t>
+      </w:r>
+      <w:r>
+        <w:t xml:space="preserve"> was ausreichend ist da bei diesem Anwendungsfall keine </w:t>
+      </w:r>
+      <w:r>
+        <w:t>+</w:t>
+      </w:r>
+      <w:r>
+        <w:t xml:space="preserve">60°C auftreten werden. Die Werte </w:t>
+      </w:r>
+      <m:oMath>
+        <m:sSub>
+          <m:sSubPr>
+            <m:ctrlPr>
+              <w:rPr>
+                <w:rFonts w:ascii="Cambria Math" w:hAnsi="Cambria Math"/>
+              </w:rPr>
+            </m:ctrlPr>
+          </m:sSubPr>
+          <m:e>
+            <m:r>
+              <w:rPr>
+                <w:rFonts w:ascii="Cambria Math" w:hAnsi="Cambria Math"/>
+              </w:rPr>
+              <m:t>K</m:t>
+            </m:r>
+          </m:e>
+          <m:sub>
+            <m:r>
+              <m:rPr>
+                <m:sty m:val="p"/>
+              </m:rPr>
+              <w:rPr>
+                <w:rFonts w:ascii="Cambria Math" w:hAnsi="Cambria Math"/>
+              </w:rPr>
+              <m:t>2</m:t>
+            </m:r>
+          </m:sub>
+        </m:sSub>
+      </m:oMath>
+      <w:r>
+        <w:t xml:space="preserve"> und </w:t>
+      </w:r>
+      <m:oMath>
+        <m:sSub>
+          <m:sSubPr>
+            <m:ctrlPr>
+              <w:rPr>
+                <w:rFonts w:ascii="Cambria Math" w:hAnsi="Cambria Math"/>
+              </w:rPr>
+            </m:ctrlPr>
+          </m:sSubPr>
+          <m:e>
+            <m:r>
+              <w:rPr>
+                <w:rFonts w:ascii="Cambria Math" w:hAnsi="Cambria Math"/>
+              </w:rPr>
+              <m:t>K</m:t>
+            </m:r>
+          </m:e>
+          <m:sub>
+            <m:r>
+              <m:rPr>
+                <m:sty m:val="p"/>
+              </m:rPr>
+              <w:rPr>
+                <w:rFonts w:ascii="Cambria Math" w:hAnsi="Cambria Math"/>
+              </w:rPr>
+              <m:t>3</m:t>
+            </m:r>
+          </m:sub>
+        </m:sSub>
+      </m:oMath>
+      <w:r>
+        <w:t xml:space="preserve"> sind </w:t>
+      </w:r>
+      <w:r>
+        <w:t>aus Messungen bekannt.</w:t>
+      </w:r>
+      <w:r>
+        <w:t xml:space="preserve"> </w:t>
+      </w:r>
+    </w:p>
+    <w:p>
+      <w:pPr>
+        <w:pStyle w:val="berschriftKL"/>
+        <w:numPr>
+          <w:ilvl w:val="1"/>
+          <w:numId w:val="2"/>
+        </w:numPr>
+      </w:pPr>
+      <w:r>
+        <w:t xml:space="preserve">Änderung der Taupunkttemperatur  </w:t>
+      </w:r>
+    </w:p>
+    <w:p>
+      <w:pPr>
+        <w:pStyle w:val="TextKL"/>
+        <w:rPr>
+          <w:rFonts w:ascii="Times New Roman" w:eastAsiaTheme="minorEastAsia" w:hAnsi="Times New Roman" w:cs="Times New Roman"/>
+        </w:rPr>
+      </w:pPr>
+      <w:r>
+        <w:t xml:space="preserve">Da in der Taupunktgleichung nur die Parameter </w:t>
+      </w:r>
+      <w:r>
+        <w:rPr>
+          <w:rFonts w:ascii="Times New Roman" w:eastAsiaTheme="minorEastAsia" w:hAnsi="Times New Roman" w:cs="Times New Roman"/>
+        </w:rPr>
+        <w:t>φ und ϑ beinflusst werden können</w:t>
+      </w:r>
+      <w:r>
+        <w:rPr>
+          <w:rFonts w:ascii="Times New Roman" w:eastAsiaTheme="minorEastAsia" w:hAnsi="Times New Roman" w:cs="Times New Roman"/>
+        </w:rPr>
+        <w:t>,</w:t>
+      </w:r>
+      <w:r>
+        <w:rPr>
+          <w:rFonts w:ascii="Times New Roman" w:eastAsiaTheme="minorEastAsia" w:hAnsi="Times New Roman" w:cs="Times New Roman"/>
+        </w:rPr>
+        <w:t xml:space="preserve"> sind die Möglichkeiten der Regulierung begrenzt. </w:t>
+      </w:r>
+      <w:r>
+        <w:rPr>
+          <w:rFonts w:ascii="Times New Roman" w:eastAsiaTheme="minorEastAsia" w:hAnsi="Times New Roman" w:cs="Times New Roman"/>
+        </w:rPr>
+        <w:t xml:space="preserve">Das Prinzip meiner Anlage beschränkt sich </w:t>
+      </w:r>
+      <w:r>
+        <w:rPr>
+          <w:rFonts w:ascii="Times New Roman" w:eastAsiaTheme="minorEastAsia" w:hAnsi="Times New Roman" w:cs="Times New Roman"/>
+        </w:rPr>
+        <w:t>darauf die absolute Luftfeuchte zu verringern. Die absolute Luftfeuchte wird von Temperatur und relativer Luftfeuchte beeinflusst, also wird durch ihre Ve</w:t>
+      </w:r>
+      <w:r>
+        <w:rPr>
+          <w:rFonts w:ascii="Times New Roman" w:eastAsiaTheme="minorEastAsia" w:hAnsi="Times New Roman" w:cs="Times New Roman"/>
+        </w:rPr>
+        <w:t>ränderung</w:t>
+      </w:r>
+      <w:r>
+        <w:rPr>
+          <w:rFonts w:ascii="Times New Roman" w:eastAsiaTheme="minorEastAsia" w:hAnsi="Times New Roman" w:cs="Times New Roman"/>
+        </w:rPr>
+        <w:t xml:space="preserve"> auch die Taupunkttemperatur verändert. </w:t>
+      </w:r>
+      <w:r>
+        <w:rPr>
+          <w:rFonts w:ascii="Times New Roman" w:eastAsiaTheme="minorEastAsia" w:hAnsi="Times New Roman" w:cs="Times New Roman"/>
+        </w:rPr>
+        <w:t>Bei der Taupunkttemperatur ist die relative Luftfeuchte 100%, da die Luft vollständig mit Wasser gesättigt ist. Um nun die Wassermenge</w:t>
+      </w:r>
+      <w:r>
+        <w:rPr>
+          <w:rFonts w:ascii="Times New Roman" w:eastAsiaTheme="minorEastAsia" w:hAnsi="Times New Roman" w:cs="Times New Roman"/>
+        </w:rPr>
+        <w:t>,</w:t>
+      </w:r>
+      <w:r>
+        <w:rPr>
+          <w:rFonts w:ascii="Times New Roman" w:eastAsiaTheme="minorEastAsia" w:hAnsi="Times New Roman" w:cs="Times New Roman"/>
+        </w:rPr>
+        <w:t xml:space="preserve"> die die Luft aufnehmen kann zu verändern, muss man die maximale Luftfeuchte anpassen. </w:t>
+      </w:r>
+    </w:p>
+    <w:p>
+      <w:pPr>
+        <w:pStyle w:val="TextKL"/>
+        <w:rPr>
+          <w:rFonts w:ascii="Times New Roman" w:eastAsiaTheme="minorEastAsia" w:hAnsi="Times New Roman" w:cs="Times New Roman"/>
+        </w:rPr>
+      </w:pPr>
+      <w:r>
+        <w:rPr>
+          <w:rFonts w:ascii="Times New Roman" w:eastAsiaTheme="minorEastAsia" w:hAnsi="Times New Roman" w:cs="Times New Roman"/>
+        </w:rPr>
+        <w:lastRenderedPageBreak/>
+        <w:t>„</w:t>
+      </w:r>
+      <w:r>
+        <w:rPr>
+          <w:rFonts w:ascii="Lucida Sans Unicode" w:hAnsi="Lucida Sans Unicode" w:cs="Lucida Sans Unicode"/>
+          <w:b/>
+          <w:bCs/>
+          <w:color w:val="4B4B4B"/>
+          <w:sz w:val="20"/>
+          <w:szCs w:val="20"/>
+          <w:shd w:val="clear" w:color="auto" w:fill="FFFFFF"/>
+        </w:rPr>
+        <w:t>Maximale Luftfeuchtigkeit</w:t>
+      </w:r>
+      <w:r>
+        <w:rPr>
+          <w:rFonts w:ascii="Lucida Sans Unicode" w:hAnsi="Lucida Sans Unicode" w:cs="Lucida Sans Unicode"/>
+          <w:color w:val="4B4B4B"/>
+          <w:sz w:val="20"/>
+          <w:szCs w:val="20"/>
+          <w:shd w:val="clear" w:color="auto" w:fill="FFFFFF"/>
+        </w:rPr>
+        <w:t>:</w:t>
+      </w:r>
+      <w:r>
+        <w:rPr>
+          <w:color w:val="4B4B4B"/>
+          <w:sz w:val="18"/>
+          <w:szCs w:val="18"/>
+          <w:shd w:val="clear" w:color="auto" w:fill="FFFFFF"/>
+        </w:rPr>
+        <w:t xml:space="preserve"> </w:t>
+      </w:r>
+      <w:r>
+        <w:rPr>
+          <w:rFonts w:ascii="Lucida Sans Unicode" w:hAnsi="Lucida Sans Unicode" w:cs="Lucida Sans Unicode"/>
+          <w:color w:val="4B4B4B"/>
+          <w:sz w:val="20"/>
+          <w:szCs w:val="20"/>
+          <w:shd w:val="clear" w:color="auto" w:fill="FFFFFF"/>
+        </w:rPr>
+        <w:t>gibt an, wieviel Gramm Wasser pro Kubikmeter (m³), unter Berücksichtigung der Temperatur, maximal aufgenommen werden können. Die maximale Luftfeuchtigkeit entspricht immer 100% der relativen Luftfeuchtigkeit</w:t>
+      </w:r>
+      <w:r>
+        <w:rPr>
+          <w:color w:val="4B4B4B"/>
+          <w:sz w:val="18"/>
+          <w:szCs w:val="18"/>
+          <w:shd w:val="clear" w:color="auto" w:fill="FFFFFF"/>
+        </w:rPr>
+        <w:t>.</w:t>
+      </w:r>
+      <w:r>
+        <w:rPr>
+          <w:rFonts w:ascii="Times New Roman" w:eastAsiaTheme="minorEastAsia" w:hAnsi="Times New Roman" w:cs="Times New Roman"/>
+        </w:rPr>
+        <w:t>“</w:t>
+      </w:r>
+      <w:sdt>
+        <w:sdtPr>
+          <w:rPr>
+            <w:rFonts w:ascii="Times New Roman" w:eastAsiaTheme="minorEastAsia" w:hAnsi="Times New Roman" w:cs="Times New Roman"/>
+          </w:rPr>
+          <w:id w:val="115031919"/>
+          <w:citation/>
+        </w:sdtPr>
+        <w:sdtEndPr/>
+        <w:sdtContent>
+          <w:r>
+            <w:rPr>
+              <w:rFonts w:ascii="Times New Roman" w:eastAsiaTheme="minorEastAsia" w:hAnsi="Times New Roman" w:cs="Times New Roman"/>
+            </w:rPr>
+            <w:fldChar w:fldCharType="begin"/>
+          </w:r>
+          <w:r>
+            <w:rPr>
+              <w:rFonts w:ascii="Times New Roman" w:eastAsiaTheme="minorEastAsia" w:hAnsi="Times New Roman" w:cs="Times New Roman"/>
+            </w:rPr>
+            <w:instrText xml:space="preserve"> CITATION Bio21 \l 1031 </w:instrText>
+          </w:r>
+          <w:r>
+            <w:rPr>
+              <w:rFonts w:ascii="Times New Roman" w:eastAsiaTheme="minorEastAsia" w:hAnsi="Times New Roman" w:cs="Times New Roman"/>
+            </w:rPr>
+            <w:fldChar w:fldCharType="separate"/>
+          </w:r>
+          <w:r>
+            <w:rPr>
+              <w:rFonts w:ascii="Times New Roman" w:eastAsiaTheme="minorEastAsia" w:hAnsi="Times New Roman" w:cs="Times New Roman"/>
+              <w:noProof/>
+            </w:rPr>
+            <w:t xml:space="preserve"> </w:t>
+          </w:r>
+          <w:r>
+            <w:rPr>
+              <w:rFonts w:ascii="Times New Roman" w:eastAsiaTheme="minorEastAsia" w:hAnsi="Times New Roman" w:cs="Times New Roman"/>
+              <w:noProof/>
+            </w:rPr>
+            <w:t>(Biologie-Schule.de, 2021)</w:t>
+          </w:r>
+          <w:r>
+            <w:rPr>
+              <w:rFonts w:ascii="Times New Roman" w:eastAsiaTheme="minorEastAsia" w:hAnsi="Times New Roman" w:cs="Times New Roman"/>
+            </w:rPr>
+            <w:fldChar w:fldCharType="end"/>
+          </w:r>
+        </w:sdtContent>
+      </w:sdt>
+      <w:r>
+        <w:rPr>
+          <w:rFonts w:ascii="Times New Roman" w:eastAsiaTheme="minorEastAsia" w:hAnsi="Times New Roman" w:cs="Times New Roman"/>
+        </w:rPr>
+        <w:t xml:space="preserve">. </w:t>
+      </w:r>
+    </w:p>
+    <w:p>
+      <w:pPr>
+        <w:pStyle w:val="TextKL"/>
+        <w:rPr>
+          <w:rFonts w:ascii="Times New Roman" w:eastAsiaTheme="minorEastAsia" w:hAnsi="Times New Roman" w:cs="Times New Roman"/>
+        </w:rPr>
+      </w:pPr>
+      <w:r>
+        <w:rPr>
+          <w:rFonts w:ascii="Times New Roman" w:eastAsiaTheme="minorEastAsia" w:hAnsi="Times New Roman" w:cs="Times New Roman"/>
+        </w:rPr>
+        <w:t xml:space="preserve">Die maximale Luftfeuchte ist </w:t>
+      </w:r>
+      <w:r>
+        <w:rPr>
+          <w:rFonts w:ascii="Times New Roman" w:eastAsiaTheme="minorEastAsia" w:hAnsi="Times New Roman" w:cs="Times New Roman"/>
+        </w:rPr>
+        <w:t>aus Messungen bekannt und kann in einem Diagramm festgehalten werden:</w:t>
+      </w:r>
+    </w:p>
+    <w:p>
+      <w:pPr>
+        <w:pStyle w:val="TextKL"/>
+        <w:keepNext/>
+      </w:pPr>
+      <w:r>
+        <w:rPr>
+          <w:noProof/>
+          <w:lang w:eastAsia="de-DE"/>
+        </w:rPr>
+        <w:drawing>
+          <wp:inline distT="0" distB="0" distL="0" distR="0" wp14:anchorId="71596D53" wp14:editId="0EC3F521">
+            <wp:extent cx="3637280" cy="3411855"/>
+            <wp:effectExtent l="0" t="0" r="1270" b="0"/>
+            <wp:docPr id="1" name="Picture 1" descr="Das Klima der Erde | Wolkenbildung"/>
+            <wp:cNvGraphicFramePr>
+              <a:graphicFrameLocks xmlns:a="http://schemas.openxmlformats.org/drawingml/2006/main" noChangeAspect="1"/>
+            </wp:cNvGraphicFramePr>
+            <a:graphic xmlns:a="http://schemas.openxmlformats.org/drawingml/2006/main">
+              <a:graphicData uri="http://schemas.openxmlformats.org/drawingml/2006/picture">
+                <pic:pic xmlns:pic="http://schemas.openxmlformats.org/drawingml/2006/picture">
+                  <pic:nvPicPr>
+                    <pic:cNvPr id="0" name="Picture 4" descr="Das Klima der Erde | Wolkenbildung"/>
+                    <pic:cNvPicPr>
+                      <a:picLocks noChangeAspect="1" noChangeArrowheads="1"/>
+                    </pic:cNvPicPr>
+                  </pic:nvPicPr>
+                  <pic:blipFill>
+                    <a:blip r:embed="rId8">
+                      <a:extLst>
+                        <a:ext uri="{28A0092B-C50C-407E-A947-70E740481C1C}">
+                          <a14:useLocalDpi xmlns:a14="http://schemas.microsoft.com/office/drawing/2010/main" val="0"/>
+                        </a:ext>
+                      </a:extLst>
+                    </a:blip>
+                    <a:srcRect/>
+                    <a:stretch>
+                      <a:fillRect/>
+                    </a:stretch>
+                  </pic:blipFill>
+                  <pic:spPr bwMode="auto">
+                    <a:xfrm>
+                      <a:off x="0" y="0"/>
+                      <a:ext cx="3637280" cy="3411855"/>
+                    </a:xfrm>
+                    <a:prstGeom prst="rect">
+                      <a:avLst/>
+                    </a:prstGeom>
+                    <a:noFill/>
+                    <a:ln>
+                      <a:noFill/>
+                    </a:ln>
+                  </pic:spPr>
+                </pic:pic>
+              </a:graphicData>
+            </a:graphic>
+          </wp:inline>
+        </w:drawing>
+      </w:r>
+    </w:p>
+    <w:p>
+      <w:pPr>
+        <w:pStyle w:val="Caption"/>
+        <w:jc w:val="both"/>
+      </w:pPr>
+      <w:r>
+        <w:t xml:space="preserve">Abbildung </w:t>
+      </w:r>
+      <w:r>
+        <w:fldChar w:fldCharType="begin"/>
+      </w:r>
+      <w:r>
+        <w:instrText xml:space="preserve"> SEQ Abbildung \* ARABIC </w:instrText>
+      </w:r>
+      <w:r>
+        <w:fldChar w:fldCharType="separate"/>
+      </w:r>
+      <w:r>
+        <w:rPr>
+          <w:noProof/>
+        </w:rPr>
+        <w:t>1</w:t>
+      </w:r>
+      <w:r>
+        <w:rPr>
+          <w:noProof/>
+        </w:rPr>
+        <w:fldChar w:fldCharType="end"/>
+      </w:r>
+      <w:sdt>
+        <w:sdtPr>
+          <w:id w:val="490682520"/>
+          <w:citation/>
+        </w:sdtPr>
+        <w:sdtEndPr/>
+        <w:sdtContent>
+          <w:r>
+            <w:fldChar w:fldCharType="begin"/>
+          </w:r>
+          <w:r>
+            <w:instrText xml:space="preserve"> CITATION Kli21 \l 1031 </w:instrText>
+          </w:r>
+          <w:r>
+            <w:fldChar w:fldCharType="separate"/>
+          </w:r>
+          <w:r>
+            <w:rPr>
+              <w:noProof/>
+            </w:rPr>
+            <w:t xml:space="preserve"> (Klima der Erde, 2021)</w:t>
+          </w:r>
+          <w:r>
+            <w:fldChar w:fldCharType="end"/>
+          </w:r>
+        </w:sdtContent>
+      </w:sdt>
+    </w:p>
+    <w:p>
+      <w:r>
+        <w:t>Mit dem Statistik Menü des Casio Classpads 2 kann man eine Näherungsgleichung entwickeln um den Graphen zu beschreiben:</w:t>
+      </w:r>
+    </w:p>
+    <w:p>
+      <w:pPr>
+        <w:rPr>
+          <w:rFonts w:eastAsiaTheme="minorEastAsia"/>
+        </w:rPr>
+      </w:pPr>
+      <m:oMath>
+        <m:r>
+          <w:rPr>
+            <w:rFonts w:ascii="Cambria Math" w:hAnsi="Cambria Math"/>
+          </w:rPr>
+          <m:t>y=4,75 ∙</m:t>
+        </m:r>
+        <m:sSup>
+          <m:sSupPr>
+            <m:ctrlPr>
+              <w:rPr>
+                <w:rFonts w:ascii="Cambria Math" w:hAnsi="Cambria Math"/>
+                <w:i/>
+              </w:rPr>
+            </m:ctrlPr>
+          </m:sSupPr>
+          <m:e>
+            <m:r>
+              <w:rPr>
+                <w:rFonts w:ascii="Cambria Math" w:hAnsi="Cambria Math"/>
+              </w:rPr>
+              <m:t>1,06</m:t>
+            </m:r>
+          </m:e>
+          <m:sup>
+            <m:r>
+              <w:rPr>
+                <w:rFonts w:ascii="Cambria Math" w:hAnsi="Cambria Math"/>
+              </w:rPr>
+              <m:t>x</m:t>
+            </m:r>
+          </m:sup>
+        </m:sSup>
+        <m:r>
+          <w:rPr>
+            <w:rFonts w:ascii="Cambria Math" w:hAnsi="Cambria Math"/>
+          </w:rPr>
+          <m:t xml:space="preserve">                            D{-20 ≤x ≤35} </m:t>
+        </m:r>
+      </m:oMath>
+      <w:r>
+        <w:rPr>
+          <w:rFonts w:eastAsiaTheme="minorEastAsia"/>
+        </w:rPr>
+        <w:t xml:space="preserve">    </w:t>
+      </w:r>
+    </w:p>
+    <w:p>
+      <w:pPr>
+        <w:pStyle w:val="TextKL"/>
+        <w:rPr>
+          <w:rFonts w:eastAsiaTheme="minorEastAsia"/>
+        </w:rPr>
+      </w:pPr>
+      <w:r>
+        <w:t xml:space="preserve">y </w:t>
+      </w:r>
+      <w:r>
+        <w:sym w:font="Wingdings" w:char="F0E0"/>
+      </w:r>
+      <w:r>
+        <w:t xml:space="preserve"> maximale Luftfeuchte in g/</w:t>
+      </w:r>
+      <m:oMath>
+        <m:sSup>
+          <m:sSupPr>
+            <m:ctrlPr>
+              <w:rPr>
+                <w:rFonts w:ascii="Cambria Math" w:hAnsi="Cambria Math"/>
+                <w:i/>
+              </w:rPr>
+            </m:ctrlPr>
+          </m:sSupPr>
+          <m:e>
+            <m:r>
+              <w:rPr>
+                <w:rFonts w:ascii="Cambria Math" w:hAnsi="Cambria Math"/>
+              </w:rPr>
+              <m:t>m</m:t>
+            </m:r>
+          </m:e>
+          <m:sup>
+            <m:r>
+              <w:rPr>
+                <w:rFonts w:ascii="Cambria Math" w:hAnsi="Cambria Math"/>
+              </w:rPr>
+              <m:t>3</m:t>
+            </m:r>
+          </m:sup>
+        </m:sSup>
+      </m:oMath>
+    </w:p>
+    <w:p>
+      <w:pPr>
+        <w:pStyle w:val="TextKL"/>
+        <w:rPr>
+          <w:rFonts w:eastAsiaTheme="minorEastAsia"/>
+        </w:rPr>
+      </w:pPr>
+      <w:r>
+        <w:rPr>
+          <w:rFonts w:eastAsiaTheme="minorEastAsia"/>
+        </w:rPr>
+        <w:t xml:space="preserve">x </w:t>
+      </w:r>
+      <w:r>
+        <w:rPr>
+          <w:rFonts w:eastAsiaTheme="minorEastAsia"/>
+        </w:rPr>
+        <w:sym w:font="Wingdings" w:char="F0E0"/>
+      </w:r>
+      <w:r>
+        <w:rPr>
+          <w:rFonts w:eastAsiaTheme="minorEastAsia"/>
+        </w:rPr>
+        <w:t xml:space="preserve"> Temperatur </w:t>
+      </w:r>
+      <w:r>
+        <w:rPr>
+          <w:rFonts w:eastAsiaTheme="minorEastAsia"/>
+        </w:rPr>
+        <w:t>in °C</w:t>
+      </w:r>
+    </w:p>
+    <w:p>
+      <w:pPr>
+        <w:pStyle w:val="TextKL"/>
+        <w:rPr>
+          <w:rFonts w:eastAsiaTheme="minorEastAsia"/>
+        </w:rPr>
+      </w:pPr>
+      <w:r>
+        <w:rPr>
+          <w:rFonts w:eastAsiaTheme="minorEastAsia"/>
+        </w:rPr>
+        <w:t>Wie man sieht ist die maximale Luftfeuchte nur von der Temperatur abhänging und somit nicht ganz geeignet, aber sie ist nötig um in Verbindung mit dem zweiten Parameter (realtive Luftfeuchte) die absolute Luftfeuchte zu bilden. D</w:t>
+      </w:r>
+      <w:r>
+        <w:rPr>
+          <w:rFonts w:eastAsiaTheme="minorEastAsia"/>
+        </w:rPr>
+        <w:t xml:space="preserve">ie </w:t>
+      </w:r>
+      <w:r>
+        <w:rPr>
+          <w:rFonts w:eastAsiaTheme="minorEastAsia"/>
+        </w:rPr>
+        <w:t>absolute Luftfeuchte</w:t>
+      </w:r>
+      <w:r>
+        <w:rPr>
+          <w:rFonts w:eastAsiaTheme="minorEastAsia"/>
+        </w:rPr>
+        <w:t xml:space="preserve"> </w:t>
+      </w:r>
+      <w:r>
+        <w:rPr>
+          <w:rFonts w:eastAsiaTheme="minorEastAsia"/>
+        </w:rPr>
+        <w:t xml:space="preserve">ist die Menge an Wasserdampf in der Luft. Sie kann berechnet werden indem man die maximale Menge an Wasserdampf in der Luft, maximale Luftfeuchte, </w:t>
+      </w:r>
+      <w:r>
+        <w:rPr>
+          <w:rFonts w:eastAsiaTheme="minorEastAsia"/>
+        </w:rPr>
+        <w:lastRenderedPageBreak/>
+        <w:t xml:space="preserve">mit dem Anteil der absoluten Menge an der maximalen Menge, realtive Luftfeuchte, multipliziert.  </w:t>
+      </w:r>
+      <w:r>
+        <w:rPr>
+          <w:rFonts w:eastAsiaTheme="minorEastAsia"/>
+        </w:rPr>
+        <w:t xml:space="preserve">Dadurch ergibt sich </w:t>
+      </w:r>
+      <w:r>
+        <w:rPr>
+          <w:rFonts w:eastAsiaTheme="minorEastAsia"/>
+        </w:rPr>
+        <w:t xml:space="preserve">die </w:t>
+      </w:r>
+      <w:r>
+        <w:rPr>
+          <w:rFonts w:eastAsiaTheme="minorEastAsia"/>
+        </w:rPr>
+        <w:t>Gleichung</w:t>
+      </w:r>
+      <w:r>
+        <w:rPr>
+          <w:rFonts w:eastAsiaTheme="minorEastAsia"/>
+        </w:rPr>
+        <w:t>:</w:t>
+      </w:r>
+    </w:p>
+    <w:p>
+      <w:pPr>
+        <w:pStyle w:val="TextKL"/>
+        <w:rPr>
+          <w:rFonts w:eastAsiaTheme="minorEastAsia"/>
+        </w:rPr>
+      </w:pPr>
+      <m:oMath>
+        <m:sSub>
+          <m:sSubPr>
+            <m:ctrlPr>
+              <w:rPr>
+                <w:rFonts w:ascii="Cambria Math" w:hAnsi="Cambria Math"/>
+                <w:i/>
+              </w:rPr>
+            </m:ctrlPr>
+          </m:sSubPr>
+          <m:e>
+            <m:r>
+              <w:rPr>
+                <w:rFonts w:ascii="Cambria Math" w:hAnsi="Cambria Math"/>
+              </w:rPr>
+              <m:t>F</m:t>
+            </m:r>
+            <m:r>
+              <w:rPr>
+                <w:rFonts w:ascii="Cambria Math" w:hAnsi="Cambria Math"/>
+              </w:rPr>
+              <m:t>euchte</m:t>
+            </m:r>
+          </m:e>
+          <m:sub>
+            <m:r>
+              <w:rPr>
+                <w:rFonts w:ascii="Cambria Math" w:hAnsi="Cambria Math"/>
+              </w:rPr>
+              <m:t>absolut</m:t>
+            </m:r>
+          </m:sub>
+        </m:sSub>
+        <m:r>
+          <w:rPr>
+            <w:rFonts w:ascii="Cambria Math" w:eastAsiaTheme="minorEastAsia" w:hAnsi="Cambria Math"/>
+          </w:rPr>
+          <m:t xml:space="preserve">=4,75 ∙ </m:t>
+        </m:r>
+        <m:sSup>
+          <m:sSupPr>
+            <m:ctrlPr>
+              <w:rPr>
+                <w:rFonts w:ascii="Cambria Math" w:eastAsiaTheme="minorEastAsia" w:hAnsi="Cambria Math"/>
+                <w:i/>
+              </w:rPr>
+            </m:ctrlPr>
+          </m:sSupPr>
+          <m:e>
+            <m:r>
+              <w:rPr>
+                <w:rFonts w:ascii="Cambria Math" w:eastAsiaTheme="minorEastAsia" w:hAnsi="Cambria Math"/>
+              </w:rPr>
+              <m:t>1,06</m:t>
+            </m:r>
+          </m:e>
+          <m:sup>
+            <m:r>
+              <w:rPr>
+                <w:rFonts w:ascii="Cambria Math" w:eastAsiaTheme="minorEastAsia" w:hAnsi="Cambria Math"/>
+              </w:rPr>
+              <m:t>T</m:t>
+            </m:r>
+            <m:r>
+              <w:rPr>
+                <w:rFonts w:ascii="Cambria Math" w:eastAsiaTheme="minorEastAsia" w:hAnsi="Cambria Math"/>
+              </w:rPr>
+              <m:t>emperatur</m:t>
+            </m:r>
+          </m:sup>
+        </m:sSup>
+        <m:r>
+          <w:rPr>
+            <w:rFonts w:ascii="Cambria Math" w:eastAsiaTheme="minorEastAsia" w:hAnsi="Cambria Math"/>
+          </w:rPr>
+          <m:t xml:space="preserve"> ∙ </m:t>
+        </m:r>
+        <m:sSub>
+          <m:sSubPr>
+            <m:ctrlPr>
+              <w:rPr>
+                <w:rFonts w:ascii="Cambria Math" w:eastAsiaTheme="minorEastAsia" w:hAnsi="Cambria Math"/>
+                <w:i/>
+              </w:rPr>
+            </m:ctrlPr>
+          </m:sSubPr>
+          <m:e>
+            <m:r>
+              <w:rPr>
+                <w:rFonts w:ascii="Cambria Math" w:eastAsiaTheme="minorEastAsia" w:hAnsi="Cambria Math"/>
+              </w:rPr>
+              <m:t>F</m:t>
+            </m:r>
+            <m:r>
+              <w:rPr>
+                <w:rFonts w:ascii="Cambria Math" w:eastAsiaTheme="minorEastAsia" w:hAnsi="Cambria Math"/>
+              </w:rPr>
+              <m:t>euchte</m:t>
+            </m:r>
+          </m:e>
+          <m:sub>
+            <m:r>
+              <w:rPr>
+                <w:rFonts w:ascii="Cambria Math" w:eastAsiaTheme="minorEastAsia" w:hAnsi="Cambria Math"/>
+              </w:rPr>
+              <m:t>relativ</m:t>
+            </m:r>
+          </m:sub>
+        </m:sSub>
+        <m:r>
+          <w:rPr>
+            <w:rFonts w:ascii="Cambria Math" w:eastAsiaTheme="minorEastAsia" w:hAnsi="Cambria Math"/>
+          </w:rPr>
+          <m:t xml:space="preserve">    </m:t>
+        </m:r>
+        <m:r>
+          <w:rPr>
+            <w:rFonts w:ascii="Cambria Math" w:eastAsiaTheme="minorEastAsia" w:hAnsi="Cambria Math"/>
+          </w:rPr>
+          <m:t>{</m:t>
+        </m:r>
+        <m:r>
+          <w:rPr>
+            <w:rFonts w:ascii="Cambria Math" w:eastAsiaTheme="minorEastAsia" w:hAnsi="Cambria Math"/>
+          </w:rPr>
+          <m:t>-20 ≤Temperatur ≤35</m:t>
+        </m:r>
+        <m:r>
+          <w:rPr>
+            <w:rFonts w:ascii="Cambria Math" w:eastAsiaTheme="minorEastAsia" w:hAnsi="Cambria Math"/>
+          </w:rPr>
+          <m:t>}</m:t>
+        </m:r>
+      </m:oMath>
+      <w:r>
+        <w:rPr>
+          <w:rFonts w:eastAsiaTheme="minorEastAsia"/>
+        </w:rPr>
+        <w:t xml:space="preserve">  </w:t>
+      </w:r>
+    </w:p>
+    <w:p>
+      <w:pPr>
+        <w:pStyle w:val="TextKL"/>
+      </w:pPr>
+      <w:r>
+        <w:t xml:space="preserve">Durch Vergleich der absoluten Luftfeuchte der Außenluft zu der Innenluft, wird die feuchtere Luft festgestellt. Sollte die Luft von Außen also </w:t>
+      </w:r>
+      <w:r>
+        <w:t>k</w:t>
+      </w:r>
+      <w:r>
+        <w:t xml:space="preserve">eine geringere absolute Luftfeuchte besitzen, so ist es nicht nötig die Luft auszutauschen. Sollte allerdings die Außenluft trockener sein als die Innenluft, so muss ein Luftaußtausch stattfinden um den Taupunkt im Inneren zu beeinflußen. </w:t>
       </w:r>
       <w:bookmarkStart w:id="0" w:name="_GoBack"/>
       <w:bookmarkEnd w:id="0"/>
     </w:p>
+    <w:p>
+      <w:pPr>
+        <w:rPr>
+          <w:rFonts w:ascii="Arial" w:eastAsiaTheme="minorEastAsia" w:hAnsi="Arial" w:cs="Arial"/>
+          <w:sz w:val="24"/>
+          <w:szCs w:val="40"/>
+        </w:rPr>
+      </w:pPr>
+    </w:p>
     <w:sectPr>
-      <w:footerReference w:type="default" r:id="rId8"/>
+      <w:footerReference w:type="default" r:id="rId9"/>
       <w:pgSz w:w="11906" w:h="16838"/>
       <w:pgMar w:top="1417" w:right="1417" w:bottom="1134" w:left="1417" w:header="708" w:footer="708" w:gutter="0"/>
       <w:pgNumType w:start="3"/>
@@ -471,7 +2194,7 @@
           <w:rPr>
             <w:noProof/>
           </w:rPr>
-          <w:t>3</w:t>
+          <w:t>6</w:t>
         </w:r>
         <w:r>
           <w:rPr>
@@ -519,9 +2242,9 @@
 <w:numbering xmlns:wpc="http://schemas.microsoft.com/office/word/2010/wordprocessingCanvas" xmlns:cx="http://schemas.microsoft.com/office/drawing/2014/chartex" xmlns:mc="http://schemas.openxmlformats.org/markup-compatibility/2006" xmlns:o="urn:schemas-microsoft-com:office:office" xmlns:r="http://schemas.openxmlformats.org/officeDocument/2006/relationships" xmlns:m="http://schemas.openxmlformats.org/officeDocument/2006/math" xmlns:v="urn:schemas-microsoft-com:vml" xmlns:wp14="http://schemas.microsoft.com/office/word/2010/wordprocessingDrawing" xmlns:wp="http://schemas.openxmlformats.org/drawingml/2006/wordprocessingDrawing" xmlns:w10="urn:schemas-microsoft-com:office:word" xmlns:w="http://schemas.openxmlformats.org/wordprocessingml/2006/main" xmlns:w14="http://schemas.microsoft.com/office/word/2010/wordml" xmlns:w15="http://schemas.microsoft.com/office/word/2012/wordml" xmlns:w16se="http://schemas.microsoft.com/office/word/2015/wordml/symex" xmlns:wpg="http://schemas.microsoft.com/office/word/2010/wordprocessingGroup" xmlns:wpi="http://schemas.microsoft.com/office/word/2010/wordprocessingInk" xmlns:wne="http://schemas.microsoft.com/office/word/2006/wordml" xmlns:wps="http://schemas.microsoft.com/office/word/2010/wordprocessingShape" mc:Ignorable="w14 w15 w16se wp14">
   <w:abstractNum w:abstractNumId="0" w15:restartNumberingAfterBreak="0">
     <w:nsid w:val="1BAB33EA"/>
-    <w:multiLevelType w:val="hybridMultilevel"/>
-    <w:tmpl w:val="007AB7E6"/>
-    <w:lvl w:ilvl="0" w:tplc="A148F076">
+    <w:multiLevelType w:val="multilevel"/>
+    <w:tmpl w:val="1C2AC6D0"/>
+    <w:lvl w:ilvl="0">
       <w:start w:val="1"/>
       <w:numFmt w:val="decimal"/>
       <w:pStyle w:val="berschriftKL"/>
@@ -534,16 +2257,19 @@
         <w:rFonts w:hint="default"/>
       </w:rPr>
     </w:lvl>
-    <w:lvl w:ilvl="1" w:tplc="04070019" w:tentative="1">
+    <w:lvl w:ilvl="1">
       <w:start w:val="1"/>
-      <w:numFmt w:val="lowerLetter"/>
-      <w:lvlText w:val="%2."/>
+      <w:numFmt w:val="decimal"/>
+      <w:lvlText w:val="%1.%2"/>
       <w:lvlJc w:val="left"/>
       <w:pPr>
         <w:ind w:left="1440" w:hanging="360"/>
       </w:pPr>
+      <w:rPr>
+        <w:rFonts w:hint="default"/>
+      </w:rPr>
     </w:lvl>
-    <w:lvl w:ilvl="2" w:tplc="0407001B" w:tentative="1">
+    <w:lvl w:ilvl="2">
       <w:start w:val="1"/>
       <w:numFmt w:val="lowerRoman"/>
       <w:lvlText w:val="%3."/>
@@ -551,8 +2277,11 @@
       <w:pPr>
         <w:ind w:left="2160" w:hanging="180"/>
       </w:pPr>
+      <w:rPr>
+        <w:rFonts w:hint="default"/>
+      </w:rPr>
     </w:lvl>
-    <w:lvl w:ilvl="3" w:tplc="0407000F" w:tentative="1">
+    <w:lvl w:ilvl="3">
       <w:start w:val="1"/>
       <w:numFmt w:val="decimal"/>
       <w:lvlText w:val="%4."/>
@@ -560,8 +2289,11 @@
       <w:pPr>
         <w:ind w:left="2880" w:hanging="360"/>
       </w:pPr>
+      <w:rPr>
+        <w:rFonts w:hint="default"/>
+      </w:rPr>
     </w:lvl>
-    <w:lvl w:ilvl="4" w:tplc="04070019" w:tentative="1">
+    <w:lvl w:ilvl="4">
       <w:start w:val="1"/>
       <w:numFmt w:val="lowerLetter"/>
       <w:lvlText w:val="%5."/>
@@ -569,8 +2301,11 @@
       <w:pPr>
         <w:ind w:left="3600" w:hanging="360"/>
       </w:pPr>
+      <w:rPr>
+        <w:rFonts w:hint="default"/>
+      </w:rPr>
     </w:lvl>
-    <w:lvl w:ilvl="5" w:tplc="0407001B" w:tentative="1">
+    <w:lvl w:ilvl="5">
       <w:start w:val="1"/>
       <w:numFmt w:val="lowerRoman"/>
       <w:lvlText w:val="%6."/>
@@ -578,8 +2313,11 @@
       <w:pPr>
         <w:ind w:left="4320" w:hanging="180"/>
       </w:pPr>
+      <w:rPr>
+        <w:rFonts w:hint="default"/>
+      </w:rPr>
     </w:lvl>
-    <w:lvl w:ilvl="6" w:tplc="0407000F" w:tentative="1">
+    <w:lvl w:ilvl="6">
       <w:start w:val="1"/>
       <w:numFmt w:val="decimal"/>
       <w:lvlText w:val="%7."/>
@@ -587,8 +2325,11 @@
       <w:pPr>
         <w:ind w:left="5040" w:hanging="360"/>
       </w:pPr>
+      <w:rPr>
+        <w:rFonts w:hint="default"/>
+      </w:rPr>
     </w:lvl>
-    <w:lvl w:ilvl="7" w:tplc="04070019" w:tentative="1">
+    <w:lvl w:ilvl="7">
       <w:start w:val="1"/>
       <w:numFmt w:val="lowerLetter"/>
       <w:lvlText w:val="%8."/>
@@ -596,8 +2337,11 @@
       <w:pPr>
         <w:ind w:left="5760" w:hanging="360"/>
       </w:pPr>
+      <w:rPr>
+        <w:rFonts w:hint="default"/>
+      </w:rPr>
     </w:lvl>
-    <w:lvl w:ilvl="8" w:tplc="0407001B" w:tentative="1">
+    <w:lvl w:ilvl="8">
       <w:start w:val="1"/>
       <w:numFmt w:val="lowerRoman"/>
       <w:lvlText w:val="%9."/>
@@ -605,6 +2349,9 @@
       <w:pPr>
         <w:ind w:left="6480" w:hanging="180"/>
       </w:pPr>
+      <w:rPr>
+        <w:rFonts w:hint="default"/>
+      </w:rPr>
     </w:lvl>
   </w:abstractNum>
   <w:abstractNum w:abstractNumId="1" w15:restartNumberingAfterBreak="0">
@@ -1314,7 +3061,615 @@
       <w:szCs w:val="28"/>
     </w:rPr>
   </w:style>
+  <w:style w:type="paragraph" w:styleId="TOCHeading">
+    <w:name w:val="TOC Heading"/>
+    <w:basedOn w:val="Heading1"/>
+    <w:next w:val="Normal"/>
+    <w:uiPriority w:val="39"/>
+    <w:unhideWhenUsed/>
+    <w:qFormat/>
+    <w:rsid w:val="00853CE8"/>
+    <w:pPr>
+      <w:outlineLvl w:val="9"/>
+    </w:pPr>
+    <w:rPr>
+      <w:lang w:val="en-US"/>
+    </w:rPr>
+  </w:style>
+  <w:style w:type="paragraph" w:styleId="TOC1">
+    <w:name w:val="toc 1"/>
+    <w:basedOn w:val="Normal"/>
+    <w:next w:val="Normal"/>
+    <w:autoRedefine/>
+    <w:uiPriority w:val="39"/>
+    <w:unhideWhenUsed/>
+    <w:rsid w:val="00853CE8"/>
+    <w:pPr>
+      <w:spacing w:after="100"/>
+    </w:pPr>
+  </w:style>
+  <w:style w:type="character" w:styleId="Hyperlink">
+    <w:name w:val="Hyperlink"/>
+    <w:basedOn w:val="DefaultParagraphFont"/>
+    <w:uiPriority w:val="99"/>
+    <w:unhideWhenUsed/>
+    <w:rsid w:val="00853CE8"/>
+    <w:rPr>
+      <w:color w:val="0563C1" w:themeColor="hyperlink"/>
+      <w:u w:val="single"/>
+    </w:rPr>
+  </w:style>
+  <w:style w:type="character" w:styleId="PlaceholderText">
+    <w:name w:val="Placeholder Text"/>
+    <w:basedOn w:val="DefaultParagraphFont"/>
+    <w:uiPriority w:val="99"/>
+    <w:semiHidden/>
+    <w:rsid w:val="004D0829"/>
+    <w:rPr>
+      <w:color w:val="808080"/>
+    </w:rPr>
+  </w:style>
+  <w:style w:type="paragraph" w:styleId="Caption">
+    <w:name w:val="caption"/>
+    <w:basedOn w:val="Normal"/>
+    <w:next w:val="Normal"/>
+    <w:uiPriority w:val="35"/>
+    <w:unhideWhenUsed/>
+    <w:qFormat/>
+    <w:rsid w:val="007F3E12"/>
+    <w:pPr>
+      <w:spacing w:after="200" w:line="240" w:lineRule="auto"/>
+    </w:pPr>
+    <w:rPr>
+      <w:i/>
+      <w:iCs/>
+      <w:color w:val="44546A" w:themeColor="text2"/>
+      <w:sz w:val="18"/>
+      <w:szCs w:val="18"/>
+    </w:rPr>
+  </w:style>
 </w:styles>
+</file>
+
+<file path=word/glossary/document.xml><?xml version="1.0" encoding="utf-8"?>
+<w:glossaryDocument xmlns:wpc="http://schemas.microsoft.com/office/word/2010/wordprocessingCanvas" xmlns:cx="http://schemas.microsoft.com/office/drawing/2014/chartex" xmlns:mc="http://schemas.openxmlformats.org/markup-compatibility/2006" xmlns:o="urn:schemas-microsoft-com:office:office" xmlns:r="http://schemas.openxmlformats.org/officeDocument/2006/relationships" xmlns:m="http://schemas.openxmlformats.org/officeDocument/2006/math" xmlns:v="urn:schemas-microsoft-com:vml" xmlns:wp14="http://schemas.microsoft.com/office/word/2010/wordprocessingDrawing" xmlns:wp="http://schemas.openxmlformats.org/drawingml/2006/wordprocessingDrawing" xmlns:w10="urn:schemas-microsoft-com:office:word" xmlns:w="http://schemas.openxmlformats.org/wordprocessingml/2006/main" xmlns:w14="http://schemas.microsoft.com/office/word/2010/wordml" xmlns:w15="http://schemas.microsoft.com/office/word/2012/wordml" xmlns:w16se="http://schemas.microsoft.com/office/word/2015/wordml/symex" xmlns:wpg="http://schemas.microsoft.com/office/word/2010/wordprocessingGroup" xmlns:wpi="http://schemas.microsoft.com/office/word/2010/wordprocessingInk" xmlns:wne="http://schemas.microsoft.com/office/word/2006/wordml" xmlns:wps="http://schemas.microsoft.com/office/word/2010/wordprocessingShape" mc:Ignorable="w14 w15 w16se wp14"/>
+</file>
+
+<file path=word/glossary/fontTable.xml><?xml version="1.0" encoding="utf-8"?>
+<w:fonts xmlns:mc="http://schemas.openxmlformats.org/markup-compatibility/2006" xmlns:r="http://schemas.openxmlformats.org/officeDocument/2006/relationships" xmlns:w="http://schemas.openxmlformats.org/wordprocessingml/2006/main" xmlns:w14="http://schemas.microsoft.com/office/word/2010/wordml" xmlns:w15="http://schemas.microsoft.com/office/word/2012/wordml" xmlns:w16se="http://schemas.microsoft.com/office/word/2015/wordml/symex" mc:Ignorable="w14 w15 w16se">
+  <w:font w:name="Times New Roman">
+    <w:panose1 w:val="02020603050405020304"/>
+    <w:charset w:val="00"/>
+    <w:family w:val="roman"/>
+    <w:pitch w:val="variable"/>
+    <w:sig w:usb0="E0002AFF" w:usb1="C0007843" w:usb2="00000009" w:usb3="00000000" w:csb0="000001FF" w:csb1="00000000"/>
+  </w:font>
+  <w:font w:name="Calibri">
+    <w:panose1 w:val="020F0502020204030204"/>
+    <w:charset w:val="00"/>
+    <w:family w:val="swiss"/>
+    <w:pitch w:val="variable"/>
+    <w:sig w:usb0="E0002AFF" w:usb1="4000ACFF" w:usb2="00000001" w:usb3="00000000" w:csb0="000001FF" w:csb1="00000000"/>
+  </w:font>
+  <w:font w:name="Calibri Light">
+    <w:panose1 w:val="020F0302020204030204"/>
+    <w:charset w:val="00"/>
+    <w:family w:val="swiss"/>
+    <w:pitch w:val="variable"/>
+    <w:sig w:usb0="A0002AEF" w:usb1="4000207B" w:usb2="00000000" w:usb3="00000000" w:csb0="000001FF" w:csb1="00000000"/>
+  </w:font>
+  <w:font w:name="Arial">
+    <w:panose1 w:val="020B0604020202020204"/>
+    <w:charset w:val="00"/>
+    <w:family w:val="swiss"/>
+    <w:pitch w:val="variable"/>
+    <w:sig w:usb0="E0002AFF" w:usb1="C0007843" w:usb2="00000009" w:usb3="00000000" w:csb0="000001FF" w:csb1="00000000"/>
+  </w:font>
+  <w:font w:name="Cambria Math">
+    <w:panose1 w:val="02040503050406030204"/>
+    <w:charset w:val="00"/>
+    <w:family w:val="roman"/>
+    <w:pitch w:val="variable"/>
+    <w:sig w:usb0="E00006FF" w:usb1="420024FF" w:usb2="02000000" w:usb3="00000000" w:csb0="0000019F" w:csb1="00000000"/>
+  </w:font>
+  <w:font w:name="Lucida Sans Unicode">
+    <w:panose1 w:val="020B0602030504020204"/>
+    <w:charset w:val="00"/>
+    <w:family w:val="swiss"/>
+    <w:pitch w:val="variable"/>
+    <w:sig w:usb0="80000AFF" w:usb1="0000396B" w:usb2="00000000" w:usb3="00000000" w:csb0="000000BF" w:csb1="00000000"/>
+  </w:font>
+  <w:font w:name="Wingdings">
+    <w:panose1 w:val="05000000000000000000"/>
+    <w:charset w:val="02"/>
+    <w:family w:val="auto"/>
+    <w:pitch w:val="variable"/>
+    <w:sig w:usb0="00000000" w:usb1="10000000" w:usb2="00000000" w:usb3="00000000" w:csb0="80000000" w:csb1="00000000"/>
+  </w:font>
+</w:fonts>
+</file>
+
+<file path=word/glossary/settings.xml><?xml version="1.0" encoding="utf-8"?>
+<w:settings xmlns:mc="http://schemas.openxmlformats.org/markup-compatibility/2006" xmlns:o="urn:schemas-microsoft-com:office:office" xmlns:r="http://schemas.openxmlformats.org/officeDocument/2006/relationships" xmlns:m="http://schemas.openxmlformats.org/officeDocument/2006/math" xmlns:v="urn:schemas-microsoft-com:vml" xmlns:w10="urn:schemas-microsoft-com:office:word" xmlns:w="http://schemas.openxmlformats.org/wordprocessingml/2006/main" xmlns:w14="http://schemas.microsoft.com/office/word/2010/wordml" xmlns:w15="http://schemas.microsoft.com/office/word/2012/wordml" xmlns:w16se="http://schemas.microsoft.com/office/word/2015/wordml/symex" xmlns:sl="http://schemas.openxmlformats.org/schemaLibrary/2006/main" mc:Ignorable="w14 w15 w16se">
+  <w:view w:val="normal"/>
+  <w:defaultTabStop w:val="708"/>
+  <w:hyphenationZone w:val="425"/>
+  <w:characterSpacingControl w:val="doNotCompress"/>
+  <w:compat>
+    <w:useFELayout/>
+    <w:compatSetting w:name="compatibilityMode" w:uri="http://schemas.microsoft.com/office/word" w:val="15"/>
+    <w:compatSetting w:name="overrideTableStyleFontSizeAndJustification" w:uri="http://schemas.microsoft.com/office/word" w:val="1"/>
+    <w:compatSetting w:name="enableOpenTypeFeatures" w:uri="http://schemas.microsoft.com/office/word" w:val="1"/>
+    <w:compatSetting w:name="doNotFlipMirrorIndents" w:uri="http://schemas.microsoft.com/office/word" w:val="1"/>
+    <w:compatSetting w:name="differentiateMultirowTableHeaders" w:uri="http://schemas.microsoft.com/office/word" w:val="1"/>
+  </w:compat>
+  <w:rsids>
+    <w:rsidRoot w:val="000A1D74"/>
+    <w:rsid w:val="000A1D74"/>
+    <w:rsid w:val="00297809"/>
+    <w:rsid w:val="004179F6"/>
+    <w:rsid w:val="00926536"/>
+  </w:rsids>
+  <m:mathPr>
+    <m:mathFont m:val="Cambria Math"/>
+    <m:brkBin m:val="before"/>
+    <m:brkBinSub m:val="--"/>
+    <m:smallFrac m:val="0"/>
+    <m:dispDef/>
+    <m:lMargin m:val="0"/>
+    <m:rMargin m:val="0"/>
+    <m:defJc m:val="centerGroup"/>
+    <m:wrapIndent m:val="1440"/>
+    <m:intLim m:val="subSup"/>
+    <m:naryLim m:val="undOvr"/>
+  </m:mathPr>
+  <w:themeFontLang w:val="de-DE"/>
+  <w:clrSchemeMapping w:bg1="light1" w:t1="dark1" w:bg2="light2" w:t2="dark2" w:accent1="accent1" w:accent2="accent2" w:accent3="accent3" w:accent4="accent4" w:accent5="accent5" w:accent6="accent6" w:hyperlink="hyperlink" w:followedHyperlink="followedHyperlink"/>
+  <w:decimalSymbol w:val=","/>
+  <w:listSeparator w:val=";"/>
+  <w15:chartTrackingRefBased/>
+</w:settings>
+</file>
+
+<file path=word/glossary/styles.xml><?xml version="1.0" encoding="utf-8"?>
+<w:styles xmlns:mc="http://schemas.openxmlformats.org/markup-compatibility/2006" xmlns:r="http://schemas.openxmlformats.org/officeDocument/2006/relationships" xmlns:w="http://schemas.openxmlformats.org/wordprocessingml/2006/main" xmlns:w14="http://schemas.microsoft.com/office/word/2010/wordml" xmlns:w15="http://schemas.microsoft.com/office/word/2012/wordml" xmlns:w16se="http://schemas.microsoft.com/office/word/2015/wordml/symex" mc:Ignorable="w14 w15 w16se">
+  <w:docDefaults>
+    <w:rPrDefault>
+      <w:rPr>
+        <w:rFonts w:asciiTheme="minorHAnsi" w:eastAsiaTheme="minorEastAsia" w:hAnsiTheme="minorHAnsi" w:cstheme="minorBidi"/>
+        <w:sz w:val="22"/>
+        <w:szCs w:val="22"/>
+        <w:lang w:val="de-DE" w:eastAsia="de-DE" w:bidi="ar-SA"/>
+      </w:rPr>
+    </w:rPrDefault>
+    <w:pPrDefault>
+      <w:pPr>
+        <w:spacing w:after="160" w:line="259" w:lineRule="auto"/>
+      </w:pPr>
+    </w:pPrDefault>
+  </w:docDefaults>
+  <w:latentStyles w:defLockedState="0" w:defUIPriority="99" w:defSemiHidden="0" w:defUnhideWhenUsed="0" w:defQFormat="0" w:count="371">
+    <w:lsdException w:name="Normal" w:uiPriority="0" w:qFormat="1"/>
+    <w:lsdException w:name="heading 1" w:uiPriority="9" w:qFormat="1"/>
+    <w:lsdException w:name="heading 2" w:semiHidden="1" w:uiPriority="9" w:unhideWhenUsed="1" w:qFormat="1"/>
+    <w:lsdException w:name="heading 3" w:semiHidden="1" w:uiPriority="9" w:unhideWhenUsed="1" w:qFormat="1"/>
+    <w:lsdException w:name="heading 4" w:semiHidden="1" w:uiPriority="9" w:unhideWhenUsed="1" w:qFormat="1"/>
+    <w:lsdException w:name="heading 5" w:semiHidden="1" w:uiPriority="9" w:unhideWhenUsed="1" w:qFormat="1"/>
+    <w:lsdException w:name="heading 6" w:semiHidden="1" w:uiPriority="9" w:unhideWhenUsed="1" w:qFormat="1"/>
+    <w:lsdException w:name="heading 7" w:semiHidden="1" w:uiPriority="9" w:unhideWhenUsed="1" w:qFormat="1"/>
+    <w:lsdException w:name="heading 8" w:semiHidden="1" w:uiPriority="9" w:unhideWhenUsed="1" w:qFormat="1"/>
+    <w:lsdException w:name="heading 9" w:semiHidden="1" w:uiPriority="9" w:unhideWhenUsed="1" w:qFormat="1"/>
+    <w:lsdException w:name="index 1" w:semiHidden="1" w:unhideWhenUsed="1"/>
+    <w:lsdException w:name="index 2" w:semiHidden="1" w:unhideWhenUsed="1"/>
+    <w:lsdException w:name="index 3" w:semiHidden="1" w:unhideWhenUsed="1"/>
+    <w:lsdException w:name="index 4" w:semiHidden="1" w:unhideWhenUsed="1"/>
+    <w:lsdException w:name="index 5" w:semiHidden="1" w:unhideWhenUsed="1"/>
+    <w:lsdException w:name="index 6" w:semiHidden="1" w:unhideWhenUsed="1"/>
+    <w:lsdException w:name="index 7" w:semiHidden="1" w:unhideWhenUsed="1"/>
+    <w:lsdException w:name="index 8" w:semiHidden="1" w:unhideWhenUsed="1"/>
+    <w:lsdException w:name="index 9" w:semiHidden="1" w:unhideWhenUsed="1"/>
+    <w:lsdException w:name="toc 1" w:semiHidden="1" w:uiPriority="39" w:unhideWhenUsed="1"/>
+    <w:lsdException w:name="toc 2" w:semiHidden="1" w:uiPriority="39" w:unhideWhenUsed="1"/>
+    <w:lsdException w:name="toc 3" w:semiHidden="1" w:uiPriority="39" w:unhideWhenUsed="1"/>
+    <w:lsdException w:name="toc 4" w:semiHidden="1" w:uiPriority="39" w:unhideWhenUsed="1"/>
+    <w:lsdException w:name="toc 5" w:semiHidden="1" w:uiPriority="39" w:unhideWhenUsed="1"/>
+    <w:lsdException w:name="toc 6" w:semiHidden="1" w:uiPriority="39" w:unhideWhenUsed="1"/>
+    <w:lsdException w:name="toc 7" w:semiHidden="1" w:uiPriority="39" w:unhideWhenUsed="1"/>
+    <w:lsdException w:name="toc 8" w:semiHidden="1" w:uiPriority="39" w:unhideWhenUsed="1"/>
+    <w:lsdException w:name="toc 9" w:semiHidden="1" w:uiPriority="39" w:unhideWhenUsed="1"/>
+    <w:lsdException w:name="Normal Indent" w:semiHidden="1" w:unhideWhenUsed="1"/>
+    <w:lsdException w:name="footnote text" w:semiHidden="1" w:unhideWhenUsed="1"/>
+    <w:lsdException w:name="annotation text" w:semiHidden="1" w:unhideWhenUsed="1"/>
+    <w:lsdException w:name="header" w:semiHidden="1" w:unhideWhenUsed="1"/>
+    <w:lsdException w:name="footer" w:semiHidden="1" w:unhideWhenUsed="1"/>
+    <w:lsdException w:name="index heading" w:semiHidden="1" w:unhideWhenUsed="1"/>
+    <w:lsdException w:name="caption" w:semiHidden="1" w:uiPriority="35" w:unhideWhenUsed="1" w:qFormat="1"/>
+    <w:lsdException w:name="table of figures" w:semiHidden="1" w:unhideWhenUsed="1"/>
+    <w:lsdException w:name="envelope address" w:semiHidden="1" w:unhideWhenUsed="1"/>
+    <w:lsdException w:name="envelope return" w:semiHidden="1" w:unhideWhenUsed="1"/>
+    <w:lsdException w:name="footnote reference" w:semiHidden="1" w:unhideWhenUsed="1"/>
+    <w:lsdException w:name="annotation reference" w:semiHidden="1" w:unhideWhenUsed="1"/>
+    <w:lsdException w:name="line number" w:semiHidden="1" w:unhideWhenUsed="1"/>
+    <w:lsdException w:name="page number" w:semiHidden="1" w:unhideWhenUsed="1"/>
+    <w:lsdException w:name="endnote reference" w:semiHidden="1" w:unhideWhenUsed="1"/>
+    <w:lsdException w:name="endnote text" w:semiHidden="1" w:unhideWhenUsed="1"/>
+    <w:lsdException w:name="table of authorities" w:semiHidden="1" w:unhideWhenUsed="1"/>
+    <w:lsdException w:name="macro" w:semiHidden="1" w:unhideWhenUsed="1"/>
+    <w:lsdException w:name="toa heading" w:semiHidden="1" w:unhideWhenUsed="1"/>
+    <w:lsdException w:name="List" w:semiHidden="1" w:unhideWhenUsed="1"/>
+    <w:lsdException w:name="List Bullet" w:semiHidden="1" w:unhideWhenUsed="1"/>
+    <w:lsdException w:name="List Number" w:semiHidden="1" w:unhideWhenUsed="1"/>
+    <w:lsdException w:name="List 2" w:semiHidden="1" w:unhideWhenUsed="1"/>
+    <w:lsdException w:name="List 3" w:semiHidden="1" w:unhideWhenUsed="1"/>
+    <w:lsdException w:name="List 4" w:semiHidden="1" w:unhideWhenUsed="1"/>
+    <w:lsdException w:name="List 5" w:semiHidden="1" w:unhideWhenUsed="1"/>
+    <w:lsdException w:name="List Bullet 2" w:semiHidden="1" w:unhideWhenUsed="1"/>
+    <w:lsdException w:name="List Bullet 3" w:semiHidden="1" w:unhideWhenUsed="1"/>
+    <w:lsdException w:name="List Bullet 4" w:semiHidden="1" w:unhideWhenUsed="1"/>
+    <w:lsdException w:name="List Bullet 5" w:semiHidden="1" w:unhideWhenUsed="1"/>
+    <w:lsdException w:name="List Number 2" w:semiHidden="1" w:unhideWhenUsed="1"/>
+    <w:lsdException w:name="List Number 3" w:semiHidden="1" w:unhideWhenUsed="1"/>
+    <w:lsdException w:name="List Number 4" w:semiHidden="1" w:unhideWhenUsed="1"/>
+    <w:lsdException w:name="List Number 5" w:semiHidden="1" w:unhideWhenUsed="1"/>
+    <w:lsdException w:name="Title" w:uiPriority="10" w:qFormat="1"/>
+    <w:lsdException w:name="Closing" w:semiHidden="1" w:unhideWhenUsed="1"/>
+    <w:lsdException w:name="Signature" w:semiHidden="1" w:unhideWhenUsed="1"/>
+    <w:lsdException w:name="Default Paragraph Font" w:semiHidden="1" w:uiPriority="1" w:unhideWhenUsed="1"/>
+    <w:lsdException w:name="Body Text" w:semiHidden="1" w:unhideWhenUsed="1"/>
+    <w:lsdException w:name="Body Text Indent" w:semiHidden="1" w:unhideWhenUsed="1"/>
+    <w:lsdException w:name="List Continue" w:semiHidden="1" w:unhideWhenUsed="1"/>
+    <w:lsdException w:name="List Continue 2" w:semiHidden="1" w:unhideWhenUsed="1"/>
+    <w:lsdException w:name="List Continue 3" w:semiHidden="1" w:unhideWhenUsed="1"/>
+    <w:lsdException w:name="List Continue 4" w:semiHidden="1" w:unhideWhenUsed="1"/>
+    <w:lsdException w:name="List Continue 5" w:semiHidden="1" w:unhideWhenUsed="1"/>
+    <w:lsdException w:name="Message Header" w:semiHidden="1" w:unhideWhenUsed="1"/>
+    <w:lsdException w:name="Subtitle" w:uiPriority="11" w:qFormat="1"/>
+    <w:lsdException w:name="Salutation" w:semiHidden="1" w:unhideWhenUsed="1"/>
+    <w:lsdException w:name="Date" w:semiHidden="1" w:unhideWhenUsed="1"/>
+    <w:lsdException w:name="Body Text First Indent" w:semiHidden="1" w:unhideWhenUsed="1"/>
+    <w:lsdException w:name="Body Text First Indent 2" w:semiHidden="1" w:unhideWhenUsed="1"/>
+    <w:lsdException w:name="Note Heading" w:semiHidden="1" w:unhideWhenUsed="1"/>
+    <w:lsdException w:name="Body Text 2" w:semiHidden="1" w:unhideWhenUsed="1"/>
+    <w:lsdException w:name="Body Text 3" w:semiHidden="1" w:unhideWhenUsed="1"/>
+    <w:lsdException w:name="Body Text Indent 2" w:semiHidden="1" w:unhideWhenUsed="1"/>
+    <w:lsdException w:name="Body Text Indent 3" w:semiHidden="1" w:unhideWhenUsed="1"/>
+    <w:lsdException w:name="Block Text" w:semiHidden="1" w:unhideWhenUsed="1"/>
+    <w:lsdException w:name="Hyperlink" w:semiHidden="1" w:unhideWhenUsed="1"/>
+    <w:lsdException w:name="FollowedHyperlink" w:semiHidden="1" w:unhideWhenUsed="1"/>
+    <w:lsdException w:name="Strong" w:uiPriority="22" w:qFormat="1"/>
+    <w:lsdException w:name="Emphasis" w:uiPriority="20" w:qFormat="1"/>
+    <w:lsdException w:name="Document Map" w:semiHidden="1" w:unhideWhenUsed="1"/>
+    <w:lsdException w:name="Plain Text" w:semiHidden="1" w:unhideWhenUsed="1"/>
+    <w:lsdException w:name="E-mail Signature" w:semiHidden="1" w:unhideWhenUsed="1"/>
+    <w:lsdException w:name="HTML Top of Form" w:semiHidden="1" w:unhideWhenUsed="1"/>
+    <w:lsdException w:name="HTML Bottom of Form" w:semiHidden="1" w:unhideWhenUsed="1"/>
+    <w:lsdException w:name="Normal (Web)" w:semiHidden="1" w:unhideWhenUsed="1"/>
+    <w:lsdException w:name="HTML Acronym" w:semiHidden="1" w:unhideWhenUsed="1"/>
+    <w:lsdException w:name="HTML Address" w:semiHidden="1" w:unhideWhenUsed="1"/>
+    <w:lsdException w:name="HTML Cite" w:semiHidden="1" w:unhideWhenUsed="1"/>
+    <w:lsdException w:name="HTML Code" w:semiHidden="1" w:unhideWhenUsed="1"/>
+    <w:lsdException w:name="HTML Definition" w:semiHidden="1" w:unhideWhenUsed="1"/>
+    <w:lsdException w:name="HTML Keyboard" w:semiHidden="1" w:unhideWhenUsed="1"/>
+    <w:lsdException w:name="HTML Preformatted" w:semiHidden="1" w:unhideWhenUsed="1"/>
+    <w:lsdException w:name="HTML Sample" w:semiHidden="1" w:unhideWhenUsed="1"/>
+    <w:lsdException w:name="HTML Typewriter" w:semiHidden="1" w:unhideWhenUsed="1"/>
+    <w:lsdException w:name="HTML Variable" w:semiHidden="1" w:unhideWhenUsed="1"/>
+    <w:lsdException w:name="Normal Table" w:semiHidden="1" w:unhideWhenUsed="1"/>
+    <w:lsdException w:name="annotation subject" w:semiHidden="1" w:unhideWhenUsed="1"/>
+    <w:lsdException w:name="No List" w:semiHidden="1" w:unhideWhenUsed="1"/>
+    <w:lsdException w:name="Outline List 1" w:semiHidden="1" w:unhideWhenUsed="1"/>
+    <w:lsdException w:name="Outline List 2" w:semiHidden="1" w:unhideWhenUsed="1"/>
+    <w:lsdException w:name="Outline List 3" w:semiHidden="1" w:unhideWhenUsed="1"/>
+    <w:lsdException w:name="Table Simple 1" w:semiHidden="1" w:unhideWhenUsed="1"/>
+    <w:lsdException w:name="Table Simple 2" w:semiHidden="1" w:unhideWhenUsed="1"/>
+    <w:lsdException w:name="Table Simple 3" w:semiHidden="1" w:unhideWhenUsed="1"/>
+    <w:lsdException w:name="Table Classic 1" w:semiHidden="1" w:unhideWhenUsed="1"/>
+    <w:lsdException w:name="Table Classic 2" w:semiHidden="1" w:unhideWhenUsed="1"/>
+    <w:lsdException w:name="Table Classic 3" w:semiHidden="1" w:unhideWhenUsed="1"/>
+    <w:lsdException w:name="Table Classic 4" w:semiHidden="1" w:unhideWhenUsed="1"/>
+    <w:lsdException w:name="Table Colorful 1" w:semiHidden="1" w:unhideWhenUsed="1"/>
+    <w:lsdException w:name="Table Colorful 2" w:semiHidden="1" w:unhideWhenUsed="1"/>
+    <w:lsdException w:name="Table Colorful 3" w:semiHidden="1" w:unhideWhenUsed="1"/>
+    <w:lsdException w:name="Table Columns 1" w:semiHidden="1" w:unhideWhenUsed="1"/>
+    <w:lsdException w:name="Table Columns 2" w:semiHidden="1" w:unhideWhenUsed="1"/>
+    <w:lsdException w:name="Table Columns 3" w:semiHidden="1" w:unhideWhenUsed="1"/>
+    <w:lsdException w:name="Table Columns 4" w:semiHidden="1" w:unhideWhenUsed="1"/>
+    <w:lsdException w:name="Table Columns 5" w:semiHidden="1" w:unhideWhenUsed="1"/>
+    <w:lsdException w:name="Table Grid 1" w:semiHidden="1" w:unhideWhenUsed="1"/>
+    <w:lsdException w:name="Table Grid 2" w:semiHidden="1" w:unhideWhenUsed="1"/>
+    <w:lsdException w:name="Table Grid 3" w:semiHidden="1" w:unhideWhenUsed="1"/>
+    <w:lsdException w:name="Table Grid 4" w:semiHidden="1" w:unhideWhenUsed="1"/>
+    <w:lsdException w:name="Table Grid 5" w:semiHidden="1" w:unhideWhenUsed="1"/>
+    <w:lsdException w:name="Table Grid 6" w:semiHidden="1" w:unhideWhenUsed="1"/>
+    <w:lsdException w:name="Table Grid 7" w:semiHidden="1" w:unhideWhenUsed="1"/>
+    <w:lsdException w:name="Table Grid 8" w:semiHidden="1" w:unhideWhenUsed="1"/>
+    <w:lsdException w:name="Table List 1" w:semiHidden="1" w:unhideWhenUsed="1"/>
+    <w:lsdException w:name="Table List 2" w:semiHidden="1" w:unhideWhenUsed="1"/>
+    <w:lsdException w:name="Table List 3" w:semiHidden="1" w:unhideWhenUsed="1"/>
+    <w:lsdException w:name="Table List 4" w:semiHidden="1" w:unhideWhenUsed="1"/>
+    <w:lsdException w:name="Table List 5" w:semiHidden="1" w:unhideWhenUsed="1"/>
+    <w:lsdException w:name="Table List 6" w:semiHidden="1" w:unhideWhenUsed="1"/>
+    <w:lsdException w:name="Table List 7" w:semiHidden="1" w:unhideWhenUsed="1"/>
+    <w:lsdException w:name="Table List 8" w:semiHidden="1" w:unhideWhenUsed="1"/>
+    <w:lsdException w:name="Table 3D effects 1" w:semiHidden="1" w:unhideWhenUsed="1"/>
+    <w:lsdException w:name="Table 3D effects 2" w:semiHidden="1" w:unhideWhenUsed="1"/>
+    <w:lsdException w:name="Table 3D effects 3" w:semiHidden="1" w:unhideWhenUsed="1"/>
+    <w:lsdException w:name="Table Contemporary" w:semiHidden="1" w:unhideWhenUsed="1"/>
+    <w:lsdException w:name="Table Elegant" w:semiHidden="1" w:unhideWhenUsed="1"/>
+    <w:lsdException w:name="Table Professional" w:semiHidden="1" w:unhideWhenUsed="1"/>
+    <w:lsdException w:name="Table Subtle 1" w:semiHidden="1" w:unhideWhenUsed="1"/>
+    <w:lsdException w:name="Table Subtle 2" w:semiHidden="1" w:unhideWhenUsed="1"/>
+    <w:lsdException w:name="Table Web 1" w:semiHidden="1" w:unhideWhenUsed="1"/>
+    <w:lsdException w:name="Table Web 2" w:semiHidden="1" w:unhideWhenUsed="1"/>
+    <w:lsdException w:name="Table Web 3" w:semiHidden="1" w:unhideWhenUsed="1"/>
+    <w:lsdException w:name="Balloon Text" w:semiHidden="1" w:unhideWhenUsed="1"/>
+    <w:lsdException w:name="Table Grid" w:uiPriority="39"/>
+    <w:lsdException w:name="Table Theme" w:semiHidden="1" w:unhideWhenUsed="1"/>
+    <w:lsdException w:name="Placeholder Text" w:semiHidden="1"/>
+    <w:lsdException w:name="No Spacing" w:uiPriority="1" w:qFormat="1"/>
+    <w:lsdException w:name="Light Shading" w:uiPriority="60"/>
+    <w:lsdException w:name="Light List" w:uiPriority="61"/>
+    <w:lsdException w:name="Light Grid" w:uiPriority="62"/>
+    <w:lsdException w:name="Medium Shading 1" w:uiPriority="63"/>
+    <w:lsdException w:name="Medium Shading 2" w:uiPriority="64"/>
+    <w:lsdException w:name="Medium List 1" w:uiPriority="65"/>
+    <w:lsdException w:name="Medium List 2" w:uiPriority="66"/>
+    <w:lsdException w:name="Medium Grid 1" w:uiPriority="67"/>
+    <w:lsdException w:name="Medium Grid 2" w:uiPriority="68"/>
+    <w:lsdException w:name="Medium Grid 3" w:uiPriority="69"/>
+    <w:lsdException w:name="Dark List" w:uiPriority="70"/>
+    <w:lsdException w:name="Colorful Shading" w:uiPriority="71"/>
+    <w:lsdException w:name="Colorful List" w:uiPriority="72"/>
+    <w:lsdException w:name="Colorful Grid" w:uiPriority="73"/>
+    <w:lsdException w:name="Light Shading Accent 1" w:uiPriority="60"/>
+    <w:lsdException w:name="Light List Accent 1" w:uiPriority="61"/>
+    <w:lsdException w:name="Light Grid Accent 1" w:uiPriority="62"/>
+    <w:lsdException w:name="Medium Shading 1 Accent 1" w:uiPriority="63"/>
+    <w:lsdException w:name="Medium Shading 2 Accent 1" w:uiPriority="64"/>
+    <w:lsdException w:name="Medium List 1 Accent 1" w:uiPriority="65"/>
+    <w:lsdException w:name="Revision" w:semiHidden="1"/>
+    <w:lsdException w:name="List Paragraph" w:uiPriority="34" w:qFormat="1"/>
+    <w:lsdException w:name="Quote" w:uiPriority="29" w:qFormat="1"/>
+    <w:lsdException w:name="Intense Quote" w:uiPriority="30" w:qFormat="1"/>
+    <w:lsdException w:name="Medium List 2 Accent 1" w:uiPriority="66"/>
+    <w:lsdException w:name="Medium Grid 1 Accent 1" w:uiPriority="67"/>
+    <w:lsdException w:name="Medium Grid 2 Accent 1" w:uiPriority="68"/>
+    <w:lsdException w:name="Medium Grid 3 Accent 1" w:uiPriority="69"/>
+    <w:lsdException w:name="Dark List Accent 1" w:uiPriority="70"/>
+    <w:lsdException w:name="Colorful Shading Accent 1" w:uiPriority="71"/>
+    <w:lsdException w:name="Colorful List Accent 1" w:uiPriority="72"/>
+    <w:lsdException w:name="Colorful Grid Accent 1" w:uiPriority="73"/>
+    <w:lsdException w:name="Light Shading Accent 2" w:uiPriority="60"/>
+    <w:lsdException w:name="Light List Accent 2" w:uiPriority="61"/>
+    <w:lsdException w:name="Light Grid Accent 2" w:uiPriority="62"/>
+    <w:lsdException w:name="Medium Shading 1 Accent 2" w:uiPriority="63"/>
+    <w:lsdException w:name="Medium Shading 2 Accent 2" w:uiPriority="64"/>
+    <w:lsdException w:name="Medium List 1 Accent 2" w:uiPriority="65"/>
+    <w:lsdException w:name="Medium List 2 Accent 2" w:uiPriority="66"/>
+    <w:lsdException w:name="Medium Grid 1 Accent 2" w:uiPriority="67"/>
+    <w:lsdException w:name="Medium Grid 2 Accent 2" w:uiPriority="68"/>
+    <w:lsdException w:name="Medium Grid 3 Accent 2" w:uiPriority="69"/>
+    <w:lsdException w:name="Dark List Accent 2" w:uiPriority="70"/>
+    <w:lsdException w:name="Colorful Shading Accent 2" w:uiPriority="71"/>
+    <w:lsdException w:name="Colorful List Accent 2" w:uiPriority="72"/>
+    <w:lsdException w:name="Colorful Grid Accent 2" w:uiPriority="73"/>
+    <w:lsdException w:name="Light Shading Accent 3" w:uiPriority="60"/>
+    <w:lsdException w:name="Light List Accent 3" w:uiPriority="61"/>
+    <w:lsdException w:name="Light Grid Accent 3" w:uiPriority="62"/>
+    <w:lsdException w:name="Medium Shading 1 Accent 3" w:uiPriority="63"/>
+    <w:lsdException w:name="Medium Shading 2 Accent 3" w:uiPriority="64"/>
+    <w:lsdException w:name="Medium List 1 Accent 3" w:uiPriority="65"/>
+    <w:lsdException w:name="Medium List 2 Accent 3" w:uiPriority="66"/>
+    <w:lsdException w:name="Medium Grid 1 Accent 3" w:uiPriority="67"/>
+    <w:lsdException w:name="Medium Grid 2 Accent 3" w:uiPriority="68"/>
+    <w:lsdException w:name="Medium Grid 3 Accent 3" w:uiPriority="69"/>
+    <w:lsdException w:name="Dark List Accent 3" w:uiPriority="70"/>
+    <w:lsdException w:name="Colorful Shading Accent 3" w:uiPriority="71"/>
+    <w:lsdException w:name="Colorful List Accent 3" w:uiPriority="72"/>
+    <w:lsdException w:name="Colorful Grid Accent 3" w:uiPriority="73"/>
+    <w:lsdException w:name="Light Shading Accent 4" w:uiPriority="60"/>
+    <w:lsdException w:name="Light List Accent 4" w:uiPriority="61"/>
+    <w:lsdException w:name="Light Grid Accent 4" w:uiPriority="62"/>
+    <w:lsdException w:name="Medium Shading 1 Accent 4" w:uiPriority="63"/>
+    <w:lsdException w:name="Medium Shading 2 Accent 4" w:uiPriority="64"/>
+    <w:lsdException w:name="Medium List 1 Accent 4" w:uiPriority="65"/>
+    <w:lsdException w:name="Medium List 2 Accent 4" w:uiPriority="66"/>
+    <w:lsdException w:name="Medium Grid 1 Accent 4" w:uiPriority="67"/>
+    <w:lsdException w:name="Medium Grid 2 Accent 4" w:uiPriority="68"/>
+    <w:lsdException w:name="Medium Grid 3 Accent 4" w:uiPriority="69"/>
+    <w:lsdException w:name="Dark List Accent 4" w:uiPriority="70"/>
+    <w:lsdException w:name="Colorful Shading Accent 4" w:uiPriority="71"/>
+    <w:lsdException w:name="Colorful List Accent 4" w:uiPriority="72"/>
+    <w:lsdException w:name="Colorful Grid Accent 4" w:uiPriority="73"/>
+    <w:lsdException w:name="Light Shading Accent 5" w:uiPriority="60"/>
+    <w:lsdException w:name="Light List Accent 5" w:uiPriority="61"/>
+    <w:lsdException w:name="Light Grid Accent 5" w:uiPriority="62"/>
+    <w:lsdException w:name="Medium Shading 1 Accent 5" w:uiPriority="63"/>
+    <w:lsdException w:name="Medium Shading 2 Accent 5" w:uiPriority="64"/>
+    <w:lsdException w:name="Medium List 1 Accent 5" w:uiPriority="65"/>
+    <w:lsdException w:name="Medium List 2 Accent 5" w:uiPriority="66"/>
+    <w:lsdException w:name="Medium Grid 1 Accent 5" w:uiPriority="67"/>
+    <w:lsdException w:name="Medium Grid 2 Accent 5" w:uiPriority="68"/>
+    <w:lsdException w:name="Medium Grid 3 Accent 5" w:uiPriority="69"/>
+    <w:lsdException w:name="Dark List Accent 5" w:uiPriority="70"/>
+    <w:lsdException w:name="Colorful Shading Accent 5" w:uiPriority="71"/>
+    <w:lsdException w:name="Colorful List Accent 5" w:uiPriority="72"/>
+    <w:lsdException w:name="Colorful Grid Accent 5" w:uiPriority="73"/>
+    <w:lsdException w:name="Light Shading Accent 6" w:uiPriority="60"/>
+    <w:lsdException w:name="Light List Accent 6" w:uiPriority="61"/>
+    <w:lsdException w:name="Light Grid Accent 6" w:uiPriority="62"/>
+    <w:lsdException w:name="Medium Shading 1 Accent 6" w:uiPriority="63"/>
+    <w:lsdException w:name="Medium Shading 2 Accent 6" w:uiPriority="64"/>
+    <w:lsdException w:name="Medium List 1 Accent 6" w:uiPriority="65"/>
+    <w:lsdException w:name="Medium List 2 Accent 6" w:uiPriority="66"/>
+    <w:lsdException w:name="Medium Grid 1 Accent 6" w:uiPriority="67"/>
+    <w:lsdException w:name="Medium Grid 2 Accent 6" w:uiPriority="68"/>
+    <w:lsdException w:name="Medium Grid 3 Accent 6" w:uiPriority="69"/>
+    <w:lsdException w:name="Dark List Accent 6" w:uiPriority="70"/>
+    <w:lsdException w:name="Colorful Shading Accent 6" w:uiPriority="71"/>
+    <w:lsdException w:name="Colorful List Accent 6" w:uiPriority="72"/>
+    <w:lsdException w:name="Colorful Grid Accent 6" w:uiPriority="73"/>
+    <w:lsdException w:name="Subtle Emphasis" w:uiPriority="19" w:qFormat="1"/>
+    <w:lsdException w:name="Intense Emphasis" w:uiPriority="21" w:qFormat="1"/>
+    <w:lsdException w:name="Subtle Reference" w:uiPriority="31" w:qFormat="1"/>
+    <w:lsdException w:name="Intense Reference" w:uiPriority="32" w:qFormat="1"/>
+    <w:lsdException w:name="Book Title" w:uiPriority="33" w:qFormat="1"/>
+    <w:lsdException w:name="Bibliography" w:semiHidden="1" w:uiPriority="37" w:unhideWhenUsed="1"/>
+    <w:lsdException w:name="TOC Heading" w:semiHidden="1" w:uiPriority="39" w:unhideWhenUsed="1" w:qFormat="1"/>
+    <w:lsdException w:name="Plain Table 1" w:uiPriority="41"/>
+    <w:lsdException w:name="Plain Table 2" w:uiPriority="42"/>
+    <w:lsdException w:name="Plain Table 3" w:uiPriority="43"/>
+    <w:lsdException w:name="Plain Table 4" w:uiPriority="44"/>
+    <w:lsdException w:name="Plain Table 5" w:uiPriority="45"/>
+    <w:lsdException w:name="Grid Table Light" w:uiPriority="40"/>
+    <w:lsdException w:name="Grid Table 1 Light" w:uiPriority="46"/>
+    <w:lsdException w:name="Grid Table 2" w:uiPriority="47"/>
+    <w:lsdException w:name="Grid Table 3" w:uiPriority="48"/>
+    <w:lsdException w:name="Grid Table 4" w:uiPriority="49"/>
+    <w:lsdException w:name="Grid Table 5 Dark" w:uiPriority="50"/>
+    <w:lsdException w:name="Grid Table 6 Colorful" w:uiPriority="51"/>
+    <w:lsdException w:name="Grid Table 7 Colorful" w:uiPriority="52"/>
+    <w:lsdException w:name="Grid Table 1 Light Accent 1" w:uiPriority="46"/>
+    <w:lsdException w:name="Grid Table 2 Accent 1" w:uiPriority="47"/>
+    <w:lsdException w:name="Grid Table 3 Accent 1" w:uiPriority="48"/>
+    <w:lsdException w:name="Grid Table 4 Accent 1" w:uiPriority="49"/>
+    <w:lsdException w:name="Grid Table 5 Dark Accent 1" w:uiPriority="50"/>
+    <w:lsdException w:name="Grid Table 6 Colorful Accent 1" w:uiPriority="51"/>
+    <w:lsdException w:name="Grid Table 7 Colorful Accent 1" w:uiPriority="52"/>
+    <w:lsdException w:name="Grid Table 1 Light Accent 2" w:uiPriority="46"/>
+    <w:lsdException w:name="Grid Table 2 Accent 2" w:uiPriority="47"/>
+    <w:lsdException w:name="Grid Table 3 Accent 2" w:uiPriority="48"/>
+    <w:lsdException w:name="Grid Table 4 Accent 2" w:uiPriority="49"/>
+    <w:lsdException w:name="Grid Table 5 Dark Accent 2" w:uiPriority="50"/>
+    <w:lsdException w:name="Grid Table 6 Colorful Accent 2" w:uiPriority="51"/>
+    <w:lsdException w:name="Grid Table 7 Colorful Accent 2" w:uiPriority="52"/>
+    <w:lsdException w:name="Grid Table 1 Light Accent 3" w:uiPriority="46"/>
+    <w:lsdException w:name="Grid Table 2 Accent 3" w:uiPriority="47"/>
+    <w:lsdException w:name="Grid Table 3 Accent 3" w:uiPriority="48"/>
+    <w:lsdException w:name="Grid Table 4 Accent 3" w:uiPriority="49"/>
+    <w:lsdException w:name="Grid Table 5 Dark Accent 3" w:uiPriority="50"/>
+    <w:lsdException w:name="Grid Table 6 Colorful Accent 3" w:uiPriority="51"/>
+    <w:lsdException w:name="Grid Table 7 Colorful Accent 3" w:uiPriority="52"/>
+    <w:lsdException w:name="Grid Table 1 Light Accent 4" w:uiPriority="46"/>
+    <w:lsdException w:name="Grid Table 2 Accent 4" w:uiPriority="47"/>
+    <w:lsdException w:name="Grid Table 3 Accent 4" w:uiPriority="48"/>
+    <w:lsdException w:name="Grid Table 4 Accent 4" w:uiPriority="49"/>
+    <w:lsdException w:name="Grid Table 5 Dark Accent 4" w:uiPriority="50"/>
+    <w:lsdException w:name="Grid Table 6 Colorful Accent 4" w:uiPriority="51"/>
+    <w:lsdException w:name="Grid Table 7 Colorful Accent 4" w:uiPriority="52"/>
+    <w:lsdException w:name="Grid Table 1 Light Accent 5" w:uiPriority="46"/>
+    <w:lsdException w:name="Grid Table 2 Accent 5" w:uiPriority="47"/>
+    <w:lsdException w:name="Grid Table 3 Accent 5" w:uiPriority="48"/>
+    <w:lsdException w:name="Grid Table 4 Accent 5" w:uiPriority="49"/>
+    <w:lsdException w:name="Grid Table 5 Dark Accent 5" w:uiPriority="50"/>
+    <w:lsdException w:name="Grid Table 6 Colorful Accent 5" w:uiPriority="51"/>
+    <w:lsdException w:name="Grid Table 7 Colorful Accent 5" w:uiPriority="52"/>
+    <w:lsdException w:name="Grid Table 1 Light Accent 6" w:uiPriority="46"/>
+    <w:lsdException w:name="Grid Table 2 Accent 6" w:uiPriority="47"/>
+    <w:lsdException w:name="Grid Table 3 Accent 6" w:uiPriority="48"/>
+    <w:lsdException w:name="Grid Table 4 Accent 6" w:uiPriority="49"/>
+    <w:lsdException w:name="Grid Table 5 Dark Accent 6" w:uiPriority="50"/>
+    <w:lsdException w:name="Grid Table 6 Colorful Accent 6" w:uiPriority="51"/>
+    <w:lsdException w:name="Grid Table 7 Colorful Accent 6" w:uiPriority="52"/>
+    <w:lsdException w:name="List Table 1 Light" w:uiPriority="46"/>
+    <w:lsdException w:name="List Table 2" w:uiPriority="47"/>
+    <w:lsdException w:name="List Table 3" w:uiPriority="48"/>
+    <w:lsdException w:name="List Table 4" w:uiPriority="49"/>
+    <w:lsdException w:name="List Table 5 Dark" w:uiPriority="50"/>
+    <w:lsdException w:name="List Table 6 Colorful" w:uiPriority="51"/>
+    <w:lsdException w:name="List Table 7 Colorful" w:uiPriority="52"/>
+    <w:lsdException w:name="List Table 1 Light Accent 1" w:uiPriority="46"/>
+    <w:lsdException w:name="List Table 2 Accent 1" w:uiPriority="47"/>
+    <w:lsdException w:name="List Table 3 Accent 1" w:uiPriority="48"/>
+    <w:lsdException w:name="List Table 4 Accent 1" w:uiPriority="49"/>
+    <w:lsdException w:name="List Table 5 Dark Accent 1" w:uiPriority="50"/>
+    <w:lsdException w:name="List Table 6 Colorful Accent 1" w:uiPriority="51"/>
+    <w:lsdException w:name="List Table 7 Colorful Accent 1" w:uiPriority="52"/>
+    <w:lsdException w:name="List Table 1 Light Accent 2" w:uiPriority="46"/>
+    <w:lsdException w:name="List Table 2 Accent 2" w:uiPriority="47"/>
+    <w:lsdException w:name="List Table 3 Accent 2" w:uiPriority="48"/>
+    <w:lsdException w:name="List Table 4 Accent 2" w:uiPriority="49"/>
+    <w:lsdException w:name="List Table 5 Dark Accent 2" w:uiPriority="50"/>
+    <w:lsdException w:name="List Table 6 Colorful Accent 2" w:uiPriority="51"/>
+    <w:lsdException w:name="List Table 7 Colorful Accent 2" w:uiPriority="52"/>
+    <w:lsdException w:name="List Table 1 Light Accent 3" w:uiPriority="46"/>
+    <w:lsdException w:name="List Table 2 Accent 3" w:uiPriority="47"/>
+    <w:lsdException w:name="List Table 3 Accent 3" w:uiPriority="48"/>
+    <w:lsdException w:name="List Table 4 Accent 3" w:uiPriority="49"/>
+    <w:lsdException w:name="List Table 5 Dark Accent 3" w:uiPriority="50"/>
+    <w:lsdException w:name="List Table 6 Colorful Accent 3" w:uiPriority="51"/>
+    <w:lsdException w:name="List Table 7 Colorful Accent 3" w:uiPriority="52"/>
+    <w:lsdException w:name="List Table 1 Light Accent 4" w:uiPriority="46"/>
+    <w:lsdException w:name="List Table 2 Accent 4" w:uiPriority="47"/>
+    <w:lsdException w:name="List Table 3 Accent 4" w:uiPriority="48"/>
+    <w:lsdException w:name="List Table 4 Accent 4" w:uiPriority="49"/>
+    <w:lsdException w:name="List Table 5 Dark Accent 4" w:uiPriority="50"/>
+    <w:lsdException w:name="List Table 6 Colorful Accent 4" w:uiPriority="51"/>
+    <w:lsdException w:name="List Table 7 Colorful Accent 4" w:uiPriority="52"/>
+    <w:lsdException w:name="List Table 1 Light Accent 5" w:uiPriority="46"/>
+    <w:lsdException w:name="List Table 2 Accent 5" w:uiPriority="47"/>
+    <w:lsdException w:name="List Table 3 Accent 5" w:uiPriority="48"/>
+    <w:lsdException w:name="List Table 4 Accent 5" w:uiPriority="49"/>
+    <w:lsdException w:name="List Table 5 Dark Accent 5" w:uiPriority="50"/>
+    <w:lsdException w:name="List Table 6 Colorful Accent 5" w:uiPriority="51"/>
+    <w:lsdException w:name="List Table 7 Colorful Accent 5" w:uiPriority="52"/>
+    <w:lsdException w:name="List Table 1 Light Accent 6" w:uiPriority="46"/>
+    <w:lsdException w:name="List Table 2 Accent 6" w:uiPriority="47"/>
+    <w:lsdException w:name="List Table 3 Accent 6" w:uiPriority="48"/>
+    <w:lsdException w:name="List Table 4 Accent 6" w:uiPriority="49"/>
+    <w:lsdException w:name="List Table 5 Dark Accent 6" w:uiPriority="50"/>
+    <w:lsdException w:name="List Table 6 Colorful Accent 6" w:uiPriority="51"/>
+    <w:lsdException w:name="List Table 7 Colorful Accent 6" w:uiPriority="52"/>
+  </w:latentStyles>
+  <w:style w:type="paragraph" w:default="1" w:styleId="Normal">
+    <w:name w:val="Normal"/>
+    <w:qFormat/>
+  </w:style>
+  <w:style w:type="character" w:default="1" w:styleId="DefaultParagraphFont">
+    <w:name w:val="Default Paragraph Font"/>
+    <w:uiPriority w:val="1"/>
+    <w:semiHidden/>
+    <w:unhideWhenUsed/>
+  </w:style>
+  <w:style w:type="table" w:default="1" w:styleId="TableNormal">
+    <w:name w:val="Normal Table"/>
+    <w:uiPriority w:val="99"/>
+    <w:semiHidden/>
+    <w:unhideWhenUsed/>
+    <w:tblPr>
+      <w:tblInd w:w="0" w:type="dxa"/>
+      <w:tblCellMar>
+        <w:top w:w="0" w:type="dxa"/>
+        <w:left w:w="108" w:type="dxa"/>
+        <w:bottom w:w="0" w:type="dxa"/>
+        <w:right w:w="108" w:type="dxa"/>
+      </w:tblCellMar>
+    </w:tblPr>
+  </w:style>
+  <w:style w:type="numbering" w:default="1" w:styleId="NoList">
+    <w:name w:val="No List"/>
+    <w:uiPriority w:val="99"/>
+    <w:semiHidden/>
+    <w:unhideWhenUsed/>
+  </w:style>
+  <w:style w:type="character" w:styleId="PlaceholderText">
+    <w:name w:val="Placeholder Text"/>
+    <w:basedOn w:val="DefaultParagraphFont"/>
+    <w:uiPriority w:val="99"/>
+    <w:semiHidden/>
+    <w:rsid w:val="00297809"/>
+    <w:rPr>
+      <w:color w:val="808080"/>
+    </w:rPr>
+  </w:style>
+</w:styles>
+</file>
+
+<file path=word/glossary/webSettings.xml><?xml version="1.0" encoding="utf-8"?>
+<w:webSettings xmlns:mc="http://schemas.openxmlformats.org/markup-compatibility/2006" xmlns:r="http://schemas.openxmlformats.org/officeDocument/2006/relationships" xmlns:w="http://schemas.openxmlformats.org/wordprocessingml/2006/main" xmlns:w14="http://schemas.microsoft.com/office/word/2010/wordml" xmlns:w15="http://schemas.microsoft.com/office/word/2012/wordml" xmlns:w16se="http://schemas.microsoft.com/office/word/2015/wordml/symex" mc:Ignorable="w14 w15 w16se">
+  <w:optimizeForBrowser/>
+  <w:allowPNG/>
+</w:webSettings>
 </file>
 
 <file path=word/theme/theme1.xml><?xml version="1.0" encoding="utf-8"?>
@@ -1579,11 +3934,60 @@
 </file>
 
 <file path=customXml/item1.xml><?xml version="1.0" encoding="utf-8"?>
-<b:Sources xmlns:b="http://schemas.openxmlformats.org/officeDocument/2006/bibliography" xmlns="http://schemas.openxmlformats.org/officeDocument/2006/bibliography" SelectedStyle="\APASixthEditionOfficeOnline.xsl" StyleName="APA" Version="6"/>
+<b:Sources xmlns:b="http://schemas.openxmlformats.org/officeDocument/2006/bibliography" xmlns="http://schemas.openxmlformats.org/officeDocument/2006/bibliography" SelectedStyle="\APASixthEditionOfficeOnline.xsl" StyleName="APA" Version="6">
+  <b:Source>
+    <b:Tag>fue21</b:Tag>
+    <b:SourceType>InternetSite</b:SourceType>
+    <b:Guid>{A77B2A25-8168-423F-8844-CA34FB0350F9}</b:Guid>
+    <b:Title>fuehlersysteme</b:Title>
+    <b:Year>2021</b:Year>
+    <b:InternetSiteTitle>fuehlersysteme.de</b:InternetSiteTitle>
+    <b:Month>Oktober</b:Month>
+    <b:Day>25</b:Day>
+    <b:URL>https://www.fuehlersysteme.de/wiki/taupunkt</b:URL>
+    <b:RefOrder>1</b:RefOrder>
+  </b:Source>
+  <b:Source>
+    <b:Tag>Phy21</b:Tag>
+    <b:SourceType>InternetSite</b:SourceType>
+    <b:Guid>{1FC968C9-0002-4A57-974E-0B6837CD8C4E}</b:Guid>
+    <b:Title>Physik für alle</b:Title>
+    <b:InternetSiteTitle>physik.cosmos-indirekt.de</b:InternetSiteTitle>
+    <b:Year>2021</b:Year>
+    <b:Month>Oktober</b:Month>
+    <b:Day>25</b:Day>
+    <b:URL>https://physik.cosmos-indirekt.de/Physik-Schule/Taupunkt</b:URL>
+    <b:RefOrder>2</b:RefOrder>
+  </b:Source>
+  <b:Source>
+    <b:Tag>Bio21</b:Tag>
+    <b:SourceType>InternetSite</b:SourceType>
+    <b:Guid>{437A5D54-A55D-49E7-A817-BD3E0FC37E57}</b:Guid>
+    <b:Title>Biologie-Schule.de</b:Title>
+    <b:InternetSiteTitle>biologie-schule.de</b:InternetSiteTitle>
+    <b:Year>2021</b:Year>
+    <b:Month>Oktober</b:Month>
+    <b:Day>27</b:Day>
+    <b:URL>http://www.biologie-schule.de/luftfeuchtigkeit.php</b:URL>
+    <b:RefOrder>3</b:RefOrder>
+  </b:Source>
+  <b:Source>
+    <b:Tag>Kli21</b:Tag>
+    <b:SourceType>InternetSite</b:SourceType>
+    <b:Guid>{89E62AC5-A7C9-49C5-9C89-1480481EBE12}</b:Guid>
+    <b:Title>Klima der Erde</b:Title>
+    <b:InternetSiteTitle>klima-der-erde.de</b:InternetSiteTitle>
+    <b:Year>2021</b:Year>
+    <b:Month>Oktober</b:Month>
+    <b:Day>27</b:Day>
+    <b:URL>http://www.klima-der-erde.de/grafiken/taupunktkurve.gif</b:URL>
+    <b:RefOrder>4</b:RefOrder>
+  </b:Source>
+</b:Sources>
 </file>
 
 <file path=customXml/itemProps1.xml><?xml version="1.0" encoding="utf-8"?>
-<ds:datastoreItem xmlns:ds="http://schemas.openxmlformats.org/officeDocument/2006/customXml" ds:itemID="{FCAF6319-6661-4026-A737-14B43ECEAC3B}">
+<ds:datastoreItem xmlns:ds="http://schemas.openxmlformats.org/officeDocument/2006/customXml" ds:itemID="{634B4BB3-D6BF-463A-AFA1-593131F8C1F2}">
   <ds:schemaRefs>
     <ds:schemaRef ds:uri="http://schemas.openxmlformats.org/officeDocument/2006/bibliography"/>
   </ds:schemaRefs>

</xml_diff>

<commit_message>
Woche 11 31.10.2021 - 7.11.2021
</commit_message>
<xml_diff>
--- a/Hauptteil.docx
+++ b/Hauptteil.docx
@@ -76,7 +76,7 @@
           <w:sz w:val="32"/>
           <w:szCs w:val="32"/>
         </w:rPr>
-        <w:t>Konzept</w:t>
+        <w:t>Physik</w:t>
       </w:r>
     </w:p>
     <w:p>
@@ -422,10 +422,10 @@
       </w:pPr>
       <w:r>
         <w:lastRenderedPageBreak/>
-        <w:t>Physik</w:t>
-      </w:r>
-      <w:r>
-        <w:t xml:space="preserve"> des Taupunkts</w:t>
+        <w:t xml:space="preserve">Physik des </w:t>
+      </w:r>
+      <w:r>
+        <w:t>Taupunkts</w:t>
       </w:r>
     </w:p>
     <w:p>
@@ -815,7 +815,23 @@
           <w:szCs w:val="20"/>
           <w:shd w:val="clear" w:color="auto" w:fill="FFFFFF"/>
         </w:rPr>
-        <w:t>Als Taupunkt wird der Temperaturwert bezeichnet, ab dem die Kondensation der Luftfeuchte beginnt. Am Taupunkt beträgt die relative Luftfeuchtigkeit 100%. Die Luft ist dann mit Wasserdampf vollkommen gesättigt. Diesen Grenzwert nennt man auch Taupunkttemperatur.</w:t>
+        <w:t xml:space="preserve">Als </w:t>
+      </w:r>
+      <w:r>
+        <w:rPr>
+          <w:rStyle w:val="ZitateKLChar"/>
+        </w:rPr>
+        <w:t>Taupunkt wird der Temperaturwert bezeichnet, ab dem die Kondensation der Luftfeuchte beginnt. Am Taupunkt beträgt die relative</w:t>
+      </w:r>
+      <w:r>
+        <w:rPr>
+          <w:rFonts w:ascii="Lucida Sans Unicode" w:hAnsi="Lucida Sans Unicode" w:cs="Lucida Sans Unicode"/>
+          <w:color w:val="58585A"/>
+          <w:sz w:val="20"/>
+          <w:szCs w:val="20"/>
+          <w:shd w:val="clear" w:color="auto" w:fill="FFFFFF"/>
+        </w:rPr>
+        <w:t xml:space="preserve"> Luftfeuchtigkeit 100%. Die Luft ist dann mit Wasserdampf vollkommen gesättigt. Diesen Grenzwert nennt man auch Taupunkttemperatur.</w:t>
       </w:r>
       <w:r>
         <w:t xml:space="preserve">“ </w:t>
@@ -1535,7 +1551,23 @@
           <w:szCs w:val="20"/>
           <w:shd w:val="clear" w:color="auto" w:fill="FFFFFF"/>
         </w:rPr>
-        <w:t>gibt an, wieviel Gramm Wasser pro Kubikmeter (m³), unter Berücksichtigung der Temperatur, maximal aufgenommen werden können. Die maximale Luftfeuchtigkeit entspricht immer 100% der relativen Luftfeuchtigkeit</w:t>
+        <w:t xml:space="preserve">gibt an, wieviel Gramm </w:t>
+      </w:r>
+      <w:r>
+        <w:rPr>
+          <w:rStyle w:val="ZitatKLChar"/>
+        </w:rPr>
+        <w:t>Wasser pro Kubikmeter</w:t>
+      </w:r>
+      <w:r>
+        <w:rPr>
+          <w:rFonts w:ascii="Lucida Sans Unicode" w:hAnsi="Lucida Sans Unicode" w:cs="Lucida Sans Unicode"/>
+          <w:color w:val="4B4B4B"/>
+          <w:sz w:val="20"/>
+          <w:szCs w:val="20"/>
+          <w:shd w:val="clear" w:color="auto" w:fill="FFFFFF"/>
+        </w:rPr>
+        <w:t xml:space="preserve"> (m³), unter Berücksichtigung der Temperatur, maximal aufgenommen werden können. Die maximale Luftfeuchtigkeit entspricht immer 100% der relativen Luftfeuchtigkeit</w:t>
       </w:r>
       <w:r>
         <w:rPr>
@@ -1697,27 +1729,14 @@
       <w:r>
         <w:t xml:space="preserve">Abbildung </w:t>
       </w:r>
-      <w:r>
-        <w:fldChar w:fldCharType="begin"/>
-      </w:r>
-      <w:r>
-        <w:instrText xml:space="preserve"> SEQ Abbildung \* ARABIC </w:instrText>
-      </w:r>
-      <w:r>
-        <w:fldChar w:fldCharType="separate"/>
-      </w:r>
-      <w:r>
-        <w:rPr>
-          <w:noProof/>
-        </w:rPr>
-        <w:t>1</w:t>
-      </w:r>
-      <w:r>
-        <w:rPr>
-          <w:noProof/>
-        </w:rPr>
-        <w:fldChar w:fldCharType="end"/>
-      </w:r>
+      <w:fldSimple w:instr=" SEQ Abbildung \* ARABIC ">
+        <w:r>
+          <w:rPr>
+            <w:noProof/>
+          </w:rPr>
+          <w:t>1</w:t>
+        </w:r>
+      </w:fldSimple>
       <w:sdt>
         <w:sdtPr>
           <w:id w:val="490682520"/>
@@ -1972,13 +1991,7 @@
               <w:rPr>
                 <w:rFonts w:ascii="Cambria Math" w:hAnsi="Cambria Math"/>
               </w:rPr>
-              <m:t>F</m:t>
-            </m:r>
-            <m:r>
-              <w:rPr>
-                <w:rFonts w:ascii="Cambria Math" w:hAnsi="Cambria Math"/>
-              </w:rPr>
-              <m:t>euchte</m:t>
+              <m:t>Feuchte</m:t>
             </m:r>
           </m:e>
           <m:sub>
@@ -2018,13 +2031,7 @@
               <w:rPr>
                 <w:rFonts w:ascii="Cambria Math" w:eastAsiaTheme="minorEastAsia" w:hAnsi="Cambria Math"/>
               </w:rPr>
-              <m:t>T</m:t>
-            </m:r>
-            <m:r>
-              <w:rPr>
-                <w:rFonts w:ascii="Cambria Math" w:eastAsiaTheme="minorEastAsia" w:hAnsi="Cambria Math"/>
-              </w:rPr>
-              <m:t>emperatur</m:t>
+              <m:t>Temperatur</m:t>
             </m:r>
           </m:sup>
         </m:sSup>
@@ -2048,13 +2055,7 @@
               <w:rPr>
                 <w:rFonts w:ascii="Cambria Math" w:eastAsiaTheme="minorEastAsia" w:hAnsi="Cambria Math"/>
               </w:rPr>
-              <m:t>F</m:t>
-            </m:r>
-            <m:r>
-              <w:rPr>
-                <w:rFonts w:ascii="Cambria Math" w:eastAsiaTheme="minorEastAsia" w:hAnsi="Cambria Math"/>
-              </w:rPr>
-              <m:t>euchte</m:t>
+              <m:t>Feuchte</m:t>
             </m:r>
           </m:e>
           <m:sub>
@@ -2070,25 +2071,7 @@
           <w:rPr>
             <w:rFonts w:ascii="Cambria Math" w:eastAsiaTheme="minorEastAsia" w:hAnsi="Cambria Math"/>
           </w:rPr>
-          <m:t xml:space="preserve">    </m:t>
-        </m:r>
-        <m:r>
-          <w:rPr>
-            <w:rFonts w:ascii="Cambria Math" w:eastAsiaTheme="minorEastAsia" w:hAnsi="Cambria Math"/>
-          </w:rPr>
-          <m:t>{</m:t>
-        </m:r>
-        <m:r>
-          <w:rPr>
-            <w:rFonts w:ascii="Cambria Math" w:eastAsiaTheme="minorEastAsia" w:hAnsi="Cambria Math"/>
-          </w:rPr>
-          <m:t>-20 ≤Temperatur ≤35</m:t>
-        </m:r>
-        <m:r>
-          <w:rPr>
-            <w:rFonts w:ascii="Cambria Math" w:eastAsiaTheme="minorEastAsia" w:hAnsi="Cambria Math"/>
-          </w:rPr>
-          <m:t>}</m:t>
+          <m:t xml:space="preserve">    {-20 ≤Temperatur ≤35}</m:t>
         </m:r>
       </m:oMath>
       <w:r>
@@ -2111,17 +2094,200 @@
       <w:r>
         <w:t xml:space="preserve">eine geringere absolute Luftfeuchte besitzen, so ist es nicht nötig die Luft auszutauschen. Sollte allerdings die Außenluft trockener sein als die Innenluft, so muss ein Luftaußtausch stattfinden um den Taupunkt im Inneren zu beeinflußen. </w:t>
       </w:r>
+    </w:p>
+    <w:p>
+      <w:pPr>
+        <w:pStyle w:val="berschriftKL"/>
+        <w:numPr>
+          <w:ilvl w:val="1"/>
+          <w:numId w:val="2"/>
+        </w:numPr>
+        <w:rPr>
+          <w:rFonts w:eastAsiaTheme="minorEastAsia"/>
+        </w:rPr>
+      </w:pPr>
+      <w:r>
+        <w:rPr>
+          <w:rFonts w:eastAsiaTheme="minorEastAsia"/>
+        </w:rPr>
+        <w:t>Auftreten des Taupunkts</w:t>
+      </w:r>
+    </w:p>
+    <w:p>
+      <w:pPr>
+        <w:pStyle w:val="TextKL"/>
+      </w:pPr>
+      <w:r>
+        <w:t xml:space="preserve">Das Auftreten des Taupunkts liegt mit der Eigenschaft der Luft, bei geringerer Temperatur weniger Wasser aufnehmen zu können, zusammen. Warme Luft kann mehr Wasser binden, </w:t>
+      </w:r>
+      <w:r>
+        <w:rPr>
+          <w:rStyle w:val="ZitatKLChar"/>
+        </w:rPr>
+        <w:t>„</w:t>
+      </w:r>
+      <w:r>
+        <w:rPr>
+          <w:rStyle w:val="ZitateKLChar"/>
+        </w:rPr>
+        <w:t>Das liegt daran, dass mit steigender Temperatur die durchschnittliche Geschwindigkeit der Moleküle im Wasser und in der Luft zunimmt. Dadurch können sich an einer Wasseroberfläche mehr H2O-Moleküle aus dem flüssigen Molekülverband lösen und in die Luft übergehen.</w:t>
+      </w:r>
+      <w:r>
+        <w:t>“</w:t>
+      </w:r>
+      <w:sdt>
+        <w:sdtPr>
+          <w:id w:val="155738469"/>
+          <w:citation/>
+        </w:sdtPr>
+        <w:sdtEndPr/>
+        <w:sdtContent>
+          <w:r>
+            <w:fldChar w:fldCharType="begin"/>
+          </w:r>
+          <w:r>
+            <w:instrText xml:space="preserve"> CITATION wep21 \l 1031 </w:instrText>
+          </w:r>
+          <w:r>
+            <w:fldChar w:fldCharType="separate"/>
+          </w:r>
+          <w:r>
+            <w:t xml:space="preserve"> (Welt der Physik, 2021)</w:t>
+          </w:r>
+          <w:r>
+            <w:fldChar w:fldCharType="end"/>
+          </w:r>
+        </w:sdtContent>
+      </w:sdt>
+      <w:r>
+        <w:t>. Der Taupunkt tritt also auf, da die W</w:t>
+      </w:r>
+      <w:r>
+        <w:t>asserteilchen plö</w:t>
+      </w:r>
+      <w:r>
+        <w:t>tzlich an Geschwindigkeit verlieren und sich nichtmehr in der Luft halten können. D</w:t>
+      </w:r>
+      <w:r>
+        <w:t>araus folgt:</w:t>
+      </w:r>
+      <w:r>
+        <w:t xml:space="preserve"> </w:t>
+      </w:r>
+      <w:r>
+        <w:t>bei höherer Geschwindigkeit „</w:t>
+      </w:r>
+      <w:r>
+        <w:rPr>
+          <w:rStyle w:val="ZitateKLChar"/>
+        </w:rPr>
+        <w:t>schließen sich bereits umherschwirrende Wassermoleküle nicht so einfach zu Tröpfchen zusammen</w:t>
+      </w:r>
+      <w:r>
+        <w:t>“</w:t>
+      </w:r>
+      <w:sdt>
+        <w:sdtPr>
+          <w:id w:val="-896583148"/>
+          <w:citation/>
+        </w:sdtPr>
+        <w:sdtEndPr/>
+        <w:sdtContent>
+          <w:r>
+            <w:fldChar w:fldCharType="begin"/>
+          </w:r>
+          <w:r>
+            <w:instrText xml:space="preserve"> CITATION wep21 \l 1031 </w:instrText>
+          </w:r>
+          <w:r>
+            <w:fldChar w:fldCharType="separate"/>
+          </w:r>
+          <w:r>
+            <w:rPr>
+              <w:noProof/>
+            </w:rPr>
+            <w:t>(Welt der Physik, 2021)</w:t>
+          </w:r>
+          <w:r>
+            <w:fldChar w:fldCharType="end"/>
+          </w:r>
+        </w:sdtContent>
+      </w:sdt>
+      <w:r>
+        <w:t xml:space="preserve">, </w:t>
+      </w:r>
+      <w:r>
+        <w:t>während bei geringerer Geschwindigkeit es leichter zu Tröpfschen kommt die genug Masse haben um der Luft mit hilfe der Gravitation zu entkommen.</w:t>
+      </w:r>
+    </w:p>
+    <w:p>
+      <w:pPr>
+        <w:pStyle w:val="berschriftKL"/>
+      </w:pPr>
+      <w:r>
+        <w:t>Wärmetauscher</w:t>
+      </w:r>
+    </w:p>
+    <w:p>
+      <w:pPr>
+        <w:pStyle w:val="TextKL"/>
+      </w:pPr>
+      <w:r>
+        <w:pict>
+          <v:rect id="_x0000_i1028" style="width:394.4pt;height:1.45pt" o:hrpct="987" o:hralign="center" o:hrstd="t" o:hr="t" fillcolor="#a0a0a0" stroked="f"/>
+        </w:pict>
+      </w:r>
+    </w:p>
+    <w:p>
+      <w:pPr>
+        <w:pStyle w:val="TextKL"/>
+      </w:pPr>
+      <w:r>
+        <w:t>Wie schon zu Anfang erwähnt soll das Gerät auch modular sein und einen extra Anschluss für einen Wärmetauscher besitzen. „</w:t>
+      </w:r>
+      <w:r>
+        <w:rPr>
+          <w:rStyle w:val="ZitateKLChar"/>
+        </w:rPr>
+        <w:t>Das Prinzip des Wärmetauschers ist dabei relativ simpel. Er macht sich ein einfaches physikalisches Naturgesetz aus der Entropie zu Nutze. Im Wesentlichen geht es darum, dass die Natur immer auf ein Gleichgewicht bzw. einen Ausgleich – in diesem Fall der Wärme – bestrebt ist.“</w:t>
+      </w:r>
+      <w:r>
+        <w:rPr>
+          <w:rStyle w:val="ZitateKLChar"/>
+        </w:rPr>
+        <w:t xml:space="preserve"> </w:t>
+      </w:r>
+      <w:sdt>
+        <w:sdtPr>
+          <w:id w:val="-1988924547"/>
+          <w:citation/>
+        </w:sdtPr>
+        <w:sdtContent>
+          <w:r>
+            <w:fldChar w:fldCharType="begin"/>
+          </w:r>
+          <w:r>
+            <w:instrText xml:space="preserve"> CITATION Vie21 \l 1031 </w:instrText>
+          </w:r>
+          <w:r>
+            <w:fldChar w:fldCharType="separate"/>
+          </w:r>
+          <w:r>
+            <w:t>(Viesel, 2021)</w:t>
+          </w:r>
+          <w:r>
+            <w:fldChar w:fldCharType="end"/>
+          </w:r>
+        </w:sdtContent>
+      </w:sdt>
+      <w:r>
+        <w:t>.</w:t>
+      </w:r>
+      <w:r>
+        <w:t xml:space="preserve"> Als Wärmetauscher soll in diesem Fall eine Zirkulationspumpe dienen.</w:t>
+      </w:r>
       <w:bookmarkStart w:id="0" w:name="_GoBack"/>
       <w:bookmarkEnd w:id="0"/>
-    </w:p>
-    <w:p>
-      <w:pPr>
-        <w:rPr>
-          <w:rFonts w:ascii="Arial" w:eastAsiaTheme="minorEastAsia" w:hAnsi="Arial" w:cs="Arial"/>
-          <w:sz w:val="24"/>
-          <w:szCs w:val="40"/>
-        </w:rPr>
-      </w:pPr>
     </w:p>
     <w:sectPr>
       <w:footerReference w:type="default" r:id="rId9"/>
@@ -2194,7 +2360,7 @@
           <w:rPr>
             <w:noProof/>
           </w:rPr>
-          <w:t>6</w:t>
+          <w:t>5</w:t>
         </w:r>
         <w:r>
           <w:rPr>
@@ -2870,7 +3036,6 @@
   <w:style w:type="character" w:default="1" w:styleId="DefaultParagraphFont">
     <w:name w:val="Default Paragraph Font"/>
     <w:uiPriority w:val="1"/>
-    <w:semiHidden/>
     <w:unhideWhenUsed/>
   </w:style>
   <w:style w:type="table" w:default="1" w:styleId="TableNormal">
@@ -3128,548 +3293,55 @@
       <w:szCs w:val="18"/>
     </w:rPr>
   </w:style>
-</w:styles>
-</file>
-
-<file path=word/glossary/document.xml><?xml version="1.0" encoding="utf-8"?>
-<w:glossaryDocument xmlns:wpc="http://schemas.microsoft.com/office/word/2010/wordprocessingCanvas" xmlns:cx="http://schemas.microsoft.com/office/drawing/2014/chartex" xmlns:mc="http://schemas.openxmlformats.org/markup-compatibility/2006" xmlns:o="urn:schemas-microsoft-com:office:office" xmlns:r="http://schemas.openxmlformats.org/officeDocument/2006/relationships" xmlns:m="http://schemas.openxmlformats.org/officeDocument/2006/math" xmlns:v="urn:schemas-microsoft-com:vml" xmlns:wp14="http://schemas.microsoft.com/office/word/2010/wordprocessingDrawing" xmlns:wp="http://schemas.openxmlformats.org/drawingml/2006/wordprocessingDrawing" xmlns:w10="urn:schemas-microsoft-com:office:word" xmlns:w="http://schemas.openxmlformats.org/wordprocessingml/2006/main" xmlns:w14="http://schemas.microsoft.com/office/word/2010/wordml" xmlns:w15="http://schemas.microsoft.com/office/word/2012/wordml" xmlns:w16se="http://schemas.microsoft.com/office/word/2015/wordml/symex" xmlns:wpg="http://schemas.microsoft.com/office/word/2010/wordprocessingGroup" xmlns:wpi="http://schemas.microsoft.com/office/word/2010/wordprocessingInk" xmlns:wne="http://schemas.microsoft.com/office/word/2006/wordml" xmlns:wps="http://schemas.microsoft.com/office/word/2010/wordprocessingShape" mc:Ignorable="w14 w15 w16se wp14"/>
-</file>
-
-<file path=word/glossary/fontTable.xml><?xml version="1.0" encoding="utf-8"?>
-<w:fonts xmlns:mc="http://schemas.openxmlformats.org/markup-compatibility/2006" xmlns:r="http://schemas.openxmlformats.org/officeDocument/2006/relationships" xmlns:w="http://schemas.openxmlformats.org/wordprocessingml/2006/main" xmlns:w14="http://schemas.microsoft.com/office/word/2010/wordml" xmlns:w15="http://schemas.microsoft.com/office/word/2012/wordml" xmlns:w16se="http://schemas.microsoft.com/office/word/2015/wordml/symex" mc:Ignorable="w14 w15 w16se">
-  <w:font w:name="Times New Roman">
-    <w:panose1 w:val="02020603050405020304"/>
-    <w:charset w:val="00"/>
-    <w:family w:val="roman"/>
-    <w:pitch w:val="variable"/>
-    <w:sig w:usb0="E0002AFF" w:usb1="C0007843" w:usb2="00000009" w:usb3="00000000" w:csb0="000001FF" w:csb1="00000000"/>
-  </w:font>
-  <w:font w:name="Calibri">
-    <w:panose1 w:val="020F0502020204030204"/>
-    <w:charset w:val="00"/>
-    <w:family w:val="swiss"/>
-    <w:pitch w:val="variable"/>
-    <w:sig w:usb0="E0002AFF" w:usb1="4000ACFF" w:usb2="00000001" w:usb3="00000000" w:csb0="000001FF" w:csb1="00000000"/>
-  </w:font>
-  <w:font w:name="Calibri Light">
-    <w:panose1 w:val="020F0302020204030204"/>
-    <w:charset w:val="00"/>
-    <w:family w:val="swiss"/>
-    <w:pitch w:val="variable"/>
-    <w:sig w:usb0="A0002AEF" w:usb1="4000207B" w:usb2="00000000" w:usb3="00000000" w:csb0="000001FF" w:csb1="00000000"/>
-  </w:font>
-  <w:font w:name="Arial">
-    <w:panose1 w:val="020B0604020202020204"/>
-    <w:charset w:val="00"/>
-    <w:family w:val="swiss"/>
-    <w:pitch w:val="variable"/>
-    <w:sig w:usb0="E0002AFF" w:usb1="C0007843" w:usb2="00000009" w:usb3="00000000" w:csb0="000001FF" w:csb1="00000000"/>
-  </w:font>
-  <w:font w:name="Cambria Math">
-    <w:panose1 w:val="02040503050406030204"/>
-    <w:charset w:val="00"/>
-    <w:family w:val="roman"/>
-    <w:pitch w:val="variable"/>
-    <w:sig w:usb0="E00006FF" w:usb1="420024FF" w:usb2="02000000" w:usb3="00000000" w:csb0="0000019F" w:csb1="00000000"/>
-  </w:font>
-  <w:font w:name="Lucida Sans Unicode">
-    <w:panose1 w:val="020B0602030504020204"/>
-    <w:charset w:val="00"/>
-    <w:family w:val="swiss"/>
-    <w:pitch w:val="variable"/>
-    <w:sig w:usb0="80000AFF" w:usb1="0000396B" w:usb2="00000000" w:usb3="00000000" w:csb0="000000BF" w:csb1="00000000"/>
-  </w:font>
-  <w:font w:name="Wingdings">
-    <w:panose1 w:val="05000000000000000000"/>
-    <w:charset w:val="02"/>
-    <w:family w:val="auto"/>
-    <w:pitch w:val="variable"/>
-    <w:sig w:usb0="00000000" w:usb1="10000000" w:usb2="00000000" w:usb3="00000000" w:csb0="80000000" w:csb1="00000000"/>
-  </w:font>
-</w:fonts>
-</file>
-
-<file path=word/glossary/settings.xml><?xml version="1.0" encoding="utf-8"?>
-<w:settings xmlns:mc="http://schemas.openxmlformats.org/markup-compatibility/2006" xmlns:o="urn:schemas-microsoft-com:office:office" xmlns:r="http://schemas.openxmlformats.org/officeDocument/2006/relationships" xmlns:m="http://schemas.openxmlformats.org/officeDocument/2006/math" xmlns:v="urn:schemas-microsoft-com:vml" xmlns:w10="urn:schemas-microsoft-com:office:word" xmlns:w="http://schemas.openxmlformats.org/wordprocessingml/2006/main" xmlns:w14="http://schemas.microsoft.com/office/word/2010/wordml" xmlns:w15="http://schemas.microsoft.com/office/word/2012/wordml" xmlns:w16se="http://schemas.microsoft.com/office/word/2015/wordml/symex" xmlns:sl="http://schemas.openxmlformats.org/schemaLibrary/2006/main" mc:Ignorable="w14 w15 w16se">
-  <w:view w:val="normal"/>
-  <w:defaultTabStop w:val="708"/>
-  <w:hyphenationZone w:val="425"/>
-  <w:characterSpacingControl w:val="doNotCompress"/>
-  <w:compat>
-    <w:useFELayout/>
-    <w:compatSetting w:name="compatibilityMode" w:uri="http://schemas.microsoft.com/office/word" w:val="15"/>
-    <w:compatSetting w:name="overrideTableStyleFontSizeAndJustification" w:uri="http://schemas.microsoft.com/office/word" w:val="1"/>
-    <w:compatSetting w:name="enableOpenTypeFeatures" w:uri="http://schemas.microsoft.com/office/word" w:val="1"/>
-    <w:compatSetting w:name="doNotFlipMirrorIndents" w:uri="http://schemas.microsoft.com/office/word" w:val="1"/>
-    <w:compatSetting w:name="differentiateMultirowTableHeaders" w:uri="http://schemas.microsoft.com/office/word" w:val="1"/>
-  </w:compat>
-  <w:rsids>
-    <w:rsidRoot w:val="000A1D74"/>
-    <w:rsid w:val="000A1D74"/>
-    <w:rsid w:val="00297809"/>
-    <w:rsid w:val="004179F6"/>
-    <w:rsid w:val="00926536"/>
-  </w:rsids>
-  <m:mathPr>
-    <m:mathFont m:val="Cambria Math"/>
-    <m:brkBin m:val="before"/>
-    <m:brkBinSub m:val="--"/>
-    <m:smallFrac m:val="0"/>
-    <m:dispDef/>
-    <m:lMargin m:val="0"/>
-    <m:rMargin m:val="0"/>
-    <m:defJc m:val="centerGroup"/>
-    <m:wrapIndent m:val="1440"/>
-    <m:intLim m:val="subSup"/>
-    <m:naryLim m:val="undOvr"/>
-  </m:mathPr>
-  <w:themeFontLang w:val="de-DE"/>
-  <w:clrSchemeMapping w:bg1="light1" w:t1="dark1" w:bg2="light2" w:t2="dark2" w:accent1="accent1" w:accent2="accent2" w:accent3="accent3" w:accent4="accent4" w:accent5="accent5" w:accent6="accent6" w:hyperlink="hyperlink" w:followedHyperlink="followedHyperlink"/>
-  <w:decimalSymbol w:val=","/>
-  <w:listSeparator w:val=";"/>
-  <w15:chartTrackingRefBased/>
-</w:settings>
-</file>
-
-<file path=word/glossary/styles.xml><?xml version="1.0" encoding="utf-8"?>
-<w:styles xmlns:mc="http://schemas.openxmlformats.org/markup-compatibility/2006" xmlns:r="http://schemas.openxmlformats.org/officeDocument/2006/relationships" xmlns:w="http://schemas.openxmlformats.org/wordprocessingml/2006/main" xmlns:w14="http://schemas.microsoft.com/office/word/2010/wordml" xmlns:w15="http://schemas.microsoft.com/office/word/2012/wordml" xmlns:w16se="http://schemas.microsoft.com/office/word/2015/wordml/symex" mc:Ignorable="w14 w15 w16se">
-  <w:docDefaults>
-    <w:rPrDefault>
-      <w:rPr>
-        <w:rFonts w:asciiTheme="minorHAnsi" w:eastAsiaTheme="minorEastAsia" w:hAnsiTheme="minorHAnsi" w:cstheme="minorBidi"/>
-        <w:sz w:val="22"/>
-        <w:szCs w:val="22"/>
-        <w:lang w:val="de-DE" w:eastAsia="de-DE" w:bidi="ar-SA"/>
-      </w:rPr>
-    </w:rPrDefault>
-    <w:pPrDefault>
-      <w:pPr>
-        <w:spacing w:after="160" w:line="259" w:lineRule="auto"/>
-      </w:pPr>
-    </w:pPrDefault>
-  </w:docDefaults>
-  <w:latentStyles w:defLockedState="0" w:defUIPriority="99" w:defSemiHidden="0" w:defUnhideWhenUsed="0" w:defQFormat="0" w:count="371">
-    <w:lsdException w:name="Normal" w:uiPriority="0" w:qFormat="1"/>
-    <w:lsdException w:name="heading 1" w:uiPriority="9" w:qFormat="1"/>
-    <w:lsdException w:name="heading 2" w:semiHidden="1" w:uiPriority="9" w:unhideWhenUsed="1" w:qFormat="1"/>
-    <w:lsdException w:name="heading 3" w:semiHidden="1" w:uiPriority="9" w:unhideWhenUsed="1" w:qFormat="1"/>
-    <w:lsdException w:name="heading 4" w:semiHidden="1" w:uiPriority="9" w:unhideWhenUsed="1" w:qFormat="1"/>
-    <w:lsdException w:name="heading 5" w:semiHidden="1" w:uiPriority="9" w:unhideWhenUsed="1" w:qFormat="1"/>
-    <w:lsdException w:name="heading 6" w:semiHidden="1" w:uiPriority="9" w:unhideWhenUsed="1" w:qFormat="1"/>
-    <w:lsdException w:name="heading 7" w:semiHidden="1" w:uiPriority="9" w:unhideWhenUsed="1" w:qFormat="1"/>
-    <w:lsdException w:name="heading 8" w:semiHidden="1" w:uiPriority="9" w:unhideWhenUsed="1" w:qFormat="1"/>
-    <w:lsdException w:name="heading 9" w:semiHidden="1" w:uiPriority="9" w:unhideWhenUsed="1" w:qFormat="1"/>
-    <w:lsdException w:name="index 1" w:semiHidden="1" w:unhideWhenUsed="1"/>
-    <w:lsdException w:name="index 2" w:semiHidden="1" w:unhideWhenUsed="1"/>
-    <w:lsdException w:name="index 3" w:semiHidden="1" w:unhideWhenUsed="1"/>
-    <w:lsdException w:name="index 4" w:semiHidden="1" w:unhideWhenUsed="1"/>
-    <w:lsdException w:name="index 5" w:semiHidden="1" w:unhideWhenUsed="1"/>
-    <w:lsdException w:name="index 6" w:semiHidden="1" w:unhideWhenUsed="1"/>
-    <w:lsdException w:name="index 7" w:semiHidden="1" w:unhideWhenUsed="1"/>
-    <w:lsdException w:name="index 8" w:semiHidden="1" w:unhideWhenUsed="1"/>
-    <w:lsdException w:name="index 9" w:semiHidden="1" w:unhideWhenUsed="1"/>
-    <w:lsdException w:name="toc 1" w:semiHidden="1" w:uiPriority="39" w:unhideWhenUsed="1"/>
-    <w:lsdException w:name="toc 2" w:semiHidden="1" w:uiPriority="39" w:unhideWhenUsed="1"/>
-    <w:lsdException w:name="toc 3" w:semiHidden="1" w:uiPriority="39" w:unhideWhenUsed="1"/>
-    <w:lsdException w:name="toc 4" w:semiHidden="1" w:uiPriority="39" w:unhideWhenUsed="1"/>
-    <w:lsdException w:name="toc 5" w:semiHidden="1" w:uiPriority="39" w:unhideWhenUsed="1"/>
-    <w:lsdException w:name="toc 6" w:semiHidden="1" w:uiPriority="39" w:unhideWhenUsed="1"/>
-    <w:lsdException w:name="toc 7" w:semiHidden="1" w:uiPriority="39" w:unhideWhenUsed="1"/>
-    <w:lsdException w:name="toc 8" w:semiHidden="1" w:uiPriority="39" w:unhideWhenUsed="1"/>
-    <w:lsdException w:name="toc 9" w:semiHidden="1" w:uiPriority="39" w:unhideWhenUsed="1"/>
-    <w:lsdException w:name="Normal Indent" w:semiHidden="1" w:unhideWhenUsed="1"/>
-    <w:lsdException w:name="footnote text" w:semiHidden="1" w:unhideWhenUsed="1"/>
-    <w:lsdException w:name="annotation text" w:semiHidden="1" w:unhideWhenUsed="1"/>
-    <w:lsdException w:name="header" w:semiHidden="1" w:unhideWhenUsed="1"/>
-    <w:lsdException w:name="footer" w:semiHidden="1" w:unhideWhenUsed="1"/>
-    <w:lsdException w:name="index heading" w:semiHidden="1" w:unhideWhenUsed="1"/>
-    <w:lsdException w:name="caption" w:semiHidden="1" w:uiPriority="35" w:unhideWhenUsed="1" w:qFormat="1"/>
-    <w:lsdException w:name="table of figures" w:semiHidden="1" w:unhideWhenUsed="1"/>
-    <w:lsdException w:name="envelope address" w:semiHidden="1" w:unhideWhenUsed="1"/>
-    <w:lsdException w:name="envelope return" w:semiHidden="1" w:unhideWhenUsed="1"/>
-    <w:lsdException w:name="footnote reference" w:semiHidden="1" w:unhideWhenUsed="1"/>
-    <w:lsdException w:name="annotation reference" w:semiHidden="1" w:unhideWhenUsed="1"/>
-    <w:lsdException w:name="line number" w:semiHidden="1" w:unhideWhenUsed="1"/>
-    <w:lsdException w:name="page number" w:semiHidden="1" w:unhideWhenUsed="1"/>
-    <w:lsdException w:name="endnote reference" w:semiHidden="1" w:unhideWhenUsed="1"/>
-    <w:lsdException w:name="endnote text" w:semiHidden="1" w:unhideWhenUsed="1"/>
-    <w:lsdException w:name="table of authorities" w:semiHidden="1" w:unhideWhenUsed="1"/>
-    <w:lsdException w:name="macro" w:semiHidden="1" w:unhideWhenUsed="1"/>
-    <w:lsdException w:name="toa heading" w:semiHidden="1" w:unhideWhenUsed="1"/>
-    <w:lsdException w:name="List" w:semiHidden="1" w:unhideWhenUsed="1"/>
-    <w:lsdException w:name="List Bullet" w:semiHidden="1" w:unhideWhenUsed="1"/>
-    <w:lsdException w:name="List Number" w:semiHidden="1" w:unhideWhenUsed="1"/>
-    <w:lsdException w:name="List 2" w:semiHidden="1" w:unhideWhenUsed="1"/>
-    <w:lsdException w:name="List 3" w:semiHidden="1" w:unhideWhenUsed="1"/>
-    <w:lsdException w:name="List 4" w:semiHidden="1" w:unhideWhenUsed="1"/>
-    <w:lsdException w:name="List 5" w:semiHidden="1" w:unhideWhenUsed="1"/>
-    <w:lsdException w:name="List Bullet 2" w:semiHidden="1" w:unhideWhenUsed="1"/>
-    <w:lsdException w:name="List Bullet 3" w:semiHidden="1" w:unhideWhenUsed="1"/>
-    <w:lsdException w:name="List Bullet 4" w:semiHidden="1" w:unhideWhenUsed="1"/>
-    <w:lsdException w:name="List Bullet 5" w:semiHidden="1" w:unhideWhenUsed="1"/>
-    <w:lsdException w:name="List Number 2" w:semiHidden="1" w:unhideWhenUsed="1"/>
-    <w:lsdException w:name="List Number 3" w:semiHidden="1" w:unhideWhenUsed="1"/>
-    <w:lsdException w:name="List Number 4" w:semiHidden="1" w:unhideWhenUsed="1"/>
-    <w:lsdException w:name="List Number 5" w:semiHidden="1" w:unhideWhenUsed="1"/>
-    <w:lsdException w:name="Title" w:uiPriority="10" w:qFormat="1"/>
-    <w:lsdException w:name="Closing" w:semiHidden="1" w:unhideWhenUsed="1"/>
-    <w:lsdException w:name="Signature" w:semiHidden="1" w:unhideWhenUsed="1"/>
-    <w:lsdException w:name="Default Paragraph Font" w:semiHidden="1" w:uiPriority="1" w:unhideWhenUsed="1"/>
-    <w:lsdException w:name="Body Text" w:semiHidden="1" w:unhideWhenUsed="1"/>
-    <w:lsdException w:name="Body Text Indent" w:semiHidden="1" w:unhideWhenUsed="1"/>
-    <w:lsdException w:name="List Continue" w:semiHidden="1" w:unhideWhenUsed="1"/>
-    <w:lsdException w:name="List Continue 2" w:semiHidden="1" w:unhideWhenUsed="1"/>
-    <w:lsdException w:name="List Continue 3" w:semiHidden="1" w:unhideWhenUsed="1"/>
-    <w:lsdException w:name="List Continue 4" w:semiHidden="1" w:unhideWhenUsed="1"/>
-    <w:lsdException w:name="List Continue 5" w:semiHidden="1" w:unhideWhenUsed="1"/>
-    <w:lsdException w:name="Message Header" w:semiHidden="1" w:unhideWhenUsed="1"/>
-    <w:lsdException w:name="Subtitle" w:uiPriority="11" w:qFormat="1"/>
-    <w:lsdException w:name="Salutation" w:semiHidden="1" w:unhideWhenUsed="1"/>
-    <w:lsdException w:name="Date" w:semiHidden="1" w:unhideWhenUsed="1"/>
-    <w:lsdException w:name="Body Text First Indent" w:semiHidden="1" w:unhideWhenUsed="1"/>
-    <w:lsdException w:name="Body Text First Indent 2" w:semiHidden="1" w:unhideWhenUsed="1"/>
-    <w:lsdException w:name="Note Heading" w:semiHidden="1" w:unhideWhenUsed="1"/>
-    <w:lsdException w:name="Body Text 2" w:semiHidden="1" w:unhideWhenUsed="1"/>
-    <w:lsdException w:name="Body Text 3" w:semiHidden="1" w:unhideWhenUsed="1"/>
-    <w:lsdException w:name="Body Text Indent 2" w:semiHidden="1" w:unhideWhenUsed="1"/>
-    <w:lsdException w:name="Body Text Indent 3" w:semiHidden="1" w:unhideWhenUsed="1"/>
-    <w:lsdException w:name="Block Text" w:semiHidden="1" w:unhideWhenUsed="1"/>
-    <w:lsdException w:name="Hyperlink" w:semiHidden="1" w:unhideWhenUsed="1"/>
-    <w:lsdException w:name="FollowedHyperlink" w:semiHidden="1" w:unhideWhenUsed="1"/>
-    <w:lsdException w:name="Strong" w:uiPriority="22" w:qFormat="1"/>
-    <w:lsdException w:name="Emphasis" w:uiPriority="20" w:qFormat="1"/>
-    <w:lsdException w:name="Document Map" w:semiHidden="1" w:unhideWhenUsed="1"/>
-    <w:lsdException w:name="Plain Text" w:semiHidden="1" w:unhideWhenUsed="1"/>
-    <w:lsdException w:name="E-mail Signature" w:semiHidden="1" w:unhideWhenUsed="1"/>
-    <w:lsdException w:name="HTML Top of Form" w:semiHidden="1" w:unhideWhenUsed="1"/>
-    <w:lsdException w:name="HTML Bottom of Form" w:semiHidden="1" w:unhideWhenUsed="1"/>
-    <w:lsdException w:name="Normal (Web)" w:semiHidden="1" w:unhideWhenUsed="1"/>
-    <w:lsdException w:name="HTML Acronym" w:semiHidden="1" w:unhideWhenUsed="1"/>
-    <w:lsdException w:name="HTML Address" w:semiHidden="1" w:unhideWhenUsed="1"/>
-    <w:lsdException w:name="HTML Cite" w:semiHidden="1" w:unhideWhenUsed="1"/>
-    <w:lsdException w:name="HTML Code" w:semiHidden="1" w:unhideWhenUsed="1"/>
-    <w:lsdException w:name="HTML Definition" w:semiHidden="1" w:unhideWhenUsed="1"/>
-    <w:lsdException w:name="HTML Keyboard" w:semiHidden="1" w:unhideWhenUsed="1"/>
-    <w:lsdException w:name="HTML Preformatted" w:semiHidden="1" w:unhideWhenUsed="1"/>
-    <w:lsdException w:name="HTML Sample" w:semiHidden="1" w:unhideWhenUsed="1"/>
-    <w:lsdException w:name="HTML Typewriter" w:semiHidden="1" w:unhideWhenUsed="1"/>
-    <w:lsdException w:name="HTML Variable" w:semiHidden="1" w:unhideWhenUsed="1"/>
-    <w:lsdException w:name="Normal Table" w:semiHidden="1" w:unhideWhenUsed="1"/>
-    <w:lsdException w:name="annotation subject" w:semiHidden="1" w:unhideWhenUsed="1"/>
-    <w:lsdException w:name="No List" w:semiHidden="1" w:unhideWhenUsed="1"/>
-    <w:lsdException w:name="Outline List 1" w:semiHidden="1" w:unhideWhenUsed="1"/>
-    <w:lsdException w:name="Outline List 2" w:semiHidden="1" w:unhideWhenUsed="1"/>
-    <w:lsdException w:name="Outline List 3" w:semiHidden="1" w:unhideWhenUsed="1"/>
-    <w:lsdException w:name="Table Simple 1" w:semiHidden="1" w:unhideWhenUsed="1"/>
-    <w:lsdException w:name="Table Simple 2" w:semiHidden="1" w:unhideWhenUsed="1"/>
-    <w:lsdException w:name="Table Simple 3" w:semiHidden="1" w:unhideWhenUsed="1"/>
-    <w:lsdException w:name="Table Classic 1" w:semiHidden="1" w:unhideWhenUsed="1"/>
-    <w:lsdException w:name="Table Classic 2" w:semiHidden="1" w:unhideWhenUsed="1"/>
-    <w:lsdException w:name="Table Classic 3" w:semiHidden="1" w:unhideWhenUsed="1"/>
-    <w:lsdException w:name="Table Classic 4" w:semiHidden="1" w:unhideWhenUsed="1"/>
-    <w:lsdException w:name="Table Colorful 1" w:semiHidden="1" w:unhideWhenUsed="1"/>
-    <w:lsdException w:name="Table Colorful 2" w:semiHidden="1" w:unhideWhenUsed="1"/>
-    <w:lsdException w:name="Table Colorful 3" w:semiHidden="1" w:unhideWhenUsed="1"/>
-    <w:lsdException w:name="Table Columns 1" w:semiHidden="1" w:unhideWhenUsed="1"/>
-    <w:lsdException w:name="Table Columns 2" w:semiHidden="1" w:unhideWhenUsed="1"/>
-    <w:lsdException w:name="Table Columns 3" w:semiHidden="1" w:unhideWhenUsed="1"/>
-    <w:lsdException w:name="Table Columns 4" w:semiHidden="1" w:unhideWhenUsed="1"/>
-    <w:lsdException w:name="Table Columns 5" w:semiHidden="1" w:unhideWhenUsed="1"/>
-    <w:lsdException w:name="Table Grid 1" w:semiHidden="1" w:unhideWhenUsed="1"/>
-    <w:lsdException w:name="Table Grid 2" w:semiHidden="1" w:unhideWhenUsed="1"/>
-    <w:lsdException w:name="Table Grid 3" w:semiHidden="1" w:unhideWhenUsed="1"/>
-    <w:lsdException w:name="Table Grid 4" w:semiHidden="1" w:unhideWhenUsed="1"/>
-    <w:lsdException w:name="Table Grid 5" w:semiHidden="1" w:unhideWhenUsed="1"/>
-    <w:lsdException w:name="Table Grid 6" w:semiHidden="1" w:unhideWhenUsed="1"/>
-    <w:lsdException w:name="Table Grid 7" w:semiHidden="1" w:unhideWhenUsed="1"/>
-    <w:lsdException w:name="Table Grid 8" w:semiHidden="1" w:unhideWhenUsed="1"/>
-    <w:lsdException w:name="Table List 1" w:semiHidden="1" w:unhideWhenUsed="1"/>
-    <w:lsdException w:name="Table List 2" w:semiHidden="1" w:unhideWhenUsed="1"/>
-    <w:lsdException w:name="Table List 3" w:semiHidden="1" w:unhideWhenUsed="1"/>
-    <w:lsdException w:name="Table List 4" w:semiHidden="1" w:unhideWhenUsed="1"/>
-    <w:lsdException w:name="Table List 5" w:semiHidden="1" w:unhideWhenUsed="1"/>
-    <w:lsdException w:name="Table List 6" w:semiHidden="1" w:unhideWhenUsed="1"/>
-    <w:lsdException w:name="Table List 7" w:semiHidden="1" w:unhideWhenUsed="1"/>
-    <w:lsdException w:name="Table List 8" w:semiHidden="1" w:unhideWhenUsed="1"/>
-    <w:lsdException w:name="Table 3D effects 1" w:semiHidden="1" w:unhideWhenUsed="1"/>
-    <w:lsdException w:name="Table 3D effects 2" w:semiHidden="1" w:unhideWhenUsed="1"/>
-    <w:lsdException w:name="Table 3D effects 3" w:semiHidden="1" w:unhideWhenUsed="1"/>
-    <w:lsdException w:name="Table Contemporary" w:semiHidden="1" w:unhideWhenUsed="1"/>
-    <w:lsdException w:name="Table Elegant" w:semiHidden="1" w:unhideWhenUsed="1"/>
-    <w:lsdException w:name="Table Professional" w:semiHidden="1" w:unhideWhenUsed="1"/>
-    <w:lsdException w:name="Table Subtle 1" w:semiHidden="1" w:unhideWhenUsed="1"/>
-    <w:lsdException w:name="Table Subtle 2" w:semiHidden="1" w:unhideWhenUsed="1"/>
-    <w:lsdException w:name="Table Web 1" w:semiHidden="1" w:unhideWhenUsed="1"/>
-    <w:lsdException w:name="Table Web 2" w:semiHidden="1" w:unhideWhenUsed="1"/>
-    <w:lsdException w:name="Table Web 3" w:semiHidden="1" w:unhideWhenUsed="1"/>
-    <w:lsdException w:name="Balloon Text" w:semiHidden="1" w:unhideWhenUsed="1"/>
-    <w:lsdException w:name="Table Grid" w:uiPriority="39"/>
-    <w:lsdException w:name="Table Theme" w:semiHidden="1" w:unhideWhenUsed="1"/>
-    <w:lsdException w:name="Placeholder Text" w:semiHidden="1"/>
-    <w:lsdException w:name="No Spacing" w:uiPriority="1" w:qFormat="1"/>
-    <w:lsdException w:name="Light Shading" w:uiPriority="60"/>
-    <w:lsdException w:name="Light List" w:uiPriority="61"/>
-    <w:lsdException w:name="Light Grid" w:uiPriority="62"/>
-    <w:lsdException w:name="Medium Shading 1" w:uiPriority="63"/>
-    <w:lsdException w:name="Medium Shading 2" w:uiPriority="64"/>
-    <w:lsdException w:name="Medium List 1" w:uiPriority="65"/>
-    <w:lsdException w:name="Medium List 2" w:uiPriority="66"/>
-    <w:lsdException w:name="Medium Grid 1" w:uiPriority="67"/>
-    <w:lsdException w:name="Medium Grid 2" w:uiPriority="68"/>
-    <w:lsdException w:name="Medium Grid 3" w:uiPriority="69"/>
-    <w:lsdException w:name="Dark List" w:uiPriority="70"/>
-    <w:lsdException w:name="Colorful Shading" w:uiPriority="71"/>
-    <w:lsdException w:name="Colorful List" w:uiPriority="72"/>
-    <w:lsdException w:name="Colorful Grid" w:uiPriority="73"/>
-    <w:lsdException w:name="Light Shading Accent 1" w:uiPriority="60"/>
-    <w:lsdException w:name="Light List Accent 1" w:uiPriority="61"/>
-    <w:lsdException w:name="Light Grid Accent 1" w:uiPriority="62"/>
-    <w:lsdException w:name="Medium Shading 1 Accent 1" w:uiPriority="63"/>
-    <w:lsdException w:name="Medium Shading 2 Accent 1" w:uiPriority="64"/>
-    <w:lsdException w:name="Medium List 1 Accent 1" w:uiPriority="65"/>
-    <w:lsdException w:name="Revision" w:semiHidden="1"/>
-    <w:lsdException w:name="List Paragraph" w:uiPriority="34" w:qFormat="1"/>
-    <w:lsdException w:name="Quote" w:uiPriority="29" w:qFormat="1"/>
-    <w:lsdException w:name="Intense Quote" w:uiPriority="30" w:qFormat="1"/>
-    <w:lsdException w:name="Medium List 2 Accent 1" w:uiPriority="66"/>
-    <w:lsdException w:name="Medium Grid 1 Accent 1" w:uiPriority="67"/>
-    <w:lsdException w:name="Medium Grid 2 Accent 1" w:uiPriority="68"/>
-    <w:lsdException w:name="Medium Grid 3 Accent 1" w:uiPriority="69"/>
-    <w:lsdException w:name="Dark List Accent 1" w:uiPriority="70"/>
-    <w:lsdException w:name="Colorful Shading Accent 1" w:uiPriority="71"/>
-    <w:lsdException w:name="Colorful List Accent 1" w:uiPriority="72"/>
-    <w:lsdException w:name="Colorful Grid Accent 1" w:uiPriority="73"/>
-    <w:lsdException w:name="Light Shading Accent 2" w:uiPriority="60"/>
-    <w:lsdException w:name="Light List Accent 2" w:uiPriority="61"/>
-    <w:lsdException w:name="Light Grid Accent 2" w:uiPriority="62"/>
-    <w:lsdException w:name="Medium Shading 1 Accent 2" w:uiPriority="63"/>
-    <w:lsdException w:name="Medium Shading 2 Accent 2" w:uiPriority="64"/>
-    <w:lsdException w:name="Medium List 1 Accent 2" w:uiPriority="65"/>
-    <w:lsdException w:name="Medium List 2 Accent 2" w:uiPriority="66"/>
-    <w:lsdException w:name="Medium Grid 1 Accent 2" w:uiPriority="67"/>
-    <w:lsdException w:name="Medium Grid 2 Accent 2" w:uiPriority="68"/>
-    <w:lsdException w:name="Medium Grid 3 Accent 2" w:uiPriority="69"/>
-    <w:lsdException w:name="Dark List Accent 2" w:uiPriority="70"/>
-    <w:lsdException w:name="Colorful Shading Accent 2" w:uiPriority="71"/>
-    <w:lsdException w:name="Colorful List Accent 2" w:uiPriority="72"/>
-    <w:lsdException w:name="Colorful Grid Accent 2" w:uiPriority="73"/>
-    <w:lsdException w:name="Light Shading Accent 3" w:uiPriority="60"/>
-    <w:lsdException w:name="Light List Accent 3" w:uiPriority="61"/>
-    <w:lsdException w:name="Light Grid Accent 3" w:uiPriority="62"/>
-    <w:lsdException w:name="Medium Shading 1 Accent 3" w:uiPriority="63"/>
-    <w:lsdException w:name="Medium Shading 2 Accent 3" w:uiPriority="64"/>
-    <w:lsdException w:name="Medium List 1 Accent 3" w:uiPriority="65"/>
-    <w:lsdException w:name="Medium List 2 Accent 3" w:uiPriority="66"/>
-    <w:lsdException w:name="Medium Grid 1 Accent 3" w:uiPriority="67"/>
-    <w:lsdException w:name="Medium Grid 2 Accent 3" w:uiPriority="68"/>
-    <w:lsdException w:name="Medium Grid 3 Accent 3" w:uiPriority="69"/>
-    <w:lsdException w:name="Dark List Accent 3" w:uiPriority="70"/>
-    <w:lsdException w:name="Colorful Shading Accent 3" w:uiPriority="71"/>
-    <w:lsdException w:name="Colorful List Accent 3" w:uiPriority="72"/>
-    <w:lsdException w:name="Colorful Grid Accent 3" w:uiPriority="73"/>
-    <w:lsdException w:name="Light Shading Accent 4" w:uiPriority="60"/>
-    <w:lsdException w:name="Light List Accent 4" w:uiPriority="61"/>
-    <w:lsdException w:name="Light Grid Accent 4" w:uiPriority="62"/>
-    <w:lsdException w:name="Medium Shading 1 Accent 4" w:uiPriority="63"/>
-    <w:lsdException w:name="Medium Shading 2 Accent 4" w:uiPriority="64"/>
-    <w:lsdException w:name="Medium List 1 Accent 4" w:uiPriority="65"/>
-    <w:lsdException w:name="Medium List 2 Accent 4" w:uiPriority="66"/>
-    <w:lsdException w:name="Medium Grid 1 Accent 4" w:uiPriority="67"/>
-    <w:lsdException w:name="Medium Grid 2 Accent 4" w:uiPriority="68"/>
-    <w:lsdException w:name="Medium Grid 3 Accent 4" w:uiPriority="69"/>
-    <w:lsdException w:name="Dark List Accent 4" w:uiPriority="70"/>
-    <w:lsdException w:name="Colorful Shading Accent 4" w:uiPriority="71"/>
-    <w:lsdException w:name="Colorful List Accent 4" w:uiPriority="72"/>
-    <w:lsdException w:name="Colorful Grid Accent 4" w:uiPriority="73"/>
-    <w:lsdException w:name="Light Shading Accent 5" w:uiPriority="60"/>
-    <w:lsdException w:name="Light List Accent 5" w:uiPriority="61"/>
-    <w:lsdException w:name="Light Grid Accent 5" w:uiPriority="62"/>
-    <w:lsdException w:name="Medium Shading 1 Accent 5" w:uiPriority="63"/>
-    <w:lsdException w:name="Medium Shading 2 Accent 5" w:uiPriority="64"/>
-    <w:lsdException w:name="Medium List 1 Accent 5" w:uiPriority="65"/>
-    <w:lsdException w:name="Medium List 2 Accent 5" w:uiPriority="66"/>
-    <w:lsdException w:name="Medium Grid 1 Accent 5" w:uiPriority="67"/>
-    <w:lsdException w:name="Medium Grid 2 Accent 5" w:uiPriority="68"/>
-    <w:lsdException w:name="Medium Grid 3 Accent 5" w:uiPriority="69"/>
-    <w:lsdException w:name="Dark List Accent 5" w:uiPriority="70"/>
-    <w:lsdException w:name="Colorful Shading Accent 5" w:uiPriority="71"/>
-    <w:lsdException w:name="Colorful List Accent 5" w:uiPriority="72"/>
-    <w:lsdException w:name="Colorful Grid Accent 5" w:uiPriority="73"/>
-    <w:lsdException w:name="Light Shading Accent 6" w:uiPriority="60"/>
-    <w:lsdException w:name="Light List Accent 6" w:uiPriority="61"/>
-    <w:lsdException w:name="Light Grid Accent 6" w:uiPriority="62"/>
-    <w:lsdException w:name="Medium Shading 1 Accent 6" w:uiPriority="63"/>
-    <w:lsdException w:name="Medium Shading 2 Accent 6" w:uiPriority="64"/>
-    <w:lsdException w:name="Medium List 1 Accent 6" w:uiPriority="65"/>
-    <w:lsdException w:name="Medium List 2 Accent 6" w:uiPriority="66"/>
-    <w:lsdException w:name="Medium Grid 1 Accent 6" w:uiPriority="67"/>
-    <w:lsdException w:name="Medium Grid 2 Accent 6" w:uiPriority="68"/>
-    <w:lsdException w:name="Medium Grid 3 Accent 6" w:uiPriority="69"/>
-    <w:lsdException w:name="Dark List Accent 6" w:uiPriority="70"/>
-    <w:lsdException w:name="Colorful Shading Accent 6" w:uiPriority="71"/>
-    <w:lsdException w:name="Colorful List Accent 6" w:uiPriority="72"/>
-    <w:lsdException w:name="Colorful Grid Accent 6" w:uiPriority="73"/>
-    <w:lsdException w:name="Subtle Emphasis" w:uiPriority="19" w:qFormat="1"/>
-    <w:lsdException w:name="Intense Emphasis" w:uiPriority="21" w:qFormat="1"/>
-    <w:lsdException w:name="Subtle Reference" w:uiPriority="31" w:qFormat="1"/>
-    <w:lsdException w:name="Intense Reference" w:uiPriority="32" w:qFormat="1"/>
-    <w:lsdException w:name="Book Title" w:uiPriority="33" w:qFormat="1"/>
-    <w:lsdException w:name="Bibliography" w:semiHidden="1" w:uiPriority="37" w:unhideWhenUsed="1"/>
-    <w:lsdException w:name="TOC Heading" w:semiHidden="1" w:uiPriority="39" w:unhideWhenUsed="1" w:qFormat="1"/>
-    <w:lsdException w:name="Plain Table 1" w:uiPriority="41"/>
-    <w:lsdException w:name="Plain Table 2" w:uiPriority="42"/>
-    <w:lsdException w:name="Plain Table 3" w:uiPriority="43"/>
-    <w:lsdException w:name="Plain Table 4" w:uiPriority="44"/>
-    <w:lsdException w:name="Plain Table 5" w:uiPriority="45"/>
-    <w:lsdException w:name="Grid Table Light" w:uiPriority="40"/>
-    <w:lsdException w:name="Grid Table 1 Light" w:uiPriority="46"/>
-    <w:lsdException w:name="Grid Table 2" w:uiPriority="47"/>
-    <w:lsdException w:name="Grid Table 3" w:uiPriority="48"/>
-    <w:lsdException w:name="Grid Table 4" w:uiPriority="49"/>
-    <w:lsdException w:name="Grid Table 5 Dark" w:uiPriority="50"/>
-    <w:lsdException w:name="Grid Table 6 Colorful" w:uiPriority="51"/>
-    <w:lsdException w:name="Grid Table 7 Colorful" w:uiPriority="52"/>
-    <w:lsdException w:name="Grid Table 1 Light Accent 1" w:uiPriority="46"/>
-    <w:lsdException w:name="Grid Table 2 Accent 1" w:uiPriority="47"/>
-    <w:lsdException w:name="Grid Table 3 Accent 1" w:uiPriority="48"/>
-    <w:lsdException w:name="Grid Table 4 Accent 1" w:uiPriority="49"/>
-    <w:lsdException w:name="Grid Table 5 Dark Accent 1" w:uiPriority="50"/>
-    <w:lsdException w:name="Grid Table 6 Colorful Accent 1" w:uiPriority="51"/>
-    <w:lsdException w:name="Grid Table 7 Colorful Accent 1" w:uiPriority="52"/>
-    <w:lsdException w:name="Grid Table 1 Light Accent 2" w:uiPriority="46"/>
-    <w:lsdException w:name="Grid Table 2 Accent 2" w:uiPriority="47"/>
-    <w:lsdException w:name="Grid Table 3 Accent 2" w:uiPriority="48"/>
-    <w:lsdException w:name="Grid Table 4 Accent 2" w:uiPriority="49"/>
-    <w:lsdException w:name="Grid Table 5 Dark Accent 2" w:uiPriority="50"/>
-    <w:lsdException w:name="Grid Table 6 Colorful Accent 2" w:uiPriority="51"/>
-    <w:lsdException w:name="Grid Table 7 Colorful Accent 2" w:uiPriority="52"/>
-    <w:lsdException w:name="Grid Table 1 Light Accent 3" w:uiPriority="46"/>
-    <w:lsdException w:name="Grid Table 2 Accent 3" w:uiPriority="47"/>
-    <w:lsdException w:name="Grid Table 3 Accent 3" w:uiPriority="48"/>
-    <w:lsdException w:name="Grid Table 4 Accent 3" w:uiPriority="49"/>
-    <w:lsdException w:name="Grid Table 5 Dark Accent 3" w:uiPriority="50"/>
-    <w:lsdException w:name="Grid Table 6 Colorful Accent 3" w:uiPriority="51"/>
-    <w:lsdException w:name="Grid Table 7 Colorful Accent 3" w:uiPriority="52"/>
-    <w:lsdException w:name="Grid Table 1 Light Accent 4" w:uiPriority="46"/>
-    <w:lsdException w:name="Grid Table 2 Accent 4" w:uiPriority="47"/>
-    <w:lsdException w:name="Grid Table 3 Accent 4" w:uiPriority="48"/>
-    <w:lsdException w:name="Grid Table 4 Accent 4" w:uiPriority="49"/>
-    <w:lsdException w:name="Grid Table 5 Dark Accent 4" w:uiPriority="50"/>
-    <w:lsdException w:name="Grid Table 6 Colorful Accent 4" w:uiPriority="51"/>
-    <w:lsdException w:name="Grid Table 7 Colorful Accent 4" w:uiPriority="52"/>
-    <w:lsdException w:name="Grid Table 1 Light Accent 5" w:uiPriority="46"/>
-    <w:lsdException w:name="Grid Table 2 Accent 5" w:uiPriority="47"/>
-    <w:lsdException w:name="Grid Table 3 Accent 5" w:uiPriority="48"/>
-    <w:lsdException w:name="Grid Table 4 Accent 5" w:uiPriority="49"/>
-    <w:lsdException w:name="Grid Table 5 Dark Accent 5" w:uiPriority="50"/>
-    <w:lsdException w:name="Grid Table 6 Colorful Accent 5" w:uiPriority="51"/>
-    <w:lsdException w:name="Grid Table 7 Colorful Accent 5" w:uiPriority="52"/>
-    <w:lsdException w:name="Grid Table 1 Light Accent 6" w:uiPriority="46"/>
-    <w:lsdException w:name="Grid Table 2 Accent 6" w:uiPriority="47"/>
-    <w:lsdException w:name="Grid Table 3 Accent 6" w:uiPriority="48"/>
-    <w:lsdException w:name="Grid Table 4 Accent 6" w:uiPriority="49"/>
-    <w:lsdException w:name="Grid Table 5 Dark Accent 6" w:uiPriority="50"/>
-    <w:lsdException w:name="Grid Table 6 Colorful Accent 6" w:uiPriority="51"/>
-    <w:lsdException w:name="Grid Table 7 Colorful Accent 6" w:uiPriority="52"/>
-    <w:lsdException w:name="List Table 1 Light" w:uiPriority="46"/>
-    <w:lsdException w:name="List Table 2" w:uiPriority="47"/>
-    <w:lsdException w:name="List Table 3" w:uiPriority="48"/>
-    <w:lsdException w:name="List Table 4" w:uiPriority="49"/>
-    <w:lsdException w:name="List Table 5 Dark" w:uiPriority="50"/>
-    <w:lsdException w:name="List Table 6 Colorful" w:uiPriority="51"/>
-    <w:lsdException w:name="List Table 7 Colorful" w:uiPriority="52"/>
-    <w:lsdException w:name="List Table 1 Light Accent 1" w:uiPriority="46"/>
-    <w:lsdException w:name="List Table 2 Accent 1" w:uiPriority="47"/>
-    <w:lsdException w:name="List Table 3 Accent 1" w:uiPriority="48"/>
-    <w:lsdException w:name="List Table 4 Accent 1" w:uiPriority="49"/>
-    <w:lsdException w:name="List Table 5 Dark Accent 1" w:uiPriority="50"/>
-    <w:lsdException w:name="List Table 6 Colorful Accent 1" w:uiPriority="51"/>
-    <w:lsdException w:name="List Table 7 Colorful Accent 1" w:uiPriority="52"/>
-    <w:lsdException w:name="List Table 1 Light Accent 2" w:uiPriority="46"/>
-    <w:lsdException w:name="List Table 2 Accent 2" w:uiPriority="47"/>
-    <w:lsdException w:name="List Table 3 Accent 2" w:uiPriority="48"/>
-    <w:lsdException w:name="List Table 4 Accent 2" w:uiPriority="49"/>
-    <w:lsdException w:name="List Table 5 Dark Accent 2" w:uiPriority="50"/>
-    <w:lsdException w:name="List Table 6 Colorful Accent 2" w:uiPriority="51"/>
-    <w:lsdException w:name="List Table 7 Colorful Accent 2" w:uiPriority="52"/>
-    <w:lsdException w:name="List Table 1 Light Accent 3" w:uiPriority="46"/>
-    <w:lsdException w:name="List Table 2 Accent 3" w:uiPriority="47"/>
-    <w:lsdException w:name="List Table 3 Accent 3" w:uiPriority="48"/>
-    <w:lsdException w:name="List Table 4 Accent 3" w:uiPriority="49"/>
-    <w:lsdException w:name="List Table 5 Dark Accent 3" w:uiPriority="50"/>
-    <w:lsdException w:name="List Table 6 Colorful Accent 3" w:uiPriority="51"/>
-    <w:lsdException w:name="List Table 7 Colorful Accent 3" w:uiPriority="52"/>
-    <w:lsdException w:name="List Table 1 Light Accent 4" w:uiPriority="46"/>
-    <w:lsdException w:name="List Table 2 Accent 4" w:uiPriority="47"/>
-    <w:lsdException w:name="List Table 3 Accent 4" w:uiPriority="48"/>
-    <w:lsdException w:name="List Table 4 Accent 4" w:uiPriority="49"/>
-    <w:lsdException w:name="List Table 5 Dark Accent 4" w:uiPriority="50"/>
-    <w:lsdException w:name="List Table 6 Colorful Accent 4" w:uiPriority="51"/>
-    <w:lsdException w:name="List Table 7 Colorful Accent 4" w:uiPriority="52"/>
-    <w:lsdException w:name="List Table 1 Light Accent 5" w:uiPriority="46"/>
-    <w:lsdException w:name="List Table 2 Accent 5" w:uiPriority="47"/>
-    <w:lsdException w:name="List Table 3 Accent 5" w:uiPriority="48"/>
-    <w:lsdException w:name="List Table 4 Accent 5" w:uiPriority="49"/>
-    <w:lsdException w:name="List Table 5 Dark Accent 5" w:uiPriority="50"/>
-    <w:lsdException w:name="List Table 6 Colorful Accent 5" w:uiPriority="51"/>
-    <w:lsdException w:name="List Table 7 Colorful Accent 5" w:uiPriority="52"/>
-    <w:lsdException w:name="List Table 1 Light Accent 6" w:uiPriority="46"/>
-    <w:lsdException w:name="List Table 2 Accent 6" w:uiPriority="47"/>
-    <w:lsdException w:name="List Table 3 Accent 6" w:uiPriority="48"/>
-    <w:lsdException w:name="List Table 4 Accent 6" w:uiPriority="49"/>
-    <w:lsdException w:name="List Table 5 Dark Accent 6" w:uiPriority="50"/>
-    <w:lsdException w:name="List Table 6 Colorful Accent 6" w:uiPriority="51"/>
-    <w:lsdException w:name="List Table 7 Colorful Accent 6" w:uiPriority="52"/>
-  </w:latentStyles>
-  <w:style w:type="paragraph" w:default="1" w:styleId="Normal">
-    <w:name w:val="Normal"/>
+  <w:style w:type="character" w:customStyle="1" w:styleId="infobox">
+    <w:name w:val="infobox"/>
+    <w:basedOn w:val="DefaultParagraphFont"/>
+    <w:rsid w:val="00C43729"/>
+  </w:style>
+  <w:style w:type="paragraph" w:customStyle="1" w:styleId="ZitatKL">
+    <w:name w:val="Zitat KL"/>
+    <w:basedOn w:val="TextKL"/>
+    <w:link w:val="ZitatKLChar"/>
+    <w:rsid w:val="00B34F14"/>
+  </w:style>
+  <w:style w:type="paragraph" w:customStyle="1" w:styleId="ZitateKL">
+    <w:name w:val="Zitate KL"/>
+    <w:basedOn w:val="TextKL"/>
+    <w:link w:val="ZitateKLChar"/>
     <w:qFormat/>
+    <w:rsid w:val="00B34F14"/>
+    <w:rPr>
+      <w:rFonts w:ascii="Lucida Sans Unicode" w:hAnsi="Lucida Sans Unicode" w:cs="Lucida Sans Unicode"/>
+      <w:color w:val="58585A"/>
+      <w:sz w:val="20"/>
+      <w:szCs w:val="20"/>
+      <w:shd w:val="clear" w:color="auto" w:fill="FFFFFF"/>
+    </w:rPr>
   </w:style>
-  <w:style w:type="character" w:default="1" w:styleId="DefaultParagraphFont">
-    <w:name w:val="Default Paragraph Font"/>
-    <w:uiPriority w:val="1"/>
-    <w:semiHidden/>
-    <w:unhideWhenUsed/>
+  <w:style w:type="character" w:customStyle="1" w:styleId="ZitatKLChar">
+    <w:name w:val="Zitat KL Char"/>
+    <w:basedOn w:val="TextKLChar"/>
+    <w:link w:val="ZitatKL"/>
+    <w:rsid w:val="00B34F14"/>
+    <w:rPr>
+      <w:rFonts w:ascii="Arial" w:hAnsi="Arial" w:cs="Arial"/>
+      <w:sz w:val="24"/>
+      <w:szCs w:val="40"/>
+    </w:rPr>
   </w:style>
-  <w:style w:type="table" w:default="1" w:styleId="TableNormal">
-    <w:name w:val="Normal Table"/>
-    <w:uiPriority w:val="99"/>
-    <w:semiHidden/>
-    <w:unhideWhenUsed/>
-    <w:tblPr>
-      <w:tblInd w:w="0" w:type="dxa"/>
-      <w:tblCellMar>
-        <w:top w:w="0" w:type="dxa"/>
-        <w:left w:w="108" w:type="dxa"/>
-        <w:bottom w:w="0" w:type="dxa"/>
-        <w:right w:w="108" w:type="dxa"/>
-      </w:tblCellMar>
-    </w:tblPr>
-  </w:style>
-  <w:style w:type="numbering" w:default="1" w:styleId="NoList">
-    <w:name w:val="No List"/>
-    <w:uiPriority w:val="99"/>
-    <w:semiHidden/>
-    <w:unhideWhenUsed/>
-  </w:style>
-  <w:style w:type="character" w:styleId="PlaceholderText">
-    <w:name w:val="Placeholder Text"/>
-    <w:basedOn w:val="DefaultParagraphFont"/>
-    <w:uiPriority w:val="99"/>
-    <w:semiHidden/>
-    <w:rsid w:val="00297809"/>
+  <w:style w:type="character" w:customStyle="1" w:styleId="ZitateKLChar">
+    <w:name w:val="Zitate KL Char"/>
+    <w:basedOn w:val="TextKLChar"/>
+    <w:link w:val="ZitateKL"/>
+    <w:rsid w:val="00B34F14"/>
     <w:rPr>
-      <w:color w:val="808080"/>
+      <w:rFonts w:ascii="Lucida Sans Unicode" w:hAnsi="Lucida Sans Unicode" w:cs="Lucida Sans Unicode"/>
+      <w:color w:val="58585A"/>
+      <w:sz w:val="20"/>
+      <w:szCs w:val="20"/>
     </w:rPr>
   </w:style>
 </w:styles>
-</file>
-
-<file path=word/glossary/webSettings.xml><?xml version="1.0" encoding="utf-8"?>
-<w:webSettings xmlns:mc="http://schemas.openxmlformats.org/markup-compatibility/2006" xmlns:r="http://schemas.openxmlformats.org/officeDocument/2006/relationships" xmlns:w="http://schemas.openxmlformats.org/wordprocessingml/2006/main" xmlns:w14="http://schemas.microsoft.com/office/word/2010/wordml" xmlns:w15="http://schemas.microsoft.com/office/word/2012/wordml" xmlns:w16se="http://schemas.microsoft.com/office/word/2015/wordml/symex" mc:Ignorable="w14 w15 w16se">
-  <w:optimizeForBrowser/>
-  <w:allowPNG/>
-</w:webSettings>
 </file>
 
 <file path=word/theme/theme1.xml><?xml version="1.0" encoding="utf-8"?>
@@ -3983,11 +3655,35 @@
     <b:URL>http://www.klima-der-erde.de/grafiken/taupunktkurve.gif</b:URL>
     <b:RefOrder>4</b:RefOrder>
   </b:Source>
+  <b:Source>
+    <b:Tag>wep21</b:Tag>
+    <b:SourceType>InternetSite</b:SourceType>
+    <b:Guid>{3497028F-D1AC-4B4F-9638-3FC0E3992984}</b:Guid>
+    <b:Title>Welt der Physik</b:Title>
+    <b:InternetSiteTitle>https://www.weltderphysik.de/</b:InternetSiteTitle>
+    <b:Year>2021</b:Year>
+    <b:Month>November</b:Month>
+    <b:Day>6</b:Day>
+    <b:URL>https://www.weltderphysik.de/thema/hinter-den-dingen/trockene-raeume/</b:URL>
+    <b:RefOrder>5</b:RefOrder>
+  </b:Source>
+  <b:Source>
+    <b:Tag>Vie21</b:Tag>
+    <b:SourceType>InternetSite</b:SourceType>
+    <b:Guid>{68F9A0E4-DFCA-432A-A964-96090D6DC6DB}</b:Guid>
+    <b:Title>Viesel</b:Title>
+    <b:InternetSiteTitle>https://www.viesel.de/</b:InternetSiteTitle>
+    <b:Year>2021</b:Year>
+    <b:Month>Novemeber</b:Month>
+    <b:Day>6</b:Day>
+    <b:URL>https://www.viesel.de/de/waermetauscher/wie-funktioniert-ein-waermetauscher</b:URL>
+    <b:RefOrder>6</b:RefOrder>
+  </b:Source>
 </b:Sources>
 </file>
 
 <file path=customXml/itemProps1.xml><?xml version="1.0" encoding="utf-8"?>
-<ds:datastoreItem xmlns:ds="http://schemas.openxmlformats.org/officeDocument/2006/customXml" ds:itemID="{634B4BB3-D6BF-463A-AFA1-593131F8C1F2}">
+<ds:datastoreItem xmlns:ds="http://schemas.openxmlformats.org/officeDocument/2006/customXml" ds:itemID="{D91BB326-9511-4E20-AD55-9C5CB8C680EC}">
   <ds:schemaRefs>
     <ds:schemaRef ds:uri="http://schemas.openxmlformats.org/officeDocument/2006/bibliography"/>
   </ds:schemaRefs>

</xml_diff>

<commit_message>
Woche 12&13 07.11.2021 -21.11.2021
</commit_message>
<xml_diff>
--- a/Hauptteil.docx
+++ b/Hauptteil.docx
@@ -1729,14 +1729,27 @@
       <w:r>
         <w:t xml:space="preserve">Abbildung </w:t>
       </w:r>
-      <w:fldSimple w:instr=" SEQ Abbildung \* ARABIC ">
-        <w:r>
-          <w:rPr>
-            <w:noProof/>
-          </w:rPr>
-          <w:t>1</w:t>
-        </w:r>
-      </w:fldSimple>
+      <w:r>
+        <w:fldChar w:fldCharType="begin"/>
+      </w:r>
+      <w:r>
+        <w:instrText xml:space="preserve"> SEQ Abbildung \* ARABIC </w:instrText>
+      </w:r>
+      <w:r>
+        <w:fldChar w:fldCharType="separate"/>
+      </w:r>
+      <w:r>
+        <w:rPr>
+          <w:noProof/>
+        </w:rPr>
+        <w:t>1</w:t>
+      </w:r>
+      <w:r>
+        <w:rPr>
+          <w:noProof/>
+        </w:rPr>
+        <w:fldChar w:fldCharType="end"/>
+      </w:r>
       <w:sdt>
         <w:sdtPr>
           <w:id w:val="490682520"/>
@@ -2262,6 +2275,7 @@
           <w:id w:val="-1988924547"/>
           <w:citation/>
         </w:sdtPr>
+        <w:sdtEndPr/>
         <w:sdtContent>
           <w:r>
             <w:fldChar w:fldCharType="begin"/>
@@ -2286,8 +2300,584 @@
       <w:r>
         <w:t xml:space="preserve"> Als Wärmetauscher soll in diesem Fall eine Zirkulationspumpe dienen.</w:t>
       </w:r>
+    </w:p>
+    <w:p>
+      <w:pPr>
+        <w:pStyle w:val="berschriftKL"/>
+        <w:numPr>
+          <w:ilvl w:val="1"/>
+          <w:numId w:val="2"/>
+        </w:numPr>
+      </w:pPr>
+      <w:r>
+        <w:lastRenderedPageBreak/>
+        <w:t xml:space="preserve">Zeitraum der </w:t>
+      </w:r>
+      <w:r>
+        <w:t>Zirkulationspumpe</w:t>
+      </w:r>
+      <w:r>
+        <w:t>nnutzung</w:t>
+      </w:r>
+    </w:p>
+    <w:p>
+      <w:pPr>
+        <w:pStyle w:val="TextKL"/>
+      </w:pPr>
+      <w:r>
+        <w:t>Die Zirkulationspumpe soll Wasser aus der Bodendrainage, oder alternativ aus der Wasserleitung, durch einen Schlauch pumpen. Dabei ist der Schlauch in einer Spulenform um das Innere des Rohrs gelegt. Durch diesen Schlauch soll dann das klate Wasser die Einkommende Luft kälter Machen und somit die maximale Luftfeuchte verringern, dadurch verliert die einkommende Luft Wasser. Es ist wichtig in Betracht zu ziehen, dass dies nur Sinn ergibt wenn die relative Luftfeuchte außerhalb nahe 100 % ist und das Wasser eine geringere Temperatur als die Außenluft besitzt. Somit macht dies auch nur im F</w:t>
+      </w:r>
+      <w:r>
+        <w:t>rühja</w:t>
+      </w:r>
+      <w:r>
+        <w:t xml:space="preserve">hr und im Sommer Sinn, da nur dann die Luft warm genug ist. Im Winter ist außerdem die Temperatur außerhalb meist geringer als Innerhalb und somit kann die Luft im Inneren mehr Wasser speichern als die Außenluft. </w:t>
+      </w:r>
+      <w:r>
+        <w:t>Daraus folgt das die Luftvon Außen im Inneren nicht den Taupunkt erreichen kann und keine Zirkulationspumpe nötig und sinnvoll wäre. Im Sommer ist allerdings die Temperatur höher als die im Keller, da die Keller Temperatur relativ konstant ist. Im Sommer kann also im Inneren der Taupunkt unterschritten werden.</w:t>
+      </w:r>
+      <w:r>
+        <w:t xml:space="preserve"> </w:t>
+      </w:r>
+      <w:r>
+        <w:t>Es ist also geboten im Falle das Innerhalb der Taupunkt erreicht wird und Außerhalb keine absolut trockenere Luft zur Verfügung steht, die Aüßere Luft trockener als die Innere zu machen. Die Zirkluationspumpe benutzt also Wasser das kälter ist als die Kellerluft, um die maximale Luftfeuchte der einströmenden Luft auf eine geringer, als die der Kellerluft, zu reduzieren. Dadurch kommt es zur Kondensation und die einströmende Luft verliert genug Wasser um nach der Erwärmung auf Kellertemperatur, nicht den T</w:t>
+      </w:r>
+      <w:r>
+        <w:t>aupunkt zu unterschreiten.</w:t>
+      </w:r>
+    </w:p>
+    <w:p>
+      <w:pPr>
+        <w:pStyle w:val="TextKL"/>
+      </w:pPr>
+      <w:r>
+        <w:t>Beispiel für dieses Prinzip:</w:t>
+      </w:r>
+    </w:p>
+    <w:p>
+      <w:pPr>
+        <w:pStyle w:val="TextKL"/>
+        <w:jc w:val="left"/>
+        <w:rPr>
+          <w:rFonts w:eastAsiaTheme="minorEastAsia"/>
+        </w:rPr>
+      </w:pPr>
+      <m:oMath>
+        <m:sSub>
+          <m:sSubPr>
+            <m:ctrlPr>
+              <w:rPr>
+                <w:rFonts w:ascii="Cambria Math" w:hAnsi="Cambria Math"/>
+                <w:i/>
+              </w:rPr>
+            </m:ctrlPr>
+          </m:sSubPr>
+          <m:e>
+            <m:r>
+              <w:rPr>
+                <w:rFonts w:ascii="Cambria Math" w:hAnsi="Cambria Math"/>
+              </w:rPr>
+              <m:t>ϑ</m:t>
+            </m:r>
+          </m:e>
+          <m:sub>
+            <m:r>
+              <w:rPr>
+                <w:rFonts w:ascii="Cambria Math" w:hAnsi="Cambria Math"/>
+              </w:rPr>
+              <m:t>a</m:t>
+            </m:r>
+          </m:sub>
+        </m:sSub>
+      </m:oMath>
+      <w:r>
+        <w:t xml:space="preserve"> </w:t>
+      </w:r>
+      <w:r>
+        <w:sym w:font="Wingdings" w:char="F0E0"/>
+      </w:r>
+      <w:r>
+        <w:t xml:space="preserve"> Temperatur Außen = </w:t>
+      </w:r>
+      <w:r>
+        <w:t>30°C</w:t>
+      </w:r>
+      <w:r>
+        <w:t xml:space="preserve">                            </w:t>
+      </w:r>
+      <m:oMath>
+        <m:sSub>
+          <m:sSubPr>
+            <m:ctrlPr>
+              <w:rPr>
+                <w:rFonts w:ascii="Cambria Math" w:eastAsiaTheme="minorEastAsia" w:hAnsi="Cambria Math"/>
+                <w:i/>
+              </w:rPr>
+            </m:ctrlPr>
+          </m:sSubPr>
+          <m:e>
+            <m:r>
+              <w:rPr>
+                <w:rFonts w:ascii="Cambria Math" w:eastAsiaTheme="minorEastAsia" w:hAnsi="Cambria Math"/>
+              </w:rPr>
+              <m:t>φ</m:t>
+            </m:r>
+          </m:e>
+          <m:sub>
+            <m:r>
+              <w:rPr>
+                <w:rFonts w:ascii="Cambria Math" w:eastAsiaTheme="minorEastAsia" w:hAnsi="Cambria Math"/>
+              </w:rPr>
+              <m:t>a</m:t>
+            </m:r>
+          </m:sub>
+        </m:sSub>
+      </m:oMath>
+      <w:r>
+        <w:rPr>
+          <w:rFonts w:eastAsiaTheme="minorEastAsia"/>
+        </w:rPr>
+        <w:t xml:space="preserve"> </w:t>
+      </w:r>
+      <w:r>
+        <w:sym w:font="Wingdings" w:char="F0E0"/>
+      </w:r>
+      <w:r>
+        <w:t xml:space="preserve"> relative Luftfeuchte Außen</w:t>
+      </w:r>
+      <w:r>
+        <w:br/>
+      </w:r>
+      <m:oMath>
+        <m:sSub>
+          <m:sSubPr>
+            <m:ctrlPr>
+              <w:rPr>
+                <w:rFonts w:ascii="Cambria Math" w:hAnsi="Cambria Math"/>
+                <w:i/>
+              </w:rPr>
+            </m:ctrlPr>
+          </m:sSubPr>
+          <m:e>
+            <m:r>
+              <w:rPr>
+                <w:rFonts w:ascii="Cambria Math" w:hAnsi="Cambria Math"/>
+              </w:rPr>
+              <m:t>ϑ</m:t>
+            </m:r>
+          </m:e>
+          <m:sub>
+            <m:r>
+              <w:rPr>
+                <w:rFonts w:ascii="Cambria Math" w:hAnsi="Cambria Math"/>
+              </w:rPr>
+              <m:t>i</m:t>
+            </m:r>
+          </m:sub>
+        </m:sSub>
+        <m:r>
+          <w:rPr>
+            <w:rFonts w:ascii="Cambria Math" w:hAnsi="Cambria Math"/>
+          </w:rPr>
+          <m:t xml:space="preserve">  </m:t>
+        </m:r>
+      </m:oMath>
+      <w:r>
+        <w:sym w:font="Wingdings" w:char="F0E0"/>
+      </w:r>
+      <w:r>
+        <w:t xml:space="preserve"> Temperatur Innen   = </w:t>
+      </w:r>
+      <w:r>
+        <w:t>18°C</w:t>
+      </w:r>
+      <w:r>
+        <w:t xml:space="preserve">                            </w:t>
+      </w:r>
+      <m:oMath>
+        <m:sSub>
+          <m:sSubPr>
+            <m:ctrlPr>
+              <w:rPr>
+                <w:rFonts w:ascii="Cambria Math" w:eastAsiaTheme="minorEastAsia" w:hAnsi="Cambria Math"/>
+                <w:i/>
+              </w:rPr>
+            </m:ctrlPr>
+          </m:sSubPr>
+          <m:e>
+            <m:r>
+              <w:rPr>
+                <w:rFonts w:ascii="Cambria Math" w:eastAsiaTheme="minorEastAsia" w:hAnsi="Cambria Math"/>
+              </w:rPr>
+              <m:t>φ</m:t>
+            </m:r>
+          </m:e>
+          <m:sub>
+            <m:r>
+              <w:rPr>
+                <w:rFonts w:ascii="Cambria Math" w:eastAsiaTheme="minorEastAsia" w:hAnsi="Cambria Math"/>
+              </w:rPr>
+              <m:t>i</m:t>
+            </m:r>
+          </m:sub>
+        </m:sSub>
+      </m:oMath>
+      <w:r>
+        <w:rPr>
+          <w:rFonts w:eastAsiaTheme="minorEastAsia"/>
+        </w:rPr>
+        <w:t xml:space="preserve"> </w:t>
+      </w:r>
+      <w:r>
+        <w:sym w:font="Wingdings" w:char="F0E0"/>
+      </w:r>
+      <w:r>
+        <w:t xml:space="preserve"> relative Luftfeuchte Innen</w:t>
+      </w:r>
+      <w:r>
+        <w:br/>
+      </w:r>
+      <m:oMath>
+        <m:sSub>
+          <m:sSubPr>
+            <m:ctrlPr>
+              <w:rPr>
+                <w:rFonts w:ascii="Cambria Math" w:hAnsi="Cambria Math"/>
+                <w:i/>
+              </w:rPr>
+            </m:ctrlPr>
+          </m:sSubPr>
+          <m:e>
+            <m:r>
+              <w:rPr>
+                <w:rFonts w:ascii="Cambria Math" w:hAnsi="Cambria Math"/>
+              </w:rPr>
+              <m:t>ϑ</m:t>
+            </m:r>
+          </m:e>
+          <m:sub>
+            <m:r>
+              <w:rPr>
+                <w:rFonts w:ascii="Cambria Math" w:hAnsi="Cambria Math"/>
+              </w:rPr>
+              <m:t>w</m:t>
+            </m:r>
+          </m:sub>
+        </m:sSub>
+      </m:oMath>
+      <w:r>
+        <w:sym w:font="Wingdings" w:char="F0E0"/>
+      </w:r>
+      <w:r>
+        <w:t xml:space="preserve"> Wassertemperatur  = </w:t>
+      </w:r>
+      <w:r>
+        <w:t>15°C</w:t>
+      </w:r>
+    </w:p>
+    <w:p>
+      <w:pPr>
+        <w:pStyle w:val="TextKL"/>
+        <w:jc w:val="left"/>
+        <w:rPr>
+          <w:rFonts w:eastAsiaTheme="minorEastAsia"/>
+        </w:rPr>
+      </w:pPr>
+      <w:r>
+        <w:rPr>
+          <w:rFonts w:eastAsiaTheme="minorEastAsia"/>
+        </w:rPr>
+        <w:t>Formel:</w:t>
+      </w:r>
+    </w:p>
+    <w:p>
+      <w:pPr>
+        <w:pStyle w:val="TextKL"/>
+      </w:pPr>
+      <m:oMathPara>
+        <m:oMath>
+          <m:r>
+            <w:rPr>
+              <w:rFonts w:ascii="Cambria Math" w:hAnsi="Cambria Math"/>
+            </w:rPr>
+            <m:t>τ</m:t>
+          </m:r>
+          <m:r>
+            <m:rPr>
+              <m:sty m:val="p"/>
+            </m:rPr>
+            <w:rPr>
+              <w:rFonts w:ascii="Cambria Math" w:hAnsi="Cambria Math"/>
+            </w:rPr>
+            <m:t>=</m:t>
+          </m:r>
+          <m:sSub>
+            <m:sSubPr>
+              <m:ctrlPr>
+                <w:rPr>
+                  <w:rFonts w:ascii="Cambria Math" w:hAnsi="Cambria Math"/>
+                </w:rPr>
+              </m:ctrlPr>
+            </m:sSubPr>
+            <m:e>
+              <m:r>
+                <w:rPr>
+                  <w:rFonts w:ascii="Cambria Math" w:hAnsi="Cambria Math"/>
+                </w:rPr>
+                <m:t>K</m:t>
+              </m:r>
+            </m:e>
+            <m:sub>
+              <m:r>
+                <m:rPr>
+                  <m:sty m:val="p"/>
+                </m:rPr>
+                <w:rPr>
+                  <w:rFonts w:ascii="Cambria Math" w:hAnsi="Cambria Math"/>
+                </w:rPr>
+                <m:t>3</m:t>
+              </m:r>
+            </m:sub>
+          </m:sSub>
+          <m:r>
+            <m:rPr>
+              <m:sty m:val="p"/>
+            </m:rPr>
+            <w:rPr>
+              <w:rFonts w:ascii="Cambria Math" w:hAnsi="Cambria Math"/>
+            </w:rPr>
+            <m:t xml:space="preserve"> ∙ </m:t>
+          </m:r>
+          <m:f>
+            <m:fPr>
+              <m:ctrlPr>
+                <w:rPr>
+                  <w:rFonts w:ascii="Cambria Math" w:hAnsi="Cambria Math"/>
+                </w:rPr>
+              </m:ctrlPr>
+            </m:fPr>
+            <m:num>
+              <m:f>
+                <m:fPr>
+                  <m:ctrlPr>
+                    <w:rPr>
+                      <w:rFonts w:ascii="Cambria Math" w:hAnsi="Cambria Math"/>
+                    </w:rPr>
+                  </m:ctrlPr>
+                </m:fPr>
+                <m:num>
+                  <m:r>
+                    <m:rPr>
+                      <m:sty m:val="p"/>
+                    </m:rPr>
+                    <w:rPr>
+                      <w:rFonts w:ascii="Cambria Math" w:hAnsi="Cambria Math"/>
+                    </w:rPr>
+                    <m:t>17,62</m:t>
+                  </m:r>
+                  <m:r>
+                    <m:rPr>
+                      <m:sty m:val="p"/>
+                    </m:rPr>
+                    <w:rPr>
+                      <w:rFonts w:ascii="Cambria Math" w:hAnsi="Cambria Math"/>
+                    </w:rPr>
+                    <m:t xml:space="preserve"> ∙ </m:t>
+                  </m:r>
+                  <m:r>
+                    <w:rPr>
+                      <w:rFonts w:ascii="Cambria Math" w:hAnsi="Cambria Math"/>
+                    </w:rPr>
+                    <m:t>ϑ</m:t>
+                  </m:r>
+                </m:num>
+                <m:den>
+                  <m:r>
+                    <m:rPr>
+                      <m:sty m:val="p"/>
+                    </m:rPr>
+                    <w:rPr>
+                      <w:rFonts w:ascii="Cambria Math" w:hAnsi="Cambria Math"/>
+                    </w:rPr>
+                    <m:t>243,12°C</m:t>
+                  </m:r>
+                  <m:r>
+                    <m:rPr>
+                      <m:sty m:val="p"/>
+                    </m:rPr>
+                    <w:rPr>
+                      <w:rFonts w:ascii="Cambria Math" w:hAnsi="Cambria Math"/>
+                    </w:rPr>
+                    <m:t xml:space="preserve">+ </m:t>
+                  </m:r>
+                  <m:r>
+                    <w:rPr>
+                      <w:rFonts w:ascii="Cambria Math" w:hAnsi="Cambria Math"/>
+                    </w:rPr>
+                    <m:t>ϑ</m:t>
+                  </m:r>
+                </m:den>
+              </m:f>
+              <m:r>
+                <m:rPr>
+                  <m:sty m:val="p"/>
+                </m:rPr>
+                <w:rPr>
+                  <w:rFonts w:ascii="Cambria Math" w:hAnsi="Cambria Math"/>
+                </w:rPr>
+                <m:t xml:space="preserve">+ </m:t>
+              </m:r>
+              <m:func>
+                <m:funcPr>
+                  <m:ctrlPr>
+                    <w:rPr>
+                      <w:rFonts w:ascii="Cambria Math" w:hAnsi="Cambria Math"/>
+                    </w:rPr>
+                  </m:ctrlPr>
+                </m:funcPr>
+                <m:fName>
+                  <m:r>
+                    <m:rPr>
+                      <m:sty m:val="p"/>
+                    </m:rPr>
+                    <w:rPr>
+                      <w:rFonts w:ascii="Cambria Math" w:hAnsi="Cambria Math"/>
+                    </w:rPr>
+                    <m:t>ln</m:t>
+                  </m:r>
+                </m:fName>
+                <m:e>
+                  <m:r>
+                    <w:rPr>
+                      <w:rFonts w:ascii="Cambria Math" w:hAnsi="Cambria Math"/>
+                    </w:rPr>
+                    <m:t>φ</m:t>
+                  </m:r>
+                </m:e>
+              </m:func>
+            </m:num>
+            <m:den>
+              <m:f>
+                <m:fPr>
+                  <m:ctrlPr>
+                    <w:rPr>
+                      <w:rFonts w:ascii="Cambria Math" w:hAnsi="Cambria Math"/>
+                    </w:rPr>
+                  </m:ctrlPr>
+                </m:fPr>
+                <m:num>
+                  <m:r>
+                    <m:rPr>
+                      <m:sty m:val="p"/>
+                    </m:rPr>
+                    <w:rPr>
+                      <w:rFonts w:ascii="Cambria Math" w:hAnsi="Cambria Math"/>
+                    </w:rPr>
+                    <m:t>17,62</m:t>
+                  </m:r>
+                  <m:r>
+                    <m:rPr>
+                      <m:sty m:val="p"/>
+                    </m:rPr>
+                    <w:rPr>
+                      <w:rFonts w:ascii="Cambria Math" w:hAnsi="Cambria Math"/>
+                    </w:rPr>
+                    <m:t xml:space="preserve"> ∙ </m:t>
+                  </m:r>
+                  <m:r>
+                    <m:rPr>
+                      <m:sty m:val="p"/>
+                    </m:rPr>
+                    <w:rPr>
+                      <w:rFonts w:ascii="Cambria Math" w:hAnsi="Cambria Math"/>
+                    </w:rPr>
+                    <m:t>243,12°C</m:t>
+                  </m:r>
+                </m:num>
+                <m:den>
+                  <m:r>
+                    <m:rPr>
+                      <m:sty m:val="p"/>
+                    </m:rPr>
+                    <w:rPr>
+                      <w:rFonts w:ascii="Cambria Math" w:hAnsi="Cambria Math"/>
+                    </w:rPr>
+                    <m:t>243,12°C</m:t>
+                  </m:r>
+                  <m:r>
+                    <m:rPr>
+                      <m:sty m:val="p"/>
+                    </m:rPr>
+                    <w:rPr>
+                      <w:rFonts w:ascii="Cambria Math" w:hAnsi="Cambria Math"/>
+                    </w:rPr>
+                    <m:t xml:space="preserve">+ </m:t>
+                  </m:r>
+                  <m:r>
+                    <w:rPr>
+                      <w:rFonts w:ascii="Cambria Math" w:hAnsi="Cambria Math"/>
+                    </w:rPr>
+                    <m:t>ϑ</m:t>
+                  </m:r>
+                </m:den>
+              </m:f>
+              <m:r>
+                <m:rPr>
+                  <m:sty m:val="p"/>
+                </m:rPr>
+                <w:rPr>
+                  <w:rFonts w:ascii="Cambria Math" w:hAnsi="Cambria Math"/>
+                </w:rPr>
+                <m:t xml:space="preserve">+ </m:t>
+              </m:r>
+              <m:func>
+                <m:funcPr>
+                  <m:ctrlPr>
+                    <w:rPr>
+                      <w:rFonts w:ascii="Cambria Math" w:hAnsi="Cambria Math"/>
+                    </w:rPr>
+                  </m:ctrlPr>
+                </m:funcPr>
+                <m:fName>
+                  <m:r>
+                    <m:rPr>
+                      <m:sty m:val="p"/>
+                    </m:rPr>
+                    <w:rPr>
+                      <w:rFonts w:ascii="Cambria Math" w:hAnsi="Cambria Math"/>
+                    </w:rPr>
+                    <m:t>ln</m:t>
+                  </m:r>
+                </m:fName>
+                <m:e>
+                  <m:r>
+                    <w:rPr>
+                      <w:rFonts w:ascii="Cambria Math" w:hAnsi="Cambria Math"/>
+                    </w:rPr>
+                    <m:t>φ</m:t>
+                  </m:r>
+                </m:e>
+              </m:func>
+            </m:den>
+          </m:f>
+        </m:oMath>
+      </m:oMathPara>
+    </w:p>
+    <w:p>
+      <w:pPr>
+        <w:pStyle w:val="TextKL"/>
+        <w:jc w:val="left"/>
+        <w:rPr>
+          <w:rFonts w:eastAsiaTheme="minorEastAsia"/>
+        </w:rPr>
+      </w:pPr>
       <w:bookmarkStart w:id="0" w:name="_GoBack"/>
       <w:bookmarkEnd w:id="0"/>
+    </w:p>
+    <w:p>
+      <w:pPr>
+        <w:pStyle w:val="TextKL"/>
+      </w:pPr>
     </w:p>
     <w:sectPr>
       <w:footerReference w:type="default" r:id="rId9"/>
@@ -2360,7 +2950,7 @@
           <w:rPr>
             <w:noProof/>
           </w:rPr>
-          <w:t>5</w:t>
+          <w:t>8</w:t>
         </w:r>
         <w:r>
           <w:rPr>
@@ -3036,6 +3626,7 @@
   <w:style w:type="character" w:default="1" w:styleId="DefaultParagraphFont">
     <w:name w:val="Default Paragraph Font"/>
     <w:uiPriority w:val="1"/>
+    <w:semiHidden/>
     <w:unhideWhenUsed/>
   </w:style>
   <w:style w:type="table" w:default="1" w:styleId="TableNormal">
@@ -3342,6 +3933,545 @@
     </w:rPr>
   </w:style>
 </w:styles>
+</file>
+
+<file path=word/glossary/document.xml><?xml version="1.0" encoding="utf-8"?>
+<w:glossaryDocument xmlns:wpc="http://schemas.microsoft.com/office/word/2010/wordprocessingCanvas" xmlns:cx="http://schemas.microsoft.com/office/drawing/2014/chartex" xmlns:mc="http://schemas.openxmlformats.org/markup-compatibility/2006" xmlns:o="urn:schemas-microsoft-com:office:office" xmlns:r="http://schemas.openxmlformats.org/officeDocument/2006/relationships" xmlns:m="http://schemas.openxmlformats.org/officeDocument/2006/math" xmlns:v="urn:schemas-microsoft-com:vml" xmlns:wp14="http://schemas.microsoft.com/office/word/2010/wordprocessingDrawing" xmlns:wp="http://schemas.openxmlformats.org/drawingml/2006/wordprocessingDrawing" xmlns:w10="urn:schemas-microsoft-com:office:word" xmlns:w="http://schemas.openxmlformats.org/wordprocessingml/2006/main" xmlns:w14="http://schemas.microsoft.com/office/word/2010/wordml" xmlns:w15="http://schemas.microsoft.com/office/word/2012/wordml" xmlns:w16se="http://schemas.microsoft.com/office/word/2015/wordml/symex" xmlns:wpg="http://schemas.microsoft.com/office/word/2010/wordprocessingGroup" xmlns:wpi="http://schemas.microsoft.com/office/word/2010/wordprocessingInk" xmlns:wne="http://schemas.microsoft.com/office/word/2006/wordml" xmlns:wps="http://schemas.microsoft.com/office/word/2010/wordprocessingShape" mc:Ignorable="w14 w15 w16se wp14"/>
+</file>
+
+<file path=word/glossary/fontTable.xml><?xml version="1.0" encoding="utf-8"?>
+<w:fonts xmlns:mc="http://schemas.openxmlformats.org/markup-compatibility/2006" xmlns:r="http://schemas.openxmlformats.org/officeDocument/2006/relationships" xmlns:w="http://schemas.openxmlformats.org/wordprocessingml/2006/main" xmlns:w14="http://schemas.microsoft.com/office/word/2010/wordml" xmlns:w15="http://schemas.microsoft.com/office/word/2012/wordml" xmlns:w16se="http://schemas.microsoft.com/office/word/2015/wordml/symex" mc:Ignorable="w14 w15 w16se">
+  <w:font w:name="Times New Roman">
+    <w:panose1 w:val="02020603050405020304"/>
+    <w:charset w:val="00"/>
+    <w:family w:val="roman"/>
+    <w:pitch w:val="variable"/>
+    <w:sig w:usb0="E0002AFF" w:usb1="C0007843" w:usb2="00000009" w:usb3="00000000" w:csb0="000001FF" w:csb1="00000000"/>
+  </w:font>
+  <w:font w:name="Calibri">
+    <w:panose1 w:val="020F0502020204030204"/>
+    <w:charset w:val="00"/>
+    <w:family w:val="swiss"/>
+    <w:pitch w:val="variable"/>
+    <w:sig w:usb0="E0002AFF" w:usb1="4000ACFF" w:usb2="00000001" w:usb3="00000000" w:csb0="000001FF" w:csb1="00000000"/>
+  </w:font>
+  <w:font w:name="Calibri Light">
+    <w:panose1 w:val="020F0302020204030204"/>
+    <w:charset w:val="00"/>
+    <w:family w:val="swiss"/>
+    <w:pitch w:val="variable"/>
+    <w:sig w:usb0="A0002AEF" w:usb1="4000207B" w:usb2="00000000" w:usb3="00000000" w:csb0="000001FF" w:csb1="00000000"/>
+  </w:font>
+  <w:font w:name="Arial">
+    <w:panose1 w:val="020B0604020202020204"/>
+    <w:charset w:val="00"/>
+    <w:family w:val="swiss"/>
+    <w:pitch w:val="variable"/>
+    <w:sig w:usb0="E0002AFF" w:usb1="C0007843" w:usb2="00000009" w:usb3="00000000" w:csb0="000001FF" w:csb1="00000000"/>
+  </w:font>
+  <w:font w:name="Lucida Sans Unicode">
+    <w:panose1 w:val="020B0602030504020204"/>
+    <w:charset w:val="00"/>
+    <w:family w:val="swiss"/>
+    <w:pitch w:val="variable"/>
+    <w:sig w:usb0="80000AFF" w:usb1="0000396B" w:usb2="00000000" w:usb3="00000000" w:csb0="000000BF" w:csb1="00000000"/>
+  </w:font>
+  <w:font w:name="Cambria Math">
+    <w:panose1 w:val="02040503050406030204"/>
+    <w:charset w:val="00"/>
+    <w:family w:val="roman"/>
+    <w:pitch w:val="variable"/>
+    <w:sig w:usb0="E00006FF" w:usb1="420024FF" w:usb2="02000000" w:usb3="00000000" w:csb0="0000019F" w:csb1="00000000"/>
+  </w:font>
+  <w:font w:name="Wingdings">
+    <w:panose1 w:val="05000000000000000000"/>
+    <w:charset w:val="02"/>
+    <w:family w:val="auto"/>
+    <w:pitch w:val="variable"/>
+    <w:sig w:usb0="00000000" w:usb1="10000000" w:usb2="00000000" w:usb3="00000000" w:csb0="80000000" w:csb1="00000000"/>
+  </w:font>
+</w:fonts>
+</file>
+
+<file path=word/glossary/settings.xml><?xml version="1.0" encoding="utf-8"?>
+<w:settings xmlns:mc="http://schemas.openxmlformats.org/markup-compatibility/2006" xmlns:o="urn:schemas-microsoft-com:office:office" xmlns:r="http://schemas.openxmlformats.org/officeDocument/2006/relationships" xmlns:m="http://schemas.openxmlformats.org/officeDocument/2006/math" xmlns:v="urn:schemas-microsoft-com:vml" xmlns:w10="urn:schemas-microsoft-com:office:word" xmlns:w="http://schemas.openxmlformats.org/wordprocessingml/2006/main" xmlns:w14="http://schemas.microsoft.com/office/word/2010/wordml" xmlns:w15="http://schemas.microsoft.com/office/word/2012/wordml" xmlns:w16se="http://schemas.microsoft.com/office/word/2015/wordml/symex" xmlns:sl="http://schemas.openxmlformats.org/schemaLibrary/2006/main" mc:Ignorable="w14 w15 w16se">
+  <w:view w:val="normal"/>
+  <w:defaultTabStop w:val="708"/>
+  <w:hyphenationZone w:val="425"/>
+  <w:characterSpacingControl w:val="doNotCompress"/>
+  <w:compat>
+    <w:useFELayout/>
+    <w:compatSetting w:name="compatibilityMode" w:uri="http://schemas.microsoft.com/office/word" w:val="15"/>
+    <w:compatSetting w:name="overrideTableStyleFontSizeAndJustification" w:uri="http://schemas.microsoft.com/office/word" w:val="1"/>
+    <w:compatSetting w:name="enableOpenTypeFeatures" w:uri="http://schemas.microsoft.com/office/word" w:val="1"/>
+    <w:compatSetting w:name="doNotFlipMirrorIndents" w:uri="http://schemas.microsoft.com/office/word" w:val="1"/>
+    <w:compatSetting w:name="differentiateMultirowTableHeaders" w:uri="http://schemas.microsoft.com/office/word" w:val="1"/>
+  </w:compat>
+  <w:rsids>
+    <w:rsidRoot w:val="00A31076"/>
+    <w:rsid w:val="00605D2B"/>
+    <w:rsid w:val="00A31076"/>
+  </w:rsids>
+  <m:mathPr>
+    <m:mathFont m:val="Cambria Math"/>
+    <m:brkBin m:val="before"/>
+    <m:brkBinSub m:val="--"/>
+    <m:smallFrac m:val="0"/>
+    <m:dispDef/>
+    <m:lMargin m:val="0"/>
+    <m:rMargin m:val="0"/>
+    <m:defJc m:val="centerGroup"/>
+    <m:wrapIndent m:val="1440"/>
+    <m:intLim m:val="subSup"/>
+    <m:naryLim m:val="undOvr"/>
+  </m:mathPr>
+  <w:themeFontLang w:val="de-DE"/>
+  <w:clrSchemeMapping w:bg1="light1" w:t1="dark1" w:bg2="light2" w:t2="dark2" w:accent1="accent1" w:accent2="accent2" w:accent3="accent3" w:accent4="accent4" w:accent5="accent5" w:accent6="accent6" w:hyperlink="hyperlink" w:followedHyperlink="followedHyperlink"/>
+  <w:decimalSymbol w:val=","/>
+  <w:listSeparator w:val=";"/>
+  <w15:chartTrackingRefBased/>
+</w:settings>
+</file>
+
+<file path=word/glossary/styles.xml><?xml version="1.0" encoding="utf-8"?>
+<w:styles xmlns:mc="http://schemas.openxmlformats.org/markup-compatibility/2006" xmlns:r="http://schemas.openxmlformats.org/officeDocument/2006/relationships" xmlns:w="http://schemas.openxmlformats.org/wordprocessingml/2006/main" xmlns:w14="http://schemas.microsoft.com/office/word/2010/wordml" xmlns:w15="http://schemas.microsoft.com/office/word/2012/wordml" xmlns:w16se="http://schemas.microsoft.com/office/word/2015/wordml/symex" mc:Ignorable="w14 w15 w16se">
+  <w:docDefaults>
+    <w:rPrDefault>
+      <w:rPr>
+        <w:rFonts w:asciiTheme="minorHAnsi" w:eastAsiaTheme="minorEastAsia" w:hAnsiTheme="minorHAnsi" w:cstheme="minorBidi"/>
+        <w:sz w:val="22"/>
+        <w:szCs w:val="22"/>
+        <w:lang w:val="de-DE" w:eastAsia="de-DE" w:bidi="ar-SA"/>
+      </w:rPr>
+    </w:rPrDefault>
+    <w:pPrDefault>
+      <w:pPr>
+        <w:spacing w:after="160" w:line="259" w:lineRule="auto"/>
+      </w:pPr>
+    </w:pPrDefault>
+  </w:docDefaults>
+  <w:latentStyles w:defLockedState="0" w:defUIPriority="99" w:defSemiHidden="0" w:defUnhideWhenUsed="0" w:defQFormat="0" w:count="371">
+    <w:lsdException w:name="Normal" w:uiPriority="0" w:qFormat="1"/>
+    <w:lsdException w:name="heading 1" w:uiPriority="9" w:qFormat="1"/>
+    <w:lsdException w:name="heading 2" w:semiHidden="1" w:uiPriority="9" w:unhideWhenUsed="1" w:qFormat="1"/>
+    <w:lsdException w:name="heading 3" w:semiHidden="1" w:uiPriority="9" w:unhideWhenUsed="1" w:qFormat="1"/>
+    <w:lsdException w:name="heading 4" w:semiHidden="1" w:uiPriority="9" w:unhideWhenUsed="1" w:qFormat="1"/>
+    <w:lsdException w:name="heading 5" w:semiHidden="1" w:uiPriority="9" w:unhideWhenUsed="1" w:qFormat="1"/>
+    <w:lsdException w:name="heading 6" w:semiHidden="1" w:uiPriority="9" w:unhideWhenUsed="1" w:qFormat="1"/>
+    <w:lsdException w:name="heading 7" w:semiHidden="1" w:uiPriority="9" w:unhideWhenUsed="1" w:qFormat="1"/>
+    <w:lsdException w:name="heading 8" w:semiHidden="1" w:uiPriority="9" w:unhideWhenUsed="1" w:qFormat="1"/>
+    <w:lsdException w:name="heading 9" w:semiHidden="1" w:uiPriority="9" w:unhideWhenUsed="1" w:qFormat="1"/>
+    <w:lsdException w:name="index 1" w:semiHidden="1" w:unhideWhenUsed="1"/>
+    <w:lsdException w:name="index 2" w:semiHidden="1" w:unhideWhenUsed="1"/>
+    <w:lsdException w:name="index 3" w:semiHidden="1" w:unhideWhenUsed="1"/>
+    <w:lsdException w:name="index 4" w:semiHidden="1" w:unhideWhenUsed="1"/>
+    <w:lsdException w:name="index 5" w:semiHidden="1" w:unhideWhenUsed="1"/>
+    <w:lsdException w:name="index 6" w:semiHidden="1" w:unhideWhenUsed="1"/>
+    <w:lsdException w:name="index 7" w:semiHidden="1" w:unhideWhenUsed="1"/>
+    <w:lsdException w:name="index 8" w:semiHidden="1" w:unhideWhenUsed="1"/>
+    <w:lsdException w:name="index 9" w:semiHidden="1" w:unhideWhenUsed="1"/>
+    <w:lsdException w:name="toc 1" w:semiHidden="1" w:uiPriority="39" w:unhideWhenUsed="1"/>
+    <w:lsdException w:name="toc 2" w:semiHidden="1" w:uiPriority="39" w:unhideWhenUsed="1"/>
+    <w:lsdException w:name="toc 3" w:semiHidden="1" w:uiPriority="39" w:unhideWhenUsed="1"/>
+    <w:lsdException w:name="toc 4" w:semiHidden="1" w:uiPriority="39" w:unhideWhenUsed="1"/>
+    <w:lsdException w:name="toc 5" w:semiHidden="1" w:uiPriority="39" w:unhideWhenUsed="1"/>
+    <w:lsdException w:name="toc 6" w:semiHidden="1" w:uiPriority="39" w:unhideWhenUsed="1"/>
+    <w:lsdException w:name="toc 7" w:semiHidden="1" w:uiPriority="39" w:unhideWhenUsed="1"/>
+    <w:lsdException w:name="toc 8" w:semiHidden="1" w:uiPriority="39" w:unhideWhenUsed="1"/>
+    <w:lsdException w:name="toc 9" w:semiHidden="1" w:uiPriority="39" w:unhideWhenUsed="1"/>
+    <w:lsdException w:name="Normal Indent" w:semiHidden="1" w:unhideWhenUsed="1"/>
+    <w:lsdException w:name="footnote text" w:semiHidden="1" w:unhideWhenUsed="1"/>
+    <w:lsdException w:name="annotation text" w:semiHidden="1" w:unhideWhenUsed="1"/>
+    <w:lsdException w:name="header" w:semiHidden="1" w:unhideWhenUsed="1"/>
+    <w:lsdException w:name="footer" w:semiHidden="1" w:unhideWhenUsed="1"/>
+    <w:lsdException w:name="index heading" w:semiHidden="1" w:unhideWhenUsed="1"/>
+    <w:lsdException w:name="caption" w:semiHidden="1" w:uiPriority="35" w:unhideWhenUsed="1" w:qFormat="1"/>
+    <w:lsdException w:name="table of figures" w:semiHidden="1" w:unhideWhenUsed="1"/>
+    <w:lsdException w:name="envelope address" w:semiHidden="1" w:unhideWhenUsed="1"/>
+    <w:lsdException w:name="envelope return" w:semiHidden="1" w:unhideWhenUsed="1"/>
+    <w:lsdException w:name="footnote reference" w:semiHidden="1" w:unhideWhenUsed="1"/>
+    <w:lsdException w:name="annotation reference" w:semiHidden="1" w:unhideWhenUsed="1"/>
+    <w:lsdException w:name="line number" w:semiHidden="1" w:unhideWhenUsed="1"/>
+    <w:lsdException w:name="page number" w:semiHidden="1" w:unhideWhenUsed="1"/>
+    <w:lsdException w:name="endnote reference" w:semiHidden="1" w:unhideWhenUsed="1"/>
+    <w:lsdException w:name="endnote text" w:semiHidden="1" w:unhideWhenUsed="1"/>
+    <w:lsdException w:name="table of authorities" w:semiHidden="1" w:unhideWhenUsed="1"/>
+    <w:lsdException w:name="macro" w:semiHidden="1" w:unhideWhenUsed="1"/>
+    <w:lsdException w:name="toa heading" w:semiHidden="1" w:unhideWhenUsed="1"/>
+    <w:lsdException w:name="List" w:semiHidden="1" w:unhideWhenUsed="1"/>
+    <w:lsdException w:name="List Bullet" w:semiHidden="1" w:unhideWhenUsed="1"/>
+    <w:lsdException w:name="List Number" w:semiHidden="1" w:unhideWhenUsed="1"/>
+    <w:lsdException w:name="List 2" w:semiHidden="1" w:unhideWhenUsed="1"/>
+    <w:lsdException w:name="List 3" w:semiHidden="1" w:unhideWhenUsed="1"/>
+    <w:lsdException w:name="List 4" w:semiHidden="1" w:unhideWhenUsed="1"/>
+    <w:lsdException w:name="List 5" w:semiHidden="1" w:unhideWhenUsed="1"/>
+    <w:lsdException w:name="List Bullet 2" w:semiHidden="1" w:unhideWhenUsed="1"/>
+    <w:lsdException w:name="List Bullet 3" w:semiHidden="1" w:unhideWhenUsed="1"/>
+    <w:lsdException w:name="List Bullet 4" w:semiHidden="1" w:unhideWhenUsed="1"/>
+    <w:lsdException w:name="List Bullet 5" w:semiHidden="1" w:unhideWhenUsed="1"/>
+    <w:lsdException w:name="List Number 2" w:semiHidden="1" w:unhideWhenUsed="1"/>
+    <w:lsdException w:name="List Number 3" w:semiHidden="1" w:unhideWhenUsed="1"/>
+    <w:lsdException w:name="List Number 4" w:semiHidden="1" w:unhideWhenUsed="1"/>
+    <w:lsdException w:name="List Number 5" w:semiHidden="1" w:unhideWhenUsed="1"/>
+    <w:lsdException w:name="Title" w:uiPriority="10" w:qFormat="1"/>
+    <w:lsdException w:name="Closing" w:semiHidden="1" w:unhideWhenUsed="1"/>
+    <w:lsdException w:name="Signature" w:semiHidden="1" w:unhideWhenUsed="1"/>
+    <w:lsdException w:name="Default Paragraph Font" w:semiHidden="1" w:uiPriority="1" w:unhideWhenUsed="1"/>
+    <w:lsdException w:name="Body Text" w:semiHidden="1" w:unhideWhenUsed="1"/>
+    <w:lsdException w:name="Body Text Indent" w:semiHidden="1" w:unhideWhenUsed="1"/>
+    <w:lsdException w:name="List Continue" w:semiHidden="1" w:unhideWhenUsed="1"/>
+    <w:lsdException w:name="List Continue 2" w:semiHidden="1" w:unhideWhenUsed="1"/>
+    <w:lsdException w:name="List Continue 3" w:semiHidden="1" w:unhideWhenUsed="1"/>
+    <w:lsdException w:name="List Continue 4" w:semiHidden="1" w:unhideWhenUsed="1"/>
+    <w:lsdException w:name="List Continue 5" w:semiHidden="1" w:unhideWhenUsed="1"/>
+    <w:lsdException w:name="Message Header" w:semiHidden="1" w:unhideWhenUsed="1"/>
+    <w:lsdException w:name="Subtitle" w:uiPriority="11" w:qFormat="1"/>
+    <w:lsdException w:name="Salutation" w:semiHidden="1" w:unhideWhenUsed="1"/>
+    <w:lsdException w:name="Date" w:semiHidden="1" w:unhideWhenUsed="1"/>
+    <w:lsdException w:name="Body Text First Indent" w:semiHidden="1" w:unhideWhenUsed="1"/>
+    <w:lsdException w:name="Body Text First Indent 2" w:semiHidden="1" w:unhideWhenUsed="1"/>
+    <w:lsdException w:name="Note Heading" w:semiHidden="1" w:unhideWhenUsed="1"/>
+    <w:lsdException w:name="Body Text 2" w:semiHidden="1" w:unhideWhenUsed="1"/>
+    <w:lsdException w:name="Body Text 3" w:semiHidden="1" w:unhideWhenUsed="1"/>
+    <w:lsdException w:name="Body Text Indent 2" w:semiHidden="1" w:unhideWhenUsed="1"/>
+    <w:lsdException w:name="Body Text Indent 3" w:semiHidden="1" w:unhideWhenUsed="1"/>
+    <w:lsdException w:name="Block Text" w:semiHidden="1" w:unhideWhenUsed="1"/>
+    <w:lsdException w:name="Hyperlink" w:semiHidden="1" w:unhideWhenUsed="1"/>
+    <w:lsdException w:name="FollowedHyperlink" w:semiHidden="1" w:unhideWhenUsed="1"/>
+    <w:lsdException w:name="Strong" w:uiPriority="22" w:qFormat="1"/>
+    <w:lsdException w:name="Emphasis" w:uiPriority="20" w:qFormat="1"/>
+    <w:lsdException w:name="Document Map" w:semiHidden="1" w:unhideWhenUsed="1"/>
+    <w:lsdException w:name="Plain Text" w:semiHidden="1" w:unhideWhenUsed="1"/>
+    <w:lsdException w:name="E-mail Signature" w:semiHidden="1" w:unhideWhenUsed="1"/>
+    <w:lsdException w:name="HTML Top of Form" w:semiHidden="1" w:unhideWhenUsed="1"/>
+    <w:lsdException w:name="HTML Bottom of Form" w:semiHidden="1" w:unhideWhenUsed="1"/>
+    <w:lsdException w:name="Normal (Web)" w:semiHidden="1" w:unhideWhenUsed="1"/>
+    <w:lsdException w:name="HTML Acronym" w:semiHidden="1" w:unhideWhenUsed="1"/>
+    <w:lsdException w:name="HTML Address" w:semiHidden="1" w:unhideWhenUsed="1"/>
+    <w:lsdException w:name="HTML Cite" w:semiHidden="1" w:unhideWhenUsed="1"/>
+    <w:lsdException w:name="HTML Code" w:semiHidden="1" w:unhideWhenUsed="1"/>
+    <w:lsdException w:name="HTML Definition" w:semiHidden="1" w:unhideWhenUsed="1"/>
+    <w:lsdException w:name="HTML Keyboard" w:semiHidden="1" w:unhideWhenUsed="1"/>
+    <w:lsdException w:name="HTML Preformatted" w:semiHidden="1" w:unhideWhenUsed="1"/>
+    <w:lsdException w:name="HTML Sample" w:semiHidden="1" w:unhideWhenUsed="1"/>
+    <w:lsdException w:name="HTML Typewriter" w:semiHidden="1" w:unhideWhenUsed="1"/>
+    <w:lsdException w:name="HTML Variable" w:semiHidden="1" w:unhideWhenUsed="1"/>
+    <w:lsdException w:name="Normal Table" w:semiHidden="1" w:unhideWhenUsed="1"/>
+    <w:lsdException w:name="annotation subject" w:semiHidden="1" w:unhideWhenUsed="1"/>
+    <w:lsdException w:name="No List" w:semiHidden="1" w:unhideWhenUsed="1"/>
+    <w:lsdException w:name="Outline List 1" w:semiHidden="1" w:unhideWhenUsed="1"/>
+    <w:lsdException w:name="Outline List 2" w:semiHidden="1" w:unhideWhenUsed="1"/>
+    <w:lsdException w:name="Outline List 3" w:semiHidden="1" w:unhideWhenUsed="1"/>
+    <w:lsdException w:name="Table Simple 1" w:semiHidden="1" w:unhideWhenUsed="1"/>
+    <w:lsdException w:name="Table Simple 2" w:semiHidden="1" w:unhideWhenUsed="1"/>
+    <w:lsdException w:name="Table Simple 3" w:semiHidden="1" w:unhideWhenUsed="1"/>
+    <w:lsdException w:name="Table Classic 1" w:semiHidden="1" w:unhideWhenUsed="1"/>
+    <w:lsdException w:name="Table Classic 2" w:semiHidden="1" w:unhideWhenUsed="1"/>
+    <w:lsdException w:name="Table Classic 3" w:semiHidden="1" w:unhideWhenUsed="1"/>
+    <w:lsdException w:name="Table Classic 4" w:semiHidden="1" w:unhideWhenUsed="1"/>
+    <w:lsdException w:name="Table Colorful 1" w:semiHidden="1" w:unhideWhenUsed="1"/>
+    <w:lsdException w:name="Table Colorful 2" w:semiHidden="1" w:unhideWhenUsed="1"/>
+    <w:lsdException w:name="Table Colorful 3" w:semiHidden="1" w:unhideWhenUsed="1"/>
+    <w:lsdException w:name="Table Columns 1" w:semiHidden="1" w:unhideWhenUsed="1"/>
+    <w:lsdException w:name="Table Columns 2" w:semiHidden="1" w:unhideWhenUsed="1"/>
+    <w:lsdException w:name="Table Columns 3" w:semiHidden="1" w:unhideWhenUsed="1"/>
+    <w:lsdException w:name="Table Columns 4" w:semiHidden="1" w:unhideWhenUsed="1"/>
+    <w:lsdException w:name="Table Columns 5" w:semiHidden="1" w:unhideWhenUsed="1"/>
+    <w:lsdException w:name="Table Grid 1" w:semiHidden="1" w:unhideWhenUsed="1"/>
+    <w:lsdException w:name="Table Grid 2" w:semiHidden="1" w:unhideWhenUsed="1"/>
+    <w:lsdException w:name="Table Grid 3" w:semiHidden="1" w:unhideWhenUsed="1"/>
+    <w:lsdException w:name="Table Grid 4" w:semiHidden="1" w:unhideWhenUsed="1"/>
+    <w:lsdException w:name="Table Grid 5" w:semiHidden="1" w:unhideWhenUsed="1"/>
+    <w:lsdException w:name="Table Grid 6" w:semiHidden="1" w:unhideWhenUsed="1"/>
+    <w:lsdException w:name="Table Grid 7" w:semiHidden="1" w:unhideWhenUsed="1"/>
+    <w:lsdException w:name="Table Grid 8" w:semiHidden="1" w:unhideWhenUsed="1"/>
+    <w:lsdException w:name="Table List 1" w:semiHidden="1" w:unhideWhenUsed="1"/>
+    <w:lsdException w:name="Table List 2" w:semiHidden="1" w:unhideWhenUsed="1"/>
+    <w:lsdException w:name="Table List 3" w:semiHidden="1" w:unhideWhenUsed="1"/>
+    <w:lsdException w:name="Table List 4" w:semiHidden="1" w:unhideWhenUsed="1"/>
+    <w:lsdException w:name="Table List 5" w:semiHidden="1" w:unhideWhenUsed="1"/>
+    <w:lsdException w:name="Table List 6" w:semiHidden="1" w:unhideWhenUsed="1"/>
+    <w:lsdException w:name="Table List 7" w:semiHidden="1" w:unhideWhenUsed="1"/>
+    <w:lsdException w:name="Table List 8" w:semiHidden="1" w:unhideWhenUsed="1"/>
+    <w:lsdException w:name="Table 3D effects 1" w:semiHidden="1" w:unhideWhenUsed="1"/>
+    <w:lsdException w:name="Table 3D effects 2" w:semiHidden="1" w:unhideWhenUsed="1"/>
+    <w:lsdException w:name="Table 3D effects 3" w:semiHidden="1" w:unhideWhenUsed="1"/>
+    <w:lsdException w:name="Table Contemporary" w:semiHidden="1" w:unhideWhenUsed="1"/>
+    <w:lsdException w:name="Table Elegant" w:semiHidden="1" w:unhideWhenUsed="1"/>
+    <w:lsdException w:name="Table Professional" w:semiHidden="1" w:unhideWhenUsed="1"/>
+    <w:lsdException w:name="Table Subtle 1" w:semiHidden="1" w:unhideWhenUsed="1"/>
+    <w:lsdException w:name="Table Subtle 2" w:semiHidden="1" w:unhideWhenUsed="1"/>
+    <w:lsdException w:name="Table Web 1" w:semiHidden="1" w:unhideWhenUsed="1"/>
+    <w:lsdException w:name="Table Web 2" w:semiHidden="1" w:unhideWhenUsed="1"/>
+    <w:lsdException w:name="Table Web 3" w:semiHidden="1" w:unhideWhenUsed="1"/>
+    <w:lsdException w:name="Balloon Text" w:semiHidden="1" w:unhideWhenUsed="1"/>
+    <w:lsdException w:name="Table Grid" w:uiPriority="39"/>
+    <w:lsdException w:name="Table Theme" w:semiHidden="1" w:unhideWhenUsed="1"/>
+    <w:lsdException w:name="Placeholder Text" w:semiHidden="1"/>
+    <w:lsdException w:name="No Spacing" w:uiPriority="1" w:qFormat="1"/>
+    <w:lsdException w:name="Light Shading" w:uiPriority="60"/>
+    <w:lsdException w:name="Light List" w:uiPriority="61"/>
+    <w:lsdException w:name="Light Grid" w:uiPriority="62"/>
+    <w:lsdException w:name="Medium Shading 1" w:uiPriority="63"/>
+    <w:lsdException w:name="Medium Shading 2" w:uiPriority="64"/>
+    <w:lsdException w:name="Medium List 1" w:uiPriority="65"/>
+    <w:lsdException w:name="Medium List 2" w:uiPriority="66"/>
+    <w:lsdException w:name="Medium Grid 1" w:uiPriority="67"/>
+    <w:lsdException w:name="Medium Grid 2" w:uiPriority="68"/>
+    <w:lsdException w:name="Medium Grid 3" w:uiPriority="69"/>
+    <w:lsdException w:name="Dark List" w:uiPriority="70"/>
+    <w:lsdException w:name="Colorful Shading" w:uiPriority="71"/>
+    <w:lsdException w:name="Colorful List" w:uiPriority="72"/>
+    <w:lsdException w:name="Colorful Grid" w:uiPriority="73"/>
+    <w:lsdException w:name="Light Shading Accent 1" w:uiPriority="60"/>
+    <w:lsdException w:name="Light List Accent 1" w:uiPriority="61"/>
+    <w:lsdException w:name="Light Grid Accent 1" w:uiPriority="62"/>
+    <w:lsdException w:name="Medium Shading 1 Accent 1" w:uiPriority="63"/>
+    <w:lsdException w:name="Medium Shading 2 Accent 1" w:uiPriority="64"/>
+    <w:lsdException w:name="Medium List 1 Accent 1" w:uiPriority="65"/>
+    <w:lsdException w:name="Revision" w:semiHidden="1"/>
+    <w:lsdException w:name="List Paragraph" w:uiPriority="34" w:qFormat="1"/>
+    <w:lsdException w:name="Quote" w:uiPriority="29" w:qFormat="1"/>
+    <w:lsdException w:name="Intense Quote" w:uiPriority="30" w:qFormat="1"/>
+    <w:lsdException w:name="Medium List 2 Accent 1" w:uiPriority="66"/>
+    <w:lsdException w:name="Medium Grid 1 Accent 1" w:uiPriority="67"/>
+    <w:lsdException w:name="Medium Grid 2 Accent 1" w:uiPriority="68"/>
+    <w:lsdException w:name="Medium Grid 3 Accent 1" w:uiPriority="69"/>
+    <w:lsdException w:name="Dark List Accent 1" w:uiPriority="70"/>
+    <w:lsdException w:name="Colorful Shading Accent 1" w:uiPriority="71"/>
+    <w:lsdException w:name="Colorful List Accent 1" w:uiPriority="72"/>
+    <w:lsdException w:name="Colorful Grid Accent 1" w:uiPriority="73"/>
+    <w:lsdException w:name="Light Shading Accent 2" w:uiPriority="60"/>
+    <w:lsdException w:name="Light List Accent 2" w:uiPriority="61"/>
+    <w:lsdException w:name="Light Grid Accent 2" w:uiPriority="62"/>
+    <w:lsdException w:name="Medium Shading 1 Accent 2" w:uiPriority="63"/>
+    <w:lsdException w:name="Medium Shading 2 Accent 2" w:uiPriority="64"/>
+    <w:lsdException w:name="Medium List 1 Accent 2" w:uiPriority="65"/>
+    <w:lsdException w:name="Medium List 2 Accent 2" w:uiPriority="66"/>
+    <w:lsdException w:name="Medium Grid 1 Accent 2" w:uiPriority="67"/>
+    <w:lsdException w:name="Medium Grid 2 Accent 2" w:uiPriority="68"/>
+    <w:lsdException w:name="Medium Grid 3 Accent 2" w:uiPriority="69"/>
+    <w:lsdException w:name="Dark List Accent 2" w:uiPriority="70"/>
+    <w:lsdException w:name="Colorful Shading Accent 2" w:uiPriority="71"/>
+    <w:lsdException w:name="Colorful List Accent 2" w:uiPriority="72"/>
+    <w:lsdException w:name="Colorful Grid Accent 2" w:uiPriority="73"/>
+    <w:lsdException w:name="Light Shading Accent 3" w:uiPriority="60"/>
+    <w:lsdException w:name="Light List Accent 3" w:uiPriority="61"/>
+    <w:lsdException w:name="Light Grid Accent 3" w:uiPriority="62"/>
+    <w:lsdException w:name="Medium Shading 1 Accent 3" w:uiPriority="63"/>
+    <w:lsdException w:name="Medium Shading 2 Accent 3" w:uiPriority="64"/>
+    <w:lsdException w:name="Medium List 1 Accent 3" w:uiPriority="65"/>
+    <w:lsdException w:name="Medium List 2 Accent 3" w:uiPriority="66"/>
+    <w:lsdException w:name="Medium Grid 1 Accent 3" w:uiPriority="67"/>
+    <w:lsdException w:name="Medium Grid 2 Accent 3" w:uiPriority="68"/>
+    <w:lsdException w:name="Medium Grid 3 Accent 3" w:uiPriority="69"/>
+    <w:lsdException w:name="Dark List Accent 3" w:uiPriority="70"/>
+    <w:lsdException w:name="Colorful Shading Accent 3" w:uiPriority="71"/>
+    <w:lsdException w:name="Colorful List Accent 3" w:uiPriority="72"/>
+    <w:lsdException w:name="Colorful Grid Accent 3" w:uiPriority="73"/>
+    <w:lsdException w:name="Light Shading Accent 4" w:uiPriority="60"/>
+    <w:lsdException w:name="Light List Accent 4" w:uiPriority="61"/>
+    <w:lsdException w:name="Light Grid Accent 4" w:uiPriority="62"/>
+    <w:lsdException w:name="Medium Shading 1 Accent 4" w:uiPriority="63"/>
+    <w:lsdException w:name="Medium Shading 2 Accent 4" w:uiPriority="64"/>
+    <w:lsdException w:name="Medium List 1 Accent 4" w:uiPriority="65"/>
+    <w:lsdException w:name="Medium List 2 Accent 4" w:uiPriority="66"/>
+    <w:lsdException w:name="Medium Grid 1 Accent 4" w:uiPriority="67"/>
+    <w:lsdException w:name="Medium Grid 2 Accent 4" w:uiPriority="68"/>
+    <w:lsdException w:name="Medium Grid 3 Accent 4" w:uiPriority="69"/>
+    <w:lsdException w:name="Dark List Accent 4" w:uiPriority="70"/>
+    <w:lsdException w:name="Colorful Shading Accent 4" w:uiPriority="71"/>
+    <w:lsdException w:name="Colorful List Accent 4" w:uiPriority="72"/>
+    <w:lsdException w:name="Colorful Grid Accent 4" w:uiPriority="73"/>
+    <w:lsdException w:name="Light Shading Accent 5" w:uiPriority="60"/>
+    <w:lsdException w:name="Light List Accent 5" w:uiPriority="61"/>
+    <w:lsdException w:name="Light Grid Accent 5" w:uiPriority="62"/>
+    <w:lsdException w:name="Medium Shading 1 Accent 5" w:uiPriority="63"/>
+    <w:lsdException w:name="Medium Shading 2 Accent 5" w:uiPriority="64"/>
+    <w:lsdException w:name="Medium List 1 Accent 5" w:uiPriority="65"/>
+    <w:lsdException w:name="Medium List 2 Accent 5" w:uiPriority="66"/>
+    <w:lsdException w:name="Medium Grid 1 Accent 5" w:uiPriority="67"/>
+    <w:lsdException w:name="Medium Grid 2 Accent 5" w:uiPriority="68"/>
+    <w:lsdException w:name="Medium Grid 3 Accent 5" w:uiPriority="69"/>
+    <w:lsdException w:name="Dark List Accent 5" w:uiPriority="70"/>
+    <w:lsdException w:name="Colorful Shading Accent 5" w:uiPriority="71"/>
+    <w:lsdException w:name="Colorful List Accent 5" w:uiPriority="72"/>
+    <w:lsdException w:name="Colorful Grid Accent 5" w:uiPriority="73"/>
+    <w:lsdException w:name="Light Shading Accent 6" w:uiPriority="60"/>
+    <w:lsdException w:name="Light List Accent 6" w:uiPriority="61"/>
+    <w:lsdException w:name="Light Grid Accent 6" w:uiPriority="62"/>
+    <w:lsdException w:name="Medium Shading 1 Accent 6" w:uiPriority="63"/>
+    <w:lsdException w:name="Medium Shading 2 Accent 6" w:uiPriority="64"/>
+    <w:lsdException w:name="Medium List 1 Accent 6" w:uiPriority="65"/>
+    <w:lsdException w:name="Medium List 2 Accent 6" w:uiPriority="66"/>
+    <w:lsdException w:name="Medium Grid 1 Accent 6" w:uiPriority="67"/>
+    <w:lsdException w:name="Medium Grid 2 Accent 6" w:uiPriority="68"/>
+    <w:lsdException w:name="Medium Grid 3 Accent 6" w:uiPriority="69"/>
+    <w:lsdException w:name="Dark List Accent 6" w:uiPriority="70"/>
+    <w:lsdException w:name="Colorful Shading Accent 6" w:uiPriority="71"/>
+    <w:lsdException w:name="Colorful List Accent 6" w:uiPriority="72"/>
+    <w:lsdException w:name="Colorful Grid Accent 6" w:uiPriority="73"/>
+    <w:lsdException w:name="Subtle Emphasis" w:uiPriority="19" w:qFormat="1"/>
+    <w:lsdException w:name="Intense Emphasis" w:uiPriority="21" w:qFormat="1"/>
+    <w:lsdException w:name="Subtle Reference" w:uiPriority="31" w:qFormat="1"/>
+    <w:lsdException w:name="Intense Reference" w:uiPriority="32" w:qFormat="1"/>
+    <w:lsdException w:name="Book Title" w:uiPriority="33" w:qFormat="1"/>
+    <w:lsdException w:name="Bibliography" w:semiHidden="1" w:uiPriority="37" w:unhideWhenUsed="1"/>
+    <w:lsdException w:name="TOC Heading" w:semiHidden="1" w:uiPriority="39" w:unhideWhenUsed="1" w:qFormat="1"/>
+    <w:lsdException w:name="Plain Table 1" w:uiPriority="41"/>
+    <w:lsdException w:name="Plain Table 2" w:uiPriority="42"/>
+    <w:lsdException w:name="Plain Table 3" w:uiPriority="43"/>
+    <w:lsdException w:name="Plain Table 4" w:uiPriority="44"/>
+    <w:lsdException w:name="Plain Table 5" w:uiPriority="45"/>
+    <w:lsdException w:name="Grid Table Light" w:uiPriority="40"/>
+    <w:lsdException w:name="Grid Table 1 Light" w:uiPriority="46"/>
+    <w:lsdException w:name="Grid Table 2" w:uiPriority="47"/>
+    <w:lsdException w:name="Grid Table 3" w:uiPriority="48"/>
+    <w:lsdException w:name="Grid Table 4" w:uiPriority="49"/>
+    <w:lsdException w:name="Grid Table 5 Dark" w:uiPriority="50"/>
+    <w:lsdException w:name="Grid Table 6 Colorful" w:uiPriority="51"/>
+    <w:lsdException w:name="Grid Table 7 Colorful" w:uiPriority="52"/>
+    <w:lsdException w:name="Grid Table 1 Light Accent 1" w:uiPriority="46"/>
+    <w:lsdException w:name="Grid Table 2 Accent 1" w:uiPriority="47"/>
+    <w:lsdException w:name="Grid Table 3 Accent 1" w:uiPriority="48"/>
+    <w:lsdException w:name="Grid Table 4 Accent 1" w:uiPriority="49"/>
+    <w:lsdException w:name="Grid Table 5 Dark Accent 1" w:uiPriority="50"/>
+    <w:lsdException w:name="Grid Table 6 Colorful Accent 1" w:uiPriority="51"/>
+    <w:lsdException w:name="Grid Table 7 Colorful Accent 1" w:uiPriority="52"/>
+    <w:lsdException w:name="Grid Table 1 Light Accent 2" w:uiPriority="46"/>
+    <w:lsdException w:name="Grid Table 2 Accent 2" w:uiPriority="47"/>
+    <w:lsdException w:name="Grid Table 3 Accent 2" w:uiPriority="48"/>
+    <w:lsdException w:name="Grid Table 4 Accent 2" w:uiPriority="49"/>
+    <w:lsdException w:name="Grid Table 5 Dark Accent 2" w:uiPriority="50"/>
+    <w:lsdException w:name="Grid Table 6 Colorful Accent 2" w:uiPriority="51"/>
+    <w:lsdException w:name="Grid Table 7 Colorful Accent 2" w:uiPriority="52"/>
+    <w:lsdException w:name="Grid Table 1 Light Accent 3" w:uiPriority="46"/>
+    <w:lsdException w:name="Grid Table 2 Accent 3" w:uiPriority="47"/>
+    <w:lsdException w:name="Grid Table 3 Accent 3" w:uiPriority="48"/>
+    <w:lsdException w:name="Grid Table 4 Accent 3" w:uiPriority="49"/>
+    <w:lsdException w:name="Grid Table 5 Dark Accent 3" w:uiPriority="50"/>
+    <w:lsdException w:name="Grid Table 6 Colorful Accent 3" w:uiPriority="51"/>
+    <w:lsdException w:name="Grid Table 7 Colorful Accent 3" w:uiPriority="52"/>
+    <w:lsdException w:name="Grid Table 1 Light Accent 4" w:uiPriority="46"/>
+    <w:lsdException w:name="Grid Table 2 Accent 4" w:uiPriority="47"/>
+    <w:lsdException w:name="Grid Table 3 Accent 4" w:uiPriority="48"/>
+    <w:lsdException w:name="Grid Table 4 Accent 4" w:uiPriority="49"/>
+    <w:lsdException w:name="Grid Table 5 Dark Accent 4" w:uiPriority="50"/>
+    <w:lsdException w:name="Grid Table 6 Colorful Accent 4" w:uiPriority="51"/>
+    <w:lsdException w:name="Grid Table 7 Colorful Accent 4" w:uiPriority="52"/>
+    <w:lsdException w:name="Grid Table 1 Light Accent 5" w:uiPriority="46"/>
+    <w:lsdException w:name="Grid Table 2 Accent 5" w:uiPriority="47"/>
+    <w:lsdException w:name="Grid Table 3 Accent 5" w:uiPriority="48"/>
+    <w:lsdException w:name="Grid Table 4 Accent 5" w:uiPriority="49"/>
+    <w:lsdException w:name="Grid Table 5 Dark Accent 5" w:uiPriority="50"/>
+    <w:lsdException w:name="Grid Table 6 Colorful Accent 5" w:uiPriority="51"/>
+    <w:lsdException w:name="Grid Table 7 Colorful Accent 5" w:uiPriority="52"/>
+    <w:lsdException w:name="Grid Table 1 Light Accent 6" w:uiPriority="46"/>
+    <w:lsdException w:name="Grid Table 2 Accent 6" w:uiPriority="47"/>
+    <w:lsdException w:name="Grid Table 3 Accent 6" w:uiPriority="48"/>
+    <w:lsdException w:name="Grid Table 4 Accent 6" w:uiPriority="49"/>
+    <w:lsdException w:name="Grid Table 5 Dark Accent 6" w:uiPriority="50"/>
+    <w:lsdException w:name="Grid Table 6 Colorful Accent 6" w:uiPriority="51"/>
+    <w:lsdException w:name="Grid Table 7 Colorful Accent 6" w:uiPriority="52"/>
+    <w:lsdException w:name="List Table 1 Light" w:uiPriority="46"/>
+    <w:lsdException w:name="List Table 2" w:uiPriority="47"/>
+    <w:lsdException w:name="List Table 3" w:uiPriority="48"/>
+    <w:lsdException w:name="List Table 4" w:uiPriority="49"/>
+    <w:lsdException w:name="List Table 5 Dark" w:uiPriority="50"/>
+    <w:lsdException w:name="List Table 6 Colorful" w:uiPriority="51"/>
+    <w:lsdException w:name="List Table 7 Colorful" w:uiPriority="52"/>
+    <w:lsdException w:name="List Table 1 Light Accent 1" w:uiPriority="46"/>
+    <w:lsdException w:name="List Table 2 Accent 1" w:uiPriority="47"/>
+    <w:lsdException w:name="List Table 3 Accent 1" w:uiPriority="48"/>
+    <w:lsdException w:name="List Table 4 Accent 1" w:uiPriority="49"/>
+    <w:lsdException w:name="List Table 5 Dark Accent 1" w:uiPriority="50"/>
+    <w:lsdException w:name="List Table 6 Colorful Accent 1" w:uiPriority="51"/>
+    <w:lsdException w:name="List Table 7 Colorful Accent 1" w:uiPriority="52"/>
+    <w:lsdException w:name="List Table 1 Light Accent 2" w:uiPriority="46"/>
+    <w:lsdException w:name="List Table 2 Accent 2" w:uiPriority="47"/>
+    <w:lsdException w:name="List Table 3 Accent 2" w:uiPriority="48"/>
+    <w:lsdException w:name="List Table 4 Accent 2" w:uiPriority="49"/>
+    <w:lsdException w:name="List Table 5 Dark Accent 2" w:uiPriority="50"/>
+    <w:lsdException w:name="List Table 6 Colorful Accent 2" w:uiPriority="51"/>
+    <w:lsdException w:name="List Table 7 Colorful Accent 2" w:uiPriority="52"/>
+    <w:lsdException w:name="List Table 1 Light Accent 3" w:uiPriority="46"/>
+    <w:lsdException w:name="List Table 2 Accent 3" w:uiPriority="47"/>
+    <w:lsdException w:name="List Table 3 Accent 3" w:uiPriority="48"/>
+    <w:lsdException w:name="List Table 4 Accent 3" w:uiPriority="49"/>
+    <w:lsdException w:name="List Table 5 Dark Accent 3" w:uiPriority="50"/>
+    <w:lsdException w:name="List Table 6 Colorful Accent 3" w:uiPriority="51"/>
+    <w:lsdException w:name="List Table 7 Colorful Accent 3" w:uiPriority="52"/>
+    <w:lsdException w:name="List Table 1 Light Accent 4" w:uiPriority="46"/>
+    <w:lsdException w:name="List Table 2 Accent 4" w:uiPriority="47"/>
+    <w:lsdException w:name="List Table 3 Accent 4" w:uiPriority="48"/>
+    <w:lsdException w:name="List Table 4 Accent 4" w:uiPriority="49"/>
+    <w:lsdException w:name="List Table 5 Dark Accent 4" w:uiPriority="50"/>
+    <w:lsdException w:name="List Table 6 Colorful Accent 4" w:uiPriority="51"/>
+    <w:lsdException w:name="List Table 7 Colorful Accent 4" w:uiPriority="52"/>
+    <w:lsdException w:name="List Table 1 Light Accent 5" w:uiPriority="46"/>
+    <w:lsdException w:name="List Table 2 Accent 5" w:uiPriority="47"/>
+    <w:lsdException w:name="List Table 3 Accent 5" w:uiPriority="48"/>
+    <w:lsdException w:name="List Table 4 Accent 5" w:uiPriority="49"/>
+    <w:lsdException w:name="List Table 5 Dark Accent 5" w:uiPriority="50"/>
+    <w:lsdException w:name="List Table 6 Colorful Accent 5" w:uiPriority="51"/>
+    <w:lsdException w:name="List Table 7 Colorful Accent 5" w:uiPriority="52"/>
+    <w:lsdException w:name="List Table 1 Light Accent 6" w:uiPriority="46"/>
+    <w:lsdException w:name="List Table 2 Accent 6" w:uiPriority="47"/>
+    <w:lsdException w:name="List Table 3 Accent 6" w:uiPriority="48"/>
+    <w:lsdException w:name="List Table 4 Accent 6" w:uiPriority="49"/>
+    <w:lsdException w:name="List Table 5 Dark Accent 6" w:uiPriority="50"/>
+    <w:lsdException w:name="List Table 6 Colorful Accent 6" w:uiPriority="51"/>
+    <w:lsdException w:name="List Table 7 Colorful Accent 6" w:uiPriority="52"/>
+  </w:latentStyles>
+  <w:style w:type="paragraph" w:default="1" w:styleId="Normal">
+    <w:name w:val="Normal"/>
+    <w:qFormat/>
+  </w:style>
+  <w:style w:type="character" w:default="1" w:styleId="DefaultParagraphFont">
+    <w:name w:val="Default Paragraph Font"/>
+    <w:uiPriority w:val="1"/>
+    <w:semiHidden/>
+    <w:unhideWhenUsed/>
+  </w:style>
+  <w:style w:type="table" w:default="1" w:styleId="TableNormal">
+    <w:name w:val="Normal Table"/>
+    <w:uiPriority w:val="99"/>
+    <w:semiHidden/>
+    <w:unhideWhenUsed/>
+    <w:tblPr>
+      <w:tblInd w:w="0" w:type="dxa"/>
+      <w:tblCellMar>
+        <w:top w:w="0" w:type="dxa"/>
+        <w:left w:w="108" w:type="dxa"/>
+        <w:bottom w:w="0" w:type="dxa"/>
+        <w:right w:w="108" w:type="dxa"/>
+      </w:tblCellMar>
+    </w:tblPr>
+  </w:style>
+  <w:style w:type="numbering" w:default="1" w:styleId="NoList">
+    <w:name w:val="No List"/>
+    <w:uiPriority w:val="99"/>
+    <w:semiHidden/>
+    <w:unhideWhenUsed/>
+  </w:style>
+  <w:style w:type="character" w:styleId="PlaceholderText">
+    <w:name w:val="Placeholder Text"/>
+    <w:basedOn w:val="DefaultParagraphFont"/>
+    <w:uiPriority w:val="99"/>
+    <w:semiHidden/>
+    <w:rsid w:val="00A31076"/>
+    <w:rPr>
+      <w:color w:val="808080"/>
+    </w:rPr>
+  </w:style>
+</w:styles>
+</file>
+
+<file path=word/glossary/webSettings.xml><?xml version="1.0" encoding="utf-8"?>
+<w:webSettings xmlns:mc="http://schemas.openxmlformats.org/markup-compatibility/2006" xmlns:r="http://schemas.openxmlformats.org/officeDocument/2006/relationships" xmlns:w="http://schemas.openxmlformats.org/wordprocessingml/2006/main" xmlns:w14="http://schemas.microsoft.com/office/word/2010/wordml" xmlns:w15="http://schemas.microsoft.com/office/word/2012/wordml" xmlns:w16se="http://schemas.microsoft.com/office/word/2015/wordml/symex" mc:Ignorable="w14 w15 w16se">
+  <w:optimizeForBrowser/>
+  <w:allowPNG/>
+</w:webSettings>
 </file>
 
 <file path=word/theme/theme1.xml><?xml version="1.0" encoding="utf-8"?>
@@ -3683,7 +4813,7 @@
 </file>
 
 <file path=customXml/itemProps1.xml><?xml version="1.0" encoding="utf-8"?>
-<ds:datastoreItem xmlns:ds="http://schemas.openxmlformats.org/officeDocument/2006/customXml" ds:itemID="{D91BB326-9511-4E20-AD55-9C5CB8C680EC}">
+<ds:datastoreItem xmlns:ds="http://schemas.openxmlformats.org/officeDocument/2006/customXml" ds:itemID="{8A4AA563-AD39-4101-AB5F-33D112A61F8C}">
   <ds:schemaRefs>
     <ds:schemaRef ds:uri="http://schemas.openxmlformats.org/officeDocument/2006/bibliography"/>
   </ds:schemaRefs>

</xml_diff>

<commit_message>
Woche 14 21.11.2021 - 28.11.2021
</commit_message>
<xml_diff>
--- a/Hauptteil.docx
+++ b/Hauptteil.docx
@@ -1729,27 +1729,14 @@
       <w:r>
         <w:t xml:space="preserve">Abbildung </w:t>
       </w:r>
-      <w:r>
-        <w:fldChar w:fldCharType="begin"/>
-      </w:r>
-      <w:r>
-        <w:instrText xml:space="preserve"> SEQ Abbildung \* ARABIC </w:instrText>
-      </w:r>
-      <w:r>
-        <w:fldChar w:fldCharType="separate"/>
-      </w:r>
-      <w:r>
-        <w:rPr>
-          <w:noProof/>
-        </w:rPr>
-        <w:t>1</w:t>
-      </w:r>
-      <w:r>
-        <w:rPr>
-          <w:noProof/>
-        </w:rPr>
-        <w:fldChar w:fldCharType="end"/>
-      </w:r>
+      <w:fldSimple w:instr=" SEQ Abbildung \* ARABIC ">
+        <w:r>
+          <w:rPr>
+            <w:noProof/>
+          </w:rPr>
+          <w:t>1</w:t>
+        </w:r>
+      </w:fldSimple>
       <w:sdt>
         <w:sdtPr>
           <w:id w:val="490682520"/>
@@ -2020,7 +2007,59 @@
           <w:rPr>
             <w:rFonts w:ascii="Cambria Math" w:eastAsiaTheme="minorEastAsia" w:hAnsi="Cambria Math"/>
           </w:rPr>
-          <m:t xml:space="preserve">=4,75 ∙ </m:t>
+          <m:t>=4,75</m:t>
+        </m:r>
+        <m:f>
+          <m:fPr>
+            <m:ctrlPr>
+              <w:rPr>
+                <w:rFonts w:ascii="Cambria Math" w:eastAsiaTheme="minorEastAsia" w:hAnsi="Cambria Math"/>
+                <w:i/>
+              </w:rPr>
+            </m:ctrlPr>
+          </m:fPr>
+          <m:num>
+            <m:r>
+              <w:rPr>
+                <w:rFonts w:ascii="Cambria Math" w:eastAsiaTheme="minorEastAsia" w:hAnsi="Cambria Math"/>
+              </w:rPr>
+              <m:t>g</m:t>
+            </m:r>
+          </m:num>
+          <m:den>
+            <m:sSup>
+              <m:sSupPr>
+                <m:ctrlPr>
+                  <w:rPr>
+                    <w:rFonts w:ascii="Cambria Math" w:eastAsiaTheme="minorEastAsia" w:hAnsi="Cambria Math"/>
+                    <w:i/>
+                  </w:rPr>
+                </m:ctrlPr>
+              </m:sSupPr>
+              <m:e>
+                <m:r>
+                  <w:rPr>
+                    <w:rFonts w:ascii="Cambria Math" w:eastAsiaTheme="minorEastAsia" w:hAnsi="Cambria Math"/>
+                  </w:rPr>
+                  <m:t>m</m:t>
+                </m:r>
+              </m:e>
+              <m:sup>
+                <m:r>
+                  <w:rPr>
+                    <w:rFonts w:ascii="Cambria Math" w:eastAsiaTheme="minorEastAsia" w:hAnsi="Cambria Math"/>
+                  </w:rPr>
+                  <m:t>3</m:t>
+                </m:r>
+              </m:sup>
+            </m:sSup>
+          </m:den>
+        </m:f>
+        <m:r>
+          <w:rPr>
+            <w:rFonts w:ascii="Cambria Math" w:eastAsiaTheme="minorEastAsia" w:hAnsi="Cambria Math"/>
+          </w:rPr>
+          <m:t xml:space="preserve"> ∙ </m:t>
         </m:r>
         <m:sSup>
           <m:sSupPr>
@@ -2037,6 +2076,12 @@
                 <w:rFonts w:ascii="Cambria Math" w:eastAsiaTheme="minorEastAsia" w:hAnsi="Cambria Math"/>
               </w:rPr>
               <m:t>1,06</m:t>
+            </m:r>
+            <m:r>
+              <w:rPr>
+                <w:rFonts w:ascii="Cambria Math" w:eastAsiaTheme="minorEastAsia" w:hAnsi="Cambria Math"/>
+              </w:rPr>
+              <m:t>5</m:t>
             </m:r>
           </m:e>
           <m:sup>
@@ -2084,7 +2129,13 @@
           <w:rPr>
             <w:rFonts w:ascii="Cambria Math" w:eastAsiaTheme="minorEastAsia" w:hAnsi="Cambria Math"/>
           </w:rPr>
-          <m:t xml:space="preserve">    {-20 ≤Temperatur ≤35}</m:t>
+          <m:t xml:space="preserve"> </m:t>
+        </m:r>
+        <m:r>
+          <w:rPr>
+            <w:rFonts w:ascii="Cambria Math" w:eastAsiaTheme="minorEastAsia" w:hAnsi="Cambria Math"/>
+          </w:rPr>
+          <m:t>{-20≤Temperatur≤35}</m:t>
         </m:r>
       </m:oMath>
       <w:r>
@@ -2397,13 +2448,13 @@
         <w:sym w:font="Wingdings" w:char="F0E0"/>
       </w:r>
       <w:r>
-        <w:t xml:space="preserve"> Temperatur Außen = </w:t>
-      </w:r>
-      <w:r>
-        <w:t>30°C</w:t>
-      </w:r>
-      <w:r>
-        <w:t xml:space="preserve">                            </w:t>
+        <w:t xml:space="preserve"> Temperatur Außen = 30°C</w:t>
+      </w:r>
+      <w:r>
+        <w:t xml:space="preserve">                    </w:t>
+      </w:r>
+      <w:r>
+        <w:t xml:space="preserve"> </w:t>
       </w:r>
       <m:oMath>
         <m:sSub>
@@ -2444,6 +2495,9 @@
       </w:r>
       <w:r>
         <w:t xml:space="preserve"> relative Luftfeuchte Außen</w:t>
+      </w:r>
+      <w:r>
+        <w:t xml:space="preserve"> = 95%</w:t>
       </w:r>
       <w:r>
         <w:br/>
@@ -2486,13 +2540,13 @@
         <w:sym w:font="Wingdings" w:char="F0E0"/>
       </w:r>
       <w:r>
-        <w:t xml:space="preserve"> Temperatur Innen   = </w:t>
-      </w:r>
-      <w:r>
-        <w:t>18°C</w:t>
-      </w:r>
-      <w:r>
-        <w:t xml:space="preserve">                            </w:t>
+        <w:t xml:space="preserve"> Temperatur Innen   = 18°C</w:t>
+      </w:r>
+      <w:r>
+        <w:t xml:space="preserve">                   </w:t>
+      </w:r>
+      <w:r>
+        <w:t xml:space="preserve">  </w:t>
       </w:r>
       <m:oMath>
         <m:sSub>
@@ -2535,6 +2589,9 @@
         <w:t xml:space="preserve"> relative Luftfeuchte Innen</w:t>
       </w:r>
       <w:r>
+        <w:t xml:space="preserve">   = 98% </w:t>
+      </w:r>
+      <w:r>
         <w:br/>
       </w:r>
       <m:oMath>
@@ -2569,10 +2626,7 @@
         <w:sym w:font="Wingdings" w:char="F0E0"/>
       </w:r>
       <w:r>
-        <w:t xml:space="preserve"> Wassertemperatur  = </w:t>
-      </w:r>
-      <w:r>
-        <w:t>15°C</w:t>
+        <w:t xml:space="preserve"> Wassertemperatur  = 15°C</w:t>
       </w:r>
     </w:p>
     <w:p>
@@ -2673,16 +2727,7 @@
                     <w:rPr>
                       <w:rFonts w:ascii="Cambria Math" w:hAnsi="Cambria Math"/>
                     </w:rPr>
-                    <m:t>17,62</m:t>
-                  </m:r>
-                  <m:r>
-                    <m:rPr>
-                      <m:sty m:val="p"/>
-                    </m:rPr>
-                    <w:rPr>
-                      <w:rFonts w:ascii="Cambria Math" w:hAnsi="Cambria Math"/>
-                    </w:rPr>
-                    <m:t xml:space="preserve"> ∙ </m:t>
+                    <m:t xml:space="preserve">17,62 ∙ </m:t>
                   </m:r>
                   <m:r>
                     <w:rPr>
@@ -2699,16 +2744,7 @@
                     <w:rPr>
                       <w:rFonts w:ascii="Cambria Math" w:hAnsi="Cambria Math"/>
                     </w:rPr>
-                    <m:t>243,12°C</m:t>
-                  </m:r>
-                  <m:r>
-                    <m:rPr>
-                      <m:sty m:val="p"/>
-                    </m:rPr>
-                    <w:rPr>
-                      <w:rFonts w:ascii="Cambria Math" w:hAnsi="Cambria Math"/>
-                    </w:rPr>
-                    <m:t xml:space="preserve">+ </m:t>
+                    <m:t xml:space="preserve">243,12°C+ </m:t>
                   </m:r>
                   <m:r>
                     <w:rPr>
@@ -2773,25 +2809,7 @@
                     <w:rPr>
                       <w:rFonts w:ascii="Cambria Math" w:hAnsi="Cambria Math"/>
                     </w:rPr>
-                    <m:t>17,62</m:t>
-                  </m:r>
-                  <m:r>
-                    <m:rPr>
-                      <m:sty m:val="p"/>
-                    </m:rPr>
-                    <w:rPr>
-                      <w:rFonts w:ascii="Cambria Math" w:hAnsi="Cambria Math"/>
-                    </w:rPr>
-                    <m:t xml:space="preserve"> ∙ </m:t>
-                  </m:r>
-                  <m:r>
-                    <m:rPr>
-                      <m:sty m:val="p"/>
-                    </m:rPr>
-                    <w:rPr>
-                      <w:rFonts w:ascii="Cambria Math" w:hAnsi="Cambria Math"/>
-                    </w:rPr>
-                    <m:t>243,12°C</m:t>
+                    <m:t>17,62 ∙ 243,12°C</m:t>
                   </m:r>
                 </m:num>
                 <m:den>
@@ -2802,16 +2820,7 @@
                     <w:rPr>
                       <w:rFonts w:ascii="Cambria Math" w:hAnsi="Cambria Math"/>
                     </w:rPr>
-                    <m:t>243,12°C</m:t>
-                  </m:r>
-                  <m:r>
-                    <m:rPr>
-                      <m:sty m:val="p"/>
-                    </m:rPr>
-                    <w:rPr>
-                      <w:rFonts w:ascii="Cambria Math" w:hAnsi="Cambria Math"/>
-                    </w:rPr>
-                    <m:t xml:space="preserve">+ </m:t>
+                    <m:t xml:space="preserve">243,12°C+ </m:t>
                   </m:r>
                   <m:r>
                     <w:rPr>
@@ -2871,13 +2880,1047 @@
           <w:rFonts w:eastAsiaTheme="minorEastAsia"/>
         </w:rPr>
       </w:pPr>
+      <w:r>
+        <w:rPr>
+          <w:rFonts w:eastAsiaTheme="minorEastAsia"/>
+        </w:rPr>
+        <w:lastRenderedPageBreak/>
+        <w:t xml:space="preserve">Als Erstes muss die absolute Luftfeuchte </w:t>
+      </w:r>
+      <m:oMath>
+        <m:sSub>
+          <m:sSubPr>
+            <m:ctrlPr>
+              <w:rPr>
+                <w:rFonts w:ascii="Cambria Math" w:eastAsiaTheme="minorEastAsia" w:hAnsi="Cambria Math"/>
+                <w:i/>
+              </w:rPr>
+            </m:ctrlPr>
+          </m:sSubPr>
+          <m:e>
+            <m:r>
+              <w:rPr>
+                <w:rFonts w:ascii="Cambria Math" w:eastAsiaTheme="minorEastAsia" w:hAnsi="Cambria Math"/>
+              </w:rPr>
+              <m:t>ρ</m:t>
+            </m:r>
+          </m:e>
+          <m:sub>
+            <m:r>
+              <w:rPr>
+                <w:rFonts w:ascii="Cambria Math" w:eastAsiaTheme="minorEastAsia" w:hAnsi="Cambria Math"/>
+              </w:rPr>
+              <m:t>abs</m:t>
+            </m:r>
+          </m:sub>
+        </m:sSub>
+      </m:oMath>
+      <w:r>
+        <w:rPr>
+          <w:rFonts w:eastAsiaTheme="minorEastAsia"/>
+        </w:rPr>
+        <w:t xml:space="preserve"> der Außenluft bestimmt werden. Die früher bereits erwähnte Gleichung </w:t>
+      </w:r>
+      <m:oMath>
+        <m:sSub>
+          <m:sSubPr>
+            <m:ctrlPr>
+              <w:rPr>
+                <w:rFonts w:ascii="Cambria Math" w:eastAsiaTheme="minorEastAsia" w:hAnsi="Cambria Math"/>
+                <w:i/>
+              </w:rPr>
+            </m:ctrlPr>
+          </m:sSubPr>
+          <m:e>
+            <m:r>
+              <w:rPr>
+                <w:rFonts w:ascii="Cambria Math" w:eastAsiaTheme="minorEastAsia" w:hAnsi="Cambria Math"/>
+              </w:rPr>
+              <m:t>ρ</m:t>
+            </m:r>
+          </m:e>
+          <m:sub>
+            <m:r>
+              <w:rPr>
+                <w:rFonts w:ascii="Cambria Math" w:eastAsiaTheme="minorEastAsia" w:hAnsi="Cambria Math"/>
+              </w:rPr>
+              <m:t>abs</m:t>
+            </m:r>
+          </m:sub>
+        </m:sSub>
+        <m:r>
+          <w:rPr>
+            <w:rFonts w:ascii="Cambria Math" w:eastAsiaTheme="minorEastAsia" w:hAnsi="Cambria Math"/>
+          </w:rPr>
+          <m:t>=4,75 ∙</m:t>
+        </m:r>
+        <m:sSup>
+          <m:sSupPr>
+            <m:ctrlPr>
+              <w:rPr>
+                <w:rFonts w:ascii="Cambria Math" w:eastAsiaTheme="minorEastAsia" w:hAnsi="Cambria Math"/>
+                <w:i/>
+              </w:rPr>
+            </m:ctrlPr>
+          </m:sSupPr>
+          <m:e>
+            <m:r>
+              <w:rPr>
+                <w:rFonts w:ascii="Cambria Math" w:eastAsiaTheme="minorEastAsia" w:hAnsi="Cambria Math"/>
+              </w:rPr>
+              <m:t>1,06</m:t>
+            </m:r>
+          </m:e>
+          <m:sup>
+            <m:r>
+              <w:rPr>
+                <w:rFonts w:ascii="Cambria Math" w:eastAsiaTheme="minorEastAsia" w:hAnsi="Cambria Math"/>
+              </w:rPr>
+              <m:t>ϑ</m:t>
+            </m:r>
+          </m:sup>
+        </m:sSup>
+        <m:r>
+          <w:rPr>
+            <w:rFonts w:ascii="Cambria Math" w:eastAsiaTheme="minorEastAsia" w:hAnsi="Cambria Math"/>
+          </w:rPr>
+          <m:t xml:space="preserve"> </m:t>
+        </m:r>
+        <m:sSub>
+          <m:sSubPr>
+            <m:ctrlPr>
+              <w:rPr>
+                <w:rFonts w:ascii="Cambria Math" w:eastAsiaTheme="minorEastAsia" w:hAnsi="Cambria Math"/>
+                <w:i/>
+              </w:rPr>
+            </m:ctrlPr>
+          </m:sSubPr>
+          <m:e>
+            <m:r>
+              <w:rPr>
+                <w:rFonts w:ascii="Cambria Math" w:eastAsiaTheme="minorEastAsia" w:hAnsi="Cambria Math"/>
+              </w:rPr>
+              <m:t>φ</m:t>
+            </m:r>
+          </m:e>
+          <m:sub>
+            <m:r>
+              <w:rPr>
+                <w:rFonts w:ascii="Cambria Math" w:eastAsiaTheme="minorEastAsia" w:hAnsi="Cambria Math"/>
+              </w:rPr>
+              <m:t>rel</m:t>
+            </m:r>
+          </m:sub>
+        </m:sSub>
+      </m:oMath>
+      <w:r>
+        <w:rPr>
+          <w:rFonts w:eastAsiaTheme="minorEastAsia"/>
+        </w:rPr>
+        <w:t xml:space="preserve"> kann hierbei verwendet werden.</w:t>
+      </w:r>
+    </w:p>
+    <w:p>
+      <w:pPr>
+        <w:pStyle w:val="TextKL"/>
+        <w:jc w:val="left"/>
+        <w:rPr>
+          <w:rFonts w:eastAsiaTheme="minorEastAsia"/>
+        </w:rPr>
+      </w:pPr>
+      <m:oMathPara>
+        <m:oMathParaPr>
+          <m:jc m:val="left"/>
+        </m:oMathParaPr>
+        <m:oMath>
+          <m:r>
+            <w:rPr>
+              <w:rFonts w:ascii="Cambria Math" w:eastAsiaTheme="minorEastAsia" w:hAnsi="Cambria Math"/>
+            </w:rPr>
+            <m:t>ϑ→</m:t>
+          </m:r>
+          <m:sSub>
+            <m:sSubPr>
+              <m:ctrlPr>
+                <w:rPr>
+                  <w:rFonts w:ascii="Cambria Math" w:eastAsiaTheme="minorEastAsia" w:hAnsi="Cambria Math"/>
+                  <w:i/>
+                </w:rPr>
+              </m:ctrlPr>
+            </m:sSubPr>
+            <m:e>
+              <m:r>
+                <w:rPr>
+                  <w:rFonts w:ascii="Cambria Math" w:eastAsiaTheme="minorEastAsia" w:hAnsi="Cambria Math"/>
+                </w:rPr>
+                <m:t>ϑ</m:t>
+              </m:r>
+            </m:e>
+            <m:sub>
+              <m:r>
+                <w:rPr>
+                  <w:rFonts w:ascii="Cambria Math" w:eastAsiaTheme="minorEastAsia" w:hAnsi="Cambria Math"/>
+                </w:rPr>
+                <m:t>a</m:t>
+              </m:r>
+            </m:sub>
+          </m:sSub>
+          <m:r>
+            <w:rPr>
+              <w:rFonts w:ascii="Cambria Math" w:eastAsiaTheme="minorEastAsia" w:hAnsi="Cambria Math"/>
+            </w:rPr>
+            <w:br/>
+          </m:r>
+        </m:oMath>
+        <m:oMath>
+          <m:sSub>
+            <m:sSubPr>
+              <m:ctrlPr>
+                <w:rPr>
+                  <w:rFonts w:ascii="Cambria Math" w:eastAsiaTheme="minorEastAsia" w:hAnsi="Cambria Math"/>
+                  <w:i/>
+                </w:rPr>
+              </m:ctrlPr>
+            </m:sSubPr>
+            <m:e>
+              <m:r>
+                <w:rPr>
+                  <w:rFonts w:ascii="Cambria Math" w:eastAsiaTheme="minorEastAsia" w:hAnsi="Cambria Math"/>
+                </w:rPr>
+                <m:t>φ</m:t>
+              </m:r>
+            </m:e>
+            <m:sub>
+              <m:r>
+                <w:rPr>
+                  <w:rFonts w:ascii="Cambria Math" w:eastAsiaTheme="minorEastAsia" w:hAnsi="Cambria Math"/>
+                </w:rPr>
+                <m:t>rel</m:t>
+              </m:r>
+            </m:sub>
+          </m:sSub>
+          <m:r>
+            <w:rPr>
+              <w:rFonts w:ascii="Cambria Math" w:eastAsiaTheme="minorEastAsia" w:hAnsi="Cambria Math"/>
+            </w:rPr>
+            <m:t xml:space="preserve">→ </m:t>
+          </m:r>
+          <m:sSub>
+            <m:sSubPr>
+              <m:ctrlPr>
+                <w:rPr>
+                  <w:rFonts w:ascii="Cambria Math" w:eastAsiaTheme="minorEastAsia" w:hAnsi="Cambria Math"/>
+                  <w:i/>
+                </w:rPr>
+              </m:ctrlPr>
+            </m:sSubPr>
+            <m:e>
+              <m:r>
+                <w:rPr>
+                  <w:rFonts w:ascii="Cambria Math" w:eastAsiaTheme="minorEastAsia" w:hAnsi="Cambria Math"/>
+                </w:rPr>
+                <m:t>φ</m:t>
+              </m:r>
+            </m:e>
+            <m:sub>
+              <m:r>
+                <w:rPr>
+                  <w:rFonts w:ascii="Cambria Math" w:eastAsiaTheme="minorEastAsia" w:hAnsi="Cambria Math"/>
+                </w:rPr>
+                <m:t>a</m:t>
+              </m:r>
+            </m:sub>
+          </m:sSub>
+        </m:oMath>
+      </m:oMathPara>
+    </w:p>
+    <w:p>
+      <w:pPr>
+        <w:pStyle w:val="TextKL"/>
+        <w:jc w:val="left"/>
+        <w:rPr>
+          <w:rFonts w:eastAsiaTheme="minorEastAsia"/>
+        </w:rPr>
+      </w:pPr>
+      <w:r>
+        <w:rPr>
+          <w:rFonts w:eastAsiaTheme="minorEastAsia"/>
+        </w:rPr>
+        <w:t>Daraus folgt:</w:t>
+      </w:r>
+    </w:p>
+    <w:p>
+      <w:pPr>
+        <w:pStyle w:val="TextKL"/>
+        <w:jc w:val="left"/>
+        <w:rPr>
+          <w:rFonts w:eastAsiaTheme="minorEastAsia"/>
+        </w:rPr>
+      </w:pPr>
+      <m:oMathPara>
+        <m:oMathParaPr>
+          <m:jc m:val="left"/>
+        </m:oMathParaPr>
+        <m:oMath>
+          <m:sSub>
+            <m:sSubPr>
+              <m:ctrlPr>
+                <w:rPr>
+                  <w:rFonts w:ascii="Cambria Math" w:eastAsiaTheme="minorEastAsia" w:hAnsi="Cambria Math"/>
+                  <w:i/>
+                </w:rPr>
+              </m:ctrlPr>
+            </m:sSubPr>
+            <m:e>
+              <m:r>
+                <w:rPr>
+                  <w:rFonts w:ascii="Cambria Math" w:eastAsiaTheme="minorEastAsia" w:hAnsi="Cambria Math"/>
+                </w:rPr>
+                <m:t>ρ</m:t>
+              </m:r>
+            </m:e>
+            <m:sub>
+              <m:r>
+                <w:rPr>
+                  <w:rFonts w:ascii="Cambria Math" w:eastAsiaTheme="minorEastAsia" w:hAnsi="Cambria Math"/>
+                </w:rPr>
+                <m:t>abs</m:t>
+              </m:r>
+            </m:sub>
+          </m:sSub>
+          <m:r>
+            <w:rPr>
+              <w:rFonts w:ascii="Cambria Math" w:eastAsiaTheme="minorEastAsia" w:hAnsi="Cambria Math"/>
+            </w:rPr>
+            <m:t>=4,75</m:t>
+          </m:r>
+          <m:r>
+            <w:rPr>
+              <w:rFonts w:ascii="Cambria Math" w:eastAsiaTheme="minorEastAsia" w:hAnsi="Cambria Math"/>
+            </w:rPr>
+            <m:t xml:space="preserve"> </m:t>
+          </m:r>
+          <m:f>
+            <m:fPr>
+              <m:ctrlPr>
+                <w:rPr>
+                  <w:rFonts w:ascii="Cambria Math" w:eastAsiaTheme="minorEastAsia" w:hAnsi="Cambria Math"/>
+                  <w:i/>
+                </w:rPr>
+              </m:ctrlPr>
+            </m:fPr>
+            <m:num>
+              <m:r>
+                <w:rPr>
+                  <w:rFonts w:ascii="Cambria Math" w:eastAsiaTheme="minorEastAsia" w:hAnsi="Cambria Math"/>
+                </w:rPr>
+                <m:t>g</m:t>
+              </m:r>
+            </m:num>
+            <m:den>
+              <m:sSup>
+                <m:sSupPr>
+                  <m:ctrlPr>
+                    <w:rPr>
+                      <w:rFonts w:ascii="Cambria Math" w:eastAsiaTheme="minorEastAsia" w:hAnsi="Cambria Math"/>
+                      <w:i/>
+                    </w:rPr>
+                  </m:ctrlPr>
+                </m:sSupPr>
+                <m:e>
+                  <m:r>
+                    <w:rPr>
+                      <w:rFonts w:ascii="Cambria Math" w:eastAsiaTheme="minorEastAsia" w:hAnsi="Cambria Math"/>
+                    </w:rPr>
+                    <m:t>m</m:t>
+                  </m:r>
+                </m:e>
+                <m:sup>
+                  <m:r>
+                    <w:rPr>
+                      <w:rFonts w:ascii="Cambria Math" w:eastAsiaTheme="minorEastAsia" w:hAnsi="Cambria Math"/>
+                    </w:rPr>
+                    <m:t>3</m:t>
+                  </m:r>
+                </m:sup>
+              </m:sSup>
+            </m:den>
+          </m:f>
+          <m:r>
+            <w:rPr>
+              <w:rFonts w:ascii="Cambria Math" w:eastAsiaTheme="minorEastAsia" w:hAnsi="Cambria Math"/>
+            </w:rPr>
+            <m:t xml:space="preserve"> ∙</m:t>
+          </m:r>
+          <m:sSup>
+            <m:sSupPr>
+              <m:ctrlPr>
+                <w:rPr>
+                  <w:rFonts w:ascii="Cambria Math" w:eastAsiaTheme="minorEastAsia" w:hAnsi="Cambria Math"/>
+                  <w:i/>
+                </w:rPr>
+              </m:ctrlPr>
+            </m:sSupPr>
+            <m:e>
+              <m:r>
+                <w:rPr>
+                  <w:rFonts w:ascii="Cambria Math" w:eastAsiaTheme="minorEastAsia" w:hAnsi="Cambria Math"/>
+                </w:rPr>
+                <m:t>1.065</m:t>
+              </m:r>
+            </m:e>
+            <m:sup>
+              <m:r>
+                <w:rPr>
+                  <w:rFonts w:ascii="Cambria Math" w:eastAsiaTheme="minorEastAsia" w:hAnsi="Cambria Math"/>
+                </w:rPr>
+                <m:t>30</m:t>
+              </m:r>
+            </m:sup>
+          </m:sSup>
+          <m:r>
+            <w:rPr>
+              <w:rFonts w:ascii="Cambria Math" w:eastAsiaTheme="minorEastAsia" w:hAnsi="Cambria Math"/>
+            </w:rPr>
+            <m:t xml:space="preserve"> ∙0.9</m:t>
+          </m:r>
+          <m:r>
+            <w:rPr>
+              <w:rFonts w:ascii="Cambria Math" w:eastAsiaTheme="minorEastAsia" w:hAnsi="Cambria Math"/>
+            </w:rPr>
+            <m:t>5</m:t>
+          </m:r>
+          <m:r>
+            <w:rPr>
+              <w:rFonts w:eastAsiaTheme="minorEastAsia"/>
+            </w:rPr>
+            <w:br/>
+          </m:r>
+        </m:oMath>
+      </m:oMathPara>
+      <w:r>
+        <w:rPr>
+          <w:rFonts w:eastAsiaTheme="minorEastAsia"/>
+        </w:rPr>
+        <w:t xml:space="preserve">= 29,6 </w:t>
+      </w:r>
+      <m:oMath>
+        <m:f>
+          <m:fPr>
+            <m:ctrlPr>
+              <w:rPr>
+                <w:rFonts w:ascii="Cambria Math" w:eastAsiaTheme="minorEastAsia" w:hAnsi="Cambria Math"/>
+                <w:i/>
+              </w:rPr>
+            </m:ctrlPr>
+          </m:fPr>
+          <m:num>
+            <m:r>
+              <w:rPr>
+                <w:rFonts w:ascii="Cambria Math" w:eastAsiaTheme="minorEastAsia" w:hAnsi="Cambria Math"/>
+              </w:rPr>
+              <m:t>g</m:t>
+            </m:r>
+          </m:num>
+          <m:den>
+            <m:sSup>
+              <m:sSupPr>
+                <m:ctrlPr>
+                  <w:rPr>
+                    <w:rFonts w:ascii="Cambria Math" w:eastAsiaTheme="minorEastAsia" w:hAnsi="Cambria Math"/>
+                    <w:i/>
+                  </w:rPr>
+                </m:ctrlPr>
+              </m:sSupPr>
+              <m:e>
+                <m:r>
+                  <w:rPr>
+                    <w:rFonts w:ascii="Cambria Math" w:eastAsiaTheme="minorEastAsia" w:hAnsi="Cambria Math"/>
+                  </w:rPr>
+                  <m:t>m</m:t>
+                </m:r>
+              </m:e>
+              <m:sup>
+                <m:r>
+                  <w:rPr>
+                    <w:rFonts w:ascii="Cambria Math" w:eastAsiaTheme="minorEastAsia" w:hAnsi="Cambria Math"/>
+                  </w:rPr>
+                  <m:t>3</m:t>
+                </m:r>
+              </m:sup>
+            </m:sSup>
+          </m:den>
+        </m:f>
+      </m:oMath>
+      <w:r>
+        <w:rPr>
+          <w:rFonts w:eastAsiaTheme="minorEastAsia"/>
+        </w:rPr>
+        <w:t xml:space="preserve">     </w:t>
+      </w:r>
+    </w:p>
+    <w:p>
+      <w:pPr>
+        <w:pStyle w:val="TextKL"/>
+        <w:jc w:val="left"/>
+        <w:rPr>
+          <w:rFonts w:eastAsiaTheme="minorEastAsia"/>
+        </w:rPr>
+      </w:pPr>
+      <w:r>
+        <w:rPr>
+          <w:rFonts w:eastAsiaTheme="minorEastAsia"/>
+        </w:rPr>
+        <w:t>Es ist wichtig zu sehen das dies nur eine N</w:t>
+      </w:r>
+      <w:r>
+        <w:rPr>
+          <w:rFonts w:eastAsiaTheme="minorEastAsia"/>
+        </w:rPr>
+        <w:t xml:space="preserve">äherungsgleichung ist. Da 30 °C in dem oben angeführten Diagramm eine maximale Luftfeuchte von 30,4 </w:t>
+      </w:r>
+      <m:oMath>
+        <m:f>
+          <m:fPr>
+            <m:ctrlPr>
+              <w:rPr>
+                <w:rFonts w:ascii="Cambria Math" w:eastAsiaTheme="minorEastAsia" w:hAnsi="Cambria Math"/>
+                <w:i/>
+              </w:rPr>
+            </m:ctrlPr>
+          </m:fPr>
+          <m:num>
+            <m:r>
+              <w:rPr>
+                <w:rFonts w:ascii="Cambria Math" w:eastAsiaTheme="minorEastAsia" w:hAnsi="Cambria Math"/>
+              </w:rPr>
+              <m:t>g</m:t>
+            </m:r>
+          </m:num>
+          <m:den>
+            <m:sSup>
+              <m:sSupPr>
+                <m:ctrlPr>
+                  <w:rPr>
+                    <w:rFonts w:ascii="Cambria Math" w:eastAsiaTheme="minorEastAsia" w:hAnsi="Cambria Math"/>
+                    <w:i/>
+                  </w:rPr>
+                </m:ctrlPr>
+              </m:sSupPr>
+              <m:e>
+                <m:r>
+                  <w:rPr>
+                    <w:rFonts w:ascii="Cambria Math" w:eastAsiaTheme="minorEastAsia" w:hAnsi="Cambria Math"/>
+                  </w:rPr>
+                  <m:t>m</m:t>
+                </m:r>
+              </m:e>
+              <m:sup>
+                <m:r>
+                  <w:rPr>
+                    <w:rFonts w:ascii="Cambria Math" w:eastAsiaTheme="minorEastAsia" w:hAnsi="Cambria Math"/>
+                  </w:rPr>
+                  <m:t>3</m:t>
+                </m:r>
+              </m:sup>
+            </m:sSup>
+          </m:den>
+        </m:f>
+      </m:oMath>
+      <w:r>
+        <w:rPr>
+          <w:rFonts w:eastAsiaTheme="minorEastAsia"/>
+        </w:rPr>
+        <w:t xml:space="preserve"> hat, kann man in diesem Fall einfach rechnen:</w:t>
+      </w:r>
+      <w:r>
+        <w:rPr>
+          <w:rFonts w:eastAsiaTheme="minorEastAsia"/>
+        </w:rPr>
+        <w:br/>
+      </w:r>
+      <m:oMath>
+        <m:sSub>
+          <m:sSubPr>
+            <m:ctrlPr>
+              <w:rPr>
+                <w:rFonts w:ascii="Cambria Math" w:eastAsiaTheme="minorEastAsia" w:hAnsi="Cambria Math"/>
+                <w:i/>
+              </w:rPr>
+            </m:ctrlPr>
+          </m:sSubPr>
+          <m:e>
+            <m:r>
+              <w:rPr>
+                <w:rFonts w:ascii="Cambria Math" w:eastAsiaTheme="minorEastAsia" w:hAnsi="Cambria Math"/>
+              </w:rPr>
+              <m:t>ρ</m:t>
+            </m:r>
+          </m:e>
+          <m:sub>
+            <m:r>
+              <w:rPr>
+                <w:rFonts w:ascii="Cambria Math" w:eastAsiaTheme="minorEastAsia" w:hAnsi="Cambria Math"/>
+              </w:rPr>
+              <m:t>abs</m:t>
+            </m:r>
+          </m:sub>
+        </m:sSub>
+        <m:r>
+          <w:rPr>
+            <w:rFonts w:ascii="Cambria Math" w:eastAsiaTheme="minorEastAsia" w:hAnsi="Cambria Math"/>
+          </w:rPr>
+          <m:t>=</m:t>
+        </m:r>
+        <m:r>
+          <w:rPr>
+            <w:rFonts w:ascii="Cambria Math" w:eastAsiaTheme="minorEastAsia" w:hAnsi="Cambria Math"/>
+          </w:rPr>
+          <m:t xml:space="preserve">30,4 </m:t>
+        </m:r>
+        <m:f>
+          <m:fPr>
+            <m:ctrlPr>
+              <w:rPr>
+                <w:rFonts w:ascii="Cambria Math" w:eastAsiaTheme="minorEastAsia" w:hAnsi="Cambria Math"/>
+                <w:i/>
+              </w:rPr>
+            </m:ctrlPr>
+          </m:fPr>
+          <m:num>
+            <m:r>
+              <w:rPr>
+                <w:rFonts w:ascii="Cambria Math" w:eastAsiaTheme="minorEastAsia" w:hAnsi="Cambria Math"/>
+              </w:rPr>
+              <m:t>g</m:t>
+            </m:r>
+          </m:num>
+          <m:den>
+            <m:sSup>
+              <m:sSupPr>
+                <m:ctrlPr>
+                  <w:rPr>
+                    <w:rFonts w:ascii="Cambria Math" w:eastAsiaTheme="minorEastAsia" w:hAnsi="Cambria Math"/>
+                    <w:i/>
+                  </w:rPr>
+                </m:ctrlPr>
+              </m:sSupPr>
+              <m:e>
+                <m:r>
+                  <w:rPr>
+                    <w:rFonts w:ascii="Cambria Math" w:eastAsiaTheme="minorEastAsia" w:hAnsi="Cambria Math"/>
+                  </w:rPr>
+                  <m:t>m</m:t>
+                </m:r>
+              </m:e>
+              <m:sup>
+                <m:r>
+                  <w:rPr>
+                    <w:rFonts w:ascii="Cambria Math" w:eastAsiaTheme="minorEastAsia" w:hAnsi="Cambria Math"/>
+                  </w:rPr>
+                  <m:t>3</m:t>
+                </m:r>
+              </m:sup>
+            </m:sSup>
+          </m:den>
+        </m:f>
+        <m:r>
+          <w:rPr>
+            <w:rFonts w:ascii="Cambria Math" w:eastAsiaTheme="minorEastAsia" w:hAnsi="Cambria Math"/>
+          </w:rPr>
+          <m:t xml:space="preserve"> ∙0,95</m:t>
+        </m:r>
+      </m:oMath>
+      <w:r>
+        <w:rPr>
+          <w:rFonts w:eastAsiaTheme="minorEastAsia"/>
+        </w:rPr>
+        <w:t xml:space="preserve"> </w:t>
+      </w:r>
+      <w:r>
+        <w:rPr>
+          <w:rFonts w:eastAsiaTheme="minorEastAsia"/>
+        </w:rPr>
+        <w:br/>
+        <w:t xml:space="preserve">= 28,88 </w:t>
+      </w:r>
+      <m:oMath>
+        <m:f>
+          <m:fPr>
+            <m:ctrlPr>
+              <w:rPr>
+                <w:rFonts w:ascii="Cambria Math" w:eastAsiaTheme="minorEastAsia" w:hAnsi="Cambria Math"/>
+                <w:i/>
+              </w:rPr>
+            </m:ctrlPr>
+          </m:fPr>
+          <m:num>
+            <m:r>
+              <w:rPr>
+                <w:rFonts w:ascii="Cambria Math" w:eastAsiaTheme="minorEastAsia" w:hAnsi="Cambria Math"/>
+              </w:rPr>
+              <m:t>g</m:t>
+            </m:r>
+          </m:num>
+          <m:den>
+            <m:sSup>
+              <m:sSupPr>
+                <m:ctrlPr>
+                  <w:rPr>
+                    <w:rFonts w:ascii="Cambria Math" w:eastAsiaTheme="minorEastAsia" w:hAnsi="Cambria Math"/>
+                    <w:i/>
+                  </w:rPr>
+                </m:ctrlPr>
+              </m:sSupPr>
+              <m:e>
+                <m:r>
+                  <w:rPr>
+                    <w:rFonts w:ascii="Cambria Math" w:eastAsiaTheme="minorEastAsia" w:hAnsi="Cambria Math"/>
+                  </w:rPr>
+                  <m:t>m</m:t>
+                </m:r>
+              </m:e>
+              <m:sup>
+                <m:r>
+                  <w:rPr>
+                    <w:rFonts w:ascii="Cambria Math" w:eastAsiaTheme="minorEastAsia" w:hAnsi="Cambria Math"/>
+                  </w:rPr>
+                  <m:t>3</m:t>
+                </m:r>
+              </m:sup>
+            </m:sSup>
+          </m:den>
+        </m:f>
+      </m:oMath>
+    </w:p>
+    <w:p>
+      <w:pPr>
+        <w:pStyle w:val="TextKL"/>
+        <w:rPr>
+          <w:rFonts w:eastAsiaTheme="minorEastAsia"/>
+        </w:rPr>
+      </w:pPr>
+      <w:r>
+        <w:t xml:space="preserve">Das entspricht also einer Abweichung von ungefähr 2,4 %. Nun wird die Luft durch das Rohr in den Keller </w:t>
+      </w:r>
+      <w:r>
+        <w:t>eingeleitet</w:t>
+      </w:r>
+      <w:r>
+        <w:t xml:space="preserve"> und </w:t>
+      </w:r>
+      <w:r>
+        <w:t xml:space="preserve">kommt durch den Schlauch des Wärmetauschers. Die maximale Luftfeuchte </w:t>
+      </w:r>
+      <m:oMath>
+        <m:sSub>
+          <m:sSubPr>
+            <m:ctrlPr>
+              <w:rPr>
+                <w:rFonts w:ascii="Cambria Math" w:hAnsi="Cambria Math"/>
+                <w:i/>
+              </w:rPr>
+            </m:ctrlPr>
+          </m:sSubPr>
+          <m:e>
+            <m:r>
+              <w:rPr>
+                <w:rFonts w:ascii="Cambria Math" w:hAnsi="Cambria Math"/>
+              </w:rPr>
+              <m:t>φ</m:t>
+            </m:r>
+          </m:e>
+          <m:sub>
+            <m:r>
+              <w:rPr>
+                <w:rFonts w:ascii="Cambria Math" w:hAnsi="Cambria Math"/>
+              </w:rPr>
+              <m:t>max</m:t>
+            </m:r>
+          </m:sub>
+        </m:sSub>
+      </m:oMath>
+      <w:r>
+        <w:rPr>
+          <w:rFonts w:eastAsiaTheme="minorEastAsia"/>
+        </w:rPr>
+        <w:t xml:space="preserve"> kann man ebenfalls aus dem Diagramm ablesen.</w:t>
+      </w:r>
+      <w:r>
+        <w:rPr>
+          <w:rFonts w:eastAsiaTheme="minorEastAsia"/>
+        </w:rPr>
+        <w:br/>
+      </w:r>
+      <m:oMath>
+        <m:sSub>
+          <m:sSubPr>
+            <m:ctrlPr>
+              <w:rPr>
+                <w:rFonts w:ascii="Cambria Math" w:hAnsi="Cambria Math"/>
+                <w:i/>
+              </w:rPr>
+            </m:ctrlPr>
+          </m:sSubPr>
+          <m:e>
+            <m:r>
+              <w:rPr>
+                <w:rFonts w:ascii="Cambria Math" w:hAnsi="Cambria Math"/>
+              </w:rPr>
+              <m:t>φ</m:t>
+            </m:r>
+          </m:e>
+          <m:sub>
+            <m:r>
+              <w:rPr>
+                <w:rFonts w:ascii="Cambria Math" w:hAnsi="Cambria Math"/>
+              </w:rPr>
+              <m:t>max</m:t>
+            </m:r>
+          </m:sub>
+        </m:sSub>
+        <m:r>
+          <w:rPr>
+            <w:rFonts w:ascii="Cambria Math" w:hAnsi="Cambria Math"/>
+          </w:rPr>
+          <m:t xml:space="preserve">=12,8 </m:t>
+        </m:r>
+        <m:f>
+          <m:fPr>
+            <m:ctrlPr>
+              <w:rPr>
+                <w:rFonts w:ascii="Cambria Math" w:eastAsiaTheme="minorEastAsia" w:hAnsi="Cambria Math"/>
+                <w:i/>
+              </w:rPr>
+            </m:ctrlPr>
+          </m:fPr>
+          <m:num>
+            <m:r>
+              <w:rPr>
+                <w:rFonts w:ascii="Cambria Math" w:eastAsiaTheme="minorEastAsia" w:hAnsi="Cambria Math"/>
+              </w:rPr>
+              <m:t>g</m:t>
+            </m:r>
+          </m:num>
+          <m:den>
+            <m:sSup>
+              <m:sSupPr>
+                <m:ctrlPr>
+                  <w:rPr>
+                    <w:rFonts w:ascii="Cambria Math" w:eastAsiaTheme="minorEastAsia" w:hAnsi="Cambria Math"/>
+                    <w:i/>
+                  </w:rPr>
+                </m:ctrlPr>
+              </m:sSupPr>
+              <m:e>
+                <m:r>
+                  <w:rPr>
+                    <w:rFonts w:ascii="Cambria Math" w:eastAsiaTheme="minorEastAsia" w:hAnsi="Cambria Math"/>
+                  </w:rPr>
+                  <m:t>m</m:t>
+                </m:r>
+              </m:e>
+              <m:sup>
+                <m:r>
+                  <w:rPr>
+                    <w:rFonts w:ascii="Cambria Math" w:eastAsiaTheme="minorEastAsia" w:hAnsi="Cambria Math"/>
+                  </w:rPr>
+                  <m:t>3</m:t>
+                </m:r>
+              </m:sup>
+            </m:sSup>
+          </m:den>
+        </m:f>
+      </m:oMath>
+      <w:r>
+        <w:rPr>
+          <w:rFonts w:eastAsiaTheme="minorEastAsia"/>
+        </w:rPr>
+        <w:t xml:space="preserve">  (Bei </w:t>
+      </w:r>
+      <m:oMath>
+        <m:r>
+          <w:rPr>
+            <w:rFonts w:ascii="Cambria Math" w:eastAsiaTheme="minorEastAsia" w:hAnsi="Cambria Math"/>
+          </w:rPr>
+          <m:t>ϑ</m:t>
+        </m:r>
+        <m:r>
+          <w:rPr>
+            <w:rFonts w:ascii="Cambria Math" w:eastAsiaTheme="minorEastAsia" w:hAnsi="Cambria Math"/>
+          </w:rPr>
+          <m:t>=15</m:t>
+        </m:r>
+        <m:r>
+          <w:rPr>
+            <w:rFonts w:ascii="Cambria Math" w:eastAsiaTheme="minorEastAsia" w:hAnsi="Cambria Math"/>
+          </w:rPr>
+          <m:t xml:space="preserve"> </m:t>
+        </m:r>
+        <m:r>
+          <w:rPr>
+            <w:rFonts w:ascii="Cambria Math" w:eastAsiaTheme="minorEastAsia" w:hAnsi="Cambria Math"/>
+          </w:rPr>
+          <m:t>°C</m:t>
+        </m:r>
+      </m:oMath>
+      <w:r>
+        <w:rPr>
+          <w:rFonts w:eastAsiaTheme="minorEastAsia"/>
+        </w:rPr>
+        <w:t>)</w:t>
+      </w:r>
+    </w:p>
+    <w:p>
+      <w:pPr>
+        <w:pStyle w:val="TextKL"/>
+      </w:pPr>
+      <w:r>
+        <w:rPr>
+          <w:rFonts w:eastAsiaTheme="minorEastAsia"/>
+        </w:rPr>
+        <w:t xml:space="preserve">Die absolute Luftfeuchte der Außenluft ist also um 16,08 </w:t>
+      </w:r>
+      <m:oMath>
+        <m:f>
+          <m:fPr>
+            <m:ctrlPr>
+              <w:rPr>
+                <w:rFonts w:ascii="Cambria Math" w:eastAsiaTheme="minorEastAsia" w:hAnsi="Cambria Math"/>
+                <w:i/>
+              </w:rPr>
+            </m:ctrlPr>
+          </m:fPr>
+          <m:num>
+            <m:r>
+              <w:rPr>
+                <w:rFonts w:ascii="Cambria Math" w:eastAsiaTheme="minorEastAsia" w:hAnsi="Cambria Math"/>
+              </w:rPr>
+              <m:t>g</m:t>
+            </m:r>
+          </m:num>
+          <m:den>
+            <m:sSup>
+              <m:sSupPr>
+                <m:ctrlPr>
+                  <w:rPr>
+                    <w:rFonts w:ascii="Cambria Math" w:eastAsiaTheme="minorEastAsia" w:hAnsi="Cambria Math"/>
+                    <w:i/>
+                  </w:rPr>
+                </m:ctrlPr>
+              </m:sSupPr>
+              <m:e>
+                <m:r>
+                  <w:rPr>
+                    <w:rFonts w:ascii="Cambria Math" w:eastAsiaTheme="minorEastAsia" w:hAnsi="Cambria Math"/>
+                  </w:rPr>
+                  <m:t>m</m:t>
+                </m:r>
+              </m:e>
+              <m:sup>
+                <m:r>
+                  <w:rPr>
+                    <w:rFonts w:ascii="Cambria Math" w:eastAsiaTheme="minorEastAsia" w:hAnsi="Cambria Math"/>
+                  </w:rPr>
+                  <m:t>3</m:t>
+                </m:r>
+              </m:sup>
+            </m:sSup>
+          </m:den>
+        </m:f>
+      </m:oMath>
+      <w:r>
+        <w:rPr>
+          <w:rFonts w:eastAsiaTheme="minorEastAsia"/>
+        </w:rPr>
+        <w:t xml:space="preserve">  </w:t>
+      </w:r>
+      <w:r>
+        <w:rPr>
+          <w:rFonts w:eastAsiaTheme="minorEastAsia"/>
+        </w:rPr>
+        <w:t xml:space="preserve">größer als die maximale Luftfeuchte der Luft am Schlauch. Dadurch kommt es am Schlauch zum Taupunkt und die Luft verliert, unter idealen Bedingungen, </w:t>
+      </w:r>
+      <w:r>
+        <w:rPr>
+          <w:rFonts w:eastAsiaTheme="minorEastAsia"/>
+        </w:rPr>
+        <w:t xml:space="preserve">16,08 </w:t>
+      </w:r>
+      <m:oMath>
+        <m:f>
+          <m:fPr>
+            <m:ctrlPr>
+              <w:rPr>
+                <w:rFonts w:ascii="Cambria Math" w:eastAsiaTheme="minorEastAsia" w:hAnsi="Cambria Math"/>
+                <w:i/>
+              </w:rPr>
+            </m:ctrlPr>
+          </m:fPr>
+          <m:num>
+            <m:r>
+              <w:rPr>
+                <w:rFonts w:ascii="Cambria Math" w:eastAsiaTheme="minorEastAsia" w:hAnsi="Cambria Math"/>
+              </w:rPr>
+              <m:t>g</m:t>
+            </m:r>
+          </m:num>
+          <m:den>
+            <m:sSup>
+              <m:sSupPr>
+                <m:ctrlPr>
+                  <w:rPr>
+                    <w:rFonts w:ascii="Cambria Math" w:eastAsiaTheme="minorEastAsia" w:hAnsi="Cambria Math"/>
+                    <w:i/>
+                  </w:rPr>
+                </m:ctrlPr>
+              </m:sSupPr>
+              <m:e>
+                <m:r>
+                  <w:rPr>
+                    <w:rFonts w:ascii="Cambria Math" w:eastAsiaTheme="minorEastAsia" w:hAnsi="Cambria Math"/>
+                  </w:rPr>
+                  <m:t>m</m:t>
+                </m:r>
+              </m:e>
+              <m:sup>
+                <m:r>
+                  <w:rPr>
+                    <w:rFonts w:ascii="Cambria Math" w:eastAsiaTheme="minorEastAsia" w:hAnsi="Cambria Math"/>
+                  </w:rPr>
+                  <m:t>3</m:t>
+                </m:r>
+              </m:sup>
+            </m:sSup>
+          </m:den>
+        </m:f>
+      </m:oMath>
+      <w:r>
+        <w:rPr>
+          <w:rFonts w:eastAsiaTheme="minorEastAsia"/>
+        </w:rPr>
+        <w:t xml:space="preserve"> </w:t>
+      </w:r>
+      <w:r>
+        <w:rPr>
+          <w:rFonts w:eastAsiaTheme="minorEastAsia"/>
+        </w:rPr>
+        <w:t>an Wasserdampf.</w:t>
+      </w:r>
+      <w:r>
+        <w:rPr>
+          <w:rFonts w:eastAsiaTheme="minorEastAsia"/>
+        </w:rPr>
+        <w:t xml:space="preserve"> </w:t>
+      </w:r>
       <w:bookmarkStart w:id="0" w:name="_GoBack"/>
       <w:bookmarkEnd w:id="0"/>
-    </w:p>
-    <w:p>
-      <w:pPr>
-        <w:pStyle w:val="TextKL"/>
-      </w:pPr>
+      <w:r>
+        <w:rPr>
+          <w:rFonts w:eastAsiaTheme="minorEastAsia"/>
+        </w:rPr>
+        <w:t xml:space="preserve"> </w:t>
+      </w:r>
     </w:p>
     <w:sectPr>
       <w:footerReference w:type="default" r:id="rId9"/>
@@ -4010,7 +5053,9 @@
   <w:rsids>
     <w:rsidRoot w:val="00A31076"/>
     <w:rsid w:val="00605D2B"/>
+    <w:rsid w:val="008E0AC4"/>
     <w:rsid w:val="00A31076"/>
+    <w:rsid w:val="00C74EE4"/>
   </w:rsids>
   <m:mathPr>
     <m:mathFont m:val="Cambria Math"/>
@@ -4459,7 +5504,7 @@
     <w:basedOn w:val="DefaultParagraphFont"/>
     <w:uiPriority w:val="99"/>
     <w:semiHidden/>
-    <w:rsid w:val="00A31076"/>
+    <w:rsid w:val="00C74EE4"/>
     <w:rPr>
       <w:color w:val="808080"/>
     </w:rPr>
@@ -4813,7 +5858,7 @@
 </file>
 
 <file path=customXml/itemProps1.xml><?xml version="1.0" encoding="utf-8"?>
-<ds:datastoreItem xmlns:ds="http://schemas.openxmlformats.org/officeDocument/2006/customXml" ds:itemID="{8A4AA563-AD39-4101-AB5F-33D112A61F8C}">
+<ds:datastoreItem xmlns:ds="http://schemas.openxmlformats.org/officeDocument/2006/customXml" ds:itemID="{707BF3CB-3B57-45C2-B019-437A9C11CF05}">
   <ds:schemaRefs>
     <ds:schemaRef ds:uri="http://schemas.openxmlformats.org/officeDocument/2006/bibliography"/>
   </ds:schemaRefs>

</xml_diff>

<commit_message>
Woche 15 28.11.2021 - 5.12.2021
</commit_message>
<xml_diff>
--- a/Hauptteil.docx
+++ b/Hauptteil.docx
@@ -1729,14 +1729,27 @@
       <w:r>
         <w:t xml:space="preserve">Abbildung </w:t>
       </w:r>
-      <w:fldSimple w:instr=" SEQ Abbildung \* ARABIC ">
-        <w:r>
-          <w:rPr>
-            <w:noProof/>
-          </w:rPr>
-          <w:t>1</w:t>
-        </w:r>
-      </w:fldSimple>
+      <w:r>
+        <w:fldChar w:fldCharType="begin"/>
+      </w:r>
+      <w:r>
+        <w:instrText xml:space="preserve"> SEQ Abbildung \* ARABIC </w:instrText>
+      </w:r>
+      <w:r>
+        <w:fldChar w:fldCharType="separate"/>
+      </w:r>
+      <w:r>
+        <w:rPr>
+          <w:noProof/>
+        </w:rPr>
+        <w:t>1</w:t>
+      </w:r>
+      <w:r>
+        <w:rPr>
+          <w:noProof/>
+        </w:rPr>
+        <w:fldChar w:fldCharType="end"/>
+      </w:r>
       <w:sdt>
         <w:sdtPr>
           <w:id w:val="490682520"/>
@@ -2075,13 +2088,7 @@
               <w:rPr>
                 <w:rFonts w:ascii="Cambria Math" w:eastAsiaTheme="minorEastAsia" w:hAnsi="Cambria Math"/>
               </w:rPr>
-              <m:t>1,06</m:t>
-            </m:r>
-            <m:r>
-              <w:rPr>
-                <w:rFonts w:ascii="Cambria Math" w:eastAsiaTheme="minorEastAsia" w:hAnsi="Cambria Math"/>
-              </w:rPr>
-              <m:t>5</m:t>
+              <m:t>1,065</m:t>
             </m:r>
           </m:e>
           <m:sup>
@@ -2129,13 +2136,7 @@
           <w:rPr>
             <w:rFonts w:ascii="Cambria Math" w:eastAsiaTheme="minorEastAsia" w:hAnsi="Cambria Math"/>
           </w:rPr>
-          <m:t xml:space="preserve"> </m:t>
-        </m:r>
-        <m:r>
-          <w:rPr>
-            <w:rFonts w:ascii="Cambria Math" w:eastAsiaTheme="minorEastAsia" w:hAnsi="Cambria Math"/>
-          </w:rPr>
-          <m:t>{-20≤Temperatur≤35}</m:t>
+          <m:t xml:space="preserve"> {-20≤Temperatur≤35}</m:t>
         </m:r>
       </m:oMath>
       <w:r>
@@ -2540,7 +2541,10 @@
         <w:sym w:font="Wingdings" w:char="F0E0"/>
       </w:r>
       <w:r>
-        <w:t xml:space="preserve"> Temperatur Innen   = 18°C</w:t>
+        <w:t xml:space="preserve"> Temperatur Innen   = 20</w:t>
+      </w:r>
+      <w:r>
+        <w:t>°C</w:t>
       </w:r>
       <w:r>
         <w:t xml:space="preserve">                   </w:t>
@@ -2984,6 +2988,12 @@
           <w:rPr>
             <w:rFonts w:ascii="Cambria Math" w:eastAsiaTheme="minorEastAsia" w:hAnsi="Cambria Math"/>
           </w:rPr>
+          <m:t>∙</m:t>
+        </m:r>
+        <m:r>
+          <w:rPr>
+            <w:rFonts w:ascii="Cambria Math" w:eastAsiaTheme="minorEastAsia" w:hAnsi="Cambria Math"/>
+          </w:rPr>
           <m:t xml:space="preserve"> </m:t>
         </m:r>
         <m:sSub>
@@ -3066,6 +3076,9 @@
             </m:sub>
           </m:sSub>
           <m:r>
+            <m:rPr>
+              <m:sty m:val="p"/>
+            </m:rPr>
             <w:rPr>
               <w:rFonts w:ascii="Cambria Math" w:eastAsiaTheme="minorEastAsia" w:hAnsi="Cambria Math"/>
             </w:rPr>
@@ -3192,13 +3205,7 @@
             <w:rPr>
               <w:rFonts w:ascii="Cambria Math" w:eastAsiaTheme="minorEastAsia" w:hAnsi="Cambria Math"/>
             </w:rPr>
-            <m:t>=4,75</m:t>
-          </m:r>
-          <m:r>
-            <w:rPr>
-              <w:rFonts w:ascii="Cambria Math" w:eastAsiaTheme="minorEastAsia" w:hAnsi="Cambria Math"/>
-            </w:rPr>
-            <m:t xml:space="preserve"> </m:t>
+            <m:t xml:space="preserve">=4,75 </m:t>
           </m:r>
           <m:f>
             <m:fPr>
@@ -3282,15 +3289,12 @@
             <w:rPr>
               <w:rFonts w:ascii="Cambria Math" w:eastAsiaTheme="minorEastAsia" w:hAnsi="Cambria Math"/>
             </w:rPr>
-            <m:t xml:space="preserve"> ∙0.9</m:t>
+            <m:t xml:space="preserve"> ∙0.95</m:t>
           </m:r>
           <m:r>
-            <w:rPr>
-              <w:rFonts w:ascii="Cambria Math" w:eastAsiaTheme="minorEastAsia" w:hAnsi="Cambria Math"/>
-            </w:rPr>
-            <m:t>5</m:t>
-          </m:r>
-          <m:r>
+            <m:rPr>
+              <m:sty m:val="p"/>
+            </m:rPr>
             <w:rPr>
               <w:rFonts w:eastAsiaTheme="minorEastAsia"/>
             </w:rPr>
@@ -3470,13 +3474,7 @@
           <w:rPr>
             <w:rFonts w:ascii="Cambria Math" w:eastAsiaTheme="minorEastAsia" w:hAnsi="Cambria Math"/>
           </w:rPr>
-          <m:t>=</m:t>
-        </m:r>
-        <m:r>
-          <w:rPr>
-            <w:rFonts w:ascii="Cambria Math" w:eastAsiaTheme="minorEastAsia" w:hAnsi="Cambria Math"/>
-          </w:rPr>
-          <m:t xml:space="preserve">30,4 </m:t>
+          <m:t xml:space="preserve">=30,4 </m:t>
         </m:r>
         <m:f>
           <m:fPr>
@@ -3743,25 +3741,7 @@
           <w:rPr>
             <w:rFonts w:ascii="Cambria Math" w:eastAsiaTheme="minorEastAsia" w:hAnsi="Cambria Math"/>
           </w:rPr>
-          <m:t>ϑ</m:t>
-        </m:r>
-        <m:r>
-          <w:rPr>
-            <w:rFonts w:ascii="Cambria Math" w:eastAsiaTheme="minorEastAsia" w:hAnsi="Cambria Math"/>
-          </w:rPr>
-          <m:t>=15</m:t>
-        </m:r>
-        <m:r>
-          <w:rPr>
-            <w:rFonts w:ascii="Cambria Math" w:eastAsiaTheme="minorEastAsia" w:hAnsi="Cambria Math"/>
-          </w:rPr>
-          <m:t xml:space="preserve"> </m:t>
-        </m:r>
-        <m:r>
-          <w:rPr>
-            <w:rFonts w:ascii="Cambria Math" w:eastAsiaTheme="minorEastAsia" w:hAnsi="Cambria Math"/>
-          </w:rPr>
-          <m:t>°C</m:t>
+          <m:t>ϑ=15 °C</m:t>
         </m:r>
       </m:oMath>
       <w:r>
@@ -3774,6 +3754,10 @@
     <w:p>
       <w:pPr>
         <w:pStyle w:val="TextKL"/>
+        <w:jc w:val="center"/>
+        <w:rPr>
+          <w:rFonts w:eastAsiaTheme="minorEastAsia"/>
+        </w:rPr>
       </w:pPr>
       <w:r>
         <w:rPr>
@@ -3833,19 +3817,7 @@
         <w:rPr>
           <w:rFonts w:eastAsiaTheme="minorEastAsia"/>
         </w:rPr>
-        <w:t xml:space="preserve">  </w:t>
-      </w:r>
-      <w:r>
-        <w:rPr>
-          <w:rFonts w:eastAsiaTheme="minorEastAsia"/>
-        </w:rPr>
-        <w:t xml:space="preserve">größer als die maximale Luftfeuchte der Luft am Schlauch. Dadurch kommt es am Schlauch zum Taupunkt und die Luft verliert, unter idealen Bedingungen, </w:t>
-      </w:r>
-      <w:r>
-        <w:rPr>
-          <w:rFonts w:eastAsiaTheme="minorEastAsia"/>
-        </w:rPr>
-        <w:t xml:space="preserve">16,08 </w:t>
+        <w:t xml:space="preserve">  größer als die maximale Luftfeuchte der Luft am Schlauch. Dadurch kommt es am Schlauch zum Taupunkt und die Luft verliert, unter idealen Bedingungen, 16,08 </w:t>
       </w:r>
       <m:oMath>
         <m:f>
@@ -3899,28 +3871,488 @@
         <w:rPr>
           <w:rFonts w:eastAsiaTheme="minorEastAsia"/>
         </w:rPr>
+        <w:t xml:space="preserve"> an Wasserdampf.</w:t>
+      </w:r>
+      <w:r>
+        <w:rPr>
+          <w:rFonts w:eastAsiaTheme="minorEastAsia"/>
+        </w:rPr>
         <w:t xml:space="preserve"> </w:t>
       </w:r>
       <w:r>
         <w:rPr>
           <w:rFonts w:eastAsiaTheme="minorEastAsia"/>
         </w:rPr>
-        <w:t>an Wasserdampf.</w:t>
-      </w:r>
-      <w:r>
-        <w:rPr>
-          <w:rFonts w:eastAsiaTheme="minorEastAsia"/>
-        </w:rPr>
         <w:t xml:space="preserve"> </w:t>
+      </w:r>
+      <w:r>
+        <w:rPr>
+          <w:rFonts w:eastAsiaTheme="minorEastAsia"/>
+        </w:rPr>
+        <w:t xml:space="preserve">Danach sollte die einströmende Luft also maximal 12,8 </w:t>
+      </w:r>
+      <m:oMath>
+        <m:f>
+          <m:fPr>
+            <m:ctrlPr>
+              <w:rPr>
+                <w:rFonts w:ascii="Cambria Math" w:eastAsiaTheme="minorEastAsia" w:hAnsi="Cambria Math"/>
+                <w:i/>
+              </w:rPr>
+            </m:ctrlPr>
+          </m:fPr>
+          <m:num>
+            <m:r>
+              <w:rPr>
+                <w:rFonts w:ascii="Cambria Math" w:eastAsiaTheme="minorEastAsia" w:hAnsi="Cambria Math"/>
+              </w:rPr>
+              <m:t>g</m:t>
+            </m:r>
+          </m:num>
+          <m:den>
+            <m:sSup>
+              <m:sSupPr>
+                <m:ctrlPr>
+                  <w:rPr>
+                    <w:rFonts w:ascii="Cambria Math" w:eastAsiaTheme="minorEastAsia" w:hAnsi="Cambria Math"/>
+                    <w:i/>
+                  </w:rPr>
+                </m:ctrlPr>
+              </m:sSupPr>
+              <m:e>
+                <m:r>
+                  <w:rPr>
+                    <w:rFonts w:ascii="Cambria Math" w:eastAsiaTheme="minorEastAsia" w:hAnsi="Cambria Math"/>
+                  </w:rPr>
+                  <m:t>m</m:t>
+                </m:r>
+              </m:e>
+              <m:sup>
+                <m:r>
+                  <w:rPr>
+                    <w:rFonts w:ascii="Cambria Math" w:eastAsiaTheme="minorEastAsia" w:hAnsi="Cambria Math"/>
+                  </w:rPr>
+                  <m:t>3</m:t>
+                </m:r>
+              </m:sup>
+            </m:sSup>
+          </m:den>
+        </m:f>
+      </m:oMath>
+      <w:r>
+        <w:rPr>
+          <w:rFonts w:eastAsiaTheme="minorEastAsia"/>
+        </w:rPr>
+        <w:t xml:space="preserve">  </w:t>
+      </w:r>
+      <w:r>
+        <w:rPr>
+          <w:rFonts w:eastAsiaTheme="minorEastAsia"/>
+        </w:rPr>
+        <w:t xml:space="preserve">absolute Luftfeuchte haben. Im Inneren wird diese Luft dann auf </w:t>
+      </w:r>
+      <w:r>
+        <w:rPr>
+          <w:rFonts w:eastAsiaTheme="minorEastAsia"/>
+        </w:rPr>
+        <w:t>20</w:t>
+      </w:r>
+      <w:r>
+        <w:rPr>
+          <w:rFonts w:eastAsiaTheme="minorEastAsia"/>
+        </w:rPr>
+        <w:t xml:space="preserve"> °C </w:t>
+      </w:r>
+      <w:r>
+        <w:rPr>
+          <w:rFonts w:eastAsiaTheme="minorEastAsia"/>
+        </w:rPr>
+        <w:t xml:space="preserve">erwärmt, was </w:t>
+      </w:r>
+      <w:r>
+        <w:rPr>
+          <w:rFonts w:eastAsiaTheme="minorEastAsia"/>
+        </w:rPr>
+        <w:t xml:space="preserve">einer maximalen Luftfeuchte von 17,3 </w:t>
+      </w:r>
+      <m:oMath>
+        <m:f>
+          <m:fPr>
+            <m:ctrlPr>
+              <w:rPr>
+                <w:rFonts w:ascii="Cambria Math" w:eastAsiaTheme="minorEastAsia" w:hAnsi="Cambria Math"/>
+                <w:i/>
+              </w:rPr>
+            </m:ctrlPr>
+          </m:fPr>
+          <m:num>
+            <m:r>
+              <w:rPr>
+                <w:rFonts w:ascii="Cambria Math" w:eastAsiaTheme="minorEastAsia" w:hAnsi="Cambria Math"/>
+              </w:rPr>
+              <m:t>g</m:t>
+            </m:r>
+          </m:num>
+          <m:den>
+            <m:sSup>
+              <m:sSupPr>
+                <m:ctrlPr>
+                  <w:rPr>
+                    <w:rFonts w:ascii="Cambria Math" w:eastAsiaTheme="minorEastAsia" w:hAnsi="Cambria Math"/>
+                    <w:i/>
+                  </w:rPr>
+                </m:ctrlPr>
+              </m:sSupPr>
+              <m:e>
+                <m:r>
+                  <w:rPr>
+                    <w:rFonts w:ascii="Cambria Math" w:eastAsiaTheme="minorEastAsia" w:hAnsi="Cambria Math"/>
+                  </w:rPr>
+                  <m:t>m</m:t>
+                </m:r>
+              </m:e>
+              <m:sup>
+                <m:r>
+                  <w:rPr>
+                    <w:rFonts w:ascii="Cambria Math" w:eastAsiaTheme="minorEastAsia" w:hAnsi="Cambria Math"/>
+                  </w:rPr>
+                  <m:t>3</m:t>
+                </m:r>
+              </m:sup>
+            </m:sSup>
+          </m:den>
+        </m:f>
+      </m:oMath>
+      <w:r>
+        <w:rPr>
+          <w:rFonts w:eastAsiaTheme="minorEastAsia"/>
+        </w:rPr>
+        <w:t xml:space="preserve">. </w:t>
+      </w:r>
+      <w:r>
+        <w:rPr>
+          <w:rFonts w:eastAsiaTheme="minorEastAsia"/>
+        </w:rPr>
+        <w:br/>
+      </w:r>
+      <m:oMathPara>
+        <m:oMath>
+          <m:sSub>
+            <m:sSubPr>
+              <m:ctrlPr>
+                <w:rPr>
+                  <w:rFonts w:ascii="Cambria Math" w:eastAsiaTheme="minorEastAsia" w:hAnsi="Cambria Math"/>
+                  <w:i/>
+                </w:rPr>
+              </m:ctrlPr>
+            </m:sSubPr>
+            <m:e>
+              <m:r>
+                <w:rPr>
+                  <w:rFonts w:ascii="Cambria Math" w:eastAsiaTheme="minorEastAsia" w:hAnsi="Cambria Math"/>
+                </w:rPr>
+                <m:t>φ</m:t>
+              </m:r>
+            </m:e>
+            <m:sub>
+              <m:r>
+                <w:rPr>
+                  <w:rFonts w:ascii="Cambria Math" w:eastAsiaTheme="minorEastAsia" w:hAnsi="Cambria Math"/>
+                </w:rPr>
+                <m:t>Innenluft</m:t>
+              </m:r>
+            </m:sub>
+          </m:sSub>
+          <m:r>
+            <w:rPr>
+              <w:rFonts w:ascii="Cambria Math" w:eastAsiaTheme="minorEastAsia" w:hAnsi="Cambria Math"/>
+            </w:rPr>
+            <m:t xml:space="preserve">= </m:t>
+          </m:r>
+          <m:f>
+            <m:fPr>
+              <m:ctrlPr>
+                <w:rPr>
+                  <w:rFonts w:ascii="Cambria Math" w:eastAsiaTheme="minorEastAsia" w:hAnsi="Cambria Math"/>
+                  <w:i/>
+                </w:rPr>
+              </m:ctrlPr>
+            </m:fPr>
+            <m:num>
+              <m:sSub>
+                <m:sSubPr>
+                  <m:ctrlPr>
+                    <w:rPr>
+                      <w:rFonts w:ascii="Cambria Math" w:eastAsiaTheme="minorEastAsia" w:hAnsi="Cambria Math"/>
+                      <w:i/>
+                    </w:rPr>
+                  </m:ctrlPr>
+                </m:sSubPr>
+                <m:e>
+                  <m:r>
+                    <w:rPr>
+                      <w:rFonts w:ascii="Cambria Math" w:eastAsiaTheme="minorEastAsia" w:hAnsi="Cambria Math"/>
+                    </w:rPr>
+                    <m:t>ρ</m:t>
+                  </m:r>
+                </m:e>
+                <m:sub>
+                  <m:r>
+                    <w:rPr>
+                      <w:rFonts w:ascii="Cambria Math" w:eastAsiaTheme="minorEastAsia" w:hAnsi="Cambria Math"/>
+                    </w:rPr>
+                    <m:t>abs</m:t>
+                  </m:r>
+                </m:sub>
+              </m:sSub>
+            </m:num>
+            <m:den>
+              <m:sSub>
+                <m:sSubPr>
+                  <m:ctrlPr>
+                    <w:rPr>
+                      <w:rFonts w:ascii="Cambria Math" w:eastAsiaTheme="minorEastAsia" w:hAnsi="Cambria Math"/>
+                      <w:i/>
+                    </w:rPr>
+                  </m:ctrlPr>
+                </m:sSubPr>
+                <m:e>
+                  <m:r>
+                    <w:rPr>
+                      <w:rFonts w:ascii="Cambria Math" w:eastAsiaTheme="minorEastAsia" w:hAnsi="Cambria Math"/>
+                    </w:rPr>
+                    <m:t>ρ</m:t>
+                  </m:r>
+                </m:e>
+                <m:sub>
+                  <m:r>
+                    <w:rPr>
+                      <w:rFonts w:ascii="Cambria Math" w:eastAsiaTheme="minorEastAsia" w:hAnsi="Cambria Math"/>
+                    </w:rPr>
+                    <m:t>max</m:t>
+                  </m:r>
+                </m:sub>
+              </m:sSub>
+            </m:den>
+          </m:f>
+          <m:r>
+            <w:rPr>
+              <w:rFonts w:eastAsiaTheme="minorEastAsia"/>
+            </w:rPr>
+            <w:br/>
+          </m:r>
+          <m:sSub>
+            <m:sSubPr>
+              <m:ctrlPr>
+                <w:rPr>
+                  <w:rFonts w:ascii="Cambria Math" w:eastAsiaTheme="minorEastAsia" w:hAnsi="Cambria Math"/>
+                  <w:i/>
+                </w:rPr>
+              </m:ctrlPr>
+            </m:sSubPr>
+            <m:e>
+              <m:r>
+                <w:rPr>
+                  <w:rFonts w:ascii="Cambria Math" w:eastAsiaTheme="minorEastAsia" w:hAnsi="Cambria Math"/>
+                </w:rPr>
+                <m:t>φ</m:t>
+              </m:r>
+            </m:e>
+            <m:sub>
+              <m:r>
+                <w:rPr>
+                  <w:rFonts w:ascii="Cambria Math" w:eastAsiaTheme="minorEastAsia" w:hAnsi="Cambria Math"/>
+                </w:rPr>
+                <m:t>Innenluft</m:t>
+              </m:r>
+            </m:sub>
+          </m:sSub>
+          <m:r>
+            <w:rPr>
+              <w:rFonts w:ascii="Cambria Math" w:eastAsiaTheme="minorEastAsia" w:hAnsi="Cambria Math"/>
+            </w:rPr>
+            <m:t xml:space="preserve">= </m:t>
+          </m:r>
+          <m:f>
+            <m:fPr>
+              <m:ctrlPr>
+                <w:rPr>
+                  <w:rFonts w:ascii="Cambria Math" w:eastAsiaTheme="minorEastAsia" w:hAnsi="Cambria Math"/>
+                  <w:i/>
+                </w:rPr>
+              </m:ctrlPr>
+            </m:fPr>
+            <m:num>
+              <m:r>
+                <w:rPr>
+                  <w:rFonts w:ascii="Cambria Math" w:eastAsiaTheme="minorEastAsia" w:hAnsi="Cambria Math"/>
+                </w:rPr>
+                <m:t xml:space="preserve">12,8 </m:t>
+              </m:r>
+              <m:f>
+                <m:fPr>
+                  <m:ctrlPr>
+                    <w:rPr>
+                      <w:rFonts w:ascii="Cambria Math" w:eastAsiaTheme="minorEastAsia" w:hAnsi="Cambria Math"/>
+                      <w:i/>
+                    </w:rPr>
+                  </m:ctrlPr>
+                </m:fPr>
+                <m:num>
+                  <m:r>
+                    <w:rPr>
+                      <w:rFonts w:ascii="Cambria Math" w:eastAsiaTheme="minorEastAsia" w:hAnsi="Cambria Math"/>
+                    </w:rPr>
+                    <m:t>g</m:t>
+                  </m:r>
+                </m:num>
+                <m:den>
+                  <m:sSup>
+                    <m:sSupPr>
+                      <m:ctrlPr>
+                        <w:rPr>
+                          <w:rFonts w:ascii="Cambria Math" w:eastAsiaTheme="minorEastAsia" w:hAnsi="Cambria Math"/>
+                          <w:i/>
+                        </w:rPr>
+                      </m:ctrlPr>
+                    </m:sSupPr>
+                    <m:e>
+                      <m:r>
+                        <w:rPr>
+                          <w:rFonts w:ascii="Cambria Math" w:eastAsiaTheme="minorEastAsia" w:hAnsi="Cambria Math"/>
+                        </w:rPr>
+                        <m:t>m</m:t>
+                      </m:r>
+                    </m:e>
+                    <m:sup>
+                      <m:r>
+                        <w:rPr>
+                          <w:rFonts w:ascii="Cambria Math" w:eastAsiaTheme="minorEastAsia" w:hAnsi="Cambria Math"/>
+                        </w:rPr>
+                        <m:t>3</m:t>
+                      </m:r>
+                    </m:sup>
+                  </m:sSup>
+                </m:den>
+              </m:f>
+            </m:num>
+            <m:den>
+              <m:r>
+                <w:rPr>
+                  <w:rFonts w:ascii="Cambria Math" w:eastAsiaTheme="minorEastAsia" w:hAnsi="Cambria Math"/>
+                </w:rPr>
+                <m:t xml:space="preserve">17,3 </m:t>
+              </m:r>
+              <m:f>
+                <m:fPr>
+                  <m:ctrlPr>
+                    <w:rPr>
+                      <w:rFonts w:ascii="Cambria Math" w:eastAsiaTheme="minorEastAsia" w:hAnsi="Cambria Math"/>
+                      <w:i/>
+                    </w:rPr>
+                  </m:ctrlPr>
+                </m:fPr>
+                <m:num>
+                  <m:r>
+                    <w:rPr>
+                      <w:rFonts w:ascii="Cambria Math" w:eastAsiaTheme="minorEastAsia" w:hAnsi="Cambria Math"/>
+                    </w:rPr>
+                    <m:t>g</m:t>
+                  </m:r>
+                </m:num>
+                <m:den>
+                  <m:sSup>
+                    <m:sSupPr>
+                      <m:ctrlPr>
+                        <w:rPr>
+                          <w:rFonts w:ascii="Cambria Math" w:eastAsiaTheme="minorEastAsia" w:hAnsi="Cambria Math"/>
+                          <w:i/>
+                        </w:rPr>
+                      </m:ctrlPr>
+                    </m:sSupPr>
+                    <m:e>
+                      <m:r>
+                        <w:rPr>
+                          <w:rFonts w:ascii="Cambria Math" w:eastAsiaTheme="minorEastAsia" w:hAnsi="Cambria Math"/>
+                        </w:rPr>
+                        <m:t>m</m:t>
+                      </m:r>
+                    </m:e>
+                    <m:sup>
+                      <m:r>
+                        <w:rPr>
+                          <w:rFonts w:ascii="Cambria Math" w:eastAsiaTheme="minorEastAsia" w:hAnsi="Cambria Math"/>
+                        </w:rPr>
+                        <m:t>3</m:t>
+                      </m:r>
+                    </m:sup>
+                  </m:sSup>
+                </m:den>
+              </m:f>
+            </m:den>
+          </m:f>
+          <m:r>
+            <w:rPr>
+              <w:rFonts w:ascii="Cambria Math" w:eastAsiaTheme="minorEastAsia" w:hAnsi="Cambria Math"/>
+            </w:rPr>
+            <m:t>=</m:t>
+          </m:r>
+          <m:r>
+            <w:rPr>
+              <w:rFonts w:ascii="Cambria Math" w:eastAsiaTheme="minorEastAsia" w:hAnsi="Cambria Math"/>
+            </w:rPr>
+            <m:t>0,74</m:t>
+          </m:r>
+          <m:r>
+            <w:rPr>
+              <w:rFonts w:ascii="Cambria Math" w:eastAsiaTheme="minorEastAsia" w:hAnsi="Cambria Math"/>
+            </w:rPr>
+            <m:t>=</m:t>
+          </m:r>
+        </m:oMath>
+      </m:oMathPara>
+      <w:r>
+        <w:rPr>
+          <w:rFonts w:eastAsiaTheme="minorEastAsia"/>
+        </w:rPr>
+        <w:t xml:space="preserve"> </w:t>
+      </w:r>
+      <w:r>
+        <w:rPr>
+          <w:rFonts w:eastAsiaTheme="minorEastAsia"/>
+          <w:u w:val="double"/>
+        </w:rPr>
+        <w:t>74 %</w:t>
+      </w:r>
+    </w:p>
+    <w:p>
+      <w:pPr>
+        <w:pStyle w:val="TextKL"/>
+        <w:rPr>
+          <w:rFonts w:eastAsiaTheme="minorEastAsia"/>
+        </w:rPr>
+      </w:pPr>
+      <w:r>
+        <w:rPr>
+          <w:rFonts w:eastAsiaTheme="minorEastAsia"/>
+        </w:rPr>
+        <w:lastRenderedPageBreak/>
+        <w:t xml:space="preserve"> </w:t>
+      </w:r>
+      <w:r>
+        <w:rPr>
+          <w:rFonts w:eastAsiaTheme="minorEastAsia"/>
+        </w:rPr>
+        <w:t>Die Innenluft erreicht den T</w:t>
+      </w:r>
+      <w:r>
+        <w:rPr>
+          <w:rFonts w:eastAsiaTheme="minorEastAsia"/>
+        </w:rPr>
+        <w:t>aupunkt also nicht, da die Luft nur zu 74% gesättigt ist.</w:t>
       </w:r>
       <w:bookmarkStart w:id="0" w:name="_GoBack"/>
       <w:bookmarkEnd w:id="0"/>
-      <w:r>
-        <w:rPr>
-          <w:rFonts w:eastAsiaTheme="minorEastAsia"/>
-        </w:rPr>
-        <w:t xml:space="preserve"> </w:t>
-      </w:r>
     </w:p>
     <w:sectPr>
       <w:footerReference w:type="default" r:id="rId9"/>
@@ -3993,7 +4425,7 @@
           <w:rPr>
             <w:noProof/>
           </w:rPr>
-          <w:t>8</w:t>
+          <w:t>9</w:t>
         </w:r>
         <w:r>
           <w:rPr>
@@ -4978,547 +5410,6 @@
 </w:styles>
 </file>
 
-<file path=word/glossary/document.xml><?xml version="1.0" encoding="utf-8"?>
-<w:glossaryDocument xmlns:wpc="http://schemas.microsoft.com/office/word/2010/wordprocessingCanvas" xmlns:cx="http://schemas.microsoft.com/office/drawing/2014/chartex" xmlns:mc="http://schemas.openxmlformats.org/markup-compatibility/2006" xmlns:o="urn:schemas-microsoft-com:office:office" xmlns:r="http://schemas.openxmlformats.org/officeDocument/2006/relationships" xmlns:m="http://schemas.openxmlformats.org/officeDocument/2006/math" xmlns:v="urn:schemas-microsoft-com:vml" xmlns:wp14="http://schemas.microsoft.com/office/word/2010/wordprocessingDrawing" xmlns:wp="http://schemas.openxmlformats.org/drawingml/2006/wordprocessingDrawing" xmlns:w10="urn:schemas-microsoft-com:office:word" xmlns:w="http://schemas.openxmlformats.org/wordprocessingml/2006/main" xmlns:w14="http://schemas.microsoft.com/office/word/2010/wordml" xmlns:w15="http://schemas.microsoft.com/office/word/2012/wordml" xmlns:w16se="http://schemas.microsoft.com/office/word/2015/wordml/symex" xmlns:wpg="http://schemas.microsoft.com/office/word/2010/wordprocessingGroup" xmlns:wpi="http://schemas.microsoft.com/office/word/2010/wordprocessingInk" xmlns:wne="http://schemas.microsoft.com/office/word/2006/wordml" xmlns:wps="http://schemas.microsoft.com/office/word/2010/wordprocessingShape" mc:Ignorable="w14 w15 w16se wp14"/>
-</file>
-
-<file path=word/glossary/fontTable.xml><?xml version="1.0" encoding="utf-8"?>
-<w:fonts xmlns:mc="http://schemas.openxmlformats.org/markup-compatibility/2006" xmlns:r="http://schemas.openxmlformats.org/officeDocument/2006/relationships" xmlns:w="http://schemas.openxmlformats.org/wordprocessingml/2006/main" xmlns:w14="http://schemas.microsoft.com/office/word/2010/wordml" xmlns:w15="http://schemas.microsoft.com/office/word/2012/wordml" xmlns:w16se="http://schemas.microsoft.com/office/word/2015/wordml/symex" mc:Ignorable="w14 w15 w16se">
-  <w:font w:name="Times New Roman">
-    <w:panose1 w:val="02020603050405020304"/>
-    <w:charset w:val="00"/>
-    <w:family w:val="roman"/>
-    <w:pitch w:val="variable"/>
-    <w:sig w:usb0="E0002AFF" w:usb1="C0007843" w:usb2="00000009" w:usb3="00000000" w:csb0="000001FF" w:csb1="00000000"/>
-  </w:font>
-  <w:font w:name="Calibri">
-    <w:panose1 w:val="020F0502020204030204"/>
-    <w:charset w:val="00"/>
-    <w:family w:val="swiss"/>
-    <w:pitch w:val="variable"/>
-    <w:sig w:usb0="E0002AFF" w:usb1="4000ACFF" w:usb2="00000001" w:usb3="00000000" w:csb0="000001FF" w:csb1="00000000"/>
-  </w:font>
-  <w:font w:name="Calibri Light">
-    <w:panose1 w:val="020F0302020204030204"/>
-    <w:charset w:val="00"/>
-    <w:family w:val="swiss"/>
-    <w:pitch w:val="variable"/>
-    <w:sig w:usb0="A0002AEF" w:usb1="4000207B" w:usb2="00000000" w:usb3="00000000" w:csb0="000001FF" w:csb1="00000000"/>
-  </w:font>
-  <w:font w:name="Arial">
-    <w:panose1 w:val="020B0604020202020204"/>
-    <w:charset w:val="00"/>
-    <w:family w:val="swiss"/>
-    <w:pitch w:val="variable"/>
-    <w:sig w:usb0="E0002AFF" w:usb1="C0007843" w:usb2="00000009" w:usb3="00000000" w:csb0="000001FF" w:csb1="00000000"/>
-  </w:font>
-  <w:font w:name="Lucida Sans Unicode">
-    <w:panose1 w:val="020B0602030504020204"/>
-    <w:charset w:val="00"/>
-    <w:family w:val="swiss"/>
-    <w:pitch w:val="variable"/>
-    <w:sig w:usb0="80000AFF" w:usb1="0000396B" w:usb2="00000000" w:usb3="00000000" w:csb0="000000BF" w:csb1="00000000"/>
-  </w:font>
-  <w:font w:name="Cambria Math">
-    <w:panose1 w:val="02040503050406030204"/>
-    <w:charset w:val="00"/>
-    <w:family w:val="roman"/>
-    <w:pitch w:val="variable"/>
-    <w:sig w:usb0="E00006FF" w:usb1="420024FF" w:usb2="02000000" w:usb3="00000000" w:csb0="0000019F" w:csb1="00000000"/>
-  </w:font>
-  <w:font w:name="Wingdings">
-    <w:panose1 w:val="05000000000000000000"/>
-    <w:charset w:val="02"/>
-    <w:family w:val="auto"/>
-    <w:pitch w:val="variable"/>
-    <w:sig w:usb0="00000000" w:usb1="10000000" w:usb2="00000000" w:usb3="00000000" w:csb0="80000000" w:csb1="00000000"/>
-  </w:font>
-</w:fonts>
-</file>
-
-<file path=word/glossary/settings.xml><?xml version="1.0" encoding="utf-8"?>
-<w:settings xmlns:mc="http://schemas.openxmlformats.org/markup-compatibility/2006" xmlns:o="urn:schemas-microsoft-com:office:office" xmlns:r="http://schemas.openxmlformats.org/officeDocument/2006/relationships" xmlns:m="http://schemas.openxmlformats.org/officeDocument/2006/math" xmlns:v="urn:schemas-microsoft-com:vml" xmlns:w10="urn:schemas-microsoft-com:office:word" xmlns:w="http://schemas.openxmlformats.org/wordprocessingml/2006/main" xmlns:w14="http://schemas.microsoft.com/office/word/2010/wordml" xmlns:w15="http://schemas.microsoft.com/office/word/2012/wordml" xmlns:w16se="http://schemas.microsoft.com/office/word/2015/wordml/symex" xmlns:sl="http://schemas.openxmlformats.org/schemaLibrary/2006/main" mc:Ignorable="w14 w15 w16se">
-  <w:view w:val="normal"/>
-  <w:defaultTabStop w:val="708"/>
-  <w:hyphenationZone w:val="425"/>
-  <w:characterSpacingControl w:val="doNotCompress"/>
-  <w:compat>
-    <w:useFELayout/>
-    <w:compatSetting w:name="compatibilityMode" w:uri="http://schemas.microsoft.com/office/word" w:val="15"/>
-    <w:compatSetting w:name="overrideTableStyleFontSizeAndJustification" w:uri="http://schemas.microsoft.com/office/word" w:val="1"/>
-    <w:compatSetting w:name="enableOpenTypeFeatures" w:uri="http://schemas.microsoft.com/office/word" w:val="1"/>
-    <w:compatSetting w:name="doNotFlipMirrorIndents" w:uri="http://schemas.microsoft.com/office/word" w:val="1"/>
-    <w:compatSetting w:name="differentiateMultirowTableHeaders" w:uri="http://schemas.microsoft.com/office/word" w:val="1"/>
-  </w:compat>
-  <w:rsids>
-    <w:rsidRoot w:val="00A31076"/>
-    <w:rsid w:val="00605D2B"/>
-    <w:rsid w:val="008E0AC4"/>
-    <w:rsid w:val="00A31076"/>
-    <w:rsid w:val="00C74EE4"/>
-  </w:rsids>
-  <m:mathPr>
-    <m:mathFont m:val="Cambria Math"/>
-    <m:brkBin m:val="before"/>
-    <m:brkBinSub m:val="--"/>
-    <m:smallFrac m:val="0"/>
-    <m:dispDef/>
-    <m:lMargin m:val="0"/>
-    <m:rMargin m:val="0"/>
-    <m:defJc m:val="centerGroup"/>
-    <m:wrapIndent m:val="1440"/>
-    <m:intLim m:val="subSup"/>
-    <m:naryLim m:val="undOvr"/>
-  </m:mathPr>
-  <w:themeFontLang w:val="de-DE"/>
-  <w:clrSchemeMapping w:bg1="light1" w:t1="dark1" w:bg2="light2" w:t2="dark2" w:accent1="accent1" w:accent2="accent2" w:accent3="accent3" w:accent4="accent4" w:accent5="accent5" w:accent6="accent6" w:hyperlink="hyperlink" w:followedHyperlink="followedHyperlink"/>
-  <w:decimalSymbol w:val=","/>
-  <w:listSeparator w:val=";"/>
-  <w15:chartTrackingRefBased/>
-</w:settings>
-</file>
-
-<file path=word/glossary/styles.xml><?xml version="1.0" encoding="utf-8"?>
-<w:styles xmlns:mc="http://schemas.openxmlformats.org/markup-compatibility/2006" xmlns:r="http://schemas.openxmlformats.org/officeDocument/2006/relationships" xmlns:w="http://schemas.openxmlformats.org/wordprocessingml/2006/main" xmlns:w14="http://schemas.microsoft.com/office/word/2010/wordml" xmlns:w15="http://schemas.microsoft.com/office/word/2012/wordml" xmlns:w16se="http://schemas.microsoft.com/office/word/2015/wordml/symex" mc:Ignorable="w14 w15 w16se">
-  <w:docDefaults>
-    <w:rPrDefault>
-      <w:rPr>
-        <w:rFonts w:asciiTheme="minorHAnsi" w:eastAsiaTheme="minorEastAsia" w:hAnsiTheme="minorHAnsi" w:cstheme="minorBidi"/>
-        <w:sz w:val="22"/>
-        <w:szCs w:val="22"/>
-        <w:lang w:val="de-DE" w:eastAsia="de-DE" w:bidi="ar-SA"/>
-      </w:rPr>
-    </w:rPrDefault>
-    <w:pPrDefault>
-      <w:pPr>
-        <w:spacing w:after="160" w:line="259" w:lineRule="auto"/>
-      </w:pPr>
-    </w:pPrDefault>
-  </w:docDefaults>
-  <w:latentStyles w:defLockedState="0" w:defUIPriority="99" w:defSemiHidden="0" w:defUnhideWhenUsed="0" w:defQFormat="0" w:count="371">
-    <w:lsdException w:name="Normal" w:uiPriority="0" w:qFormat="1"/>
-    <w:lsdException w:name="heading 1" w:uiPriority="9" w:qFormat="1"/>
-    <w:lsdException w:name="heading 2" w:semiHidden="1" w:uiPriority="9" w:unhideWhenUsed="1" w:qFormat="1"/>
-    <w:lsdException w:name="heading 3" w:semiHidden="1" w:uiPriority="9" w:unhideWhenUsed="1" w:qFormat="1"/>
-    <w:lsdException w:name="heading 4" w:semiHidden="1" w:uiPriority="9" w:unhideWhenUsed="1" w:qFormat="1"/>
-    <w:lsdException w:name="heading 5" w:semiHidden="1" w:uiPriority="9" w:unhideWhenUsed="1" w:qFormat="1"/>
-    <w:lsdException w:name="heading 6" w:semiHidden="1" w:uiPriority="9" w:unhideWhenUsed="1" w:qFormat="1"/>
-    <w:lsdException w:name="heading 7" w:semiHidden="1" w:uiPriority="9" w:unhideWhenUsed="1" w:qFormat="1"/>
-    <w:lsdException w:name="heading 8" w:semiHidden="1" w:uiPriority="9" w:unhideWhenUsed="1" w:qFormat="1"/>
-    <w:lsdException w:name="heading 9" w:semiHidden="1" w:uiPriority="9" w:unhideWhenUsed="1" w:qFormat="1"/>
-    <w:lsdException w:name="index 1" w:semiHidden="1" w:unhideWhenUsed="1"/>
-    <w:lsdException w:name="index 2" w:semiHidden="1" w:unhideWhenUsed="1"/>
-    <w:lsdException w:name="index 3" w:semiHidden="1" w:unhideWhenUsed="1"/>
-    <w:lsdException w:name="index 4" w:semiHidden="1" w:unhideWhenUsed="1"/>
-    <w:lsdException w:name="index 5" w:semiHidden="1" w:unhideWhenUsed="1"/>
-    <w:lsdException w:name="index 6" w:semiHidden="1" w:unhideWhenUsed="1"/>
-    <w:lsdException w:name="index 7" w:semiHidden="1" w:unhideWhenUsed="1"/>
-    <w:lsdException w:name="index 8" w:semiHidden="1" w:unhideWhenUsed="1"/>
-    <w:lsdException w:name="index 9" w:semiHidden="1" w:unhideWhenUsed="1"/>
-    <w:lsdException w:name="toc 1" w:semiHidden="1" w:uiPriority="39" w:unhideWhenUsed="1"/>
-    <w:lsdException w:name="toc 2" w:semiHidden="1" w:uiPriority="39" w:unhideWhenUsed="1"/>
-    <w:lsdException w:name="toc 3" w:semiHidden="1" w:uiPriority="39" w:unhideWhenUsed="1"/>
-    <w:lsdException w:name="toc 4" w:semiHidden="1" w:uiPriority="39" w:unhideWhenUsed="1"/>
-    <w:lsdException w:name="toc 5" w:semiHidden="1" w:uiPriority="39" w:unhideWhenUsed="1"/>
-    <w:lsdException w:name="toc 6" w:semiHidden="1" w:uiPriority="39" w:unhideWhenUsed="1"/>
-    <w:lsdException w:name="toc 7" w:semiHidden="1" w:uiPriority="39" w:unhideWhenUsed="1"/>
-    <w:lsdException w:name="toc 8" w:semiHidden="1" w:uiPriority="39" w:unhideWhenUsed="1"/>
-    <w:lsdException w:name="toc 9" w:semiHidden="1" w:uiPriority="39" w:unhideWhenUsed="1"/>
-    <w:lsdException w:name="Normal Indent" w:semiHidden="1" w:unhideWhenUsed="1"/>
-    <w:lsdException w:name="footnote text" w:semiHidden="1" w:unhideWhenUsed="1"/>
-    <w:lsdException w:name="annotation text" w:semiHidden="1" w:unhideWhenUsed="1"/>
-    <w:lsdException w:name="header" w:semiHidden="1" w:unhideWhenUsed="1"/>
-    <w:lsdException w:name="footer" w:semiHidden="1" w:unhideWhenUsed="1"/>
-    <w:lsdException w:name="index heading" w:semiHidden="1" w:unhideWhenUsed="1"/>
-    <w:lsdException w:name="caption" w:semiHidden="1" w:uiPriority="35" w:unhideWhenUsed="1" w:qFormat="1"/>
-    <w:lsdException w:name="table of figures" w:semiHidden="1" w:unhideWhenUsed="1"/>
-    <w:lsdException w:name="envelope address" w:semiHidden="1" w:unhideWhenUsed="1"/>
-    <w:lsdException w:name="envelope return" w:semiHidden="1" w:unhideWhenUsed="1"/>
-    <w:lsdException w:name="footnote reference" w:semiHidden="1" w:unhideWhenUsed="1"/>
-    <w:lsdException w:name="annotation reference" w:semiHidden="1" w:unhideWhenUsed="1"/>
-    <w:lsdException w:name="line number" w:semiHidden="1" w:unhideWhenUsed="1"/>
-    <w:lsdException w:name="page number" w:semiHidden="1" w:unhideWhenUsed="1"/>
-    <w:lsdException w:name="endnote reference" w:semiHidden="1" w:unhideWhenUsed="1"/>
-    <w:lsdException w:name="endnote text" w:semiHidden="1" w:unhideWhenUsed="1"/>
-    <w:lsdException w:name="table of authorities" w:semiHidden="1" w:unhideWhenUsed="1"/>
-    <w:lsdException w:name="macro" w:semiHidden="1" w:unhideWhenUsed="1"/>
-    <w:lsdException w:name="toa heading" w:semiHidden="1" w:unhideWhenUsed="1"/>
-    <w:lsdException w:name="List" w:semiHidden="1" w:unhideWhenUsed="1"/>
-    <w:lsdException w:name="List Bullet" w:semiHidden="1" w:unhideWhenUsed="1"/>
-    <w:lsdException w:name="List Number" w:semiHidden="1" w:unhideWhenUsed="1"/>
-    <w:lsdException w:name="List 2" w:semiHidden="1" w:unhideWhenUsed="1"/>
-    <w:lsdException w:name="List 3" w:semiHidden="1" w:unhideWhenUsed="1"/>
-    <w:lsdException w:name="List 4" w:semiHidden="1" w:unhideWhenUsed="1"/>
-    <w:lsdException w:name="List 5" w:semiHidden="1" w:unhideWhenUsed="1"/>
-    <w:lsdException w:name="List Bullet 2" w:semiHidden="1" w:unhideWhenUsed="1"/>
-    <w:lsdException w:name="List Bullet 3" w:semiHidden="1" w:unhideWhenUsed="1"/>
-    <w:lsdException w:name="List Bullet 4" w:semiHidden="1" w:unhideWhenUsed="1"/>
-    <w:lsdException w:name="List Bullet 5" w:semiHidden="1" w:unhideWhenUsed="1"/>
-    <w:lsdException w:name="List Number 2" w:semiHidden="1" w:unhideWhenUsed="1"/>
-    <w:lsdException w:name="List Number 3" w:semiHidden="1" w:unhideWhenUsed="1"/>
-    <w:lsdException w:name="List Number 4" w:semiHidden="1" w:unhideWhenUsed="1"/>
-    <w:lsdException w:name="List Number 5" w:semiHidden="1" w:unhideWhenUsed="1"/>
-    <w:lsdException w:name="Title" w:uiPriority="10" w:qFormat="1"/>
-    <w:lsdException w:name="Closing" w:semiHidden="1" w:unhideWhenUsed="1"/>
-    <w:lsdException w:name="Signature" w:semiHidden="1" w:unhideWhenUsed="1"/>
-    <w:lsdException w:name="Default Paragraph Font" w:semiHidden="1" w:uiPriority="1" w:unhideWhenUsed="1"/>
-    <w:lsdException w:name="Body Text" w:semiHidden="1" w:unhideWhenUsed="1"/>
-    <w:lsdException w:name="Body Text Indent" w:semiHidden="1" w:unhideWhenUsed="1"/>
-    <w:lsdException w:name="List Continue" w:semiHidden="1" w:unhideWhenUsed="1"/>
-    <w:lsdException w:name="List Continue 2" w:semiHidden="1" w:unhideWhenUsed="1"/>
-    <w:lsdException w:name="List Continue 3" w:semiHidden="1" w:unhideWhenUsed="1"/>
-    <w:lsdException w:name="List Continue 4" w:semiHidden="1" w:unhideWhenUsed="1"/>
-    <w:lsdException w:name="List Continue 5" w:semiHidden="1" w:unhideWhenUsed="1"/>
-    <w:lsdException w:name="Message Header" w:semiHidden="1" w:unhideWhenUsed="1"/>
-    <w:lsdException w:name="Subtitle" w:uiPriority="11" w:qFormat="1"/>
-    <w:lsdException w:name="Salutation" w:semiHidden="1" w:unhideWhenUsed="1"/>
-    <w:lsdException w:name="Date" w:semiHidden="1" w:unhideWhenUsed="1"/>
-    <w:lsdException w:name="Body Text First Indent" w:semiHidden="1" w:unhideWhenUsed="1"/>
-    <w:lsdException w:name="Body Text First Indent 2" w:semiHidden="1" w:unhideWhenUsed="1"/>
-    <w:lsdException w:name="Note Heading" w:semiHidden="1" w:unhideWhenUsed="1"/>
-    <w:lsdException w:name="Body Text 2" w:semiHidden="1" w:unhideWhenUsed="1"/>
-    <w:lsdException w:name="Body Text 3" w:semiHidden="1" w:unhideWhenUsed="1"/>
-    <w:lsdException w:name="Body Text Indent 2" w:semiHidden="1" w:unhideWhenUsed="1"/>
-    <w:lsdException w:name="Body Text Indent 3" w:semiHidden="1" w:unhideWhenUsed="1"/>
-    <w:lsdException w:name="Block Text" w:semiHidden="1" w:unhideWhenUsed="1"/>
-    <w:lsdException w:name="Hyperlink" w:semiHidden="1" w:unhideWhenUsed="1"/>
-    <w:lsdException w:name="FollowedHyperlink" w:semiHidden="1" w:unhideWhenUsed="1"/>
-    <w:lsdException w:name="Strong" w:uiPriority="22" w:qFormat="1"/>
-    <w:lsdException w:name="Emphasis" w:uiPriority="20" w:qFormat="1"/>
-    <w:lsdException w:name="Document Map" w:semiHidden="1" w:unhideWhenUsed="1"/>
-    <w:lsdException w:name="Plain Text" w:semiHidden="1" w:unhideWhenUsed="1"/>
-    <w:lsdException w:name="E-mail Signature" w:semiHidden="1" w:unhideWhenUsed="1"/>
-    <w:lsdException w:name="HTML Top of Form" w:semiHidden="1" w:unhideWhenUsed="1"/>
-    <w:lsdException w:name="HTML Bottom of Form" w:semiHidden="1" w:unhideWhenUsed="1"/>
-    <w:lsdException w:name="Normal (Web)" w:semiHidden="1" w:unhideWhenUsed="1"/>
-    <w:lsdException w:name="HTML Acronym" w:semiHidden="1" w:unhideWhenUsed="1"/>
-    <w:lsdException w:name="HTML Address" w:semiHidden="1" w:unhideWhenUsed="1"/>
-    <w:lsdException w:name="HTML Cite" w:semiHidden="1" w:unhideWhenUsed="1"/>
-    <w:lsdException w:name="HTML Code" w:semiHidden="1" w:unhideWhenUsed="1"/>
-    <w:lsdException w:name="HTML Definition" w:semiHidden="1" w:unhideWhenUsed="1"/>
-    <w:lsdException w:name="HTML Keyboard" w:semiHidden="1" w:unhideWhenUsed="1"/>
-    <w:lsdException w:name="HTML Preformatted" w:semiHidden="1" w:unhideWhenUsed="1"/>
-    <w:lsdException w:name="HTML Sample" w:semiHidden="1" w:unhideWhenUsed="1"/>
-    <w:lsdException w:name="HTML Typewriter" w:semiHidden="1" w:unhideWhenUsed="1"/>
-    <w:lsdException w:name="HTML Variable" w:semiHidden="1" w:unhideWhenUsed="1"/>
-    <w:lsdException w:name="Normal Table" w:semiHidden="1" w:unhideWhenUsed="1"/>
-    <w:lsdException w:name="annotation subject" w:semiHidden="1" w:unhideWhenUsed="1"/>
-    <w:lsdException w:name="No List" w:semiHidden="1" w:unhideWhenUsed="1"/>
-    <w:lsdException w:name="Outline List 1" w:semiHidden="1" w:unhideWhenUsed="1"/>
-    <w:lsdException w:name="Outline List 2" w:semiHidden="1" w:unhideWhenUsed="1"/>
-    <w:lsdException w:name="Outline List 3" w:semiHidden="1" w:unhideWhenUsed="1"/>
-    <w:lsdException w:name="Table Simple 1" w:semiHidden="1" w:unhideWhenUsed="1"/>
-    <w:lsdException w:name="Table Simple 2" w:semiHidden="1" w:unhideWhenUsed="1"/>
-    <w:lsdException w:name="Table Simple 3" w:semiHidden="1" w:unhideWhenUsed="1"/>
-    <w:lsdException w:name="Table Classic 1" w:semiHidden="1" w:unhideWhenUsed="1"/>
-    <w:lsdException w:name="Table Classic 2" w:semiHidden="1" w:unhideWhenUsed="1"/>
-    <w:lsdException w:name="Table Classic 3" w:semiHidden="1" w:unhideWhenUsed="1"/>
-    <w:lsdException w:name="Table Classic 4" w:semiHidden="1" w:unhideWhenUsed="1"/>
-    <w:lsdException w:name="Table Colorful 1" w:semiHidden="1" w:unhideWhenUsed="1"/>
-    <w:lsdException w:name="Table Colorful 2" w:semiHidden="1" w:unhideWhenUsed="1"/>
-    <w:lsdException w:name="Table Colorful 3" w:semiHidden="1" w:unhideWhenUsed="1"/>
-    <w:lsdException w:name="Table Columns 1" w:semiHidden="1" w:unhideWhenUsed="1"/>
-    <w:lsdException w:name="Table Columns 2" w:semiHidden="1" w:unhideWhenUsed="1"/>
-    <w:lsdException w:name="Table Columns 3" w:semiHidden="1" w:unhideWhenUsed="1"/>
-    <w:lsdException w:name="Table Columns 4" w:semiHidden="1" w:unhideWhenUsed="1"/>
-    <w:lsdException w:name="Table Columns 5" w:semiHidden="1" w:unhideWhenUsed="1"/>
-    <w:lsdException w:name="Table Grid 1" w:semiHidden="1" w:unhideWhenUsed="1"/>
-    <w:lsdException w:name="Table Grid 2" w:semiHidden="1" w:unhideWhenUsed="1"/>
-    <w:lsdException w:name="Table Grid 3" w:semiHidden="1" w:unhideWhenUsed="1"/>
-    <w:lsdException w:name="Table Grid 4" w:semiHidden="1" w:unhideWhenUsed="1"/>
-    <w:lsdException w:name="Table Grid 5" w:semiHidden="1" w:unhideWhenUsed="1"/>
-    <w:lsdException w:name="Table Grid 6" w:semiHidden="1" w:unhideWhenUsed="1"/>
-    <w:lsdException w:name="Table Grid 7" w:semiHidden="1" w:unhideWhenUsed="1"/>
-    <w:lsdException w:name="Table Grid 8" w:semiHidden="1" w:unhideWhenUsed="1"/>
-    <w:lsdException w:name="Table List 1" w:semiHidden="1" w:unhideWhenUsed="1"/>
-    <w:lsdException w:name="Table List 2" w:semiHidden="1" w:unhideWhenUsed="1"/>
-    <w:lsdException w:name="Table List 3" w:semiHidden="1" w:unhideWhenUsed="1"/>
-    <w:lsdException w:name="Table List 4" w:semiHidden="1" w:unhideWhenUsed="1"/>
-    <w:lsdException w:name="Table List 5" w:semiHidden="1" w:unhideWhenUsed="1"/>
-    <w:lsdException w:name="Table List 6" w:semiHidden="1" w:unhideWhenUsed="1"/>
-    <w:lsdException w:name="Table List 7" w:semiHidden="1" w:unhideWhenUsed="1"/>
-    <w:lsdException w:name="Table List 8" w:semiHidden="1" w:unhideWhenUsed="1"/>
-    <w:lsdException w:name="Table 3D effects 1" w:semiHidden="1" w:unhideWhenUsed="1"/>
-    <w:lsdException w:name="Table 3D effects 2" w:semiHidden="1" w:unhideWhenUsed="1"/>
-    <w:lsdException w:name="Table 3D effects 3" w:semiHidden="1" w:unhideWhenUsed="1"/>
-    <w:lsdException w:name="Table Contemporary" w:semiHidden="1" w:unhideWhenUsed="1"/>
-    <w:lsdException w:name="Table Elegant" w:semiHidden="1" w:unhideWhenUsed="1"/>
-    <w:lsdException w:name="Table Professional" w:semiHidden="1" w:unhideWhenUsed="1"/>
-    <w:lsdException w:name="Table Subtle 1" w:semiHidden="1" w:unhideWhenUsed="1"/>
-    <w:lsdException w:name="Table Subtle 2" w:semiHidden="1" w:unhideWhenUsed="1"/>
-    <w:lsdException w:name="Table Web 1" w:semiHidden="1" w:unhideWhenUsed="1"/>
-    <w:lsdException w:name="Table Web 2" w:semiHidden="1" w:unhideWhenUsed="1"/>
-    <w:lsdException w:name="Table Web 3" w:semiHidden="1" w:unhideWhenUsed="1"/>
-    <w:lsdException w:name="Balloon Text" w:semiHidden="1" w:unhideWhenUsed="1"/>
-    <w:lsdException w:name="Table Grid" w:uiPriority="39"/>
-    <w:lsdException w:name="Table Theme" w:semiHidden="1" w:unhideWhenUsed="1"/>
-    <w:lsdException w:name="Placeholder Text" w:semiHidden="1"/>
-    <w:lsdException w:name="No Spacing" w:uiPriority="1" w:qFormat="1"/>
-    <w:lsdException w:name="Light Shading" w:uiPriority="60"/>
-    <w:lsdException w:name="Light List" w:uiPriority="61"/>
-    <w:lsdException w:name="Light Grid" w:uiPriority="62"/>
-    <w:lsdException w:name="Medium Shading 1" w:uiPriority="63"/>
-    <w:lsdException w:name="Medium Shading 2" w:uiPriority="64"/>
-    <w:lsdException w:name="Medium List 1" w:uiPriority="65"/>
-    <w:lsdException w:name="Medium List 2" w:uiPriority="66"/>
-    <w:lsdException w:name="Medium Grid 1" w:uiPriority="67"/>
-    <w:lsdException w:name="Medium Grid 2" w:uiPriority="68"/>
-    <w:lsdException w:name="Medium Grid 3" w:uiPriority="69"/>
-    <w:lsdException w:name="Dark List" w:uiPriority="70"/>
-    <w:lsdException w:name="Colorful Shading" w:uiPriority="71"/>
-    <w:lsdException w:name="Colorful List" w:uiPriority="72"/>
-    <w:lsdException w:name="Colorful Grid" w:uiPriority="73"/>
-    <w:lsdException w:name="Light Shading Accent 1" w:uiPriority="60"/>
-    <w:lsdException w:name="Light List Accent 1" w:uiPriority="61"/>
-    <w:lsdException w:name="Light Grid Accent 1" w:uiPriority="62"/>
-    <w:lsdException w:name="Medium Shading 1 Accent 1" w:uiPriority="63"/>
-    <w:lsdException w:name="Medium Shading 2 Accent 1" w:uiPriority="64"/>
-    <w:lsdException w:name="Medium List 1 Accent 1" w:uiPriority="65"/>
-    <w:lsdException w:name="Revision" w:semiHidden="1"/>
-    <w:lsdException w:name="List Paragraph" w:uiPriority="34" w:qFormat="1"/>
-    <w:lsdException w:name="Quote" w:uiPriority="29" w:qFormat="1"/>
-    <w:lsdException w:name="Intense Quote" w:uiPriority="30" w:qFormat="1"/>
-    <w:lsdException w:name="Medium List 2 Accent 1" w:uiPriority="66"/>
-    <w:lsdException w:name="Medium Grid 1 Accent 1" w:uiPriority="67"/>
-    <w:lsdException w:name="Medium Grid 2 Accent 1" w:uiPriority="68"/>
-    <w:lsdException w:name="Medium Grid 3 Accent 1" w:uiPriority="69"/>
-    <w:lsdException w:name="Dark List Accent 1" w:uiPriority="70"/>
-    <w:lsdException w:name="Colorful Shading Accent 1" w:uiPriority="71"/>
-    <w:lsdException w:name="Colorful List Accent 1" w:uiPriority="72"/>
-    <w:lsdException w:name="Colorful Grid Accent 1" w:uiPriority="73"/>
-    <w:lsdException w:name="Light Shading Accent 2" w:uiPriority="60"/>
-    <w:lsdException w:name="Light List Accent 2" w:uiPriority="61"/>
-    <w:lsdException w:name="Light Grid Accent 2" w:uiPriority="62"/>
-    <w:lsdException w:name="Medium Shading 1 Accent 2" w:uiPriority="63"/>
-    <w:lsdException w:name="Medium Shading 2 Accent 2" w:uiPriority="64"/>
-    <w:lsdException w:name="Medium List 1 Accent 2" w:uiPriority="65"/>
-    <w:lsdException w:name="Medium List 2 Accent 2" w:uiPriority="66"/>
-    <w:lsdException w:name="Medium Grid 1 Accent 2" w:uiPriority="67"/>
-    <w:lsdException w:name="Medium Grid 2 Accent 2" w:uiPriority="68"/>
-    <w:lsdException w:name="Medium Grid 3 Accent 2" w:uiPriority="69"/>
-    <w:lsdException w:name="Dark List Accent 2" w:uiPriority="70"/>
-    <w:lsdException w:name="Colorful Shading Accent 2" w:uiPriority="71"/>
-    <w:lsdException w:name="Colorful List Accent 2" w:uiPriority="72"/>
-    <w:lsdException w:name="Colorful Grid Accent 2" w:uiPriority="73"/>
-    <w:lsdException w:name="Light Shading Accent 3" w:uiPriority="60"/>
-    <w:lsdException w:name="Light List Accent 3" w:uiPriority="61"/>
-    <w:lsdException w:name="Light Grid Accent 3" w:uiPriority="62"/>
-    <w:lsdException w:name="Medium Shading 1 Accent 3" w:uiPriority="63"/>
-    <w:lsdException w:name="Medium Shading 2 Accent 3" w:uiPriority="64"/>
-    <w:lsdException w:name="Medium List 1 Accent 3" w:uiPriority="65"/>
-    <w:lsdException w:name="Medium List 2 Accent 3" w:uiPriority="66"/>
-    <w:lsdException w:name="Medium Grid 1 Accent 3" w:uiPriority="67"/>
-    <w:lsdException w:name="Medium Grid 2 Accent 3" w:uiPriority="68"/>
-    <w:lsdException w:name="Medium Grid 3 Accent 3" w:uiPriority="69"/>
-    <w:lsdException w:name="Dark List Accent 3" w:uiPriority="70"/>
-    <w:lsdException w:name="Colorful Shading Accent 3" w:uiPriority="71"/>
-    <w:lsdException w:name="Colorful List Accent 3" w:uiPriority="72"/>
-    <w:lsdException w:name="Colorful Grid Accent 3" w:uiPriority="73"/>
-    <w:lsdException w:name="Light Shading Accent 4" w:uiPriority="60"/>
-    <w:lsdException w:name="Light List Accent 4" w:uiPriority="61"/>
-    <w:lsdException w:name="Light Grid Accent 4" w:uiPriority="62"/>
-    <w:lsdException w:name="Medium Shading 1 Accent 4" w:uiPriority="63"/>
-    <w:lsdException w:name="Medium Shading 2 Accent 4" w:uiPriority="64"/>
-    <w:lsdException w:name="Medium List 1 Accent 4" w:uiPriority="65"/>
-    <w:lsdException w:name="Medium List 2 Accent 4" w:uiPriority="66"/>
-    <w:lsdException w:name="Medium Grid 1 Accent 4" w:uiPriority="67"/>
-    <w:lsdException w:name="Medium Grid 2 Accent 4" w:uiPriority="68"/>
-    <w:lsdException w:name="Medium Grid 3 Accent 4" w:uiPriority="69"/>
-    <w:lsdException w:name="Dark List Accent 4" w:uiPriority="70"/>
-    <w:lsdException w:name="Colorful Shading Accent 4" w:uiPriority="71"/>
-    <w:lsdException w:name="Colorful List Accent 4" w:uiPriority="72"/>
-    <w:lsdException w:name="Colorful Grid Accent 4" w:uiPriority="73"/>
-    <w:lsdException w:name="Light Shading Accent 5" w:uiPriority="60"/>
-    <w:lsdException w:name="Light List Accent 5" w:uiPriority="61"/>
-    <w:lsdException w:name="Light Grid Accent 5" w:uiPriority="62"/>
-    <w:lsdException w:name="Medium Shading 1 Accent 5" w:uiPriority="63"/>
-    <w:lsdException w:name="Medium Shading 2 Accent 5" w:uiPriority="64"/>
-    <w:lsdException w:name="Medium List 1 Accent 5" w:uiPriority="65"/>
-    <w:lsdException w:name="Medium List 2 Accent 5" w:uiPriority="66"/>
-    <w:lsdException w:name="Medium Grid 1 Accent 5" w:uiPriority="67"/>
-    <w:lsdException w:name="Medium Grid 2 Accent 5" w:uiPriority="68"/>
-    <w:lsdException w:name="Medium Grid 3 Accent 5" w:uiPriority="69"/>
-    <w:lsdException w:name="Dark List Accent 5" w:uiPriority="70"/>
-    <w:lsdException w:name="Colorful Shading Accent 5" w:uiPriority="71"/>
-    <w:lsdException w:name="Colorful List Accent 5" w:uiPriority="72"/>
-    <w:lsdException w:name="Colorful Grid Accent 5" w:uiPriority="73"/>
-    <w:lsdException w:name="Light Shading Accent 6" w:uiPriority="60"/>
-    <w:lsdException w:name="Light List Accent 6" w:uiPriority="61"/>
-    <w:lsdException w:name="Light Grid Accent 6" w:uiPriority="62"/>
-    <w:lsdException w:name="Medium Shading 1 Accent 6" w:uiPriority="63"/>
-    <w:lsdException w:name="Medium Shading 2 Accent 6" w:uiPriority="64"/>
-    <w:lsdException w:name="Medium List 1 Accent 6" w:uiPriority="65"/>
-    <w:lsdException w:name="Medium List 2 Accent 6" w:uiPriority="66"/>
-    <w:lsdException w:name="Medium Grid 1 Accent 6" w:uiPriority="67"/>
-    <w:lsdException w:name="Medium Grid 2 Accent 6" w:uiPriority="68"/>
-    <w:lsdException w:name="Medium Grid 3 Accent 6" w:uiPriority="69"/>
-    <w:lsdException w:name="Dark List Accent 6" w:uiPriority="70"/>
-    <w:lsdException w:name="Colorful Shading Accent 6" w:uiPriority="71"/>
-    <w:lsdException w:name="Colorful List Accent 6" w:uiPriority="72"/>
-    <w:lsdException w:name="Colorful Grid Accent 6" w:uiPriority="73"/>
-    <w:lsdException w:name="Subtle Emphasis" w:uiPriority="19" w:qFormat="1"/>
-    <w:lsdException w:name="Intense Emphasis" w:uiPriority="21" w:qFormat="1"/>
-    <w:lsdException w:name="Subtle Reference" w:uiPriority="31" w:qFormat="1"/>
-    <w:lsdException w:name="Intense Reference" w:uiPriority="32" w:qFormat="1"/>
-    <w:lsdException w:name="Book Title" w:uiPriority="33" w:qFormat="1"/>
-    <w:lsdException w:name="Bibliography" w:semiHidden="1" w:uiPriority="37" w:unhideWhenUsed="1"/>
-    <w:lsdException w:name="TOC Heading" w:semiHidden="1" w:uiPriority="39" w:unhideWhenUsed="1" w:qFormat="1"/>
-    <w:lsdException w:name="Plain Table 1" w:uiPriority="41"/>
-    <w:lsdException w:name="Plain Table 2" w:uiPriority="42"/>
-    <w:lsdException w:name="Plain Table 3" w:uiPriority="43"/>
-    <w:lsdException w:name="Plain Table 4" w:uiPriority="44"/>
-    <w:lsdException w:name="Plain Table 5" w:uiPriority="45"/>
-    <w:lsdException w:name="Grid Table Light" w:uiPriority="40"/>
-    <w:lsdException w:name="Grid Table 1 Light" w:uiPriority="46"/>
-    <w:lsdException w:name="Grid Table 2" w:uiPriority="47"/>
-    <w:lsdException w:name="Grid Table 3" w:uiPriority="48"/>
-    <w:lsdException w:name="Grid Table 4" w:uiPriority="49"/>
-    <w:lsdException w:name="Grid Table 5 Dark" w:uiPriority="50"/>
-    <w:lsdException w:name="Grid Table 6 Colorful" w:uiPriority="51"/>
-    <w:lsdException w:name="Grid Table 7 Colorful" w:uiPriority="52"/>
-    <w:lsdException w:name="Grid Table 1 Light Accent 1" w:uiPriority="46"/>
-    <w:lsdException w:name="Grid Table 2 Accent 1" w:uiPriority="47"/>
-    <w:lsdException w:name="Grid Table 3 Accent 1" w:uiPriority="48"/>
-    <w:lsdException w:name="Grid Table 4 Accent 1" w:uiPriority="49"/>
-    <w:lsdException w:name="Grid Table 5 Dark Accent 1" w:uiPriority="50"/>
-    <w:lsdException w:name="Grid Table 6 Colorful Accent 1" w:uiPriority="51"/>
-    <w:lsdException w:name="Grid Table 7 Colorful Accent 1" w:uiPriority="52"/>
-    <w:lsdException w:name="Grid Table 1 Light Accent 2" w:uiPriority="46"/>
-    <w:lsdException w:name="Grid Table 2 Accent 2" w:uiPriority="47"/>
-    <w:lsdException w:name="Grid Table 3 Accent 2" w:uiPriority="48"/>
-    <w:lsdException w:name="Grid Table 4 Accent 2" w:uiPriority="49"/>
-    <w:lsdException w:name="Grid Table 5 Dark Accent 2" w:uiPriority="50"/>
-    <w:lsdException w:name="Grid Table 6 Colorful Accent 2" w:uiPriority="51"/>
-    <w:lsdException w:name="Grid Table 7 Colorful Accent 2" w:uiPriority="52"/>
-    <w:lsdException w:name="Grid Table 1 Light Accent 3" w:uiPriority="46"/>
-    <w:lsdException w:name="Grid Table 2 Accent 3" w:uiPriority="47"/>
-    <w:lsdException w:name="Grid Table 3 Accent 3" w:uiPriority="48"/>
-    <w:lsdException w:name="Grid Table 4 Accent 3" w:uiPriority="49"/>
-    <w:lsdException w:name="Grid Table 5 Dark Accent 3" w:uiPriority="50"/>
-    <w:lsdException w:name="Grid Table 6 Colorful Accent 3" w:uiPriority="51"/>
-    <w:lsdException w:name="Grid Table 7 Colorful Accent 3" w:uiPriority="52"/>
-    <w:lsdException w:name="Grid Table 1 Light Accent 4" w:uiPriority="46"/>
-    <w:lsdException w:name="Grid Table 2 Accent 4" w:uiPriority="47"/>
-    <w:lsdException w:name="Grid Table 3 Accent 4" w:uiPriority="48"/>
-    <w:lsdException w:name="Grid Table 4 Accent 4" w:uiPriority="49"/>
-    <w:lsdException w:name="Grid Table 5 Dark Accent 4" w:uiPriority="50"/>
-    <w:lsdException w:name="Grid Table 6 Colorful Accent 4" w:uiPriority="51"/>
-    <w:lsdException w:name="Grid Table 7 Colorful Accent 4" w:uiPriority="52"/>
-    <w:lsdException w:name="Grid Table 1 Light Accent 5" w:uiPriority="46"/>
-    <w:lsdException w:name="Grid Table 2 Accent 5" w:uiPriority="47"/>
-    <w:lsdException w:name="Grid Table 3 Accent 5" w:uiPriority="48"/>
-    <w:lsdException w:name="Grid Table 4 Accent 5" w:uiPriority="49"/>
-    <w:lsdException w:name="Grid Table 5 Dark Accent 5" w:uiPriority="50"/>
-    <w:lsdException w:name="Grid Table 6 Colorful Accent 5" w:uiPriority="51"/>
-    <w:lsdException w:name="Grid Table 7 Colorful Accent 5" w:uiPriority="52"/>
-    <w:lsdException w:name="Grid Table 1 Light Accent 6" w:uiPriority="46"/>
-    <w:lsdException w:name="Grid Table 2 Accent 6" w:uiPriority="47"/>
-    <w:lsdException w:name="Grid Table 3 Accent 6" w:uiPriority="48"/>
-    <w:lsdException w:name="Grid Table 4 Accent 6" w:uiPriority="49"/>
-    <w:lsdException w:name="Grid Table 5 Dark Accent 6" w:uiPriority="50"/>
-    <w:lsdException w:name="Grid Table 6 Colorful Accent 6" w:uiPriority="51"/>
-    <w:lsdException w:name="Grid Table 7 Colorful Accent 6" w:uiPriority="52"/>
-    <w:lsdException w:name="List Table 1 Light" w:uiPriority="46"/>
-    <w:lsdException w:name="List Table 2" w:uiPriority="47"/>
-    <w:lsdException w:name="List Table 3" w:uiPriority="48"/>
-    <w:lsdException w:name="List Table 4" w:uiPriority="49"/>
-    <w:lsdException w:name="List Table 5 Dark" w:uiPriority="50"/>
-    <w:lsdException w:name="List Table 6 Colorful" w:uiPriority="51"/>
-    <w:lsdException w:name="List Table 7 Colorful" w:uiPriority="52"/>
-    <w:lsdException w:name="List Table 1 Light Accent 1" w:uiPriority="46"/>
-    <w:lsdException w:name="List Table 2 Accent 1" w:uiPriority="47"/>
-    <w:lsdException w:name="List Table 3 Accent 1" w:uiPriority="48"/>
-    <w:lsdException w:name="List Table 4 Accent 1" w:uiPriority="49"/>
-    <w:lsdException w:name="List Table 5 Dark Accent 1" w:uiPriority="50"/>
-    <w:lsdException w:name="List Table 6 Colorful Accent 1" w:uiPriority="51"/>
-    <w:lsdException w:name="List Table 7 Colorful Accent 1" w:uiPriority="52"/>
-    <w:lsdException w:name="List Table 1 Light Accent 2" w:uiPriority="46"/>
-    <w:lsdException w:name="List Table 2 Accent 2" w:uiPriority="47"/>
-    <w:lsdException w:name="List Table 3 Accent 2" w:uiPriority="48"/>
-    <w:lsdException w:name="List Table 4 Accent 2" w:uiPriority="49"/>
-    <w:lsdException w:name="List Table 5 Dark Accent 2" w:uiPriority="50"/>
-    <w:lsdException w:name="List Table 6 Colorful Accent 2" w:uiPriority="51"/>
-    <w:lsdException w:name="List Table 7 Colorful Accent 2" w:uiPriority="52"/>
-    <w:lsdException w:name="List Table 1 Light Accent 3" w:uiPriority="46"/>
-    <w:lsdException w:name="List Table 2 Accent 3" w:uiPriority="47"/>
-    <w:lsdException w:name="List Table 3 Accent 3" w:uiPriority="48"/>
-    <w:lsdException w:name="List Table 4 Accent 3" w:uiPriority="49"/>
-    <w:lsdException w:name="List Table 5 Dark Accent 3" w:uiPriority="50"/>
-    <w:lsdException w:name="List Table 6 Colorful Accent 3" w:uiPriority="51"/>
-    <w:lsdException w:name="List Table 7 Colorful Accent 3" w:uiPriority="52"/>
-    <w:lsdException w:name="List Table 1 Light Accent 4" w:uiPriority="46"/>
-    <w:lsdException w:name="List Table 2 Accent 4" w:uiPriority="47"/>
-    <w:lsdException w:name="List Table 3 Accent 4" w:uiPriority="48"/>
-    <w:lsdException w:name="List Table 4 Accent 4" w:uiPriority="49"/>
-    <w:lsdException w:name="List Table 5 Dark Accent 4" w:uiPriority="50"/>
-    <w:lsdException w:name="List Table 6 Colorful Accent 4" w:uiPriority="51"/>
-    <w:lsdException w:name="List Table 7 Colorful Accent 4" w:uiPriority="52"/>
-    <w:lsdException w:name="List Table 1 Light Accent 5" w:uiPriority="46"/>
-    <w:lsdException w:name="List Table 2 Accent 5" w:uiPriority="47"/>
-    <w:lsdException w:name="List Table 3 Accent 5" w:uiPriority="48"/>
-    <w:lsdException w:name="List Table 4 Accent 5" w:uiPriority="49"/>
-    <w:lsdException w:name="List Table 5 Dark Accent 5" w:uiPriority="50"/>
-    <w:lsdException w:name="List Table 6 Colorful Accent 5" w:uiPriority="51"/>
-    <w:lsdException w:name="List Table 7 Colorful Accent 5" w:uiPriority="52"/>
-    <w:lsdException w:name="List Table 1 Light Accent 6" w:uiPriority="46"/>
-    <w:lsdException w:name="List Table 2 Accent 6" w:uiPriority="47"/>
-    <w:lsdException w:name="List Table 3 Accent 6" w:uiPriority="48"/>
-    <w:lsdException w:name="List Table 4 Accent 6" w:uiPriority="49"/>
-    <w:lsdException w:name="List Table 5 Dark Accent 6" w:uiPriority="50"/>
-    <w:lsdException w:name="List Table 6 Colorful Accent 6" w:uiPriority="51"/>
-    <w:lsdException w:name="List Table 7 Colorful Accent 6" w:uiPriority="52"/>
-  </w:latentStyles>
-  <w:style w:type="paragraph" w:default="1" w:styleId="Normal">
-    <w:name w:val="Normal"/>
-    <w:qFormat/>
-  </w:style>
-  <w:style w:type="character" w:default="1" w:styleId="DefaultParagraphFont">
-    <w:name w:val="Default Paragraph Font"/>
-    <w:uiPriority w:val="1"/>
-    <w:semiHidden/>
-    <w:unhideWhenUsed/>
-  </w:style>
-  <w:style w:type="table" w:default="1" w:styleId="TableNormal">
-    <w:name w:val="Normal Table"/>
-    <w:uiPriority w:val="99"/>
-    <w:semiHidden/>
-    <w:unhideWhenUsed/>
-    <w:tblPr>
-      <w:tblInd w:w="0" w:type="dxa"/>
-      <w:tblCellMar>
-        <w:top w:w="0" w:type="dxa"/>
-        <w:left w:w="108" w:type="dxa"/>
-        <w:bottom w:w="0" w:type="dxa"/>
-        <w:right w:w="108" w:type="dxa"/>
-      </w:tblCellMar>
-    </w:tblPr>
-  </w:style>
-  <w:style w:type="numbering" w:default="1" w:styleId="NoList">
-    <w:name w:val="No List"/>
-    <w:uiPriority w:val="99"/>
-    <w:semiHidden/>
-    <w:unhideWhenUsed/>
-  </w:style>
-  <w:style w:type="character" w:styleId="PlaceholderText">
-    <w:name w:val="Placeholder Text"/>
-    <w:basedOn w:val="DefaultParagraphFont"/>
-    <w:uiPriority w:val="99"/>
-    <w:semiHidden/>
-    <w:rsid w:val="00C74EE4"/>
-    <w:rPr>
-      <w:color w:val="808080"/>
-    </w:rPr>
-  </w:style>
-</w:styles>
-</file>
-
-<file path=word/glossary/webSettings.xml><?xml version="1.0" encoding="utf-8"?>
-<w:webSettings xmlns:mc="http://schemas.openxmlformats.org/markup-compatibility/2006" xmlns:r="http://schemas.openxmlformats.org/officeDocument/2006/relationships" xmlns:w="http://schemas.openxmlformats.org/wordprocessingml/2006/main" xmlns:w14="http://schemas.microsoft.com/office/word/2010/wordml" xmlns:w15="http://schemas.microsoft.com/office/word/2012/wordml" xmlns:w16se="http://schemas.microsoft.com/office/word/2015/wordml/symex" mc:Ignorable="w14 w15 w16se">
-  <w:optimizeForBrowser/>
-  <w:allowPNG/>
-</w:webSettings>
-</file>
-
 <file path=word/theme/theme1.xml><?xml version="1.0" encoding="utf-8"?>
 <a:theme xmlns:a="http://schemas.openxmlformats.org/drawingml/2006/main" name="Office Theme">
   <a:themeElements>
@@ -5858,7 +5749,7 @@
 </file>
 
 <file path=customXml/itemProps1.xml><?xml version="1.0" encoding="utf-8"?>
-<ds:datastoreItem xmlns:ds="http://schemas.openxmlformats.org/officeDocument/2006/customXml" ds:itemID="{707BF3CB-3B57-45C2-B019-437A9C11CF05}">
+<ds:datastoreItem xmlns:ds="http://schemas.openxmlformats.org/officeDocument/2006/customXml" ds:itemID="{50E1621F-61D2-49BA-8F29-26F4D20D96CF}">
   <ds:schemaRefs>
     <ds:schemaRef ds:uri="http://schemas.openxmlformats.org/officeDocument/2006/bibliography"/>
   </ds:schemaRefs>

</xml_diff>

<commit_message>
bis Woche 19 5.12.2021 - 02.01.2022
</commit_message>
<xml_diff>
--- a/Hauptteil.docx
+++ b/Hauptteil.docx
@@ -4,294 +4,849 @@
   <w:body>
     <w:p>
       <w:pPr>
-        <w:pStyle w:val="TextKL"/>
-      </w:pPr>
-      <w:r>
-        <w:t>Inhaltsverzeichnis</w:t>
-      </w:r>
-    </w:p>
-    <w:p>
-      <w:pPr>
-        <w:rPr>
-          <w:rFonts w:ascii="Arial" w:hAnsi="Arial" w:cs="Arial"/>
-          <w:b/>
-          <w:sz w:val="32"/>
-          <w:szCs w:val="32"/>
-        </w:rPr>
-      </w:pPr>
-      <w:r>
-        <w:rPr>
-          <w:rFonts w:ascii="Arial" w:hAnsi="Arial" w:cs="Arial"/>
-          <w:b/>
-          <w:sz w:val="32"/>
-          <w:szCs w:val="32"/>
-        </w:rPr>
-        <w:pict>
-          <v:rect id="_x0000_i1025" style="width:0;height:1.5pt" o:hralign="center" o:hrstd="t" o:hr="t" fillcolor="#a0a0a0" stroked="f"/>
-        </w:pict>
-      </w:r>
-    </w:p>
-    <w:p>
-      <w:pPr>
-        <w:pStyle w:val="ListParagraph"/>
-        <w:numPr>
-          <w:ilvl w:val="0"/>
-          <w:numId w:val="1"/>
-        </w:numPr>
-        <w:rPr>
-          <w:rFonts w:ascii="Arial" w:hAnsi="Arial" w:cs="Arial"/>
-          <w:b/>
-          <w:sz w:val="32"/>
-          <w:szCs w:val="32"/>
-        </w:rPr>
-      </w:pPr>
-      <w:r>
-        <w:rPr>
-          <w:rFonts w:ascii="Arial" w:hAnsi="Arial" w:cs="Arial"/>
-          <w:b/>
-          <w:sz w:val="32"/>
-          <w:szCs w:val="32"/>
-        </w:rPr>
-        <w:t>Einleitung</w:t>
-      </w:r>
-    </w:p>
-    <w:p>
-      <w:pPr>
-        <w:pStyle w:val="ListParagraph"/>
-        <w:numPr>
-          <w:ilvl w:val="0"/>
-          <w:numId w:val="1"/>
-        </w:numPr>
-        <w:rPr>
-          <w:rFonts w:ascii="Arial" w:hAnsi="Arial" w:cs="Arial"/>
-          <w:b/>
-          <w:sz w:val="32"/>
-          <w:szCs w:val="32"/>
-        </w:rPr>
-      </w:pPr>
-      <w:r>
-        <w:rPr>
-          <w:rFonts w:ascii="Arial" w:hAnsi="Arial" w:cs="Arial"/>
-          <w:b/>
-          <w:sz w:val="32"/>
-          <w:szCs w:val="32"/>
-        </w:rPr>
-        <w:t>Physik</w:t>
-      </w:r>
-    </w:p>
-    <w:p>
-      <w:pPr>
-        <w:pStyle w:val="ListParagraph"/>
-        <w:numPr>
-          <w:ilvl w:val="0"/>
-          <w:numId w:val="1"/>
-        </w:numPr>
-        <w:rPr>
-          <w:rFonts w:ascii="Arial" w:hAnsi="Arial" w:cs="Arial"/>
-          <w:b/>
-          <w:sz w:val="32"/>
-          <w:szCs w:val="32"/>
-        </w:rPr>
-      </w:pPr>
-      <w:r>
-        <w:rPr>
-          <w:rFonts w:ascii="Arial" w:hAnsi="Arial" w:cs="Arial"/>
-          <w:b/>
-          <w:sz w:val="32"/>
-          <w:szCs w:val="32"/>
-        </w:rPr>
-        <w:t>Protokoll</w:t>
-      </w:r>
-    </w:p>
-    <w:p>
-      <w:pPr>
-        <w:pStyle w:val="ListParagraph"/>
-        <w:numPr>
-          <w:ilvl w:val="1"/>
-          <w:numId w:val="1"/>
-        </w:numPr>
+        <w:ind w:left="1080"/>
         <w:rPr>
           <w:rFonts w:ascii="Arial" w:hAnsi="Arial" w:cs="Arial"/>
           <w:sz w:val="32"/>
           <w:szCs w:val="32"/>
         </w:rPr>
       </w:pPr>
-      <w:r>
+    </w:p>
+    <w:p>
+      <w:pPr>
         <w:rPr>
           <w:rFonts w:ascii="Arial" w:hAnsi="Arial" w:cs="Arial"/>
           <w:sz w:val="32"/>
           <w:szCs w:val="32"/>
         </w:rPr>
-        <w:t xml:space="preserve">Versuche </w:t>
-      </w:r>
-      <w:r>
-        <w:rPr>
-          <w:rFonts w:ascii="Arial" w:hAnsi="Arial" w:cs="Arial"/>
-          <w:sz w:val="32"/>
-          <w:szCs w:val="32"/>
-        </w:rPr>
-        <w:t>und Grafiken</w:t>
-      </w:r>
-    </w:p>
-    <w:p>
-      <w:pPr>
-        <w:pStyle w:val="ListParagraph"/>
-        <w:numPr>
-          <w:ilvl w:val="1"/>
-          <w:numId w:val="1"/>
-        </w:numPr>
-        <w:rPr>
-          <w:rFonts w:ascii="Arial" w:hAnsi="Arial" w:cs="Arial"/>
-          <w:sz w:val="32"/>
-          <w:szCs w:val="32"/>
-        </w:rPr>
-      </w:pPr>
-      <w:r>
-        <w:rPr>
-          <w:rFonts w:ascii="Arial" w:hAnsi="Arial" w:cs="Arial"/>
-          <w:sz w:val="32"/>
-          <w:szCs w:val="32"/>
-        </w:rPr>
-        <w:t>Fehler</w:t>
-      </w:r>
-    </w:p>
-    <w:p>
-      <w:pPr>
-        <w:pStyle w:val="ListParagraph"/>
-        <w:numPr>
-          <w:ilvl w:val="1"/>
-          <w:numId w:val="1"/>
-        </w:numPr>
-        <w:rPr>
-          <w:rFonts w:ascii="Arial" w:hAnsi="Arial" w:cs="Arial"/>
-          <w:sz w:val="32"/>
-          <w:szCs w:val="32"/>
-        </w:rPr>
-      </w:pPr>
-      <w:r>
-        <w:rPr>
-          <w:rFonts w:ascii="Arial" w:hAnsi="Arial" w:cs="Arial"/>
-          <w:sz w:val="32"/>
-          <w:szCs w:val="32"/>
-        </w:rPr>
-        <w:t>Fazit</w:t>
-      </w:r>
-    </w:p>
-    <w:p>
-      <w:pPr>
-        <w:pStyle w:val="ListParagraph"/>
-        <w:numPr>
-          <w:ilvl w:val="0"/>
-          <w:numId w:val="1"/>
-        </w:numPr>
-        <w:rPr>
-          <w:rFonts w:ascii="Arial" w:hAnsi="Arial" w:cs="Arial"/>
+      </w:pPr>
+    </w:p>
+    <w:sdt>
+      <w:sdtPr>
+        <w:rPr>
+          <w:rFonts w:asciiTheme="minorHAnsi" w:eastAsiaTheme="minorHAnsi" w:hAnsiTheme="minorHAnsi" w:cstheme="minorBidi"/>
+          <w:color w:val="auto"/>
+          <w:sz w:val="22"/>
+          <w:szCs w:val="22"/>
+          <w:lang w:val="de-DE"/>
+        </w:rPr>
+        <w:id w:val="-2061231978"/>
+        <w:docPartObj>
+          <w:docPartGallery w:val="Table of Contents"/>
+          <w:docPartUnique/>
+        </w:docPartObj>
+      </w:sdtPr>
+      <w:sdtEndPr>
+        <w:rPr>
           <w:b/>
-          <w:sz w:val="32"/>
-          <w:szCs w:val="32"/>
-        </w:rPr>
-      </w:pPr>
-      <w:r>
-        <w:rPr>
-          <w:rFonts w:ascii="Arial" w:hAnsi="Arial" w:cs="Arial"/>
-          <w:b/>
-          <w:sz w:val="32"/>
-          <w:szCs w:val="32"/>
-        </w:rPr>
-        <w:t>Skizzen</w:t>
-      </w:r>
-    </w:p>
-    <w:p>
-      <w:pPr>
-        <w:pStyle w:val="ListParagraph"/>
-        <w:numPr>
-          <w:ilvl w:val="0"/>
-          <w:numId w:val="1"/>
-        </w:numPr>
-        <w:rPr>
-          <w:rFonts w:ascii="Arial" w:hAnsi="Arial" w:cs="Arial"/>
-          <w:b/>
-          <w:sz w:val="32"/>
-          <w:szCs w:val="32"/>
-        </w:rPr>
-      </w:pPr>
-      <w:r>
-        <w:rPr>
-          <w:rFonts w:ascii="Arial" w:hAnsi="Arial" w:cs="Arial"/>
-          <w:b/>
-          <w:sz w:val="32"/>
-          <w:szCs w:val="32"/>
-        </w:rPr>
-        <w:t>Endprodukt</w:t>
-      </w:r>
-    </w:p>
-    <w:p>
-      <w:pPr>
-        <w:pStyle w:val="ListParagraph"/>
-        <w:numPr>
-          <w:ilvl w:val="0"/>
-          <w:numId w:val="1"/>
-        </w:numPr>
-        <w:rPr>
-          <w:rFonts w:ascii="Arial" w:hAnsi="Arial" w:cs="Arial"/>
-          <w:b/>
-          <w:sz w:val="32"/>
-          <w:szCs w:val="32"/>
-        </w:rPr>
-      </w:pPr>
-      <w:r>
-        <w:rPr>
-          <w:rFonts w:ascii="Arial" w:hAnsi="Arial" w:cs="Arial"/>
-          <w:b/>
-          <w:sz w:val="32"/>
-          <w:szCs w:val="32"/>
-        </w:rPr>
-        <w:t>Github</w:t>
-      </w:r>
-    </w:p>
-    <w:p>
-      <w:pPr>
-        <w:pStyle w:val="ListParagraph"/>
-        <w:numPr>
-          <w:ilvl w:val="0"/>
-          <w:numId w:val="1"/>
-        </w:numPr>
-        <w:rPr>
-          <w:rFonts w:ascii="Arial" w:hAnsi="Arial" w:cs="Arial"/>
-          <w:b/>
-          <w:sz w:val="32"/>
-          <w:szCs w:val="32"/>
-        </w:rPr>
-      </w:pPr>
-      <w:r>
-        <w:rPr>
-          <w:rFonts w:ascii="Arial" w:hAnsi="Arial" w:cs="Arial"/>
-          <w:b/>
-          <w:sz w:val="32"/>
-          <w:szCs w:val="32"/>
-        </w:rPr>
-        <w:t>Quellen</w:t>
-      </w:r>
-    </w:p>
-    <w:p>
-      <w:pPr>
-        <w:ind w:left="1080"/>
-        <w:rPr>
-          <w:rFonts w:ascii="Arial" w:hAnsi="Arial" w:cs="Arial"/>
-          <w:sz w:val="32"/>
-          <w:szCs w:val="32"/>
-        </w:rPr>
-      </w:pPr>
-    </w:p>
-    <w:p>
-      <w:pPr>
-        <w:rPr>
-          <w:rFonts w:ascii="Arial" w:hAnsi="Arial" w:cs="Arial"/>
-          <w:sz w:val="32"/>
-          <w:szCs w:val="32"/>
-        </w:rPr>
-      </w:pPr>
-    </w:p>
+          <w:bCs/>
+          <w:noProof/>
+        </w:rPr>
+      </w:sdtEndPr>
+      <w:sdtContent>
+        <w:p>
+          <w:pPr>
+            <w:pStyle w:val="TOCHeading"/>
+          </w:pPr>
+          <w:r>
+            <w:t>Inhaltsverzeichnis</w:t>
+          </w:r>
+        </w:p>
+        <w:p>
+          <w:pPr>
+            <w:pStyle w:val="TOC1"/>
+            <w:tabs>
+              <w:tab w:val="left" w:pos="440"/>
+              <w:tab w:val="right" w:leader="dot" w:pos="9062"/>
+            </w:tabs>
+            <w:rPr>
+              <w:rFonts w:eastAsiaTheme="minorEastAsia"/>
+              <w:noProof/>
+              <w:lang w:eastAsia="de-DE"/>
+            </w:rPr>
+          </w:pPr>
+          <w:r>
+            <w:fldChar w:fldCharType="begin"/>
+          </w:r>
+          <w:r>
+            <w:instrText xml:space="preserve"> TOC \o "1-3" \h \z \u </w:instrText>
+          </w:r>
+          <w:r>
+            <w:fldChar w:fldCharType="separate"/>
+          </w:r>
+          <w:hyperlink w:anchor="_Toc92031710" w:history="1">
+            <w:r>
+              <w:rPr>
+                <w:rStyle w:val="Hyperlink"/>
+                <w:noProof/>
+              </w:rPr>
+              <w:t>1.</w:t>
+            </w:r>
+            <w:r>
+              <w:rPr>
+                <w:rFonts w:eastAsiaTheme="minorEastAsia"/>
+                <w:noProof/>
+                <w:lang w:eastAsia="de-DE"/>
+              </w:rPr>
+              <w:tab/>
+            </w:r>
+            <w:r>
+              <w:rPr>
+                <w:rStyle w:val="Hyperlink"/>
+                <w:noProof/>
+              </w:rPr>
+              <w:t>Einleitung</w:t>
+            </w:r>
+            <w:r>
+              <w:rPr>
+                <w:noProof/>
+                <w:webHidden/>
+              </w:rPr>
+              <w:tab/>
+            </w:r>
+            <w:r>
+              <w:rPr>
+                <w:noProof/>
+                <w:webHidden/>
+              </w:rPr>
+              <w:fldChar w:fldCharType="begin"/>
+            </w:r>
+            <w:r>
+              <w:rPr>
+                <w:noProof/>
+                <w:webHidden/>
+              </w:rPr>
+              <w:instrText xml:space="preserve"> PAGEREF _Toc92031710 \h </w:instrText>
+            </w:r>
+            <w:r>
+              <w:rPr>
+                <w:noProof/>
+                <w:webHidden/>
+              </w:rPr>
+            </w:r>
+            <w:r>
+              <w:rPr>
+                <w:noProof/>
+                <w:webHidden/>
+              </w:rPr>
+              <w:fldChar w:fldCharType="separate"/>
+            </w:r>
+            <w:r>
+              <w:rPr>
+                <w:noProof/>
+                <w:webHidden/>
+              </w:rPr>
+              <w:t>3</w:t>
+            </w:r>
+            <w:r>
+              <w:rPr>
+                <w:noProof/>
+                <w:webHidden/>
+              </w:rPr>
+              <w:fldChar w:fldCharType="end"/>
+            </w:r>
+          </w:hyperlink>
+        </w:p>
+        <w:p>
+          <w:pPr>
+            <w:pStyle w:val="TOC1"/>
+            <w:tabs>
+              <w:tab w:val="left" w:pos="440"/>
+              <w:tab w:val="right" w:leader="dot" w:pos="9062"/>
+            </w:tabs>
+            <w:rPr>
+              <w:rFonts w:eastAsiaTheme="minorEastAsia"/>
+              <w:noProof/>
+              <w:lang w:eastAsia="de-DE"/>
+            </w:rPr>
+          </w:pPr>
+          <w:hyperlink w:anchor="_Toc92031711" w:history="1">
+            <w:r>
+              <w:rPr>
+                <w:rStyle w:val="Hyperlink"/>
+                <w:noProof/>
+              </w:rPr>
+              <w:t>2.</w:t>
+            </w:r>
+            <w:r>
+              <w:rPr>
+                <w:rFonts w:eastAsiaTheme="minorEastAsia"/>
+                <w:noProof/>
+                <w:lang w:eastAsia="de-DE"/>
+              </w:rPr>
+              <w:tab/>
+            </w:r>
+            <w:r>
+              <w:rPr>
+                <w:rStyle w:val="Hyperlink"/>
+                <w:noProof/>
+              </w:rPr>
+              <w:t>Physik des Taupunkts</w:t>
+            </w:r>
+            <w:r>
+              <w:rPr>
+                <w:noProof/>
+                <w:webHidden/>
+              </w:rPr>
+              <w:tab/>
+            </w:r>
+            <w:r>
+              <w:rPr>
+                <w:noProof/>
+                <w:webHidden/>
+              </w:rPr>
+              <w:fldChar w:fldCharType="begin"/>
+            </w:r>
+            <w:r>
+              <w:rPr>
+                <w:noProof/>
+                <w:webHidden/>
+              </w:rPr>
+              <w:instrText xml:space="preserve"> PAGEREF _Toc92031711 \h </w:instrText>
+            </w:r>
+            <w:r>
+              <w:rPr>
+                <w:noProof/>
+                <w:webHidden/>
+              </w:rPr>
+            </w:r>
+            <w:r>
+              <w:rPr>
+                <w:noProof/>
+                <w:webHidden/>
+              </w:rPr>
+              <w:fldChar w:fldCharType="separate"/>
+            </w:r>
+            <w:r>
+              <w:rPr>
+                <w:noProof/>
+                <w:webHidden/>
+              </w:rPr>
+              <w:t>4</w:t>
+            </w:r>
+            <w:r>
+              <w:rPr>
+                <w:noProof/>
+                <w:webHidden/>
+              </w:rPr>
+              <w:fldChar w:fldCharType="end"/>
+            </w:r>
+          </w:hyperlink>
+        </w:p>
+        <w:p>
+          <w:pPr>
+            <w:pStyle w:val="TOC1"/>
+            <w:tabs>
+              <w:tab w:val="left" w:pos="660"/>
+              <w:tab w:val="right" w:leader="dot" w:pos="9062"/>
+            </w:tabs>
+            <w:rPr>
+              <w:rFonts w:eastAsiaTheme="minorEastAsia"/>
+              <w:noProof/>
+              <w:lang w:eastAsia="de-DE"/>
+            </w:rPr>
+          </w:pPr>
+          <w:hyperlink w:anchor="_Toc92031712" w:history="1">
+            <w:r>
+              <w:rPr>
+                <w:rStyle w:val="Hyperlink"/>
+                <w:noProof/>
+              </w:rPr>
+              <w:t>2.1</w:t>
+            </w:r>
+            <w:r>
+              <w:rPr>
+                <w:rFonts w:eastAsiaTheme="minorEastAsia"/>
+                <w:noProof/>
+                <w:lang w:eastAsia="de-DE"/>
+              </w:rPr>
+              <w:tab/>
+            </w:r>
+            <w:r>
+              <w:rPr>
+                <w:rStyle w:val="Hyperlink"/>
+                <w:noProof/>
+              </w:rPr>
+              <w:t>Änderung der Taupunkttemperatur</w:t>
+            </w:r>
+            <w:r>
+              <w:rPr>
+                <w:noProof/>
+                <w:webHidden/>
+              </w:rPr>
+              <w:tab/>
+            </w:r>
+            <w:r>
+              <w:rPr>
+                <w:noProof/>
+                <w:webHidden/>
+              </w:rPr>
+              <w:fldChar w:fldCharType="begin"/>
+            </w:r>
+            <w:r>
+              <w:rPr>
+                <w:noProof/>
+                <w:webHidden/>
+              </w:rPr>
+              <w:instrText xml:space="preserve"> PAGEREF _Toc92031712 \h </w:instrText>
+            </w:r>
+            <w:r>
+              <w:rPr>
+                <w:noProof/>
+                <w:webHidden/>
+              </w:rPr>
+            </w:r>
+            <w:r>
+              <w:rPr>
+                <w:noProof/>
+                <w:webHidden/>
+              </w:rPr>
+              <w:fldChar w:fldCharType="separate"/>
+            </w:r>
+            <w:r>
+              <w:rPr>
+                <w:noProof/>
+                <w:webHidden/>
+              </w:rPr>
+              <w:t>4</w:t>
+            </w:r>
+            <w:r>
+              <w:rPr>
+                <w:noProof/>
+                <w:webHidden/>
+              </w:rPr>
+              <w:fldChar w:fldCharType="end"/>
+            </w:r>
+          </w:hyperlink>
+        </w:p>
+        <w:p>
+          <w:pPr>
+            <w:pStyle w:val="TOC1"/>
+            <w:tabs>
+              <w:tab w:val="left" w:pos="660"/>
+              <w:tab w:val="right" w:leader="dot" w:pos="9062"/>
+            </w:tabs>
+            <w:rPr>
+              <w:rFonts w:eastAsiaTheme="minorEastAsia"/>
+              <w:noProof/>
+              <w:lang w:eastAsia="de-DE"/>
+            </w:rPr>
+          </w:pPr>
+          <w:hyperlink w:anchor="_Toc92031713" w:history="1">
+            <w:r>
+              <w:rPr>
+                <w:rStyle w:val="Hyperlink"/>
+                <w:noProof/>
+              </w:rPr>
+              <w:t>2.2</w:t>
+            </w:r>
+            <w:r>
+              <w:rPr>
+                <w:rFonts w:eastAsiaTheme="minorEastAsia"/>
+                <w:noProof/>
+                <w:lang w:eastAsia="de-DE"/>
+              </w:rPr>
+              <w:tab/>
+            </w:r>
+            <w:r>
+              <w:rPr>
+                <w:rStyle w:val="Hyperlink"/>
+                <w:noProof/>
+              </w:rPr>
+              <w:t>Auftreten des Taupunkts</w:t>
+            </w:r>
+            <w:r>
+              <w:rPr>
+                <w:noProof/>
+                <w:webHidden/>
+              </w:rPr>
+              <w:tab/>
+            </w:r>
+            <w:r>
+              <w:rPr>
+                <w:noProof/>
+                <w:webHidden/>
+              </w:rPr>
+              <w:fldChar w:fldCharType="begin"/>
+            </w:r>
+            <w:r>
+              <w:rPr>
+                <w:noProof/>
+                <w:webHidden/>
+              </w:rPr>
+              <w:instrText xml:space="preserve"> PAGEREF _Toc92031713 \h </w:instrText>
+            </w:r>
+            <w:r>
+              <w:rPr>
+                <w:noProof/>
+                <w:webHidden/>
+              </w:rPr>
+            </w:r>
+            <w:r>
+              <w:rPr>
+                <w:noProof/>
+                <w:webHidden/>
+              </w:rPr>
+              <w:fldChar w:fldCharType="separate"/>
+            </w:r>
+            <w:r>
+              <w:rPr>
+                <w:noProof/>
+                <w:webHidden/>
+              </w:rPr>
+              <w:t>6</w:t>
+            </w:r>
+            <w:r>
+              <w:rPr>
+                <w:noProof/>
+                <w:webHidden/>
+              </w:rPr>
+              <w:fldChar w:fldCharType="end"/>
+            </w:r>
+          </w:hyperlink>
+        </w:p>
+        <w:p>
+          <w:pPr>
+            <w:pStyle w:val="TOC1"/>
+            <w:tabs>
+              <w:tab w:val="left" w:pos="440"/>
+              <w:tab w:val="right" w:leader="dot" w:pos="9062"/>
+            </w:tabs>
+            <w:rPr>
+              <w:rFonts w:eastAsiaTheme="minorEastAsia"/>
+              <w:noProof/>
+              <w:lang w:eastAsia="de-DE"/>
+            </w:rPr>
+          </w:pPr>
+          <w:hyperlink w:anchor="_Toc92031714" w:history="1">
+            <w:r>
+              <w:rPr>
+                <w:rStyle w:val="Hyperlink"/>
+                <w:noProof/>
+              </w:rPr>
+              <w:t>3.</w:t>
+            </w:r>
+            <w:r>
+              <w:rPr>
+                <w:rFonts w:eastAsiaTheme="minorEastAsia"/>
+                <w:noProof/>
+                <w:lang w:eastAsia="de-DE"/>
+              </w:rPr>
+              <w:tab/>
+            </w:r>
+            <w:r>
+              <w:rPr>
+                <w:rStyle w:val="Hyperlink"/>
+                <w:noProof/>
+              </w:rPr>
+              <w:t>Wärmetauscher</w:t>
+            </w:r>
+            <w:r>
+              <w:rPr>
+                <w:noProof/>
+                <w:webHidden/>
+              </w:rPr>
+              <w:tab/>
+            </w:r>
+            <w:r>
+              <w:rPr>
+                <w:noProof/>
+                <w:webHidden/>
+              </w:rPr>
+              <w:fldChar w:fldCharType="begin"/>
+            </w:r>
+            <w:r>
+              <w:rPr>
+                <w:noProof/>
+                <w:webHidden/>
+              </w:rPr>
+              <w:instrText xml:space="preserve"> PAGEREF _Toc92031714 \h </w:instrText>
+            </w:r>
+            <w:r>
+              <w:rPr>
+                <w:noProof/>
+                <w:webHidden/>
+              </w:rPr>
+            </w:r>
+            <w:r>
+              <w:rPr>
+                <w:noProof/>
+                <w:webHidden/>
+              </w:rPr>
+              <w:fldChar w:fldCharType="separate"/>
+            </w:r>
+            <w:r>
+              <w:rPr>
+                <w:noProof/>
+                <w:webHidden/>
+              </w:rPr>
+              <w:t>6</w:t>
+            </w:r>
+            <w:r>
+              <w:rPr>
+                <w:noProof/>
+                <w:webHidden/>
+              </w:rPr>
+              <w:fldChar w:fldCharType="end"/>
+            </w:r>
+          </w:hyperlink>
+        </w:p>
+        <w:p>
+          <w:pPr>
+            <w:pStyle w:val="TOC1"/>
+            <w:tabs>
+              <w:tab w:val="left" w:pos="660"/>
+              <w:tab w:val="right" w:leader="dot" w:pos="9062"/>
+            </w:tabs>
+            <w:rPr>
+              <w:rFonts w:eastAsiaTheme="minorEastAsia"/>
+              <w:noProof/>
+              <w:lang w:eastAsia="de-DE"/>
+            </w:rPr>
+          </w:pPr>
+          <w:hyperlink w:anchor="_Toc92031715" w:history="1">
+            <w:r>
+              <w:rPr>
+                <w:rStyle w:val="Hyperlink"/>
+                <w:noProof/>
+              </w:rPr>
+              <w:t>3.1</w:t>
+            </w:r>
+            <w:r>
+              <w:rPr>
+                <w:rFonts w:eastAsiaTheme="minorEastAsia"/>
+                <w:noProof/>
+                <w:lang w:eastAsia="de-DE"/>
+              </w:rPr>
+              <w:tab/>
+            </w:r>
+            <w:r>
+              <w:rPr>
+                <w:rStyle w:val="Hyperlink"/>
+                <w:noProof/>
+              </w:rPr>
+              <w:t>Zeitraum der Zirkulationspumpennutzung</w:t>
+            </w:r>
+            <w:r>
+              <w:rPr>
+                <w:noProof/>
+                <w:webHidden/>
+              </w:rPr>
+              <w:tab/>
+            </w:r>
+            <w:r>
+              <w:rPr>
+                <w:noProof/>
+                <w:webHidden/>
+              </w:rPr>
+              <w:fldChar w:fldCharType="begin"/>
+            </w:r>
+            <w:r>
+              <w:rPr>
+                <w:noProof/>
+                <w:webHidden/>
+              </w:rPr>
+              <w:instrText xml:space="preserve"> PAGEREF _Toc92031715 \h </w:instrText>
+            </w:r>
+            <w:r>
+              <w:rPr>
+                <w:noProof/>
+                <w:webHidden/>
+              </w:rPr>
+            </w:r>
+            <w:r>
+              <w:rPr>
+                <w:noProof/>
+                <w:webHidden/>
+              </w:rPr>
+              <w:fldChar w:fldCharType="separate"/>
+            </w:r>
+            <w:r>
+              <w:rPr>
+                <w:noProof/>
+                <w:webHidden/>
+              </w:rPr>
+              <w:t>7</w:t>
+            </w:r>
+            <w:r>
+              <w:rPr>
+                <w:noProof/>
+                <w:webHidden/>
+              </w:rPr>
+              <w:fldChar w:fldCharType="end"/>
+            </w:r>
+          </w:hyperlink>
+        </w:p>
+        <w:p>
+          <w:pPr>
+            <w:pStyle w:val="TOC1"/>
+            <w:tabs>
+              <w:tab w:val="left" w:pos="440"/>
+              <w:tab w:val="right" w:leader="dot" w:pos="9062"/>
+            </w:tabs>
+            <w:rPr>
+              <w:rFonts w:eastAsiaTheme="minorEastAsia"/>
+              <w:noProof/>
+              <w:lang w:eastAsia="de-DE"/>
+            </w:rPr>
+          </w:pPr>
+          <w:hyperlink w:anchor="_Toc92031716" w:history="1">
+            <w:r>
+              <w:rPr>
+                <w:rStyle w:val="Hyperlink"/>
+                <w:noProof/>
+              </w:rPr>
+              <w:t>4.</w:t>
+            </w:r>
+            <w:r>
+              <w:rPr>
+                <w:rFonts w:eastAsiaTheme="minorEastAsia"/>
+                <w:noProof/>
+                <w:lang w:eastAsia="de-DE"/>
+              </w:rPr>
+              <w:tab/>
+            </w:r>
+            <w:r>
+              <w:rPr>
+                <w:rStyle w:val="Hyperlink"/>
+                <w:noProof/>
+              </w:rPr>
+              <w:t>Externer Entfeuchter</w:t>
+            </w:r>
+            <w:r>
+              <w:rPr>
+                <w:noProof/>
+                <w:webHidden/>
+              </w:rPr>
+              <w:tab/>
+            </w:r>
+            <w:r>
+              <w:rPr>
+                <w:noProof/>
+                <w:webHidden/>
+              </w:rPr>
+              <w:fldChar w:fldCharType="begin"/>
+            </w:r>
+            <w:r>
+              <w:rPr>
+                <w:noProof/>
+                <w:webHidden/>
+              </w:rPr>
+              <w:instrText xml:space="preserve"> PAGEREF _Toc92031716 \h </w:instrText>
+            </w:r>
+            <w:r>
+              <w:rPr>
+                <w:noProof/>
+                <w:webHidden/>
+              </w:rPr>
+            </w:r>
+            <w:r>
+              <w:rPr>
+                <w:noProof/>
+                <w:webHidden/>
+              </w:rPr>
+              <w:fldChar w:fldCharType="separate"/>
+            </w:r>
+            <w:r>
+              <w:rPr>
+                <w:noProof/>
+                <w:webHidden/>
+              </w:rPr>
+              <w:t>9</w:t>
+            </w:r>
+            <w:r>
+              <w:rPr>
+                <w:noProof/>
+                <w:webHidden/>
+              </w:rPr>
+              <w:fldChar w:fldCharType="end"/>
+            </w:r>
+          </w:hyperlink>
+        </w:p>
+        <w:p>
+          <w:pPr>
+            <w:pStyle w:val="TOC1"/>
+            <w:tabs>
+              <w:tab w:val="left" w:pos="440"/>
+              <w:tab w:val="right" w:leader="dot" w:pos="9062"/>
+            </w:tabs>
+            <w:rPr>
+              <w:rFonts w:eastAsiaTheme="minorEastAsia"/>
+              <w:noProof/>
+              <w:lang w:eastAsia="de-DE"/>
+            </w:rPr>
+          </w:pPr>
+          <w:hyperlink w:anchor="_Toc92031717" w:history="1">
+            <w:r>
+              <w:rPr>
+                <w:rStyle w:val="Hyperlink"/>
+                <w:noProof/>
+              </w:rPr>
+              <w:t>5.</w:t>
+            </w:r>
+            <w:r>
+              <w:rPr>
+                <w:rFonts w:eastAsiaTheme="minorEastAsia"/>
+                <w:noProof/>
+                <w:lang w:eastAsia="de-DE"/>
+              </w:rPr>
+              <w:tab/>
+            </w:r>
+            <w:r>
+              <w:rPr>
+                <w:rStyle w:val="Hyperlink"/>
+                <w:noProof/>
+              </w:rPr>
+              <w:t>Die Hardware</w:t>
+            </w:r>
+            <w:r>
+              <w:rPr>
+                <w:noProof/>
+                <w:webHidden/>
+              </w:rPr>
+              <w:tab/>
+            </w:r>
+            <w:r>
+              <w:rPr>
+                <w:noProof/>
+                <w:webHidden/>
+              </w:rPr>
+              <w:fldChar w:fldCharType="begin"/>
+            </w:r>
+            <w:r>
+              <w:rPr>
+                <w:noProof/>
+                <w:webHidden/>
+              </w:rPr>
+              <w:instrText xml:space="preserve"> PAGEREF _Toc92031717 \h </w:instrText>
+            </w:r>
+            <w:r>
+              <w:rPr>
+                <w:noProof/>
+                <w:webHidden/>
+              </w:rPr>
+            </w:r>
+            <w:r>
+              <w:rPr>
+                <w:noProof/>
+                <w:webHidden/>
+              </w:rPr>
+              <w:fldChar w:fldCharType="separate"/>
+            </w:r>
+            <w:r>
+              <w:rPr>
+                <w:noProof/>
+                <w:webHidden/>
+              </w:rPr>
+              <w:t>10</w:t>
+            </w:r>
+            <w:r>
+              <w:rPr>
+                <w:noProof/>
+                <w:webHidden/>
+              </w:rPr>
+              <w:fldChar w:fldCharType="end"/>
+            </w:r>
+          </w:hyperlink>
+        </w:p>
+        <w:p>
+          <w:pPr>
+            <w:pStyle w:val="TOC1"/>
+            <w:tabs>
+              <w:tab w:val="left" w:pos="440"/>
+              <w:tab w:val="right" w:leader="dot" w:pos="9062"/>
+            </w:tabs>
+            <w:rPr>
+              <w:rFonts w:eastAsiaTheme="minorEastAsia"/>
+              <w:noProof/>
+              <w:lang w:eastAsia="de-DE"/>
+            </w:rPr>
+          </w:pPr>
+          <w:hyperlink w:anchor="_Toc92031718" w:history="1">
+            <w:r>
+              <w:rPr>
+                <w:rStyle w:val="Hyperlink"/>
+                <w:noProof/>
+              </w:rPr>
+              <w:t>6.</w:t>
+            </w:r>
+            <w:r>
+              <w:rPr>
+                <w:rFonts w:eastAsiaTheme="minorEastAsia"/>
+                <w:noProof/>
+                <w:lang w:eastAsia="de-DE"/>
+              </w:rPr>
+              <w:tab/>
+            </w:r>
+            <w:r>
+              <w:rPr>
+                <w:rStyle w:val="Hyperlink"/>
+                <w:noProof/>
+              </w:rPr>
+              <w:t>Software</w:t>
+            </w:r>
+            <w:r>
+              <w:rPr>
+                <w:noProof/>
+                <w:webHidden/>
+              </w:rPr>
+              <w:tab/>
+            </w:r>
+            <w:r>
+              <w:rPr>
+                <w:noProof/>
+                <w:webHidden/>
+              </w:rPr>
+              <w:fldChar w:fldCharType="begin"/>
+            </w:r>
+            <w:r>
+              <w:rPr>
+                <w:noProof/>
+                <w:webHidden/>
+              </w:rPr>
+              <w:instrText xml:space="preserve"> PAGEREF _Toc92031718 \h </w:instrText>
+            </w:r>
+            <w:r>
+              <w:rPr>
+                <w:noProof/>
+                <w:webHidden/>
+              </w:rPr>
+            </w:r>
+            <w:r>
+              <w:rPr>
+                <w:noProof/>
+                <w:webHidden/>
+              </w:rPr>
+              <w:fldChar w:fldCharType="separate"/>
+            </w:r>
+            <w:r>
+              <w:rPr>
+                <w:noProof/>
+                <w:webHidden/>
+              </w:rPr>
+              <w:t>11</w:t>
+            </w:r>
+            <w:r>
+              <w:rPr>
+                <w:noProof/>
+                <w:webHidden/>
+              </w:rPr>
+              <w:fldChar w:fldCharType="end"/>
+            </w:r>
+          </w:hyperlink>
+        </w:p>
+        <w:p>
+          <w:r>
+            <w:rPr>
+              <w:b/>
+              <w:bCs/>
+              <w:noProof/>
+            </w:rPr>
+            <w:fldChar w:fldCharType="end"/>
+          </w:r>
+        </w:p>
+      </w:sdtContent>
+    </w:sdt>
     <w:p>
       <w:pPr>
         <w:rPr>
@@ -336,10 +891,12 @@
       <w:pPr>
         <w:pStyle w:val="berschriftKL"/>
       </w:pPr>
+      <w:bookmarkStart w:id="0" w:name="_Toc92031710"/>
       <w:r>
         <w:lastRenderedPageBreak/>
         <w:t>Einleitung</w:t>
       </w:r>
+      <w:bookmarkEnd w:id="0"/>
     </w:p>
     <w:p>
       <w:pPr>
@@ -350,7 +907,7 @@
       </w:pPr>
       <w:r>
         <w:pict>
-          <v:rect id="_x0000_i1026" style="width:394.4pt;height:1.45pt" o:hrpct="987" o:hralign="center" o:hrstd="t" o:hr="t" fillcolor="#a0a0a0" stroked="f"/>
+          <v:rect id="_x0000_i1025" style="width:394.4pt;height:1.45pt" o:hrpct="987" o:hralign="center" o:hrstd="t" o:hr="t" fillcolor="#a0a0a0" stroked="f"/>
         </w:pict>
       </w:r>
     </w:p>
@@ -420,6 +977,7 @@
       <w:pPr>
         <w:pStyle w:val="berschriftKL"/>
       </w:pPr>
+      <w:bookmarkStart w:id="1" w:name="_Toc92031711"/>
       <w:r>
         <w:lastRenderedPageBreak/>
         <w:t xml:space="preserve">Physik des </w:t>
@@ -427,6 +985,7 @@
       <w:r>
         <w:t>Taupunkts</w:t>
       </w:r>
+      <w:bookmarkEnd w:id="1"/>
     </w:p>
     <w:p>
       <w:pPr>
@@ -434,7 +993,7 @@
       </w:pPr>
       <w:r>
         <w:pict>
-          <v:rect id="_x0000_i1027" style="width:394.4pt;height:1.45pt" o:hrpct="987" o:hralign="center" o:hrstd="t" o:hr="t" fillcolor="#a0a0a0" stroked="f"/>
+          <v:rect id="_x0000_i1026" style="width:394.4pt;height:1.45pt" o:hrpct="987" o:hralign="center" o:hrstd="t" o:hr="t" fillcolor="#a0a0a0" stroked="f"/>
         </w:pict>
       </w:r>
     </w:p>
@@ -1423,8 +1982,13 @@
           <w:numId w:val="2"/>
         </w:numPr>
       </w:pPr>
-      <w:r>
-        <w:t xml:space="preserve">Änderung der Taupunkttemperatur  </w:t>
+      <w:bookmarkStart w:id="2" w:name="_Toc92031712"/>
+      <w:r>
+        <w:t>Änderung der Taupunkttemperatur</w:t>
+      </w:r>
+      <w:bookmarkEnd w:id="2"/>
+      <w:r>
+        <w:t xml:space="preserve">  </w:t>
       </w:r>
     </w:p>
     <w:p>
@@ -2171,12 +2735,14 @@
           <w:rFonts w:eastAsiaTheme="minorEastAsia"/>
         </w:rPr>
       </w:pPr>
+      <w:bookmarkStart w:id="3" w:name="_Toc92031713"/>
       <w:r>
         <w:rPr>
           <w:rFonts w:eastAsiaTheme="minorEastAsia"/>
         </w:rPr>
         <w:t>Auftreten des Taupunkts</w:t>
       </w:r>
+      <w:bookmarkEnd w:id="3"/>
     </w:p>
     <w:p>
       <w:pPr>
@@ -2289,9 +2855,11 @@
       <w:pPr>
         <w:pStyle w:val="berschriftKL"/>
       </w:pPr>
+      <w:bookmarkStart w:id="4" w:name="_Toc92031714"/>
       <w:r>
         <w:t>Wärmetauscher</w:t>
       </w:r>
+      <w:bookmarkEnd w:id="4"/>
     </w:p>
     <w:p>
       <w:pPr>
@@ -2299,7 +2867,7 @@
       </w:pPr>
       <w:r>
         <w:pict>
-          <v:rect id="_x0000_i1028" style="width:394.4pt;height:1.45pt" o:hrpct="987" o:hralign="center" o:hrstd="t" o:hr="t" fillcolor="#a0a0a0" stroked="f"/>
+          <v:rect id="_x0000_i1027" style="width:394.4pt;height:1.45pt" o:hrpct="987" o:hralign="center" o:hrstd="t" o:hr="t" fillcolor="#a0a0a0" stroked="f"/>
         </w:pict>
       </w:r>
     </w:p>
@@ -2361,6 +2929,7 @@
           <w:numId w:val="2"/>
         </w:numPr>
       </w:pPr>
+      <w:bookmarkStart w:id="5" w:name="_Toc92031715"/>
       <w:r>
         <w:lastRenderedPageBreak/>
         <w:t xml:space="preserve">Zeitraum der </w:t>
@@ -2371,6 +2940,7 @@
       <w:r>
         <w:t>nnutzung</w:t>
       </w:r>
+      <w:bookmarkEnd w:id="5"/>
     </w:p>
     <w:p>
       <w:pPr>
@@ -2988,13 +3558,7 @@
           <w:rPr>
             <w:rFonts w:ascii="Cambria Math" w:eastAsiaTheme="minorEastAsia" w:hAnsi="Cambria Math"/>
           </w:rPr>
-          <m:t>∙</m:t>
-        </m:r>
-        <m:r>
-          <w:rPr>
-            <w:rFonts w:ascii="Cambria Math" w:eastAsiaTheme="minorEastAsia" w:hAnsi="Cambria Math"/>
-          </w:rPr>
-          <m:t xml:space="preserve"> </m:t>
+          <m:t xml:space="preserve">∙ </m:t>
         </m:r>
         <m:sSub>
           <m:sSubPr>
@@ -3943,13 +4507,7 @@
         <w:rPr>
           <w:rFonts w:eastAsiaTheme="minorEastAsia"/>
         </w:rPr>
-        <w:t xml:space="preserve">  </w:t>
-      </w:r>
-      <w:r>
-        <w:rPr>
-          <w:rFonts w:eastAsiaTheme="minorEastAsia"/>
-        </w:rPr>
-        <w:t xml:space="preserve">absolute Luftfeuchte haben. Im Inneren wird diese Luft dann auf </w:t>
+        <w:t xml:space="preserve">  absolute Luftfeuchte haben. Im Inneren wird diese Luft dann auf </w:t>
       </w:r>
       <w:r>
         <w:rPr>
@@ -4136,181 +4694,174 @@
             </m:den>
           </m:f>
           <m:r>
+            <m:rPr>
+              <m:sty m:val="p"/>
+            </m:rPr>
             <w:rPr>
               <w:rFonts w:eastAsiaTheme="minorEastAsia"/>
             </w:rPr>
             <w:br/>
           </m:r>
-          <m:sSub>
-            <m:sSubPr>
-              <m:ctrlPr>
-                <w:rPr>
-                  <w:rFonts w:ascii="Cambria Math" w:eastAsiaTheme="minorEastAsia" w:hAnsi="Cambria Math"/>
-                  <w:i/>
-                </w:rPr>
-              </m:ctrlPr>
-            </m:sSubPr>
-            <m:e>
-              <m:r>
-                <w:rPr>
-                  <w:rFonts w:ascii="Cambria Math" w:eastAsiaTheme="minorEastAsia" w:hAnsi="Cambria Math"/>
-                </w:rPr>
-                <m:t>φ</m:t>
-              </m:r>
-            </m:e>
-            <m:sub>
-              <m:r>
-                <w:rPr>
-                  <w:rFonts w:ascii="Cambria Math" w:eastAsiaTheme="minorEastAsia" w:hAnsi="Cambria Math"/>
-                </w:rPr>
-                <m:t>Innenluft</m:t>
-              </m:r>
-            </m:sub>
-          </m:sSub>
-          <m:r>
-            <w:rPr>
-              <w:rFonts w:ascii="Cambria Math" w:eastAsiaTheme="minorEastAsia" w:hAnsi="Cambria Math"/>
-            </w:rPr>
-            <m:t xml:space="preserve">= </m:t>
-          </m:r>
-          <m:f>
-            <m:fPr>
-              <m:ctrlPr>
-                <w:rPr>
-                  <w:rFonts w:ascii="Cambria Math" w:eastAsiaTheme="minorEastAsia" w:hAnsi="Cambria Math"/>
-                  <w:i/>
-                </w:rPr>
-              </m:ctrlPr>
-            </m:fPr>
-            <m:num>
-              <m:r>
-                <w:rPr>
-                  <w:rFonts w:ascii="Cambria Math" w:eastAsiaTheme="minorEastAsia" w:hAnsi="Cambria Math"/>
-                </w:rPr>
-                <m:t xml:space="preserve">12,8 </m:t>
-              </m:r>
-              <m:f>
-                <m:fPr>
-                  <m:ctrlPr>
-                    <w:rPr>
-                      <w:rFonts w:ascii="Cambria Math" w:eastAsiaTheme="minorEastAsia" w:hAnsi="Cambria Math"/>
-                      <w:i/>
-                    </w:rPr>
-                  </m:ctrlPr>
-                </m:fPr>
-                <m:num>
-                  <m:r>
-                    <w:rPr>
-                      <w:rFonts w:ascii="Cambria Math" w:eastAsiaTheme="minorEastAsia" w:hAnsi="Cambria Math"/>
-                    </w:rPr>
-                    <m:t>g</m:t>
-                  </m:r>
-                </m:num>
-                <m:den>
-                  <m:sSup>
-                    <m:sSupPr>
-                      <m:ctrlPr>
-                        <w:rPr>
-                          <w:rFonts w:ascii="Cambria Math" w:eastAsiaTheme="minorEastAsia" w:hAnsi="Cambria Math"/>
-                          <w:i/>
-                        </w:rPr>
-                      </m:ctrlPr>
-                    </m:sSupPr>
-                    <m:e>
-                      <m:r>
-                        <w:rPr>
-                          <w:rFonts w:ascii="Cambria Math" w:eastAsiaTheme="minorEastAsia" w:hAnsi="Cambria Math"/>
-                        </w:rPr>
-                        <m:t>m</m:t>
-                      </m:r>
-                    </m:e>
-                    <m:sup>
-                      <m:r>
-                        <w:rPr>
-                          <w:rFonts w:ascii="Cambria Math" w:eastAsiaTheme="minorEastAsia" w:hAnsi="Cambria Math"/>
-                        </w:rPr>
-                        <m:t>3</m:t>
-                      </m:r>
-                    </m:sup>
-                  </m:sSup>
-                </m:den>
-              </m:f>
-            </m:num>
-            <m:den>
-              <m:r>
-                <w:rPr>
-                  <w:rFonts w:ascii="Cambria Math" w:eastAsiaTheme="minorEastAsia" w:hAnsi="Cambria Math"/>
-                </w:rPr>
-                <m:t xml:space="preserve">17,3 </m:t>
-              </m:r>
-              <m:f>
-                <m:fPr>
-                  <m:ctrlPr>
-                    <w:rPr>
-                      <w:rFonts w:ascii="Cambria Math" w:eastAsiaTheme="minorEastAsia" w:hAnsi="Cambria Math"/>
-                      <w:i/>
-                    </w:rPr>
-                  </m:ctrlPr>
-                </m:fPr>
-                <m:num>
-                  <m:r>
-                    <w:rPr>
-                      <w:rFonts w:ascii="Cambria Math" w:eastAsiaTheme="minorEastAsia" w:hAnsi="Cambria Math"/>
-                    </w:rPr>
-                    <m:t>g</m:t>
-                  </m:r>
-                </m:num>
-                <m:den>
-                  <m:sSup>
-                    <m:sSupPr>
-                      <m:ctrlPr>
-                        <w:rPr>
-                          <w:rFonts w:ascii="Cambria Math" w:eastAsiaTheme="minorEastAsia" w:hAnsi="Cambria Math"/>
-                          <w:i/>
-                        </w:rPr>
-                      </m:ctrlPr>
-                    </m:sSupPr>
-                    <m:e>
-                      <m:r>
-                        <w:rPr>
-                          <w:rFonts w:ascii="Cambria Math" w:eastAsiaTheme="minorEastAsia" w:hAnsi="Cambria Math"/>
-                        </w:rPr>
-                        <m:t>m</m:t>
-                      </m:r>
-                    </m:e>
-                    <m:sup>
-                      <m:r>
-                        <w:rPr>
-                          <w:rFonts w:ascii="Cambria Math" w:eastAsiaTheme="minorEastAsia" w:hAnsi="Cambria Math"/>
-                        </w:rPr>
-                        <m:t>3</m:t>
-                      </m:r>
-                    </m:sup>
-                  </m:sSup>
-                </m:den>
-              </m:f>
-            </m:den>
-          </m:f>
-          <m:r>
-            <w:rPr>
-              <w:rFonts w:ascii="Cambria Math" w:eastAsiaTheme="minorEastAsia" w:hAnsi="Cambria Math"/>
-            </w:rPr>
-            <m:t>=</m:t>
-          </m:r>
-          <m:r>
-            <w:rPr>
-              <w:rFonts w:ascii="Cambria Math" w:eastAsiaTheme="minorEastAsia" w:hAnsi="Cambria Math"/>
-            </w:rPr>
-            <m:t>0,74</m:t>
-          </m:r>
-          <m:r>
-            <w:rPr>
-              <w:rFonts w:ascii="Cambria Math" w:eastAsiaTheme="minorEastAsia" w:hAnsi="Cambria Math"/>
-            </w:rPr>
-            <m:t>=</m:t>
-          </m:r>
         </m:oMath>
       </m:oMathPara>
+      <m:oMath>
+        <m:sSub>
+          <m:sSubPr>
+            <m:ctrlPr>
+              <w:rPr>
+                <w:rFonts w:ascii="Cambria Math" w:eastAsiaTheme="minorEastAsia" w:hAnsi="Cambria Math"/>
+                <w:i/>
+              </w:rPr>
+            </m:ctrlPr>
+          </m:sSubPr>
+          <m:e>
+            <m:r>
+              <w:rPr>
+                <w:rFonts w:ascii="Cambria Math" w:eastAsiaTheme="minorEastAsia" w:hAnsi="Cambria Math"/>
+              </w:rPr>
+              <m:t>φ</m:t>
+            </m:r>
+          </m:e>
+          <m:sub>
+            <m:r>
+              <w:rPr>
+                <w:rFonts w:ascii="Cambria Math" w:eastAsiaTheme="minorEastAsia" w:hAnsi="Cambria Math"/>
+              </w:rPr>
+              <m:t>Innenluft</m:t>
+            </m:r>
+          </m:sub>
+        </m:sSub>
+        <m:r>
+          <w:rPr>
+            <w:rFonts w:ascii="Cambria Math" w:eastAsiaTheme="minorEastAsia" w:hAnsi="Cambria Math"/>
+          </w:rPr>
+          <m:t xml:space="preserve">= </m:t>
+        </m:r>
+        <m:f>
+          <m:fPr>
+            <m:ctrlPr>
+              <w:rPr>
+                <w:rFonts w:ascii="Cambria Math" w:eastAsiaTheme="minorEastAsia" w:hAnsi="Cambria Math"/>
+                <w:i/>
+              </w:rPr>
+            </m:ctrlPr>
+          </m:fPr>
+          <m:num>
+            <m:r>
+              <w:rPr>
+                <w:rFonts w:ascii="Cambria Math" w:eastAsiaTheme="minorEastAsia" w:hAnsi="Cambria Math"/>
+              </w:rPr>
+              <m:t xml:space="preserve">12,8 </m:t>
+            </m:r>
+            <m:f>
+              <m:fPr>
+                <m:ctrlPr>
+                  <w:rPr>
+                    <w:rFonts w:ascii="Cambria Math" w:eastAsiaTheme="minorEastAsia" w:hAnsi="Cambria Math"/>
+                    <w:i/>
+                  </w:rPr>
+                </m:ctrlPr>
+              </m:fPr>
+              <m:num>
+                <m:r>
+                  <w:rPr>
+                    <w:rFonts w:ascii="Cambria Math" w:eastAsiaTheme="minorEastAsia" w:hAnsi="Cambria Math"/>
+                  </w:rPr>
+                  <m:t>g</m:t>
+                </m:r>
+              </m:num>
+              <m:den>
+                <m:sSup>
+                  <m:sSupPr>
+                    <m:ctrlPr>
+                      <w:rPr>
+                        <w:rFonts w:ascii="Cambria Math" w:eastAsiaTheme="minorEastAsia" w:hAnsi="Cambria Math"/>
+                        <w:i/>
+                      </w:rPr>
+                    </m:ctrlPr>
+                  </m:sSupPr>
+                  <m:e>
+                    <m:r>
+                      <w:rPr>
+                        <w:rFonts w:ascii="Cambria Math" w:eastAsiaTheme="minorEastAsia" w:hAnsi="Cambria Math"/>
+                      </w:rPr>
+                      <m:t>m</m:t>
+                    </m:r>
+                  </m:e>
+                  <m:sup>
+                    <m:r>
+                      <w:rPr>
+                        <w:rFonts w:ascii="Cambria Math" w:eastAsiaTheme="minorEastAsia" w:hAnsi="Cambria Math"/>
+                      </w:rPr>
+                      <m:t>3</m:t>
+                    </m:r>
+                  </m:sup>
+                </m:sSup>
+              </m:den>
+            </m:f>
+          </m:num>
+          <m:den>
+            <m:r>
+              <w:rPr>
+                <w:rFonts w:ascii="Cambria Math" w:eastAsiaTheme="minorEastAsia" w:hAnsi="Cambria Math"/>
+              </w:rPr>
+              <m:t xml:space="preserve">17,3 </m:t>
+            </m:r>
+            <m:f>
+              <m:fPr>
+                <m:ctrlPr>
+                  <w:rPr>
+                    <w:rFonts w:ascii="Cambria Math" w:eastAsiaTheme="minorEastAsia" w:hAnsi="Cambria Math"/>
+                    <w:i/>
+                  </w:rPr>
+                </m:ctrlPr>
+              </m:fPr>
+              <m:num>
+                <m:r>
+                  <w:rPr>
+                    <w:rFonts w:ascii="Cambria Math" w:eastAsiaTheme="minorEastAsia" w:hAnsi="Cambria Math"/>
+                  </w:rPr>
+                  <m:t>g</m:t>
+                </m:r>
+              </m:num>
+              <m:den>
+                <m:sSup>
+                  <m:sSupPr>
+                    <m:ctrlPr>
+                      <w:rPr>
+                        <w:rFonts w:ascii="Cambria Math" w:eastAsiaTheme="minorEastAsia" w:hAnsi="Cambria Math"/>
+                        <w:i/>
+                      </w:rPr>
+                    </m:ctrlPr>
+                  </m:sSupPr>
+                  <m:e>
+                    <m:r>
+                      <w:rPr>
+                        <w:rFonts w:ascii="Cambria Math" w:eastAsiaTheme="minorEastAsia" w:hAnsi="Cambria Math"/>
+                      </w:rPr>
+                      <m:t>m</m:t>
+                    </m:r>
+                  </m:e>
+                  <m:sup>
+                    <m:r>
+                      <w:rPr>
+                        <w:rFonts w:ascii="Cambria Math" w:eastAsiaTheme="minorEastAsia" w:hAnsi="Cambria Math"/>
+                      </w:rPr>
+                      <m:t>3</m:t>
+                    </m:r>
+                  </m:sup>
+                </m:sSup>
+              </m:den>
+            </m:f>
+          </m:den>
+        </m:f>
+        <m:r>
+          <w:rPr>
+            <w:rFonts w:ascii="Cambria Math" w:eastAsiaTheme="minorEastAsia" w:hAnsi="Cambria Math"/>
+          </w:rPr>
+          <m:t>=0,74=</m:t>
+        </m:r>
+      </m:oMath>
       <w:r>
         <w:rPr>
           <w:rFonts w:eastAsiaTheme="minorEastAsia"/>
@@ -4351,11 +4902,1098 @@
         </w:rPr>
         <w:t>aupunkt also nicht, da die Luft nur zu 74% gesättigt ist.</w:t>
       </w:r>
-      <w:bookmarkStart w:id="0" w:name="_GoBack"/>
-      <w:bookmarkEnd w:id="0"/>
+    </w:p>
+    <w:p>
+      <w:pPr>
+        <w:pStyle w:val="berschriftKL"/>
+        <w:rPr>
+          <w:rFonts w:eastAsiaTheme="minorEastAsia"/>
+        </w:rPr>
+      </w:pPr>
+      <w:bookmarkStart w:id="6" w:name="_Toc92031716"/>
+      <w:r>
+        <w:rPr>
+          <w:rFonts w:eastAsiaTheme="minorEastAsia"/>
+        </w:rPr>
+        <w:t xml:space="preserve">Externer </w:t>
+      </w:r>
+      <w:r>
+        <w:rPr>
+          <w:rFonts w:eastAsiaTheme="minorEastAsia"/>
+        </w:rPr>
+        <w:t>Entfeuchter</w:t>
+      </w:r>
+      <w:bookmarkEnd w:id="6"/>
+    </w:p>
+    <w:p>
+      <w:pPr>
+        <w:pStyle w:val="TextKL"/>
+      </w:pPr>
+      <w:r>
+        <w:pict>
+          <v:rect id="_x0000_i1028" style="width:394.4pt;height:1.45pt" o:hrpct="987" o:hralign="center" o:hrstd="t" o:hr="t" fillcolor="#a0a0a0" stroked="f"/>
+        </w:pict>
+      </w:r>
+    </w:p>
+    <w:p>
+      <w:pPr>
+        <w:pStyle w:val="TextKL"/>
+      </w:pPr>
+      <w:r>
+        <w:rPr>
+          <w:noProof/>
+          <w:lang w:eastAsia="de-DE"/>
+        </w:rPr>
+        <mc:AlternateContent>
+          <mc:Choice Requires="wps">
+            <w:drawing>
+              <wp:anchor distT="0" distB="0" distL="114300" distR="114300" simplePos="0" relativeHeight="251662336" behindDoc="1" locked="0" layoutInCell="1" allowOverlap="1" wp14:anchorId="5D1C4B18" wp14:editId="2179B229">
+                <wp:simplePos x="0" y="0"/>
+                <wp:positionH relativeFrom="column">
+                  <wp:posOffset>699135</wp:posOffset>
+                </wp:positionH>
+                <wp:positionV relativeFrom="paragraph">
+                  <wp:posOffset>4770755</wp:posOffset>
+                </wp:positionV>
+                <wp:extent cx="4362450" cy="635"/>
+                <wp:effectExtent l="0" t="0" r="0" b="0"/>
+                <wp:wrapTight wrapText="bothSides">
+                  <wp:wrapPolygon edited="0">
+                    <wp:start x="0" y="0"/>
+                    <wp:lineTo x="0" y="21600"/>
+                    <wp:lineTo x="21600" y="21600"/>
+                    <wp:lineTo x="21600" y="0"/>
+                  </wp:wrapPolygon>
+                </wp:wrapTight>
+                <wp:docPr id="4" name="Text Box 4"/>
+                <wp:cNvGraphicFramePr/>
+                <a:graphic xmlns:a="http://schemas.openxmlformats.org/drawingml/2006/main">
+                  <a:graphicData uri="http://schemas.microsoft.com/office/word/2010/wordprocessingShape">
+                    <wps:wsp>
+                      <wps:cNvSpPr txBox="1"/>
+                      <wps:spPr>
+                        <a:xfrm>
+                          <a:off x="0" y="0"/>
+                          <a:ext cx="4362450" cy="635"/>
+                        </a:xfrm>
+                        <a:prstGeom prst="rect">
+                          <a:avLst/>
+                        </a:prstGeom>
+                        <a:solidFill>
+                          <a:prstClr val="white"/>
+                        </a:solidFill>
+                        <a:ln>
+                          <a:noFill/>
+                        </a:ln>
+                      </wps:spPr>
+                      <wps:txbx>
+                        <w:txbxContent>
+                          <w:p>
+                            <w:pPr>
+                              <w:pStyle w:val="Caption"/>
+                              <w:rPr>
+                                <w:rFonts w:ascii="Arial" w:hAnsi="Arial" w:cs="Arial"/>
+                                <w:noProof/>
+                                <w:sz w:val="24"/>
+                                <w:szCs w:val="40"/>
+                              </w:rPr>
+                            </w:pPr>
+                            <w:r>
+                              <w:t xml:space="preserve">Abbildung </w:t>
+                            </w:r>
+                            <w:r>
+                              <w:fldChar w:fldCharType="begin"/>
+                            </w:r>
+                            <w:r>
+                              <w:instrText xml:space="preserve"> SEQ Abbildung \* ARABIC </w:instrText>
+                            </w:r>
+                            <w:r>
+                              <w:fldChar w:fldCharType="separate"/>
+                            </w:r>
+                            <w:r>
+                              <w:rPr>
+                                <w:noProof/>
+                              </w:rPr>
+                              <w:t>2</w:t>
+                            </w:r>
+                            <w:r>
+                              <w:rPr>
+                                <w:noProof/>
+                              </w:rPr>
+                              <w:fldChar w:fldCharType="end"/>
+                            </w:r>
+                            <w:r>
+                              <w:t xml:space="preserve"> </w:t>
+                            </w:r>
+                            <w:sdt>
+                              <w:sdtPr>
+                                <w:id w:val="-1885553805"/>
+                                <w:citation/>
+                              </w:sdtPr>
+                              <w:sdtEndPr/>
+                              <w:sdtContent>
+                                <w:r>
+                                  <w:fldChar w:fldCharType="begin"/>
+                                </w:r>
+                                <w:r>
+                                  <w:instrText xml:space="preserve"> CITATION Dan21 \l 1031 </w:instrText>
+                                </w:r>
+                                <w:r>
+                                  <w:fldChar w:fldCharType="separate"/>
+                                </w:r>
+                                <w:r>
+                                  <w:rPr>
+                                    <w:noProof/>
+                                  </w:rPr>
+                                  <w:t>(Dantherm, 2021)</w:t>
+                                </w:r>
+                                <w:r>
+                                  <w:fldChar w:fldCharType="end"/>
+                                </w:r>
+                              </w:sdtContent>
+                            </w:sdt>
+                          </w:p>
+                        </w:txbxContent>
+                      </wps:txbx>
+                      <wps:bodyPr rot="0" spcFirstLastPara="0" vertOverflow="overflow" horzOverflow="overflow" vert="horz" wrap="square" lIns="0" tIns="0" rIns="0" bIns="0" numCol="1" spcCol="0" rtlCol="0" fromWordArt="0" anchor="t" anchorCtr="0" forceAA="0" compatLnSpc="1">
+                        <a:prstTxWarp prst="textNoShape">
+                          <a:avLst/>
+                        </a:prstTxWarp>
+                        <a:spAutoFit/>
+                      </wps:bodyPr>
+                    </wps:wsp>
+                  </a:graphicData>
+                </a:graphic>
+              </wp:anchor>
+            </w:drawing>
+          </mc:Choice>
+          <mc:Fallback>
+            <w:pict>
+              <v:shape w14:anchorId="5D1C4B18" id="Text Box 4" o:spid="_x0000_s1027" type="#_x0000_t202" style="position:absolute;left:0;text-align:left;margin-left:55.05pt;margin-top:375.65pt;width:343.5pt;height:.05pt;z-index:-251654144;visibility:visible;mso-wrap-style:square;mso-wrap-distance-left:9pt;mso-wrap-distance-top:0;mso-wrap-distance-right:9pt;mso-wrap-distance-bottom:0;mso-position-horizontal:absolute;mso-position-horizontal-relative:text;mso-position-vertical:absolute;mso-position-vertical-relative:text;v-text-anchor:top" o:gfxdata="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" stroked="f">
+                <v:textbox style="mso-fit-shape-to-text:t" inset="0,0,0,0">
+                  <w:txbxContent>
+                    <w:p>
+                      <w:pPr>
+                        <w:pStyle w:val="Caption"/>
+                        <w:rPr>
+                          <w:rFonts w:ascii="Arial" w:hAnsi="Arial" w:cs="Arial"/>
+                          <w:noProof/>
+                          <w:sz w:val="24"/>
+                          <w:szCs w:val="40"/>
+                        </w:rPr>
+                      </w:pPr>
+                      <w:r>
+                        <w:t xml:space="preserve">Abbildung </w:t>
+                      </w:r>
+                      <w:fldSimple w:instr=" SEQ Abbildung \* ARABIC ">
+                        <w:r>
+                          <w:rPr>
+                            <w:noProof/>
+                          </w:rPr>
+                          <w:t>2</w:t>
+                        </w:r>
+                      </w:fldSimple>
+                      <w:r>
+                        <w:t xml:space="preserve"> </w:t>
+                      </w:r>
+                      <w:sdt>
+                        <w:sdtPr>
+                          <w:id w:val="-1885553805"/>
+                          <w:citation/>
+                        </w:sdtPr>
+                        <w:sdtEndPr/>
+                        <w:sdtContent>
+                          <w:r>
+                            <w:fldChar w:fldCharType="begin"/>
+                          </w:r>
+                          <w:r>
+                            <w:instrText xml:space="preserve"> CITATION Dan21 \l 1031 </w:instrText>
+                          </w:r>
+                          <w:r>
+                            <w:fldChar w:fldCharType="separate"/>
+                          </w:r>
+                          <w:r>
+                            <w:rPr>
+                              <w:noProof/>
+                            </w:rPr>
+                            <w:t>(Dantherm, 2021)</w:t>
+                          </w:r>
+                          <w:r>
+                            <w:fldChar w:fldCharType="end"/>
+                          </w:r>
+                        </w:sdtContent>
+                      </w:sdt>
+                    </w:p>
+                  </w:txbxContent>
+                </v:textbox>
+                <w10:wrap type="tight"/>
+              </v:shape>
+            </w:pict>
+          </mc:Fallback>
+        </mc:AlternateContent>
+      </w:r>
+      <w:r>
+        <w:rPr>
+          <w:noProof/>
+          <w:lang w:eastAsia="de-DE"/>
+        </w:rPr>
+        <w:drawing>
+          <wp:anchor distT="0" distB="0" distL="114300" distR="114300" simplePos="0" relativeHeight="251660288" behindDoc="1" locked="0" layoutInCell="1" allowOverlap="1" wp14:anchorId="6724A787" wp14:editId="043BC6B4">
+            <wp:simplePos x="0" y="0"/>
+            <wp:positionH relativeFrom="margin">
+              <wp:align>center</wp:align>
+            </wp:positionH>
+            <wp:positionV relativeFrom="paragraph">
+              <wp:posOffset>2369820</wp:posOffset>
+            </wp:positionV>
+            <wp:extent cx="4362450" cy="2343785"/>
+            <wp:effectExtent l="0" t="0" r="0" b="0"/>
+            <wp:wrapTight wrapText="bothSides">
+              <wp:wrapPolygon edited="0">
+                <wp:start x="0" y="0"/>
+                <wp:lineTo x="0" y="21419"/>
+                <wp:lineTo x="21506" y="21419"/>
+                <wp:lineTo x="21506" y="0"/>
+                <wp:lineTo x="0" y="0"/>
+              </wp:wrapPolygon>
+            </wp:wrapTight>
+            <wp:docPr id="3" name="Picture 3" descr="Illu _2-0NY Bred"/>
+            <wp:cNvGraphicFramePr>
+              <a:graphicFrameLocks xmlns:a="http://schemas.openxmlformats.org/drawingml/2006/main" noChangeAspect="1"/>
+            </wp:cNvGraphicFramePr>
+            <a:graphic xmlns:a="http://schemas.openxmlformats.org/drawingml/2006/main">
+              <a:graphicData uri="http://schemas.openxmlformats.org/drawingml/2006/picture">
+                <pic:pic xmlns:pic="http://schemas.openxmlformats.org/drawingml/2006/picture">
+                  <pic:nvPicPr>
+                    <pic:cNvPr id="0" name="Picture 6" descr="Illu _2-0NY Bred"/>
+                    <pic:cNvPicPr>
+                      <a:picLocks noChangeAspect="1" noChangeArrowheads="1"/>
+                    </pic:cNvPicPr>
+                  </pic:nvPicPr>
+                  <pic:blipFill>
+                    <a:blip r:embed="rId9">
+                      <a:extLst>
+                        <a:ext uri="{28A0092B-C50C-407E-A947-70E740481C1C}">
+                          <a14:useLocalDpi xmlns:a14="http://schemas.microsoft.com/office/drawing/2010/main" val="0"/>
+                        </a:ext>
+                      </a:extLst>
+                    </a:blip>
+                    <a:srcRect/>
+                    <a:stretch>
+                      <a:fillRect/>
+                    </a:stretch>
+                  </pic:blipFill>
+                  <pic:spPr bwMode="auto">
+                    <a:xfrm>
+                      <a:off x="0" y="0"/>
+                      <a:ext cx="4362450" cy="2343785"/>
+                    </a:xfrm>
+                    <a:prstGeom prst="rect">
+                      <a:avLst/>
+                    </a:prstGeom>
+                    <a:noFill/>
+                    <a:ln>
+                      <a:noFill/>
+                    </a:ln>
+                  </pic:spPr>
+                </pic:pic>
+              </a:graphicData>
+            </a:graphic>
+            <wp14:sizeRelH relativeFrom="margin">
+              <wp14:pctWidth>0</wp14:pctWidth>
+            </wp14:sizeRelH>
+            <wp14:sizeRelV relativeFrom="margin">
+              <wp14:pctHeight>0</wp14:pctHeight>
+            </wp14:sizeRelV>
+          </wp:anchor>
+        </w:drawing>
+      </w:r>
+      <w:r>
+        <w:t xml:space="preserve">Der Wärmetauscher wird in der Realität allerdings keine 100% Effektivität haben, dadurch kann es dazu kommen das noch eine instanz nötig ist, nämlich ein </w:t>
+      </w:r>
+      <w:r>
+        <w:t xml:space="preserve">externer </w:t>
+      </w:r>
+      <w:r>
+        <w:t>Entfeuchter. Der Wärmetauscher ist in diesem speziälen Fall auch als Entfeuchter anzusehen, allerdings ist ein traditioneller Entfeuchter wesentlich effektiver. Ein externer Entfeuchter ist also als Extra Erweiterung zu sehen, falls der Wärmetauscher nicht aureicht. Hierbei kann man zwischen den beiden wählen und je nach Intensität der zu reduzierenden</w:t>
+      </w:r>
+      <w:r>
+        <w:t xml:space="preserve"> Luftfeuchte sollte man beides a</w:t>
+      </w:r>
+      <w:r>
+        <w:t>bwegen.</w:t>
+      </w:r>
+      <w:r>
+        <w:t xml:space="preserve"> Ein externer Entfeuchter würde nicht die Einströmende Luft entfeuchten, sondern die bereits in dem Innenraum vorhandene Luft. </w:t>
+      </w:r>
+    </w:p>
+    <w:p>
+      <w:pPr>
+        <w:pStyle w:val="TextKL"/>
+      </w:pPr>
+    </w:p>
+    <w:p>
+      <w:pPr>
+        <w:pStyle w:val="TextKL"/>
+      </w:pPr>
+    </w:p>
+    <w:p>
+      <w:pPr>
+        <w:pStyle w:val="TextKL"/>
+      </w:pPr>
+    </w:p>
+    <w:p>
+      <w:pPr>
+        <w:pStyle w:val="TextKL"/>
+      </w:pPr>
+    </w:p>
+    <w:p>
+      <w:pPr>
+        <w:pStyle w:val="TextKL"/>
+      </w:pPr>
+    </w:p>
+    <w:p>
+      <w:pPr>
+        <w:pStyle w:val="TextKL"/>
+      </w:pPr>
+    </w:p>
+    <w:p>
+      <w:pPr>
+        <w:pStyle w:val="TextKL"/>
+      </w:pPr>
+      <w:r>
+        <w:rPr>
+          <w:rStyle w:val="ZitateKLChar"/>
+        </w:rPr>
+        <w:t>„Das grundlegende Funktionsprinzip eines Kondensationstrockners ist einfach. Ein Ventilator saugt die feuchte Luft an und leitet sie durch einen gekühlten Verdampfer. Dabei wird die Luft unter den Taupunkt abgekühlt. Das Wasser kondensiert auf der kalten Oberfläche des Verdampfers und tropft in einen Wasserbehälter oder direkt in einen Abfluss. Die kalte, trockene Luft gelangt durch einen Kondensator, der sie erwärmt und wieder in den Raum entlässt, wo sie erneut Feuchtigkeit aufnimmt. Dieser Prozess wird solange fortgesetzt, bis die gewünschten Bedingungen erreicht sind.“</w:t>
+      </w:r>
+      <w:sdt>
+        <w:sdtPr>
+          <w:id w:val="-141437197"/>
+          <w:citation/>
+        </w:sdtPr>
+        <w:sdtEndPr/>
+        <w:sdtContent>
+          <w:r>
+            <w:fldChar w:fldCharType="begin"/>
+          </w:r>
+          <w:r>
+            <w:instrText xml:space="preserve"> CITATION Dan21 \l 1031 </w:instrText>
+          </w:r>
+          <w:r>
+            <w:fldChar w:fldCharType="separate"/>
+          </w:r>
+          <w:r>
+            <w:rPr>
+              <w:noProof/>
+            </w:rPr>
+            <w:t xml:space="preserve"> (Dantherm, 2021)</w:t>
+          </w:r>
+          <w:r>
+            <w:fldChar w:fldCharType="end"/>
+          </w:r>
+        </w:sdtContent>
+      </w:sdt>
+    </w:p>
+    <w:p>
+      <w:pPr>
+        <w:pStyle w:val="TextKL"/>
+      </w:pPr>
+      <w:r>
+        <w:t>Die Externe Entfeuchter funktioniert also ähnlich wie der verwendete Wärmetauscher.</w:t>
+      </w:r>
+    </w:p>
+    <w:p>
+      <w:pPr>
+        <w:pStyle w:val="TextKL"/>
+      </w:pPr>
+      <w:r>
+        <w:lastRenderedPageBreak/>
+        <w:t>Der gekühlte Verdampfer ist im Falle des Wärmetauschers der Schlauch durch den das kalte Wasser fliest und auf den erwärmten Block wird ganz verzichtet. Nach dieser Abbildung könnte man nun auch noch einen einfachen Entfeuchter selber bauen, dies übersteigt aber den Rahmen dieser komplexen Lesitung.</w:t>
+      </w:r>
+      <w:r>
+        <w:t xml:space="preserve"> </w:t>
+      </w:r>
+    </w:p>
+    <w:p>
+      <w:pPr>
+        <w:pStyle w:val="berschriftKL"/>
+      </w:pPr>
+      <w:bookmarkStart w:id="7" w:name="_Toc92031717"/>
+      <w:r>
+        <w:t>Die Hardware</w:t>
+      </w:r>
+      <w:bookmarkEnd w:id="7"/>
+    </w:p>
+    <w:p>
+      <w:pPr>
+        <w:pStyle w:val="TextKL"/>
+      </w:pPr>
+      <w:r>
+        <w:pict>
+          <v:rect id="_x0000_i1029" style="width:394.4pt;height:1.45pt" o:hrpct="987" o:hralign="center" o:hrstd="t" o:hr="t" fillcolor="#a0a0a0" stroked="f"/>
+        </w:pict>
+      </w:r>
+    </w:p>
+    <w:p>
+      <w:pPr>
+        <w:pStyle w:val="TextKL"/>
+      </w:pPr>
+      <w:r>
+        <w:rPr>
+          <w:noProof/>
+          <w:lang w:eastAsia="de-DE"/>
+        </w:rPr>
+        <w:drawing>
+          <wp:inline distT="0" distB="0" distL="0" distR="0" wp14:anchorId="316B8D3E" wp14:editId="6B611941">
+            <wp:extent cx="5760720" cy="4074795"/>
+            <wp:effectExtent l="0" t="0" r="0" b="1905"/>
+            <wp:docPr id="5" name="Picture 5"/>
+            <wp:cNvGraphicFramePr>
+              <a:graphicFrameLocks xmlns:a="http://schemas.openxmlformats.org/drawingml/2006/main" noChangeAspect="1"/>
+            </wp:cNvGraphicFramePr>
+            <a:graphic xmlns:a="http://schemas.openxmlformats.org/drawingml/2006/main">
+              <a:graphicData uri="http://schemas.openxmlformats.org/drawingml/2006/picture">
+                <pic:pic xmlns:pic="http://schemas.openxmlformats.org/drawingml/2006/picture">
+                  <pic:nvPicPr>
+                    <pic:cNvPr id="1" name=""/>
+                    <pic:cNvPicPr/>
+                  </pic:nvPicPr>
+                  <pic:blipFill>
+                    <a:blip r:embed="rId10"/>
+                    <a:stretch>
+                      <a:fillRect/>
+                    </a:stretch>
+                  </pic:blipFill>
+                  <pic:spPr>
+                    <a:xfrm>
+                      <a:off x="0" y="0"/>
+                      <a:ext cx="5760720" cy="4074795"/>
+                    </a:xfrm>
+                    <a:prstGeom prst="rect">
+                      <a:avLst/>
+                    </a:prstGeom>
+                  </pic:spPr>
+                </pic:pic>
+              </a:graphicData>
+            </a:graphic>
+          </wp:inline>
+        </w:drawing>
+      </w:r>
+    </w:p>
+    <w:p>
+      <w:pPr>
+        <w:pStyle w:val="TextKL"/>
+      </w:pPr>
+      <w:r>
+        <w:t xml:space="preserve">Das Herzstück des Geräts ist ein NodeMCU 1.0, dieser Microcontroller ist sehr beliebt für IOT-Anwendungen. </w:t>
+      </w:r>
+    </w:p>
+    <w:p>
+      <w:pPr>
+        <w:pStyle w:val="TextKL"/>
+      </w:pPr>
+      <w:r>
+        <w:t xml:space="preserve">Zur Bestimmung der Außen- wie Innentemperatur werden zwei BME280 benutzt, diese haben eine identische I2C-Addresse und benötigen deswegen einen I2C Multiplexer. Dieser spricht einzelne Kanäle, anstatt Addressen an. </w:t>
+      </w:r>
+    </w:p>
+    <w:p>
+      <w:pPr>
+        <w:pStyle w:val="TextKL"/>
+      </w:pPr>
+      <w:r>
+        <w:t xml:space="preserve">Da das Budget für dieses Projekt so gering wie möglich sein soll, wird hier nur ein kleines 0,96 Inch </w:t>
+      </w:r>
+      <w:r>
+        <w:t>RIT276 OLED Display verwendet. Das Display hat eine Auflösung von 64x128 Pixeln.</w:t>
+      </w:r>
+    </w:p>
+    <w:p>
+      <w:pPr>
+        <w:pStyle w:val="TextKL"/>
+      </w:pPr>
+      <w:r>
+        <w:lastRenderedPageBreak/>
+        <w:t>Das Gerät soll auch dazu in der Lage sein, über einen geöffneten Access point konfiguriert zu werden. Für den Fall das der Benutzer jedoch das Passwort zu diesem Access point vergessen sollte, ist ein Resetknopf angebracht. Dadurch wird das gesamte Gerät wieder zurückgesetzt auf Standardwerte.</w:t>
+      </w:r>
+    </w:p>
+    <w:p>
+      <w:pPr>
+        <w:pStyle w:val="TextKL"/>
+      </w:pPr>
+      <w:r>
+        <w:t xml:space="preserve">Betrieben wird das Gerät durch einen 12V </w:t>
+      </w:r>
+      <w:r>
+        <w:t xml:space="preserve"> </w:t>
+      </w:r>
+    </w:p>
+    <w:p>
+      <w:pPr>
+        <w:pStyle w:val="berschriftKL"/>
+      </w:pPr>
+      <w:bookmarkStart w:id="8" w:name="_Toc92031718"/>
+      <w:r>
+        <w:t>Software</w:t>
+      </w:r>
+      <w:bookmarkEnd w:id="8"/>
+    </w:p>
+    <w:p>
+      <w:pPr>
+        <w:pStyle w:val="TextKL"/>
+      </w:pPr>
+      <w:r>
+        <w:pict>
+          <v:rect id="_x0000_i1030" style="width:394.4pt;height:1.45pt" o:hrpct="987" o:hralign="center" o:hrstd="t" o:hr="t" fillcolor="#a0a0a0" stroked="f"/>
+        </w:pict>
+      </w:r>
+    </w:p>
+    <w:p>
+      <w:pPr>
+        <w:pStyle w:val="TextKL"/>
+      </w:pPr>
+      <w:r>
+        <w:t>Die Software ist in C++ geschrieben und benutzt das Arduino SDK. In der Software sind die Standartwerte:</w:t>
+      </w:r>
+    </w:p>
+    <w:p>
+      <w:pPr>
+        <w:shd w:val="clear" w:color="auto" w:fill="1E1E1E"/>
+        <w:spacing w:line="285" w:lineRule="atLeast"/>
+        <w:rPr>
+          <w:rFonts w:ascii="Consolas" w:eastAsia="Times New Roman" w:hAnsi="Consolas" w:cs="Times New Roman"/>
+          <w:color w:val="CE9178"/>
+          <w:sz w:val="21"/>
+          <w:szCs w:val="21"/>
+          <w:lang w:eastAsia="de-DE"/>
+        </w:rPr>
+      </w:pPr>
+      <w:r>
+        <w:t xml:space="preserve">Name = </w:t>
+      </w:r>
+      <w:r>
+        <w:rPr>
+          <w:rFonts w:ascii="Consolas" w:eastAsia="Times New Roman" w:hAnsi="Consolas" w:cs="Times New Roman"/>
+          <w:color w:val="CE9178"/>
+          <w:sz w:val="21"/>
+          <w:szCs w:val="21"/>
+          <w:lang w:eastAsia="de-DE"/>
+        </w:rPr>
+        <w:t>NodeMCU 1.0</w:t>
+      </w:r>
+    </w:p>
+    <w:p>
+      <w:pPr>
+        <w:shd w:val="clear" w:color="auto" w:fill="1E1E1E"/>
+        <w:spacing w:line="285" w:lineRule="atLeast"/>
+        <w:rPr>
+          <w:rFonts w:ascii="Consolas" w:eastAsia="Times New Roman" w:hAnsi="Consolas" w:cs="Times New Roman"/>
+          <w:color w:val="D4D4D4"/>
+          <w:sz w:val="21"/>
+          <w:szCs w:val="21"/>
+          <w:lang w:eastAsia="de-DE"/>
+        </w:rPr>
+      </w:pPr>
+      <w:r>
+        <w:rPr>
+          <w:rFonts w:ascii="Consolas" w:eastAsia="Times New Roman" w:hAnsi="Consolas" w:cs="Times New Roman"/>
+          <w:color w:val="FFFFFF" w:themeColor="background1"/>
+          <w:sz w:val="21"/>
+          <w:szCs w:val="21"/>
+          <w:lang w:eastAsia="de-DE"/>
+        </w:rPr>
+        <w:t xml:space="preserve">Access point </w:t>
+      </w:r>
+      <w:r>
+        <w:rPr>
+          <w:rFonts w:ascii="Consolas" w:eastAsia="Times New Roman" w:hAnsi="Consolas" w:cs="Times New Roman"/>
+          <w:color w:val="FFFFFF" w:themeColor="background1"/>
+          <w:sz w:val="21"/>
+          <w:szCs w:val="21"/>
+          <w:lang w:eastAsia="de-DE"/>
+        </w:rPr>
+        <w:t xml:space="preserve">Passwort = </w:t>
+      </w:r>
+      <w:r>
+        <w:rPr>
+          <w:rFonts w:ascii="Consolas" w:eastAsia="Times New Roman" w:hAnsi="Consolas" w:cs="Times New Roman"/>
+          <w:color w:val="CE9178"/>
+          <w:sz w:val="21"/>
+          <w:szCs w:val="21"/>
+          <w:lang w:eastAsia="de-DE"/>
+        </w:rPr>
+        <w:t>Password123</w:t>
+      </w:r>
+    </w:p>
+    <w:p>
+      <w:pPr>
+        <w:shd w:val="clear" w:color="auto" w:fill="1E1E1E"/>
+        <w:spacing w:line="285" w:lineRule="atLeast"/>
+        <w:rPr>
+          <w:rFonts w:ascii="Consolas" w:eastAsia="Times New Roman" w:hAnsi="Consolas" w:cs="Times New Roman"/>
+          <w:color w:val="D4D4D4"/>
+          <w:sz w:val="21"/>
+          <w:szCs w:val="21"/>
+          <w:lang w:eastAsia="de-DE"/>
+        </w:rPr>
+      </w:pPr>
+      <w:r>
+        <w:rPr>
+          <w:rFonts w:ascii="Consolas" w:eastAsia="Times New Roman" w:hAnsi="Consolas" w:cs="Times New Roman"/>
+          <w:color w:val="FFFFFF" w:themeColor="background1"/>
+          <w:sz w:val="21"/>
+          <w:szCs w:val="21"/>
+          <w:lang w:eastAsia="de-DE"/>
+        </w:rPr>
+        <w:t xml:space="preserve">Wlan-Name = </w:t>
+      </w:r>
+      <w:r>
+        <w:rPr>
+          <w:rFonts w:ascii="Consolas" w:eastAsia="Times New Roman" w:hAnsi="Consolas" w:cs="Times New Roman"/>
+          <w:color w:val="CE9178"/>
+          <w:sz w:val="21"/>
+          <w:szCs w:val="21"/>
+          <w:lang w:eastAsia="de-DE"/>
+        </w:rPr>
+        <w:t>Wlan123</w:t>
+      </w:r>
+    </w:p>
+    <w:p>
+      <w:pPr>
+        <w:shd w:val="clear" w:color="auto" w:fill="1E1E1E"/>
+        <w:spacing w:line="285" w:lineRule="atLeast"/>
+        <w:rPr>
+          <w:rFonts w:ascii="Consolas" w:eastAsia="Times New Roman" w:hAnsi="Consolas" w:cs="Times New Roman"/>
+          <w:color w:val="D4D4D4"/>
+          <w:sz w:val="21"/>
+          <w:szCs w:val="21"/>
+          <w:lang w:eastAsia="de-DE"/>
+        </w:rPr>
+      </w:pPr>
+      <w:r>
+        <w:rPr>
+          <w:rFonts w:ascii="Consolas" w:eastAsia="Times New Roman" w:hAnsi="Consolas" w:cs="Times New Roman"/>
+          <w:color w:val="FFFFFF" w:themeColor="background1"/>
+          <w:sz w:val="21"/>
+          <w:szCs w:val="21"/>
+          <w:lang w:eastAsia="de-DE"/>
+        </w:rPr>
+        <w:t xml:space="preserve">Wlan-Passwort = </w:t>
+      </w:r>
+      <w:r>
+        <w:rPr>
+          <w:rFonts w:ascii="Consolas" w:eastAsia="Times New Roman" w:hAnsi="Consolas" w:cs="Times New Roman"/>
+          <w:color w:val="CE9178"/>
+          <w:sz w:val="21"/>
+          <w:szCs w:val="21"/>
+          <w:lang w:eastAsia="de-DE"/>
+        </w:rPr>
+        <w:t>Wlanpass1</w:t>
+      </w:r>
+    </w:p>
+    <w:p>
+      <w:pPr>
+        <w:shd w:val="clear" w:color="auto" w:fill="1E1E1E"/>
+        <w:spacing w:line="285" w:lineRule="atLeast"/>
+        <w:rPr>
+          <w:rFonts w:ascii="Consolas" w:eastAsia="Times New Roman" w:hAnsi="Consolas" w:cs="Times New Roman"/>
+          <w:color w:val="CE9178"/>
+          <w:sz w:val="21"/>
+          <w:szCs w:val="21"/>
+          <w:lang w:eastAsia="de-DE"/>
+        </w:rPr>
+      </w:pPr>
+      <w:r>
+        <w:rPr>
+          <w:rFonts w:ascii="Consolas" w:eastAsia="Times New Roman" w:hAnsi="Consolas" w:cs="Times New Roman"/>
+          <w:color w:val="FFFFFF" w:themeColor="background1"/>
+          <w:sz w:val="21"/>
+          <w:szCs w:val="21"/>
+          <w:lang w:eastAsia="de-DE"/>
+        </w:rPr>
+        <w:t xml:space="preserve">MQTT-IP = </w:t>
+      </w:r>
+      <w:r>
+        <w:rPr>
+          <w:rFonts w:ascii="Consolas" w:eastAsia="Times New Roman" w:hAnsi="Consolas" w:cs="Times New Roman"/>
+          <w:color w:val="CE9178"/>
+          <w:sz w:val="21"/>
+          <w:szCs w:val="21"/>
+          <w:lang w:eastAsia="de-DE"/>
+        </w:rPr>
+        <w:t>1.1.1.1</w:t>
+      </w:r>
+    </w:p>
+    <w:p>
+      <w:pPr>
+        <w:shd w:val="clear" w:color="auto" w:fill="1E1E1E"/>
+        <w:spacing w:line="285" w:lineRule="atLeast"/>
+        <w:rPr>
+          <w:rFonts w:ascii="Consolas" w:eastAsia="Times New Roman" w:hAnsi="Consolas" w:cs="Times New Roman"/>
+          <w:color w:val="D4D4D4"/>
+          <w:sz w:val="21"/>
+          <w:szCs w:val="21"/>
+          <w:lang w:eastAsia="de-DE"/>
+        </w:rPr>
+      </w:pPr>
+      <w:r>
+        <w:rPr>
+          <w:rFonts w:ascii="Consolas" w:eastAsia="Times New Roman" w:hAnsi="Consolas" w:cs="Times New Roman"/>
+          <w:color w:val="FFFFFF" w:themeColor="background1"/>
+          <w:sz w:val="21"/>
+          <w:szCs w:val="21"/>
+          <w:lang w:eastAsia="de-DE"/>
+        </w:rPr>
+        <w:t xml:space="preserve">MQTT-Port = </w:t>
+      </w:r>
+      <w:r>
+        <w:rPr>
+          <w:rFonts w:ascii="Consolas" w:eastAsia="Times New Roman" w:hAnsi="Consolas" w:cs="Times New Roman"/>
+          <w:color w:val="CE9178"/>
+          <w:sz w:val="21"/>
+          <w:szCs w:val="21"/>
+          <w:lang w:eastAsia="de-DE"/>
+        </w:rPr>
+        <w:t>1883</w:t>
+      </w:r>
+    </w:p>
+    <w:p>
+      <w:pPr>
+        <w:shd w:val="clear" w:color="auto" w:fill="1E1E1E"/>
+        <w:spacing w:line="285" w:lineRule="atLeast"/>
+        <w:rPr>
+          <w:rFonts w:ascii="Consolas" w:eastAsia="Times New Roman" w:hAnsi="Consolas" w:cs="Times New Roman"/>
+          <w:color w:val="D4D4D4"/>
+          <w:sz w:val="21"/>
+          <w:szCs w:val="21"/>
+          <w:lang w:eastAsia="de-DE"/>
+        </w:rPr>
+      </w:pPr>
+      <w:r>
+        <w:rPr>
+          <w:rFonts w:ascii="Consolas" w:eastAsia="Times New Roman" w:hAnsi="Consolas" w:cs="Times New Roman"/>
+          <w:color w:val="FFFFFF" w:themeColor="background1"/>
+          <w:sz w:val="21"/>
+          <w:szCs w:val="21"/>
+          <w:lang w:eastAsia="de-DE"/>
+        </w:rPr>
+        <w:t xml:space="preserve">Toplevel-topic = </w:t>
+      </w:r>
+      <w:r>
+        <w:rPr>
+          <w:rFonts w:ascii="Consolas" w:eastAsia="Times New Roman" w:hAnsi="Consolas" w:cs="Times New Roman"/>
+          <w:color w:val="CE9178"/>
+          <w:sz w:val="21"/>
+          <w:szCs w:val="21"/>
+          <w:lang w:eastAsia="de-DE"/>
+        </w:rPr>
+        <w:t>home</w:t>
+      </w:r>
+    </w:p>
+    <w:p>
+      <w:pPr>
+        <w:shd w:val="clear" w:color="auto" w:fill="1E1E1E"/>
+        <w:spacing w:line="285" w:lineRule="atLeast"/>
+        <w:rPr>
+          <w:rFonts w:ascii="Consolas" w:eastAsia="Times New Roman" w:hAnsi="Consolas" w:cs="Times New Roman"/>
+          <w:color w:val="D4D4D4"/>
+          <w:sz w:val="21"/>
+          <w:szCs w:val="21"/>
+          <w:lang w:eastAsia="de-DE"/>
+        </w:rPr>
+      </w:pPr>
+      <w:r>
+        <w:rPr>
+          <w:rFonts w:ascii="Consolas" w:eastAsia="Times New Roman" w:hAnsi="Consolas" w:cs="Times New Roman"/>
+          <w:color w:val="FFFFFF" w:themeColor="background1"/>
+          <w:sz w:val="21"/>
+          <w:szCs w:val="21"/>
+          <w:lang w:eastAsia="de-DE"/>
+        </w:rPr>
+        <w:t xml:space="preserve">Zielfeuchte (in %) = </w:t>
+      </w:r>
+      <w:r>
+        <w:rPr>
+          <w:rFonts w:ascii="Consolas" w:eastAsia="Times New Roman" w:hAnsi="Consolas" w:cs="Times New Roman"/>
+          <w:color w:val="CE9178"/>
+          <w:sz w:val="21"/>
+          <w:szCs w:val="21"/>
+          <w:lang w:eastAsia="de-DE"/>
+        </w:rPr>
+        <w:t>7</w:t>
+      </w:r>
+      <w:r>
+        <w:rPr>
+          <w:rFonts w:ascii="Consolas" w:eastAsia="Times New Roman" w:hAnsi="Consolas" w:cs="Times New Roman"/>
+          <w:color w:val="CE9178"/>
+          <w:sz w:val="21"/>
+          <w:szCs w:val="21"/>
+          <w:lang w:eastAsia="de-DE"/>
+        </w:rPr>
+        <w:t>5</w:t>
+      </w:r>
+    </w:p>
+    <w:p>
+      <w:pPr>
+        <w:pStyle w:val="TextKL"/>
+      </w:pPr>
+      <w:r>
+        <w:t xml:space="preserve">Um diese Werte zu ändern muss das Konfigurationsportal via Webbrowser aufgerufen werden. Als erstes muss man sich also in dem Access point einloggen, dabei ist der Name des Geräts auch der Name des Access points, standartmäßig also NodeMCUI 1.0. </w:t>
+      </w:r>
+      <w:r>
+        <w:t xml:space="preserve">Nachdem kann man auf dem </w:t>
+      </w:r>
+      <w:r>
+        <w:t>Display unter dem Namen eine IP sehen, diese wird dann im Webbrowser eingegeben um das Konfigurationsportal zu öffnen.</w:t>
+      </w:r>
+      <w:r>
+        <w:t xml:space="preserve"> Nachdem die Werte in die Felder der Konfigurationsportals geschrieben wurden, befindet sich ganz unten ein Speicherknopf. Werte in deren zugewiesenem Feld kein neuer Wert steht, werden nicht geändert. Wenn der Speicherknopf gedrückt wurde startet sich das Gerät neu. </w:t>
+      </w:r>
+      <w:r>
+        <w:t>Zur Kontrolle der Werte über Wlan wird ein MQTT Broker verwendet, dieser muss extern auf einem Computer aufgesetzt werden. Zudem ist auch OTA, also Over the Air updates intigriert. Dadurch kann die Firmware über Wlan aktualisiert werden.</w:t>
+      </w:r>
+      <w:bookmarkStart w:id="9" w:name="_GoBack"/>
+      <w:bookmarkEnd w:id="9"/>
+    </w:p>
+    <w:p>
+      <w:pPr>
+        <w:pStyle w:val="TextKL"/>
+      </w:pPr>
+      <w:r>
+        <w:lastRenderedPageBreak/>
+        <w:br/>
+      </w:r>
+      <w:r>
+        <w:br/>
+      </w:r>
+      <w:r>
+        <w:br/>
+      </w:r>
+    </w:p>
+    <w:sdt>
+      <w:sdtPr>
+        <w:rPr>
+          <w:rFonts w:asciiTheme="minorHAnsi" w:eastAsiaTheme="minorHAnsi" w:hAnsiTheme="minorHAnsi" w:cstheme="minorBidi"/>
+          <w:color w:val="auto"/>
+          <w:sz w:val="22"/>
+          <w:szCs w:val="22"/>
+        </w:rPr>
+        <w:id w:val="-439911121"/>
+        <w:docPartObj>
+          <w:docPartGallery w:val="Bibliographies"/>
+          <w:docPartUnique/>
+        </w:docPartObj>
+      </w:sdtPr>
+      <w:sdtEndPr/>
+      <w:sdtContent>
+        <w:p>
+          <w:pPr>
+            <w:pStyle w:val="Heading1"/>
+          </w:pPr>
+          <w:r>
+            <w:t>Quellenverzeichnis</w:t>
+          </w:r>
+        </w:p>
+        <w:sdt>
+          <w:sdtPr>
+            <w:id w:val="-573587230"/>
+            <w:bibliography/>
+          </w:sdtPr>
+          <w:sdtEndPr/>
+          <w:sdtContent>
+            <w:p>
+              <w:pPr>
+                <w:pStyle w:val="Bibliography"/>
+                <w:ind w:left="720" w:hanging="720"/>
+                <w:rPr>
+                  <w:noProof/>
+                  <w:sz w:val="24"/>
+                  <w:szCs w:val="24"/>
+                </w:rPr>
+              </w:pPr>
+              <w:r>
+                <w:fldChar w:fldCharType="begin"/>
+              </w:r>
+              <w:r>
+                <w:instrText xml:space="preserve"> BIBLIOGRAPHY </w:instrText>
+              </w:r>
+              <w:r>
+                <w:fldChar w:fldCharType="separate"/>
+              </w:r>
+              <w:r>
+                <w:rPr>
+                  <w:i/>
+                  <w:iCs/>
+                  <w:noProof/>
+                </w:rPr>
+                <w:t>Biologie-Schule.de</w:t>
+              </w:r>
+              <w:r>
+                <w:rPr>
+                  <w:noProof/>
+                </w:rPr>
+                <w:t>. (27. Oktober 2021). Von biologie-schule.de: http://www.biologie-schule.de/luftfeuchtigkeit.php abgerufen</w:t>
+              </w:r>
+            </w:p>
+            <w:p>
+              <w:pPr>
+                <w:pStyle w:val="Bibliography"/>
+                <w:ind w:left="720" w:hanging="720"/>
+                <w:rPr>
+                  <w:noProof/>
+                </w:rPr>
+              </w:pPr>
+              <w:r>
+                <w:rPr>
+                  <w:i/>
+                  <w:iCs/>
+                  <w:noProof/>
+                </w:rPr>
+                <w:t>Dantherm</w:t>
+              </w:r>
+              <w:r>
+                <w:rPr>
+                  <w:noProof/>
+                </w:rPr>
+                <w:t>. (12. Dezember 2021). Von dantherm.com: https://www.dantherm.com/de/technologien/mobile-luftentfeuchtung/wie-funktioniert-ein-luftentfeuchter/ abgerufen</w:t>
+              </w:r>
+            </w:p>
+            <w:p>
+              <w:pPr>
+                <w:pStyle w:val="Bibliography"/>
+                <w:ind w:left="720" w:hanging="720"/>
+                <w:rPr>
+                  <w:noProof/>
+                </w:rPr>
+              </w:pPr>
+              <w:r>
+                <w:rPr>
+                  <w:i/>
+                  <w:iCs/>
+                  <w:noProof/>
+                </w:rPr>
+                <w:t>fuehlersysteme</w:t>
+              </w:r>
+              <w:r>
+                <w:rPr>
+                  <w:noProof/>
+                </w:rPr>
+                <w:t>. (25. Oktober 2021). Von fuehlersysteme.de: https://www.fuehlersysteme.de/wiki/taupunkt abgerufen</w:t>
+              </w:r>
+            </w:p>
+            <w:p>
+              <w:pPr>
+                <w:pStyle w:val="Bibliography"/>
+                <w:ind w:left="720" w:hanging="720"/>
+                <w:rPr>
+                  <w:noProof/>
+                </w:rPr>
+              </w:pPr>
+              <w:r>
+                <w:rPr>
+                  <w:i/>
+                  <w:iCs/>
+                  <w:noProof/>
+                </w:rPr>
+                <w:t>Klima der Erde</w:t>
+              </w:r>
+              <w:r>
+                <w:rPr>
+                  <w:noProof/>
+                </w:rPr>
+                <w:t>. (27. Oktober 2021). Von klima-der-erde.de: http://www.klima-der-erde.de/grafiken/taupunktkurve.gif abgerufen</w:t>
+              </w:r>
+            </w:p>
+            <w:p>
+              <w:pPr>
+                <w:pStyle w:val="Bibliography"/>
+                <w:ind w:left="720" w:hanging="720"/>
+                <w:rPr>
+                  <w:noProof/>
+                </w:rPr>
+              </w:pPr>
+              <w:r>
+                <w:rPr>
+                  <w:i/>
+                  <w:iCs/>
+                  <w:noProof/>
+                </w:rPr>
+                <w:t>Physik für alle</w:t>
+              </w:r>
+              <w:r>
+                <w:rPr>
+                  <w:noProof/>
+                </w:rPr>
+                <w:t>. (25. Oktober 2021). Von physik.cosmos-indirekt.de: https://physik.cosmos-indirekt.de/Physik-Schule/Taupunkt abgerufen</w:t>
+              </w:r>
+            </w:p>
+            <w:p>
+              <w:pPr>
+                <w:pStyle w:val="Bibliography"/>
+                <w:ind w:left="720" w:hanging="720"/>
+                <w:rPr>
+                  <w:noProof/>
+                </w:rPr>
+              </w:pPr>
+              <w:r>
+                <w:rPr>
+                  <w:i/>
+                  <w:iCs/>
+                  <w:noProof/>
+                </w:rPr>
+                <w:t>Viesel</w:t>
+              </w:r>
+              <w:r>
+                <w:rPr>
+                  <w:noProof/>
+                </w:rPr>
+                <w:t>. (6. Novemeber 2021). Von https://www.viesel.de/: https://www.viesel.de/de/waermetauscher/wie-funktioniert-ein-waermetauscher abgerufen</w:t>
+              </w:r>
+            </w:p>
+            <w:p>
+              <w:pPr>
+                <w:pStyle w:val="Bibliography"/>
+                <w:ind w:left="720" w:hanging="720"/>
+                <w:rPr>
+                  <w:noProof/>
+                </w:rPr>
+              </w:pPr>
+              <w:r>
+                <w:rPr>
+                  <w:i/>
+                  <w:iCs/>
+                  <w:noProof/>
+                </w:rPr>
+                <w:t>Welt der Physik</w:t>
+              </w:r>
+              <w:r>
+                <w:rPr>
+                  <w:noProof/>
+                </w:rPr>
+                <w:t>. (6. November 2021). Von https://www.weltderphysik.de/: https://www.weltderphysik.de/thema/hinter-den-dingen/trockene-raeume/ abgerufen</w:t>
+              </w:r>
+            </w:p>
+            <w:p>
+              <w:r>
+                <w:rPr>
+                  <w:b/>
+                  <w:bCs/>
+                  <w:noProof/>
+                </w:rPr>
+                <w:fldChar w:fldCharType="end"/>
+              </w:r>
+            </w:p>
+          </w:sdtContent>
+        </w:sdt>
+      </w:sdtContent>
+    </w:sdt>
+    <w:p>
+      <w:pPr>
+        <w:pStyle w:val="TextKL"/>
+      </w:pPr>
     </w:p>
     <w:sectPr>
-      <w:footerReference w:type="default" r:id="rId9"/>
+      <w:footerReference w:type="default" r:id="rId11"/>
       <w:pgSz w:w="11906" w:h="16838"/>
       <w:pgMar w:top="1417" w:right="1417" w:bottom="1134" w:left="1417" w:header="708" w:footer="708" w:gutter="0"/>
       <w:pgNumType w:start="3"/>
@@ -4425,7 +6063,7 @@
           <w:rPr>
             <w:noProof/>
           </w:rPr>
-          <w:t>9</w:t>
+          <w:t>12</w:t>
         </w:r>
         <w:r>
           <w:rPr>
@@ -4674,11 +6312,127 @@
       </w:pPr>
     </w:lvl>
   </w:abstractNum>
+  <w:abstractNum w:abstractNumId="2" w15:restartNumberingAfterBreak="0">
+    <w:nsid w:val="5F6322DC"/>
+    <w:multiLevelType w:val="hybridMultilevel"/>
+    <w:tmpl w:val="413E64D4"/>
+    <w:lvl w:ilvl="0" w:tplc="82FC73CA">
+      <w:start w:val="1"/>
+      <w:numFmt w:val="bullet"/>
+      <w:lvlText w:val=""/>
+      <w:lvlJc w:val="left"/>
+      <w:pPr>
+        <w:ind w:left="720" w:hanging="360"/>
+      </w:pPr>
+      <w:rPr>
+        <w:rFonts w:ascii="Symbol" w:hAnsi="Symbol" w:hint="default"/>
+      </w:rPr>
+    </w:lvl>
+    <w:lvl w:ilvl="1" w:tplc="04070003" w:tentative="1">
+      <w:start w:val="1"/>
+      <w:numFmt w:val="bullet"/>
+      <w:lvlText w:val="o"/>
+      <w:lvlJc w:val="left"/>
+      <w:pPr>
+        <w:ind w:left="1440" w:hanging="360"/>
+      </w:pPr>
+      <w:rPr>
+        <w:rFonts w:ascii="Courier New" w:hAnsi="Courier New" w:cs="Courier New" w:hint="default"/>
+      </w:rPr>
+    </w:lvl>
+    <w:lvl w:ilvl="2" w:tplc="04070005" w:tentative="1">
+      <w:start w:val="1"/>
+      <w:numFmt w:val="bullet"/>
+      <w:lvlText w:val=""/>
+      <w:lvlJc w:val="left"/>
+      <w:pPr>
+        <w:ind w:left="2160" w:hanging="360"/>
+      </w:pPr>
+      <w:rPr>
+        <w:rFonts w:ascii="Wingdings" w:hAnsi="Wingdings" w:hint="default"/>
+      </w:rPr>
+    </w:lvl>
+    <w:lvl w:ilvl="3" w:tplc="04070001" w:tentative="1">
+      <w:start w:val="1"/>
+      <w:numFmt w:val="bullet"/>
+      <w:lvlText w:val=""/>
+      <w:lvlJc w:val="left"/>
+      <w:pPr>
+        <w:ind w:left="2880" w:hanging="360"/>
+      </w:pPr>
+      <w:rPr>
+        <w:rFonts w:ascii="Symbol" w:hAnsi="Symbol" w:hint="default"/>
+      </w:rPr>
+    </w:lvl>
+    <w:lvl w:ilvl="4" w:tplc="04070003" w:tentative="1">
+      <w:start w:val="1"/>
+      <w:numFmt w:val="bullet"/>
+      <w:lvlText w:val="o"/>
+      <w:lvlJc w:val="left"/>
+      <w:pPr>
+        <w:ind w:left="3600" w:hanging="360"/>
+      </w:pPr>
+      <w:rPr>
+        <w:rFonts w:ascii="Courier New" w:hAnsi="Courier New" w:cs="Courier New" w:hint="default"/>
+      </w:rPr>
+    </w:lvl>
+    <w:lvl w:ilvl="5" w:tplc="04070005" w:tentative="1">
+      <w:start w:val="1"/>
+      <w:numFmt w:val="bullet"/>
+      <w:lvlText w:val=""/>
+      <w:lvlJc w:val="left"/>
+      <w:pPr>
+        <w:ind w:left="4320" w:hanging="360"/>
+      </w:pPr>
+      <w:rPr>
+        <w:rFonts w:ascii="Wingdings" w:hAnsi="Wingdings" w:hint="default"/>
+      </w:rPr>
+    </w:lvl>
+    <w:lvl w:ilvl="6" w:tplc="04070001" w:tentative="1">
+      <w:start w:val="1"/>
+      <w:numFmt w:val="bullet"/>
+      <w:lvlText w:val=""/>
+      <w:lvlJc w:val="left"/>
+      <w:pPr>
+        <w:ind w:left="5040" w:hanging="360"/>
+      </w:pPr>
+      <w:rPr>
+        <w:rFonts w:ascii="Symbol" w:hAnsi="Symbol" w:hint="default"/>
+      </w:rPr>
+    </w:lvl>
+    <w:lvl w:ilvl="7" w:tplc="04070003" w:tentative="1">
+      <w:start w:val="1"/>
+      <w:numFmt w:val="bullet"/>
+      <w:lvlText w:val="o"/>
+      <w:lvlJc w:val="left"/>
+      <w:pPr>
+        <w:ind w:left="5760" w:hanging="360"/>
+      </w:pPr>
+      <w:rPr>
+        <w:rFonts w:ascii="Courier New" w:hAnsi="Courier New" w:cs="Courier New" w:hint="default"/>
+      </w:rPr>
+    </w:lvl>
+    <w:lvl w:ilvl="8" w:tplc="04070005" w:tentative="1">
+      <w:start w:val="1"/>
+      <w:numFmt w:val="bullet"/>
+      <w:lvlText w:val=""/>
+      <w:lvlJc w:val="left"/>
+      <w:pPr>
+        <w:ind w:left="6480" w:hanging="360"/>
+      </w:pPr>
+      <w:rPr>
+        <w:rFonts w:ascii="Wingdings" w:hAnsi="Wingdings" w:hint="default"/>
+      </w:rPr>
+    </w:lvl>
+  </w:abstractNum>
   <w:num w:numId="1">
     <w:abstractNumId w:val="1"/>
   </w:num>
   <w:num w:numId="2">
     <w:abstractNumId w:val="0"/>
+  </w:num>
+  <w:num w:numId="3">
+    <w:abstractNumId w:val="2"/>
   </w:num>
 </w:numbering>
 </file>
@@ -5407,6 +7161,48 @@
       <w:szCs w:val="20"/>
     </w:rPr>
   </w:style>
+  <w:style w:type="paragraph" w:styleId="TOC2">
+    <w:name w:val="toc 2"/>
+    <w:basedOn w:val="Normal"/>
+    <w:next w:val="Normal"/>
+    <w:autoRedefine/>
+    <w:uiPriority w:val="39"/>
+    <w:unhideWhenUsed/>
+    <w:rsid w:val="006D3671"/>
+    <w:pPr>
+      <w:spacing w:after="100"/>
+      <w:ind w:left="220"/>
+    </w:pPr>
+    <w:rPr>
+      <w:rFonts w:eastAsiaTheme="minorEastAsia" w:cs="Times New Roman"/>
+      <w:lang w:val="en-US"/>
+    </w:rPr>
+  </w:style>
+  <w:style w:type="paragraph" w:styleId="TOC3">
+    <w:name w:val="toc 3"/>
+    <w:basedOn w:val="Normal"/>
+    <w:next w:val="Normal"/>
+    <w:autoRedefine/>
+    <w:uiPriority w:val="39"/>
+    <w:unhideWhenUsed/>
+    <w:rsid w:val="006D3671"/>
+    <w:pPr>
+      <w:spacing w:after="100"/>
+      <w:ind w:left="440"/>
+    </w:pPr>
+    <w:rPr>
+      <w:rFonts w:eastAsiaTheme="minorEastAsia" w:cs="Times New Roman"/>
+      <w:lang w:val="en-US"/>
+    </w:rPr>
+  </w:style>
+  <w:style w:type="paragraph" w:styleId="Bibliography">
+    <w:name w:val="Bibliography"/>
+    <w:basedOn w:val="Normal"/>
+    <w:next w:val="Normal"/>
+    <w:uiPriority w:val="37"/>
+    <w:unhideWhenUsed/>
+    <w:rsid w:val="008A7111"/>
+  </w:style>
 </w:styles>
 </file>
 
@@ -5745,11 +7541,23 @@
     <b:URL>https://www.viesel.de/de/waermetauscher/wie-funktioniert-ein-waermetauscher</b:URL>
     <b:RefOrder>6</b:RefOrder>
   </b:Source>
+  <b:Source>
+    <b:Tag>Dan21</b:Tag>
+    <b:SourceType>InternetSite</b:SourceType>
+    <b:Guid>{375FEDAC-72D5-4EFC-97DE-C5E1E0FB2D0D}</b:Guid>
+    <b:Title>Dantherm</b:Title>
+    <b:InternetSiteTitle>dantherm.com</b:InternetSiteTitle>
+    <b:Year>2021</b:Year>
+    <b:Month>Dezember</b:Month>
+    <b:Day>12</b:Day>
+    <b:URL>https://www.dantherm.com/de/technologien/mobile-luftentfeuchtung/wie-funktioniert-ein-luftentfeuchter/</b:URL>
+    <b:RefOrder>7</b:RefOrder>
+  </b:Source>
 </b:Sources>
 </file>
 
 <file path=customXml/itemProps1.xml><?xml version="1.0" encoding="utf-8"?>
-<ds:datastoreItem xmlns:ds="http://schemas.openxmlformats.org/officeDocument/2006/customXml" ds:itemID="{50E1621F-61D2-49BA-8F29-26F4D20D96CF}">
+<ds:datastoreItem xmlns:ds="http://schemas.openxmlformats.org/officeDocument/2006/customXml" ds:itemID="{8A624147-5DD8-45EF-B2A9-8B1DA5AAF0E1}">
   <ds:schemaRefs>
     <ds:schemaRef ds:uri="http://schemas.openxmlformats.org/officeDocument/2006/bibliography"/>
   </ds:schemaRefs>

</xml_diff>

<commit_message>
Woche 20 02.01.2022 - 08.01.2022
</commit_message>
<xml_diff>
--- a/Hauptteil.docx
+++ b/Hauptteil.docx
@@ -74,7 +74,7 @@
           <w:r>
             <w:fldChar w:fldCharType="separate"/>
           </w:r>
-          <w:hyperlink w:anchor="_Toc92031710" w:history="1">
+          <w:hyperlink w:anchor="_Toc92556359" w:history="1">
             <w:r>
               <w:rPr>
                 <w:rStyle w:val="Hyperlink"/>
@@ -116,7 +116,7 @@
                 <w:noProof/>
                 <w:webHidden/>
               </w:rPr>
-              <w:instrText xml:space="preserve"> PAGEREF _Toc92031710 \h </w:instrText>
+              <w:instrText xml:space="preserve"> PAGEREF _Toc92556359 \h </w:instrText>
             </w:r>
             <w:r>
               <w:rPr>
@@ -160,7 +160,7 @@
               <w:lang w:eastAsia="de-DE"/>
             </w:rPr>
           </w:pPr>
-          <w:hyperlink w:anchor="_Toc92031711" w:history="1">
+          <w:hyperlink w:anchor="_Toc92556360" w:history="1">
             <w:r>
               <w:rPr>
                 <w:rStyle w:val="Hyperlink"/>
@@ -202,7 +202,7 @@
                 <w:noProof/>
                 <w:webHidden/>
               </w:rPr>
-              <w:instrText xml:space="preserve"> PAGEREF _Toc92031711 \h </w:instrText>
+              <w:instrText xml:space="preserve"> PAGEREF _Toc92556360 \h </w:instrText>
             </w:r>
             <w:r>
               <w:rPr>
@@ -246,7 +246,7 @@
               <w:lang w:eastAsia="de-DE"/>
             </w:rPr>
           </w:pPr>
-          <w:hyperlink w:anchor="_Toc92031712" w:history="1">
+          <w:hyperlink w:anchor="_Toc92556361" w:history="1">
             <w:r>
               <w:rPr>
                 <w:rStyle w:val="Hyperlink"/>
@@ -288,7 +288,7 @@
                 <w:noProof/>
                 <w:webHidden/>
               </w:rPr>
-              <w:instrText xml:space="preserve"> PAGEREF _Toc92031712 \h </w:instrText>
+              <w:instrText xml:space="preserve"> PAGEREF _Toc92556361 \h </w:instrText>
             </w:r>
             <w:r>
               <w:rPr>
@@ -309,6 +309,92 @@
                 <w:webHidden/>
               </w:rPr>
               <w:t>4</w:t>
+            </w:r>
+            <w:r>
+              <w:rPr>
+                <w:noProof/>
+                <w:webHidden/>
+              </w:rPr>
+              <w:fldChar w:fldCharType="end"/>
+            </w:r>
+          </w:hyperlink>
+        </w:p>
+        <w:p>
+          <w:pPr>
+            <w:pStyle w:val="TOC1"/>
+            <w:tabs>
+              <w:tab w:val="left" w:pos="440"/>
+              <w:tab w:val="right" w:leader="dot" w:pos="9062"/>
+            </w:tabs>
+            <w:rPr>
+              <w:rFonts w:eastAsiaTheme="minorEastAsia"/>
+              <w:noProof/>
+              <w:lang w:eastAsia="de-DE"/>
+            </w:rPr>
+          </w:pPr>
+          <w:hyperlink w:anchor="_Toc92556362" w:history="1">
+            <w:r>
+              <w:rPr>
+                <w:rStyle w:val="Hyperlink"/>
+                <w:noProof/>
+              </w:rPr>
+              <w:t>3.</w:t>
+            </w:r>
+            <w:r>
+              <w:rPr>
+                <w:rFonts w:eastAsiaTheme="minorEastAsia"/>
+                <w:noProof/>
+                <w:lang w:eastAsia="de-DE"/>
+              </w:rPr>
+              <w:tab/>
+            </w:r>
+            <w:r>
+              <w:rPr>
+                <w:rStyle w:val="Hyperlink"/>
+                <w:noProof/>
+              </w:rPr>
+              <w:t>Wärmetauscher</w:t>
+            </w:r>
+            <w:r>
+              <w:rPr>
+                <w:noProof/>
+                <w:webHidden/>
+              </w:rPr>
+              <w:tab/>
+            </w:r>
+            <w:r>
+              <w:rPr>
+                <w:noProof/>
+                <w:webHidden/>
+              </w:rPr>
+              <w:fldChar w:fldCharType="begin"/>
+            </w:r>
+            <w:r>
+              <w:rPr>
+                <w:noProof/>
+                <w:webHidden/>
+              </w:rPr>
+              <w:instrText xml:space="preserve"> PAGEREF _Toc92556362 \h </w:instrText>
+            </w:r>
+            <w:r>
+              <w:rPr>
+                <w:noProof/>
+                <w:webHidden/>
+              </w:rPr>
+            </w:r>
+            <w:r>
+              <w:rPr>
+                <w:noProof/>
+                <w:webHidden/>
+              </w:rPr>
+              <w:fldChar w:fldCharType="separate"/>
+            </w:r>
+            <w:r>
+              <w:rPr>
+                <w:noProof/>
+                <w:webHidden/>
+              </w:rPr>
+              <w:t>6</w:t>
             </w:r>
             <w:r>
               <w:rPr>
@@ -332,13 +418,13 @@
               <w:lang w:eastAsia="de-DE"/>
             </w:rPr>
           </w:pPr>
-          <w:hyperlink w:anchor="_Toc92031713" w:history="1">
+          <w:hyperlink w:anchor="_Toc92556363" w:history="1">
             <w:r>
               <w:rPr>
                 <w:rStyle w:val="Hyperlink"/>
                 <w:noProof/>
               </w:rPr>
-              <w:t>2.2</w:t>
+              <w:t>3.1</w:t>
             </w:r>
             <w:r>
               <w:rPr>
@@ -353,7 +439,7 @@
                 <w:rStyle w:val="Hyperlink"/>
                 <w:noProof/>
               </w:rPr>
-              <w:t>Auftreten des Taupunkts</w:t>
+              <w:t>Zeitraum der Zirkulationspumpennutzung</w:t>
             </w:r>
             <w:r>
               <w:rPr>
@@ -374,7 +460,7 @@
                 <w:noProof/>
                 <w:webHidden/>
               </w:rPr>
-              <w:instrText xml:space="preserve"> PAGEREF _Toc92031713 \h </w:instrText>
+              <w:instrText xml:space="preserve"> PAGEREF _Toc92556363 \h </w:instrText>
             </w:r>
             <w:r>
               <w:rPr>
@@ -394,7 +480,7 @@
                 <w:noProof/>
                 <w:webHidden/>
               </w:rPr>
-              <w:t>6</w:t>
+              <w:t>7</w:t>
             </w:r>
             <w:r>
               <w:rPr>
@@ -418,13 +504,13 @@
               <w:lang w:eastAsia="de-DE"/>
             </w:rPr>
           </w:pPr>
-          <w:hyperlink w:anchor="_Toc92031714" w:history="1">
+          <w:hyperlink w:anchor="_Toc92556364" w:history="1">
             <w:r>
               <w:rPr>
                 <w:rStyle w:val="Hyperlink"/>
                 <w:noProof/>
               </w:rPr>
-              <w:t>3.</w:t>
+              <w:t>4.</w:t>
             </w:r>
             <w:r>
               <w:rPr>
@@ -439,7 +525,7 @@
                 <w:rStyle w:val="Hyperlink"/>
                 <w:noProof/>
               </w:rPr>
-              <w:t>Wärmetauscher</w:t>
+              <w:t>Externer Entfeuchter</w:t>
             </w:r>
             <w:r>
               <w:rPr>
@@ -460,7 +546,7 @@
                 <w:noProof/>
                 <w:webHidden/>
               </w:rPr>
-              <w:instrText xml:space="preserve"> PAGEREF _Toc92031714 \h </w:instrText>
+              <w:instrText xml:space="preserve"> PAGEREF _Toc92556364 \h </w:instrText>
             </w:r>
             <w:r>
               <w:rPr>
@@ -480,7 +566,93 @@
                 <w:noProof/>
                 <w:webHidden/>
               </w:rPr>
-              <w:t>6</w:t>
+              <w:t>9</w:t>
+            </w:r>
+            <w:r>
+              <w:rPr>
+                <w:noProof/>
+                <w:webHidden/>
+              </w:rPr>
+              <w:fldChar w:fldCharType="end"/>
+            </w:r>
+          </w:hyperlink>
+        </w:p>
+        <w:p>
+          <w:pPr>
+            <w:pStyle w:val="TOC1"/>
+            <w:tabs>
+              <w:tab w:val="left" w:pos="440"/>
+              <w:tab w:val="right" w:leader="dot" w:pos="9062"/>
+            </w:tabs>
+            <w:rPr>
+              <w:rFonts w:eastAsiaTheme="minorEastAsia"/>
+              <w:noProof/>
+              <w:lang w:eastAsia="de-DE"/>
+            </w:rPr>
+          </w:pPr>
+          <w:hyperlink w:anchor="_Toc92556365" w:history="1">
+            <w:r>
+              <w:rPr>
+                <w:rStyle w:val="Hyperlink"/>
+                <w:noProof/>
+              </w:rPr>
+              <w:t>5.</w:t>
+            </w:r>
+            <w:r>
+              <w:rPr>
+                <w:rFonts w:eastAsiaTheme="minorEastAsia"/>
+                <w:noProof/>
+                <w:lang w:eastAsia="de-DE"/>
+              </w:rPr>
+              <w:tab/>
+            </w:r>
+            <w:r>
+              <w:rPr>
+                <w:rStyle w:val="Hyperlink"/>
+                <w:noProof/>
+              </w:rPr>
+              <w:t>Spezifikationen des Geräts</w:t>
+            </w:r>
+            <w:r>
+              <w:rPr>
+                <w:noProof/>
+                <w:webHidden/>
+              </w:rPr>
+              <w:tab/>
+            </w:r>
+            <w:r>
+              <w:rPr>
+                <w:noProof/>
+                <w:webHidden/>
+              </w:rPr>
+              <w:fldChar w:fldCharType="begin"/>
+            </w:r>
+            <w:r>
+              <w:rPr>
+                <w:noProof/>
+                <w:webHidden/>
+              </w:rPr>
+              <w:instrText xml:space="preserve"> PAGEREF _Toc92556365 \h </w:instrText>
+            </w:r>
+            <w:r>
+              <w:rPr>
+                <w:noProof/>
+                <w:webHidden/>
+              </w:rPr>
+            </w:r>
+            <w:r>
+              <w:rPr>
+                <w:noProof/>
+                <w:webHidden/>
+              </w:rPr>
+              <w:fldChar w:fldCharType="separate"/>
+            </w:r>
+            <w:r>
+              <w:rPr>
+                <w:noProof/>
+                <w:webHidden/>
+              </w:rPr>
+              <w:t>10</w:t>
             </w:r>
             <w:r>
               <w:rPr>
@@ -504,13 +676,13 @@
               <w:lang w:eastAsia="de-DE"/>
             </w:rPr>
           </w:pPr>
-          <w:hyperlink w:anchor="_Toc92031715" w:history="1">
+          <w:hyperlink w:anchor="_Toc92556366" w:history="1">
             <w:r>
               <w:rPr>
                 <w:rStyle w:val="Hyperlink"/>
                 <w:noProof/>
               </w:rPr>
-              <w:t>3.1</w:t>
+              <w:t>5.1</w:t>
             </w:r>
             <w:r>
               <w:rPr>
@@ -525,7 +697,7 @@
                 <w:rStyle w:val="Hyperlink"/>
                 <w:noProof/>
               </w:rPr>
-              <w:t>Zeitraum der Zirkulationspumpennutzung</w:t>
+              <w:t>Hardware</w:t>
             </w:r>
             <w:r>
               <w:rPr>
@@ -546,7 +718,7 @@
                 <w:noProof/>
                 <w:webHidden/>
               </w:rPr>
-              <w:instrText xml:space="preserve"> PAGEREF _Toc92031715 \h </w:instrText>
+              <w:instrText xml:space="preserve"> PAGEREF _Toc92556366 \h </w:instrText>
             </w:r>
             <w:r>
               <w:rPr>
@@ -566,7 +738,351 @@
                 <w:noProof/>
                 <w:webHidden/>
               </w:rPr>
-              <w:t>7</w:t>
+              <w:t>10</w:t>
+            </w:r>
+            <w:r>
+              <w:rPr>
+                <w:noProof/>
+                <w:webHidden/>
+              </w:rPr>
+              <w:fldChar w:fldCharType="end"/>
+            </w:r>
+          </w:hyperlink>
+        </w:p>
+        <w:p>
+          <w:pPr>
+            <w:pStyle w:val="TOC1"/>
+            <w:tabs>
+              <w:tab w:val="left" w:pos="660"/>
+              <w:tab w:val="right" w:leader="dot" w:pos="9062"/>
+            </w:tabs>
+            <w:rPr>
+              <w:rFonts w:eastAsiaTheme="minorEastAsia"/>
+              <w:noProof/>
+              <w:lang w:eastAsia="de-DE"/>
+            </w:rPr>
+          </w:pPr>
+          <w:hyperlink w:anchor="_Toc92556367" w:history="1">
+            <w:r>
+              <w:rPr>
+                <w:rStyle w:val="Hyperlink"/>
+                <w:noProof/>
+              </w:rPr>
+              <w:t>5.2</w:t>
+            </w:r>
+            <w:r>
+              <w:rPr>
+                <w:rFonts w:eastAsiaTheme="minorEastAsia"/>
+                <w:noProof/>
+                <w:lang w:eastAsia="de-DE"/>
+              </w:rPr>
+              <w:tab/>
+            </w:r>
+            <w:r>
+              <w:rPr>
+                <w:rStyle w:val="Hyperlink"/>
+                <w:noProof/>
+              </w:rPr>
+              <w:t>Software</w:t>
+            </w:r>
+            <w:r>
+              <w:rPr>
+                <w:noProof/>
+                <w:webHidden/>
+              </w:rPr>
+              <w:tab/>
+            </w:r>
+            <w:r>
+              <w:rPr>
+                <w:noProof/>
+                <w:webHidden/>
+              </w:rPr>
+              <w:fldChar w:fldCharType="begin"/>
+            </w:r>
+            <w:r>
+              <w:rPr>
+                <w:noProof/>
+                <w:webHidden/>
+              </w:rPr>
+              <w:instrText xml:space="preserve"> PAGEREF _Toc92556367 \h </w:instrText>
+            </w:r>
+            <w:r>
+              <w:rPr>
+                <w:noProof/>
+                <w:webHidden/>
+              </w:rPr>
+            </w:r>
+            <w:r>
+              <w:rPr>
+                <w:noProof/>
+                <w:webHidden/>
+              </w:rPr>
+              <w:fldChar w:fldCharType="separate"/>
+            </w:r>
+            <w:r>
+              <w:rPr>
+                <w:noProof/>
+                <w:webHidden/>
+              </w:rPr>
+              <w:t>11</w:t>
+            </w:r>
+            <w:r>
+              <w:rPr>
+                <w:noProof/>
+                <w:webHidden/>
+              </w:rPr>
+              <w:fldChar w:fldCharType="end"/>
+            </w:r>
+          </w:hyperlink>
+        </w:p>
+        <w:p>
+          <w:pPr>
+            <w:pStyle w:val="TOC1"/>
+            <w:tabs>
+              <w:tab w:val="left" w:pos="660"/>
+              <w:tab w:val="right" w:leader="dot" w:pos="9062"/>
+            </w:tabs>
+            <w:rPr>
+              <w:rFonts w:eastAsiaTheme="minorEastAsia"/>
+              <w:noProof/>
+              <w:lang w:eastAsia="de-DE"/>
+            </w:rPr>
+          </w:pPr>
+          <w:hyperlink w:anchor="_Toc92556368" w:history="1">
+            <w:r>
+              <w:rPr>
+                <w:rStyle w:val="Hyperlink"/>
+                <w:noProof/>
+              </w:rPr>
+              <w:t>5.3</w:t>
+            </w:r>
+            <w:r>
+              <w:rPr>
+                <w:rFonts w:eastAsiaTheme="minorEastAsia"/>
+                <w:noProof/>
+                <w:lang w:eastAsia="de-DE"/>
+              </w:rPr>
+              <w:tab/>
+            </w:r>
+            <w:r>
+              <w:rPr>
+                <w:rStyle w:val="Hyperlink"/>
+                <w:noProof/>
+              </w:rPr>
+              <w:t>Gehäuse</w:t>
+            </w:r>
+            <w:r>
+              <w:rPr>
+                <w:noProof/>
+                <w:webHidden/>
+              </w:rPr>
+              <w:tab/>
+            </w:r>
+            <w:r>
+              <w:rPr>
+                <w:noProof/>
+                <w:webHidden/>
+              </w:rPr>
+              <w:fldChar w:fldCharType="begin"/>
+            </w:r>
+            <w:r>
+              <w:rPr>
+                <w:noProof/>
+                <w:webHidden/>
+              </w:rPr>
+              <w:instrText xml:space="preserve"> PAGEREF _Toc92556368 \h </w:instrText>
+            </w:r>
+            <w:r>
+              <w:rPr>
+                <w:noProof/>
+                <w:webHidden/>
+              </w:rPr>
+            </w:r>
+            <w:r>
+              <w:rPr>
+                <w:noProof/>
+                <w:webHidden/>
+              </w:rPr>
+              <w:fldChar w:fldCharType="separate"/>
+            </w:r>
+            <w:r>
+              <w:rPr>
+                <w:noProof/>
+                <w:webHidden/>
+              </w:rPr>
+              <w:t>12</w:t>
+            </w:r>
+            <w:r>
+              <w:rPr>
+                <w:noProof/>
+                <w:webHidden/>
+              </w:rPr>
+              <w:fldChar w:fldCharType="end"/>
+            </w:r>
+          </w:hyperlink>
+        </w:p>
+        <w:p>
+          <w:pPr>
+            <w:pStyle w:val="TOC1"/>
+            <w:tabs>
+              <w:tab w:val="left" w:pos="660"/>
+              <w:tab w:val="right" w:leader="dot" w:pos="9062"/>
+            </w:tabs>
+            <w:rPr>
+              <w:rFonts w:eastAsiaTheme="minorEastAsia"/>
+              <w:noProof/>
+              <w:lang w:eastAsia="de-DE"/>
+            </w:rPr>
+          </w:pPr>
+          <w:hyperlink w:anchor="_Toc92556369" w:history="1">
+            <w:r>
+              <w:rPr>
+                <w:rStyle w:val="Hyperlink"/>
+                <w:noProof/>
+              </w:rPr>
+              <w:t>5.4</w:t>
+            </w:r>
+            <w:r>
+              <w:rPr>
+                <w:rFonts w:eastAsiaTheme="minorEastAsia"/>
+                <w:noProof/>
+                <w:lang w:eastAsia="de-DE"/>
+              </w:rPr>
+              <w:tab/>
+            </w:r>
+            <w:r>
+              <w:rPr>
+                <w:rStyle w:val="Hyperlink"/>
+                <w:noProof/>
+              </w:rPr>
+              <w:t>Unteres Gehäuse</w:t>
+            </w:r>
+            <w:r>
+              <w:rPr>
+                <w:noProof/>
+                <w:webHidden/>
+              </w:rPr>
+              <w:tab/>
+            </w:r>
+            <w:r>
+              <w:rPr>
+                <w:noProof/>
+                <w:webHidden/>
+              </w:rPr>
+              <w:fldChar w:fldCharType="begin"/>
+            </w:r>
+            <w:r>
+              <w:rPr>
+                <w:noProof/>
+                <w:webHidden/>
+              </w:rPr>
+              <w:instrText xml:space="preserve"> PAGEREF _Toc92556369 \h </w:instrText>
+            </w:r>
+            <w:r>
+              <w:rPr>
+                <w:noProof/>
+                <w:webHidden/>
+              </w:rPr>
+            </w:r>
+            <w:r>
+              <w:rPr>
+                <w:noProof/>
+                <w:webHidden/>
+              </w:rPr>
+              <w:fldChar w:fldCharType="separate"/>
+            </w:r>
+            <w:r>
+              <w:rPr>
+                <w:noProof/>
+                <w:webHidden/>
+              </w:rPr>
+              <w:t>13</w:t>
+            </w:r>
+            <w:r>
+              <w:rPr>
+                <w:noProof/>
+                <w:webHidden/>
+              </w:rPr>
+              <w:fldChar w:fldCharType="end"/>
+            </w:r>
+          </w:hyperlink>
+        </w:p>
+        <w:p>
+          <w:pPr>
+            <w:pStyle w:val="TOC1"/>
+            <w:tabs>
+              <w:tab w:val="left" w:pos="660"/>
+              <w:tab w:val="right" w:leader="dot" w:pos="9062"/>
+            </w:tabs>
+            <w:rPr>
+              <w:rFonts w:eastAsiaTheme="minorEastAsia"/>
+              <w:noProof/>
+              <w:lang w:eastAsia="de-DE"/>
+            </w:rPr>
+          </w:pPr>
+          <w:hyperlink w:anchor="_Toc92556370" w:history="1">
+            <w:r>
+              <w:rPr>
+                <w:rStyle w:val="Hyperlink"/>
+                <w:noProof/>
+              </w:rPr>
+              <w:t>5.5</w:t>
+            </w:r>
+            <w:r>
+              <w:rPr>
+                <w:rFonts w:eastAsiaTheme="minorEastAsia"/>
+                <w:noProof/>
+                <w:lang w:eastAsia="de-DE"/>
+              </w:rPr>
+              <w:tab/>
+            </w:r>
+            <w:r>
+              <w:rPr>
+                <w:rStyle w:val="Hyperlink"/>
+                <w:noProof/>
+              </w:rPr>
+              <w:t>Oberes Gehäuse</w:t>
+            </w:r>
+            <w:r>
+              <w:rPr>
+                <w:noProof/>
+                <w:webHidden/>
+              </w:rPr>
+              <w:tab/>
+            </w:r>
+            <w:r>
+              <w:rPr>
+                <w:noProof/>
+                <w:webHidden/>
+              </w:rPr>
+              <w:fldChar w:fldCharType="begin"/>
+            </w:r>
+            <w:r>
+              <w:rPr>
+                <w:noProof/>
+                <w:webHidden/>
+              </w:rPr>
+              <w:instrText xml:space="preserve"> PAGEREF _Toc92556370 \h </w:instrText>
+            </w:r>
+            <w:r>
+              <w:rPr>
+                <w:noProof/>
+                <w:webHidden/>
+              </w:rPr>
+            </w:r>
+            <w:r>
+              <w:rPr>
+                <w:noProof/>
+                <w:webHidden/>
+              </w:rPr>
+              <w:fldChar w:fldCharType="separate"/>
+            </w:r>
+            <w:r>
+              <w:rPr>
+                <w:noProof/>
+                <w:webHidden/>
+              </w:rPr>
+              <w:t>14</w:t>
             </w:r>
             <w:r>
               <w:rPr>
@@ -590,13 +1106,13 @@
               <w:lang w:eastAsia="de-DE"/>
             </w:rPr>
           </w:pPr>
-          <w:hyperlink w:anchor="_Toc92031716" w:history="1">
+          <w:hyperlink w:anchor="_Toc92556371" w:history="1">
             <w:r>
               <w:rPr>
                 <w:rStyle w:val="Hyperlink"/>
                 <w:noProof/>
               </w:rPr>
-              <w:t>4.</w:t>
+              <w:t>6.</w:t>
             </w:r>
             <w:r>
               <w:rPr>
@@ -611,7 +1127,7 @@
                 <w:rStyle w:val="Hyperlink"/>
                 <w:noProof/>
               </w:rPr>
-              <w:t>Externer Entfeuchter</w:t>
+              <w:t>Github</w:t>
             </w:r>
             <w:r>
               <w:rPr>
@@ -632,7 +1148,7 @@
                 <w:noProof/>
                 <w:webHidden/>
               </w:rPr>
-              <w:instrText xml:space="preserve"> PAGEREF _Toc92031716 \h </w:instrText>
+              <w:instrText xml:space="preserve"> PAGEREF _Toc92556371 \h </w:instrText>
             </w:r>
             <w:r>
               <w:rPr>
@@ -652,7 +1168,7 @@
                 <w:noProof/>
                 <w:webHidden/>
               </w:rPr>
-              <w:t>9</w:t>
+              <w:t>14</w:t>
             </w:r>
             <w:r>
               <w:rPr>
@@ -667,7 +1183,6 @@
           <w:pPr>
             <w:pStyle w:val="TOC1"/>
             <w:tabs>
-              <w:tab w:val="left" w:pos="440"/>
               <w:tab w:val="right" w:leader="dot" w:pos="9062"/>
             </w:tabs>
             <w:rPr>
@@ -676,38 +1191,23 @@
               <w:lang w:eastAsia="de-DE"/>
             </w:rPr>
           </w:pPr>
-          <w:hyperlink w:anchor="_Toc92031717" w:history="1">
+          <w:hyperlink w:anchor="_Toc92556372" w:history="1">
             <w:r>
               <w:rPr>
                 <w:rStyle w:val="Hyperlink"/>
                 <w:noProof/>
               </w:rPr>
-              <w:t>5.</w:t>
-            </w:r>
-            <w:r>
-              <w:rPr>
-                <w:rFonts w:eastAsiaTheme="minorEastAsia"/>
-                <w:noProof/>
-                <w:lang w:eastAsia="de-DE"/>
+              <w:t>Quellenverzeichnis</w:t>
+            </w:r>
+            <w:r>
+              <w:rPr>
+                <w:noProof/>
+                <w:webHidden/>
               </w:rPr>
               <w:tab/>
             </w:r>
             <w:r>
               <w:rPr>
-                <w:rStyle w:val="Hyperlink"/>
-                <w:noProof/>
-              </w:rPr>
-              <w:t>Die Hardware</w:t>
-            </w:r>
-            <w:r>
-              <w:rPr>
-                <w:noProof/>
-                <w:webHidden/>
-              </w:rPr>
-              <w:tab/>
-            </w:r>
-            <w:r>
-              <w:rPr>
                 <w:noProof/>
                 <w:webHidden/>
               </w:rPr>
@@ -718,7 +1218,7 @@
                 <w:noProof/>
                 <w:webHidden/>
               </w:rPr>
-              <w:instrText xml:space="preserve"> PAGEREF _Toc92031717 \h </w:instrText>
+              <w:instrText xml:space="preserve"> PAGEREF _Toc92556372 \h </w:instrText>
             </w:r>
             <w:r>
               <w:rPr>
@@ -738,93 +1238,7 @@
                 <w:noProof/>
                 <w:webHidden/>
               </w:rPr>
-              <w:t>10</w:t>
-            </w:r>
-            <w:r>
-              <w:rPr>
-                <w:noProof/>
-                <w:webHidden/>
-              </w:rPr>
-              <w:fldChar w:fldCharType="end"/>
-            </w:r>
-          </w:hyperlink>
-        </w:p>
-        <w:p>
-          <w:pPr>
-            <w:pStyle w:val="TOC1"/>
-            <w:tabs>
-              <w:tab w:val="left" w:pos="440"/>
-              <w:tab w:val="right" w:leader="dot" w:pos="9062"/>
-            </w:tabs>
-            <w:rPr>
-              <w:rFonts w:eastAsiaTheme="minorEastAsia"/>
-              <w:noProof/>
-              <w:lang w:eastAsia="de-DE"/>
-            </w:rPr>
-          </w:pPr>
-          <w:hyperlink w:anchor="_Toc92031718" w:history="1">
-            <w:r>
-              <w:rPr>
-                <w:rStyle w:val="Hyperlink"/>
-                <w:noProof/>
-              </w:rPr>
-              <w:t>6.</w:t>
-            </w:r>
-            <w:r>
-              <w:rPr>
-                <w:rFonts w:eastAsiaTheme="minorEastAsia"/>
-                <w:noProof/>
-                <w:lang w:eastAsia="de-DE"/>
-              </w:rPr>
-              <w:tab/>
-            </w:r>
-            <w:r>
-              <w:rPr>
-                <w:rStyle w:val="Hyperlink"/>
-                <w:noProof/>
-              </w:rPr>
-              <w:t>Software</w:t>
-            </w:r>
-            <w:r>
-              <w:rPr>
-                <w:noProof/>
-                <w:webHidden/>
-              </w:rPr>
-              <w:tab/>
-            </w:r>
-            <w:r>
-              <w:rPr>
-                <w:noProof/>
-                <w:webHidden/>
-              </w:rPr>
-              <w:fldChar w:fldCharType="begin"/>
-            </w:r>
-            <w:r>
-              <w:rPr>
-                <w:noProof/>
-                <w:webHidden/>
-              </w:rPr>
-              <w:instrText xml:space="preserve"> PAGEREF _Toc92031718 \h </w:instrText>
-            </w:r>
-            <w:r>
-              <w:rPr>
-                <w:noProof/>
-                <w:webHidden/>
-              </w:rPr>
-            </w:r>
-            <w:r>
-              <w:rPr>
-                <w:noProof/>
-                <w:webHidden/>
-              </w:rPr>
-              <w:fldChar w:fldCharType="separate"/>
-            </w:r>
-            <w:r>
-              <w:rPr>
-                <w:noProof/>
-                <w:webHidden/>
-              </w:rPr>
-              <w:t>11</w:t>
+              <w:t>15</w:t>
             </w:r>
             <w:r>
               <w:rPr>
@@ -891,7 +1305,7 @@
       <w:pPr>
         <w:pStyle w:val="berschriftKL"/>
       </w:pPr>
-      <w:bookmarkStart w:id="0" w:name="_Toc92031710"/>
+      <w:bookmarkStart w:id="0" w:name="_Toc92556359"/>
       <w:r>
         <w:lastRenderedPageBreak/>
         <w:t>Einleitung</w:t>
@@ -977,7 +1391,7 @@
       <w:pPr>
         <w:pStyle w:val="berschriftKL"/>
       </w:pPr>
-      <w:bookmarkStart w:id="1" w:name="_Toc92031711"/>
+      <w:bookmarkStart w:id="1" w:name="_Toc92556360"/>
       <w:r>
         <w:lastRenderedPageBreak/>
         <w:t xml:space="preserve">Physik des </w:t>
@@ -1009,7 +1423,7 @@
         <mc:AlternateContent>
           <mc:Choice Requires="wps">
             <w:drawing>
-              <wp:anchor distT="0" distB="0" distL="114300" distR="114300" simplePos="0" relativeHeight="251659264" behindDoc="0" locked="0" layoutInCell="1" allowOverlap="1">
+              <wp:anchor distT="0" distB="0" distL="114300" distR="114300" simplePos="0" relativeHeight="251659264" behindDoc="0" locked="0" layoutInCell="1" allowOverlap="1" wp14:anchorId="226F2544" wp14:editId="1CF5710E">
                 <wp:simplePos x="0" y="0"/>
                 <wp:positionH relativeFrom="column">
                   <wp:posOffset>2102343</wp:posOffset>
@@ -1100,31 +1514,13 @@
                               <w:rPr>
                                 <w:rFonts w:eastAsiaTheme="minorEastAsia"/>
                               </w:rPr>
-                              <w:t xml:space="preserve"> = 17.62 °C</w:t>
-                            </w:r>
-                            <w:r>
-                              <w:rPr>
-                                <w:rFonts w:eastAsiaTheme="minorEastAsia"/>
-                              </w:rPr>
-                              <w:t xml:space="preserve">               </w:t>
+                              <w:t xml:space="preserve"> = 17.62 °C               </w:t>
                             </w:r>
                             <w:r>
                               <w:rPr>
                                 <w:rFonts w:ascii="Times New Roman" w:eastAsiaTheme="minorEastAsia" w:hAnsi="Times New Roman" w:cs="Times New Roman"/>
                               </w:rPr>
-                              <w:t xml:space="preserve">φ = </w:t>
-                            </w:r>
-                            <w:r>
-                              <w:rPr>
-                                <w:rFonts w:ascii="Times New Roman" w:eastAsiaTheme="minorEastAsia" w:hAnsi="Times New Roman" w:cs="Times New Roman"/>
-                              </w:rPr>
-                              <w:t>relative Luftfeuchte</w:t>
-                            </w:r>
-                            <w:r>
-                              <w:rPr>
-                                <w:rFonts w:ascii="Times New Roman" w:eastAsiaTheme="minorEastAsia" w:hAnsi="Times New Roman" w:cs="Times New Roman"/>
-                              </w:rPr>
-                              <w:t xml:space="preserve"> in %</w:t>
+                              <w:t>φ = relative Luftfeuchte in %</w:t>
                             </w:r>
                           </w:p>
                           <w:p>
@@ -1165,25 +1561,13 @@
                               <w:rPr>
                                 <w:rFonts w:eastAsiaTheme="minorEastAsia"/>
                               </w:rPr>
-                              <w:t xml:space="preserve"> = 243,12 °C</w:t>
-                            </w:r>
-                            <w:r>
-                              <w:rPr>
-                                <w:rFonts w:eastAsiaTheme="minorEastAsia"/>
-                              </w:rPr>
-                              <w:t xml:space="preserve">             </w:t>
+                              <w:t xml:space="preserve"> = 243,12 °C             </w:t>
                             </w:r>
                             <w:r>
                               <w:rPr>
                                 <w:rFonts w:ascii="Times New Roman" w:eastAsiaTheme="minorEastAsia" w:hAnsi="Times New Roman" w:cs="Times New Roman"/>
                               </w:rPr>
-                              <w:t>ϑ = Temperatur</w:t>
-                            </w:r>
-                            <w:r>
-                              <w:rPr>
-                                <w:rFonts w:ascii="Times New Roman" w:eastAsiaTheme="minorEastAsia" w:hAnsi="Times New Roman" w:cs="Times New Roman"/>
-                              </w:rPr>
-                              <w:t xml:space="preserve"> in °C</w:t>
+                              <w:t>ϑ = Temperatur in °C</w:t>
                             </w:r>
                           </w:p>
                           <w:p/>
@@ -1210,7 +1594,7 @@
           </mc:Choice>
           <mc:Fallback>
             <w:pict>
-              <v:shapetype id="_x0000_t202" coordsize="21600,21600" o:spt="202" path="m,l,21600r21600,l21600,xe">
+              <v:shapetype w14:anchorId="226F2544" id="_x0000_t202" coordsize="21600,21600" o:spt="202" path="m,l,21600r21600,l21600,xe">
                 <v:stroke joinstyle="miter"/>
                 <v:path gradientshapeok="t" o:connecttype="rect"/>
               </v:shapetype>
@@ -1262,31 +1646,13 @@
                         <w:rPr>
                           <w:rFonts w:eastAsiaTheme="minorEastAsia"/>
                         </w:rPr>
-                        <w:t xml:space="preserve"> = 17.62 °C</w:t>
-                      </w:r>
-                      <w:r>
-                        <w:rPr>
-                          <w:rFonts w:eastAsiaTheme="minorEastAsia"/>
-                        </w:rPr>
-                        <w:t xml:space="preserve">               </w:t>
+                        <w:t xml:space="preserve"> = 17.62 °C               </w:t>
                       </w:r>
                       <w:r>
                         <w:rPr>
                           <w:rFonts w:ascii="Times New Roman" w:eastAsiaTheme="minorEastAsia" w:hAnsi="Times New Roman" w:cs="Times New Roman"/>
                         </w:rPr>
-                        <w:t xml:space="preserve">φ = </w:t>
-                      </w:r>
-                      <w:r>
-                        <w:rPr>
-                          <w:rFonts w:ascii="Times New Roman" w:eastAsiaTheme="minorEastAsia" w:hAnsi="Times New Roman" w:cs="Times New Roman"/>
-                        </w:rPr>
-                        <w:t>relative Luftfeuchte</w:t>
-                      </w:r>
-                      <w:r>
-                        <w:rPr>
-                          <w:rFonts w:ascii="Times New Roman" w:eastAsiaTheme="minorEastAsia" w:hAnsi="Times New Roman" w:cs="Times New Roman"/>
-                        </w:rPr>
-                        <w:t xml:space="preserve"> in %</w:t>
+                        <w:t>φ = relative Luftfeuchte in %</w:t>
                       </w:r>
                     </w:p>
                     <w:p>
@@ -1327,25 +1693,13 @@
                         <w:rPr>
                           <w:rFonts w:eastAsiaTheme="minorEastAsia"/>
                         </w:rPr>
-                        <w:t xml:space="preserve"> = 243,12 °C</w:t>
-                      </w:r>
-                      <w:r>
-                        <w:rPr>
-                          <w:rFonts w:eastAsiaTheme="minorEastAsia"/>
-                        </w:rPr>
-                        <w:t xml:space="preserve">             </w:t>
+                        <w:t xml:space="preserve"> = 243,12 °C             </w:t>
                       </w:r>
                       <w:r>
                         <w:rPr>
                           <w:rFonts w:ascii="Times New Roman" w:eastAsiaTheme="minorEastAsia" w:hAnsi="Times New Roman" w:cs="Times New Roman"/>
                         </w:rPr>
-                        <w:t>ϑ = Temperatur</w:t>
-                      </w:r>
-                      <w:r>
-                        <w:rPr>
-                          <w:rFonts w:ascii="Times New Roman" w:eastAsiaTheme="minorEastAsia" w:hAnsi="Times New Roman" w:cs="Times New Roman"/>
-                        </w:rPr>
-                        <w:t xml:space="preserve"> in °C</w:t>
+                        <w:t>ϑ = Temperatur in °C</w:t>
                       </w:r>
                     </w:p>
                     <w:p/>
@@ -1400,7 +1754,6 @@
           <w:id w:val="326483011"/>
           <w:citation/>
         </w:sdtPr>
-        <w:sdtEndPr/>
         <w:sdtContent>
           <w:r>
             <w:fldChar w:fldCharType="begin"/>
@@ -1823,7 +2176,6 @@
           <w:id w:val="-1345167670"/>
           <w:citation/>
         </w:sdtPr>
-        <w:sdtEndPr/>
         <w:sdtContent>
           <w:r>
             <w:fldChar w:fldCharType="begin"/>
@@ -1867,7 +2219,6 @@
           <w:id w:val="-607577615"/>
           <w:citation/>
         </w:sdtPr>
-        <w:sdtEndPr/>
         <w:sdtContent>
           <w:r>
             <w:fldChar w:fldCharType="begin"/>
@@ -1982,7 +2333,7 @@
           <w:numId w:val="2"/>
         </w:numPr>
       </w:pPr>
-      <w:bookmarkStart w:id="2" w:name="_Toc92031712"/>
+      <w:bookmarkStart w:id="2" w:name="_Toc92556361"/>
       <w:r>
         <w:t>Änderung der Taupunkttemperatur</w:t>
       </w:r>
@@ -1994,71 +2345,35 @@
     <w:p>
       <w:pPr>
         <w:pStyle w:val="TextKL"/>
-        <w:rPr>
-          <w:rFonts w:ascii="Times New Roman" w:eastAsiaTheme="minorEastAsia" w:hAnsi="Times New Roman" w:cs="Times New Roman"/>
-        </w:rPr>
-      </w:pPr>
-      <w:r>
-        <w:t xml:space="preserve">Da in der Taupunktgleichung nur die Parameter </w:t>
-      </w:r>
-      <w:r>
-        <w:rPr>
-          <w:rFonts w:ascii="Times New Roman" w:eastAsiaTheme="minorEastAsia" w:hAnsi="Times New Roman" w:cs="Times New Roman"/>
-        </w:rPr>
-        <w:t>φ und ϑ beinflusst werden können</w:t>
-      </w:r>
-      <w:r>
-        <w:rPr>
-          <w:rFonts w:ascii="Times New Roman" w:eastAsiaTheme="minorEastAsia" w:hAnsi="Times New Roman" w:cs="Times New Roman"/>
-        </w:rPr>
+      </w:pPr>
+      <w:r>
+        <w:t>Da in der Taupunktgleichung nur die Parameter φ und ϑ beinflusst werden können</w:t>
+      </w:r>
+      <w:r>
         <w:t>,</w:t>
       </w:r>
       <w:r>
-        <w:rPr>
-          <w:rFonts w:ascii="Times New Roman" w:eastAsiaTheme="minorEastAsia" w:hAnsi="Times New Roman" w:cs="Times New Roman"/>
-        </w:rPr>
         <w:t xml:space="preserve"> sind die Möglichkeiten der Regulierung begrenzt. </w:t>
       </w:r>
       <w:r>
-        <w:rPr>
-          <w:rFonts w:ascii="Times New Roman" w:eastAsiaTheme="minorEastAsia" w:hAnsi="Times New Roman" w:cs="Times New Roman"/>
-        </w:rPr>
         <w:t xml:space="preserve">Das Prinzip meiner Anlage beschränkt sich </w:t>
       </w:r>
       <w:r>
-        <w:rPr>
-          <w:rFonts w:ascii="Times New Roman" w:eastAsiaTheme="minorEastAsia" w:hAnsi="Times New Roman" w:cs="Times New Roman"/>
-        </w:rPr>
         <w:t>darauf die absolute Luftfeuchte zu verringern. Die absolute Luftfeuchte wird von Temperatur und relativer Luftfeuchte beeinflusst, also wird durch ihre Ve</w:t>
       </w:r>
       <w:r>
-        <w:rPr>
-          <w:rFonts w:ascii="Times New Roman" w:eastAsiaTheme="minorEastAsia" w:hAnsi="Times New Roman" w:cs="Times New Roman"/>
-        </w:rPr>
         <w:t>ränderung</w:t>
       </w:r>
       <w:r>
-        <w:rPr>
-          <w:rFonts w:ascii="Times New Roman" w:eastAsiaTheme="minorEastAsia" w:hAnsi="Times New Roman" w:cs="Times New Roman"/>
-        </w:rPr>
         <w:t xml:space="preserve"> auch die Taupunkttemperatur verändert. </w:t>
       </w:r>
       <w:r>
-        <w:rPr>
-          <w:rFonts w:ascii="Times New Roman" w:eastAsiaTheme="minorEastAsia" w:hAnsi="Times New Roman" w:cs="Times New Roman"/>
-        </w:rPr>
         <w:t>Bei der Taupunkttemperatur ist die relative Luftfeuchte 100%, da die Luft vollständig mit Wasser gesättigt ist. Um nun die Wassermenge</w:t>
       </w:r>
       <w:r>
-        <w:rPr>
-          <w:rFonts w:ascii="Times New Roman" w:eastAsiaTheme="minorEastAsia" w:hAnsi="Times New Roman" w:cs="Times New Roman"/>
-        </w:rPr>
         <w:t>,</w:t>
       </w:r>
       <w:r>
-        <w:rPr>
-          <w:rFonts w:ascii="Times New Roman" w:eastAsiaTheme="minorEastAsia" w:hAnsi="Times New Roman" w:cs="Times New Roman"/>
-        </w:rPr>
         <w:t xml:space="preserve"> die die Luft aufnehmen kann zu verändern, muss man die maximale Luftfeuchte anpassen. </w:t>
       </w:r>
     </w:p>
@@ -2156,7 +2471,6 @@
           <w:id w:val="115031919"/>
           <w:citation/>
         </w:sdtPr>
-        <w:sdtEndPr/>
         <w:sdtContent>
           <w:r>
             <w:rPr>
@@ -2208,27 +2522,17 @@
     <w:p>
       <w:pPr>
         <w:pStyle w:val="TextKL"/>
-        <w:rPr>
-          <w:rFonts w:ascii="Times New Roman" w:eastAsiaTheme="minorEastAsia" w:hAnsi="Times New Roman" w:cs="Times New Roman"/>
-        </w:rPr>
-      </w:pPr>
-      <w:r>
-        <w:rPr>
-          <w:rFonts w:ascii="Times New Roman" w:eastAsiaTheme="minorEastAsia" w:hAnsi="Times New Roman" w:cs="Times New Roman"/>
-        </w:rPr>
+      </w:pPr>
+      <w:r>
         <w:t xml:space="preserve">Die maximale Luftfeuchte ist </w:t>
       </w:r>
       <w:r>
-        <w:rPr>
-          <w:rFonts w:ascii="Times New Roman" w:eastAsiaTheme="minorEastAsia" w:hAnsi="Times New Roman" w:cs="Times New Roman"/>
-        </w:rPr>
         <w:t>aus Messungen bekannt und kann in einem Diagramm festgehalten werden:</w:t>
       </w:r>
     </w:p>
     <w:p>
       <w:pPr>
         <w:pStyle w:val="TextKL"/>
-        <w:keepNext/>
       </w:pPr>
       <w:r>
         <w:rPr>
@@ -2236,7 +2540,7 @@
           <w:lang w:eastAsia="de-DE"/>
         </w:rPr>
         <w:drawing>
-          <wp:inline distT="0" distB="0" distL="0" distR="0" wp14:anchorId="71596D53" wp14:editId="0EC3F521">
+          <wp:inline distT="0" distB="0" distL="0" distR="0" wp14:anchorId="0EFEE747" wp14:editId="63FB4351">
             <wp:extent cx="3637280" cy="3411855"/>
             <wp:effectExtent l="0" t="0" r="1270" b="0"/>
             <wp:docPr id="1" name="Picture 1" descr="Das Klima der Erde | Wolkenbildung"/>
@@ -2287,39 +2591,24 @@
     </w:p>
     <w:p>
       <w:pPr>
-        <w:pStyle w:val="Caption"/>
-        <w:jc w:val="both"/>
+        <w:pStyle w:val="TextKL"/>
       </w:pPr>
       <w:r>
         <w:t xml:space="preserve">Abbildung </w:t>
       </w:r>
-      <w:r>
-        <w:fldChar w:fldCharType="begin"/>
-      </w:r>
-      <w:r>
-        <w:instrText xml:space="preserve"> SEQ Abbildung \* ARABIC </w:instrText>
-      </w:r>
-      <w:r>
-        <w:fldChar w:fldCharType="separate"/>
-      </w:r>
-      <w:r>
-        <w:rPr>
-          <w:noProof/>
-        </w:rPr>
-        <w:t>1</w:t>
-      </w:r>
-      <w:r>
-        <w:rPr>
-          <w:noProof/>
-        </w:rPr>
-        <w:fldChar w:fldCharType="end"/>
-      </w:r>
+      <w:fldSimple w:instr=" SEQ Abbildung \* ARABIC ">
+        <w:r>
+          <w:rPr>
+            <w:noProof/>
+          </w:rPr>
+          <w:t>1</w:t>
+        </w:r>
+      </w:fldSimple>
       <w:sdt>
         <w:sdtPr>
           <w:id w:val="490682520"/>
           <w:citation/>
         </w:sdtPr>
-        <w:sdtEndPr/>
         <w:sdtContent>
           <w:r>
             <w:fldChar w:fldCharType="begin"/>
@@ -2343,15 +2632,16 @@
       </w:sdt>
     </w:p>
     <w:p>
+      <w:pPr>
+        <w:pStyle w:val="TextKL"/>
+      </w:pPr>
       <w:r>
         <w:t>Mit dem Statistik Menü des Casio Classpads 2 kann man eine Näherungsgleichung entwickeln um den Graphen zu beschreiben:</w:t>
       </w:r>
     </w:p>
     <w:p>
       <w:pPr>
-        <w:rPr>
-          <w:rFonts w:eastAsiaTheme="minorEastAsia"/>
-        </w:rPr>
+        <w:pStyle w:val="TextKL"/>
       </w:pPr>
       <m:oMath>
         <m:r>
@@ -2394,18 +2684,12 @@
         </m:r>
       </m:oMath>
       <w:r>
-        <w:rPr>
-          <w:rFonts w:eastAsiaTheme="minorEastAsia"/>
-        </w:rPr>
         <w:t xml:space="preserve">    </w:t>
       </w:r>
     </w:p>
     <w:p>
       <w:pPr>
         <w:pStyle w:val="TextKL"/>
-        <w:rPr>
-          <w:rFonts w:eastAsiaTheme="minorEastAsia"/>
-        </w:rPr>
       </w:pPr>
       <w:r>
         <w:t xml:space="preserve">y </w:t>
@@ -2448,110 +2732,59 @@
     <w:p>
       <w:pPr>
         <w:pStyle w:val="TextKL"/>
-        <w:rPr>
-          <w:rFonts w:eastAsiaTheme="minorEastAsia"/>
-        </w:rPr>
-      </w:pPr>
-      <w:r>
-        <w:rPr>
-          <w:rFonts w:eastAsiaTheme="minorEastAsia"/>
-        </w:rPr>
+      </w:pPr>
+      <w:r>
         <w:t xml:space="preserve">x </w:t>
       </w:r>
       <w:r>
-        <w:rPr>
-          <w:rFonts w:eastAsiaTheme="minorEastAsia"/>
-        </w:rPr>
         <w:sym w:font="Wingdings" w:char="F0E0"/>
       </w:r>
       <w:r>
-        <w:rPr>
-          <w:rFonts w:eastAsiaTheme="minorEastAsia"/>
-        </w:rPr>
         <w:t xml:space="preserve"> Temperatur </w:t>
       </w:r>
       <w:r>
-        <w:rPr>
-          <w:rFonts w:eastAsiaTheme="minorEastAsia"/>
-        </w:rPr>
         <w:t>in °C</w:t>
       </w:r>
     </w:p>
     <w:p>
       <w:pPr>
         <w:pStyle w:val="TextKL"/>
-        <w:rPr>
-          <w:rFonts w:eastAsiaTheme="minorEastAsia"/>
-        </w:rPr>
-      </w:pPr>
-      <w:r>
-        <w:rPr>
-          <w:rFonts w:eastAsiaTheme="minorEastAsia"/>
-        </w:rPr>
+      </w:pPr>
+      <w:r>
         <w:t>Wie man sieht ist die maximale Luftfeuchte nur von der Temperatur abhänging und somit nicht ganz geeignet, aber sie ist nötig um in Verbindung mit dem zweiten Parameter (realtive Luftfeuchte) die absolute Luftfeuchte zu bilden. D</w:t>
       </w:r>
       <w:r>
-        <w:rPr>
-          <w:rFonts w:eastAsiaTheme="minorEastAsia"/>
-        </w:rPr>
         <w:t xml:space="preserve">ie </w:t>
       </w:r>
       <w:r>
-        <w:rPr>
-          <w:rFonts w:eastAsiaTheme="minorEastAsia"/>
-        </w:rPr>
-        <w:t>absolute Luftfeuchte</w:t>
-      </w:r>
-      <w:r>
-        <w:rPr>
-          <w:rFonts w:eastAsiaTheme="minorEastAsia"/>
-        </w:rPr>
+        <w:t xml:space="preserve">absolute </w:t>
+      </w:r>
+      <w:r>
+        <w:lastRenderedPageBreak/>
+        <w:t>Luftfeuchte</w:t>
+      </w:r>
+      <w:r>
         <w:t xml:space="preserve"> </w:t>
       </w:r>
       <w:r>
-        <w:rPr>
-          <w:rFonts w:eastAsiaTheme="minorEastAsia"/>
-        </w:rPr>
-        <w:t xml:space="preserve">ist die Menge an Wasserdampf in der Luft. Sie kann berechnet werden indem man die maximale Menge an Wasserdampf in der Luft, maximale Luftfeuchte, </w:t>
-      </w:r>
-      <w:r>
-        <w:rPr>
-          <w:rFonts w:eastAsiaTheme="minorEastAsia"/>
-        </w:rPr>
-        <w:lastRenderedPageBreak/>
-        <w:t xml:space="preserve">mit dem Anteil der absoluten Menge an der maximalen Menge, realtive Luftfeuchte, multipliziert.  </w:t>
-      </w:r>
-      <w:r>
-        <w:rPr>
-          <w:rFonts w:eastAsiaTheme="minorEastAsia"/>
-        </w:rPr>
+        <w:t xml:space="preserve">ist die Menge an Wasserdampf in der Luft. Sie kann berechnet werden indem man die maximale Menge an Wasserdampf in der Luft, maximale Luftfeuchte, mit dem Anteil der absoluten Menge an der maximalen Menge, realtive Luftfeuchte, multipliziert.  </w:t>
+      </w:r>
+      <w:r>
         <w:t xml:space="preserve">Dadurch ergibt sich </w:t>
       </w:r>
       <w:r>
-        <w:rPr>
-          <w:rFonts w:eastAsiaTheme="minorEastAsia"/>
-        </w:rPr>
         <w:t xml:space="preserve">die </w:t>
       </w:r>
       <w:r>
-        <w:rPr>
-          <w:rFonts w:eastAsiaTheme="minorEastAsia"/>
-        </w:rPr>
         <w:t>Gleichung</w:t>
       </w:r>
       <w:r>
-        <w:rPr>
-          <w:rFonts w:eastAsiaTheme="minorEastAsia"/>
-        </w:rPr>
         <w:t>:</w:t>
       </w:r>
     </w:p>
     <w:p>
       <w:pPr>
         <w:pStyle w:val="TextKL"/>
-        <w:rPr>
-          <w:rFonts w:eastAsiaTheme="minorEastAsia"/>
-        </w:rPr>
       </w:pPr>
       <m:oMath>
         <m:sSub>
@@ -2582,7 +2815,7 @@
         </m:sSub>
         <m:r>
           <w:rPr>
-            <w:rFonts w:ascii="Cambria Math" w:eastAsiaTheme="minorEastAsia" w:hAnsi="Cambria Math"/>
+            <w:rFonts w:ascii="Cambria Math" w:hAnsi="Cambria Math"/>
           </w:rPr>
           <m:t>=4,75</m:t>
         </m:r>
@@ -2590,7 +2823,7 @@
           <m:fPr>
             <m:ctrlPr>
               <w:rPr>
-                <w:rFonts w:ascii="Cambria Math" w:eastAsiaTheme="minorEastAsia" w:hAnsi="Cambria Math"/>
+                <w:rFonts w:ascii="Cambria Math" w:hAnsi="Cambria Math"/>
                 <w:i/>
               </w:rPr>
             </m:ctrlPr>
@@ -2598,7 +2831,7 @@
           <m:num>
             <m:r>
               <w:rPr>
-                <w:rFonts w:ascii="Cambria Math" w:eastAsiaTheme="minorEastAsia" w:hAnsi="Cambria Math"/>
+                <w:rFonts w:ascii="Cambria Math" w:hAnsi="Cambria Math"/>
               </w:rPr>
               <m:t>g</m:t>
             </m:r>
@@ -2608,7 +2841,7 @@
               <m:sSupPr>
                 <m:ctrlPr>
                   <w:rPr>
-                    <w:rFonts w:ascii="Cambria Math" w:eastAsiaTheme="minorEastAsia" w:hAnsi="Cambria Math"/>
+                    <w:rFonts w:ascii="Cambria Math" w:hAnsi="Cambria Math"/>
                     <w:i/>
                   </w:rPr>
                 </m:ctrlPr>
@@ -2616,7 +2849,7 @@
               <m:e>
                 <m:r>
                   <w:rPr>
-                    <w:rFonts w:ascii="Cambria Math" w:eastAsiaTheme="minorEastAsia" w:hAnsi="Cambria Math"/>
+                    <w:rFonts w:ascii="Cambria Math" w:hAnsi="Cambria Math"/>
                   </w:rPr>
                   <m:t>m</m:t>
                 </m:r>
@@ -2624,7 +2857,7 @@
               <m:sup>
                 <m:r>
                   <w:rPr>
-                    <w:rFonts w:ascii="Cambria Math" w:eastAsiaTheme="minorEastAsia" w:hAnsi="Cambria Math"/>
+                    <w:rFonts w:ascii="Cambria Math" w:hAnsi="Cambria Math"/>
                   </w:rPr>
                   <m:t>3</m:t>
                 </m:r>
@@ -2634,7 +2867,7 @@
         </m:f>
         <m:r>
           <w:rPr>
-            <w:rFonts w:ascii="Cambria Math" w:eastAsiaTheme="minorEastAsia" w:hAnsi="Cambria Math"/>
+            <w:rFonts w:ascii="Cambria Math" w:hAnsi="Cambria Math"/>
           </w:rPr>
           <m:t xml:space="preserve"> ∙ </m:t>
         </m:r>
@@ -2642,7 +2875,7 @@
           <m:sSupPr>
             <m:ctrlPr>
               <w:rPr>
-                <w:rFonts w:ascii="Cambria Math" w:eastAsiaTheme="minorEastAsia" w:hAnsi="Cambria Math"/>
+                <w:rFonts w:ascii="Cambria Math" w:hAnsi="Cambria Math"/>
                 <w:i/>
               </w:rPr>
             </m:ctrlPr>
@@ -2650,7 +2883,7 @@
           <m:e>
             <m:r>
               <w:rPr>
-                <w:rFonts w:ascii="Cambria Math" w:eastAsiaTheme="minorEastAsia" w:hAnsi="Cambria Math"/>
+                <w:rFonts w:ascii="Cambria Math" w:hAnsi="Cambria Math"/>
               </w:rPr>
               <m:t>1,065</m:t>
             </m:r>
@@ -2658,7 +2891,7 @@
           <m:sup>
             <m:r>
               <w:rPr>
-                <w:rFonts w:ascii="Cambria Math" w:eastAsiaTheme="minorEastAsia" w:hAnsi="Cambria Math"/>
+                <w:rFonts w:ascii="Cambria Math" w:hAnsi="Cambria Math"/>
               </w:rPr>
               <m:t>Temperatur</m:t>
             </m:r>
@@ -2666,7 +2899,7 @@
         </m:sSup>
         <m:r>
           <w:rPr>
-            <w:rFonts w:ascii="Cambria Math" w:eastAsiaTheme="minorEastAsia" w:hAnsi="Cambria Math"/>
+            <w:rFonts w:ascii="Cambria Math" w:hAnsi="Cambria Math"/>
           </w:rPr>
           <m:t xml:space="preserve"> ∙ </m:t>
         </m:r>
@@ -2674,7 +2907,7 @@
           <m:sSubPr>
             <m:ctrlPr>
               <w:rPr>
-                <w:rFonts w:ascii="Cambria Math" w:eastAsiaTheme="minorEastAsia" w:hAnsi="Cambria Math"/>
+                <w:rFonts w:ascii="Cambria Math" w:hAnsi="Cambria Math"/>
                 <w:i/>
               </w:rPr>
             </m:ctrlPr>
@@ -2682,7 +2915,7 @@
           <m:e>
             <m:r>
               <w:rPr>
-                <w:rFonts w:ascii="Cambria Math" w:eastAsiaTheme="minorEastAsia" w:hAnsi="Cambria Math"/>
+                <w:rFonts w:ascii="Cambria Math" w:hAnsi="Cambria Math"/>
               </w:rPr>
               <m:t>Feuchte</m:t>
             </m:r>
@@ -2690,7 +2923,7 @@
           <m:sub>
             <m:r>
               <w:rPr>
-                <w:rFonts w:ascii="Cambria Math" w:eastAsiaTheme="minorEastAsia" w:hAnsi="Cambria Math"/>
+                <w:rFonts w:ascii="Cambria Math" w:hAnsi="Cambria Math"/>
               </w:rPr>
               <m:t>relativ</m:t>
             </m:r>
@@ -2698,15 +2931,12 @@
         </m:sSub>
         <m:r>
           <w:rPr>
-            <w:rFonts w:ascii="Cambria Math" w:eastAsiaTheme="minorEastAsia" w:hAnsi="Cambria Math"/>
+            <w:rFonts w:ascii="Cambria Math" w:hAnsi="Cambria Math"/>
           </w:rPr>
           <m:t xml:space="preserve"> {-20≤Temperatur≤35}</m:t>
         </m:r>
       </m:oMath>
       <w:r>
-        <w:rPr>
-          <w:rFonts w:eastAsiaTheme="minorEastAsia"/>
-        </w:rPr>
         <w:t xml:space="preserve">  </w:t>
       </w:r>
     </w:p>
@@ -2726,23 +2956,11 @@
     </w:p>
     <w:p>
       <w:pPr>
-        <w:pStyle w:val="berschriftKL"/>
-        <w:numPr>
-          <w:ilvl w:val="1"/>
-          <w:numId w:val="2"/>
-        </w:numPr>
-        <w:rPr>
-          <w:rFonts w:eastAsiaTheme="minorEastAsia"/>
-        </w:rPr>
-      </w:pPr>
-      <w:bookmarkStart w:id="3" w:name="_Toc92031713"/>
-      <w:r>
-        <w:rPr>
-          <w:rFonts w:eastAsiaTheme="minorEastAsia"/>
-        </w:rPr>
+        <w:pStyle w:val="TextKL"/>
+      </w:pPr>
+      <w:r>
         <w:t>Auftreten des Taupunkts</w:t>
       </w:r>
-      <w:bookmarkEnd w:id="3"/>
     </w:p>
     <w:p>
       <w:pPr>
@@ -2771,7 +2989,6 @@
           <w:id w:val="155738469"/>
           <w:citation/>
         </w:sdtPr>
-        <w:sdtEndPr/>
         <w:sdtContent>
           <w:r>
             <w:fldChar w:fldCharType="begin"/>
@@ -2822,7 +3039,6 @@
           <w:id w:val="-896583148"/>
           <w:citation/>
         </w:sdtPr>
-        <w:sdtEndPr/>
         <w:sdtContent>
           <w:r>
             <w:fldChar w:fldCharType="begin"/>
@@ -2855,11 +3071,11 @@
       <w:pPr>
         <w:pStyle w:val="berschriftKL"/>
       </w:pPr>
-      <w:bookmarkStart w:id="4" w:name="_Toc92031714"/>
+      <w:bookmarkStart w:id="3" w:name="_Toc92556362"/>
       <w:r>
         <w:t>Wärmetauscher</w:t>
       </w:r>
-      <w:bookmarkEnd w:id="4"/>
+      <w:bookmarkEnd w:id="3"/>
     </w:p>
     <w:p>
       <w:pPr>
@@ -2882,7 +3098,14 @@
         <w:rPr>
           <w:rStyle w:val="ZitateKLChar"/>
         </w:rPr>
-        <w:t>Das Prinzip des Wärmetauschers ist dabei relativ simpel. Er macht sich ein einfaches physikalisches Naturgesetz aus der Entropie zu Nutze. Im Wesentlichen geht es darum, dass die Natur immer auf ein Gleichgewicht bzw. einen Ausgleich – in diesem Fall der Wärme – bestrebt ist.“</w:t>
+        <w:t xml:space="preserve">Das Prinzip des Wärmetauschers ist dabei relativ simpel. Er macht sich ein einfaches physikalisches Naturgesetz aus der Entropie zu Nutze. Im Wesentlichen geht es darum, dass die Natur immer auf ein Gleichgewicht bzw. einen </w:t>
+      </w:r>
+      <w:r>
+        <w:rPr>
+          <w:rStyle w:val="ZitateKLChar"/>
+        </w:rPr>
+        <w:lastRenderedPageBreak/>
+        <w:t>Ausgleich – in diesem Fall der Wärme – bestrebt ist.“</w:t>
       </w:r>
       <w:r>
         <w:rPr>
@@ -2895,7 +3118,6 @@
           <w:id w:val="-1988924547"/>
           <w:citation/>
         </w:sdtPr>
-        <w:sdtEndPr/>
         <w:sdtContent>
           <w:r>
             <w:fldChar w:fldCharType="begin"/>
@@ -2929,9 +3151,8 @@
           <w:numId w:val="2"/>
         </w:numPr>
       </w:pPr>
-      <w:bookmarkStart w:id="5" w:name="_Toc92031715"/>
-      <w:r>
-        <w:lastRenderedPageBreak/>
+      <w:bookmarkStart w:id="4" w:name="_Toc92556363"/>
+      <w:r>
         <w:t xml:space="preserve">Zeitraum der </w:t>
       </w:r>
       <w:r>
@@ -2940,7 +3161,7 @@
       <w:r>
         <w:t>nnutzung</w:t>
       </w:r>
-      <w:bookmarkEnd w:id="5"/>
+      <w:bookmarkEnd w:id="4"/>
     </w:p>
     <w:p>
       <w:pPr>
@@ -3228,6 +3449,7 @@
             <w:rPr>
               <w:rFonts w:ascii="Cambria Math" w:hAnsi="Cambria Math"/>
             </w:rPr>
+            <w:lastRenderedPageBreak/>
             <m:t>τ</m:t>
           </m:r>
           <m:r>
@@ -3458,7 +3680,6 @@
         <w:rPr>
           <w:rFonts w:eastAsiaTheme="minorEastAsia"/>
         </w:rPr>
-        <w:lastRenderedPageBreak/>
         <w:t xml:space="preserve">Als Erstes muss die absolute Luftfeuchte </w:t>
       </w:r>
       <m:oMath>
@@ -4887,7 +5108,6 @@
         <w:rPr>
           <w:rFonts w:eastAsiaTheme="minorEastAsia"/>
         </w:rPr>
-        <w:lastRenderedPageBreak/>
         <w:t xml:space="preserve"> </w:t>
       </w:r>
       <w:r>
@@ -4910,7 +5130,7 @@
           <w:rFonts w:eastAsiaTheme="minorEastAsia"/>
         </w:rPr>
       </w:pPr>
-      <w:bookmarkStart w:id="6" w:name="_Toc92031716"/>
+      <w:bookmarkStart w:id="5" w:name="_Toc92556364"/>
       <w:r>
         <w:rPr>
           <w:rFonts w:eastAsiaTheme="minorEastAsia"/>
@@ -4923,7 +5143,7 @@
         </w:rPr>
         <w:t>Entfeuchter</w:t>
       </w:r>
-      <w:bookmarkEnd w:id="6"/>
+      <w:bookmarkEnd w:id="5"/>
     </w:p>
     <w:p>
       <w:pPr>
@@ -4944,207 +5164,14 @@
           <w:noProof/>
           <w:lang w:eastAsia="de-DE"/>
         </w:rPr>
-        <mc:AlternateContent>
-          <mc:Choice Requires="wps">
-            <w:drawing>
-              <wp:anchor distT="0" distB="0" distL="114300" distR="114300" simplePos="0" relativeHeight="251662336" behindDoc="1" locked="0" layoutInCell="1" allowOverlap="1" wp14:anchorId="5D1C4B18" wp14:editId="2179B229">
-                <wp:simplePos x="0" y="0"/>
-                <wp:positionH relativeFrom="column">
-                  <wp:posOffset>699135</wp:posOffset>
-                </wp:positionH>
-                <wp:positionV relativeFrom="paragraph">
-                  <wp:posOffset>4770755</wp:posOffset>
-                </wp:positionV>
-                <wp:extent cx="4362450" cy="635"/>
-                <wp:effectExtent l="0" t="0" r="0" b="0"/>
-                <wp:wrapTight wrapText="bothSides">
-                  <wp:wrapPolygon edited="0">
-                    <wp:start x="0" y="0"/>
-                    <wp:lineTo x="0" y="21600"/>
-                    <wp:lineTo x="21600" y="21600"/>
-                    <wp:lineTo x="21600" y="0"/>
-                  </wp:wrapPolygon>
-                </wp:wrapTight>
-                <wp:docPr id="4" name="Text Box 4"/>
-                <wp:cNvGraphicFramePr/>
-                <a:graphic xmlns:a="http://schemas.openxmlformats.org/drawingml/2006/main">
-                  <a:graphicData uri="http://schemas.microsoft.com/office/word/2010/wordprocessingShape">
-                    <wps:wsp>
-                      <wps:cNvSpPr txBox="1"/>
-                      <wps:spPr>
-                        <a:xfrm>
-                          <a:off x="0" y="0"/>
-                          <a:ext cx="4362450" cy="635"/>
-                        </a:xfrm>
-                        <a:prstGeom prst="rect">
-                          <a:avLst/>
-                        </a:prstGeom>
-                        <a:solidFill>
-                          <a:prstClr val="white"/>
-                        </a:solidFill>
-                        <a:ln>
-                          <a:noFill/>
-                        </a:ln>
-                      </wps:spPr>
-                      <wps:txbx>
-                        <w:txbxContent>
-                          <w:p>
-                            <w:pPr>
-                              <w:pStyle w:val="Caption"/>
-                              <w:rPr>
-                                <w:rFonts w:ascii="Arial" w:hAnsi="Arial" w:cs="Arial"/>
-                                <w:noProof/>
-                                <w:sz w:val="24"/>
-                                <w:szCs w:val="40"/>
-                              </w:rPr>
-                            </w:pPr>
-                            <w:r>
-                              <w:t xml:space="preserve">Abbildung </w:t>
-                            </w:r>
-                            <w:r>
-                              <w:fldChar w:fldCharType="begin"/>
-                            </w:r>
-                            <w:r>
-                              <w:instrText xml:space="preserve"> SEQ Abbildung \* ARABIC </w:instrText>
-                            </w:r>
-                            <w:r>
-                              <w:fldChar w:fldCharType="separate"/>
-                            </w:r>
-                            <w:r>
-                              <w:rPr>
-                                <w:noProof/>
-                              </w:rPr>
-                              <w:t>2</w:t>
-                            </w:r>
-                            <w:r>
-                              <w:rPr>
-                                <w:noProof/>
-                              </w:rPr>
-                              <w:fldChar w:fldCharType="end"/>
-                            </w:r>
-                            <w:r>
-                              <w:t xml:space="preserve"> </w:t>
-                            </w:r>
-                            <w:sdt>
-                              <w:sdtPr>
-                                <w:id w:val="-1885553805"/>
-                                <w:citation/>
-                              </w:sdtPr>
-                              <w:sdtEndPr/>
-                              <w:sdtContent>
-                                <w:r>
-                                  <w:fldChar w:fldCharType="begin"/>
-                                </w:r>
-                                <w:r>
-                                  <w:instrText xml:space="preserve"> CITATION Dan21 \l 1031 </w:instrText>
-                                </w:r>
-                                <w:r>
-                                  <w:fldChar w:fldCharType="separate"/>
-                                </w:r>
-                                <w:r>
-                                  <w:rPr>
-                                    <w:noProof/>
-                                  </w:rPr>
-                                  <w:t>(Dantherm, 2021)</w:t>
-                                </w:r>
-                                <w:r>
-                                  <w:fldChar w:fldCharType="end"/>
-                                </w:r>
-                              </w:sdtContent>
-                            </w:sdt>
-                          </w:p>
-                        </w:txbxContent>
-                      </wps:txbx>
-                      <wps:bodyPr rot="0" spcFirstLastPara="0" vertOverflow="overflow" horzOverflow="overflow" vert="horz" wrap="square" lIns="0" tIns="0" rIns="0" bIns="0" numCol="1" spcCol="0" rtlCol="0" fromWordArt="0" anchor="t" anchorCtr="0" forceAA="0" compatLnSpc="1">
-                        <a:prstTxWarp prst="textNoShape">
-                          <a:avLst/>
-                        </a:prstTxWarp>
-                        <a:spAutoFit/>
-                      </wps:bodyPr>
-                    </wps:wsp>
-                  </a:graphicData>
-                </a:graphic>
-              </wp:anchor>
-            </w:drawing>
-          </mc:Choice>
-          <mc:Fallback>
-            <w:pict>
-              <v:shape w14:anchorId="5D1C4B18" id="Text Box 4" o:spid="_x0000_s1027" type="#_x0000_t202" style="position:absolute;left:0;text-align:left;margin-left:55.05pt;margin-top:375.65pt;width:343.5pt;height:.05pt;z-index:-251654144;visibility:visible;mso-wrap-style:square;mso-wrap-distance-left:9pt;mso-wrap-distance-top:0;mso-wrap-distance-right:9pt;mso-wrap-distance-bottom:0;mso-position-horizontal:absolute;mso-position-horizontal-relative:text;mso-position-vertical:absolute;mso-position-vertical-relative:text;v-text-anchor:top" o:gfxdata="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" stroked="f">
-                <v:textbox style="mso-fit-shape-to-text:t" inset="0,0,0,0">
-                  <w:txbxContent>
-                    <w:p>
-                      <w:pPr>
-                        <w:pStyle w:val="Caption"/>
-                        <w:rPr>
-                          <w:rFonts w:ascii="Arial" w:hAnsi="Arial" w:cs="Arial"/>
-                          <w:noProof/>
-                          <w:sz w:val="24"/>
-                          <w:szCs w:val="40"/>
-                        </w:rPr>
-                      </w:pPr>
-                      <w:r>
-                        <w:t xml:space="preserve">Abbildung </w:t>
-                      </w:r>
-                      <w:fldSimple w:instr=" SEQ Abbildung \* ARABIC ">
-                        <w:r>
-                          <w:rPr>
-                            <w:noProof/>
-                          </w:rPr>
-                          <w:t>2</w:t>
-                        </w:r>
-                      </w:fldSimple>
-                      <w:r>
-                        <w:t xml:space="preserve"> </w:t>
-                      </w:r>
-                      <w:sdt>
-                        <w:sdtPr>
-                          <w:id w:val="-1885553805"/>
-                          <w:citation/>
-                        </w:sdtPr>
-                        <w:sdtEndPr/>
-                        <w:sdtContent>
-                          <w:r>
-                            <w:fldChar w:fldCharType="begin"/>
-                          </w:r>
-                          <w:r>
-                            <w:instrText xml:space="preserve"> CITATION Dan21 \l 1031 </w:instrText>
-                          </w:r>
-                          <w:r>
-                            <w:fldChar w:fldCharType="separate"/>
-                          </w:r>
-                          <w:r>
-                            <w:rPr>
-                              <w:noProof/>
-                            </w:rPr>
-                            <w:t>(Dantherm, 2021)</w:t>
-                          </w:r>
-                          <w:r>
-                            <w:fldChar w:fldCharType="end"/>
-                          </w:r>
-                        </w:sdtContent>
-                      </w:sdt>
-                    </w:p>
-                  </w:txbxContent>
-                </v:textbox>
-                <w10:wrap type="tight"/>
-              </v:shape>
-            </w:pict>
-          </mc:Fallback>
-        </mc:AlternateContent>
-      </w:r>
-      <w:r>
-        <w:rPr>
-          <w:noProof/>
-          <w:lang w:eastAsia="de-DE"/>
-        </w:rPr>
         <w:drawing>
-          <wp:anchor distT="0" distB="0" distL="114300" distR="114300" simplePos="0" relativeHeight="251660288" behindDoc="1" locked="0" layoutInCell="1" allowOverlap="1" wp14:anchorId="6724A787" wp14:editId="043BC6B4">
+          <wp:anchor distT="0" distB="0" distL="114300" distR="114300" simplePos="0" relativeHeight="251660288" behindDoc="1" locked="0" layoutInCell="1" allowOverlap="1" wp14:anchorId="395260EE" wp14:editId="285D5085">
             <wp:simplePos x="0" y="0"/>
             <wp:positionH relativeFrom="margin">
-              <wp:align>center</wp:align>
+              <wp:posOffset>699135</wp:posOffset>
             </wp:positionH>
             <wp:positionV relativeFrom="paragraph">
-              <wp:posOffset>2369820</wp:posOffset>
+              <wp:posOffset>2703195</wp:posOffset>
             </wp:positionV>
             <wp:extent cx="4362450" cy="2343785"/>
             <wp:effectExtent l="0" t="0" r="0" b="0"/>
@@ -5226,6 +5253,9 @@
       <w:r>
         <w:t xml:space="preserve"> Ein externer Entfeuchter würde nicht die Einströmende Luft entfeuchten, sondern die bereits in dem Innenraum vorhandene Luft. </w:t>
       </w:r>
+      <w:r>
+        <w:t>Das ist nötig, wenn die Wandtemperatur unter der Raumtmperatur liegt, damit an der Wand der Taupunkt nicht unterschritten wird.</w:t>
+      </w:r>
     </w:p>
     <w:p>
       <w:pPr>
@@ -5256,6 +5286,184 @@
       <w:pPr>
         <w:pStyle w:val="TextKL"/>
       </w:pPr>
+      <w:r>
+        <w:rPr>
+          <w:noProof/>
+          <w:lang w:eastAsia="de-DE"/>
+        </w:rPr>
+        <mc:AlternateContent>
+          <mc:Choice Requires="wps">
+            <w:drawing>
+              <wp:anchor distT="0" distB="0" distL="114300" distR="114300" simplePos="0" relativeHeight="251662336" behindDoc="1" locked="0" layoutInCell="1" allowOverlap="1" wp14:anchorId="1EE6D1CA" wp14:editId="180AF333">
+                <wp:simplePos x="0" y="0"/>
+                <wp:positionH relativeFrom="column">
+                  <wp:posOffset>699135</wp:posOffset>
+                </wp:positionH>
+                <wp:positionV relativeFrom="paragraph">
+                  <wp:posOffset>93980</wp:posOffset>
+                </wp:positionV>
+                <wp:extent cx="4362450" cy="635"/>
+                <wp:effectExtent l="0" t="0" r="0" b="0"/>
+                <wp:wrapTight wrapText="bothSides">
+                  <wp:wrapPolygon edited="0">
+                    <wp:start x="0" y="0"/>
+                    <wp:lineTo x="0" y="21600"/>
+                    <wp:lineTo x="21600" y="21600"/>
+                    <wp:lineTo x="21600" y="0"/>
+                  </wp:wrapPolygon>
+                </wp:wrapTight>
+                <wp:docPr id="4" name="Text Box 4"/>
+                <wp:cNvGraphicFramePr/>
+                <a:graphic xmlns:a="http://schemas.openxmlformats.org/drawingml/2006/main">
+                  <a:graphicData uri="http://schemas.microsoft.com/office/word/2010/wordprocessingShape">
+                    <wps:wsp>
+                      <wps:cNvSpPr txBox="1"/>
+                      <wps:spPr>
+                        <a:xfrm>
+                          <a:off x="0" y="0"/>
+                          <a:ext cx="4362450" cy="635"/>
+                        </a:xfrm>
+                        <a:prstGeom prst="rect">
+                          <a:avLst/>
+                        </a:prstGeom>
+                        <a:solidFill>
+                          <a:prstClr val="white"/>
+                        </a:solidFill>
+                        <a:ln>
+                          <a:noFill/>
+                        </a:ln>
+                      </wps:spPr>
+                      <wps:txbx>
+                        <w:txbxContent>
+                          <w:p>
+                            <w:pPr>
+                              <w:pStyle w:val="Caption"/>
+                              <w:rPr>
+                                <w:rFonts w:ascii="Arial" w:hAnsi="Arial" w:cs="Arial"/>
+                                <w:noProof/>
+                                <w:sz w:val="24"/>
+                                <w:szCs w:val="40"/>
+                              </w:rPr>
+                            </w:pPr>
+                            <w:r>
+                              <w:t xml:space="preserve">Abbildung </w:t>
+                            </w:r>
+                            <w:fldSimple w:instr=" SEQ Abbildung \* ARABIC ">
+                              <w:r>
+                                <w:rPr>
+                                  <w:noProof/>
+                                </w:rPr>
+                                <w:t>2</w:t>
+                              </w:r>
+                            </w:fldSimple>
+                            <w:r>
+                              <w:t xml:space="preserve"> </w:t>
+                            </w:r>
+                            <w:sdt>
+                              <w:sdtPr>
+                                <w:id w:val="-1885553805"/>
+                                <w:citation/>
+                              </w:sdtPr>
+                              <w:sdtContent>
+                                <w:r>
+                                  <w:fldChar w:fldCharType="begin"/>
+                                </w:r>
+                                <w:r>
+                                  <w:instrText xml:space="preserve"> CITATION Dan21 \l 1031 </w:instrText>
+                                </w:r>
+                                <w:r>
+                                  <w:fldChar w:fldCharType="separate"/>
+                                </w:r>
+                                <w:r>
+                                  <w:rPr>
+                                    <w:noProof/>
+                                  </w:rPr>
+                                  <w:t>(Dantherm, 2021)</w:t>
+                                </w:r>
+                                <w:r>
+                                  <w:fldChar w:fldCharType="end"/>
+                                </w:r>
+                              </w:sdtContent>
+                            </w:sdt>
+                          </w:p>
+                        </w:txbxContent>
+                      </wps:txbx>
+                      <wps:bodyPr rot="0" spcFirstLastPara="0" vertOverflow="overflow" horzOverflow="overflow" vert="horz" wrap="square" lIns="0" tIns="0" rIns="0" bIns="0" numCol="1" spcCol="0" rtlCol="0" fromWordArt="0" anchor="t" anchorCtr="0" forceAA="0" compatLnSpc="1">
+                        <a:prstTxWarp prst="textNoShape">
+                          <a:avLst/>
+                        </a:prstTxWarp>
+                        <a:spAutoFit/>
+                      </wps:bodyPr>
+                    </wps:wsp>
+                  </a:graphicData>
+                </a:graphic>
+              </wp:anchor>
+            </w:drawing>
+          </mc:Choice>
+          <mc:Fallback>
+            <w:pict>
+              <v:shape w14:anchorId="1EE6D1CA" id="Text Box 4" o:spid="_x0000_s1027" type="#_x0000_t202" style="position:absolute;left:0;text-align:left;margin-left:55.05pt;margin-top:7.4pt;width:343.5pt;height:.05pt;z-index:-251654144;visibility:visible;mso-wrap-style:square;mso-wrap-distance-left:9pt;mso-wrap-distance-top:0;mso-wrap-distance-right:9pt;mso-wrap-distance-bottom:0;mso-position-horizontal:absolute;mso-position-horizontal-relative:text;mso-position-vertical:absolute;mso-position-vertical-relative:text;v-text-anchor:top" o:gfxdata="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" stroked="f">
+                <v:textbox style="mso-fit-shape-to-text:t" inset="0,0,0,0">
+                  <w:txbxContent>
+                    <w:p>
+                      <w:pPr>
+                        <w:pStyle w:val="Caption"/>
+                        <w:rPr>
+                          <w:rFonts w:ascii="Arial" w:hAnsi="Arial" w:cs="Arial"/>
+                          <w:noProof/>
+                          <w:sz w:val="24"/>
+                          <w:szCs w:val="40"/>
+                        </w:rPr>
+                      </w:pPr>
+                      <w:r>
+                        <w:t xml:space="preserve">Abbildung </w:t>
+                      </w:r>
+                      <w:fldSimple w:instr=" SEQ Abbildung \* ARABIC ">
+                        <w:r>
+                          <w:rPr>
+                            <w:noProof/>
+                          </w:rPr>
+                          <w:t>2</w:t>
+                        </w:r>
+                      </w:fldSimple>
+                      <w:r>
+                        <w:t xml:space="preserve"> </w:t>
+                      </w:r>
+                      <w:sdt>
+                        <w:sdtPr>
+                          <w:id w:val="-1885553805"/>
+                          <w:citation/>
+                        </w:sdtPr>
+                        <w:sdtContent>
+                          <w:r>
+                            <w:fldChar w:fldCharType="begin"/>
+                          </w:r>
+                          <w:r>
+                            <w:instrText xml:space="preserve"> CITATION Dan21 \l 1031 </w:instrText>
+                          </w:r>
+                          <w:r>
+                            <w:fldChar w:fldCharType="separate"/>
+                          </w:r>
+                          <w:r>
+                            <w:rPr>
+                              <w:noProof/>
+                            </w:rPr>
+                            <w:t>(Dantherm, 2021)</w:t>
+                          </w:r>
+                          <w:r>
+                            <w:fldChar w:fldCharType="end"/>
+                          </w:r>
+                        </w:sdtContent>
+                      </w:sdt>
+                    </w:p>
+                  </w:txbxContent>
+                </v:textbox>
+                <w10:wrap type="tight"/>
+              </v:shape>
+            </w:pict>
+          </mc:Fallback>
+        </mc:AlternateContent>
+      </w:r>
     </w:p>
     <w:p>
       <w:pPr>
@@ -5265,14 +5473,20 @@
         <w:rPr>
           <w:rStyle w:val="ZitateKLChar"/>
         </w:rPr>
-        <w:t>„Das grundlegende Funktionsprinzip eines Kondensationstrockners ist einfach. Ein Ventilator saugt die feuchte Luft an und leitet sie durch einen gekühlten Verdampfer. Dabei wird die Luft unter den Taupunkt abgekühlt. Das Wasser kondensiert auf der kalten Oberfläche des Verdampfers und tropft in einen Wasserbehälter oder direkt in einen Abfluss. Die kalte, trockene Luft gelangt durch einen Kondensator, der sie erwärmt und wieder in den Raum entlässt, wo sie erneut Feuchtigkeit aufnimmt. Dieser Prozess wird solange fortgesetzt, bis die gewünschten Bedingungen erreicht sind.“</w:t>
+        <w:t xml:space="preserve">„Das grundlegende Funktionsprinzip eines Kondensationstrockners ist einfach. Ein Ventilator saugt die feuchte Luft an und leitet sie durch einen gekühlten Verdampfer. Dabei wird die Luft unter den Taupunkt abgekühlt. Das Wasser kondensiert auf der kalten Oberfläche des Verdampfers und tropft in einen Wasserbehälter oder direkt in einen Abfluss. Die kalte, </w:t>
+      </w:r>
+      <w:r>
+        <w:rPr>
+          <w:rStyle w:val="ZitateKLChar"/>
+        </w:rPr>
+        <w:lastRenderedPageBreak/>
+        <w:t>trockene Luft gelangt durch einen Kondensator, der sie erwärmt und wieder in den Raum entlässt, wo sie erneut Feuchtigkeit aufnimmt. Dieser Prozess wird solange fortgesetzt, bis die gewünschten Bedingungen erreicht sind.“</w:t>
       </w:r>
       <w:sdt>
         <w:sdtPr>
           <w:id w:val="-141437197"/>
           <w:citation/>
         </w:sdtPr>
-        <w:sdtEndPr/>
         <w:sdtContent>
           <w:r>
             <w:fldChar w:fldCharType="begin"/>
@@ -5308,7 +5522,6 @@
         <w:pStyle w:val="TextKL"/>
       </w:pPr>
       <w:r>
-        <w:lastRenderedPageBreak/>
         <w:t>Der gekühlte Verdampfer ist im Falle des Wärmetauschers der Schlauch durch den das kalte Wasser fliest und auf den erwärmten Block wird ganz verzichtet. Nach dieser Abbildung könnte man nun auch noch einen einfachen Entfeuchter selber bauen, dies übersteigt aber den Rahmen dieser komplexen Lesitung.</w:t>
       </w:r>
       <w:r>
@@ -5319,11 +5532,11 @@
       <w:pPr>
         <w:pStyle w:val="berschriftKL"/>
       </w:pPr>
-      <w:bookmarkStart w:id="7" w:name="_Toc92031717"/>
-      <w:r>
-        <w:t>Die Hardware</w:t>
-      </w:r>
-      <w:bookmarkEnd w:id="7"/>
+      <w:bookmarkStart w:id="6" w:name="_Toc92556365"/>
+      <w:r>
+        <w:t>Spezifikationen des Geräts</w:t>
+      </w:r>
+      <w:bookmarkEnd w:id="6"/>
     </w:p>
     <w:p>
       <w:pPr>
@@ -5337,17 +5550,30 @@
     </w:p>
     <w:p>
       <w:pPr>
-        <w:pStyle w:val="TextKL"/>
-      </w:pPr>
+        <w:pStyle w:val="berschriftKL"/>
+        <w:numPr>
+          <w:ilvl w:val="1"/>
+          <w:numId w:val="2"/>
+        </w:numPr>
+      </w:pPr>
+      <w:bookmarkStart w:id="7" w:name="_Toc92556366"/>
       <w:r>
         <w:rPr>
           <w:noProof/>
           <w:lang w:eastAsia="de-DE"/>
         </w:rPr>
         <w:drawing>
-          <wp:inline distT="0" distB="0" distL="0" distR="0" wp14:anchorId="316B8D3E" wp14:editId="6B611941">
-            <wp:extent cx="5760720" cy="4074795"/>
-            <wp:effectExtent l="0" t="0" r="0" b="1905"/>
+          <wp:anchor distT="0" distB="0" distL="114300" distR="114300" simplePos="0" relativeHeight="251663360" behindDoc="0" locked="0" layoutInCell="1" allowOverlap="1" wp14:anchorId="7720A392" wp14:editId="3A301326">
+            <wp:simplePos x="0" y="0"/>
+            <wp:positionH relativeFrom="margin">
+              <wp:align>center</wp:align>
+            </wp:positionH>
+            <wp:positionV relativeFrom="paragraph">
+              <wp:posOffset>271145</wp:posOffset>
+            </wp:positionV>
+            <wp:extent cx="5180965" cy="3057525"/>
+            <wp:effectExtent l="0" t="0" r="635" b="9525"/>
+            <wp:wrapTopAndBottom/>
             <wp:docPr id="5" name="Picture 5"/>
             <wp:cNvGraphicFramePr>
               <a:graphicFrameLocks xmlns:a="http://schemas.openxmlformats.org/drawingml/2006/main" noChangeAspect="1"/>
@@ -5360,7 +5586,13 @@
                     <pic:cNvPicPr/>
                   </pic:nvPicPr>
                   <pic:blipFill>
-                    <a:blip r:embed="rId10"/>
+                    <a:blip r:embed="rId10" cstate="print">
+                      <a:extLst>
+                        <a:ext uri="{28A0092B-C50C-407E-A947-70E740481C1C}">
+                          <a14:useLocalDpi xmlns:a14="http://schemas.microsoft.com/office/drawing/2010/main" val="0"/>
+                        </a:ext>
+                      </a:extLst>
+                    </a:blip>
                     <a:stretch>
                       <a:fillRect/>
                     </a:stretch>
@@ -5368,7 +5600,7 @@
                   <pic:spPr>
                     <a:xfrm>
                       <a:off x="0" y="0"/>
-                      <a:ext cx="5760720" cy="4074795"/>
+                      <a:ext cx="5180965" cy="3057525"/>
                     </a:xfrm>
                     <a:prstGeom prst="rect">
                       <a:avLst/>
@@ -5377,76 +5609,117 @@
                 </pic:pic>
               </a:graphicData>
             </a:graphic>
-          </wp:inline>
+            <wp14:sizeRelH relativeFrom="margin">
+              <wp14:pctWidth>0</wp14:pctWidth>
+            </wp14:sizeRelH>
+            <wp14:sizeRelV relativeFrom="margin">
+              <wp14:pctHeight>0</wp14:pctHeight>
+            </wp14:sizeRelV>
+          </wp:anchor>
         </w:drawing>
       </w:r>
+      <w:r>
+        <w:t>Hardware</w:t>
+      </w:r>
+      <w:bookmarkEnd w:id="7"/>
     </w:p>
     <w:p>
       <w:pPr>
         <w:pStyle w:val="TextKL"/>
       </w:pPr>
-      <w:r>
-        <w:t xml:space="preserve">Das Herzstück des Geräts ist ein NodeMCU 1.0, dieser Microcontroller ist sehr beliebt für IOT-Anwendungen. </w:t>
-      </w:r>
     </w:p>
     <w:p>
       <w:pPr>
         <w:pStyle w:val="TextKL"/>
-      </w:pPr>
+        <w:jc w:val="left"/>
+      </w:pPr>
+      <w:r>
+        <w:t>Das Herzstück des Geräts ist ein NodeMCU 1.0, dieser Microcontroller ist sehr belieb</w:t>
+      </w:r>
+      <w:r>
+        <w:t xml:space="preserve">t für IOT-Anwendungen. </w:t>
+      </w:r>
+      <w:r>
+        <w:br/>
+      </w:r>
       <w:r>
         <w:t xml:space="preserve">Zur Bestimmung der Außen- wie Innentemperatur werden zwei BME280 benutzt, diese haben eine identische I2C-Addresse und benötigen deswegen einen I2C Multiplexer. Dieser spricht einzelne Kanäle, anstatt Addressen an. </w:t>
       </w:r>
-    </w:p>
-    <w:p>
-      <w:pPr>
-        <w:pStyle w:val="TextKL"/>
-      </w:pPr>
+      <w:r>
+        <w:t xml:space="preserve">Zusätzlich kommt </w:t>
+      </w:r>
+      <w:r>
+        <w:lastRenderedPageBreak/>
+        <w:t>ein LM75 zum Einsatz, dies ist ein reiner Temperatursensor. Damit wird die Wandtemperatur gemessen.</w:t>
+      </w:r>
+      <w:r>
+        <w:br/>
+      </w:r>
       <w:r>
         <w:t xml:space="preserve">Da das Budget für dieses Projekt so gering wie möglich sein soll, wird hier nur ein kleines 0,96 Inch </w:t>
       </w:r>
       <w:r>
         <w:t>RIT276 OLED Display verwendet. Das Display hat eine Auflösung von 64x128 Pixeln.</w:t>
       </w:r>
-    </w:p>
-    <w:p>
-      <w:pPr>
-        <w:pStyle w:val="TextKL"/>
-      </w:pPr>
-      <w:r>
-        <w:lastRenderedPageBreak/>
-        <w:t>Das Gerät soll auch dazu in der Lage sein, über einen geöffneten Access point konfiguriert zu werden. Für den Fall das der Benutzer jedoch das Passwort zu diesem Access point vergessen sollte, ist ein Resetknopf angebracht. Dadurch wird das gesamte Gerät wieder zurückgesetzt auf Standardwerte.</w:t>
-      </w:r>
-    </w:p>
-    <w:p>
-      <w:pPr>
-        <w:pStyle w:val="TextKL"/>
-      </w:pPr>
-      <w:r>
-        <w:t xml:space="preserve">Betrieben wird das Gerät durch einen 12V </w:t>
-      </w:r>
-      <w:r>
-        <w:t xml:space="preserve"> </w:t>
+      <w:r>
+        <w:br/>
+      </w:r>
+      <w:r>
+        <w:t>Das Gerät soll auch dazu in der Lage sein, über einen geöffneten Access point konfiguriert zu werden. Für den Fall das der Benutzer jedoch das Passwort zu diesem Access point vergessen sollte, ist ein Resetknopf angebracht. Dadurch wird das gesamte Gerät wieder z</w:t>
+      </w:r>
+      <w:r>
+        <w:t>urückgesetzt auf Standardwerte.</w:t>
+      </w:r>
+      <w:r>
+        <w:br/>
+      </w:r>
+      <w:r>
+        <w:t>Betr</w:t>
+      </w:r>
+      <w:r>
+        <w:t>ieben wird das Gerät durch eine</w:t>
+      </w:r>
+      <w:r>
+        <w:t xml:space="preserve"> 12V </w:t>
+      </w:r>
+      <w:r>
+        <w:t>Buchse betrieben, die Spannung ist nur für die Lüfter nötig. Der NodeMCU 1.0 wird mit 5V betrieben.</w:t>
+      </w:r>
+      <w:r>
+        <w:br/>
+      </w:r>
+      <w:r>
+        <w:t>Durch die 3 identische Lüfterschaltungenchaltungen in der Mitte des Schaltplans, wird das Signal aus dem PWM Pin so verändert, dass der Lüfter bei 0 PWM stillsteht anstatt der sons</w:t>
+      </w:r>
+      <w:r>
+        <w:t>t üblichen Restgeschwindigkeit.</w:t>
+      </w:r>
+      <w:r>
+        <w:br/>
+      </w:r>
+      <w:r>
+        <w:t>Die unten rechts im Schaltplan zu sehende Schaltung ist optional und dient zur Steuerung des Externen Entfeuchters und der Zirkulationspumpe. Die an die Schlatung angeschlossenen 2 Pin – bzw. 4 Pin klemmen, haben 240V Spannung.</w:t>
+      </w:r>
+      <w:r>
+        <w:br/>
+      </w:r>
+      <w:r>
+        <w:t>Als Kabel für die Sensoren kann Telefonleitung benutzt werden. Es ist darauf zu achten, dass das die Aussparungen am Gehäuse für Telefonleitung vorgesehen ist. Telefonleitung hat einen 5mm Durchmesser.</w:t>
       </w:r>
     </w:p>
     <w:p>
       <w:pPr>
         <w:pStyle w:val="berschriftKL"/>
-      </w:pPr>
-      <w:bookmarkStart w:id="8" w:name="_Toc92031718"/>
+        <w:numPr>
+          <w:ilvl w:val="1"/>
+          <w:numId w:val="2"/>
+        </w:numPr>
+      </w:pPr>
+      <w:bookmarkStart w:id="8" w:name="_Toc92556367"/>
       <w:r>
         <w:t>Software</w:t>
       </w:r>
       <w:bookmarkEnd w:id="8"/>
-    </w:p>
-    <w:p>
-      <w:pPr>
-        <w:pStyle w:val="TextKL"/>
-      </w:pPr>
-      <w:r>
-        <w:pict>
-          <v:rect id="_x0000_i1030" style="width:394.4pt;height:1.45pt" o:hrpct="987" o:hralign="center" o:hrstd="t" o:hr="t" fillcolor="#a0a0a0" stroked="f"/>
-        </w:pict>
-      </w:r>
     </w:p>
     <w:p>
       <w:pPr>
@@ -5630,7 +5903,7 @@
         <w:spacing w:line="285" w:lineRule="atLeast"/>
         <w:rPr>
           <w:rFonts w:ascii="Consolas" w:eastAsia="Times New Roman" w:hAnsi="Consolas" w:cs="Times New Roman"/>
-          <w:color w:val="D4D4D4"/>
+          <w:color w:val="CE9178"/>
           <w:sz w:val="21"/>
           <w:szCs w:val="21"/>
           <w:lang w:eastAsia="de-DE"/>
@@ -5738,6 +6011,7 @@
         <w:pStyle w:val="TextKL"/>
       </w:pPr>
       <w:r>
+        <w:lastRenderedPageBreak/>
         <w:t xml:space="preserve">Um diese Werte zu ändern muss das Konfigurationsportal via Webbrowser aufgerufen werden. Als erstes muss man sich also in dem Access point einloggen, dabei ist der Name des Geräts auch der Name des Access points, standartmäßig also NodeMCUI 1.0. </w:t>
       </w:r>
       <w:r>
@@ -5750,9 +6024,82 @@
         <w:t xml:space="preserve"> Nachdem die Werte in die Felder der Konfigurationsportals geschrieben wurden, befindet sich ganz unten ein Speicherknopf. Werte in deren zugewiesenem Feld kein neuer Wert steht, werden nicht geändert. Wenn der Speicherknopf gedrückt wurde startet sich das Gerät neu. </w:t>
       </w:r>
       <w:r>
-        <w:t>Zur Kontrolle der Werte über Wlan wird ein MQTT Broker verwendet, dieser muss extern auf einem Computer aufgesetzt werden. Zudem ist auch OTA, also Over the Air updates intigriert. Dadurch kann die Firmware über Wlan aktualisiert werden.</w:t>
-      </w:r>
-      <w:bookmarkStart w:id="9" w:name="_GoBack"/>
+        <w:t>Zur Kontrolle der Werte über Wlan wird ein MQTT Broker verwendet, dieser muss extern auf einem Computer aufgesetzt werden. Zudem i</w:t>
+      </w:r>
+      <w:r>
+        <w:t>st auch OTA, also Over the Air U</w:t>
+      </w:r>
+      <w:r>
+        <w:t>pdates intigriert. Dadurch kann die Firmware über Wlan aktualisiert werden.</w:t>
+      </w:r>
+      <w:r>
+        <w:t xml:space="preserve"> </w:t>
+      </w:r>
+      <w:r>
+        <w:t>Wenn über MQTT die Daten an einen MQTT Broker übermittelt werden, werden sogenannte Topics verwendet. Die Standarttopics sind:</w:t>
+      </w:r>
+    </w:p>
+    <w:p>
+      <w:pPr>
+        <w:pStyle w:val="TextKL"/>
+        <w:jc w:val="left"/>
+      </w:pPr>
+      <w:r>
+        <w:t>„InPressure“ = Druck im Inneren (in hPa)</w:t>
+      </w:r>
+      <w:r>
+        <w:br/>
+        <w:t>„OutPressure“ = Druck Außen (in hPa)</w:t>
+      </w:r>
+      <w:r>
+        <w:br/>
+        <w:t>„Fan2Pwm“ = Geschwindigkeit</w:t>
+      </w:r>
+      <w:r>
+        <w:t xml:space="preserve"> des 2.Lüfters (in %)</w:t>
+      </w:r>
+      <w:r>
+        <w:br/>
+        <w:t>„Fan1Pwm“ = Geschwindigkeit des 1.Lüfters (in %)</w:t>
+      </w:r>
+      <w:r>
+        <w:br/>
+        <w:t>„OutHumidity“ = relative Luftfeuchte Außen (in %)</w:t>
+      </w:r>
+      <w:r>
+        <w:br/>
+        <w:t>„InHumidity“ = relative Luftfeuchte Innen (in %)</w:t>
+      </w:r>
+      <w:r>
+        <w:br/>
+        <w:t>„OutTemp“ = Temperatur Außen (in °C)</w:t>
+      </w:r>
+      <w:r>
+        <w:br/>
+        <w:t>„InTemp“ = Temperatur Innen (in °C)</w:t>
+      </w:r>
+    </w:p>
+    <w:p>
+      <w:pPr>
+        <w:pStyle w:val="TextKL"/>
+        <w:jc w:val="left"/>
+      </w:pPr>
+      <w:r>
+        <w:t>Zusätzlich ist ein Topleveltopic erforderlich, der Name dieses Topleveltopics ist standartmäßig „Home“, kann aber über das Konfigurationsportal jederzeit geändert werden.</w:t>
+      </w:r>
+    </w:p>
+    <w:p>
+      <w:pPr>
+        <w:pStyle w:val="berschriftKL"/>
+        <w:numPr>
+          <w:ilvl w:val="1"/>
+          <w:numId w:val="2"/>
+        </w:numPr>
+      </w:pPr>
+      <w:bookmarkStart w:id="9" w:name="_Toc92556368"/>
+      <w:r>
+        <w:t>Gehäuse</w:t>
+      </w:r>
       <w:bookmarkEnd w:id="9"/>
     </w:p>
     <w:p>
@@ -5760,16 +6107,604 @@
         <w:pStyle w:val="TextKL"/>
       </w:pPr>
       <w:r>
+        <w:t>Das Gehäuse wurde 3D modelliert und ist zum 3D drucken gedacht. Zu drucken ist:</w:t>
+      </w:r>
+    </w:p>
+    <w:p>
+      <w:pPr>
+        <w:pStyle w:val="TextKL"/>
+        <w:jc w:val="left"/>
+      </w:pPr>
+      <w:r>
+        <w:t>1 mal „Oberes Gehäuse“</w:t>
+      </w:r>
+      <w:r>
+        <w:br/>
+        <w:t>2 mal „Oberes Gehäuse Griff“</w:t>
+      </w:r>
+      <w:r>
+        <w:br/>
+        <w:t>1 mal „Unteres Gehäuse“</w:t>
+      </w:r>
+      <w:r>
+        <w:br/>
+      </w:r>
+      <w:r>
+        <w:t>2 mal „</w:t>
+      </w:r>
+      <w:r>
+        <w:t>Kabelklemme für 2 Pin Klemme</w:t>
+      </w:r>
+      <w:r>
+        <w:t>“ und 1 mal „Kabelklemme für 4</w:t>
+      </w:r>
+      <w:r>
+        <w:t xml:space="preserve"> Pin Klemme</w:t>
+      </w:r>
+      <w:r>
+        <w:t>“</w:t>
+      </w:r>
+    </w:p>
+    <w:p>
+      <w:pPr>
+        <w:pStyle w:val="berschriftKL"/>
+        <w:numPr>
+          <w:ilvl w:val="1"/>
+          <w:numId w:val="2"/>
+        </w:numPr>
+      </w:pPr>
+      <w:bookmarkStart w:id="10" w:name="_Toc92556369"/>
+      <w:r>
         <w:lastRenderedPageBreak/>
+        <w:t>Unteres Gehäuse</w:t>
+      </w:r>
+      <w:bookmarkEnd w:id="10"/>
+    </w:p>
+    <w:p>
+      <w:pPr>
+        <w:pStyle w:val="TextKL"/>
+      </w:pPr>
+      <w:r>
+        <w:rPr>
+          <w:noProof/>
+          <w:lang w:eastAsia="de-DE"/>
+        </w:rPr>
+        <w:drawing>
+          <wp:anchor distT="0" distB="0" distL="114300" distR="114300" simplePos="0" relativeHeight="251664384" behindDoc="0" locked="0" layoutInCell="1" allowOverlap="1" wp14:anchorId="615B5D10" wp14:editId="090E1ADD">
+            <wp:simplePos x="0" y="0"/>
+            <wp:positionH relativeFrom="margin">
+              <wp:align>left</wp:align>
+            </wp:positionH>
+            <wp:positionV relativeFrom="paragraph">
+              <wp:posOffset>593725</wp:posOffset>
+            </wp:positionV>
+            <wp:extent cx="5734050" cy="4336415"/>
+            <wp:effectExtent l="0" t="0" r="0" b="6985"/>
+            <wp:wrapSquare wrapText="bothSides"/>
+            <wp:docPr id="6" name="Picture 6"/>
+            <wp:cNvGraphicFramePr>
+              <a:graphicFrameLocks xmlns:a="http://schemas.openxmlformats.org/drawingml/2006/main" noChangeAspect="1"/>
+            </wp:cNvGraphicFramePr>
+            <a:graphic xmlns:a="http://schemas.openxmlformats.org/drawingml/2006/main">
+              <a:graphicData uri="http://schemas.openxmlformats.org/drawingml/2006/picture">
+                <pic:pic xmlns:pic="http://schemas.openxmlformats.org/drawingml/2006/picture">
+                  <pic:nvPicPr>
+                    <pic:cNvPr id="6" name="Autodesk Fusion 360_2022.01.08-17.22 (2).png"/>
+                    <pic:cNvPicPr/>
+                  </pic:nvPicPr>
+                  <pic:blipFill>
+                    <a:blip r:embed="rId11">
+                      <a:extLst>
+                        <a:ext uri="{28A0092B-C50C-407E-A947-70E740481C1C}">
+                          <a14:useLocalDpi xmlns:a14="http://schemas.microsoft.com/office/drawing/2010/main" val="0"/>
+                        </a:ext>
+                      </a:extLst>
+                    </a:blip>
+                    <a:stretch>
+                      <a:fillRect/>
+                    </a:stretch>
+                  </pic:blipFill>
+                  <pic:spPr>
+                    <a:xfrm>
+                      <a:off x="0" y="0"/>
+                      <a:ext cx="5734050" cy="4336415"/>
+                    </a:xfrm>
+                    <a:prstGeom prst="rect">
+                      <a:avLst/>
+                    </a:prstGeom>
+                  </pic:spPr>
+                </pic:pic>
+              </a:graphicData>
+            </a:graphic>
+            <wp14:sizeRelH relativeFrom="margin">
+              <wp14:pctWidth>0</wp14:pctWidth>
+            </wp14:sizeRelH>
+            <wp14:sizeRelV relativeFrom="margin">
+              <wp14:pctHeight>0</wp14:pctHeight>
+            </wp14:sizeRelV>
+          </wp:anchor>
+        </w:drawing>
+      </w:r>
+    </w:p>
+    <w:p>
+      <w:pPr>
+        <w:pStyle w:val="TextKL"/>
+      </w:pPr>
+      <w:r>
+        <w:t xml:space="preserve">Das Untere Gehäuse enthält einen Halter für den Resetknopf oben links, 6 Kabeldurchlässe mit Kabelbinder zugentlastung an der linken Seite, 4 Löcher zum anschrauben der Leiterplatte und zur Befestigung des Gehäuses in allen Ecken, 2 9mm Durchmesser Öffnungen und eine 5mm Durchmesser Öffnung an der rechten Seite und Zugentlastungen </w:t>
+      </w:r>
+      <w:r>
+        <w:t>für diese Öffnungen. Dazu werden die Teile „</w:t>
+      </w:r>
+      <w:r>
+        <w:t>Kabelklemme für 2 Pin Klemme</w:t>
+      </w:r>
+      <w:r>
+        <w:t>“ und 1 mal „Kabelklemme für 4</w:t>
+      </w:r>
+      <w:r>
+        <w:t xml:space="preserve"> Pin Klemme</w:t>
+      </w:r>
+      <w:r>
+        <w:t>“ gebraucht.</w:t>
+      </w:r>
+    </w:p>
+    <w:p>
+      <w:pPr>
+        <w:pStyle w:val="berschriftKL"/>
+        <w:numPr>
+          <w:ilvl w:val="1"/>
+          <w:numId w:val="2"/>
+        </w:numPr>
+      </w:pPr>
+      <w:bookmarkStart w:id="11" w:name="_Toc92556370"/>
+      <w:r>
+        <w:t>Oberes Gehäuse</w:t>
+      </w:r>
+      <w:bookmarkEnd w:id="11"/>
+    </w:p>
+    <w:p>
+      <w:pPr>
+        <w:pStyle w:val="TextKL"/>
+      </w:pPr>
+      <w:r>
+        <w:rPr>
+          <w:noProof/>
+          <w:lang w:eastAsia="de-DE"/>
+        </w:rPr>
+        <w:drawing>
+          <wp:anchor distT="0" distB="0" distL="114300" distR="114300" simplePos="0" relativeHeight="251665408" behindDoc="0" locked="0" layoutInCell="1" allowOverlap="1">
+            <wp:simplePos x="0" y="0"/>
+            <wp:positionH relativeFrom="column">
+              <wp:posOffset>-4445</wp:posOffset>
+            </wp:positionH>
+            <wp:positionV relativeFrom="paragraph">
+              <wp:posOffset>147955</wp:posOffset>
+            </wp:positionV>
+            <wp:extent cx="2781300" cy="1343025"/>
+            <wp:effectExtent l="0" t="0" r="0" b="9525"/>
+            <wp:wrapSquare wrapText="bothSides"/>
+            <wp:docPr id="10" name="Picture 10" descr="C:\Users\Alexander\Videos\Radeon ReLive\Autodesk Fusion 360\Autodesk Fusion 360_2022.01.08-17.47 (3).png"/>
+            <wp:cNvGraphicFramePr>
+              <a:graphicFrameLocks xmlns:a="http://schemas.openxmlformats.org/drawingml/2006/main" noChangeAspect="1"/>
+            </wp:cNvGraphicFramePr>
+            <a:graphic xmlns:a="http://schemas.openxmlformats.org/drawingml/2006/main">
+              <a:graphicData uri="http://schemas.openxmlformats.org/drawingml/2006/picture">
+                <pic:pic xmlns:pic="http://schemas.openxmlformats.org/drawingml/2006/picture">
+                  <pic:nvPicPr>
+                    <pic:cNvPr id="0" name="Picture 49" descr="C:\Users\Alexander\Videos\Radeon ReLive\Autodesk Fusion 360\Autodesk Fusion 360_2022.01.08-17.47 (3).png"/>
+                    <pic:cNvPicPr>
+                      <a:picLocks noChangeAspect="1" noChangeArrowheads="1"/>
+                    </pic:cNvPicPr>
+                  </pic:nvPicPr>
+                  <pic:blipFill>
+                    <a:blip r:embed="rId12">
+                      <a:extLst>
+                        <a:ext uri="{28A0092B-C50C-407E-A947-70E740481C1C}">
+                          <a14:useLocalDpi xmlns:a14="http://schemas.microsoft.com/office/drawing/2010/main" val="0"/>
+                        </a:ext>
+                      </a:extLst>
+                    </a:blip>
+                    <a:srcRect/>
+                    <a:stretch>
+                      <a:fillRect/>
+                    </a:stretch>
+                  </pic:blipFill>
+                  <pic:spPr bwMode="auto">
+                    <a:xfrm>
+                      <a:off x="0" y="0"/>
+                      <a:ext cx="2781300" cy="1343025"/>
+                    </a:xfrm>
+                    <a:prstGeom prst="rect">
+                      <a:avLst/>
+                    </a:prstGeom>
+                    <a:noFill/>
+                    <a:ln>
+                      <a:noFill/>
+                    </a:ln>
+                  </pic:spPr>
+                </pic:pic>
+              </a:graphicData>
+            </a:graphic>
+          </wp:anchor>
+        </w:drawing>
+      </w:r>
+      <w:r>
+        <w:rPr>
+          <w:noProof/>
+          <w:lang w:eastAsia="de-DE"/>
+        </w:rPr>
+        <w:drawing>
+          <wp:inline distT="0" distB="0" distL="0" distR="0">
+            <wp:extent cx="2781300" cy="1352550"/>
+            <wp:effectExtent l="0" t="0" r="0" b="0"/>
+            <wp:docPr id="11" name="Picture 11" descr="C:\Users\Alexander\Videos\Radeon ReLive\Autodesk Fusion 360\Autodesk Fusion 360_2022.01.08-17.47_1 (2).png"/>
+            <wp:cNvGraphicFramePr>
+              <a:graphicFrameLocks xmlns:a="http://schemas.openxmlformats.org/drawingml/2006/main" noChangeAspect="1"/>
+            </wp:cNvGraphicFramePr>
+            <a:graphic xmlns:a="http://schemas.openxmlformats.org/drawingml/2006/main">
+              <a:graphicData uri="http://schemas.openxmlformats.org/drawingml/2006/picture">
+                <pic:pic xmlns:pic="http://schemas.openxmlformats.org/drawingml/2006/picture">
+                  <pic:nvPicPr>
+                    <pic:cNvPr id="0" name="Picture 50" descr="C:\Users\Alexander\Videos\Radeon ReLive\Autodesk Fusion 360\Autodesk Fusion 360_2022.01.08-17.47_1 (2).png"/>
+                    <pic:cNvPicPr>
+                      <a:picLocks noChangeAspect="1" noChangeArrowheads="1"/>
+                    </pic:cNvPicPr>
+                  </pic:nvPicPr>
+                  <pic:blipFill>
+                    <a:blip r:embed="rId13">
+                      <a:extLst>
+                        <a:ext uri="{28A0092B-C50C-407E-A947-70E740481C1C}">
+                          <a14:useLocalDpi xmlns:a14="http://schemas.microsoft.com/office/drawing/2010/main" val="0"/>
+                        </a:ext>
+                      </a:extLst>
+                    </a:blip>
+                    <a:srcRect/>
+                    <a:stretch>
+                      <a:fillRect/>
+                    </a:stretch>
+                  </pic:blipFill>
+                  <pic:spPr bwMode="auto">
+                    <a:xfrm>
+                      <a:off x="0" y="0"/>
+                      <a:ext cx="2781300" cy="1352550"/>
+                    </a:xfrm>
+                    <a:prstGeom prst="rect">
+                      <a:avLst/>
+                    </a:prstGeom>
+                    <a:noFill/>
+                    <a:ln>
+                      <a:noFill/>
+                    </a:ln>
+                  </pic:spPr>
+                </pic:pic>
+              </a:graphicData>
+            </a:graphic>
+          </wp:inline>
+        </w:drawing>
+      </w:r>
+    </w:p>
+    <w:p>
+      <w:pPr>
+        <w:pStyle w:val="TextKL"/>
+      </w:pPr>
+      <w:r>
+        <w:rPr>
+          <w:noProof/>
+          <w:lang w:eastAsia="de-DE"/>
+        </w:rPr>
+        <w:lastRenderedPageBreak/>
+        <w:drawing>
+          <wp:inline distT="0" distB="0" distL="0" distR="0">
+            <wp:extent cx="5760720" cy="3899998"/>
+            <wp:effectExtent l="0" t="0" r="0" b="5715"/>
+            <wp:docPr id="12" name="Picture 12" descr="C:\Users\Alexander\Videos\Radeon ReLive\Autodesk Fusion 360\Autodesk Fusion 360_2022.01.08-17.39 (2).png"/>
+            <wp:cNvGraphicFramePr>
+              <a:graphicFrameLocks xmlns:a="http://schemas.openxmlformats.org/drawingml/2006/main" noChangeAspect="1"/>
+            </wp:cNvGraphicFramePr>
+            <a:graphic xmlns:a="http://schemas.openxmlformats.org/drawingml/2006/main">
+              <a:graphicData uri="http://schemas.openxmlformats.org/drawingml/2006/picture">
+                <pic:pic xmlns:pic="http://schemas.openxmlformats.org/drawingml/2006/picture">
+                  <pic:nvPicPr>
+                    <pic:cNvPr id="0" name="Picture 51" descr="C:\Users\Alexander\Videos\Radeon ReLive\Autodesk Fusion 360\Autodesk Fusion 360_2022.01.08-17.39 (2).png"/>
+                    <pic:cNvPicPr>
+                      <a:picLocks noChangeAspect="1" noChangeArrowheads="1"/>
+                    </pic:cNvPicPr>
+                  </pic:nvPicPr>
+                  <pic:blipFill>
+                    <a:blip r:embed="rId14">
+                      <a:extLst>
+                        <a:ext uri="{28A0092B-C50C-407E-A947-70E740481C1C}">
+                          <a14:useLocalDpi xmlns:a14="http://schemas.microsoft.com/office/drawing/2010/main" val="0"/>
+                        </a:ext>
+                      </a:extLst>
+                    </a:blip>
+                    <a:srcRect/>
+                    <a:stretch>
+                      <a:fillRect/>
+                    </a:stretch>
+                  </pic:blipFill>
+                  <pic:spPr bwMode="auto">
+                    <a:xfrm>
+                      <a:off x="0" y="0"/>
+                      <a:ext cx="5760720" cy="3899998"/>
+                    </a:xfrm>
+                    <a:prstGeom prst="rect">
+                      <a:avLst/>
+                    </a:prstGeom>
+                    <a:noFill/>
+                    <a:ln>
+                      <a:noFill/>
+                    </a:ln>
+                  </pic:spPr>
+                </pic:pic>
+              </a:graphicData>
+            </a:graphic>
+          </wp:inline>
+        </w:drawing>
+      </w:r>
+      <w:r>
+        <w:t>Das Obere Gehäuse enthält eine Öffnung für das Display, 4 Löcher für das Teil „Oberes Gehäuse Griff“ und Aussparungen an den Seiten um die Kabel besser einzuklemmen.</w:t>
+      </w:r>
+    </w:p>
+    <w:p>
+      <w:pPr>
+        <w:pStyle w:val="berschriftKL"/>
+        <w:numPr>
+          <w:ilvl w:val="1"/>
+          <w:numId w:val="2"/>
+        </w:numPr>
+      </w:pPr>
+      <w:r>
+        <w:t>Optional</w:t>
+      </w:r>
+    </w:p>
+    <w:p>
+      <w:pPr>
+        <w:pStyle w:val="TextKL"/>
+        <w:rPr>
+          <w:u w:val="single"/>
+        </w:rPr>
+      </w:pPr>
+      <w:r>
+        <w:rPr>
+          <w:u w:val="single"/>
+        </w:rPr>
+        <w:t>LM75 Gehäuse:</w:t>
+      </w:r>
+      <w:r>
+        <w:rPr>
+          <w:rStyle w:val="Normal"/>
+          <w:rFonts w:ascii="Times New Roman" w:eastAsia="Times New Roman" w:hAnsi="Times New Roman" w:cs="Times New Roman"/>
+          <w:snapToGrid w:val="0"/>
+          <w:color w:val="000000"/>
+          <w:w w:val="0"/>
+          <w:sz w:val="0"/>
+          <w:szCs w:val="0"/>
+          <w:u w:val="single"/>
+          <w:bdr w:val="none" w:sz="0" w:space="0" w:color="000000"/>
+          <w:shd w:val="clear" w:color="000000" w:fill="000000"/>
+          <w:lang w:val="x-none" w:eastAsia="x-none" w:bidi="x-none"/>
+        </w:rPr>
+        <w:t xml:space="preserve"> </w:t>
+      </w:r>
+    </w:p>
+    <w:p>
+      <w:pPr>
+        <w:pStyle w:val="TextKL"/>
+      </w:pPr>
+      <w:r>
+        <w:rPr>
+          <w:noProof/>
+          <w:lang w:eastAsia="de-DE"/>
+        </w:rPr>
+        <w:drawing>
+          <wp:anchor distT="0" distB="0" distL="114300" distR="114300" simplePos="0" relativeHeight="251666432" behindDoc="0" locked="0" layoutInCell="1" allowOverlap="1" wp14:anchorId="3D7400AA" wp14:editId="264A49A2">
+            <wp:simplePos x="0" y="0"/>
+            <wp:positionH relativeFrom="column">
+              <wp:posOffset>4015105</wp:posOffset>
+            </wp:positionH>
+            <wp:positionV relativeFrom="paragraph">
+              <wp:posOffset>13335</wp:posOffset>
+            </wp:positionV>
+            <wp:extent cx="2447925" cy="1885950"/>
+            <wp:effectExtent l="0" t="0" r="9525" b="0"/>
+            <wp:wrapSquare wrapText="bothSides"/>
+            <wp:docPr id="14" name="Picture 14" descr="C:\Users\Alexander\Videos\Radeon ReLive\Autodesk Fusion 360\Autodesk Fusion 360_2022.01.08-18.40 (2).png"/>
+            <wp:cNvGraphicFramePr>
+              <a:graphicFrameLocks xmlns:a="http://schemas.openxmlformats.org/drawingml/2006/main" noChangeAspect="1"/>
+            </wp:cNvGraphicFramePr>
+            <a:graphic xmlns:a="http://schemas.openxmlformats.org/drawingml/2006/main">
+              <a:graphicData uri="http://schemas.openxmlformats.org/drawingml/2006/picture">
+                <pic:pic xmlns:pic="http://schemas.openxmlformats.org/drawingml/2006/picture">
+                  <pic:nvPicPr>
+                    <pic:cNvPr id="0" name="Picture 53" descr="C:\Users\Alexander\Videos\Radeon ReLive\Autodesk Fusion 360\Autodesk Fusion 360_2022.01.08-18.40 (2).png"/>
+                    <pic:cNvPicPr>
+                      <a:picLocks noChangeAspect="1" noChangeArrowheads="1"/>
+                    </pic:cNvPicPr>
+                  </pic:nvPicPr>
+                  <pic:blipFill>
+                    <a:blip r:embed="rId15">
+                      <a:extLst>
+                        <a:ext uri="{28A0092B-C50C-407E-A947-70E740481C1C}">
+                          <a14:useLocalDpi xmlns:a14="http://schemas.microsoft.com/office/drawing/2010/main" val="0"/>
+                        </a:ext>
+                      </a:extLst>
+                    </a:blip>
+                    <a:srcRect/>
+                    <a:stretch>
+                      <a:fillRect/>
+                    </a:stretch>
+                  </pic:blipFill>
+                  <pic:spPr bwMode="auto">
+                    <a:xfrm>
+                      <a:off x="0" y="0"/>
+                      <a:ext cx="2447925" cy="1885950"/>
+                    </a:xfrm>
+                    <a:prstGeom prst="rect">
+                      <a:avLst/>
+                    </a:prstGeom>
+                    <a:noFill/>
+                    <a:ln>
+                      <a:noFill/>
+                    </a:ln>
+                  </pic:spPr>
+                </pic:pic>
+              </a:graphicData>
+            </a:graphic>
+          </wp:anchor>
+        </w:drawing>
+      </w:r>
+      <w:r>
+        <w:rPr>
+          <w:noProof/>
+          <w:lang w:eastAsia="de-DE"/>
+        </w:rPr>
+        <w:drawing>
+          <wp:inline distT="0" distB="0" distL="0" distR="0">
+            <wp:extent cx="3857625" cy="2800350"/>
+            <wp:effectExtent l="0" t="0" r="9525" b="0"/>
+            <wp:docPr id="13" name="Picture 13" descr="C:\Users\Alexander\Videos\Radeon ReLive\Autodesk Fusion 360\Autodesk Fusion 360_2022.01.08-18.42 (2).png"/>
+            <wp:cNvGraphicFramePr>
+              <a:graphicFrameLocks xmlns:a="http://schemas.openxmlformats.org/drawingml/2006/main" noChangeAspect="1"/>
+            </wp:cNvGraphicFramePr>
+            <a:graphic xmlns:a="http://schemas.openxmlformats.org/drawingml/2006/main">
+              <a:graphicData uri="http://schemas.openxmlformats.org/drawingml/2006/picture">
+                <pic:pic xmlns:pic="http://schemas.openxmlformats.org/drawingml/2006/picture">
+                  <pic:nvPicPr>
+                    <pic:cNvPr id="0" name="Picture 52" descr="C:\Users\Alexander\Videos\Radeon ReLive\Autodesk Fusion 360\Autodesk Fusion 360_2022.01.08-18.42 (2).png"/>
+                    <pic:cNvPicPr>
+                      <a:picLocks noChangeAspect="1" noChangeArrowheads="1"/>
+                    </pic:cNvPicPr>
+                  </pic:nvPicPr>
+                  <pic:blipFill>
+                    <a:blip r:embed="rId16">
+                      <a:extLst>
+                        <a:ext uri="{28A0092B-C50C-407E-A947-70E740481C1C}">
+                          <a14:useLocalDpi xmlns:a14="http://schemas.microsoft.com/office/drawing/2010/main" val="0"/>
+                        </a:ext>
+                      </a:extLst>
+                    </a:blip>
+                    <a:srcRect/>
+                    <a:stretch>
+                      <a:fillRect/>
+                    </a:stretch>
+                  </pic:blipFill>
+                  <pic:spPr bwMode="auto">
+                    <a:xfrm>
+                      <a:off x="0" y="0"/>
+                      <a:ext cx="3857625" cy="2800350"/>
+                    </a:xfrm>
+                    <a:prstGeom prst="rect">
+                      <a:avLst/>
+                    </a:prstGeom>
+                    <a:noFill/>
+                    <a:ln>
+                      <a:noFill/>
+                    </a:ln>
+                  </pic:spPr>
+                </pic:pic>
+              </a:graphicData>
+            </a:graphic>
+          </wp:inline>
+        </w:drawing>
+      </w:r>
+    </w:p>
+    <w:p>
+      <w:pPr>
+        <w:pStyle w:val="TextKL"/>
+      </w:pPr>
+      <w:r>
+        <w:lastRenderedPageBreak/>
+        <w:t>Der LM75 Temperatursensor muss auf eine ungefähr 3mm dicke platte, 55mm Breit und 40mm Lang, geschraubt werden. Dann kann das Gehäuse mit 4 Schrauben in den Ecken festgemacht werden.</w:t>
+      </w:r>
+    </w:p>
+    <w:p>
+      <w:pPr>
+        <w:pStyle w:val="TextKL"/>
+        <w:rPr>
+          <w:u w:val="single"/>
+        </w:rPr>
+      </w:pPr>
+      <w:r>
+        <w:rPr>
+          <w:u w:val="single"/>
+        </w:rPr>
+        <w:t>BME280 Gehäuse:</w:t>
+      </w:r>
+    </w:p>
+    <w:p>
+      <w:pPr>
+        <w:pStyle w:val="TextKL"/>
+        <w:rPr>
+          <w:u w:val="single"/>
+        </w:rPr>
+      </w:pPr>
+      <w:bookmarkStart w:id="12" w:name="_GoBack"/>
+      <w:bookmarkEnd w:id="12"/>
+    </w:p>
+    <w:p>
+      <w:pPr>
+        <w:pStyle w:val="berschriftKL"/>
+      </w:pPr>
+      <w:bookmarkStart w:id="13" w:name="_Toc92556371"/>
+      <w:r>
+        <w:t>Github</w:t>
+      </w:r>
+      <w:bookmarkEnd w:id="13"/>
+    </w:p>
+    <w:p>
+      <w:pPr>
+        <w:pStyle w:val="TextKL"/>
+      </w:pPr>
+      <w:r>
+        <w:pict>
+          <v:rect id="_x0000_i1030" style="width:394.4pt;height:1.45pt" o:hrpct="987" o:hralign="center" o:hrstd="t" o:hr="t" fillcolor="#a0a0a0" stroked="f"/>
+        </w:pict>
+      </w:r>
+    </w:p>
+    <w:p>
+      <w:pPr>
+        <w:pStyle w:val="TextKL"/>
+      </w:pPr>
+      <w:r>
+        <w:t xml:space="preserve">Zur Dokumentation meiner Komplexen Leistung habe ich GitHub hergenommen. Dort ist die </w:t>
+      </w:r>
+      <w:r>
+        <w:t xml:space="preserve">Entwicklung meiner Komplexen Leistung </w:t>
+      </w:r>
+      <w:r>
+        <w:t xml:space="preserve">bei den Veröffentlichungen </w:t>
+      </w:r>
+      <w:r>
+        <w:t>zu finden, zudem ist dort das komplete Projekt nochmal mit Code und Modellen zu finden.</w:t>
+      </w:r>
+    </w:p>
+    <w:p>
+      <w:pPr>
+        <w:pStyle w:val="TextKL"/>
+      </w:pPr>
+      <w:r>
+        <w:t xml:space="preserve">Link: </w:t>
+      </w:r>
+      <w:hyperlink r:id="rId17" w:history="1">
+        <w:r>
+          <w:rPr>
+            <w:rStyle w:val="Hyperlink"/>
+          </w:rPr>
+          <w:t>https://github.com/AlexanderKoenig15/Komplexe-Leistung</w:t>
+        </w:r>
+      </w:hyperlink>
+    </w:p>
+    <w:p>
+      <w:pPr>
+        <w:pStyle w:val="TextKL"/>
+      </w:pPr>
+      <w:r>
         <w:br/>
       </w:r>
-      <w:r>
-        <w:br/>
-      </w:r>
-      <w:r>
-        <w:br/>
-      </w:r>
-    </w:p>
+    </w:p>
+    <w:bookmarkStart w:id="14" w:name="_Toc92556372" w:displacedByCustomXml="next"/>
     <w:sdt>
       <w:sdtPr>
         <w:rPr>
@@ -5784,7 +6719,6 @@
           <w:docPartUnique/>
         </w:docPartObj>
       </w:sdtPr>
-      <w:sdtEndPr/>
       <w:sdtContent>
         <w:p>
           <w:pPr>
@@ -5793,13 +6727,13 @@
           <w:r>
             <w:t>Quellenverzeichnis</w:t>
           </w:r>
+          <w:bookmarkEnd w:id="14"/>
         </w:p>
         <w:sdt>
           <w:sdtPr>
             <w:id w:val="-573587230"/>
             <w:bibliography/>
           </w:sdtPr>
-          <w:sdtEndPr/>
           <w:sdtContent>
             <w:p>
               <w:pPr>
@@ -5993,7 +6927,7 @@
       </w:pPr>
     </w:p>
     <w:sectPr>
-      <w:footerReference w:type="default" r:id="rId11"/>
+      <w:footerReference w:type="default" r:id="rId18"/>
       <w:pgSz w:w="11906" w:h="16838"/>
       <w:pgMar w:top="1417" w:right="1417" w:bottom="1134" w:left="1417" w:header="708" w:footer="708" w:gutter="0"/>
       <w:pgNumType w:start="3"/>
@@ -6063,7 +6997,7 @@
           <w:rPr>
             <w:noProof/>
           </w:rPr>
-          <w:t>12</w:t>
+          <w:t>15</w:t>
         </w:r>
         <w:r>
           <w:rPr>
@@ -6224,6 +7158,119 @@
     </w:lvl>
   </w:abstractNum>
   <w:abstractNum w:abstractNumId="1" w15:restartNumberingAfterBreak="0">
+    <w:nsid w:val="20470151"/>
+    <w:multiLevelType w:val="hybridMultilevel"/>
+    <w:tmpl w:val="394C80AE"/>
+    <w:lvl w:ilvl="0" w:tplc="04070001">
+      <w:start w:val="1"/>
+      <w:numFmt w:val="bullet"/>
+      <w:lvlText w:val=""/>
+      <w:lvlJc w:val="left"/>
+      <w:pPr>
+        <w:ind w:left="720" w:hanging="360"/>
+      </w:pPr>
+      <w:rPr>
+        <w:rFonts w:ascii="Symbol" w:hAnsi="Symbol" w:hint="default"/>
+      </w:rPr>
+    </w:lvl>
+    <w:lvl w:ilvl="1" w:tplc="04070003" w:tentative="1">
+      <w:start w:val="1"/>
+      <w:numFmt w:val="bullet"/>
+      <w:lvlText w:val="o"/>
+      <w:lvlJc w:val="left"/>
+      <w:pPr>
+        <w:ind w:left="1440" w:hanging="360"/>
+      </w:pPr>
+      <w:rPr>
+        <w:rFonts w:ascii="Courier New" w:hAnsi="Courier New" w:cs="Courier New" w:hint="default"/>
+      </w:rPr>
+    </w:lvl>
+    <w:lvl w:ilvl="2" w:tplc="04070005" w:tentative="1">
+      <w:start w:val="1"/>
+      <w:numFmt w:val="bullet"/>
+      <w:lvlText w:val=""/>
+      <w:lvlJc w:val="left"/>
+      <w:pPr>
+        <w:ind w:left="2160" w:hanging="360"/>
+      </w:pPr>
+      <w:rPr>
+        <w:rFonts w:ascii="Wingdings" w:hAnsi="Wingdings" w:hint="default"/>
+      </w:rPr>
+    </w:lvl>
+    <w:lvl w:ilvl="3" w:tplc="04070001" w:tentative="1">
+      <w:start w:val="1"/>
+      <w:numFmt w:val="bullet"/>
+      <w:lvlText w:val=""/>
+      <w:lvlJc w:val="left"/>
+      <w:pPr>
+        <w:ind w:left="2880" w:hanging="360"/>
+      </w:pPr>
+      <w:rPr>
+        <w:rFonts w:ascii="Symbol" w:hAnsi="Symbol" w:hint="default"/>
+      </w:rPr>
+    </w:lvl>
+    <w:lvl w:ilvl="4" w:tplc="04070003" w:tentative="1">
+      <w:start w:val="1"/>
+      <w:numFmt w:val="bullet"/>
+      <w:lvlText w:val="o"/>
+      <w:lvlJc w:val="left"/>
+      <w:pPr>
+        <w:ind w:left="3600" w:hanging="360"/>
+      </w:pPr>
+      <w:rPr>
+        <w:rFonts w:ascii="Courier New" w:hAnsi="Courier New" w:cs="Courier New" w:hint="default"/>
+      </w:rPr>
+    </w:lvl>
+    <w:lvl w:ilvl="5" w:tplc="04070005" w:tentative="1">
+      <w:start w:val="1"/>
+      <w:numFmt w:val="bullet"/>
+      <w:lvlText w:val=""/>
+      <w:lvlJc w:val="left"/>
+      <w:pPr>
+        <w:ind w:left="4320" w:hanging="360"/>
+      </w:pPr>
+      <w:rPr>
+        <w:rFonts w:ascii="Wingdings" w:hAnsi="Wingdings" w:hint="default"/>
+      </w:rPr>
+    </w:lvl>
+    <w:lvl w:ilvl="6" w:tplc="04070001" w:tentative="1">
+      <w:start w:val="1"/>
+      <w:numFmt w:val="bullet"/>
+      <w:lvlText w:val=""/>
+      <w:lvlJc w:val="left"/>
+      <w:pPr>
+        <w:ind w:left="5040" w:hanging="360"/>
+      </w:pPr>
+      <w:rPr>
+        <w:rFonts w:ascii="Symbol" w:hAnsi="Symbol" w:hint="default"/>
+      </w:rPr>
+    </w:lvl>
+    <w:lvl w:ilvl="7" w:tplc="04070003" w:tentative="1">
+      <w:start w:val="1"/>
+      <w:numFmt w:val="bullet"/>
+      <w:lvlText w:val="o"/>
+      <w:lvlJc w:val="left"/>
+      <w:pPr>
+        <w:ind w:left="5760" w:hanging="360"/>
+      </w:pPr>
+      <w:rPr>
+        <w:rFonts w:ascii="Courier New" w:hAnsi="Courier New" w:cs="Courier New" w:hint="default"/>
+      </w:rPr>
+    </w:lvl>
+    <w:lvl w:ilvl="8" w:tplc="04070005" w:tentative="1">
+      <w:start w:val="1"/>
+      <w:numFmt w:val="bullet"/>
+      <w:lvlText w:val=""/>
+      <w:lvlJc w:val="left"/>
+      <w:pPr>
+        <w:ind w:left="6480" w:hanging="360"/>
+      </w:pPr>
+      <w:rPr>
+        <w:rFonts w:ascii="Wingdings" w:hAnsi="Wingdings" w:hint="default"/>
+      </w:rPr>
+    </w:lvl>
+  </w:abstractNum>
+  <w:abstractNum w:abstractNumId="2" w15:restartNumberingAfterBreak="0">
     <w:nsid w:val="24951F9C"/>
     <w:multiLevelType w:val="hybridMultilevel"/>
     <w:tmpl w:val="2BBC2D12"/>
@@ -6312,14 +7359,14 @@
       </w:pPr>
     </w:lvl>
   </w:abstractNum>
-  <w:abstractNum w:abstractNumId="2" w15:restartNumberingAfterBreak="0">
-    <w:nsid w:val="5F6322DC"/>
+  <w:abstractNum w:abstractNumId="3" w15:restartNumberingAfterBreak="0">
+    <w:nsid w:val="2F3F44FF"/>
     <w:multiLevelType w:val="hybridMultilevel"/>
-    <w:tmpl w:val="413E64D4"/>
-    <w:lvl w:ilvl="0" w:tplc="82FC73CA">
+    <w:tmpl w:val="4E8018FE"/>
+    <w:lvl w:ilvl="0" w:tplc="04070001">
       <w:start w:val="1"/>
       <w:numFmt w:val="bullet"/>
-      <w:lvlText w:val=""/>
+      <w:lvlText w:val=""/>
       <w:lvlJc w:val="left"/>
       <w:pPr>
         <w:ind w:left="720" w:hanging="360"/>
@@ -6425,14 +7472,133 @@
       </w:rPr>
     </w:lvl>
   </w:abstractNum>
+  <w:abstractNum w:abstractNumId="4" w15:restartNumberingAfterBreak="0">
+    <w:nsid w:val="5F6322DC"/>
+    <w:multiLevelType w:val="hybridMultilevel"/>
+    <w:tmpl w:val="413E64D4"/>
+    <w:lvl w:ilvl="0" w:tplc="82FC73CA">
+      <w:start w:val="1"/>
+      <w:numFmt w:val="bullet"/>
+      <w:lvlText w:val=""/>
+      <w:lvlJc w:val="left"/>
+      <w:pPr>
+        <w:ind w:left="720" w:hanging="360"/>
+      </w:pPr>
+      <w:rPr>
+        <w:rFonts w:ascii="Symbol" w:hAnsi="Symbol" w:hint="default"/>
+      </w:rPr>
+    </w:lvl>
+    <w:lvl w:ilvl="1" w:tplc="04070003" w:tentative="1">
+      <w:start w:val="1"/>
+      <w:numFmt w:val="bullet"/>
+      <w:lvlText w:val="o"/>
+      <w:lvlJc w:val="left"/>
+      <w:pPr>
+        <w:ind w:left="1440" w:hanging="360"/>
+      </w:pPr>
+      <w:rPr>
+        <w:rFonts w:ascii="Courier New" w:hAnsi="Courier New" w:cs="Courier New" w:hint="default"/>
+      </w:rPr>
+    </w:lvl>
+    <w:lvl w:ilvl="2" w:tplc="04070005" w:tentative="1">
+      <w:start w:val="1"/>
+      <w:numFmt w:val="bullet"/>
+      <w:lvlText w:val=""/>
+      <w:lvlJc w:val="left"/>
+      <w:pPr>
+        <w:ind w:left="2160" w:hanging="360"/>
+      </w:pPr>
+      <w:rPr>
+        <w:rFonts w:ascii="Wingdings" w:hAnsi="Wingdings" w:hint="default"/>
+      </w:rPr>
+    </w:lvl>
+    <w:lvl w:ilvl="3" w:tplc="04070001" w:tentative="1">
+      <w:start w:val="1"/>
+      <w:numFmt w:val="bullet"/>
+      <w:lvlText w:val=""/>
+      <w:lvlJc w:val="left"/>
+      <w:pPr>
+        <w:ind w:left="2880" w:hanging="360"/>
+      </w:pPr>
+      <w:rPr>
+        <w:rFonts w:ascii="Symbol" w:hAnsi="Symbol" w:hint="default"/>
+      </w:rPr>
+    </w:lvl>
+    <w:lvl w:ilvl="4" w:tplc="04070003" w:tentative="1">
+      <w:start w:val="1"/>
+      <w:numFmt w:val="bullet"/>
+      <w:lvlText w:val="o"/>
+      <w:lvlJc w:val="left"/>
+      <w:pPr>
+        <w:ind w:left="3600" w:hanging="360"/>
+      </w:pPr>
+      <w:rPr>
+        <w:rFonts w:ascii="Courier New" w:hAnsi="Courier New" w:cs="Courier New" w:hint="default"/>
+      </w:rPr>
+    </w:lvl>
+    <w:lvl w:ilvl="5" w:tplc="04070005" w:tentative="1">
+      <w:start w:val="1"/>
+      <w:numFmt w:val="bullet"/>
+      <w:lvlText w:val=""/>
+      <w:lvlJc w:val="left"/>
+      <w:pPr>
+        <w:ind w:left="4320" w:hanging="360"/>
+      </w:pPr>
+      <w:rPr>
+        <w:rFonts w:ascii="Wingdings" w:hAnsi="Wingdings" w:hint="default"/>
+      </w:rPr>
+    </w:lvl>
+    <w:lvl w:ilvl="6" w:tplc="04070001" w:tentative="1">
+      <w:start w:val="1"/>
+      <w:numFmt w:val="bullet"/>
+      <w:lvlText w:val=""/>
+      <w:lvlJc w:val="left"/>
+      <w:pPr>
+        <w:ind w:left="5040" w:hanging="360"/>
+      </w:pPr>
+      <w:rPr>
+        <w:rFonts w:ascii="Symbol" w:hAnsi="Symbol" w:hint="default"/>
+      </w:rPr>
+    </w:lvl>
+    <w:lvl w:ilvl="7" w:tplc="04070003" w:tentative="1">
+      <w:start w:val="1"/>
+      <w:numFmt w:val="bullet"/>
+      <w:lvlText w:val="o"/>
+      <w:lvlJc w:val="left"/>
+      <w:pPr>
+        <w:ind w:left="5760" w:hanging="360"/>
+      </w:pPr>
+      <w:rPr>
+        <w:rFonts w:ascii="Courier New" w:hAnsi="Courier New" w:cs="Courier New" w:hint="default"/>
+      </w:rPr>
+    </w:lvl>
+    <w:lvl w:ilvl="8" w:tplc="04070005" w:tentative="1">
+      <w:start w:val="1"/>
+      <w:numFmt w:val="bullet"/>
+      <w:lvlText w:val=""/>
+      <w:lvlJc w:val="left"/>
+      <w:pPr>
+        <w:ind w:left="6480" w:hanging="360"/>
+      </w:pPr>
+      <w:rPr>
+        <w:rFonts w:ascii="Wingdings" w:hAnsi="Wingdings" w:hint="default"/>
+      </w:rPr>
+    </w:lvl>
+  </w:abstractNum>
   <w:num w:numId="1">
-    <w:abstractNumId w:val="1"/>
+    <w:abstractNumId w:val="2"/>
   </w:num>
   <w:num w:numId="2">
     <w:abstractNumId w:val="0"/>
   </w:num>
   <w:num w:numId="3">
-    <w:abstractNumId w:val="2"/>
+    <w:abstractNumId w:val="4"/>
+  </w:num>
+  <w:num w:numId="4">
+    <w:abstractNumId w:val="3"/>
+  </w:num>
+  <w:num w:numId="5">
+    <w:abstractNumId w:val="1"/>
   </w:num>
 </w:numbering>
 </file>
@@ -7557,7 +8723,7 @@
 </file>
 
 <file path=customXml/itemProps1.xml><?xml version="1.0" encoding="utf-8"?>
-<ds:datastoreItem xmlns:ds="http://schemas.openxmlformats.org/officeDocument/2006/customXml" ds:itemID="{8A624147-5DD8-45EF-B2A9-8B1DA5AAF0E1}">
+<ds:datastoreItem xmlns:ds="http://schemas.openxmlformats.org/officeDocument/2006/customXml" ds:itemID="{FA408B80-F722-4C84-89C9-266E2D85A501}">
   <ds:schemaRefs>
     <ds:schemaRef ds:uri="http://schemas.openxmlformats.org/officeDocument/2006/bibliography"/>
   </ds:schemaRefs>

</xml_diff>

<commit_message>
Woche 21 09.01.2022 - 16.01.2022
</commit_message>
<xml_diff>
--- a/Hauptteil.docx
+++ b/Hauptteil.docx
@@ -4,22 +4,330 @@
   <w:body>
     <w:p>
       <w:pPr>
-        <w:ind w:left="1080"/>
-        <w:rPr>
-          <w:rFonts w:ascii="Arial" w:hAnsi="Arial" w:cs="Arial"/>
+        <w:pStyle w:val="TextKL"/>
+        <w:jc w:val="center"/>
+      </w:pPr>
+      <w:r>
+        <w:t>Martin-Luther-Gymnasium Frankenberg/Sa.</w:t>
+      </w:r>
+    </w:p>
+    <w:p>
+      <w:pPr>
+        <w:pStyle w:val="TextKL"/>
+        <w:jc w:val="center"/>
+      </w:pPr>
+    </w:p>
+    <w:p>
+      <w:pPr>
+        <w:pStyle w:val="TextKL"/>
+        <w:jc w:val="center"/>
+      </w:pPr>
+    </w:p>
+    <w:p>
+      <w:pPr>
+        <w:pStyle w:val="TextKL"/>
+        <w:jc w:val="center"/>
+      </w:pPr>
+    </w:p>
+    <w:p>
+      <w:pPr>
+        <w:pStyle w:val="TextKL"/>
+        <w:jc w:val="center"/>
+        <w:rPr>
+          <w:b/>
+          <w:sz w:val="28"/>
+          <w:szCs w:val="28"/>
+        </w:rPr>
+      </w:pPr>
+    </w:p>
+    <w:p>
+      <w:pPr>
+        <w:pStyle w:val="TextKL"/>
+        <w:jc w:val="center"/>
+      </w:pPr>
+      <w:r>
+        <w:rPr>
+          <w:b/>
+          <w:sz w:val="28"/>
+          <w:szCs w:val="28"/>
+        </w:rPr>
+        <w:t>Komplexe Leistung</w:t>
+      </w:r>
+      <w:r>
+        <w:br/>
+      </w:r>
+    </w:p>
+    <w:p>
+      <w:pPr>
+        <w:pStyle w:val="TextKL"/>
+        <w:jc w:val="center"/>
+      </w:pPr>
+      <w:r>
+        <w:t xml:space="preserve">Im Fach </w:t>
+      </w:r>
+      <w:r>
+        <w:rPr>
+          <w:color w:val="FF0000"/>
+        </w:rPr>
+        <w:t xml:space="preserve">Mathematik/Physik </w:t>
+      </w:r>
+      <w:r>
+        <w:t>mit dem Thema</w:t>
+      </w:r>
+    </w:p>
+    <w:p>
+      <w:pPr>
+        <w:pStyle w:val="TextKL"/>
+        <w:jc w:val="center"/>
+      </w:pPr>
+    </w:p>
+    <w:p>
+      <w:pPr>
+        <w:pStyle w:val="TextKL"/>
+        <w:jc w:val="center"/>
+        <w:rPr>
+          <w:b/>
           <w:sz w:val="32"/>
           <w:szCs w:val="32"/>
         </w:rPr>
       </w:pPr>
-    </w:p>
-    <w:p>
-      <w:pPr>
-        <w:rPr>
-          <w:rFonts w:ascii="Arial" w:hAnsi="Arial" w:cs="Arial"/>
+      <w:r>
+        <w:rPr>
+          <w:b/>
           <w:sz w:val="32"/>
           <w:szCs w:val="32"/>
         </w:rPr>
-      </w:pPr>
+        <w:t>Belüftungsgerät für den Keller und die Physik des Taupunkts</w:t>
+      </w:r>
+    </w:p>
+    <w:p>
+      <w:pPr>
+        <w:pStyle w:val="TextKL"/>
+        <w:jc w:val="center"/>
+        <w:rPr>
+          <w:b/>
+          <w:sz w:val="32"/>
+          <w:szCs w:val="32"/>
+        </w:rPr>
+      </w:pPr>
+    </w:p>
+    <w:p>
+      <w:pPr>
+        <w:pStyle w:val="TextKL"/>
+        <w:jc w:val="center"/>
+        <w:rPr>
+          <w:b/>
+          <w:sz w:val="32"/>
+          <w:szCs w:val="32"/>
+        </w:rPr>
+      </w:pPr>
+    </w:p>
+    <w:p>
+      <w:pPr>
+        <w:pStyle w:val="TextKL"/>
+        <w:jc w:val="center"/>
+        <w:rPr>
+          <w:b/>
+          <w:sz w:val="32"/>
+          <w:szCs w:val="32"/>
+        </w:rPr>
+      </w:pPr>
+    </w:p>
+    <w:p>
+      <w:pPr>
+        <w:pStyle w:val="TextKL"/>
+        <w:jc w:val="center"/>
+        <w:rPr>
+          <w:b/>
+          <w:sz w:val="32"/>
+          <w:szCs w:val="32"/>
+        </w:rPr>
+      </w:pPr>
+    </w:p>
+    <w:p>
+      <w:pPr>
+        <w:pStyle w:val="TextKL"/>
+        <w:jc w:val="center"/>
+        <w:rPr>
+          <w:b/>
+          <w:sz w:val="32"/>
+          <w:szCs w:val="32"/>
+        </w:rPr>
+      </w:pPr>
+    </w:p>
+    <w:p>
+      <w:pPr>
+        <w:rPr>
+          <w:rFonts w:ascii="Arial" w:hAnsi="Arial" w:cs="Arial"/>
+          <w:b/>
+          <w:sz w:val="32"/>
+          <w:szCs w:val="32"/>
+        </w:rPr>
+      </w:pPr>
+      <w:r>
+        <w:rPr>
+          <w:noProof/>
+          <w:lang w:eastAsia="de-DE"/>
+        </w:rPr>
+        <mc:AlternateContent>
+          <mc:Choice Requires="wps">
+            <w:drawing>
+              <wp:anchor distT="45720" distB="45720" distL="114300" distR="114300" simplePos="0" relativeHeight="251668480" behindDoc="0" locked="0" layoutInCell="1" allowOverlap="1" wp14:anchorId="7087EBA1" wp14:editId="29677F3E">
+                <wp:simplePos x="0" y="0"/>
+                <wp:positionH relativeFrom="margin">
+                  <wp:align>right</wp:align>
+                </wp:positionH>
+                <wp:positionV relativeFrom="paragraph">
+                  <wp:posOffset>191135</wp:posOffset>
+                </wp:positionV>
+                <wp:extent cx="4000500" cy="1303020"/>
+                <wp:effectExtent l="0" t="0" r="0" b="0"/>
+                <wp:wrapSquare wrapText="bothSides"/>
+                <wp:docPr id="217" name="Text Box 2"/>
+                <wp:cNvGraphicFramePr>
+                  <a:graphicFrameLocks xmlns:a="http://schemas.openxmlformats.org/drawingml/2006/main"/>
+                </wp:cNvGraphicFramePr>
+                <a:graphic xmlns:a="http://schemas.openxmlformats.org/drawingml/2006/main">
+                  <a:graphicData uri="http://schemas.microsoft.com/office/word/2010/wordprocessingShape">
+                    <wps:wsp>
+                      <wps:cNvSpPr txBox="1">
+                        <a:spLocks noChangeArrowheads="1"/>
+                      </wps:cNvSpPr>
+                      <wps:spPr bwMode="auto">
+                        <a:xfrm>
+                          <a:off x="0" y="0"/>
+                          <a:ext cx="4000500" cy="1303020"/>
+                        </a:xfrm>
+                        <a:prstGeom prst="rect">
+                          <a:avLst/>
+                        </a:prstGeom>
+                        <a:noFill/>
+                        <a:ln>
+                          <a:noFill/>
+                        </a:ln>
+                      </wps:spPr>
+                      <wps:style>
+                        <a:lnRef idx="0">
+                          <a:scrgbClr r="0" g="0" b="0"/>
+                        </a:lnRef>
+                        <a:fillRef idx="0">
+                          <a:scrgbClr r="0" g="0" b="0"/>
+                        </a:fillRef>
+                        <a:effectRef idx="0">
+                          <a:scrgbClr r="0" g="0" b="0"/>
+                        </a:effectRef>
+                        <a:fontRef idx="minor">
+                          <a:schemeClr val="dk1"/>
+                        </a:fontRef>
+                      </wps:style>
+                      <wps:txbx>
+                        <w:txbxContent>
+                          <w:p>
+                            <w:pPr>
+                              <w:pStyle w:val="TextKL"/>
+                            </w:pPr>
+                            <w:r>
+                              <w:t>Alexander König</w:t>
+                            </w:r>
+                          </w:p>
+                          <w:p>
+                            <w:pPr>
+                              <w:pStyle w:val="TextKL"/>
+                            </w:pPr>
+                            <w:r>
+                              <w:t>Frau Weinzierl</w:t>
+                            </w:r>
+                          </w:p>
+                          <w:p>
+                            <w:pPr>
+                              <w:pStyle w:val="TextKL"/>
+                            </w:pPr>
+                            <w:r>
+                              <w:t>Frankenberg, 09.02.2022</w:t>
+                            </w:r>
+                          </w:p>
+                        </w:txbxContent>
+                      </wps:txbx>
+                      <wps:bodyPr rot="0" vert="horz" wrap="square" lIns="91440" tIns="45720" rIns="91440" bIns="45720" anchor="t" anchorCtr="0">
+                        <a:noAutofit/>
+                      </wps:bodyPr>
+                    </wps:wsp>
+                  </a:graphicData>
+                </a:graphic>
+                <wp14:sizeRelH relativeFrom="margin">
+                  <wp14:pctWidth>0</wp14:pctWidth>
+                </wp14:sizeRelH>
+                <wp14:sizeRelV relativeFrom="margin">
+                  <wp14:pctHeight>0</wp14:pctHeight>
+                </wp14:sizeRelV>
+              </wp:anchor>
+            </w:drawing>
+          </mc:Choice>
+          <mc:Fallback>
+            <w:pict>
+              <v:shapetype w14:anchorId="7087EBA1" id="_x0000_t202" coordsize="21600,21600" o:spt="202" path="m,l,21600r21600,l21600,xe">
+                <v:stroke joinstyle="miter"/>
+                <v:path gradientshapeok="t" o:connecttype="rect"/>
+              </v:shapetype>
+              <v:shape id="Text Box 2" o:spid="_x0000_s1026" type="#_x0000_t202" style="position:absolute;margin-left:263.8pt;margin-top:15.05pt;width:315pt;height:102.6pt;z-index:251668480;visibility:visible;mso-wrap-style:square;mso-width-percent:0;mso-height-percent:0;mso-wrap-distance-left:9pt;mso-wrap-distance-top:3.6pt;mso-wrap-distance-right:9pt;mso-wrap-distance-bottom:3.6pt;mso-position-horizontal:right;mso-position-horizontal-relative:margin;mso-position-vertical:absolute;mso-position-vertical-relative:text;mso-width-percent:0;mso-height-percent:0;mso-width-relative:margin;mso-height-relative:margin;v-text-anchor:top" o:gfxdata="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" filled="f" stroked="f">
+                <v:textbox>
+                  <w:txbxContent>
+                    <w:p>
+                      <w:pPr>
+                        <w:pStyle w:val="TextKL"/>
+                      </w:pPr>
+                      <w:r>
+                        <w:t>Alexander König</w:t>
+                      </w:r>
+                    </w:p>
+                    <w:p>
+                      <w:pPr>
+                        <w:pStyle w:val="TextKL"/>
+                      </w:pPr>
+                      <w:r>
+                        <w:t>Frau Weinzierl</w:t>
+                      </w:r>
+                    </w:p>
+                    <w:p>
+                      <w:pPr>
+                        <w:pStyle w:val="TextKL"/>
+                      </w:pPr>
+                      <w:r>
+                        <w:t>Frankenberg, 09.02.2022</w:t>
+                      </w:r>
+                    </w:p>
+                  </w:txbxContent>
+                </v:textbox>
+                <w10:wrap type="square" anchorx="margin"/>
+              </v:shape>
+            </w:pict>
+          </mc:Fallback>
+        </mc:AlternateContent>
+      </w:r>
+    </w:p>
+    <w:p>
+      <w:pPr>
+        <w:pStyle w:val="TextKL"/>
+      </w:pPr>
+      <w:r>
+        <w:t>von:</w:t>
+      </w:r>
+    </w:p>
+    <w:p>
+      <w:pPr>
+        <w:pStyle w:val="TextKL"/>
+      </w:pPr>
+      <w:r>
+        <w:t>Betreuer:</w:t>
+      </w:r>
+    </w:p>
+    <w:p>
+      <w:pPr>
+        <w:pStyle w:val="TextKL"/>
+      </w:pPr>
+      <w:r>
+        <w:t xml:space="preserve">Abgabe: </w:t>
+      </w:r>
     </w:p>
     <w:sdt>
       <w:sdtPr>
@@ -74,7 +382,7 @@
           <w:r>
             <w:fldChar w:fldCharType="separate"/>
           </w:r>
-          <w:hyperlink w:anchor="_Toc92556359" w:history="1">
+          <w:hyperlink w:anchor="_Toc92980267" w:history="1">
             <w:r>
               <w:rPr>
                 <w:rStyle w:val="Hyperlink"/>
@@ -116,7 +424,7 @@
                 <w:noProof/>
                 <w:webHidden/>
               </w:rPr>
-              <w:instrText xml:space="preserve"> PAGEREF _Toc92556359 \h </w:instrText>
+              <w:instrText xml:space="preserve"> PAGEREF _Toc92980267 \h </w:instrText>
             </w:r>
             <w:r>
               <w:rPr>
@@ -160,7 +468,7 @@
               <w:lang w:eastAsia="de-DE"/>
             </w:rPr>
           </w:pPr>
-          <w:hyperlink w:anchor="_Toc92556360" w:history="1">
+          <w:hyperlink w:anchor="_Toc92980268" w:history="1">
             <w:r>
               <w:rPr>
                 <w:rStyle w:val="Hyperlink"/>
@@ -202,7 +510,7 @@
                 <w:noProof/>
                 <w:webHidden/>
               </w:rPr>
-              <w:instrText xml:space="preserve"> PAGEREF _Toc92556360 \h </w:instrText>
+              <w:instrText xml:space="preserve"> PAGEREF _Toc92980268 \h </w:instrText>
             </w:r>
             <w:r>
               <w:rPr>
@@ -246,7 +554,7 @@
               <w:lang w:eastAsia="de-DE"/>
             </w:rPr>
           </w:pPr>
-          <w:hyperlink w:anchor="_Toc92556361" w:history="1">
+          <w:hyperlink w:anchor="_Toc92980269" w:history="1">
             <w:r>
               <w:rPr>
                 <w:rStyle w:val="Hyperlink"/>
@@ -288,7 +596,7 @@
                 <w:noProof/>
                 <w:webHidden/>
               </w:rPr>
-              <w:instrText xml:space="preserve"> PAGEREF _Toc92556361 \h </w:instrText>
+              <w:instrText xml:space="preserve"> PAGEREF _Toc92980269 \h </w:instrText>
             </w:r>
             <w:r>
               <w:rPr>
@@ -332,7 +640,7 @@
               <w:lang w:eastAsia="de-DE"/>
             </w:rPr>
           </w:pPr>
-          <w:hyperlink w:anchor="_Toc92556362" w:history="1">
+          <w:hyperlink w:anchor="_Toc92980270" w:history="1">
             <w:r>
               <w:rPr>
                 <w:rStyle w:val="Hyperlink"/>
@@ -374,7 +682,7 @@
                 <w:noProof/>
                 <w:webHidden/>
               </w:rPr>
-              <w:instrText xml:space="preserve"> PAGEREF _Toc92556362 \h </w:instrText>
+              <w:instrText xml:space="preserve"> PAGEREF _Toc92980270 \h </w:instrText>
             </w:r>
             <w:r>
               <w:rPr>
@@ -418,7 +726,7 @@
               <w:lang w:eastAsia="de-DE"/>
             </w:rPr>
           </w:pPr>
-          <w:hyperlink w:anchor="_Toc92556363" w:history="1">
+          <w:hyperlink w:anchor="_Toc92980271" w:history="1">
             <w:r>
               <w:rPr>
                 <w:rStyle w:val="Hyperlink"/>
@@ -460,7 +768,7 @@
                 <w:noProof/>
                 <w:webHidden/>
               </w:rPr>
-              <w:instrText xml:space="preserve"> PAGEREF _Toc92556363 \h </w:instrText>
+              <w:instrText xml:space="preserve"> PAGEREF _Toc92980271 \h </w:instrText>
             </w:r>
             <w:r>
               <w:rPr>
@@ -504,7 +812,7 @@
               <w:lang w:eastAsia="de-DE"/>
             </w:rPr>
           </w:pPr>
-          <w:hyperlink w:anchor="_Toc92556364" w:history="1">
+          <w:hyperlink w:anchor="_Toc92980272" w:history="1">
             <w:r>
               <w:rPr>
                 <w:rStyle w:val="Hyperlink"/>
@@ -546,7 +854,7 @@
                 <w:noProof/>
                 <w:webHidden/>
               </w:rPr>
-              <w:instrText xml:space="preserve"> PAGEREF _Toc92556364 \h </w:instrText>
+              <w:instrText xml:space="preserve"> PAGEREF _Toc92980272 \h </w:instrText>
             </w:r>
             <w:r>
               <w:rPr>
@@ -590,7 +898,7 @@
               <w:lang w:eastAsia="de-DE"/>
             </w:rPr>
           </w:pPr>
-          <w:hyperlink w:anchor="_Toc92556365" w:history="1">
+          <w:hyperlink w:anchor="_Toc92980273" w:history="1">
             <w:r>
               <w:rPr>
                 <w:rStyle w:val="Hyperlink"/>
@@ -632,7 +940,7 @@
                 <w:noProof/>
                 <w:webHidden/>
               </w:rPr>
-              <w:instrText xml:space="preserve"> PAGEREF _Toc92556365 \h </w:instrText>
+              <w:instrText xml:space="preserve"> PAGEREF _Toc92980273 \h </w:instrText>
             </w:r>
             <w:r>
               <w:rPr>
@@ -676,7 +984,7 @@
               <w:lang w:eastAsia="de-DE"/>
             </w:rPr>
           </w:pPr>
-          <w:hyperlink w:anchor="_Toc92556366" w:history="1">
+          <w:hyperlink w:anchor="_Toc92980274" w:history="1">
             <w:r>
               <w:rPr>
                 <w:rStyle w:val="Hyperlink"/>
@@ -718,7 +1026,7 @@
                 <w:noProof/>
                 <w:webHidden/>
               </w:rPr>
-              <w:instrText xml:space="preserve"> PAGEREF _Toc92556366 \h </w:instrText>
+              <w:instrText xml:space="preserve"> PAGEREF _Toc92980274 \h </w:instrText>
             </w:r>
             <w:r>
               <w:rPr>
@@ -762,7 +1070,7 @@
               <w:lang w:eastAsia="de-DE"/>
             </w:rPr>
           </w:pPr>
-          <w:hyperlink w:anchor="_Toc92556367" w:history="1">
+          <w:hyperlink w:anchor="_Toc92980275" w:history="1">
             <w:r>
               <w:rPr>
                 <w:rStyle w:val="Hyperlink"/>
@@ -804,7 +1112,7 @@
                 <w:noProof/>
                 <w:webHidden/>
               </w:rPr>
-              <w:instrText xml:space="preserve"> PAGEREF _Toc92556367 \h </w:instrText>
+              <w:instrText xml:space="preserve"> PAGEREF _Toc92980275 \h </w:instrText>
             </w:r>
             <w:r>
               <w:rPr>
@@ -848,7 +1156,7 @@
               <w:lang w:eastAsia="de-DE"/>
             </w:rPr>
           </w:pPr>
-          <w:hyperlink w:anchor="_Toc92556368" w:history="1">
+          <w:hyperlink w:anchor="_Toc92980276" w:history="1">
             <w:r>
               <w:rPr>
                 <w:rStyle w:val="Hyperlink"/>
@@ -890,7 +1198,7 @@
                 <w:noProof/>
                 <w:webHidden/>
               </w:rPr>
-              <w:instrText xml:space="preserve"> PAGEREF _Toc92556368 \h </w:instrText>
+              <w:instrText xml:space="preserve"> PAGEREF _Toc92980276 \h </w:instrText>
             </w:r>
             <w:r>
               <w:rPr>
@@ -934,7 +1242,7 @@
               <w:lang w:eastAsia="de-DE"/>
             </w:rPr>
           </w:pPr>
-          <w:hyperlink w:anchor="_Toc92556369" w:history="1">
+          <w:hyperlink w:anchor="_Toc92980277" w:history="1">
             <w:r>
               <w:rPr>
                 <w:rStyle w:val="Hyperlink"/>
@@ -976,7 +1284,7 @@
                 <w:noProof/>
                 <w:webHidden/>
               </w:rPr>
-              <w:instrText xml:space="preserve"> PAGEREF _Toc92556369 \h </w:instrText>
+              <w:instrText xml:space="preserve"> PAGEREF _Toc92980277 \h </w:instrText>
             </w:r>
             <w:r>
               <w:rPr>
@@ -1020,7 +1328,7 @@
               <w:lang w:eastAsia="de-DE"/>
             </w:rPr>
           </w:pPr>
-          <w:hyperlink w:anchor="_Toc92556370" w:history="1">
+          <w:hyperlink w:anchor="_Toc92980278" w:history="1">
             <w:r>
               <w:rPr>
                 <w:rStyle w:val="Hyperlink"/>
@@ -1062,7 +1370,93 @@
                 <w:noProof/>
                 <w:webHidden/>
               </w:rPr>
-              <w:instrText xml:space="preserve"> PAGEREF _Toc92556370 \h </w:instrText>
+              <w:instrText xml:space="preserve"> PAGEREF _Toc92980278 \h </w:instrText>
+            </w:r>
+            <w:r>
+              <w:rPr>
+                <w:noProof/>
+                <w:webHidden/>
+              </w:rPr>
+            </w:r>
+            <w:r>
+              <w:rPr>
+                <w:noProof/>
+                <w:webHidden/>
+              </w:rPr>
+              <w:fldChar w:fldCharType="separate"/>
+            </w:r>
+            <w:r>
+              <w:rPr>
+                <w:noProof/>
+                <w:webHidden/>
+              </w:rPr>
+              <w:t>13</w:t>
+            </w:r>
+            <w:r>
+              <w:rPr>
+                <w:noProof/>
+                <w:webHidden/>
+              </w:rPr>
+              <w:fldChar w:fldCharType="end"/>
+            </w:r>
+          </w:hyperlink>
+        </w:p>
+        <w:p>
+          <w:pPr>
+            <w:pStyle w:val="TOC1"/>
+            <w:tabs>
+              <w:tab w:val="left" w:pos="660"/>
+              <w:tab w:val="right" w:leader="dot" w:pos="9062"/>
+            </w:tabs>
+            <w:rPr>
+              <w:rFonts w:eastAsiaTheme="minorEastAsia"/>
+              <w:noProof/>
+              <w:lang w:eastAsia="de-DE"/>
+            </w:rPr>
+          </w:pPr>
+          <w:hyperlink w:anchor="_Toc92980279" w:history="1">
+            <w:r>
+              <w:rPr>
+                <w:rStyle w:val="Hyperlink"/>
+                <w:noProof/>
+              </w:rPr>
+              <w:t>5.6</w:t>
+            </w:r>
+            <w:r>
+              <w:rPr>
+                <w:rFonts w:eastAsiaTheme="minorEastAsia"/>
+                <w:noProof/>
+                <w:lang w:eastAsia="de-DE"/>
+              </w:rPr>
+              <w:tab/>
+            </w:r>
+            <w:r>
+              <w:rPr>
+                <w:rStyle w:val="Hyperlink"/>
+                <w:noProof/>
+              </w:rPr>
+              <w:t>Optional</w:t>
+            </w:r>
+            <w:r>
+              <w:rPr>
+                <w:noProof/>
+                <w:webHidden/>
+              </w:rPr>
+              <w:tab/>
+            </w:r>
+            <w:r>
+              <w:rPr>
+                <w:noProof/>
+                <w:webHidden/>
+              </w:rPr>
+              <w:fldChar w:fldCharType="begin"/>
+            </w:r>
+            <w:r>
+              <w:rPr>
+                <w:noProof/>
+                <w:webHidden/>
+              </w:rPr>
+              <w:instrText xml:space="preserve"> PAGEREF _Toc92980279 \h </w:instrText>
             </w:r>
             <w:r>
               <w:rPr>
@@ -1106,7 +1500,7 @@
               <w:lang w:eastAsia="de-DE"/>
             </w:rPr>
           </w:pPr>
-          <w:hyperlink w:anchor="_Toc92556371" w:history="1">
+          <w:hyperlink w:anchor="_Toc92980280" w:history="1">
             <w:r>
               <w:rPr>
                 <w:rStyle w:val="Hyperlink"/>
@@ -1148,7 +1542,7 @@
                 <w:noProof/>
                 <w:webHidden/>
               </w:rPr>
-              <w:instrText xml:space="preserve"> PAGEREF _Toc92556371 \h </w:instrText>
+              <w:instrText xml:space="preserve"> PAGEREF _Toc92980280 \h </w:instrText>
             </w:r>
             <w:r>
               <w:rPr>
@@ -1168,7 +1562,7 @@
                 <w:noProof/>
                 <w:webHidden/>
               </w:rPr>
-              <w:t>14</w:t>
+              <w:t>15</w:t>
             </w:r>
             <w:r>
               <w:rPr>
@@ -1191,7 +1585,7 @@
               <w:lang w:eastAsia="de-DE"/>
             </w:rPr>
           </w:pPr>
-          <w:hyperlink w:anchor="_Toc92556372" w:history="1">
+          <w:hyperlink w:anchor="_Toc92980281" w:history="1">
             <w:r>
               <w:rPr>
                 <w:rStyle w:val="Hyperlink"/>
@@ -1218,7 +1612,7 @@
                 <w:noProof/>
                 <w:webHidden/>
               </w:rPr>
-              <w:instrText xml:space="preserve"> PAGEREF _Toc92556372 \h </w:instrText>
+              <w:instrText xml:space="preserve"> PAGEREF _Toc92980281 \h </w:instrText>
             </w:r>
             <w:r>
               <w:rPr>
@@ -1305,7 +1699,7 @@
       <w:pPr>
         <w:pStyle w:val="berschriftKL"/>
       </w:pPr>
-      <w:bookmarkStart w:id="0" w:name="_Toc92556359"/>
+      <w:bookmarkStart w:id="0" w:name="_Toc92980267"/>
       <w:r>
         <w:lastRenderedPageBreak/>
         <w:t>Einleitung</w:t>
@@ -1391,7 +1785,7 @@
       <w:pPr>
         <w:pStyle w:val="berschriftKL"/>
       </w:pPr>
-      <w:bookmarkStart w:id="1" w:name="_Toc92556360"/>
+      <w:bookmarkStart w:id="1" w:name="_Toc92980268"/>
       <w:r>
         <w:lastRenderedPageBreak/>
         <w:t xml:space="preserve">Physik des </w:t>
@@ -1423,7 +1817,7 @@
         <mc:AlternateContent>
           <mc:Choice Requires="wps">
             <w:drawing>
-              <wp:anchor distT="0" distB="0" distL="114300" distR="114300" simplePos="0" relativeHeight="251659264" behindDoc="0" locked="0" layoutInCell="1" allowOverlap="1" wp14:anchorId="226F2544" wp14:editId="1CF5710E">
+              <wp:anchor distT="0" distB="0" distL="114300" distR="114300" simplePos="0" relativeHeight="251659264" behindDoc="0" locked="0" layoutInCell="1" allowOverlap="1" wp14:anchorId="2F8EDD8E" wp14:editId="16D6535A">
                 <wp:simplePos x="0" y="0"/>
                 <wp:positionH relativeFrom="column">
                   <wp:posOffset>2102343</wp:posOffset>
@@ -1754,6 +2148,7 @@
           <w:id w:val="326483011"/>
           <w:citation/>
         </w:sdtPr>
+        <w:sdtEndPr/>
         <w:sdtContent>
           <w:r>
             <w:fldChar w:fldCharType="begin"/>
@@ -2176,6 +2571,7 @@
           <w:id w:val="-1345167670"/>
           <w:citation/>
         </w:sdtPr>
+        <w:sdtEndPr/>
         <w:sdtContent>
           <w:r>
             <w:fldChar w:fldCharType="begin"/>
@@ -2219,6 +2615,7 @@
           <w:id w:val="-607577615"/>
           <w:citation/>
         </w:sdtPr>
+        <w:sdtEndPr/>
         <w:sdtContent>
           <w:r>
             <w:fldChar w:fldCharType="begin"/>
@@ -2333,7 +2730,7 @@
           <w:numId w:val="2"/>
         </w:numPr>
       </w:pPr>
-      <w:bookmarkStart w:id="2" w:name="_Toc92556361"/>
+      <w:bookmarkStart w:id="2" w:name="_Toc92980269"/>
       <w:r>
         <w:t>Änderung der Taupunkttemperatur</w:t>
       </w:r>
@@ -2471,6 +2868,7 @@
           <w:id w:val="115031919"/>
           <w:citation/>
         </w:sdtPr>
+        <w:sdtEndPr/>
         <w:sdtContent>
           <w:r>
             <w:rPr>
@@ -2540,7 +2938,7 @@
           <w:lang w:eastAsia="de-DE"/>
         </w:rPr>
         <w:drawing>
-          <wp:inline distT="0" distB="0" distL="0" distR="0" wp14:anchorId="0EFEE747" wp14:editId="63FB4351">
+          <wp:inline distT="0" distB="0" distL="0" distR="0" wp14:anchorId="3748511A" wp14:editId="6C5C2F21">
             <wp:extent cx="3637280" cy="3411855"/>
             <wp:effectExtent l="0" t="0" r="1270" b="0"/>
             <wp:docPr id="1" name="Picture 1" descr="Das Klima der Erde | Wolkenbildung"/>
@@ -2609,6 +3007,7 @@
           <w:id w:val="490682520"/>
           <w:citation/>
         </w:sdtPr>
+        <w:sdtEndPr/>
         <w:sdtContent>
           <w:r>
             <w:fldChar w:fldCharType="begin"/>
@@ -2989,6 +3388,7 @@
           <w:id w:val="155738469"/>
           <w:citation/>
         </w:sdtPr>
+        <w:sdtEndPr/>
         <w:sdtContent>
           <w:r>
             <w:fldChar w:fldCharType="begin"/>
@@ -3039,6 +3439,7 @@
           <w:id w:val="-896583148"/>
           <w:citation/>
         </w:sdtPr>
+        <w:sdtEndPr/>
         <w:sdtContent>
           <w:r>
             <w:fldChar w:fldCharType="begin"/>
@@ -3071,7 +3472,7 @@
       <w:pPr>
         <w:pStyle w:val="berschriftKL"/>
       </w:pPr>
-      <w:bookmarkStart w:id="3" w:name="_Toc92556362"/>
+      <w:bookmarkStart w:id="3" w:name="_Toc92980270"/>
       <w:r>
         <w:t>Wärmetauscher</w:t>
       </w:r>
@@ -3118,6 +3519,7 @@
           <w:id w:val="-1988924547"/>
           <w:citation/>
         </w:sdtPr>
+        <w:sdtEndPr/>
         <w:sdtContent>
           <w:r>
             <w:fldChar w:fldCharType="begin"/>
@@ -3151,7 +3553,7 @@
           <w:numId w:val="2"/>
         </w:numPr>
       </w:pPr>
-      <w:bookmarkStart w:id="4" w:name="_Toc92556363"/>
+      <w:bookmarkStart w:id="4" w:name="_Toc92980271"/>
       <w:r>
         <w:t xml:space="preserve">Zeitraum der </w:t>
       </w:r>
@@ -5130,7 +5532,7 @@
           <w:rFonts w:eastAsiaTheme="minorEastAsia"/>
         </w:rPr>
       </w:pPr>
-      <w:bookmarkStart w:id="5" w:name="_Toc92556364"/>
+      <w:bookmarkStart w:id="5" w:name="_Toc92980272"/>
       <w:r>
         <w:rPr>
           <w:rFonts w:eastAsiaTheme="minorEastAsia"/>
@@ -5165,7 +5567,7 @@
           <w:lang w:eastAsia="de-DE"/>
         </w:rPr>
         <w:drawing>
-          <wp:anchor distT="0" distB="0" distL="114300" distR="114300" simplePos="0" relativeHeight="251660288" behindDoc="1" locked="0" layoutInCell="1" allowOverlap="1" wp14:anchorId="395260EE" wp14:editId="285D5085">
+          <wp:anchor distT="0" distB="0" distL="114300" distR="114300" simplePos="0" relativeHeight="251660288" behindDoc="1" locked="0" layoutInCell="1" allowOverlap="1" wp14:anchorId="2788F947" wp14:editId="4CCFEF09">
             <wp:simplePos x="0" y="0"/>
             <wp:positionH relativeFrom="margin">
               <wp:posOffset>699135</wp:posOffset>
@@ -5294,7 +5696,7 @@
         <mc:AlternateContent>
           <mc:Choice Requires="wps">
             <w:drawing>
-              <wp:anchor distT="0" distB="0" distL="114300" distR="114300" simplePos="0" relativeHeight="251662336" behindDoc="1" locked="0" layoutInCell="1" allowOverlap="1" wp14:anchorId="1EE6D1CA" wp14:editId="180AF333">
+              <wp:anchor distT="0" distB="0" distL="114300" distR="114300" simplePos="0" relativeHeight="251662336" behindDoc="1" locked="0" layoutInCell="1" allowOverlap="1" wp14:anchorId="601208BB" wp14:editId="2EE5CD52">
                 <wp:simplePos x="0" y="0"/>
                 <wp:positionH relativeFrom="column">
                   <wp:posOffset>699135</wp:posOffset>
@@ -5364,6 +5766,7 @@
                                 <w:id w:val="-1885553805"/>
                                 <w:citation/>
                               </w:sdtPr>
+                              <w:sdtEndPr/>
                               <w:sdtContent>
                                 <w:r>
                                   <w:fldChar w:fldCharType="begin"/>
@@ -5487,6 +5890,7 @@
           <w:id w:val="-141437197"/>
           <w:citation/>
         </w:sdtPr>
+        <w:sdtEndPr/>
         <w:sdtContent>
           <w:r>
             <w:fldChar w:fldCharType="begin"/>
@@ -5532,7 +5936,7 @@
       <w:pPr>
         <w:pStyle w:val="berschriftKL"/>
       </w:pPr>
-      <w:bookmarkStart w:id="6" w:name="_Toc92556365"/>
+      <w:bookmarkStart w:id="6" w:name="_Toc92980273"/>
       <w:r>
         <w:t>Spezifikationen des Geräts</w:t>
       </w:r>
@@ -5556,14 +5960,14 @@
           <w:numId w:val="2"/>
         </w:numPr>
       </w:pPr>
-      <w:bookmarkStart w:id="7" w:name="_Toc92556366"/>
+      <w:bookmarkStart w:id="7" w:name="_Toc92980274"/>
       <w:r>
         <w:rPr>
           <w:noProof/>
           <w:lang w:eastAsia="de-DE"/>
         </w:rPr>
         <w:drawing>
-          <wp:anchor distT="0" distB="0" distL="114300" distR="114300" simplePos="0" relativeHeight="251663360" behindDoc="0" locked="0" layoutInCell="1" allowOverlap="1" wp14:anchorId="7720A392" wp14:editId="3A301326">
+          <wp:anchor distT="0" distB="0" distL="114300" distR="114300" simplePos="0" relativeHeight="251663360" behindDoc="0" locked="0" layoutInCell="1" allowOverlap="1" wp14:anchorId="41027F08" wp14:editId="17D0313F">
             <wp:simplePos x="0" y="0"/>
             <wp:positionH relativeFrom="margin">
               <wp:align>center</wp:align>
@@ -5715,7 +6119,7 @@
           <w:numId w:val="2"/>
         </w:numPr>
       </w:pPr>
-      <w:bookmarkStart w:id="8" w:name="_Toc92556367"/>
+      <w:bookmarkStart w:id="8" w:name="_Toc92980275"/>
       <w:r>
         <w:t>Software</w:t>
       </w:r>
@@ -6096,7 +6500,7 @@
           <w:numId w:val="2"/>
         </w:numPr>
       </w:pPr>
-      <w:bookmarkStart w:id="9" w:name="_Toc92556368"/>
+      <w:bookmarkStart w:id="9" w:name="_Toc92980276"/>
       <w:r>
         <w:t>Gehäuse</w:t>
       </w:r>
@@ -6153,7 +6557,7 @@
           <w:numId w:val="2"/>
         </w:numPr>
       </w:pPr>
-      <w:bookmarkStart w:id="10" w:name="_Toc92556369"/>
+      <w:bookmarkStart w:id="10" w:name="_Toc92980277"/>
       <w:r>
         <w:lastRenderedPageBreak/>
         <w:t>Unteres Gehäuse</w:t>
@@ -6170,7 +6574,7 @@
           <w:lang w:eastAsia="de-DE"/>
         </w:rPr>
         <w:drawing>
-          <wp:anchor distT="0" distB="0" distL="114300" distR="114300" simplePos="0" relativeHeight="251664384" behindDoc="0" locked="0" layoutInCell="1" allowOverlap="1" wp14:anchorId="615B5D10" wp14:editId="090E1ADD">
+          <wp:anchor distT="0" distB="0" distL="114300" distR="114300" simplePos="0" relativeHeight="251664384" behindDoc="0" locked="0" layoutInCell="1" allowOverlap="1" wp14:anchorId="28FE0179" wp14:editId="338B52A7">
             <wp:simplePos x="0" y="0"/>
             <wp:positionH relativeFrom="margin">
               <wp:align>left</wp:align>
@@ -6257,7 +6661,7 @@
           <w:numId w:val="2"/>
         </w:numPr>
       </w:pPr>
-      <w:bookmarkStart w:id="11" w:name="_Toc92556370"/>
+      <w:bookmarkStart w:id="11" w:name="_Toc92980278"/>
       <w:r>
         <w:t>Oberes Gehäuse</w:t>
       </w:r>
@@ -6273,7 +6677,7 @@
           <w:lang w:eastAsia="de-DE"/>
         </w:rPr>
         <w:drawing>
-          <wp:anchor distT="0" distB="0" distL="114300" distR="114300" simplePos="0" relativeHeight="251665408" behindDoc="0" locked="0" layoutInCell="1" allowOverlap="1">
+          <wp:anchor distT="0" distB="0" distL="114300" distR="114300" simplePos="0" relativeHeight="251665408" behindDoc="0" locked="0" layoutInCell="1" allowOverlap="1" wp14:anchorId="02EEA664" wp14:editId="1871F604">
             <wp:simplePos x="0" y="0"/>
             <wp:positionH relativeFrom="column">
               <wp:posOffset>-4445</wp:posOffset>
@@ -6335,7 +6739,7 @@
           <w:lang w:eastAsia="de-DE"/>
         </w:rPr>
         <w:drawing>
-          <wp:inline distT="0" distB="0" distL="0" distR="0">
+          <wp:inline distT="0" distB="0" distL="0" distR="0" wp14:anchorId="66F7A6F5" wp14:editId="45CCFBFD">
             <wp:extent cx="2781300" cy="1352550"/>
             <wp:effectExtent l="0" t="0" r="0" b="0"/>
             <wp:docPr id="11" name="Picture 11" descr="C:\Users\Alexander\Videos\Radeon ReLive\Autodesk Fusion 360\Autodesk Fusion 360_2022.01.08-17.47_1 (2).png"/>
@@ -6395,7 +6799,7 @@
         </w:rPr>
         <w:lastRenderedPageBreak/>
         <w:drawing>
-          <wp:inline distT="0" distB="0" distL="0" distR="0">
+          <wp:inline distT="0" distB="0" distL="0" distR="0" wp14:anchorId="63EC03D5" wp14:editId="705BE3EF">
             <wp:extent cx="5760720" cy="3899998"/>
             <wp:effectExtent l="0" t="0" r="0" b="5715"/>
             <wp:docPr id="12" name="Picture 12" descr="C:\Users\Alexander\Videos\Radeon ReLive\Autodesk Fusion 360\Autodesk Fusion 360_2022.01.08-17.39 (2).png"/>
@@ -6455,9 +6859,11 @@
           <w:numId w:val="2"/>
         </w:numPr>
       </w:pPr>
+      <w:bookmarkStart w:id="12" w:name="_Toc92980279"/>
       <w:r>
         <w:t>Optional</w:t>
       </w:r>
+      <w:bookmarkEnd w:id="12"/>
     </w:p>
     <w:p>
       <w:pPr>
@@ -6474,7 +6880,6 @@
       </w:r>
       <w:r>
         <w:rPr>
-          <w:rStyle w:val="Normal"/>
           <w:rFonts w:ascii="Times New Roman" w:eastAsia="Times New Roman" w:hAnsi="Times New Roman" w:cs="Times New Roman"/>
           <w:snapToGrid w:val="0"/>
           <w:color w:val="000000"/>
@@ -6499,7 +6904,7 @@
           <w:lang w:eastAsia="de-DE"/>
         </w:rPr>
         <w:drawing>
-          <wp:anchor distT="0" distB="0" distL="114300" distR="114300" simplePos="0" relativeHeight="251666432" behindDoc="0" locked="0" layoutInCell="1" allowOverlap="1" wp14:anchorId="3D7400AA" wp14:editId="264A49A2">
+          <wp:anchor distT="0" distB="0" distL="114300" distR="114300" simplePos="0" relativeHeight="251666432" behindDoc="0" locked="0" layoutInCell="1" allowOverlap="1" wp14:anchorId="104434B3" wp14:editId="23A667A8">
             <wp:simplePos x="0" y="0"/>
             <wp:positionH relativeFrom="column">
               <wp:posOffset>4015105</wp:posOffset>
@@ -6561,7 +6966,7 @@
           <w:lang w:eastAsia="de-DE"/>
         </w:rPr>
         <w:drawing>
-          <wp:inline distT="0" distB="0" distL="0" distR="0">
+          <wp:inline distT="0" distB="0" distL="0" distR="0" wp14:anchorId="41E36D73" wp14:editId="4CEAB150">
             <wp:extent cx="3857625" cy="2800350"/>
             <wp:effectExtent l="0" t="0" r="9525" b="0"/>
             <wp:docPr id="13" name="Picture 13" descr="C:\Users\Alexander\Videos\Radeon ReLive\Autodesk Fusion 360\Autodesk Fusion 360_2022.01.08-18.42 (2).png"/>
@@ -6622,6 +7027,20 @@
     <w:p>
       <w:pPr>
         <w:pStyle w:val="TextKL"/>
+      </w:pPr>
+      <w:r>
+        <w:t>1 mal „</w:t>
+      </w:r>
+      <w:r>
+        <w:t>Wandsensor Gehäuse</w:t>
+      </w:r>
+      <w:r>
+        <w:t>“</w:t>
+      </w:r>
+    </w:p>
+    <w:p>
+      <w:pPr>
+        <w:pStyle w:val="TextKL"/>
         <w:rPr>
           <w:u w:val="single"/>
         </w:rPr>
@@ -6640,18 +7059,29 @@
           <w:u w:val="single"/>
         </w:rPr>
       </w:pPr>
-      <w:bookmarkStart w:id="12" w:name="_GoBack"/>
-      <w:bookmarkEnd w:id="12"/>
+      <w:r>
+        <w:t xml:space="preserve">2 mal </w:t>
+      </w:r>
+      <w:hyperlink r:id="rId17" w:history="1">
+        <w:r>
+          <w:rPr>
+            <w:rStyle w:val="Hyperlink"/>
+          </w:rPr>
+          <w:t>https://www.thingiverse.com/thing:3340471</w:t>
+        </w:r>
+      </w:hyperlink>
+      <w:bookmarkStart w:id="13" w:name="_GoBack"/>
+      <w:bookmarkEnd w:id="13"/>
     </w:p>
     <w:p>
       <w:pPr>
         <w:pStyle w:val="berschriftKL"/>
       </w:pPr>
-      <w:bookmarkStart w:id="13" w:name="_Toc92556371"/>
+      <w:bookmarkStart w:id="14" w:name="_Toc92980280"/>
       <w:r>
         <w:t>Github</w:t>
       </w:r>
-      <w:bookmarkEnd w:id="13"/>
+      <w:bookmarkEnd w:id="14"/>
     </w:p>
     <w:p>
       <w:pPr>
@@ -6687,7 +7117,7 @@
       <w:r>
         <w:t xml:space="preserve">Link: </w:t>
       </w:r>
-      <w:hyperlink r:id="rId17" w:history="1">
+      <w:hyperlink r:id="rId18" w:history="1">
         <w:r>
           <w:rPr>
             <w:rStyle w:val="Hyperlink"/>
@@ -6698,13 +7128,47 @@
     </w:p>
     <w:p>
       <w:pPr>
+        <w:pStyle w:val="berschriftKL"/>
+      </w:pPr>
+      <w:r>
+        <w:t>Fazit</w:t>
+      </w:r>
+    </w:p>
+    <w:p>
+      <w:pPr>
         <w:pStyle w:val="TextKL"/>
       </w:pPr>
       <w:r>
-        <w:br/>
-      </w:r>
-    </w:p>
-    <w:bookmarkStart w:id="14" w:name="_Toc92556372" w:displacedByCustomXml="next"/>
+        <w:pict>
+          <v:rect id="_x0000_i1031" style="width:394.4pt;height:1.45pt" o:hrpct="987" o:hralign="center" o:hrstd="t" o:hr="t" fillcolor="#a0a0a0" stroked="f"/>
+        </w:pict>
+      </w:r>
+    </w:p>
+    <w:p>
+      <w:pPr>
+        <w:pStyle w:val="TextKL"/>
+        <w:tabs>
+          <w:tab w:val="left" w:pos="5115"/>
+        </w:tabs>
+        <w:sectPr>
+          <w:footerReference w:type="default" r:id="rId19"/>
+          <w:pgSz w:w="11906" w:h="16838"/>
+          <w:pgMar w:top="1417" w:right="1417" w:bottom="1134" w:left="1417" w:header="708" w:footer="708" w:gutter="0"/>
+          <w:pgNumType w:start="3"/>
+          <w:cols w:space="708"/>
+          <w:docGrid w:linePitch="360"/>
+        </w:sectPr>
+      </w:pPr>
+      <w:r>
+        <w:t xml:space="preserve">Meine Komplexe Leistung ist vor allem aus der vorhandenen Notwendigkeit entstanden eine Lösung für das Problem des feuchten Kellers zu finden. Die ausführliche Dokumentation war mir ebenfalls wichtig.   </w:t>
+      </w:r>
+    </w:p>
+    <w:p>
+      <w:pPr>
+        <w:pStyle w:val="TextKL"/>
+      </w:pPr>
+    </w:p>
+    <w:bookmarkStart w:id="15" w:name="_Toc92980281" w:displacedByCustomXml="next"/>
     <w:sdt>
       <w:sdtPr>
         <w:rPr>
@@ -6719,6 +7183,7 @@
           <w:docPartUnique/>
         </w:docPartObj>
       </w:sdtPr>
+      <w:sdtEndPr/>
       <w:sdtContent>
         <w:p>
           <w:pPr>
@@ -6727,13 +7192,14 @@
           <w:r>
             <w:t>Quellenverzeichnis</w:t>
           </w:r>
-          <w:bookmarkEnd w:id="14"/>
+          <w:bookmarkEnd w:id="15"/>
         </w:p>
         <w:sdt>
           <w:sdtPr>
             <w:id w:val="-573587230"/>
             <w:bibliography/>
           </w:sdtPr>
+          <w:sdtEndPr/>
           <w:sdtContent>
             <w:p>
               <w:pPr>
@@ -6926,8 +7392,24 @@
         <w:pStyle w:val="TextKL"/>
       </w:pPr>
     </w:p>
+    <w:p/>
+    <w:p/>
+    <w:p/>
+    <w:p/>
+    <w:p/>
+    <w:p/>
+    <w:p/>
+    <w:p/>
+    <w:p/>
+    <w:p/>
+    <w:p>
+      <w:pPr>
+        <w:jc w:val="center"/>
+      </w:pPr>
+    </w:p>
     <w:sectPr>
-      <w:footerReference w:type="default" r:id="rId18"/>
+      <w:headerReference w:type="default" r:id="rId20"/>
+      <w:footerReference w:type="default" r:id="rId21"/>
       <w:pgSz w:w="11906" w:h="16838"/>
       <w:pgMar w:top="1417" w:right="1417" w:bottom="1134" w:left="1417" w:header="708" w:footer="708" w:gutter="0"/>
       <w:pgNumType w:start="3"/>
@@ -6967,7 +7449,7 @@
 <w:ftr xmlns:wpc="http://schemas.microsoft.com/office/word/2010/wordprocessingCanvas" xmlns:cx="http://schemas.microsoft.com/office/drawing/2014/chartex" xmlns:mc="http://schemas.openxmlformats.org/markup-compatibility/2006" xmlns:o="urn:schemas-microsoft-com:office:office" xmlns:r="http://schemas.openxmlformats.org/officeDocument/2006/relationships" xmlns:m="http://schemas.openxmlformats.org/officeDocument/2006/math" xmlns:v="urn:schemas-microsoft-com:vml" xmlns:wp14="http://schemas.microsoft.com/office/word/2010/wordprocessingDrawing" xmlns:wp="http://schemas.openxmlformats.org/drawingml/2006/wordprocessingDrawing" xmlns:w10="urn:schemas-microsoft-com:office:word" xmlns:w="http://schemas.openxmlformats.org/wordprocessingml/2006/main" xmlns:w14="http://schemas.microsoft.com/office/word/2010/wordml" xmlns:w15="http://schemas.microsoft.com/office/word/2012/wordml" xmlns:w16se="http://schemas.microsoft.com/office/word/2015/wordml/symex" xmlns:wpg="http://schemas.microsoft.com/office/word/2010/wordprocessingGroup" xmlns:wpi="http://schemas.microsoft.com/office/word/2010/wordprocessingInk" xmlns:wne="http://schemas.microsoft.com/office/word/2006/wordml" xmlns:wps="http://schemas.microsoft.com/office/word/2010/wordprocessingShape" mc:Ignorable="w14 w15 w16se wp14">
   <w:sdt>
     <w:sdtPr>
-      <w:id w:val="-293903461"/>
+      <w:id w:val="-1636405946"/>
       <w:docPartObj>
         <w:docPartGallery w:val="Page Numbers (Bottom of Page)"/>
         <w:docPartUnique/>
@@ -7016,6 +7498,16 @@
 </w:ftr>
 </file>
 
+<file path=word/footer2.xml><?xml version="1.0" encoding="utf-8"?>
+<w:ftr xmlns:wpc="http://schemas.microsoft.com/office/word/2010/wordprocessingCanvas" xmlns:cx="http://schemas.microsoft.com/office/drawing/2014/chartex" xmlns:mc="http://schemas.openxmlformats.org/markup-compatibility/2006" xmlns:o="urn:schemas-microsoft-com:office:office" xmlns:r="http://schemas.openxmlformats.org/officeDocument/2006/relationships" xmlns:m="http://schemas.openxmlformats.org/officeDocument/2006/math" xmlns:v="urn:schemas-microsoft-com:vml" xmlns:wp14="http://schemas.microsoft.com/office/word/2010/wordprocessingDrawing" xmlns:wp="http://schemas.openxmlformats.org/drawingml/2006/wordprocessingDrawing" xmlns:w10="urn:schemas-microsoft-com:office:word" xmlns:w="http://schemas.openxmlformats.org/wordprocessingml/2006/main" xmlns:w14="http://schemas.microsoft.com/office/word/2010/wordml" xmlns:w15="http://schemas.microsoft.com/office/word/2012/wordml" xmlns:w16se="http://schemas.microsoft.com/office/word/2015/wordml/symex" xmlns:wpg="http://schemas.microsoft.com/office/word/2010/wordprocessingGroup" xmlns:wpi="http://schemas.microsoft.com/office/word/2010/wordprocessingInk" xmlns:wne="http://schemas.microsoft.com/office/word/2006/wordml" xmlns:wps="http://schemas.microsoft.com/office/word/2010/wordprocessingShape" mc:Ignorable="w14 w15 w16se wp14">
+  <w:p>
+    <w:pPr>
+      <w:pStyle w:val="Footer"/>
+    </w:pPr>
+  </w:p>
+</w:ftr>
+</file>
+
 <file path=word/footnotes.xml><?xml version="1.0" encoding="utf-8"?>
 <w:footnotes xmlns:wpc="http://schemas.microsoft.com/office/word/2010/wordprocessingCanvas" xmlns:cx="http://schemas.microsoft.com/office/drawing/2014/chartex" xmlns:mc="http://schemas.openxmlformats.org/markup-compatibility/2006" xmlns:o="urn:schemas-microsoft-com:office:office" xmlns:r="http://schemas.openxmlformats.org/officeDocument/2006/relationships" xmlns:m="http://schemas.openxmlformats.org/officeDocument/2006/math" xmlns:v="urn:schemas-microsoft-com:vml" xmlns:wp14="http://schemas.microsoft.com/office/word/2010/wordprocessingDrawing" xmlns:wp="http://schemas.openxmlformats.org/drawingml/2006/wordprocessingDrawing" xmlns:w10="urn:schemas-microsoft-com:office:word" xmlns:w="http://schemas.openxmlformats.org/wordprocessingml/2006/main" xmlns:w14="http://schemas.microsoft.com/office/word/2010/wordml" xmlns:w15="http://schemas.microsoft.com/office/word/2012/wordml" xmlns:w16se="http://schemas.microsoft.com/office/word/2015/wordml/symex" xmlns:wpg="http://schemas.microsoft.com/office/word/2010/wordprocessingGroup" xmlns:wpi="http://schemas.microsoft.com/office/word/2010/wordprocessingInk" xmlns:wne="http://schemas.microsoft.com/office/word/2006/wordml" xmlns:wps="http://schemas.microsoft.com/office/word/2010/wordprocessingShape" mc:Ignorable="w14 w15 w16se wp14">
   <w:footnote w:type="separator" w:id="-1">
@@ -7039,6 +7531,16 @@
     </w:p>
   </w:footnote>
 </w:footnotes>
+</file>
+
+<file path=word/header1.xml><?xml version="1.0" encoding="utf-8"?>
+<w:hdr xmlns:wpc="http://schemas.microsoft.com/office/word/2010/wordprocessingCanvas" xmlns:cx="http://schemas.microsoft.com/office/drawing/2014/chartex" xmlns:mc="http://schemas.openxmlformats.org/markup-compatibility/2006" xmlns:o="urn:schemas-microsoft-com:office:office" xmlns:r="http://schemas.openxmlformats.org/officeDocument/2006/relationships" xmlns:m="http://schemas.openxmlformats.org/officeDocument/2006/math" xmlns:v="urn:schemas-microsoft-com:vml" xmlns:wp14="http://schemas.microsoft.com/office/word/2010/wordprocessingDrawing" xmlns:wp="http://schemas.openxmlformats.org/drawingml/2006/wordprocessingDrawing" xmlns:w10="urn:schemas-microsoft-com:office:word" xmlns:w="http://schemas.openxmlformats.org/wordprocessingml/2006/main" xmlns:w14="http://schemas.microsoft.com/office/word/2010/wordml" xmlns:w15="http://schemas.microsoft.com/office/word/2012/wordml" xmlns:w16se="http://schemas.microsoft.com/office/word/2015/wordml/symex" xmlns:wpg="http://schemas.microsoft.com/office/word/2010/wordprocessingGroup" xmlns:wpi="http://schemas.microsoft.com/office/word/2010/wordprocessingInk" xmlns:wne="http://schemas.microsoft.com/office/word/2006/wordml" xmlns:wps="http://schemas.microsoft.com/office/word/2010/wordprocessingShape" mc:Ignorable="w14 w15 w16se wp14">
+  <w:p>
+    <w:pPr>
+      <w:pStyle w:val="Header"/>
+    </w:pPr>
+  </w:p>
+</w:hdr>
 </file>
 
 <file path=word/numbering.xml><?xml version="1.0" encoding="utf-8"?>
@@ -8021,7 +8523,6 @@
   <w:style w:type="character" w:default="1" w:styleId="DefaultParagraphFont">
     <w:name w:val="Default Paragraph Font"/>
     <w:uiPriority w:val="1"/>
-    <w:semiHidden/>
     <w:unhideWhenUsed/>
   </w:style>
   <w:style w:type="table" w:default="1" w:styleId="TableNormal">
@@ -8723,7 +9224,7 @@
 </file>
 
 <file path=customXml/itemProps1.xml><?xml version="1.0" encoding="utf-8"?>
-<ds:datastoreItem xmlns:ds="http://schemas.openxmlformats.org/officeDocument/2006/customXml" ds:itemID="{FA408B80-F722-4C84-89C9-266E2D85A501}">
+<ds:datastoreItem xmlns:ds="http://schemas.openxmlformats.org/officeDocument/2006/customXml" ds:itemID="{982D5B59-F5E1-4BEB-93F3-4E2673B50C2B}">
   <ds:schemaRefs>
     <ds:schemaRef ds:uri="http://schemas.openxmlformats.org/officeDocument/2006/bibliography"/>
   </ds:schemaRefs>

</xml_diff>

<commit_message>
Woche 22 16.01.2022 - 23.01.2022
</commit_message>
<xml_diff>
--- a/Hauptteil.docx
+++ b/Hauptteil.docx
@@ -329,1358 +329,1200 @@
         <w:t xml:space="preserve">Abgabe: </w:t>
       </w:r>
     </w:p>
-    <w:sdt>
-      <w:sdtPr>
-        <w:rPr>
-          <w:rFonts w:asciiTheme="minorHAnsi" w:eastAsiaTheme="minorHAnsi" w:hAnsiTheme="minorHAnsi" w:cstheme="minorBidi"/>
-          <w:color w:val="auto"/>
-          <w:sz w:val="22"/>
-          <w:szCs w:val="22"/>
-          <w:lang w:val="de-DE"/>
-        </w:rPr>
-        <w:id w:val="-2061231978"/>
-        <w:docPartObj>
-          <w:docPartGallery w:val="Table of Contents"/>
-          <w:docPartUnique/>
-        </w:docPartObj>
-      </w:sdtPr>
-      <w:sdtEndPr>
-        <w:rPr>
-          <w:b/>
-          <w:bCs/>
-          <w:noProof/>
-        </w:rPr>
-      </w:sdtEndPr>
-      <w:sdtContent>
-        <w:p>
-          <w:pPr>
-            <w:pStyle w:val="TOCHeading"/>
-          </w:pPr>
-          <w:r>
-            <w:t>Inhaltsverzeichnis</w:t>
-          </w:r>
-        </w:p>
-        <w:p>
-          <w:pPr>
-            <w:pStyle w:val="TOC1"/>
-            <w:tabs>
-              <w:tab w:val="left" w:pos="440"/>
-              <w:tab w:val="right" w:leader="dot" w:pos="9062"/>
-            </w:tabs>
-            <w:rPr>
-              <w:rFonts w:eastAsiaTheme="minorEastAsia"/>
-              <w:noProof/>
-              <w:lang w:eastAsia="de-DE"/>
-            </w:rPr>
-          </w:pPr>
-          <w:r>
-            <w:fldChar w:fldCharType="begin"/>
-          </w:r>
-          <w:r>
-            <w:instrText xml:space="preserve"> TOC \o "1-3" \h \z \u </w:instrText>
-          </w:r>
-          <w:r>
-            <w:fldChar w:fldCharType="separate"/>
-          </w:r>
-          <w:hyperlink w:anchor="_Toc92980267" w:history="1">
-            <w:r>
-              <w:rPr>
-                <w:rStyle w:val="Hyperlink"/>
-                <w:noProof/>
-              </w:rPr>
-              <w:t>1.</w:t>
-            </w:r>
-            <w:r>
-              <w:rPr>
-                <w:rFonts w:eastAsiaTheme="minorEastAsia"/>
-                <w:noProof/>
-                <w:lang w:eastAsia="de-DE"/>
-              </w:rPr>
-              <w:tab/>
-            </w:r>
-            <w:r>
-              <w:rPr>
-                <w:rStyle w:val="Hyperlink"/>
-                <w:noProof/>
-              </w:rPr>
-              <w:t>Einleitung</w:t>
-            </w:r>
-            <w:r>
-              <w:rPr>
-                <w:noProof/>
-                <w:webHidden/>
-              </w:rPr>
-              <w:tab/>
-            </w:r>
-            <w:r>
-              <w:rPr>
-                <w:noProof/>
-                <w:webHidden/>
-              </w:rPr>
-              <w:fldChar w:fldCharType="begin"/>
-            </w:r>
-            <w:r>
-              <w:rPr>
-                <w:noProof/>
-                <w:webHidden/>
-              </w:rPr>
-              <w:instrText xml:space="preserve"> PAGEREF _Toc92980267 \h </w:instrText>
-            </w:r>
-            <w:r>
-              <w:rPr>
-                <w:noProof/>
-                <w:webHidden/>
-              </w:rPr>
-            </w:r>
-            <w:r>
-              <w:rPr>
-                <w:noProof/>
-                <w:webHidden/>
-              </w:rPr>
-              <w:fldChar w:fldCharType="separate"/>
-            </w:r>
-            <w:r>
-              <w:rPr>
-                <w:noProof/>
-                <w:webHidden/>
-              </w:rPr>
-              <w:t>3</w:t>
-            </w:r>
-            <w:r>
-              <w:rPr>
-                <w:noProof/>
-                <w:webHidden/>
-              </w:rPr>
-              <w:fldChar w:fldCharType="end"/>
-            </w:r>
-          </w:hyperlink>
-        </w:p>
-        <w:p>
-          <w:pPr>
-            <w:pStyle w:val="TOC1"/>
-            <w:tabs>
-              <w:tab w:val="left" w:pos="440"/>
-              <w:tab w:val="right" w:leader="dot" w:pos="9062"/>
-            </w:tabs>
-            <w:rPr>
-              <w:rFonts w:eastAsiaTheme="minorEastAsia"/>
-              <w:noProof/>
-              <w:lang w:eastAsia="de-DE"/>
-            </w:rPr>
-          </w:pPr>
-          <w:hyperlink w:anchor="_Toc92980268" w:history="1">
-            <w:r>
-              <w:rPr>
-                <w:rStyle w:val="Hyperlink"/>
-                <w:noProof/>
-              </w:rPr>
-              <w:t>2.</w:t>
-            </w:r>
-            <w:r>
-              <w:rPr>
-                <w:rFonts w:eastAsiaTheme="minorEastAsia"/>
-                <w:noProof/>
-                <w:lang w:eastAsia="de-DE"/>
-              </w:rPr>
-              <w:tab/>
-            </w:r>
-            <w:r>
-              <w:rPr>
-                <w:rStyle w:val="Hyperlink"/>
-                <w:noProof/>
-              </w:rPr>
-              <w:t>Physik des Taupunkts</w:t>
-            </w:r>
-            <w:r>
-              <w:rPr>
-                <w:noProof/>
-                <w:webHidden/>
-              </w:rPr>
-              <w:tab/>
-            </w:r>
-            <w:r>
-              <w:rPr>
-                <w:noProof/>
-                <w:webHidden/>
-              </w:rPr>
-              <w:fldChar w:fldCharType="begin"/>
-            </w:r>
-            <w:r>
-              <w:rPr>
-                <w:noProof/>
-                <w:webHidden/>
-              </w:rPr>
-              <w:instrText xml:space="preserve"> PAGEREF _Toc92980268 \h </w:instrText>
-            </w:r>
-            <w:r>
-              <w:rPr>
-                <w:noProof/>
-                <w:webHidden/>
-              </w:rPr>
-            </w:r>
-            <w:r>
-              <w:rPr>
-                <w:noProof/>
-                <w:webHidden/>
-              </w:rPr>
-              <w:fldChar w:fldCharType="separate"/>
-            </w:r>
-            <w:r>
-              <w:rPr>
-                <w:noProof/>
-                <w:webHidden/>
-              </w:rPr>
-              <w:t>4</w:t>
-            </w:r>
-            <w:r>
-              <w:rPr>
-                <w:noProof/>
-                <w:webHidden/>
-              </w:rPr>
-              <w:fldChar w:fldCharType="end"/>
-            </w:r>
-          </w:hyperlink>
-        </w:p>
-        <w:p>
-          <w:pPr>
-            <w:pStyle w:val="TOC1"/>
-            <w:tabs>
-              <w:tab w:val="left" w:pos="660"/>
-              <w:tab w:val="right" w:leader="dot" w:pos="9062"/>
-            </w:tabs>
-            <w:rPr>
-              <w:rFonts w:eastAsiaTheme="minorEastAsia"/>
-              <w:noProof/>
-              <w:lang w:eastAsia="de-DE"/>
-            </w:rPr>
-          </w:pPr>
-          <w:hyperlink w:anchor="_Toc92980269" w:history="1">
-            <w:r>
-              <w:rPr>
-                <w:rStyle w:val="Hyperlink"/>
-                <w:noProof/>
-              </w:rPr>
-              <w:t>2.1</w:t>
-            </w:r>
-            <w:r>
-              <w:rPr>
-                <w:rFonts w:eastAsiaTheme="minorEastAsia"/>
-                <w:noProof/>
-                <w:lang w:eastAsia="de-DE"/>
-              </w:rPr>
-              <w:tab/>
-            </w:r>
-            <w:r>
-              <w:rPr>
-                <w:rStyle w:val="Hyperlink"/>
-                <w:noProof/>
-              </w:rPr>
-              <w:t>Änderung der Taupunkttemperatur</w:t>
-            </w:r>
-            <w:r>
-              <w:rPr>
-                <w:noProof/>
-                <w:webHidden/>
-              </w:rPr>
-              <w:tab/>
-            </w:r>
-            <w:r>
-              <w:rPr>
-                <w:noProof/>
-                <w:webHidden/>
-              </w:rPr>
-              <w:fldChar w:fldCharType="begin"/>
-            </w:r>
-            <w:r>
-              <w:rPr>
-                <w:noProof/>
-                <w:webHidden/>
-              </w:rPr>
-              <w:instrText xml:space="preserve"> PAGEREF _Toc92980269 \h </w:instrText>
-            </w:r>
-            <w:r>
-              <w:rPr>
-                <w:noProof/>
-                <w:webHidden/>
-              </w:rPr>
-            </w:r>
-            <w:r>
-              <w:rPr>
-                <w:noProof/>
-                <w:webHidden/>
-              </w:rPr>
-              <w:fldChar w:fldCharType="separate"/>
-            </w:r>
-            <w:r>
-              <w:rPr>
-                <w:noProof/>
-                <w:webHidden/>
-              </w:rPr>
-              <w:t>4</w:t>
-            </w:r>
-            <w:r>
-              <w:rPr>
-                <w:noProof/>
-                <w:webHidden/>
-              </w:rPr>
-              <w:fldChar w:fldCharType="end"/>
-            </w:r>
-          </w:hyperlink>
-        </w:p>
-        <w:p>
-          <w:pPr>
-            <w:pStyle w:val="TOC1"/>
-            <w:tabs>
-              <w:tab w:val="left" w:pos="440"/>
-              <w:tab w:val="right" w:leader="dot" w:pos="9062"/>
-            </w:tabs>
-            <w:rPr>
-              <w:rFonts w:eastAsiaTheme="minorEastAsia"/>
-              <w:noProof/>
-              <w:lang w:eastAsia="de-DE"/>
-            </w:rPr>
-          </w:pPr>
-          <w:hyperlink w:anchor="_Toc92980270" w:history="1">
-            <w:r>
-              <w:rPr>
-                <w:rStyle w:val="Hyperlink"/>
-                <w:noProof/>
-              </w:rPr>
-              <w:t>3.</w:t>
-            </w:r>
-            <w:r>
-              <w:rPr>
-                <w:rFonts w:eastAsiaTheme="minorEastAsia"/>
-                <w:noProof/>
-                <w:lang w:eastAsia="de-DE"/>
-              </w:rPr>
-              <w:tab/>
-            </w:r>
-            <w:r>
-              <w:rPr>
-                <w:rStyle w:val="Hyperlink"/>
-                <w:noProof/>
-              </w:rPr>
-              <w:t>Wärmetauscher</w:t>
-            </w:r>
-            <w:r>
-              <w:rPr>
-                <w:noProof/>
-                <w:webHidden/>
-              </w:rPr>
-              <w:tab/>
-            </w:r>
-            <w:r>
-              <w:rPr>
-                <w:noProof/>
-                <w:webHidden/>
-              </w:rPr>
-              <w:fldChar w:fldCharType="begin"/>
-            </w:r>
-            <w:r>
-              <w:rPr>
-                <w:noProof/>
-                <w:webHidden/>
-              </w:rPr>
-              <w:instrText xml:space="preserve"> PAGEREF _Toc92980270 \h </w:instrText>
-            </w:r>
-            <w:r>
-              <w:rPr>
-                <w:noProof/>
-                <w:webHidden/>
-              </w:rPr>
-            </w:r>
-            <w:r>
-              <w:rPr>
-                <w:noProof/>
-                <w:webHidden/>
-              </w:rPr>
-              <w:fldChar w:fldCharType="separate"/>
-            </w:r>
-            <w:r>
-              <w:rPr>
-                <w:noProof/>
-                <w:webHidden/>
-              </w:rPr>
-              <w:t>6</w:t>
-            </w:r>
-            <w:r>
-              <w:rPr>
-                <w:noProof/>
-                <w:webHidden/>
-              </w:rPr>
-              <w:fldChar w:fldCharType="end"/>
-            </w:r>
-          </w:hyperlink>
-        </w:p>
-        <w:p>
-          <w:pPr>
-            <w:pStyle w:val="TOC1"/>
-            <w:tabs>
-              <w:tab w:val="left" w:pos="660"/>
-              <w:tab w:val="right" w:leader="dot" w:pos="9062"/>
-            </w:tabs>
-            <w:rPr>
-              <w:rFonts w:eastAsiaTheme="minorEastAsia"/>
-              <w:noProof/>
-              <w:lang w:eastAsia="de-DE"/>
-            </w:rPr>
-          </w:pPr>
-          <w:hyperlink w:anchor="_Toc92980271" w:history="1">
-            <w:r>
-              <w:rPr>
-                <w:rStyle w:val="Hyperlink"/>
-                <w:noProof/>
-              </w:rPr>
-              <w:t>3.1</w:t>
-            </w:r>
-            <w:r>
-              <w:rPr>
-                <w:rFonts w:eastAsiaTheme="minorEastAsia"/>
-                <w:noProof/>
-                <w:lang w:eastAsia="de-DE"/>
-              </w:rPr>
-              <w:tab/>
-            </w:r>
-            <w:r>
-              <w:rPr>
-                <w:rStyle w:val="Hyperlink"/>
-                <w:noProof/>
-              </w:rPr>
-              <w:t>Zeitraum der Zirkulationspumpennutzung</w:t>
-            </w:r>
-            <w:r>
-              <w:rPr>
-                <w:noProof/>
-                <w:webHidden/>
-              </w:rPr>
-              <w:tab/>
-            </w:r>
-            <w:r>
-              <w:rPr>
-                <w:noProof/>
-                <w:webHidden/>
-              </w:rPr>
-              <w:fldChar w:fldCharType="begin"/>
-            </w:r>
-            <w:r>
-              <w:rPr>
-                <w:noProof/>
-                <w:webHidden/>
-              </w:rPr>
-              <w:instrText xml:space="preserve"> PAGEREF _Toc92980271 \h </w:instrText>
-            </w:r>
-            <w:r>
-              <w:rPr>
-                <w:noProof/>
-                <w:webHidden/>
-              </w:rPr>
-            </w:r>
-            <w:r>
-              <w:rPr>
-                <w:noProof/>
-                <w:webHidden/>
-              </w:rPr>
-              <w:fldChar w:fldCharType="separate"/>
-            </w:r>
-            <w:r>
-              <w:rPr>
-                <w:noProof/>
-                <w:webHidden/>
-              </w:rPr>
-              <w:t>7</w:t>
-            </w:r>
-            <w:r>
-              <w:rPr>
-                <w:noProof/>
-                <w:webHidden/>
-              </w:rPr>
-              <w:fldChar w:fldCharType="end"/>
-            </w:r>
-          </w:hyperlink>
-        </w:p>
-        <w:p>
-          <w:pPr>
-            <w:pStyle w:val="TOC1"/>
-            <w:tabs>
-              <w:tab w:val="left" w:pos="440"/>
-              <w:tab w:val="right" w:leader="dot" w:pos="9062"/>
-            </w:tabs>
-            <w:rPr>
-              <w:rFonts w:eastAsiaTheme="minorEastAsia"/>
-              <w:noProof/>
-              <w:lang w:eastAsia="de-DE"/>
-            </w:rPr>
-          </w:pPr>
-          <w:hyperlink w:anchor="_Toc92980272" w:history="1">
-            <w:r>
-              <w:rPr>
-                <w:rStyle w:val="Hyperlink"/>
-                <w:noProof/>
-              </w:rPr>
-              <w:t>4.</w:t>
-            </w:r>
-            <w:r>
-              <w:rPr>
-                <w:rFonts w:eastAsiaTheme="minorEastAsia"/>
-                <w:noProof/>
-                <w:lang w:eastAsia="de-DE"/>
-              </w:rPr>
-              <w:tab/>
-            </w:r>
-            <w:r>
-              <w:rPr>
-                <w:rStyle w:val="Hyperlink"/>
-                <w:noProof/>
-              </w:rPr>
-              <w:t>Externer Entfeuchter</w:t>
-            </w:r>
-            <w:r>
-              <w:rPr>
-                <w:noProof/>
-                <w:webHidden/>
-              </w:rPr>
-              <w:tab/>
-            </w:r>
-            <w:r>
-              <w:rPr>
-                <w:noProof/>
-                <w:webHidden/>
-              </w:rPr>
-              <w:fldChar w:fldCharType="begin"/>
-            </w:r>
-            <w:r>
-              <w:rPr>
-                <w:noProof/>
-                <w:webHidden/>
-              </w:rPr>
-              <w:instrText xml:space="preserve"> PAGEREF _Toc92980272 \h </w:instrText>
-            </w:r>
-            <w:r>
-              <w:rPr>
-                <w:noProof/>
-                <w:webHidden/>
-              </w:rPr>
-            </w:r>
-            <w:r>
-              <w:rPr>
-                <w:noProof/>
-                <w:webHidden/>
-              </w:rPr>
-              <w:fldChar w:fldCharType="separate"/>
-            </w:r>
-            <w:r>
-              <w:rPr>
-                <w:noProof/>
-                <w:webHidden/>
-              </w:rPr>
-              <w:t>9</w:t>
-            </w:r>
-            <w:r>
-              <w:rPr>
-                <w:noProof/>
-                <w:webHidden/>
-              </w:rPr>
-              <w:fldChar w:fldCharType="end"/>
-            </w:r>
-          </w:hyperlink>
-        </w:p>
-        <w:p>
-          <w:pPr>
-            <w:pStyle w:val="TOC1"/>
-            <w:tabs>
-              <w:tab w:val="left" w:pos="440"/>
-              <w:tab w:val="right" w:leader="dot" w:pos="9062"/>
-            </w:tabs>
-            <w:rPr>
-              <w:rFonts w:eastAsiaTheme="minorEastAsia"/>
-              <w:noProof/>
-              <w:lang w:eastAsia="de-DE"/>
-            </w:rPr>
-          </w:pPr>
-          <w:hyperlink w:anchor="_Toc92980273" w:history="1">
-            <w:r>
-              <w:rPr>
-                <w:rStyle w:val="Hyperlink"/>
-                <w:noProof/>
-              </w:rPr>
-              <w:t>5.</w:t>
-            </w:r>
-            <w:r>
-              <w:rPr>
-                <w:rFonts w:eastAsiaTheme="minorEastAsia"/>
-                <w:noProof/>
-                <w:lang w:eastAsia="de-DE"/>
-              </w:rPr>
-              <w:tab/>
-            </w:r>
-            <w:r>
-              <w:rPr>
-                <w:rStyle w:val="Hyperlink"/>
-                <w:noProof/>
-              </w:rPr>
-              <w:t>Spezifikationen des Geräts</w:t>
-            </w:r>
-            <w:r>
-              <w:rPr>
-                <w:noProof/>
-                <w:webHidden/>
-              </w:rPr>
-              <w:tab/>
-            </w:r>
-            <w:r>
-              <w:rPr>
-                <w:noProof/>
-                <w:webHidden/>
-              </w:rPr>
-              <w:fldChar w:fldCharType="begin"/>
-            </w:r>
-            <w:r>
-              <w:rPr>
-                <w:noProof/>
-                <w:webHidden/>
-              </w:rPr>
-              <w:instrText xml:space="preserve"> PAGEREF _Toc92980273 \h </w:instrText>
-            </w:r>
-            <w:r>
-              <w:rPr>
-                <w:noProof/>
-                <w:webHidden/>
-              </w:rPr>
-            </w:r>
-            <w:r>
-              <w:rPr>
-                <w:noProof/>
-                <w:webHidden/>
-              </w:rPr>
-              <w:fldChar w:fldCharType="separate"/>
-            </w:r>
-            <w:r>
-              <w:rPr>
-                <w:noProof/>
-                <w:webHidden/>
-              </w:rPr>
-              <w:t>10</w:t>
-            </w:r>
-            <w:r>
-              <w:rPr>
-                <w:noProof/>
-                <w:webHidden/>
-              </w:rPr>
-              <w:fldChar w:fldCharType="end"/>
-            </w:r>
-          </w:hyperlink>
-        </w:p>
-        <w:p>
-          <w:pPr>
-            <w:pStyle w:val="TOC1"/>
-            <w:tabs>
-              <w:tab w:val="left" w:pos="660"/>
-              <w:tab w:val="right" w:leader="dot" w:pos="9062"/>
-            </w:tabs>
-            <w:rPr>
-              <w:rFonts w:eastAsiaTheme="minorEastAsia"/>
-              <w:noProof/>
-              <w:lang w:eastAsia="de-DE"/>
-            </w:rPr>
-          </w:pPr>
-          <w:hyperlink w:anchor="_Toc92980274" w:history="1">
-            <w:r>
-              <w:rPr>
-                <w:rStyle w:val="Hyperlink"/>
-                <w:noProof/>
-              </w:rPr>
-              <w:t>5.1</w:t>
-            </w:r>
-            <w:r>
-              <w:rPr>
-                <w:rFonts w:eastAsiaTheme="minorEastAsia"/>
-                <w:noProof/>
-                <w:lang w:eastAsia="de-DE"/>
-              </w:rPr>
-              <w:tab/>
-            </w:r>
-            <w:r>
-              <w:rPr>
-                <w:rStyle w:val="Hyperlink"/>
-                <w:noProof/>
-              </w:rPr>
-              <w:t>Hardware</w:t>
-            </w:r>
-            <w:r>
-              <w:rPr>
-                <w:noProof/>
-                <w:webHidden/>
-              </w:rPr>
-              <w:tab/>
-            </w:r>
-            <w:r>
-              <w:rPr>
-                <w:noProof/>
-                <w:webHidden/>
-              </w:rPr>
-              <w:fldChar w:fldCharType="begin"/>
-            </w:r>
-            <w:r>
-              <w:rPr>
-                <w:noProof/>
-                <w:webHidden/>
-              </w:rPr>
-              <w:instrText xml:space="preserve"> PAGEREF _Toc92980274 \h </w:instrText>
-            </w:r>
-            <w:r>
-              <w:rPr>
-                <w:noProof/>
-                <w:webHidden/>
-              </w:rPr>
-            </w:r>
-            <w:r>
-              <w:rPr>
-                <w:noProof/>
-                <w:webHidden/>
-              </w:rPr>
-              <w:fldChar w:fldCharType="separate"/>
-            </w:r>
-            <w:r>
-              <w:rPr>
-                <w:noProof/>
-                <w:webHidden/>
-              </w:rPr>
-              <w:t>10</w:t>
-            </w:r>
-            <w:r>
-              <w:rPr>
-                <w:noProof/>
-                <w:webHidden/>
-              </w:rPr>
-              <w:fldChar w:fldCharType="end"/>
-            </w:r>
-          </w:hyperlink>
-        </w:p>
-        <w:p>
-          <w:pPr>
-            <w:pStyle w:val="TOC1"/>
-            <w:tabs>
-              <w:tab w:val="left" w:pos="660"/>
-              <w:tab w:val="right" w:leader="dot" w:pos="9062"/>
-            </w:tabs>
-            <w:rPr>
-              <w:rFonts w:eastAsiaTheme="minorEastAsia"/>
-              <w:noProof/>
-              <w:lang w:eastAsia="de-DE"/>
-            </w:rPr>
-          </w:pPr>
-          <w:hyperlink w:anchor="_Toc92980275" w:history="1">
-            <w:r>
-              <w:rPr>
-                <w:rStyle w:val="Hyperlink"/>
-                <w:noProof/>
-              </w:rPr>
-              <w:t>5.2</w:t>
-            </w:r>
-            <w:r>
-              <w:rPr>
-                <w:rFonts w:eastAsiaTheme="minorEastAsia"/>
-                <w:noProof/>
-                <w:lang w:eastAsia="de-DE"/>
-              </w:rPr>
-              <w:tab/>
-            </w:r>
-            <w:r>
-              <w:rPr>
-                <w:rStyle w:val="Hyperlink"/>
-                <w:noProof/>
-              </w:rPr>
-              <w:t>Software</w:t>
-            </w:r>
-            <w:r>
-              <w:rPr>
-                <w:noProof/>
-                <w:webHidden/>
-              </w:rPr>
-              <w:tab/>
-            </w:r>
-            <w:r>
-              <w:rPr>
-                <w:noProof/>
-                <w:webHidden/>
-              </w:rPr>
-              <w:fldChar w:fldCharType="begin"/>
-            </w:r>
-            <w:r>
-              <w:rPr>
-                <w:noProof/>
-                <w:webHidden/>
-              </w:rPr>
-              <w:instrText xml:space="preserve"> PAGEREF _Toc92980275 \h </w:instrText>
-            </w:r>
-            <w:r>
-              <w:rPr>
-                <w:noProof/>
-                <w:webHidden/>
-              </w:rPr>
-            </w:r>
-            <w:r>
-              <w:rPr>
-                <w:noProof/>
-                <w:webHidden/>
-              </w:rPr>
-              <w:fldChar w:fldCharType="separate"/>
-            </w:r>
-            <w:r>
-              <w:rPr>
-                <w:noProof/>
-                <w:webHidden/>
-              </w:rPr>
-              <w:t>11</w:t>
-            </w:r>
-            <w:r>
-              <w:rPr>
-                <w:noProof/>
-                <w:webHidden/>
-              </w:rPr>
-              <w:fldChar w:fldCharType="end"/>
-            </w:r>
-          </w:hyperlink>
-        </w:p>
-        <w:p>
-          <w:pPr>
-            <w:pStyle w:val="TOC1"/>
-            <w:tabs>
-              <w:tab w:val="left" w:pos="660"/>
-              <w:tab w:val="right" w:leader="dot" w:pos="9062"/>
-            </w:tabs>
-            <w:rPr>
-              <w:rFonts w:eastAsiaTheme="minorEastAsia"/>
-              <w:noProof/>
-              <w:lang w:eastAsia="de-DE"/>
-            </w:rPr>
-          </w:pPr>
-          <w:hyperlink w:anchor="_Toc92980276" w:history="1">
-            <w:r>
-              <w:rPr>
-                <w:rStyle w:val="Hyperlink"/>
-                <w:noProof/>
-              </w:rPr>
-              <w:t>5.3</w:t>
-            </w:r>
-            <w:r>
-              <w:rPr>
-                <w:rFonts w:eastAsiaTheme="minorEastAsia"/>
-                <w:noProof/>
-                <w:lang w:eastAsia="de-DE"/>
-              </w:rPr>
-              <w:tab/>
-            </w:r>
-            <w:r>
-              <w:rPr>
-                <w:rStyle w:val="Hyperlink"/>
-                <w:noProof/>
-              </w:rPr>
-              <w:t>Gehäuse</w:t>
-            </w:r>
-            <w:r>
-              <w:rPr>
-                <w:noProof/>
-                <w:webHidden/>
-              </w:rPr>
-              <w:tab/>
-            </w:r>
-            <w:r>
-              <w:rPr>
-                <w:noProof/>
-                <w:webHidden/>
-              </w:rPr>
-              <w:fldChar w:fldCharType="begin"/>
-            </w:r>
-            <w:r>
-              <w:rPr>
-                <w:noProof/>
-                <w:webHidden/>
-              </w:rPr>
-              <w:instrText xml:space="preserve"> PAGEREF _Toc92980276 \h </w:instrText>
-            </w:r>
-            <w:r>
-              <w:rPr>
-                <w:noProof/>
-                <w:webHidden/>
-              </w:rPr>
-            </w:r>
-            <w:r>
-              <w:rPr>
-                <w:noProof/>
-                <w:webHidden/>
-              </w:rPr>
-              <w:fldChar w:fldCharType="separate"/>
-            </w:r>
-            <w:r>
-              <w:rPr>
-                <w:noProof/>
-                <w:webHidden/>
-              </w:rPr>
-              <w:t>12</w:t>
-            </w:r>
-            <w:r>
-              <w:rPr>
-                <w:noProof/>
-                <w:webHidden/>
-              </w:rPr>
-              <w:fldChar w:fldCharType="end"/>
-            </w:r>
-          </w:hyperlink>
-        </w:p>
-        <w:p>
-          <w:pPr>
-            <w:pStyle w:val="TOC1"/>
-            <w:tabs>
-              <w:tab w:val="left" w:pos="660"/>
-              <w:tab w:val="right" w:leader="dot" w:pos="9062"/>
-            </w:tabs>
-            <w:rPr>
-              <w:rFonts w:eastAsiaTheme="minorEastAsia"/>
-              <w:noProof/>
-              <w:lang w:eastAsia="de-DE"/>
-            </w:rPr>
-          </w:pPr>
-          <w:hyperlink w:anchor="_Toc92980277" w:history="1">
-            <w:r>
-              <w:rPr>
-                <w:rStyle w:val="Hyperlink"/>
-                <w:noProof/>
-              </w:rPr>
-              <w:t>5.4</w:t>
-            </w:r>
-            <w:r>
-              <w:rPr>
-                <w:rFonts w:eastAsiaTheme="minorEastAsia"/>
-                <w:noProof/>
-                <w:lang w:eastAsia="de-DE"/>
-              </w:rPr>
-              <w:tab/>
-            </w:r>
-            <w:r>
-              <w:rPr>
-                <w:rStyle w:val="Hyperlink"/>
-                <w:noProof/>
-              </w:rPr>
-              <w:t>Unteres Gehäuse</w:t>
-            </w:r>
-            <w:r>
-              <w:rPr>
-                <w:noProof/>
-                <w:webHidden/>
-              </w:rPr>
-              <w:tab/>
-            </w:r>
-            <w:r>
-              <w:rPr>
-                <w:noProof/>
-                <w:webHidden/>
-              </w:rPr>
-              <w:fldChar w:fldCharType="begin"/>
-            </w:r>
-            <w:r>
-              <w:rPr>
-                <w:noProof/>
-                <w:webHidden/>
-              </w:rPr>
-              <w:instrText xml:space="preserve"> PAGEREF _Toc92980277 \h </w:instrText>
-            </w:r>
-            <w:r>
-              <w:rPr>
-                <w:noProof/>
-                <w:webHidden/>
-              </w:rPr>
-            </w:r>
-            <w:r>
-              <w:rPr>
-                <w:noProof/>
-                <w:webHidden/>
-              </w:rPr>
-              <w:fldChar w:fldCharType="separate"/>
-            </w:r>
-            <w:r>
-              <w:rPr>
-                <w:noProof/>
-                <w:webHidden/>
-              </w:rPr>
-              <w:t>13</w:t>
-            </w:r>
-            <w:r>
-              <w:rPr>
-                <w:noProof/>
-                <w:webHidden/>
-              </w:rPr>
-              <w:fldChar w:fldCharType="end"/>
-            </w:r>
-          </w:hyperlink>
-        </w:p>
-        <w:p>
-          <w:pPr>
-            <w:pStyle w:val="TOC1"/>
-            <w:tabs>
-              <w:tab w:val="left" w:pos="660"/>
-              <w:tab w:val="right" w:leader="dot" w:pos="9062"/>
-            </w:tabs>
-            <w:rPr>
-              <w:rFonts w:eastAsiaTheme="minorEastAsia"/>
-              <w:noProof/>
-              <w:lang w:eastAsia="de-DE"/>
-            </w:rPr>
-          </w:pPr>
-          <w:hyperlink w:anchor="_Toc92980278" w:history="1">
-            <w:r>
-              <w:rPr>
-                <w:rStyle w:val="Hyperlink"/>
-                <w:noProof/>
-              </w:rPr>
-              <w:t>5.5</w:t>
-            </w:r>
-            <w:r>
-              <w:rPr>
-                <w:rFonts w:eastAsiaTheme="minorEastAsia"/>
-                <w:noProof/>
-                <w:lang w:eastAsia="de-DE"/>
-              </w:rPr>
-              <w:tab/>
-            </w:r>
-            <w:r>
-              <w:rPr>
-                <w:rStyle w:val="Hyperlink"/>
-                <w:noProof/>
-              </w:rPr>
-              <w:t>Oberes Gehäuse</w:t>
-            </w:r>
-            <w:r>
-              <w:rPr>
-                <w:noProof/>
-                <w:webHidden/>
-              </w:rPr>
-              <w:tab/>
-            </w:r>
-            <w:r>
-              <w:rPr>
-                <w:noProof/>
-                <w:webHidden/>
-              </w:rPr>
-              <w:fldChar w:fldCharType="begin"/>
-            </w:r>
-            <w:r>
-              <w:rPr>
-                <w:noProof/>
-                <w:webHidden/>
-              </w:rPr>
-              <w:instrText xml:space="preserve"> PAGEREF _Toc92980278 \h </w:instrText>
-            </w:r>
-            <w:r>
-              <w:rPr>
-                <w:noProof/>
-                <w:webHidden/>
-              </w:rPr>
-            </w:r>
-            <w:r>
-              <w:rPr>
-                <w:noProof/>
-                <w:webHidden/>
-              </w:rPr>
-              <w:fldChar w:fldCharType="separate"/>
-            </w:r>
-            <w:r>
-              <w:rPr>
-                <w:noProof/>
-                <w:webHidden/>
-              </w:rPr>
-              <w:t>13</w:t>
-            </w:r>
-            <w:r>
-              <w:rPr>
-                <w:noProof/>
-                <w:webHidden/>
-              </w:rPr>
-              <w:fldChar w:fldCharType="end"/>
-            </w:r>
-          </w:hyperlink>
-        </w:p>
-        <w:p>
-          <w:pPr>
-            <w:pStyle w:val="TOC1"/>
-            <w:tabs>
-              <w:tab w:val="left" w:pos="660"/>
-              <w:tab w:val="right" w:leader="dot" w:pos="9062"/>
-            </w:tabs>
-            <w:rPr>
-              <w:rFonts w:eastAsiaTheme="minorEastAsia"/>
-              <w:noProof/>
-              <w:lang w:eastAsia="de-DE"/>
-            </w:rPr>
-          </w:pPr>
-          <w:hyperlink w:anchor="_Toc92980279" w:history="1">
-            <w:r>
-              <w:rPr>
-                <w:rStyle w:val="Hyperlink"/>
-                <w:noProof/>
-              </w:rPr>
-              <w:t>5.6</w:t>
-            </w:r>
-            <w:r>
-              <w:rPr>
-                <w:rFonts w:eastAsiaTheme="minorEastAsia"/>
-                <w:noProof/>
-                <w:lang w:eastAsia="de-DE"/>
-              </w:rPr>
-              <w:tab/>
-            </w:r>
-            <w:r>
-              <w:rPr>
-                <w:rStyle w:val="Hyperlink"/>
-                <w:noProof/>
-              </w:rPr>
-              <w:t>Optional</w:t>
-            </w:r>
-            <w:r>
-              <w:rPr>
-                <w:noProof/>
-                <w:webHidden/>
-              </w:rPr>
-              <w:tab/>
-            </w:r>
-            <w:r>
-              <w:rPr>
-                <w:noProof/>
-                <w:webHidden/>
-              </w:rPr>
-              <w:fldChar w:fldCharType="begin"/>
-            </w:r>
-            <w:r>
-              <w:rPr>
-                <w:noProof/>
-                <w:webHidden/>
-              </w:rPr>
-              <w:instrText xml:space="preserve"> PAGEREF _Toc92980279 \h </w:instrText>
-            </w:r>
-            <w:r>
-              <w:rPr>
-                <w:noProof/>
-                <w:webHidden/>
-              </w:rPr>
-            </w:r>
-            <w:r>
-              <w:rPr>
-                <w:noProof/>
-                <w:webHidden/>
-              </w:rPr>
-              <w:fldChar w:fldCharType="separate"/>
-            </w:r>
-            <w:r>
-              <w:rPr>
-                <w:noProof/>
-                <w:webHidden/>
-              </w:rPr>
-              <w:t>14</w:t>
-            </w:r>
-            <w:r>
-              <w:rPr>
-                <w:noProof/>
-                <w:webHidden/>
-              </w:rPr>
-              <w:fldChar w:fldCharType="end"/>
-            </w:r>
-          </w:hyperlink>
-        </w:p>
-        <w:p>
-          <w:pPr>
-            <w:pStyle w:val="TOC1"/>
-            <w:tabs>
-              <w:tab w:val="left" w:pos="440"/>
-              <w:tab w:val="right" w:leader="dot" w:pos="9062"/>
-            </w:tabs>
-            <w:rPr>
-              <w:rFonts w:eastAsiaTheme="minorEastAsia"/>
-              <w:noProof/>
-              <w:lang w:eastAsia="de-DE"/>
-            </w:rPr>
-          </w:pPr>
-          <w:hyperlink w:anchor="_Toc92980280" w:history="1">
-            <w:r>
-              <w:rPr>
-                <w:rStyle w:val="Hyperlink"/>
-                <w:noProof/>
-              </w:rPr>
-              <w:t>6.</w:t>
-            </w:r>
-            <w:r>
-              <w:rPr>
-                <w:rFonts w:eastAsiaTheme="minorEastAsia"/>
-                <w:noProof/>
-                <w:lang w:eastAsia="de-DE"/>
-              </w:rPr>
-              <w:tab/>
-            </w:r>
-            <w:r>
-              <w:rPr>
-                <w:rStyle w:val="Hyperlink"/>
-                <w:noProof/>
-              </w:rPr>
-              <w:t>Github</w:t>
-            </w:r>
-            <w:r>
-              <w:rPr>
-                <w:noProof/>
-                <w:webHidden/>
-              </w:rPr>
-              <w:tab/>
-            </w:r>
-            <w:r>
-              <w:rPr>
-                <w:noProof/>
-                <w:webHidden/>
-              </w:rPr>
-              <w:fldChar w:fldCharType="begin"/>
-            </w:r>
-            <w:r>
-              <w:rPr>
-                <w:noProof/>
-                <w:webHidden/>
-              </w:rPr>
-              <w:instrText xml:space="preserve"> PAGEREF _Toc92980280 \h </w:instrText>
-            </w:r>
-            <w:r>
-              <w:rPr>
-                <w:noProof/>
-                <w:webHidden/>
-              </w:rPr>
-            </w:r>
-            <w:r>
-              <w:rPr>
-                <w:noProof/>
-                <w:webHidden/>
-              </w:rPr>
-              <w:fldChar w:fldCharType="separate"/>
-            </w:r>
-            <w:r>
-              <w:rPr>
-                <w:noProof/>
-                <w:webHidden/>
-              </w:rPr>
-              <w:t>15</w:t>
-            </w:r>
-            <w:r>
-              <w:rPr>
-                <w:noProof/>
-                <w:webHidden/>
-              </w:rPr>
-              <w:fldChar w:fldCharType="end"/>
-            </w:r>
-          </w:hyperlink>
-        </w:p>
-        <w:p>
-          <w:pPr>
-            <w:pStyle w:val="TOC1"/>
-            <w:tabs>
-              <w:tab w:val="right" w:leader="dot" w:pos="9062"/>
-            </w:tabs>
-            <w:rPr>
-              <w:rFonts w:eastAsiaTheme="minorEastAsia"/>
-              <w:noProof/>
-              <w:lang w:eastAsia="de-DE"/>
-            </w:rPr>
-          </w:pPr>
-          <w:hyperlink w:anchor="_Toc92980281" w:history="1">
-            <w:r>
-              <w:rPr>
-                <w:rStyle w:val="Hyperlink"/>
-                <w:noProof/>
-              </w:rPr>
-              <w:t>Quellenverzeichnis</w:t>
-            </w:r>
-            <w:r>
-              <w:rPr>
-                <w:noProof/>
-                <w:webHidden/>
-              </w:rPr>
-              <w:tab/>
-            </w:r>
-            <w:r>
-              <w:rPr>
-                <w:noProof/>
-                <w:webHidden/>
-              </w:rPr>
-              <w:fldChar w:fldCharType="begin"/>
-            </w:r>
-            <w:r>
-              <w:rPr>
-                <w:noProof/>
-                <w:webHidden/>
-              </w:rPr>
-              <w:instrText xml:space="preserve"> PAGEREF _Toc92980281 \h </w:instrText>
-            </w:r>
-            <w:r>
-              <w:rPr>
-                <w:noProof/>
-                <w:webHidden/>
-              </w:rPr>
-            </w:r>
-            <w:r>
-              <w:rPr>
-                <w:noProof/>
-                <w:webHidden/>
-              </w:rPr>
-              <w:fldChar w:fldCharType="separate"/>
-            </w:r>
-            <w:r>
-              <w:rPr>
-                <w:noProof/>
-                <w:webHidden/>
-              </w:rPr>
-              <w:t>15</w:t>
-            </w:r>
-            <w:r>
-              <w:rPr>
-                <w:noProof/>
-                <w:webHidden/>
-              </w:rPr>
-              <w:fldChar w:fldCharType="end"/>
-            </w:r>
-          </w:hyperlink>
-        </w:p>
-        <w:p>
-          <w:r>
-            <w:rPr>
-              <w:b/>
-              <w:bCs/>
-              <w:noProof/>
-            </w:rPr>
-            <w:fldChar w:fldCharType="end"/>
-          </w:r>
-        </w:p>
-      </w:sdtContent>
-    </w:sdt>
-    <w:p>
-      <w:pPr>
+    <w:p>
+      <w:pPr>
+        <w:pStyle w:val="TOCHeading"/>
+        <w:rPr>
+          <w:noProof/>
+        </w:rPr>
+      </w:pPr>
+      <w:r>
         <w:rPr>
           <w:rFonts w:ascii="Arial" w:hAnsi="Arial" w:cs="Arial"/>
           <w:b/>
-          <w:sz w:val="24"/>
-          <w:szCs w:val="24"/>
-        </w:rPr>
-      </w:pPr>
+          <w:sz w:val="28"/>
+          <w:szCs w:val="28"/>
+        </w:rPr>
+        <w:lastRenderedPageBreak/>
+        <w:br/>
+      </w:r>
       <w:r>
         <w:rPr>
           <w:rFonts w:ascii="Arial" w:hAnsi="Arial" w:cs="Arial"/>
           <w:b/>
-          <w:sz w:val="24"/>
-          <w:szCs w:val="24"/>
-        </w:rPr>
-        <w:br w:type="page"/>
-      </w:r>
-    </w:p>
-    <w:p>
-      <w:pPr>
-        <w:pStyle w:val="ListParagraph"/>
-        <w:numPr>
-          <w:ilvl w:val="0"/>
-          <w:numId w:val="2"/>
-        </w:numPr>
+          <w:sz w:val="28"/>
+          <w:szCs w:val="28"/>
+        </w:rPr>
+        <w:fldChar w:fldCharType="begin"/>
+      </w:r>
+      <w:r>
+        <w:rPr>
+          <w:rFonts w:ascii="Arial" w:hAnsi="Arial" w:cs="Arial"/>
+          <w:b/>
+          <w:sz w:val="28"/>
+          <w:szCs w:val="28"/>
+        </w:rPr>
+        <w:instrText xml:space="preserve"> TOC \o "1-2" \u </w:instrText>
+      </w:r>
+      <w:r>
+        <w:rPr>
+          <w:rFonts w:ascii="Arial" w:hAnsi="Arial" w:cs="Arial"/>
+          <w:b/>
+          <w:sz w:val="28"/>
+          <w:szCs w:val="28"/>
+        </w:rPr>
+        <w:fldChar w:fldCharType="separate"/>
+      </w:r>
+    </w:p>
+    <w:p>
+      <w:pPr>
+        <w:pStyle w:val="TOC1"/>
+        <w:tabs>
+          <w:tab w:val="left" w:pos="660"/>
+          <w:tab w:val="right" w:leader="dot" w:pos="9062"/>
+        </w:tabs>
+        <w:rPr>
+          <w:rFonts w:eastAsiaTheme="minorEastAsia"/>
+          <w:noProof/>
+          <w:lang w:eastAsia="de-DE"/>
+        </w:rPr>
+      </w:pPr>
+      <w:r>
+        <w:rPr>
+          <w:noProof/>
+        </w:rPr>
+        <w:t>1.</w:t>
+      </w:r>
+      <w:r>
+        <w:rPr>
+          <w:rFonts w:eastAsiaTheme="minorEastAsia"/>
+          <w:noProof/>
+          <w:lang w:eastAsia="de-DE"/>
+        </w:rPr>
+        <w:tab/>
+      </w:r>
+      <w:r>
+        <w:rPr>
+          <w:noProof/>
+        </w:rPr>
+        <w:t>Einleitung</w:t>
+      </w:r>
+      <w:r>
+        <w:rPr>
+          <w:noProof/>
+        </w:rPr>
+        <w:tab/>
+      </w:r>
+      <w:r>
+        <w:rPr>
+          <w:noProof/>
+        </w:rPr>
+        <w:fldChar w:fldCharType="begin"/>
+      </w:r>
+      <w:r>
+        <w:rPr>
+          <w:noProof/>
+        </w:rPr>
+        <w:instrText xml:space="preserve"> PAGEREF _Toc93416796 \h </w:instrText>
+      </w:r>
+      <w:r>
+        <w:rPr>
+          <w:noProof/>
+        </w:rPr>
+      </w:r>
+      <w:r>
+        <w:rPr>
+          <w:noProof/>
+        </w:rPr>
+        <w:fldChar w:fldCharType="separate"/>
+      </w:r>
+      <w:r>
+        <w:rPr>
+          <w:noProof/>
+        </w:rPr>
+        <w:t>3</w:t>
+      </w:r>
+      <w:r>
+        <w:rPr>
+          <w:noProof/>
+        </w:rPr>
+        <w:fldChar w:fldCharType="end"/>
+      </w:r>
+    </w:p>
+    <w:p>
+      <w:pPr>
+        <w:pStyle w:val="TOC1"/>
+        <w:tabs>
+          <w:tab w:val="left" w:pos="660"/>
+          <w:tab w:val="right" w:leader="dot" w:pos="9062"/>
+        </w:tabs>
+        <w:rPr>
+          <w:rFonts w:eastAsiaTheme="minorEastAsia"/>
+          <w:noProof/>
+          <w:lang w:eastAsia="de-DE"/>
+        </w:rPr>
+      </w:pPr>
+      <w:r>
+        <w:rPr>
+          <w:noProof/>
+        </w:rPr>
+        <w:t>2.</w:t>
+      </w:r>
+      <w:r>
+        <w:rPr>
+          <w:rFonts w:eastAsiaTheme="minorEastAsia"/>
+          <w:noProof/>
+          <w:lang w:eastAsia="de-DE"/>
+        </w:rPr>
+        <w:tab/>
+      </w:r>
+      <w:r>
+        <w:rPr>
+          <w:noProof/>
+        </w:rPr>
+        <w:t>Physik des Taupunkts</w:t>
+      </w:r>
+      <w:r>
+        <w:rPr>
+          <w:noProof/>
+        </w:rPr>
+        <w:tab/>
+      </w:r>
+      <w:r>
+        <w:rPr>
+          <w:noProof/>
+        </w:rPr>
+        <w:fldChar w:fldCharType="begin"/>
+      </w:r>
+      <w:r>
+        <w:rPr>
+          <w:noProof/>
+        </w:rPr>
+        <w:instrText xml:space="preserve"> PAGEREF _Toc93416797 \h </w:instrText>
+      </w:r>
+      <w:r>
+        <w:rPr>
+          <w:noProof/>
+        </w:rPr>
+      </w:r>
+      <w:r>
+        <w:rPr>
+          <w:noProof/>
+        </w:rPr>
+        <w:fldChar w:fldCharType="separate"/>
+      </w:r>
+      <w:r>
+        <w:rPr>
+          <w:noProof/>
+        </w:rPr>
+        <w:t>4</w:t>
+      </w:r>
+      <w:r>
+        <w:rPr>
+          <w:noProof/>
+        </w:rPr>
+        <w:fldChar w:fldCharType="end"/>
+      </w:r>
+    </w:p>
+    <w:p>
+      <w:pPr>
+        <w:pStyle w:val="TOC1"/>
+        <w:tabs>
+          <w:tab w:val="left" w:pos="660"/>
+          <w:tab w:val="right" w:leader="dot" w:pos="9062"/>
+        </w:tabs>
+        <w:rPr>
+          <w:rFonts w:eastAsiaTheme="minorEastAsia"/>
+          <w:noProof/>
+          <w:lang w:eastAsia="de-DE"/>
+        </w:rPr>
+      </w:pPr>
+      <w:r>
+        <w:rPr>
+          <w:noProof/>
+        </w:rPr>
+        <w:t>2.1</w:t>
+      </w:r>
+      <w:r>
+        <w:rPr>
+          <w:rFonts w:eastAsiaTheme="minorEastAsia"/>
+          <w:noProof/>
+          <w:lang w:eastAsia="de-DE"/>
+        </w:rPr>
+        <w:tab/>
+      </w:r>
+      <w:r>
+        <w:rPr>
+          <w:noProof/>
+        </w:rPr>
+        <w:t>Änderung der Taupunkttemperatur</w:t>
+      </w:r>
+      <w:r>
+        <w:rPr>
+          <w:noProof/>
+        </w:rPr>
+        <w:tab/>
+      </w:r>
+      <w:r>
+        <w:rPr>
+          <w:noProof/>
+        </w:rPr>
+        <w:fldChar w:fldCharType="begin"/>
+      </w:r>
+      <w:r>
+        <w:rPr>
+          <w:noProof/>
+        </w:rPr>
+        <w:instrText xml:space="preserve"> PAGEREF _Toc93416798 \h </w:instrText>
+      </w:r>
+      <w:r>
+        <w:rPr>
+          <w:noProof/>
+        </w:rPr>
+      </w:r>
+      <w:r>
+        <w:rPr>
+          <w:noProof/>
+        </w:rPr>
+        <w:fldChar w:fldCharType="separate"/>
+      </w:r>
+      <w:r>
+        <w:rPr>
+          <w:noProof/>
+        </w:rPr>
+        <w:t>4</w:t>
+      </w:r>
+      <w:r>
+        <w:rPr>
+          <w:noProof/>
+        </w:rPr>
+        <w:fldChar w:fldCharType="end"/>
+      </w:r>
+    </w:p>
+    <w:p>
+      <w:pPr>
+        <w:pStyle w:val="TOC1"/>
+        <w:tabs>
+          <w:tab w:val="left" w:pos="660"/>
+          <w:tab w:val="right" w:leader="dot" w:pos="9062"/>
+        </w:tabs>
+        <w:rPr>
+          <w:rFonts w:eastAsiaTheme="minorEastAsia"/>
+          <w:noProof/>
+          <w:lang w:eastAsia="de-DE"/>
+        </w:rPr>
+      </w:pPr>
+      <w:r>
+        <w:rPr>
+          <w:noProof/>
+        </w:rPr>
+        <w:t>3.</w:t>
+      </w:r>
+      <w:r>
+        <w:rPr>
+          <w:rFonts w:eastAsiaTheme="minorEastAsia"/>
+          <w:noProof/>
+          <w:lang w:eastAsia="de-DE"/>
+        </w:rPr>
+        <w:tab/>
+      </w:r>
+      <w:r>
+        <w:rPr>
+          <w:noProof/>
+        </w:rPr>
+        <w:t>Wärmetauscher</w:t>
+      </w:r>
+      <w:r>
+        <w:rPr>
+          <w:noProof/>
+        </w:rPr>
+        <w:tab/>
+      </w:r>
+      <w:r>
+        <w:rPr>
+          <w:noProof/>
+        </w:rPr>
+        <w:fldChar w:fldCharType="begin"/>
+      </w:r>
+      <w:r>
+        <w:rPr>
+          <w:noProof/>
+        </w:rPr>
+        <w:instrText xml:space="preserve"> PAGEREF _Toc93416799 \h </w:instrText>
+      </w:r>
+      <w:r>
+        <w:rPr>
+          <w:noProof/>
+        </w:rPr>
+      </w:r>
+      <w:r>
+        <w:rPr>
+          <w:noProof/>
+        </w:rPr>
+        <w:fldChar w:fldCharType="separate"/>
+      </w:r>
+      <w:r>
+        <w:rPr>
+          <w:noProof/>
+        </w:rPr>
+        <w:t>6</w:t>
+      </w:r>
+      <w:r>
+        <w:rPr>
+          <w:noProof/>
+        </w:rPr>
+        <w:fldChar w:fldCharType="end"/>
+      </w:r>
+    </w:p>
+    <w:p>
+      <w:pPr>
+        <w:pStyle w:val="TOC1"/>
+        <w:tabs>
+          <w:tab w:val="left" w:pos="660"/>
+          <w:tab w:val="right" w:leader="dot" w:pos="9062"/>
+        </w:tabs>
+        <w:rPr>
+          <w:rFonts w:eastAsiaTheme="minorEastAsia"/>
+          <w:noProof/>
+          <w:lang w:eastAsia="de-DE"/>
+        </w:rPr>
+      </w:pPr>
+      <w:r>
+        <w:rPr>
+          <w:noProof/>
+        </w:rPr>
+        <w:t>3.1</w:t>
+      </w:r>
+      <w:r>
+        <w:rPr>
+          <w:rFonts w:eastAsiaTheme="minorEastAsia"/>
+          <w:noProof/>
+          <w:lang w:eastAsia="de-DE"/>
+        </w:rPr>
+        <w:tab/>
+      </w:r>
+      <w:r>
+        <w:rPr>
+          <w:noProof/>
+        </w:rPr>
+        <w:t>Zeitraum der Zirkulationspumpennutzung</w:t>
+      </w:r>
+      <w:r>
+        <w:rPr>
+          <w:noProof/>
+        </w:rPr>
+        <w:tab/>
+      </w:r>
+      <w:r>
+        <w:rPr>
+          <w:noProof/>
+        </w:rPr>
+        <w:fldChar w:fldCharType="begin"/>
+      </w:r>
+      <w:r>
+        <w:rPr>
+          <w:noProof/>
+        </w:rPr>
+        <w:instrText xml:space="preserve"> PAGEREF _Toc93416800 \h </w:instrText>
+      </w:r>
+      <w:r>
+        <w:rPr>
+          <w:noProof/>
+        </w:rPr>
+      </w:r>
+      <w:r>
+        <w:rPr>
+          <w:noProof/>
+        </w:rPr>
+        <w:fldChar w:fldCharType="separate"/>
+      </w:r>
+      <w:r>
+        <w:rPr>
+          <w:noProof/>
+        </w:rPr>
+        <w:t>7</w:t>
+      </w:r>
+      <w:r>
+        <w:rPr>
+          <w:noProof/>
+        </w:rPr>
+        <w:fldChar w:fldCharType="end"/>
+      </w:r>
+    </w:p>
+    <w:p>
+      <w:pPr>
+        <w:pStyle w:val="TOC1"/>
+        <w:tabs>
+          <w:tab w:val="left" w:pos="660"/>
+          <w:tab w:val="right" w:leader="dot" w:pos="9062"/>
+        </w:tabs>
+        <w:rPr>
+          <w:rFonts w:eastAsiaTheme="minorEastAsia"/>
+          <w:noProof/>
+          <w:lang w:eastAsia="de-DE"/>
+        </w:rPr>
+      </w:pPr>
+      <w:r>
+        <w:rPr>
+          <w:rFonts w:eastAsiaTheme="minorEastAsia"/>
+          <w:noProof/>
+        </w:rPr>
+        <w:t>4.</w:t>
+      </w:r>
+      <w:r>
+        <w:rPr>
+          <w:rFonts w:eastAsiaTheme="minorEastAsia"/>
+          <w:noProof/>
+          <w:lang w:eastAsia="de-DE"/>
+        </w:rPr>
+        <w:tab/>
+      </w:r>
+      <w:r>
+        <w:rPr>
+          <w:rFonts w:eastAsiaTheme="minorEastAsia"/>
+          <w:noProof/>
+        </w:rPr>
+        <w:t>Externer Entfeuchter</w:t>
+      </w:r>
+      <w:r>
+        <w:rPr>
+          <w:noProof/>
+        </w:rPr>
+        <w:tab/>
+      </w:r>
+      <w:r>
+        <w:rPr>
+          <w:noProof/>
+        </w:rPr>
+        <w:fldChar w:fldCharType="begin"/>
+      </w:r>
+      <w:r>
+        <w:rPr>
+          <w:noProof/>
+        </w:rPr>
+        <w:instrText xml:space="preserve"> PAGEREF _Toc93416801 \h </w:instrText>
+      </w:r>
+      <w:r>
+        <w:rPr>
+          <w:noProof/>
+        </w:rPr>
+      </w:r>
+      <w:r>
+        <w:rPr>
+          <w:noProof/>
+        </w:rPr>
+        <w:fldChar w:fldCharType="separate"/>
+      </w:r>
+      <w:r>
+        <w:rPr>
+          <w:noProof/>
+        </w:rPr>
+        <w:t>9</w:t>
+      </w:r>
+      <w:r>
+        <w:rPr>
+          <w:noProof/>
+        </w:rPr>
+        <w:fldChar w:fldCharType="end"/>
+      </w:r>
+    </w:p>
+    <w:p>
+      <w:pPr>
+        <w:pStyle w:val="TOC1"/>
+        <w:tabs>
+          <w:tab w:val="left" w:pos="660"/>
+          <w:tab w:val="right" w:leader="dot" w:pos="9062"/>
+        </w:tabs>
+        <w:rPr>
+          <w:rFonts w:eastAsiaTheme="minorEastAsia"/>
+          <w:noProof/>
+          <w:lang w:eastAsia="de-DE"/>
+        </w:rPr>
+      </w:pPr>
+      <w:r>
+        <w:rPr>
+          <w:noProof/>
+        </w:rPr>
+        <w:t>5.</w:t>
+      </w:r>
+      <w:r>
+        <w:rPr>
+          <w:rFonts w:eastAsiaTheme="minorEastAsia"/>
+          <w:noProof/>
+          <w:lang w:eastAsia="de-DE"/>
+        </w:rPr>
+        <w:tab/>
+      </w:r>
+      <w:r>
+        <w:rPr>
+          <w:noProof/>
+        </w:rPr>
+        <w:t>Spezifikationen des Geräts</w:t>
+      </w:r>
+      <w:r>
+        <w:rPr>
+          <w:noProof/>
+        </w:rPr>
+        <w:tab/>
+      </w:r>
+      <w:r>
+        <w:rPr>
+          <w:noProof/>
+        </w:rPr>
+        <w:fldChar w:fldCharType="begin"/>
+      </w:r>
+      <w:r>
+        <w:rPr>
+          <w:noProof/>
+        </w:rPr>
+        <w:instrText xml:space="preserve"> PAGEREF _Toc93416802 \h </w:instrText>
+      </w:r>
+      <w:r>
+        <w:rPr>
+          <w:noProof/>
+        </w:rPr>
+      </w:r>
+      <w:r>
+        <w:rPr>
+          <w:noProof/>
+        </w:rPr>
+        <w:fldChar w:fldCharType="separate"/>
+      </w:r>
+      <w:r>
+        <w:rPr>
+          <w:noProof/>
+        </w:rPr>
+        <w:t>10</w:t>
+      </w:r>
+      <w:r>
+        <w:rPr>
+          <w:noProof/>
+        </w:rPr>
+        <w:fldChar w:fldCharType="end"/>
+      </w:r>
+    </w:p>
+    <w:p>
+      <w:pPr>
+        <w:pStyle w:val="TOC1"/>
+        <w:tabs>
+          <w:tab w:val="left" w:pos="660"/>
+          <w:tab w:val="right" w:leader="dot" w:pos="9062"/>
+        </w:tabs>
+        <w:rPr>
+          <w:rFonts w:eastAsiaTheme="minorEastAsia"/>
+          <w:noProof/>
+          <w:lang w:eastAsia="de-DE"/>
+        </w:rPr>
+      </w:pPr>
+      <w:r>
+        <w:rPr>
+          <w:noProof/>
+        </w:rPr>
+        <w:t>5.1</w:t>
+      </w:r>
+      <w:r>
+        <w:rPr>
+          <w:rFonts w:eastAsiaTheme="minorEastAsia"/>
+          <w:noProof/>
+          <w:lang w:eastAsia="de-DE"/>
+        </w:rPr>
+        <w:tab/>
+      </w:r>
+      <w:r>
+        <w:rPr>
+          <w:noProof/>
+        </w:rPr>
+        <w:t>Hardware</w:t>
+      </w:r>
+      <w:r>
+        <w:rPr>
+          <w:noProof/>
+        </w:rPr>
+        <w:tab/>
+      </w:r>
+      <w:r>
+        <w:rPr>
+          <w:noProof/>
+        </w:rPr>
+        <w:fldChar w:fldCharType="begin"/>
+      </w:r>
+      <w:r>
+        <w:rPr>
+          <w:noProof/>
+        </w:rPr>
+        <w:instrText xml:space="preserve"> PAGEREF _Toc93416803 \h </w:instrText>
+      </w:r>
+      <w:r>
+        <w:rPr>
+          <w:noProof/>
+        </w:rPr>
+      </w:r>
+      <w:r>
+        <w:rPr>
+          <w:noProof/>
+        </w:rPr>
+        <w:fldChar w:fldCharType="separate"/>
+      </w:r>
+      <w:r>
+        <w:rPr>
+          <w:noProof/>
+        </w:rPr>
+        <w:t>10</w:t>
+      </w:r>
+      <w:r>
+        <w:rPr>
+          <w:noProof/>
+        </w:rPr>
+        <w:fldChar w:fldCharType="end"/>
+      </w:r>
+    </w:p>
+    <w:p>
+      <w:pPr>
+        <w:pStyle w:val="TOC1"/>
+        <w:tabs>
+          <w:tab w:val="left" w:pos="660"/>
+          <w:tab w:val="right" w:leader="dot" w:pos="9062"/>
+        </w:tabs>
+        <w:rPr>
+          <w:rFonts w:eastAsiaTheme="minorEastAsia"/>
+          <w:noProof/>
+          <w:lang w:eastAsia="de-DE"/>
+        </w:rPr>
+      </w:pPr>
+      <w:r>
+        <w:rPr>
+          <w:noProof/>
+        </w:rPr>
+        <w:t>5.2</w:t>
+      </w:r>
+      <w:r>
+        <w:rPr>
+          <w:rFonts w:eastAsiaTheme="minorEastAsia"/>
+          <w:noProof/>
+          <w:lang w:eastAsia="de-DE"/>
+        </w:rPr>
+        <w:tab/>
+      </w:r>
+      <w:r>
+        <w:rPr>
+          <w:noProof/>
+        </w:rPr>
+        <w:t>Software</w:t>
+      </w:r>
+      <w:r>
+        <w:rPr>
+          <w:noProof/>
+        </w:rPr>
+        <w:tab/>
+      </w:r>
+      <w:r>
+        <w:rPr>
+          <w:noProof/>
+        </w:rPr>
+        <w:fldChar w:fldCharType="begin"/>
+      </w:r>
+      <w:r>
+        <w:rPr>
+          <w:noProof/>
+        </w:rPr>
+        <w:instrText xml:space="preserve"> PAGEREF _Toc93416804 \h </w:instrText>
+      </w:r>
+      <w:r>
+        <w:rPr>
+          <w:noProof/>
+        </w:rPr>
+      </w:r>
+      <w:r>
+        <w:rPr>
+          <w:noProof/>
+        </w:rPr>
+        <w:fldChar w:fldCharType="separate"/>
+      </w:r>
+      <w:r>
+        <w:rPr>
+          <w:noProof/>
+        </w:rPr>
+        <w:t>11</w:t>
+      </w:r>
+      <w:r>
+        <w:rPr>
+          <w:noProof/>
+        </w:rPr>
+        <w:fldChar w:fldCharType="end"/>
+      </w:r>
+    </w:p>
+    <w:p>
+      <w:pPr>
+        <w:pStyle w:val="TOC1"/>
+        <w:tabs>
+          <w:tab w:val="left" w:pos="660"/>
+          <w:tab w:val="right" w:leader="dot" w:pos="9062"/>
+        </w:tabs>
+        <w:rPr>
+          <w:rFonts w:eastAsiaTheme="minorEastAsia"/>
+          <w:noProof/>
+          <w:lang w:eastAsia="de-DE"/>
+        </w:rPr>
+      </w:pPr>
+      <w:r>
+        <w:rPr>
+          <w:noProof/>
+        </w:rPr>
+        <w:t>5.3</w:t>
+      </w:r>
+      <w:r>
+        <w:rPr>
+          <w:rFonts w:eastAsiaTheme="minorEastAsia"/>
+          <w:noProof/>
+          <w:lang w:eastAsia="de-DE"/>
+        </w:rPr>
+        <w:tab/>
+      </w:r>
+      <w:r>
+        <w:rPr>
+          <w:noProof/>
+        </w:rPr>
+        <w:t>Gehäuse</w:t>
+      </w:r>
+      <w:r>
+        <w:rPr>
+          <w:noProof/>
+        </w:rPr>
+        <w:tab/>
+      </w:r>
+      <w:r>
+        <w:rPr>
+          <w:noProof/>
+        </w:rPr>
+        <w:fldChar w:fldCharType="begin"/>
+      </w:r>
+      <w:r>
+        <w:rPr>
+          <w:noProof/>
+        </w:rPr>
+        <w:instrText xml:space="preserve"> PAGEREF _Toc93416805 \h </w:instrText>
+      </w:r>
+      <w:r>
+        <w:rPr>
+          <w:noProof/>
+        </w:rPr>
+      </w:r>
+      <w:r>
+        <w:rPr>
+          <w:noProof/>
+        </w:rPr>
+        <w:fldChar w:fldCharType="separate"/>
+      </w:r>
+      <w:r>
+        <w:rPr>
+          <w:noProof/>
+        </w:rPr>
+        <w:t>12</w:t>
+      </w:r>
+      <w:r>
+        <w:rPr>
+          <w:noProof/>
+        </w:rPr>
+        <w:fldChar w:fldCharType="end"/>
+      </w:r>
+    </w:p>
+    <w:p>
+      <w:pPr>
+        <w:pStyle w:val="TOC1"/>
+        <w:tabs>
+          <w:tab w:val="left" w:pos="660"/>
+          <w:tab w:val="right" w:leader="dot" w:pos="9062"/>
+        </w:tabs>
+        <w:rPr>
+          <w:rFonts w:eastAsiaTheme="minorEastAsia"/>
+          <w:noProof/>
+          <w:lang w:eastAsia="de-DE"/>
+        </w:rPr>
+      </w:pPr>
+      <w:r>
+        <w:rPr>
+          <w:noProof/>
+        </w:rPr>
+        <w:t>5.4</w:t>
+      </w:r>
+      <w:r>
+        <w:rPr>
+          <w:rFonts w:eastAsiaTheme="minorEastAsia"/>
+          <w:noProof/>
+          <w:lang w:eastAsia="de-DE"/>
+        </w:rPr>
+        <w:tab/>
+      </w:r>
+      <w:r>
+        <w:rPr>
+          <w:noProof/>
+        </w:rPr>
+        <w:t>Unteres Gehäuse</w:t>
+      </w:r>
+      <w:r>
+        <w:rPr>
+          <w:noProof/>
+        </w:rPr>
+        <w:tab/>
+      </w:r>
+      <w:r>
+        <w:rPr>
+          <w:noProof/>
+        </w:rPr>
+        <w:fldChar w:fldCharType="begin"/>
+      </w:r>
+      <w:r>
+        <w:rPr>
+          <w:noProof/>
+        </w:rPr>
+        <w:instrText xml:space="preserve"> PAGEREF _Toc93416806 \h </w:instrText>
+      </w:r>
+      <w:r>
+        <w:rPr>
+          <w:noProof/>
+        </w:rPr>
+      </w:r>
+      <w:r>
+        <w:rPr>
+          <w:noProof/>
+        </w:rPr>
+        <w:fldChar w:fldCharType="separate"/>
+      </w:r>
+      <w:r>
+        <w:rPr>
+          <w:noProof/>
+        </w:rPr>
+        <w:t>13</w:t>
+      </w:r>
+      <w:r>
+        <w:rPr>
+          <w:noProof/>
+        </w:rPr>
+        <w:fldChar w:fldCharType="end"/>
+      </w:r>
+    </w:p>
+    <w:p>
+      <w:pPr>
+        <w:pStyle w:val="TOC1"/>
+        <w:tabs>
+          <w:tab w:val="left" w:pos="660"/>
+          <w:tab w:val="right" w:leader="dot" w:pos="9062"/>
+        </w:tabs>
+        <w:rPr>
+          <w:rFonts w:eastAsiaTheme="minorEastAsia"/>
+          <w:noProof/>
+          <w:lang w:eastAsia="de-DE"/>
+        </w:rPr>
+      </w:pPr>
+      <w:r>
+        <w:rPr>
+          <w:noProof/>
+        </w:rPr>
+        <w:t>5.5</w:t>
+      </w:r>
+      <w:r>
+        <w:rPr>
+          <w:rFonts w:eastAsiaTheme="minorEastAsia"/>
+          <w:noProof/>
+          <w:lang w:eastAsia="de-DE"/>
+        </w:rPr>
+        <w:tab/>
+      </w:r>
+      <w:r>
+        <w:rPr>
+          <w:noProof/>
+        </w:rPr>
+        <w:t>Oberes Gehäuse</w:t>
+      </w:r>
+      <w:r>
+        <w:rPr>
+          <w:noProof/>
+        </w:rPr>
+        <w:tab/>
+      </w:r>
+      <w:r>
+        <w:rPr>
+          <w:noProof/>
+        </w:rPr>
+        <w:fldChar w:fldCharType="begin"/>
+      </w:r>
+      <w:r>
+        <w:rPr>
+          <w:noProof/>
+        </w:rPr>
+        <w:instrText xml:space="preserve"> PAGEREF _Toc93416807 \h </w:instrText>
+      </w:r>
+      <w:r>
+        <w:rPr>
+          <w:noProof/>
+        </w:rPr>
+      </w:r>
+      <w:r>
+        <w:rPr>
+          <w:noProof/>
+        </w:rPr>
+        <w:fldChar w:fldCharType="separate"/>
+      </w:r>
+      <w:r>
+        <w:rPr>
+          <w:noProof/>
+        </w:rPr>
+        <w:t>13</w:t>
+      </w:r>
+      <w:r>
+        <w:rPr>
+          <w:noProof/>
+        </w:rPr>
+        <w:fldChar w:fldCharType="end"/>
+      </w:r>
+    </w:p>
+    <w:p>
+      <w:pPr>
+        <w:pStyle w:val="TOC1"/>
+        <w:tabs>
+          <w:tab w:val="left" w:pos="660"/>
+          <w:tab w:val="right" w:leader="dot" w:pos="9062"/>
+        </w:tabs>
+        <w:rPr>
+          <w:rFonts w:eastAsiaTheme="minorEastAsia"/>
+          <w:noProof/>
+          <w:lang w:eastAsia="de-DE"/>
+        </w:rPr>
+      </w:pPr>
+      <w:r>
+        <w:rPr>
+          <w:noProof/>
+        </w:rPr>
+        <w:t>5.6</w:t>
+      </w:r>
+      <w:r>
+        <w:rPr>
+          <w:rFonts w:eastAsiaTheme="minorEastAsia"/>
+          <w:noProof/>
+          <w:lang w:eastAsia="de-DE"/>
+        </w:rPr>
+        <w:tab/>
+      </w:r>
+      <w:r>
+        <w:rPr>
+          <w:noProof/>
+        </w:rPr>
+        <w:t>Optional</w:t>
+      </w:r>
+      <w:r>
+        <w:rPr>
+          <w:noProof/>
+        </w:rPr>
+        <w:tab/>
+      </w:r>
+      <w:r>
+        <w:rPr>
+          <w:noProof/>
+        </w:rPr>
+        <w:fldChar w:fldCharType="begin"/>
+      </w:r>
+      <w:r>
+        <w:rPr>
+          <w:noProof/>
+        </w:rPr>
+        <w:instrText xml:space="preserve"> PAGEREF _Toc93416808 \h </w:instrText>
+      </w:r>
+      <w:r>
+        <w:rPr>
+          <w:noProof/>
+        </w:rPr>
+      </w:r>
+      <w:r>
+        <w:rPr>
+          <w:noProof/>
+        </w:rPr>
+        <w:fldChar w:fldCharType="separate"/>
+      </w:r>
+      <w:r>
+        <w:rPr>
+          <w:noProof/>
+        </w:rPr>
+        <w:t>14</w:t>
+      </w:r>
+      <w:r>
+        <w:rPr>
+          <w:noProof/>
+        </w:rPr>
+        <w:fldChar w:fldCharType="end"/>
+      </w:r>
+    </w:p>
+    <w:p>
+      <w:pPr>
+        <w:pStyle w:val="TOC1"/>
+        <w:tabs>
+          <w:tab w:val="left" w:pos="660"/>
+          <w:tab w:val="right" w:leader="dot" w:pos="9062"/>
+        </w:tabs>
+        <w:rPr>
+          <w:rFonts w:eastAsiaTheme="minorEastAsia"/>
+          <w:noProof/>
+          <w:lang w:eastAsia="de-DE"/>
+        </w:rPr>
+      </w:pPr>
+      <w:r>
+        <w:rPr>
+          <w:noProof/>
+        </w:rPr>
+        <w:t>6.</w:t>
+      </w:r>
+      <w:r>
+        <w:rPr>
+          <w:rFonts w:eastAsiaTheme="minorEastAsia"/>
+          <w:noProof/>
+          <w:lang w:eastAsia="de-DE"/>
+        </w:rPr>
+        <w:tab/>
+      </w:r>
+      <w:r>
+        <w:rPr>
+          <w:noProof/>
+        </w:rPr>
+        <w:t>Github</w:t>
+      </w:r>
+      <w:r>
+        <w:rPr>
+          <w:noProof/>
+        </w:rPr>
+        <w:tab/>
+      </w:r>
+      <w:r>
+        <w:rPr>
+          <w:noProof/>
+        </w:rPr>
+        <w:fldChar w:fldCharType="begin"/>
+      </w:r>
+      <w:r>
+        <w:rPr>
+          <w:noProof/>
+        </w:rPr>
+        <w:instrText xml:space="preserve"> PAGEREF _Toc93416809 \h </w:instrText>
+      </w:r>
+      <w:r>
+        <w:rPr>
+          <w:noProof/>
+        </w:rPr>
+      </w:r>
+      <w:r>
+        <w:rPr>
+          <w:noProof/>
+        </w:rPr>
+        <w:fldChar w:fldCharType="separate"/>
+      </w:r>
+      <w:r>
+        <w:rPr>
+          <w:noProof/>
+        </w:rPr>
+        <w:t>15</w:t>
+      </w:r>
+      <w:r>
+        <w:rPr>
+          <w:noProof/>
+        </w:rPr>
+        <w:fldChar w:fldCharType="end"/>
+      </w:r>
+    </w:p>
+    <w:p>
+      <w:pPr>
+        <w:pStyle w:val="TOC1"/>
+        <w:tabs>
+          <w:tab w:val="left" w:pos="660"/>
+          <w:tab w:val="right" w:leader="dot" w:pos="9062"/>
+        </w:tabs>
+        <w:rPr>
+          <w:rFonts w:eastAsiaTheme="minorEastAsia"/>
+          <w:noProof/>
+          <w:lang w:eastAsia="de-DE"/>
+        </w:rPr>
+      </w:pPr>
+      <w:r>
+        <w:rPr>
+          <w:noProof/>
+        </w:rPr>
+        <w:t>7.</w:t>
+      </w:r>
+      <w:r>
+        <w:rPr>
+          <w:rFonts w:eastAsiaTheme="minorEastAsia"/>
+          <w:noProof/>
+          <w:lang w:eastAsia="de-DE"/>
+        </w:rPr>
+        <w:tab/>
+      </w:r>
+      <w:r>
+        <w:rPr>
+          <w:noProof/>
+        </w:rPr>
+        <w:t>Fazit</w:t>
+      </w:r>
+      <w:r>
+        <w:rPr>
+          <w:noProof/>
+        </w:rPr>
+        <w:tab/>
+      </w:r>
+      <w:r>
+        <w:rPr>
+          <w:noProof/>
+        </w:rPr>
+        <w:fldChar w:fldCharType="begin"/>
+      </w:r>
+      <w:r>
+        <w:rPr>
+          <w:noProof/>
+        </w:rPr>
+        <w:instrText xml:space="preserve"> PAGEREF _Toc93416810 \h </w:instrText>
+      </w:r>
+      <w:r>
+        <w:rPr>
+          <w:noProof/>
+        </w:rPr>
+      </w:r>
+      <w:r>
+        <w:rPr>
+          <w:noProof/>
+        </w:rPr>
+        <w:fldChar w:fldCharType="separate"/>
+      </w:r>
+      <w:r>
+        <w:rPr>
+          <w:noProof/>
+        </w:rPr>
+        <w:t>15</w:t>
+      </w:r>
+      <w:r>
+        <w:rPr>
+          <w:noProof/>
+        </w:rPr>
+        <w:fldChar w:fldCharType="end"/>
+      </w:r>
+    </w:p>
+    <w:p>
+      <w:pPr>
+        <w:pStyle w:val="TOC1"/>
+        <w:tabs>
+          <w:tab w:val="right" w:leader="dot" w:pos="9062"/>
+        </w:tabs>
+        <w:rPr>
+          <w:rFonts w:eastAsiaTheme="minorEastAsia"/>
+          <w:noProof/>
+          <w:lang w:eastAsia="de-DE"/>
+        </w:rPr>
+      </w:pPr>
+      <w:r>
+        <w:rPr>
+          <w:noProof/>
+        </w:rPr>
+        <w:t>Quellenverzeichnis</w:t>
+      </w:r>
+    </w:p>
+    <w:p>
+      <w:pPr>
+        <w:pStyle w:val="TOCHeading"/>
         <w:rPr>
           <w:rFonts w:ascii="Arial" w:hAnsi="Arial" w:cs="Arial"/>
           <w:b/>
@@ -1694,34 +1536,32 @@
           <w:docGrid w:linePitch="360"/>
         </w:sectPr>
       </w:pPr>
+      <w:r>
+        <w:rPr>
+          <w:rFonts w:ascii="Arial" w:hAnsi="Arial" w:cs="Arial"/>
+          <w:b/>
+          <w:sz w:val="28"/>
+          <w:szCs w:val="28"/>
+        </w:rPr>
+        <w:fldChar w:fldCharType="end"/>
+      </w:r>
     </w:p>
     <w:p>
       <w:pPr>
         <w:pStyle w:val="berschriftKL"/>
       </w:pPr>
       <w:bookmarkStart w:id="0" w:name="_Toc92980267"/>
+      <w:bookmarkStart w:id="1" w:name="_Toc93416796"/>
       <w:r>
         <w:lastRenderedPageBreak/>
         <w:t>Einleitung</w:t>
       </w:r>
       <w:bookmarkEnd w:id="0"/>
+      <w:bookmarkEnd w:id="1"/>
     </w:p>
     <w:p>
       <w:pPr>
         <w:pStyle w:val="TextKL"/>
-        <w:rPr>
-          <w:sz w:val="40"/>
-        </w:rPr>
-      </w:pPr>
-      <w:r>
-        <w:pict>
-          <v:rect id="_x0000_i1025" style="width:394.4pt;height:1.45pt" o:hrpct="987" o:hralign="center" o:hrstd="t" o:hr="t" fillcolor="#a0a0a0" stroked="f"/>
-        </w:pict>
-      </w:r>
-    </w:p>
-    <w:p>
-      <w:pPr>
-        <w:pStyle w:val="TextKL"/>
       </w:pPr>
       <w:r>
         <w:t>Diese Komplexe Leistung wird über eine Belüftungsanlage geschrieben, mit dem Hauptziel einen schimmelfreien Keller zu gewährleisten. Gewählt habe ich dieses T</w:t>
@@ -1733,10 +1573,49 @@
         <w:t xml:space="preserve">sprach. Der Schimmel soll bekämpft werden, indem seine Entstehung direkt verhindert wird. Um dies zu bewerkstelligen wird Innenluft, mit einer hohen absoluten Luftfeuchte, durch Außenluft, mit einer geringeren </w:t>
       </w:r>
       <w:r>
-        <w:t>absoluten Luftfeuchte, ersetzt. Dabei geht es darum den Taupunkt, der mit relativer Luftfeuchte und Temperatur in verbunden ist, unter der aktuellen Innentemperatur des Kellers zu halten.</w:t>
-      </w:r>
-      <w:r>
-        <w:t>Ziele für diese Anlage sind: eine benutzerfreundliche Oberfläche des mitverbauten Displays, eine möglichst leichte und vollständige Anleitung zum Selbstbau der Belüftungsanlage, die Möglichkeit die Werte in Echtzeit per MQTT Protokoll von einem Internetfähigen Gerät abzulesen, ein Konfigurationsportal via Webserver, eine Verbindung mit dem Wlan</w:t>
+        <w:t xml:space="preserve">absoluten Luftfeuchte, ersetzt. Dabei geht es darum den Taupunkt, der mit relativer Luftfeuchte und Temperatur in </w:t>
+      </w:r>
+      <w:r>
+        <w:t>Verbindung steht</w:t>
+      </w:r>
+      <w:r>
+        <w:t>, unter der aktuellen Innentemperatur des Kellers zu halten.</w:t>
+      </w:r>
+      <w:r>
+        <w:t xml:space="preserve"> Dadurch soll die Entstehung von K</w:t>
+      </w:r>
+      <w:r>
+        <w:t>ondens</w:t>
+      </w:r>
+      <w:r>
+        <w:t>wasser an den Wänden verhindert werden, da dieses K</w:t>
+      </w:r>
+      <w:r>
+        <w:t>ondens</w:t>
+      </w:r>
+      <w:r>
+        <w:t xml:space="preserve">wasser Schimmel begünstigen würde. </w:t>
+      </w:r>
+      <w:r>
+        <w:t>Da es sich um einen unbeheizten Keller handelt, sind keinen Maßnahmen zur Wärmerückgewinnung notwendig. Es muss allerdings gewährleistet sein, da</w:t>
+      </w:r>
+      <w:r>
+        <w:t>ss</w:t>
+      </w:r>
+      <w:r>
+        <w:t xml:space="preserve"> der Raum im Winter jederzeit frostfrei ist. Die Temperatur im Inneren sollte daher nicht unter 5°C fallen. </w:t>
+      </w:r>
+      <w:r>
+        <w:t>Ziele für diese Anlage sind: eine benutzerfreundliche Oberfläche des mit</w:t>
+      </w:r>
+      <w:r>
+        <w:t xml:space="preserve"> </w:t>
+      </w:r>
+      <w:r>
+        <w:t>verbauten Displays, eine möglichst leichte und vollständige Anleitung zum Selbstbau der Belüftungsanlage, die Möglichkeit die Werte in Echtzeit per MQTT Protokoll von einem Internetfähigen Gerät abzulesen, ein Konfigurationsportal via Webserver, eine Verbindung mit dem Wlan</w:t>
+      </w:r>
+      <w:r>
+        <w:t>,</w:t>
       </w:r>
       <w:r>
         <w:t xml:space="preserve"> falls möglich und das Öffnen eines Access Points falls die Verbindung zu einem Wlan nicht möglich ist.</w:t>
@@ -1760,23 +1639,23 @@
         <w:t xml:space="preserve">werden </w:t>
       </w:r>
       <w:r>
-        <w:t xml:space="preserve">und als finaller Schritt werden diese dann mit der Elektronik zusammen verbaut. </w:t>
+        <w:t>und als fina</w:t>
+      </w:r>
+      <w:r>
+        <w:t xml:space="preserve">ler Schritt werden diese dann mit der Elektronik zusammen verbaut. </w:t>
       </w:r>
       <w:r>
         <w:t xml:space="preserve">Anschließend wird die Anlage geprüft, wenn die Luftfeuchte im Inneren sich nicht durch einfaches lüften auf das erwünschte Maß reduzieren lässt, dann wird die Anlage noch um eine Zirkulationspumpe erweitert. Diese soll dann die eingehende Luft kühlen um die absolute Luftfeuchte dieser zu verringern. Selbst wenn die Zirkulationspumpe nicht nötig seien sollte ist es trotzdem ein Ziel die Anlage modular und erweiterbar zu </w:t>
       </w:r>
       <w:r>
-        <w:t>gestallten um bei späteren Änderungen und Erweiterungen so wenig wie möglich Aufwand zu haben.</w:t>
-      </w:r>
-    </w:p>
-    <w:p>
-      <w:pPr>
-        <w:rPr>
-          <w:rFonts w:ascii="Arial" w:hAnsi="Arial" w:cs="Arial"/>
-          <w:sz w:val="24"/>
-          <w:szCs w:val="40"/>
-        </w:rPr>
-      </w:pPr>
+        <w:t>gestal</w:t>
+      </w:r>
+      <w:r>
+        <w:t>ten um bei späteren Änderungen und Erweiterungen so wenig wie möglich Aufwand zu haben.</w:t>
+      </w:r>
+      <w:r>
+        <w:t xml:space="preserve"> </w:t>
+      </w:r>
       <w:r>
         <w:br w:type="page"/>
       </w:r>
@@ -1785,7 +1664,8 @@
       <w:pPr>
         <w:pStyle w:val="berschriftKL"/>
       </w:pPr>
-      <w:bookmarkStart w:id="1" w:name="_Toc92980268"/>
+      <w:bookmarkStart w:id="2" w:name="_Toc92980268"/>
+      <w:bookmarkStart w:id="3" w:name="_Toc93416797"/>
       <w:r>
         <w:lastRenderedPageBreak/>
         <w:t xml:space="preserve">Physik des </w:t>
@@ -1793,17 +1673,8 @@
       <w:r>
         <w:t>Taupunkts</w:t>
       </w:r>
-      <w:bookmarkEnd w:id="1"/>
-    </w:p>
-    <w:p>
-      <w:pPr>
-        <w:pStyle w:val="TextKL"/>
-      </w:pPr>
-      <w:r>
-        <w:pict>
-          <v:rect id="_x0000_i1026" style="width:394.4pt;height:1.45pt" o:hrpct="987" o:hralign="center" o:hrstd="t" o:hr="t" fillcolor="#a0a0a0" stroked="f"/>
-        </w:pict>
-      </w:r>
+      <w:bookmarkEnd w:id="2"/>
+      <w:bookmarkEnd w:id="3"/>
     </w:p>
     <w:p>
       <w:pPr>
@@ -1817,7 +1688,7 @@
         <mc:AlternateContent>
           <mc:Choice Requires="wps">
             <w:drawing>
-              <wp:anchor distT="0" distB="0" distL="114300" distR="114300" simplePos="0" relativeHeight="251659264" behindDoc="0" locked="0" layoutInCell="1" allowOverlap="1" wp14:anchorId="2F8EDD8E" wp14:editId="16D6535A">
+              <wp:anchor distT="0" distB="0" distL="114300" distR="114300" simplePos="0" relativeHeight="251659264" behindDoc="0" locked="0" layoutInCell="1" allowOverlap="1" wp14:anchorId="2B380BF2" wp14:editId="202F023B">
                 <wp:simplePos x="0" y="0"/>
                 <wp:positionH relativeFrom="column">
                   <wp:posOffset>2102343</wp:posOffset>
@@ -1988,11 +1859,7 @@
           </mc:Choice>
           <mc:Fallback>
             <w:pict>
-              <v:shapetype w14:anchorId="226F2544" id="_x0000_t202" coordsize="21600,21600" o:spt="202" path="m,l,21600r21600,l21600,xe">
-                <v:stroke joinstyle="miter"/>
-                <v:path gradientshapeok="t" o:connecttype="rect"/>
-              </v:shapetype>
-              <v:shape id="Text Box 2" o:spid="_x0000_s1026" type="#_x0000_t202" style="position:absolute;left:0;text-align:left;margin-left:165.55pt;margin-top:200.55pt;width:261.65pt;height:66.1pt;z-index:251659264;visibility:visible;mso-wrap-style:square;mso-width-percent:0;mso-height-percent:0;mso-wrap-distance-left:9pt;mso-wrap-distance-top:0;mso-wrap-distance-right:9pt;mso-wrap-distance-bottom:0;mso-position-horizontal:absolute;mso-position-horizontal-relative:text;mso-position-vertical:absolute;mso-position-vertical-relative:text;mso-width-percent:0;mso-height-percent:0;mso-width-relative:margin;mso-height-relative:margin;v-text-anchor:top" o:gfxdata="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" filled="f" stroked="f">
+              <v:shape w14:anchorId="2B380BF2" id="_x0000_s1027" type="#_x0000_t202" style="position:absolute;left:0;text-align:left;margin-left:165.55pt;margin-top:200.55pt;width:261.65pt;height:66.1pt;z-index:251659264;visibility:visible;mso-wrap-style:square;mso-width-percent:0;mso-height-percent:0;mso-wrap-distance-left:9pt;mso-wrap-distance-top:0;mso-wrap-distance-right:9pt;mso-wrap-distance-bottom:0;mso-position-horizontal:absolute;mso-position-horizontal-relative:text;mso-position-vertical:absolute;mso-position-vertical-relative:text;mso-width-percent:0;mso-height-percent:0;mso-width-relative:margin;mso-height-relative:margin;v-text-anchor:top" o:gfxdata="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" filled="f" stroked="f">
                 <v:textbox>
                   <w:txbxContent>
                     <w:p>
@@ -2116,13 +1983,19 @@
       </w:r>
       <w:r>
         <w:rPr>
+          <w:rStyle w:val="ZitateKLChar"/>
+        </w:rPr>
+        <w:t>Als</w:t>
+      </w:r>
+      <w:r>
+        <w:rPr>
           <w:rFonts w:ascii="Lucida Sans Unicode" w:hAnsi="Lucida Sans Unicode" w:cs="Lucida Sans Unicode"/>
           <w:color w:val="58585A"/>
           <w:sz w:val="20"/>
           <w:szCs w:val="20"/>
           <w:shd w:val="clear" w:color="auto" w:fill="FFFFFF"/>
         </w:rPr>
-        <w:t xml:space="preserve">Als </w:t>
+        <w:t xml:space="preserve"> </w:t>
       </w:r>
       <w:r>
         <w:rPr>
@@ -2138,9 +2011,18 @@
           <w:szCs w:val="20"/>
           <w:shd w:val="clear" w:color="auto" w:fill="FFFFFF"/>
         </w:rPr>
-        <w:t xml:space="preserve"> Luftfeuchtigkeit 100%. Die Luft ist dann mit Wasserdampf vollkommen gesättigt. Diesen Grenzwert nennt man auch Taupunkttemperatur.</w:t>
-      </w:r>
-      <w:r>
+        <w:t xml:space="preserve"> </w:t>
+      </w:r>
+      <w:r>
+        <w:rPr>
+          <w:rStyle w:val="ZitateKLChar"/>
+        </w:rPr>
+        <w:t>Luftfeuchtigkeit 100%. Die Luft ist dann mit Wasserdampf vollkommen gesättigt. Diesen Grenzwert nennt man auch Taupunkttemperatur.</w:t>
+      </w:r>
+      <w:r>
+        <w:rPr>
+          <w:rStyle w:val="ZitateKLChar"/>
+        </w:rPr>
         <w:t xml:space="preserve">“ </w:t>
       </w:r>
       <w:sdt>
@@ -2148,7 +2030,6 @@
           <w:id w:val="326483011"/>
           <w:citation/>
         </w:sdtPr>
-        <w:sdtEndPr/>
         <w:sdtContent>
           <w:r>
             <w:fldChar w:fldCharType="begin"/>
@@ -2160,6 +2041,9 @@
             <w:fldChar w:fldCharType="separate"/>
           </w:r>
           <w:r>
+            <w:rPr>
+              <w:noProof/>
+            </w:rPr>
             <w:t>(fuehlersysteme, 2021)</w:t>
           </w:r>
           <w:r>
@@ -2571,7 +2455,6 @@
           <w:id w:val="-1345167670"/>
           <w:citation/>
         </w:sdtPr>
-        <w:sdtEndPr/>
         <w:sdtContent>
           <w:r>
             <w:fldChar w:fldCharType="begin"/>
@@ -2615,7 +2498,6 @@
           <w:id w:val="-607577615"/>
           <w:citation/>
         </w:sdtPr>
-        <w:sdtEndPr/>
         <w:sdtContent>
           <w:r>
             <w:fldChar w:fldCharType="begin"/>
@@ -2627,6 +2509,9 @@
             <w:fldChar w:fldCharType="separate"/>
           </w:r>
           <w:r>
+            <w:rPr>
+              <w:noProof/>
+            </w:rPr>
             <w:t>(Physik für alle, 2021)</w:t>
           </w:r>
           <w:r>
@@ -2729,12 +2614,15 @@
           <w:ilvl w:val="1"/>
           <w:numId w:val="2"/>
         </w:numPr>
-      </w:pPr>
-      <w:bookmarkStart w:id="2" w:name="_Toc92980269"/>
+        <w:ind w:left="357" w:hanging="357"/>
+      </w:pPr>
+      <w:bookmarkStart w:id="4" w:name="_Toc92980269"/>
+      <w:bookmarkStart w:id="5" w:name="_Toc93416798"/>
       <w:r>
         <w:t>Änderung der Taupunkttemperatur</w:t>
       </w:r>
-      <w:bookmarkEnd w:id="2"/>
+      <w:bookmarkEnd w:id="4"/>
+      <w:bookmarkEnd w:id="5"/>
       <w:r>
         <w:t xml:space="preserve">  </w:t>
       </w:r>
@@ -2744,7 +2632,13 @@
         <w:pStyle w:val="TextKL"/>
       </w:pPr>
       <w:r>
-        <w:t>Da in der Taupunktgleichung nur die Parameter φ und ϑ beinflusst werden können</w:t>
+        <w:t>Da in der Taupunktgleichung nur die Parameter φ und ϑ b</w:t>
+      </w:r>
+      <w:r>
+        <w:t>e</w:t>
+      </w:r>
+      <w:r>
+        <w:t>einflusst werden können</w:t>
       </w:r>
       <w:r>
         <w:t>,</w:t>
@@ -2783,92 +2677,33 @@
       </w:pPr>
       <w:r>
         <w:rPr>
-          <w:rFonts w:ascii="Times New Roman" w:eastAsiaTheme="minorEastAsia" w:hAnsi="Times New Roman" w:cs="Times New Roman"/>
+          <w:rStyle w:val="ZitateKLChar"/>
+        </w:rPr>
+        <w:t xml:space="preserve">„Maximale Luftfeuchtigkeit: gibt an, wieviel Gramm Wasser pro Kubikmeter (m³), unter Berücksichtigung der Temperatur, maximal aufgenommen werden können. Die </w:t>
+      </w:r>
+      <w:r>
+        <w:rPr>
+          <w:rStyle w:val="ZitateKLChar"/>
         </w:rPr>
         <w:lastRenderedPageBreak/>
-        <w:t>„</w:t>
-      </w:r>
-      <w:r>
-        <w:rPr>
-          <w:rFonts w:ascii="Lucida Sans Unicode" w:hAnsi="Lucida Sans Unicode" w:cs="Lucida Sans Unicode"/>
-          <w:b/>
-          <w:bCs/>
-          <w:color w:val="4B4B4B"/>
-          <w:sz w:val="20"/>
-          <w:szCs w:val="20"/>
-          <w:shd w:val="clear" w:color="auto" w:fill="FFFFFF"/>
-        </w:rPr>
-        <w:t>Maximale Luftfeuchtigkeit</w:t>
-      </w:r>
-      <w:r>
-        <w:rPr>
-          <w:rFonts w:ascii="Lucida Sans Unicode" w:hAnsi="Lucida Sans Unicode" w:cs="Lucida Sans Unicode"/>
-          <w:color w:val="4B4B4B"/>
-          <w:sz w:val="20"/>
-          <w:szCs w:val="20"/>
-          <w:shd w:val="clear" w:color="auto" w:fill="FFFFFF"/>
-        </w:rPr>
-        <w:t>:</w:t>
-      </w:r>
-      <w:r>
-        <w:rPr>
-          <w:color w:val="4B4B4B"/>
-          <w:sz w:val="18"/>
-          <w:szCs w:val="18"/>
-          <w:shd w:val="clear" w:color="auto" w:fill="FFFFFF"/>
-        </w:rPr>
-        <w:t xml:space="preserve"> </w:t>
-      </w:r>
-      <w:r>
-        <w:rPr>
-          <w:rFonts w:ascii="Lucida Sans Unicode" w:hAnsi="Lucida Sans Unicode" w:cs="Lucida Sans Unicode"/>
-          <w:color w:val="4B4B4B"/>
-          <w:sz w:val="20"/>
-          <w:szCs w:val="20"/>
-          <w:shd w:val="clear" w:color="auto" w:fill="FFFFFF"/>
-        </w:rPr>
-        <w:t xml:space="preserve">gibt an, wieviel Gramm </w:t>
-      </w:r>
-      <w:r>
-        <w:rPr>
-          <w:rStyle w:val="ZitatKLChar"/>
-        </w:rPr>
-        <w:t>Wasser pro Kubikmeter</w:t>
-      </w:r>
-      <w:r>
-        <w:rPr>
-          <w:rFonts w:ascii="Lucida Sans Unicode" w:hAnsi="Lucida Sans Unicode" w:cs="Lucida Sans Unicode"/>
-          <w:color w:val="4B4B4B"/>
-          <w:sz w:val="20"/>
-          <w:szCs w:val="20"/>
-          <w:shd w:val="clear" w:color="auto" w:fill="FFFFFF"/>
-        </w:rPr>
-        <w:t xml:space="preserve"> (m³), unter Berücksichtigung der Temperatur, maximal aufgenommen werden können. Die maximale Luftfeuchtigkeit entspricht immer 100% der relativen Luftfeuchtigkeit</w:t>
-      </w:r>
-      <w:r>
-        <w:rPr>
-          <w:color w:val="4B4B4B"/>
-          <w:sz w:val="18"/>
-          <w:szCs w:val="18"/>
-          <w:shd w:val="clear" w:color="auto" w:fill="FFFFFF"/>
-        </w:rPr>
-        <w:t>.</w:t>
-      </w:r>
-      <w:r>
-        <w:rPr>
-          <w:rFonts w:ascii="Times New Roman" w:eastAsiaTheme="minorEastAsia" w:hAnsi="Times New Roman" w:cs="Times New Roman"/>
-        </w:rPr>
-        <w:t>“</w:t>
+        <w:t>maximale Luftfeuchtigkeit entspricht immer 100% der relativen Luftfeuchtigkeit.“</w:t>
       </w:r>
       <w:sdt>
         <w:sdtPr>
           <w:rPr>
-            <w:rFonts w:ascii="Times New Roman" w:eastAsiaTheme="minorEastAsia" w:hAnsi="Times New Roman" w:cs="Times New Roman"/>
+            <w:rStyle w:val="ZitateKLChar"/>
           </w:rPr>
           <w:id w:val="115031919"/>
           <w:citation/>
         </w:sdtPr>
-        <w:sdtEndPr/>
+        <w:sdtEndPr>
+          <w:rPr>
+            <w:rStyle w:val="DefaultParagraphFont"/>
+            <w:rFonts w:ascii="Times New Roman" w:eastAsiaTheme="minorEastAsia" w:hAnsi="Times New Roman" w:cs="Times New Roman"/>
+            <w:i w:val="0"/>
+            <w:szCs w:val="40"/>
+          </w:rPr>
+        </w:sdtEndPr>
         <w:sdtContent>
           <w:r>
             <w:rPr>
@@ -2931,6 +2766,7 @@
     <w:p>
       <w:pPr>
         <w:pStyle w:val="TextKL"/>
+        <w:jc w:val="center"/>
       </w:pPr>
       <w:r>
         <w:rPr>
@@ -2938,7 +2774,7 @@
           <w:lang w:eastAsia="de-DE"/>
         </w:rPr>
         <w:drawing>
-          <wp:inline distT="0" distB="0" distL="0" distR="0" wp14:anchorId="3748511A" wp14:editId="6C5C2F21">
+          <wp:inline distT="0" distB="0" distL="0" distR="0" wp14:anchorId="5D684A8D" wp14:editId="0500F8A4">
             <wp:extent cx="3637280" cy="3411855"/>
             <wp:effectExtent l="0" t="0" r="1270" b="0"/>
             <wp:docPr id="1" name="Picture 1" descr="Das Klima der Erde | Wolkenbildung"/>
@@ -2994,20 +2830,32 @@
       <w:r>
         <w:t xml:space="preserve">Abbildung </w:t>
       </w:r>
-      <w:fldSimple w:instr=" SEQ Abbildung \* ARABIC ">
-        <w:r>
-          <w:rPr>
-            <w:noProof/>
-          </w:rPr>
-          <w:t>1</w:t>
-        </w:r>
-      </w:fldSimple>
+      <w:r>
+        <w:fldChar w:fldCharType="begin"/>
+      </w:r>
+      <w:r>
+        <w:instrText xml:space="preserve"> SEQ Abbildung \* ARABIC </w:instrText>
+      </w:r>
+      <w:r>
+        <w:fldChar w:fldCharType="separate"/>
+      </w:r>
+      <w:r>
+        <w:rPr>
+          <w:noProof/>
+        </w:rPr>
+        <w:t>1</w:t>
+      </w:r>
+      <w:r>
+        <w:rPr>
+          <w:noProof/>
+        </w:rPr>
+        <w:fldChar w:fldCharType="end"/>
+      </w:r>
       <w:sdt>
         <w:sdtPr>
           <w:id w:val="490682520"/>
           <w:citation/>
         </w:sdtPr>
-        <w:sdtEndPr/>
         <w:sdtContent>
           <w:r>
             <w:fldChar w:fldCharType="begin"/>
@@ -3150,23 +2998,53 @@
         <w:pStyle w:val="TextKL"/>
       </w:pPr>
       <w:r>
-        <w:t>Wie man sieht ist die maximale Luftfeuchte nur von der Temperatur abhänging und somit nicht ganz geeignet, aber sie ist nötig um in Verbindung mit dem zweiten Parameter (realtive Luftfeuchte) die absolute Luftfeuchte zu bilden. D</w:t>
+        <w:t>Wie man sieht ist die maximale Luftfeuchte</w:t>
+      </w:r>
+      <w:r>
+        <w:t xml:space="preserve"> nur von der Temperatur abhängi</w:t>
+      </w:r>
+      <w:r>
+        <w:t>g und somit nicht ganz geeignet, aber sie ist nötig um in Verbindun</w:t>
+      </w:r>
+      <w:r>
+        <w:t>g mit dem zweiten Parameter (re</w:t>
+      </w:r>
+      <w:r>
+        <w:t>l</w:t>
+      </w:r>
+      <w:r>
+        <w:t>a</w:t>
+      </w:r>
+      <w:r>
+        <w:t>tive Luftfeuchte) die absolute Luftfeuchte zu bilden. D</w:t>
       </w:r>
       <w:r>
         <w:t xml:space="preserve">ie </w:t>
       </w:r>
       <w:r>
-        <w:t xml:space="preserve">absolute </w:t>
+        <w:t>absolute Luftfeuchte</w:t>
+      </w:r>
+      <w:r>
+        <w:t xml:space="preserve"> </w:t>
+      </w:r>
+      <w:r>
+        <w:t xml:space="preserve">ist die Menge an Wasserdampf in der Luft. Sie kann berechnet werden indem man die maximale Menge an Wasserdampf in der Luft, maximale Luftfeuchte, </w:t>
       </w:r>
       <w:r>
         <w:lastRenderedPageBreak/>
-        <w:t>Luftfeuchte</w:t>
-      </w:r>
-      <w:r>
-        <w:t xml:space="preserve"> </w:t>
-      </w:r>
-      <w:r>
-        <w:t xml:space="preserve">ist die Menge an Wasserdampf in der Luft. Sie kann berechnet werden indem man die maximale Menge an Wasserdampf in der Luft, maximale Luftfeuchte, mit dem Anteil der absoluten Menge an der maximalen Menge, realtive Luftfeuchte, multipliziert.  </w:t>
+        <w:t>mit dem Anteil der absoluten M</w:t>
+      </w:r>
+      <w:r>
+        <w:t>enge an der maximalen Menge, re</w:t>
+      </w:r>
+      <w:r>
+        <w:t>l</w:t>
+      </w:r>
+      <w:r>
+        <w:t>a</w:t>
+      </w:r>
+      <w:r>
+        <w:t xml:space="preserve">tive Luftfeuchte, multipliziert.  </w:t>
       </w:r>
       <w:r>
         <w:t xml:space="preserve">Dadurch ergibt sich </w:t>
@@ -3350,12 +3228,29 @@
         <w:t>k</w:t>
       </w:r>
       <w:r>
-        <w:t xml:space="preserve">eine geringere absolute Luftfeuchte besitzen, so ist es nicht nötig die Luft auszutauschen. Sollte allerdings die Außenluft trockener sein als die Innenluft, so muss ein Luftaußtausch stattfinden um den Taupunkt im Inneren zu beeinflußen. </w:t>
-      </w:r>
-    </w:p>
-    <w:p>
-      <w:pPr>
-        <w:pStyle w:val="TextKL"/>
+        <w:t>eine geringere absolute Luftfeuchte besitzen, so ist es nicht nötig die Luft auszutauschen. Sollte allerdings die Außenluft trockener sein als di</w:t>
+      </w:r>
+      <w:r>
+        <w:t>e Innenluft, so muss ein Luftaus</w:t>
+      </w:r>
+      <w:r>
+        <w:t xml:space="preserve">tausch stattfinden um den </w:t>
+      </w:r>
+      <w:r>
+        <w:t>Taupunkt im Inneren zu beeinfluss</w:t>
+      </w:r>
+      <w:r>
+        <w:t xml:space="preserve">en. </w:t>
+      </w:r>
+    </w:p>
+    <w:p>
+      <w:pPr>
+        <w:pStyle w:val="berschriftKL"/>
+        <w:numPr>
+          <w:ilvl w:val="1"/>
+          <w:numId w:val="2"/>
+        </w:numPr>
+        <w:ind w:left="357" w:hanging="357"/>
       </w:pPr>
       <w:r>
         <w:t>Auftreten des Taupunkts</w:t>
@@ -3388,58 +3283,6 @@
           <w:id w:val="155738469"/>
           <w:citation/>
         </w:sdtPr>
-        <w:sdtEndPr/>
-        <w:sdtContent>
-          <w:r>
-            <w:fldChar w:fldCharType="begin"/>
-          </w:r>
-          <w:r>
-            <w:instrText xml:space="preserve"> CITATION wep21 \l 1031 </w:instrText>
-          </w:r>
-          <w:r>
-            <w:fldChar w:fldCharType="separate"/>
-          </w:r>
-          <w:r>
-            <w:t xml:space="preserve"> (Welt der Physik, 2021)</w:t>
-          </w:r>
-          <w:r>
-            <w:fldChar w:fldCharType="end"/>
-          </w:r>
-        </w:sdtContent>
-      </w:sdt>
-      <w:r>
-        <w:t>. Der Taupunkt tritt also auf, da die W</w:t>
-      </w:r>
-      <w:r>
-        <w:t>asserteilchen plö</w:t>
-      </w:r>
-      <w:r>
-        <w:t>tzlich an Geschwindigkeit verlieren und sich nichtmehr in der Luft halten können. D</w:t>
-      </w:r>
-      <w:r>
-        <w:t>araus folgt:</w:t>
-      </w:r>
-      <w:r>
-        <w:t xml:space="preserve"> </w:t>
-      </w:r>
-      <w:r>
-        <w:t>bei höherer Geschwindigkeit „</w:t>
-      </w:r>
-      <w:r>
-        <w:rPr>
-          <w:rStyle w:val="ZitateKLChar"/>
-        </w:rPr>
-        <w:t>schließen sich bereits umherschwirrende Wassermoleküle nicht so einfach zu Tröpfchen zusammen</w:t>
-      </w:r>
-      <w:r>
-        <w:t>“</w:t>
-      </w:r>
-      <w:sdt>
-        <w:sdtPr>
-          <w:id w:val="-896583148"/>
-          <w:citation/>
-        </w:sdtPr>
-        <w:sdtEndPr/>
         <w:sdtContent>
           <w:r>
             <w:fldChar w:fldCharType="begin"/>
@@ -3454,7 +3297,7 @@
             <w:rPr>
               <w:noProof/>
             </w:rPr>
-            <w:t>(Welt der Physik, 2021)</w:t>
+            <w:t xml:space="preserve"> (Welt der Physik, 2021)</w:t>
           </w:r>
           <w:r>
             <w:fldChar w:fldCharType="end"/>
@@ -3462,51 +3305,101 @@
         </w:sdtContent>
       </w:sdt>
       <w:r>
+        <w:t>. Der Taupunkt tritt also auf, da die W</w:t>
+      </w:r>
+      <w:r>
+        <w:t>asserteilchen plö</w:t>
+      </w:r>
+      <w:r>
+        <w:t>tzlich an Geschwindigkeit verlieren und sich nicht</w:t>
+      </w:r>
+      <w:r>
+        <w:t xml:space="preserve"> </w:t>
+      </w:r>
+      <w:r>
+        <w:t>mehr in der Luft halten können. D</w:t>
+      </w:r>
+      <w:r>
+        <w:t>araus folgt:</w:t>
+      </w:r>
+      <w:r>
+        <w:t xml:space="preserve"> </w:t>
+      </w:r>
+      <w:r>
+        <w:t>bei höherer Geschwindigkeit „</w:t>
+      </w:r>
+      <w:r>
+        <w:rPr>
+          <w:rStyle w:val="ZitateKLChar"/>
+        </w:rPr>
+        <w:t>schließen sich bereits umherschwirrende Wassermoleküle nicht so einfach zu Tröpfchen zusammen</w:t>
+      </w:r>
+      <w:r>
+        <w:t>“</w:t>
+      </w:r>
+      <w:sdt>
+        <w:sdtPr>
+          <w:id w:val="-896583148"/>
+          <w:citation/>
+        </w:sdtPr>
+        <w:sdtContent>
+          <w:r>
+            <w:fldChar w:fldCharType="begin"/>
+          </w:r>
+          <w:r>
+            <w:instrText xml:space="preserve"> CITATION wep21 \l 1031 </w:instrText>
+          </w:r>
+          <w:r>
+            <w:fldChar w:fldCharType="separate"/>
+          </w:r>
+          <w:r>
+            <w:rPr>
+              <w:noProof/>
+            </w:rPr>
+            <w:t xml:space="preserve"> (Welt der Physik, 2021)</w:t>
+          </w:r>
+          <w:r>
+            <w:fldChar w:fldCharType="end"/>
+          </w:r>
+        </w:sdtContent>
+      </w:sdt>
+      <w:r>
         <w:t xml:space="preserve">, </w:t>
       </w:r>
       <w:r>
-        <w:t>während bei geringerer Geschwindigkeit es leichter zu Tröpfschen kommt die genug Masse haben um der Luft mit hilfe der Gravitation zu entkommen.</w:t>
+        <w:t>während bei geringerer Gesch</w:t>
+      </w:r>
+      <w:r>
+        <w:t>windigkeit es leichter zu Tröpf</w:t>
+      </w:r>
+      <w:r>
+        <w:t>chen kommt die genug Masse haben um der Luft mit hilfe der Gravitation zu entkommen.</w:t>
       </w:r>
     </w:p>
     <w:p>
       <w:pPr>
         <w:pStyle w:val="berschriftKL"/>
       </w:pPr>
-      <w:bookmarkStart w:id="3" w:name="_Toc92980270"/>
+      <w:bookmarkStart w:id="6" w:name="_Toc92980270"/>
+      <w:bookmarkStart w:id="7" w:name="_Toc93416799"/>
       <w:r>
         <w:t>Wärmetauscher</w:t>
       </w:r>
-      <w:bookmarkEnd w:id="3"/>
+      <w:bookmarkEnd w:id="6"/>
+      <w:bookmarkEnd w:id="7"/>
     </w:p>
     <w:p>
       <w:pPr>
         <w:pStyle w:val="TextKL"/>
       </w:pPr>
       <w:r>
-        <w:pict>
-          <v:rect id="_x0000_i1027" style="width:394.4pt;height:1.45pt" o:hrpct="987" o:hralign="center" o:hrstd="t" o:hr="t" fillcolor="#a0a0a0" stroked="f"/>
-        </w:pict>
-      </w:r>
-    </w:p>
-    <w:p>
-      <w:pPr>
-        <w:pStyle w:val="TextKL"/>
-      </w:pPr>
-      <w:r>
         <w:t>Wie schon zu Anfang erwähnt soll das Gerät auch modular sein und einen extra Anschluss für einen Wärmetauscher besitzen. „</w:t>
       </w:r>
       <w:r>
         <w:rPr>
           <w:rStyle w:val="ZitateKLChar"/>
         </w:rPr>
-        <w:t xml:space="preserve">Das Prinzip des Wärmetauschers ist dabei relativ simpel. Er macht sich ein einfaches physikalisches Naturgesetz aus der Entropie zu Nutze. Im Wesentlichen geht es darum, dass die Natur immer auf ein Gleichgewicht bzw. einen </w:t>
-      </w:r>
-      <w:r>
-        <w:rPr>
-          <w:rStyle w:val="ZitateKLChar"/>
-        </w:rPr>
-        <w:lastRenderedPageBreak/>
-        <w:t>Ausgleich – in diesem Fall der Wärme – bestrebt ist.“</w:t>
+        <w:t>Das Prinzip des Wärmetauschers ist dabei relativ simpel. Er macht sich ein einfaches physikalisches Naturgesetz aus der Entropie zu Nutze. Im Wesentlichen geht es darum, dass die Natur immer auf ein Gleichgewicht bzw. einen Ausgleich – in diesem Fall der Wärme – bestrebt ist.“</w:t>
       </w:r>
       <w:r>
         <w:rPr>
@@ -3519,7 +3412,6 @@
           <w:id w:val="-1988924547"/>
           <w:citation/>
         </w:sdtPr>
-        <w:sdtEndPr/>
         <w:sdtContent>
           <w:r>
             <w:fldChar w:fldCharType="begin"/>
@@ -3531,6 +3423,9 @@
             <w:fldChar w:fldCharType="separate"/>
           </w:r>
           <w:r>
+            <w:rPr>
+              <w:noProof/>
+            </w:rPr>
             <w:t>(Viesel, 2021)</w:t>
           </w:r>
           <w:r>
@@ -3552,9 +3447,12 @@
           <w:ilvl w:val="1"/>
           <w:numId w:val="2"/>
         </w:numPr>
-      </w:pPr>
-      <w:bookmarkStart w:id="4" w:name="_Toc92980271"/>
-      <w:r>
+        <w:ind w:left="357" w:hanging="357"/>
+      </w:pPr>
+      <w:bookmarkStart w:id="8" w:name="_Toc92980271"/>
+      <w:bookmarkStart w:id="9" w:name="_Toc93416800"/>
+      <w:r>
+        <w:lastRenderedPageBreak/>
         <w:t xml:space="preserve">Zeitraum der </w:t>
       </w:r>
       <w:r>
@@ -3563,14 +3461,27 @@
       <w:r>
         <w:t>nnutzung</w:t>
       </w:r>
-      <w:bookmarkEnd w:id="4"/>
+      <w:bookmarkEnd w:id="8"/>
+      <w:bookmarkEnd w:id="9"/>
     </w:p>
     <w:p>
       <w:pPr>
         <w:pStyle w:val="TextKL"/>
       </w:pPr>
       <w:r>
-        <w:t>Die Zirkulationspumpe soll Wasser aus der Bodendrainage, oder alternativ aus der Wasserleitung, durch einen Schlauch pumpen. Dabei ist der Schlauch in einer Spulenform um das Innere des Rohrs gelegt. Durch diesen Schlauch soll dann das klate Wasser die Einkommende Luft kälter Machen und somit die maximale Luftfeuchte verringern, dadurch verliert die einkommende Luft Wasser. Es ist wichtig in Betracht zu ziehen, dass dies nur Sinn ergibt wenn die relative Luftfeuchte außerhalb nahe 100 % ist und das Wasser eine geringere Temperatur als die Außenluft besitzt. Somit macht dies auch nur im F</w:t>
+        <w:t xml:space="preserve">Die Zirkulationspumpe soll Wasser aus der Bodendrainage, oder alternativ aus der Wasserleitung, durch einen Schlauch pumpen. Dabei ist der Schlauch in einer Spulenform um das Innere des Rohrs gelegt. Durch </w:t>
+      </w:r>
+      <w:r>
+        <w:t>diesen Schlauch soll dann das k</w:t>
+      </w:r>
+      <w:r>
+        <w:t>a</w:t>
+      </w:r>
+      <w:r>
+        <w:t>l</w:t>
+      </w:r>
+      <w:r>
+        <w:t>te Wasser die Einkommende Luft kälter Machen und somit die maximale Luftfeuchte verringern, dadurch verliert die einkommende Luft Wasser. Es ist wichtig in Betracht zu ziehen, dass dies nur Sinn ergibt wenn die relative Luftfeuchte außerhalb nahe 100 % ist und das Wasser eine geringere Temperatur als die Außenluft besitzt. Somit macht dies auch nur im F</w:t>
       </w:r>
       <w:r>
         <w:t>rühja</w:t>
@@ -3579,13 +3490,49 @@
         <w:t xml:space="preserve">hr und im Sommer Sinn, da nur dann die Luft warm genug ist. Im Winter ist außerdem die Temperatur außerhalb meist geringer als Innerhalb und somit kann die Luft im Inneren mehr Wasser speichern als die Außenluft. </w:t>
       </w:r>
       <w:r>
-        <w:t>Daraus folgt das die Luftvon Außen im Inneren nicht den Taupunkt erreichen kann und keine Zirkulationspumpe nötig und sinnvoll wäre. Im Sommer ist allerdings die Temperatur höher als die im Keller, da die Keller Temperatur relativ konstant ist. Im Sommer kann also im Inneren der Taupunkt unterschritten werden.</w:t>
+        <w:t>Daraus folgt das die Luft</w:t>
       </w:r>
       <w:r>
         <w:t xml:space="preserve"> </w:t>
       </w:r>
       <w:r>
-        <w:t>Es ist also geboten im Falle das Innerhalb der Taupunkt erreicht wird und Außerhalb keine absolut trockenere Luft zur Verfügung steht, die Aüßere Luft trockener als die Innere zu machen. Die Zirkluationspumpe benutzt also Wasser das kälter ist als die Kellerluft, um die maximale Luftfeuchte der einströmenden Luft auf eine geringer, als die der Kellerluft, zu reduzieren. Dadurch kommt es zur Kondensation und die einströmende Luft verliert genug Wasser um nach der Erwärmung auf Kellertemperatur, nicht den T</w:t>
+        <w:t>von Außen im Inneren nicht den Taupunkt erreichen kann und keine Zirkulationspumpe nötig und sinnvoll wäre</w:t>
+      </w:r>
+      <w:r>
+        <w:t>. Im Sommer ist allerdings die Außent</w:t>
+      </w:r>
+      <w:r>
+        <w:t>emperatur höher al</w:t>
+      </w:r>
+      <w:r>
+        <w:t>s die im Keller, da die Kellert</w:t>
+      </w:r>
+      <w:r>
+        <w:t>empe</w:t>
+      </w:r>
+      <w:r>
+        <w:t>ratur relativ konstant bleibt</w:t>
+      </w:r>
+      <w:r>
+        <w:t>. Im Sommer kann also im Inneren der Taupunkt unterschritten werden.</w:t>
+      </w:r>
+      <w:r>
+        <w:t xml:space="preserve"> </w:t>
+      </w:r>
+      <w:r>
+        <w:t xml:space="preserve">Es ist also geboten im Falle das Innerhalb der Taupunkt erreicht wird und Außerhalb keine absolut trockenere </w:t>
+      </w:r>
+      <w:r>
+        <w:t>Luft zur Verfügung steht, die Äu</w:t>
+      </w:r>
+      <w:r>
+        <w:t xml:space="preserve">ßere Luft trockener als </w:t>
+      </w:r>
+      <w:r>
+        <w:t>die Innere zu machen. Die Zirkul</w:t>
+      </w:r>
+      <w:r>
+        <w:t>ationspumpe benutzt also Wasser das kälter ist als die Kellerluft, um die maximale Luftfeuchte der einströmenden Luft auf eine geringer, als die der Kellerluft, zu reduzieren. Dadurch kommt es zur Kondensation und die einströmende Luft verliert genug Wasser um nach der Erwärmung auf Kellertemperatur, nicht den T</w:t>
       </w:r>
       <w:r>
         <w:t>aupunkt zu unterschreiten.</w:t>
@@ -3851,7 +3798,6 @@
             <w:rPr>
               <w:rFonts w:ascii="Cambria Math" w:hAnsi="Cambria Math"/>
             </w:rPr>
-            <w:lastRenderedPageBreak/>
             <m:t>τ</m:t>
           </m:r>
           <m:r>
@@ -4082,6 +4028,7 @@
         <w:rPr>
           <w:rFonts w:eastAsiaTheme="minorEastAsia"/>
         </w:rPr>
+        <w:lastRenderedPageBreak/>
         <w:t xml:space="preserve">Als Erstes muss die absolute Luftfeuchte </w:t>
       </w:r>
       <m:oMath>
@@ -4216,15 +4163,12 @@
         </w:rPr>
         <w:t xml:space="preserve"> kann hierbei verwendet werden.</w:t>
       </w:r>
-    </w:p>
-    <w:p>
-      <w:pPr>
-        <w:pStyle w:val="TextKL"/>
-        <w:jc w:val="left"/>
+      <w:r>
         <w:rPr>
           <w:rFonts w:eastAsiaTheme="minorEastAsia"/>
         </w:rPr>
-      </w:pPr>
+        <w:br/>
+      </w:r>
       <m:oMathPara>
         <m:oMathParaPr>
           <m:jc m:val="left"/>
@@ -4348,15 +4292,12 @@
         </w:rPr>
         <w:t>Daraus folgt:</w:t>
       </w:r>
-    </w:p>
-    <w:p>
-      <w:pPr>
-        <w:pStyle w:val="TextKL"/>
-        <w:jc w:val="left"/>
+      <w:r>
         <w:rPr>
           <w:rFonts w:eastAsiaTheme="minorEastAsia"/>
         </w:rPr>
-      </w:pPr>
+        <w:br/>
+      </w:r>
       <m:oMathPara>
         <m:oMathParaPr>
           <m:jc m:val="left"/>
@@ -4941,7 +4882,6 @@
     <w:p>
       <w:pPr>
         <w:pStyle w:val="TextKL"/>
-        <w:jc w:val="center"/>
         <w:rPr>
           <w:rFonts w:eastAsiaTheme="minorEastAsia"/>
         </w:rPr>
@@ -5208,6 +5148,12 @@
         <w:rPr>
           <w:rFonts w:eastAsiaTheme="minorEastAsia"/>
         </w:rPr>
+        <w:t xml:space="preserve"> entspricht</w:t>
+      </w:r>
+      <w:r>
+        <w:rPr>
+          <w:rFonts w:eastAsiaTheme="minorEastAsia"/>
+        </w:rPr>
         <w:t xml:space="preserve">. </w:t>
       </w:r>
       <w:r>
@@ -5217,6 +5163,9 @@
         <w:br/>
       </w:r>
       <m:oMathPara>
+        <m:oMathParaPr>
+          <m:jc m:val="left"/>
+        </m:oMathParaPr>
         <m:oMath>
           <m:sSub>
             <m:sSubPr>
@@ -5532,11 +5481,13 @@
           <w:rFonts w:eastAsiaTheme="minorEastAsia"/>
         </w:rPr>
       </w:pPr>
-      <w:bookmarkStart w:id="5" w:name="_Toc92980272"/>
+      <w:bookmarkStart w:id="10" w:name="_Toc92980272"/>
+      <w:bookmarkStart w:id="11" w:name="_Toc93416801"/>
       <w:r>
         <w:rPr>
           <w:rFonts w:eastAsiaTheme="minorEastAsia"/>
         </w:rPr>
+        <w:lastRenderedPageBreak/>
         <w:t xml:space="preserve">Externer </w:t>
       </w:r>
       <w:r>
@@ -5545,47 +5496,30 @@
         </w:rPr>
         <w:t>Entfeuchter</w:t>
       </w:r>
-      <w:bookmarkEnd w:id="5"/>
+      <w:bookmarkEnd w:id="10"/>
+      <w:bookmarkEnd w:id="11"/>
     </w:p>
     <w:p>
       <w:pPr>
         <w:pStyle w:val="TextKL"/>
       </w:pPr>
       <w:r>
-        <w:pict>
-          <v:rect id="_x0000_i1028" style="width:394.4pt;height:1.45pt" o:hrpct="987" o:hralign="center" o:hrstd="t" o:hr="t" fillcolor="#a0a0a0" stroked="f"/>
-        </w:pict>
-      </w:r>
-    </w:p>
-    <w:p>
-      <w:pPr>
-        <w:pStyle w:val="TextKL"/>
-      </w:pPr>
-      <w:r>
         <w:rPr>
           <w:noProof/>
           <w:lang w:eastAsia="de-DE"/>
         </w:rPr>
         <w:drawing>
-          <wp:anchor distT="0" distB="0" distL="114300" distR="114300" simplePos="0" relativeHeight="251660288" behindDoc="1" locked="0" layoutInCell="1" allowOverlap="1" wp14:anchorId="2788F947" wp14:editId="4CCFEF09">
+          <wp:anchor distT="0" distB="0" distL="114300" distR="114300" simplePos="0" relativeHeight="251660288" behindDoc="1" locked="0" layoutInCell="1" allowOverlap="1" wp14:anchorId="2540683E" wp14:editId="32EBD5A9">
             <wp:simplePos x="0" y="0"/>
             <wp:positionH relativeFrom="margin">
-              <wp:posOffset>699135</wp:posOffset>
+              <wp:align>center</wp:align>
             </wp:positionH>
             <wp:positionV relativeFrom="paragraph">
-              <wp:posOffset>2703195</wp:posOffset>
+              <wp:posOffset>2965450</wp:posOffset>
             </wp:positionV>
             <wp:extent cx="4362450" cy="2343785"/>
             <wp:effectExtent l="0" t="0" r="0" b="0"/>
-            <wp:wrapTight wrapText="bothSides">
-              <wp:wrapPolygon edited="0">
-                <wp:start x="0" y="0"/>
-                <wp:lineTo x="0" y="21419"/>
-                <wp:lineTo x="21506" y="21419"/>
-                <wp:lineTo x="21506" y="0"/>
-                <wp:lineTo x="0" y="0"/>
-              </wp:wrapPolygon>
-            </wp:wrapTight>
+            <wp:wrapSquare wrapText="bothSides"/>
             <wp:docPr id="3" name="Picture 3" descr="Illu _2-0NY Bred"/>
             <wp:cNvGraphicFramePr>
               <a:graphicFrameLocks xmlns:a="http://schemas.openxmlformats.org/drawingml/2006/main" noChangeAspect="1"/>
@@ -5638,16 +5572,46 @@
         </w:drawing>
       </w:r>
       <w:r>
-        <w:t xml:space="preserve">Der Wärmetauscher wird in der Realität allerdings keine 100% Effektivität haben, dadurch kann es dazu kommen das noch eine instanz nötig ist, nämlich ein </w:t>
+        <w:t>Der Wärmetauscher wird in der Realität allerdings keine 100% Effektivität haben, dadurch kan</w:t>
+      </w:r>
+      <w:r>
+        <w:t>n es dazu kommen das noch eine I</w:t>
+      </w:r>
+      <w:r>
+        <w:t xml:space="preserve">nstanz nötig ist, nämlich ein </w:t>
       </w:r>
       <w:r>
         <w:t xml:space="preserve">externer </w:t>
       </w:r>
       <w:r>
-        <w:t>Entfeuchter. Der Wärmetauscher ist in diesem speziälen Fall auch als Entfeuchter anzusehen, allerdings ist ein traditioneller Entfeuchter wesentlich effektiver. Ein externer Entfeuchter ist also als Extra Erweiterung zu sehen, falls der Wärmetauscher nicht aureicht. Hierbei kann man zwischen den beiden wählen und je nach Intensität der zu reduzierenden</w:t>
-      </w:r>
-      <w:r>
-        <w:t xml:space="preserve"> Luftfeuchte sollte man beides a</w:t>
+        <w:t>Entfeuchter. Der Wä</w:t>
+      </w:r>
+      <w:r>
+        <w:t>rmetauscher ist in diesem speziel</w:t>
+      </w:r>
+      <w:r>
+        <w:t xml:space="preserve">len Fall auch als Entfeuchter anzusehen, allerdings ist ein </w:t>
+      </w:r>
+      <w:r>
+        <w:t>elektrisch betriebener</w:t>
+      </w:r>
+      <w:r>
+        <w:t xml:space="preserve"> Entfeuchter wesentlich effektiver</w:t>
+      </w:r>
+      <w:r>
+        <w:t>, allerdings bei deutlich höherem Energieverbrauch.</w:t>
+      </w:r>
+      <w:r>
+        <w:t xml:space="preserve"> Ein externer Entfeuchter ist also als Extra Erweiterung zu sehen, falls der Wärmetauscher nicht au</w:t>
+      </w:r>
+      <w:r>
+        <w:t>s</w:t>
+      </w:r>
+      <w:r>
+        <w:t>reicht. Hierbei kann man zwischen den beiden wählen und je nach Intensität der zu reduzierenden</w:t>
+      </w:r>
+      <w:r>
+        <w:t xml:space="preserve"> Luftfeuchte sollte man beides A</w:t>
       </w:r>
       <w:r>
         <w:t>bwegen.</w:t>
@@ -5656,7 +5620,13 @@
         <w:t xml:space="preserve"> Ein externer Entfeuchter würde nicht die Einströmende Luft entfeuchten, sondern die bereits in dem Innenraum vorhandene Luft. </w:t>
       </w:r>
       <w:r>
-        <w:t>Das ist nötig, wenn die Wandtemperatur unter der Raumtmperatur liegt, damit an der Wand der Taupunkt nicht unterschritten wird.</w:t>
+        <w:t>Das ist nötig, wenn die Wandtemperatur unter der Raumt</w:t>
+      </w:r>
+      <w:r>
+        <w:t>e</w:t>
+      </w:r>
+      <w:r>
+        <w:t>mperatur liegt, damit an der Wand der Taupunkt nicht unterschritten wird.</w:t>
       </w:r>
     </w:p>
     <w:p>
@@ -5696,7 +5666,7 @@
         <mc:AlternateContent>
           <mc:Choice Requires="wps">
             <w:drawing>
-              <wp:anchor distT="0" distB="0" distL="114300" distR="114300" simplePos="0" relativeHeight="251662336" behindDoc="1" locked="0" layoutInCell="1" allowOverlap="1" wp14:anchorId="601208BB" wp14:editId="2EE5CD52">
+              <wp:anchor distT="0" distB="0" distL="114300" distR="114300" simplePos="0" relativeHeight="251662336" behindDoc="1" locked="0" layoutInCell="1" allowOverlap="1" wp14:anchorId="1C7084A5" wp14:editId="239D7606">
                 <wp:simplePos x="0" y="0"/>
                 <wp:positionH relativeFrom="column">
                   <wp:posOffset>699135</wp:posOffset>
@@ -5750,14 +5720,27 @@
                             <w:r>
                               <w:t xml:space="preserve">Abbildung </w:t>
                             </w:r>
-                            <w:fldSimple w:instr=" SEQ Abbildung \* ARABIC ">
-                              <w:r>
-                                <w:rPr>
-                                  <w:noProof/>
-                                </w:rPr>
-                                <w:t>2</w:t>
-                              </w:r>
-                            </w:fldSimple>
+                            <w:r>
+                              <w:fldChar w:fldCharType="begin"/>
+                            </w:r>
+                            <w:r>
+                              <w:instrText xml:space="preserve"> SEQ Abbildung \* ARABIC </w:instrText>
+                            </w:r>
+                            <w:r>
+                              <w:fldChar w:fldCharType="separate"/>
+                            </w:r>
+                            <w:r>
+                              <w:rPr>
+                                <w:noProof/>
+                              </w:rPr>
+                              <w:t>2</w:t>
+                            </w:r>
+                            <w:r>
+                              <w:rPr>
+                                <w:noProof/>
+                              </w:rPr>
+                              <w:fldChar w:fldCharType="end"/>
+                            </w:r>
                             <w:r>
                               <w:t xml:space="preserve"> </w:t>
                             </w:r>
@@ -5766,7 +5749,6 @@
                                 <w:id w:val="-1885553805"/>
                                 <w:citation/>
                               </w:sdtPr>
-                              <w:sdtEndPr/>
                               <w:sdtContent>
                                 <w:r>
                                   <w:fldChar w:fldCharType="begin"/>
@@ -5805,7 +5787,7 @@
           </mc:Choice>
           <mc:Fallback>
             <w:pict>
-              <v:shape w14:anchorId="1EE6D1CA" id="Text Box 4" o:spid="_x0000_s1027" type="#_x0000_t202" style="position:absolute;left:0;text-align:left;margin-left:55.05pt;margin-top:7.4pt;width:343.5pt;height:.05pt;z-index:-251654144;visibility:visible;mso-wrap-style:square;mso-wrap-distance-left:9pt;mso-wrap-distance-top:0;mso-wrap-distance-right:9pt;mso-wrap-distance-bottom:0;mso-position-horizontal:absolute;mso-position-horizontal-relative:text;mso-position-vertical:absolute;mso-position-vertical-relative:text;v-text-anchor:top" o:gfxdata="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" stroked="f">
+              <v:shape w14:anchorId="1C7084A5" id="Text Box 4" o:spid="_x0000_s1028" type="#_x0000_t202" style="position:absolute;left:0;text-align:left;margin-left:55.05pt;margin-top:7.4pt;width:343.5pt;height:.05pt;z-index:-251654144;visibility:visible;mso-wrap-style:square;mso-wrap-distance-left:9pt;mso-wrap-distance-top:0;mso-wrap-distance-right:9pt;mso-wrap-distance-bottom:0;mso-position-horizontal:absolute;mso-position-horizontal-relative:text;mso-position-vertical:absolute;mso-position-vertical-relative:text;v-text-anchor:top" o:gfxdata="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" stroked="f">
                 <v:textbox style="mso-fit-shape-to-text:t" inset="0,0,0,0">
                   <w:txbxContent>
                     <w:p>
@@ -5821,14 +5803,27 @@
                       <w:r>
                         <w:t xml:space="preserve">Abbildung </w:t>
                       </w:r>
-                      <w:fldSimple w:instr=" SEQ Abbildung \* ARABIC ">
-                        <w:r>
-                          <w:rPr>
-                            <w:noProof/>
-                          </w:rPr>
-                          <w:t>2</w:t>
-                        </w:r>
-                      </w:fldSimple>
+                      <w:r>
+                        <w:fldChar w:fldCharType="begin"/>
+                      </w:r>
+                      <w:r>
+                        <w:instrText xml:space="preserve"> SEQ Abbildung \* ARABIC </w:instrText>
+                      </w:r>
+                      <w:r>
+                        <w:fldChar w:fldCharType="separate"/>
+                      </w:r>
+                      <w:r>
+                        <w:rPr>
+                          <w:noProof/>
+                        </w:rPr>
+                        <w:t>2</w:t>
+                      </w:r>
+                      <w:r>
+                        <w:rPr>
+                          <w:noProof/>
+                        </w:rPr>
+                        <w:fldChar w:fldCharType="end"/>
+                      </w:r>
                       <w:r>
                         <w:t xml:space="preserve"> </w:t>
                       </w:r>
@@ -5876,27 +5871,28 @@
         <w:rPr>
           <w:rStyle w:val="ZitateKLChar"/>
         </w:rPr>
-        <w:t xml:space="preserve">„Das grundlegende Funktionsprinzip eines Kondensationstrockners ist einfach. Ein Ventilator saugt die feuchte Luft an und leitet sie durch einen gekühlten Verdampfer. Dabei wird die Luft unter den Taupunkt abgekühlt. Das Wasser kondensiert auf der kalten Oberfläche des Verdampfers und tropft in einen Wasserbehälter oder direkt in einen Abfluss. Die kalte, </w:t>
+        <w:t>„</w:t>
       </w:r>
       <w:r>
         <w:rPr>
           <w:rStyle w:val="ZitateKLChar"/>
         </w:rPr>
-        <w:lastRenderedPageBreak/>
-        <w:t>trockene Luft gelangt durch einen Kondensator, der sie erwärmt und wieder in den Raum entlässt, wo sie erneut Feuchtigkeit aufnimmt. Dieser Prozess wird solange fortgesetzt, bis die gewünschten Bedingungen erreicht sind.“</w:t>
+        <w:t>Die angesaugte Luft strömt durch ein Trockenmittel, welches fest in einem sich langsam drehenden Rotor eingebettet ist, der kontinuierlich zwischen zwei getrennten und auch gegenläufigen Luftströmen rotiert. Im Adsorptionsbereich des Rotors bindet das enthaltene Adsorptionsmittel die Feuchtigkeit aus dem Luftstrom. Im Regenerationsbereich wird die im Trockenmittel (Sorptionsmaterial) gespeicherte Flüssigkeit durch den heißen Luftstrom ausgetrieben und von diesem wieder aufgenommen und an die Umgebung abgegeben. Diese Luft ist nicht nur trockener, sondern auch ein paar Grad wärmer als zuvor. Das Prinzip dieser Entfeuchtung beruht auf Sorption und ist weitgehend temperaturunabhängig und somit auch bei niedrigen Temperaturen einsatzbereit.“</w:t>
+      </w:r>
+      <w:r>
+        <w:t xml:space="preserve"> </w:t>
       </w:r>
       <w:sdt>
         <w:sdtPr>
-          <w:id w:val="-141437197"/>
+          <w:id w:val="1014493948"/>
           <w:citation/>
         </w:sdtPr>
-        <w:sdtEndPr/>
         <w:sdtContent>
           <w:r>
             <w:fldChar w:fldCharType="begin"/>
           </w:r>
           <w:r>
-            <w:instrText xml:space="preserve"> CITATION Dan21 \l 1031 </w:instrText>
+            <w:instrText xml:space="preserve"> CITATION Mea22 \l 1031 </w:instrText>
           </w:r>
           <w:r>
             <w:fldChar w:fldCharType="separate"/>
@@ -5905,7 +5901,7 @@
             <w:rPr>
               <w:noProof/>
             </w:rPr>
-            <w:t xml:space="preserve"> (Dantherm, 2021)</w:t>
+            <w:t>(Meaco, 2022)</w:t>
           </w:r>
           <w:r>
             <w:fldChar w:fldCharType="end"/>
@@ -5918,15 +5914,32 @@
         <w:pStyle w:val="TextKL"/>
       </w:pPr>
       <w:r>
+        <w:lastRenderedPageBreak/>
+        <w:t>Im vorliegenden Fall is</w:t>
+      </w:r>
+      <w:r>
+        <w:t>t</w:t>
+      </w:r>
+      <w:r>
+        <w:t xml:space="preserve"> aufgrund der eher niedrigen Temperatur im Keller sollte ein Modell gewählt werden, das nach dem Adsorptionsprinzip arbeitet.</w:t>
+      </w:r>
+      <w:r>
         <w:t>Die Externe Entfeuchter funktioniert also ähnlich wie der verwendete Wärmetauscher.</w:t>
       </w:r>
-    </w:p>
-    <w:p>
-      <w:pPr>
-        <w:pStyle w:val="TextKL"/>
-      </w:pPr>
-      <w:r>
-        <w:t>Der gekühlte Verdampfer ist im Falle des Wärmetauschers der Schlauch durch den das kalte Wasser fliest und auf den erwärmten Block wird ganz verzichtet. Nach dieser Abbildung könnte man nun auch noch einen einfachen Entfeuchter selber bauen, dies übersteigt aber den Rahmen dieser komplexen Lesitung.</w:t>
+      <w:r>
+        <w:t>Der gekühlte Verdampfer ist im Falle des Wärmetauschers der Schlauch durch den das kalte Wasser fliest und auf den erwärmten Block wird ganz verzichtet. Nach dieser Abbildung könnte man nun auch noch einen einfachen Entfeuchter selber bauen, dies übersteigt aber</w:t>
+      </w:r>
+      <w:r>
+        <w:t xml:space="preserve"> den Rahmen dieser komplexen Le</w:t>
+      </w:r>
+      <w:r>
+        <w:t>i</w:t>
+      </w:r>
+      <w:r>
+        <w:t>s</w:t>
+      </w:r>
+      <w:r>
+        <w:t>tung.</w:t>
       </w:r>
       <w:r>
         <w:t xml:space="preserve"> </w:t>
@@ -5936,21 +5949,13 @@
       <w:pPr>
         <w:pStyle w:val="berschriftKL"/>
       </w:pPr>
-      <w:bookmarkStart w:id="6" w:name="_Toc92980273"/>
+      <w:bookmarkStart w:id="12" w:name="_Toc92980273"/>
+      <w:bookmarkStart w:id="13" w:name="_Toc93416802"/>
       <w:r>
         <w:t>Spezifikationen des Geräts</w:t>
       </w:r>
-      <w:bookmarkEnd w:id="6"/>
-    </w:p>
-    <w:p>
-      <w:pPr>
-        <w:pStyle w:val="TextKL"/>
-      </w:pPr>
-      <w:r>
-        <w:pict>
-          <v:rect id="_x0000_i1029" style="width:394.4pt;height:1.45pt" o:hrpct="987" o:hralign="center" o:hrstd="t" o:hr="t" fillcolor="#a0a0a0" stroked="f"/>
-        </w:pict>
-      </w:r>
+      <w:bookmarkEnd w:id="12"/>
+      <w:bookmarkEnd w:id="13"/>
     </w:p>
     <w:p>
       <w:pPr>
@@ -5959,15 +5964,17 @@
           <w:ilvl w:val="1"/>
           <w:numId w:val="2"/>
         </w:numPr>
-      </w:pPr>
-      <w:bookmarkStart w:id="7" w:name="_Toc92980274"/>
+        <w:ind w:left="357" w:hanging="357"/>
+      </w:pPr>
+      <w:bookmarkStart w:id="14" w:name="_Toc92980274"/>
+      <w:bookmarkStart w:id="15" w:name="_Toc93416803"/>
       <w:r>
         <w:rPr>
           <w:noProof/>
           <w:lang w:eastAsia="de-DE"/>
         </w:rPr>
         <w:drawing>
-          <wp:anchor distT="0" distB="0" distL="114300" distR="114300" simplePos="0" relativeHeight="251663360" behindDoc="0" locked="0" layoutInCell="1" allowOverlap="1" wp14:anchorId="41027F08" wp14:editId="17D0313F">
+          <wp:anchor distT="0" distB="0" distL="114300" distR="114300" simplePos="0" relativeHeight="251663360" behindDoc="0" locked="0" layoutInCell="1" allowOverlap="1" wp14:anchorId="7DBFCBDA" wp14:editId="41FC703E">
             <wp:simplePos x="0" y="0"/>
             <wp:positionH relativeFrom="margin">
               <wp:align>center</wp:align>
@@ -6025,90 +6032,67 @@
       <w:r>
         <w:t>Hardware</w:t>
       </w:r>
-      <w:bookmarkEnd w:id="7"/>
+      <w:bookmarkEnd w:id="14"/>
+      <w:bookmarkEnd w:id="15"/>
     </w:p>
     <w:p>
       <w:pPr>
         <w:pStyle w:val="TextKL"/>
       </w:pPr>
-    </w:p>
-    <w:p>
-      <w:pPr>
-        <w:pStyle w:val="TextKL"/>
-        <w:jc w:val="left"/>
-      </w:pPr>
-      <w:r>
-        <w:t>Das Herzstück des Geräts ist ein NodeMCU 1.0, dieser Microcontroller ist sehr belieb</w:t>
-      </w:r>
-      <w:r>
-        <w:t xml:space="preserve">t für IOT-Anwendungen. </w:t>
-      </w:r>
-      <w:r>
-        <w:br/>
-      </w:r>
-      <w:r>
-        <w:t xml:space="preserve">Zur Bestimmung der Außen- wie Innentemperatur werden zwei BME280 benutzt, diese haben eine identische I2C-Addresse und benötigen deswegen einen I2C Multiplexer. Dieser spricht einzelne Kanäle, anstatt Addressen an. </w:t>
-      </w:r>
-      <w:r>
-        <w:t xml:space="preserve">Zusätzlich kommt </w:t>
+      <w:r>
+        <w:t>Das Herzstück des Geräts ist ein NodeMCU 1.0. NodeMCU ist ein Open-Source Projekt basierend auf dem Microcontroller ESP8266 des Chinesischen Halbleiter-Herstellers Esspressif. Dieser Microcontroller ist sehr beliebt für IOT-Anwendungen denn er en</w:t>
+      </w:r>
+      <w:r>
+        <w:t>t</w:t>
+      </w:r>
+      <w:r>
+        <w:t xml:space="preserve">hält bereits ein fertiges WLAN-Modul, welches mit wenigen Programmschritten eine Verbindung zu einenm WLAN-Netzt bzw. auch ins Internet herstellen kann. Beim NodeMCU-Modul ist der ESP8266 auf einem 30poligen Breakout-Board zur Durchsteckmontage verbaut, was den Einsatz auf Experimentierplatinen wesentlich vereinfacht. Weiterhin sind bereits ein Spannungswandler zur Versorgung des Controllers sowie ein USB-UART zur Programmierung und zum Debugging vorhanden. Durch die weite Verbreitung des </w:t>
       </w:r>
       <w:r>
         <w:lastRenderedPageBreak/>
-        <w:t>ein LM75 zum Einsatz, dies ist ein reiner Temperatursensor. Damit wird die Wandtemperatur gemessen.</w:t>
-      </w:r>
-      <w:r>
-        <w:br/>
-      </w:r>
-      <w:r>
-        <w:t xml:space="preserve">Da das Budget für dieses Projekt so gering wie möglich sein soll, wird hier nur ein kleines 0,96 Inch </w:t>
-      </w:r>
-      <w:r>
-        <w:t>RIT276 OLED Display verwendet. Das Display hat eine Auflösung von 64x128 Pixeln.</w:t>
-      </w:r>
-      <w:r>
-        <w:br/>
-      </w:r>
-      <w:r>
-        <w:t>Das Gerät soll auch dazu in der Lage sein, über einen geöffneten Access point konfiguriert zu werden. Für den Fall das der Benutzer jedoch das Passwort zu diesem Access point vergessen sollte, ist ein Resetknopf angebracht. Dadurch wird das gesamte Gerät wieder z</w:t>
-      </w:r>
-      <w:r>
-        <w:t>urückgesetzt auf Standardwerte.</w:t>
-      </w:r>
-      <w:r>
-        <w:br/>
-      </w:r>
-      <w:r>
-        <w:t>Betr</w:t>
-      </w:r>
-      <w:r>
-        <w:t>ieben wird das Gerät durch eine</w:t>
-      </w:r>
-      <w:r>
-        <w:t xml:space="preserve"> 12V </w:t>
-      </w:r>
-      <w:r>
-        <w:t>Buchse betrieben, die Spannung ist nur für die Lüfter nötig. Der NodeMCU 1.0 wird mit 5V betrieben.</w:t>
-      </w:r>
-      <w:r>
-        <w:br/>
-      </w:r>
-      <w:r>
-        <w:t>Durch die 3 identische Lüfterschaltungenchaltungen in der Mitte des Schaltplans, wird das Signal aus dem PWM Pin so verändert, dass der Lüfter bei 0 PWM stillsteht anstatt der sons</w:t>
-      </w:r>
-      <w:r>
-        <w:t>t üblichen Restgeschwindigkeit.</w:t>
-      </w:r>
-      <w:r>
-        <w:br/>
-      </w:r>
-      <w:r>
-        <w:t>Die unten rechts im Schaltplan zu sehende Schaltung ist optional und dient zur Steuerung des Externen Entfeuchters und der Zirkulationspumpe. Die an die Schlatung angeschlossenen 2 Pin – bzw. 4 Pin klemmen, haben 240V Spannung.</w:t>
-      </w:r>
-      <w:r>
-        <w:br/>
-      </w:r>
-      <w:r>
-        <w:t>Als Kabel für die Sensoren kann Telefonleitung benutzt werden. Es ist darauf zu achten, dass das die Aussparungen am Gehäuse für Telefonleitung vorgesehen ist. Telefonleitung hat einen 5mm Durchmesser.</w:t>
+        <w:t>ESP8266 existiert ein sehr umfangreicher Software-Support, sowohl für den Controller selbst als auch für häufig in Kombination eingesetzte Bauteile wie Sensoren, Anzeigen u.ä.Alle verwendeten Sensoren sind über I2C angebunden. I2C is</w:t>
+      </w:r>
+      <w:r>
+        <w:t>t</w:t>
+      </w:r>
+      <w:r>
+        <w:t xml:space="preserve"> ein relativ einfaches Bus-System, bei dem Daten seriell über zwei Leitung übertragen werden. Alle Bus-Teilnehmer erhalten die Daten gleichzeitig, wobei zuerst ein Adress-Byte übertragen wird, mit dem der Empfänger der Daten festgelegt wird. Alle Teilnehmer müssen unterschiedliche Adressen haben, um eine eindeutige Zuordnung zu gewäh</w:t>
+      </w:r>
+      <w:r>
+        <w:t>r</w:t>
+      </w:r>
+      <w:r>
+        <w:t>leisten. Zusätzlich muss noch die Versorgungsspannung zu den Sensoren übertragen werden, sodass eine Leitung mit mindestens 4 Adern eingesetzt werden muss.Zur Bestimmung der Außen- wie Innentemperatur sowie der jeweiligen Luftfeuchte werden kombinierte Temperatur/Druck/Luftfeuchtesensoren der Firma Bosch vom Typ BME280 verwendet. Diese haben eine nicht einstellbare, identisch I2C-Addresse und können daher nic</w:t>
+      </w:r>
+      <w:r>
+        <w:t>ht am gleichen I2C-Bus betrieben</w:t>
+      </w:r>
+      <w:r>
+        <w:t xml:space="preserve"> werden, weshalb ein I2C-Multiplexer benötigen wird. Der Multiplexer erlaubt die Aufteilung eines I2C-Busses in mehrere Segmente, von denen jeweils eines ausgewählt werden muss, bevor Daten übertragen werden. Die Auswahl geschieht dabei ebenfalls über den I2C-Bus Zusätzlich kommt ein LM75 zum Einsatz, dies ist ein reiner Temperatursensor. Damit wird die Wandtemperatur gemessen.Da das Budget für dieses Projekt so gering wie möglich sein soll, wird hier nur ein kleines 0,96 Inch RIT276 OLED Display verwendet. Das Display hat eine Auflösung von 64x128 Pixeln und ist ebenfalls über I2C angebunden..Das Gerät soll auch dazu in der Lage sein, über einen geöffneten Access </w:t>
+      </w:r>
+      <w:r>
+        <w:t>P</w:t>
+      </w:r>
+      <w:r>
+        <w:t>oint konfiguriert zu werden. Für den Fall das der Benutzer jedoch</w:t>
+      </w:r>
+      <w:r>
+        <w:t xml:space="preserve"> das Passwort zu diesem Access P</w:t>
+      </w:r>
+      <w:r>
+        <w:t>oint vergessen sollte, ist ein Resetknopf angebracht. Dadurch wird das gesamte Gerät wieder zurückgesetzt auf Standardwerte.Betrieben wird das Gerät durch eine 12V Buchse betrieben, die Spannung ist nur für die Lüfter nötig. Der NodeMCU 1.0 wird mit 5V betrieben.Durch die 3 identische</w:t>
+      </w:r>
+      <w:r>
+        <w:t>n</w:t>
+      </w:r>
+      <w:r>
+        <w:t xml:space="preserve"> Lüfterschaltungen in der Mitte des Schaltplans, wird das Signal aus dem PWM Pin so verändert, dass der Lüfter bei 0 PWM stillsteht anstatt der sonst üblichen Restgeschwindigkeit.Die unten rechts im Schaltplan zu sehende Schaltung ist optional und dient zur Steuerung des Externen Entfeuchters und der Zir</w:t>
+      </w:r>
+      <w:r>
+        <w:t>kulationspumpe. Die an die Schal</w:t>
+      </w:r>
+      <w:r>
+        <w:t>tung angeschlossenen 2 Pin – bzw. 4 Pin klemmen, haben eine Spannungsfestigkeit von 240V.Als Kabel für die Sensoren kann Telefonleitung benutzt werden. Es ist darauf zu achten, dass das die Aussparungen am Gehäuse für Telefonleitung vorgesehen ist. Telefonleitung hat einen 5mm Durchmesser.</w:t>
       </w:r>
     </w:p>
     <w:p>
@@ -6118,19 +6102,29 @@
           <w:ilvl w:val="1"/>
           <w:numId w:val="2"/>
         </w:numPr>
-      </w:pPr>
-      <w:bookmarkStart w:id="8" w:name="_Toc92980275"/>
-      <w:r>
+        <w:ind w:left="357" w:hanging="357"/>
+      </w:pPr>
+      <w:bookmarkStart w:id="16" w:name="_Toc92980275"/>
+      <w:bookmarkStart w:id="17" w:name="_Toc93416804"/>
+      <w:r>
+        <w:lastRenderedPageBreak/>
         <w:t>Software</w:t>
       </w:r>
-      <w:bookmarkEnd w:id="8"/>
+      <w:bookmarkEnd w:id="16"/>
+      <w:bookmarkEnd w:id="17"/>
     </w:p>
     <w:p>
       <w:pPr>
         <w:pStyle w:val="TextKL"/>
       </w:pPr>
       <w:r>
-        <w:t>Die Software ist in C++ geschrieben und benutzt das Arduino SDK. In der Software sind die Standartwerte:</w:t>
+        <w:t>Die Software ist in C++ geschrieben und benutzt das Arduino SDK. I</w:t>
+      </w:r>
+      <w:r>
+        <w:t>n der Software sind die Standard</w:t>
+      </w:r>
+      <w:r>
+        <w:t>werte:</w:t>
       </w:r>
     </w:p>
     <w:p>
@@ -6179,7 +6173,7 @@
           <w:szCs w:val="21"/>
           <w:lang w:eastAsia="de-DE"/>
         </w:rPr>
-        <w:t xml:space="preserve">Access point </w:t>
+        <w:t>Access P</w:t>
       </w:r>
       <w:r>
         <w:rPr>
@@ -6189,6 +6183,16 @@
           <w:szCs w:val="21"/>
           <w:lang w:eastAsia="de-DE"/>
         </w:rPr>
+        <w:t xml:space="preserve">oint </w:t>
+      </w:r>
+      <w:r>
+        <w:rPr>
+          <w:rFonts w:ascii="Consolas" w:eastAsia="Times New Roman" w:hAnsi="Consolas" w:cs="Times New Roman"/>
+          <w:color w:val="FFFFFF" w:themeColor="background1"/>
+          <w:sz w:val="21"/>
+          <w:szCs w:val="21"/>
+          <w:lang w:eastAsia="de-DE"/>
+        </w:rPr>
         <w:t xml:space="preserve">Passwort = </w:t>
       </w:r>
       <w:r>
@@ -6415,8 +6419,22 @@
         <w:pStyle w:val="TextKL"/>
       </w:pPr>
       <w:r>
-        <w:lastRenderedPageBreak/>
-        <w:t xml:space="preserve">Um diese Werte zu ändern muss das Konfigurationsportal via Webbrowser aufgerufen werden. Als erstes muss man sich also in dem Access point einloggen, dabei ist der Name des Geräts auch der Name des Access points, standartmäßig also NodeMCUI 1.0. </w:t>
+        <w:t>Um diese Werte zu ändern muss das Konfigurationsportal via Webbrowser aufgerufen werden. Als erstes mu</w:t>
+      </w:r>
+      <w:r>
+        <w:t>ss man sich also in dem Access P</w:t>
+      </w:r>
+      <w:r>
+        <w:t>oint einloggen, dabei ist der Name des G</w:t>
+      </w:r>
+      <w:r>
+        <w:t>eräts auch der Name des Access P</w:t>
+      </w:r>
+      <w:r>
+        <w:t>oints, standard</w:t>
+      </w:r>
+      <w:r>
+        <w:t xml:space="preserve">mäßig also NodeMCUI 1.0. </w:t>
       </w:r>
       <w:r>
         <w:t xml:space="preserve">Nachdem kann man auf dem </w:t>
@@ -6434,13 +6452,22 @@
         <w:t>st auch OTA, also Over the Air U</w:t>
       </w:r>
       <w:r>
-        <w:t>pdates intigriert. Dadurch kann die Firmware über Wlan aktualisiert werden.</w:t>
+        <w:t>pdates inte</w:t>
+      </w:r>
+      <w:r>
+        <w:t>griert. Dadurch kann die Firmware über Wlan aktualisiert werden.</w:t>
       </w:r>
       <w:r>
         <w:t xml:space="preserve"> </w:t>
       </w:r>
       <w:r>
-        <w:t>Wenn über MQTT die Daten an einen MQTT Broker übermittelt werden, werden sogenannte Topics verwendet. Die Standarttopics sind:</w:t>
+        <w:t>Wenn über MQTT die Daten an einen MQTT Broker übermittelt werden, werden sogenannt</w:t>
+      </w:r>
+      <w:r>
+        <w:t>e Topics verwendet. Die Standard</w:t>
+      </w:r>
+      <w:r>
+        <w:t>topics sind:</w:t>
       </w:r>
     </w:p>
     <w:p>
@@ -6476,6 +6503,9 @@
       </w:r>
       <w:r>
         <w:br/>
+      </w:r>
+      <w:r>
+        <w:lastRenderedPageBreak/>
         <w:t>„OutTemp“ = Temperatur Außen (in °C)</w:t>
       </w:r>
       <w:r>
@@ -6499,26 +6529,33 @@
           <w:ilvl w:val="1"/>
           <w:numId w:val="2"/>
         </w:numPr>
-      </w:pPr>
-      <w:bookmarkStart w:id="9" w:name="_Toc92980276"/>
+        <w:ind w:left="357" w:hanging="357"/>
+      </w:pPr>
+      <w:bookmarkStart w:id="18" w:name="_Toc92980276"/>
+      <w:bookmarkStart w:id="19" w:name="_Toc93416805"/>
       <w:r>
         <w:t>Gehäuse</w:t>
       </w:r>
-      <w:bookmarkEnd w:id="9"/>
-    </w:p>
-    <w:p>
-      <w:pPr>
-        <w:pStyle w:val="TextKL"/>
-      </w:pPr>
-      <w:r>
-        <w:t>Das Gehäuse wurde 3D modelliert und ist zum 3D drucken gedacht. Zu drucken ist:</w:t>
-      </w:r>
+      <w:bookmarkEnd w:id="18"/>
+      <w:bookmarkEnd w:id="19"/>
     </w:p>
     <w:p>
       <w:pPr>
         <w:pStyle w:val="TextKL"/>
         <w:jc w:val="left"/>
       </w:pPr>
+      <w:r>
+        <w:t xml:space="preserve">Das Gehäuse wurde </w:t>
+      </w:r>
+      <w:r>
+        <w:t xml:space="preserve">mit „Fusion 360“ der Firma Autodesk konstruiert </w:t>
+      </w:r>
+      <w:r>
+        <w:t>und ist zum 3D drucken gedacht. Zu drucken ist:</w:t>
+      </w:r>
+      <w:r>
+        <w:br/>
+      </w:r>
       <w:r>
         <w:t>1 mal „Oberes Gehäuse“</w:t>
       </w:r>
@@ -6556,31 +6593,23 @@
           <w:ilvl w:val="1"/>
           <w:numId w:val="2"/>
         </w:numPr>
-      </w:pPr>
-      <w:bookmarkStart w:id="10" w:name="_Toc92980277"/>
-      <w:r>
-        <w:lastRenderedPageBreak/>
-        <w:t>Unteres Gehäuse</w:t>
-      </w:r>
-      <w:bookmarkEnd w:id="10"/>
-    </w:p>
-    <w:p>
-      <w:pPr>
-        <w:pStyle w:val="TextKL"/>
-      </w:pPr>
+        <w:ind w:left="357" w:hanging="357"/>
+      </w:pPr>
+      <w:bookmarkStart w:id="20" w:name="_Toc92980277"/>
+      <w:bookmarkStart w:id="21" w:name="_Toc93416806"/>
       <w:r>
         <w:rPr>
           <w:noProof/>
           <w:lang w:eastAsia="de-DE"/>
         </w:rPr>
         <w:drawing>
-          <wp:anchor distT="0" distB="0" distL="114300" distR="114300" simplePos="0" relativeHeight="251664384" behindDoc="0" locked="0" layoutInCell="1" allowOverlap="1" wp14:anchorId="28FE0179" wp14:editId="338B52A7">
+          <wp:anchor distT="0" distB="0" distL="114300" distR="114300" simplePos="0" relativeHeight="251664384" behindDoc="0" locked="0" layoutInCell="1" allowOverlap="1" wp14:anchorId="3E9706CC" wp14:editId="42ECA783">
             <wp:simplePos x="0" y="0"/>
             <wp:positionH relativeFrom="margin">
-              <wp:align>left</wp:align>
+              <wp:align>right</wp:align>
             </wp:positionH>
             <wp:positionV relativeFrom="paragraph">
-              <wp:posOffset>593725</wp:posOffset>
+              <wp:posOffset>358775</wp:posOffset>
             </wp:positionV>
             <wp:extent cx="5734050" cy="4336415"/>
             <wp:effectExtent l="0" t="0" r="0" b="6985"/>
@@ -6629,16 +6658,45 @@
           </wp:anchor>
         </w:drawing>
       </w:r>
+      <w:r>
+        <w:t>Unteres Gehäuse</w:t>
+      </w:r>
+      <w:bookmarkEnd w:id="20"/>
+      <w:bookmarkEnd w:id="21"/>
     </w:p>
     <w:p>
       <w:pPr>
         <w:pStyle w:val="TextKL"/>
       </w:pPr>
-      <w:r>
-        <w:t xml:space="preserve">Das Untere Gehäuse enthält einen Halter für den Resetknopf oben links, 6 Kabeldurchlässe mit Kabelbinder zugentlastung an der linken Seite, 4 Löcher zum anschrauben der Leiterplatte und zur Befestigung des Gehäuses in allen Ecken, 2 9mm Durchmesser Öffnungen und eine 5mm Durchmesser Öffnung an der rechten Seite und Zugentlastungen </w:t>
-      </w:r>
-      <w:r>
-        <w:t>für diese Öffnungen. Dazu werden die Teile „</w:t>
+    </w:p>
+    <w:p>
+      <w:pPr>
+        <w:pStyle w:val="TextKL"/>
+      </w:pPr>
+      <w:r>
+        <w:lastRenderedPageBreak/>
+        <w:t>Das Untere Gehäuse enthält einen Halter für den Resetknopf oben links, 6 K</w:t>
+      </w:r>
+      <w:r>
+        <w:t>abeldurchlässe mit Kabelbinder Z</w:t>
+      </w:r>
+      <w:r>
+        <w:t xml:space="preserve">ugentlastung an der linken Seite, 4 Löcher zum anschrauben der Leiterplatte und zur Befestigung des Gehäuses in allen Ecken, 2 9mm Durchmesser Öffnungen und eine 5mm Durchmesser Öffnung an der rechten Seite </w:t>
+      </w:r>
+      <w:r>
+        <w:t xml:space="preserve">sowie </w:t>
+      </w:r>
+      <w:r>
+        <w:t xml:space="preserve">Zugentlastungen </w:t>
+      </w:r>
+      <w:r>
+        <w:t xml:space="preserve">für </w:t>
+      </w:r>
+      <w:r>
+        <w:t>Kabel</w:t>
+      </w:r>
+      <w:r>
+        <w:t>. Dazu werden die Teile „</w:t>
       </w:r>
       <w:r>
         <w:t>Kabelklemme für 2 Pin Klemme</w:t>
@@ -6650,7 +6708,13 @@
         <w:t xml:space="preserve"> Pin Klemme</w:t>
       </w:r>
       <w:r>
-        <w:t>“ gebraucht.</w:t>
+        <w:t xml:space="preserve">“ </w:t>
+      </w:r>
+      <w:r>
+        <w:t>benötigt</w:t>
+      </w:r>
+      <w:r>
+        <w:t>.</w:t>
       </w:r>
     </w:p>
     <w:p>
@@ -6660,12 +6724,15 @@
           <w:ilvl w:val="1"/>
           <w:numId w:val="2"/>
         </w:numPr>
-      </w:pPr>
-      <w:bookmarkStart w:id="11" w:name="_Toc92980278"/>
+        <w:ind w:left="357" w:hanging="357"/>
+      </w:pPr>
+      <w:bookmarkStart w:id="22" w:name="_Toc92980278"/>
+      <w:bookmarkStart w:id="23" w:name="_Toc93416807"/>
       <w:r>
         <w:t>Oberes Gehäuse</w:t>
       </w:r>
-      <w:bookmarkEnd w:id="11"/>
+      <w:bookmarkEnd w:id="22"/>
+      <w:bookmarkEnd w:id="23"/>
     </w:p>
     <w:p>
       <w:pPr>
@@ -6677,7 +6744,7 @@
           <w:lang w:eastAsia="de-DE"/>
         </w:rPr>
         <w:drawing>
-          <wp:anchor distT="0" distB="0" distL="114300" distR="114300" simplePos="0" relativeHeight="251665408" behindDoc="0" locked="0" layoutInCell="1" allowOverlap="1" wp14:anchorId="02EEA664" wp14:editId="1871F604">
+          <wp:anchor distT="0" distB="0" distL="114300" distR="114300" simplePos="0" relativeHeight="251665408" behindDoc="0" locked="0" layoutInCell="1" allowOverlap="1" wp14:anchorId="3CD3D94D" wp14:editId="26442508">
             <wp:simplePos x="0" y="0"/>
             <wp:positionH relativeFrom="column">
               <wp:posOffset>-4445</wp:posOffset>
@@ -6739,7 +6806,7 @@
           <w:lang w:eastAsia="de-DE"/>
         </w:rPr>
         <w:drawing>
-          <wp:inline distT="0" distB="0" distL="0" distR="0" wp14:anchorId="66F7A6F5" wp14:editId="45CCFBFD">
+          <wp:inline distT="0" distB="0" distL="0" distR="0" wp14:anchorId="1F4D7761" wp14:editId="79E9850C">
             <wp:extent cx="2781300" cy="1352550"/>
             <wp:effectExtent l="0" t="0" r="0" b="0"/>
             <wp:docPr id="11" name="Picture 11" descr="C:\Users\Alexander\Videos\Radeon ReLive\Autodesk Fusion 360\Autodesk Fusion 360_2022.01.08-17.47_1 (2).png"/>
@@ -6797,9 +6864,8 @@
           <w:noProof/>
           <w:lang w:eastAsia="de-DE"/>
         </w:rPr>
-        <w:lastRenderedPageBreak/>
         <w:drawing>
-          <wp:inline distT="0" distB="0" distL="0" distR="0" wp14:anchorId="63EC03D5" wp14:editId="705BE3EF">
+          <wp:inline distT="0" distB="0" distL="0" distR="0" wp14:anchorId="0EA22223" wp14:editId="7D044718">
             <wp:extent cx="5760720" cy="3899998"/>
             <wp:effectExtent l="0" t="0" r="0" b="5715"/>
             <wp:docPr id="12" name="Picture 12" descr="C:\Users\Alexander\Videos\Radeon ReLive\Autodesk Fusion 360\Autodesk Fusion 360_2022.01.08-17.39 (2).png"/>
@@ -6858,12 +6924,16 @@
           <w:ilvl w:val="1"/>
           <w:numId w:val="2"/>
         </w:numPr>
-      </w:pPr>
-      <w:bookmarkStart w:id="12" w:name="_Toc92980279"/>
-      <w:r>
+        <w:ind w:left="357" w:hanging="357"/>
+      </w:pPr>
+      <w:bookmarkStart w:id="24" w:name="_Toc92980279"/>
+      <w:bookmarkStart w:id="25" w:name="_Toc93416808"/>
+      <w:r>
+        <w:lastRenderedPageBreak/>
         <w:t>Optional</w:t>
       </w:r>
-      <w:bookmarkEnd w:id="12"/>
+      <w:bookmarkEnd w:id="24"/>
+      <w:bookmarkEnd w:id="25"/>
     </w:p>
     <w:p>
       <w:pPr>
@@ -6904,7 +6974,7 @@
           <w:lang w:eastAsia="de-DE"/>
         </w:rPr>
         <w:drawing>
-          <wp:anchor distT="0" distB="0" distL="114300" distR="114300" simplePos="0" relativeHeight="251666432" behindDoc="0" locked="0" layoutInCell="1" allowOverlap="1" wp14:anchorId="104434B3" wp14:editId="23A667A8">
+          <wp:anchor distT="0" distB="0" distL="114300" distR="114300" simplePos="0" relativeHeight="251666432" behindDoc="0" locked="0" layoutInCell="1" allowOverlap="1" wp14:anchorId="28284E45" wp14:editId="2D4F6BEF">
             <wp:simplePos x="0" y="0"/>
             <wp:positionH relativeFrom="column">
               <wp:posOffset>4015105</wp:posOffset>
@@ -6966,7 +7036,7 @@
           <w:lang w:eastAsia="de-DE"/>
         </w:rPr>
         <w:drawing>
-          <wp:inline distT="0" distB="0" distL="0" distR="0" wp14:anchorId="41E36D73" wp14:editId="4CEAB150">
+          <wp:inline distT="0" distB="0" distL="0" distR="0" wp14:anchorId="5AEC7282" wp14:editId="3BF1D864">
             <wp:extent cx="3857625" cy="2800350"/>
             <wp:effectExtent l="0" t="0" r="9525" b="0"/>
             <wp:docPr id="13" name="Picture 13" descr="C:\Users\Alexander\Videos\Radeon ReLive\Autodesk Fusion 360\Autodesk Fusion 360_2022.01.08-18.42 (2).png"/>
@@ -7020,8 +7090,37 @@
         <w:pStyle w:val="TextKL"/>
       </w:pPr>
       <w:r>
-        <w:lastRenderedPageBreak/>
-        <w:t>Der LM75 Temperatursensor muss auf eine ungefähr 3mm dicke platte, 55mm Breit und 40mm Lang, geschraubt werden. Dann kann das Gehäuse mit 4 Schrauben in den Ecken festgemacht werden.</w:t>
+        <w:t>Der LM75 Temperatursensor wird auf eine ungefähr 3mm dicke Aluminiumplatte, 55mm breit und 40mm Lang, aufgeschraubt. Alumin</w:t>
+      </w:r>
+      <w:r>
+        <w:t>i</w:t>
+      </w:r>
+      <w:r>
+        <w:t>um hat eine gute Wärmeleitfähigkeit weshalb eine relativ geringe Differenz zwischen gemessener und tatsächlicher Temperatur der Wand gewähleis</w:t>
+      </w:r>
+      <w:r>
+        <w:t>tet ist. Der Temperatursensor wird</w:t>
+      </w:r>
+      <w:r>
+        <w:t xml:space="preserve"> unter Verwendung von Wärmeleitpaste direkt an die Alumin</w:t>
+      </w:r>
+      <w:r>
+        <w:t>i</w:t>
+      </w:r>
+      <w:r>
+        <w:t>um</w:t>
+      </w:r>
+      <w:r>
+        <w:t>platte angebunden. Zusätzlich wird</w:t>
+      </w:r>
+      <w:r>
+        <w:t xml:space="preserve"> an der Kontak</w:t>
+      </w:r>
+      <w:r>
+        <w:t>t</w:t>
+      </w:r>
+      <w:r>
+        <w:t>fläche zur Wand ein Wärmeleitpad mit einer Dicke von ca. 1,5mm angebracht, um einen vollflächigen Kontakt zu gewährleisten. Das Gehäuse kann mit 4 Schrauben in den Ecken an der Wand befestigt werden.</w:t>
       </w:r>
     </w:p>
     <w:p>
@@ -7070,35 +7169,31 @@
           <w:t>https://www.thingiverse.com/thing:3340471</w:t>
         </w:r>
       </w:hyperlink>
-      <w:bookmarkStart w:id="13" w:name="_GoBack"/>
-      <w:bookmarkEnd w:id="13"/>
     </w:p>
     <w:p>
       <w:pPr>
         <w:pStyle w:val="berschriftKL"/>
       </w:pPr>
-      <w:bookmarkStart w:id="14" w:name="_Toc92980280"/>
+      <w:bookmarkStart w:id="26" w:name="_Toc92980280"/>
+      <w:bookmarkStart w:id="27" w:name="_Toc93416809"/>
       <w:r>
         <w:t>Github</w:t>
       </w:r>
-      <w:bookmarkEnd w:id="14"/>
+      <w:bookmarkEnd w:id="26"/>
+      <w:bookmarkEnd w:id="27"/>
     </w:p>
     <w:p>
       <w:pPr>
         <w:pStyle w:val="TextKL"/>
       </w:pPr>
       <w:r>
-        <w:pict>
-          <v:rect id="_x0000_i1030" style="width:394.4pt;height:1.45pt" o:hrpct="987" o:hralign="center" o:hrstd="t" o:hr="t" fillcolor="#a0a0a0" stroked="f"/>
-        </w:pict>
-      </w:r>
-    </w:p>
-    <w:p>
-      <w:pPr>
-        <w:pStyle w:val="TextKL"/>
-      </w:pPr>
-      <w:r>
-        <w:t xml:space="preserve">Zur Dokumentation meiner Komplexen Leistung habe ich GitHub hergenommen. Dort ist die </w:t>
+        <w:t xml:space="preserve">Zur Dokumentation meiner Komplexen Leistung habe ich GitHub </w:t>
+      </w:r>
+      <w:r>
+        <w:t>verwendet</w:t>
+      </w:r>
+      <w:r>
+        <w:t xml:space="preserve">. Dort ist die </w:t>
       </w:r>
       <w:r>
         <w:t xml:space="preserve">Entwicklung meiner Komplexen Leistung </w:t>
@@ -7107,13 +7202,23 @@
         <w:t xml:space="preserve">bei den Veröffentlichungen </w:t>
       </w:r>
       <w:r>
-        <w:t>zu finden, zudem ist dort das komplete Projekt nochmal mit Code und Modellen zu finden.</w:t>
-      </w:r>
-    </w:p>
-    <w:p>
-      <w:pPr>
-        <w:pStyle w:val="TextKL"/>
-      </w:pPr>
+        <w:t>zu finden, zudem ist dort das komplet</w:t>
+      </w:r>
+      <w:r>
+        <w:t>t</w:t>
+      </w:r>
+      <w:r>
+        <w:t xml:space="preserve">e Projekt </w:t>
+      </w:r>
+      <w:r>
+        <w:t xml:space="preserve">einschließlich </w:t>
+      </w:r>
+      <w:r>
+        <w:t>Code und Modellen zu finden.</w:t>
+      </w:r>
+      <w:r>
+        <w:br/>
+      </w:r>
       <w:r>
         <w:t xml:space="preserve">Link: </w:t>
       </w:r>
@@ -7130,19 +7235,12 @@
       <w:pPr>
         <w:pStyle w:val="berschriftKL"/>
       </w:pPr>
-      <w:r>
+      <w:bookmarkStart w:id="28" w:name="_Toc93416810"/>
+      <w:r>
+        <w:lastRenderedPageBreak/>
         <w:t>Fazit</w:t>
       </w:r>
-    </w:p>
-    <w:p>
-      <w:pPr>
-        <w:pStyle w:val="TextKL"/>
-      </w:pPr>
-      <w:r>
-        <w:pict>
-          <v:rect id="_x0000_i1031" style="width:394.4pt;height:1.45pt" o:hrpct="987" o:hralign="center" o:hrstd="t" o:hr="t" fillcolor="#a0a0a0" stroked="f"/>
-        </w:pict>
-      </w:r>
+      <w:bookmarkEnd w:id="28"/>
     </w:p>
     <w:p>
       <w:pPr>
@@ -7160,15 +7258,42 @@
         </w:sectPr>
       </w:pPr>
       <w:r>
-        <w:t xml:space="preserve">Meine Komplexe Leistung ist vor allem aus der vorhandenen Notwendigkeit entstanden eine Lösung für das Problem des feuchten Kellers zu finden. Die ausführliche Dokumentation war mir ebenfalls wichtig.   </w:t>
-      </w:r>
+        <w:t xml:space="preserve">Meine Komplexe Leistung ist vor allem aus der vorhandenen Notwendigkeit </w:t>
+      </w:r>
+      <w:r>
+        <w:t>entstanden eine Lösung für das Problem des feuchten Kellers zu finden. Die ausführliche Dokumentati</w:t>
+      </w:r>
+      <w:r>
+        <w:t xml:space="preserve">on war mir ebenfalls wichtig. </w:t>
+      </w:r>
+      <w:r>
+        <w:t>Durch diese  Erfahrung habe ich neu</w:t>
+      </w:r>
+      <w:r>
+        <w:t>e Fertigkeiten erl</w:t>
+      </w:r>
+      <w:r>
+        <w:t>ernt und bin vertrauter mit der</w:t>
+      </w:r>
+      <w:r>
+        <w:t xml:space="preserve"> wissenschaftlichen </w:t>
+      </w:r>
+      <w:r>
+        <w:t xml:space="preserve"> Arbeitsweise geworden.</w:t>
+      </w:r>
+      <w:r>
+        <w:t xml:space="preserve"> </w:t>
+      </w:r>
+      <w:bookmarkStart w:id="29" w:name="_GoBack"/>
+      <w:bookmarkEnd w:id="29"/>
     </w:p>
     <w:p>
       <w:pPr>
         <w:pStyle w:val="TextKL"/>
       </w:pPr>
     </w:p>
-    <w:bookmarkStart w:id="15" w:name="_Toc92980281" w:displacedByCustomXml="next"/>
+    <w:bookmarkStart w:id="30" w:name="_Toc92980281" w:displacedByCustomXml="next"/>
+    <w:bookmarkStart w:id="31" w:name="_Toc93416811" w:displacedByCustomXml="next"/>
     <w:sdt>
       <w:sdtPr>
         <w:rPr>
@@ -7183,7 +7308,6 @@
           <w:docPartUnique/>
         </w:docPartObj>
       </w:sdtPr>
-      <w:sdtEndPr/>
       <w:sdtContent>
         <w:p>
           <w:pPr>
@@ -7192,14 +7316,14 @@
           <w:r>
             <w:t>Quellenverzeichnis</w:t>
           </w:r>
-          <w:bookmarkEnd w:id="15"/>
+          <w:bookmarkEnd w:id="31"/>
+          <w:bookmarkEnd w:id="30"/>
         </w:p>
         <w:sdt>
           <w:sdtPr>
             <w:id w:val="-573587230"/>
             <w:bibliography/>
           </w:sdtPr>
-          <w:sdtEndPr/>
           <w:sdtContent>
             <w:p>
               <w:pPr>
@@ -7302,6 +7426,29 @@
                   <w:noProof/>
                 </w:rPr>
                 <w:t>. (27. Oktober 2021). Von klima-der-erde.de: http://www.klima-der-erde.de/grafiken/taupunktkurve.gif abgerufen</w:t>
+              </w:r>
+            </w:p>
+            <w:p>
+              <w:pPr>
+                <w:pStyle w:val="Bibliography"/>
+                <w:ind w:left="720" w:hanging="720"/>
+                <w:rPr>
+                  <w:noProof/>
+                </w:rPr>
+              </w:pPr>
+              <w:r>
+                <w:rPr>
+                  <w:i/>
+                  <w:iCs/>
+                  <w:noProof/>
+                </w:rPr>
+                <w:t>Meaco</w:t>
+              </w:r>
+              <w:r>
+                <w:rPr>
+                  <w:noProof/>
+                </w:rPr>
+                <w:t>. (23. Januar 2022). Von meaco.de: https://www.meaco.de/unbeheizt-dc/ abgerufen</w:t>
               </w:r>
             </w:p>
             <w:p>
@@ -8672,12 +8819,14 @@
     <w:basedOn w:val="Heading1"/>
     <w:link w:val="berschriftKLChar"/>
     <w:qFormat/>
-    <w:rsid w:val="000564B3"/>
+    <w:rsid w:val="008F082C"/>
     <w:pPr>
       <w:numPr>
         <w:numId w:val="2"/>
       </w:numPr>
       <w:spacing w:line="360" w:lineRule="auto"/>
+      <w:ind w:left="357" w:hanging="357"/>
+      <w:jc w:val="both"/>
     </w:pPr>
     <w:rPr>
       <w:rFonts w:ascii="Arial" w:hAnsi="Arial" w:cs="Arial"/>
@@ -8704,7 +8853,7 @@
     <w:name w:val="Überschrift KL Char"/>
     <w:basedOn w:val="Heading1Char"/>
     <w:link w:val="berschriftKL"/>
-    <w:rsid w:val="000564B3"/>
+    <w:rsid w:val="008F082C"/>
     <w:rPr>
       <w:rFonts w:ascii="Arial" w:eastAsiaTheme="majorEastAsia" w:hAnsi="Arial" w:cs="Arial"/>
       <w:b/>
@@ -8796,11 +8945,10 @@
     <w:basedOn w:val="TextKL"/>
     <w:link w:val="ZitateKLChar"/>
     <w:qFormat/>
-    <w:rsid w:val="00B34F14"/>
+    <w:rsid w:val="006206FB"/>
     <w:rPr>
-      <w:rFonts w:ascii="Lucida Sans Unicode" w:hAnsi="Lucida Sans Unicode" w:cs="Lucida Sans Unicode"/>
-      <w:color w:val="58585A"/>
-      <w:sz w:val="20"/>
+      <w:rFonts w:cs="Lucida Sans Unicode"/>
+      <w:i/>
       <w:szCs w:val="20"/>
       <w:shd w:val="clear" w:color="auto" w:fill="FFFFFF"/>
     </w:rPr>
@@ -8820,11 +8968,11 @@
     <w:name w:val="Zitate KL Char"/>
     <w:basedOn w:val="TextKLChar"/>
     <w:link w:val="ZitateKL"/>
-    <w:rsid w:val="00B34F14"/>
+    <w:rsid w:val="006206FB"/>
     <w:rPr>
-      <w:rFonts w:ascii="Lucida Sans Unicode" w:hAnsi="Lucida Sans Unicode" w:cs="Lucida Sans Unicode"/>
-      <w:color w:val="58585A"/>
-      <w:sz w:val="20"/>
+      <w:rFonts w:ascii="Arial" w:hAnsi="Arial" w:cs="Lucida Sans Unicode"/>
+      <w:i/>
+      <w:sz w:val="24"/>
       <w:szCs w:val="20"/>
     </w:rPr>
   </w:style>
@@ -8852,10 +9000,9 @@
     <w:autoRedefine/>
     <w:uiPriority w:val="39"/>
     <w:unhideWhenUsed/>
-    <w:rsid w:val="006D3671"/>
+    <w:rsid w:val="00351057"/>
     <w:pPr>
       <w:spacing w:after="100"/>
-      <w:ind w:left="440"/>
     </w:pPr>
     <w:rPr>
       <w:rFonts w:eastAsiaTheme="minorEastAsia" w:cs="Times New Roman"/>
@@ -9218,13 +9365,25 @@
     <b:Month>Dezember</b:Month>
     <b:Day>12</b:Day>
     <b:URL>https://www.dantherm.com/de/technologien/mobile-luftentfeuchtung/wie-funktioniert-ein-luftentfeuchter/</b:URL>
+    <b:RefOrder>8</b:RefOrder>
+  </b:Source>
+  <b:Source>
+    <b:Tag>Mea22</b:Tag>
+    <b:SourceType>InternetSite</b:SourceType>
+    <b:Guid>{D42A4CB7-73DF-4CC0-8C5D-FB6F56A8268A}</b:Guid>
+    <b:Title>Meaco</b:Title>
+    <b:InternetSiteTitle>meaco.de</b:InternetSiteTitle>
+    <b:Year>2022</b:Year>
+    <b:Month>Januar</b:Month>
+    <b:Day>23</b:Day>
+    <b:URL>https://www.meaco.de/unbeheizt-dc/</b:URL>
     <b:RefOrder>7</b:RefOrder>
   </b:Source>
 </b:Sources>
 </file>
 
 <file path=customXml/itemProps1.xml><?xml version="1.0" encoding="utf-8"?>
-<ds:datastoreItem xmlns:ds="http://schemas.openxmlformats.org/officeDocument/2006/customXml" ds:itemID="{982D5B59-F5E1-4BEB-93F3-4E2673B50C2B}">
+<ds:datastoreItem xmlns:ds="http://schemas.openxmlformats.org/officeDocument/2006/customXml" ds:itemID="{BD273D5E-E460-477D-B879-09DE0FCDE818}">
   <ds:schemaRefs>
     <ds:schemaRef ds:uri="http://schemas.openxmlformats.org/officeDocument/2006/bibliography"/>
   </ds:schemaRefs>

</xml_diff>

<commit_message>
Woche 23 23.01.2022 - 30.01.2022
</commit_message>
<xml_diff>
--- a/Hauptteil.docx
+++ b/Hauptteil.docx
@@ -2030,6 +2030,7 @@
           <w:id w:val="326483011"/>
           <w:citation/>
         </w:sdtPr>
+        <w:sdtEndPr/>
         <w:sdtContent>
           <w:r>
             <w:fldChar w:fldCharType="begin"/>
@@ -2455,6 +2456,7 @@
           <w:id w:val="-1345167670"/>
           <w:citation/>
         </w:sdtPr>
+        <w:sdtEndPr/>
         <w:sdtContent>
           <w:r>
             <w:fldChar w:fldCharType="begin"/>
@@ -2498,6 +2500,7 @@
           <w:id w:val="-607577615"/>
           <w:citation/>
         </w:sdtPr>
+        <w:sdtEndPr/>
         <w:sdtContent>
           <w:r>
             <w:fldChar w:fldCharType="begin"/>
@@ -2830,32 +2833,20 @@
       <w:r>
         <w:t xml:space="preserve">Abbildung </w:t>
       </w:r>
-      <w:r>
-        <w:fldChar w:fldCharType="begin"/>
-      </w:r>
-      <w:r>
-        <w:instrText xml:space="preserve"> SEQ Abbildung \* ARABIC </w:instrText>
-      </w:r>
-      <w:r>
-        <w:fldChar w:fldCharType="separate"/>
-      </w:r>
-      <w:r>
-        <w:rPr>
-          <w:noProof/>
-        </w:rPr>
-        <w:t>1</w:t>
-      </w:r>
-      <w:r>
-        <w:rPr>
-          <w:noProof/>
-        </w:rPr>
-        <w:fldChar w:fldCharType="end"/>
-      </w:r>
+      <w:fldSimple w:instr=" SEQ Abbildung \* ARABIC ">
+        <w:r>
+          <w:rPr>
+            <w:noProof/>
+          </w:rPr>
+          <w:t>1</w:t>
+        </w:r>
+      </w:fldSimple>
       <w:sdt>
         <w:sdtPr>
           <w:id w:val="490682520"/>
           <w:citation/>
         </w:sdtPr>
+        <w:sdtEndPr/>
         <w:sdtContent>
           <w:r>
             <w:fldChar w:fldCharType="begin"/>
@@ -3283,6 +3274,7 @@
           <w:id w:val="155738469"/>
           <w:citation/>
         </w:sdtPr>
+        <w:sdtEndPr/>
         <w:sdtContent>
           <w:r>
             <w:fldChar w:fldCharType="begin"/>
@@ -3342,6 +3334,7 @@
           <w:id w:val="-896583148"/>
           <w:citation/>
         </w:sdtPr>
+        <w:sdtEndPr/>
         <w:sdtContent>
           <w:r>
             <w:fldChar w:fldCharType="begin"/>
@@ -3412,6 +3405,7 @@
           <w:id w:val="-1988924547"/>
           <w:citation/>
         </w:sdtPr>
+        <w:sdtEndPr/>
         <w:sdtContent>
           <w:r>
             <w:fldChar w:fldCharType="begin"/>
@@ -5720,27 +5714,14 @@
                             <w:r>
                               <w:t xml:space="preserve">Abbildung </w:t>
                             </w:r>
-                            <w:r>
-                              <w:fldChar w:fldCharType="begin"/>
-                            </w:r>
-                            <w:r>
-                              <w:instrText xml:space="preserve"> SEQ Abbildung \* ARABIC </w:instrText>
-                            </w:r>
-                            <w:r>
-                              <w:fldChar w:fldCharType="separate"/>
-                            </w:r>
-                            <w:r>
-                              <w:rPr>
-                                <w:noProof/>
-                              </w:rPr>
-                              <w:t>2</w:t>
-                            </w:r>
-                            <w:r>
-                              <w:rPr>
-                                <w:noProof/>
-                              </w:rPr>
-                              <w:fldChar w:fldCharType="end"/>
-                            </w:r>
+                            <w:fldSimple w:instr=" SEQ Abbildung \* ARABIC ">
+                              <w:r>
+                                <w:rPr>
+                                  <w:noProof/>
+                                </w:rPr>
+                                <w:t>2</w:t>
+                              </w:r>
+                            </w:fldSimple>
                             <w:r>
                               <w:t xml:space="preserve"> </w:t>
                             </w:r>
@@ -5749,6 +5730,7 @@
                                 <w:id w:val="-1885553805"/>
                                 <w:citation/>
                               </w:sdtPr>
+                              <w:sdtEndPr/>
                               <w:sdtContent>
                                 <w:r>
                                   <w:fldChar w:fldCharType="begin"/>
@@ -5887,6 +5869,7 @@
           <w:id w:val="1014493948"/>
           <w:citation/>
         </w:sdtPr>
+        <w:sdtEndPr/>
         <w:sdtContent>
           <w:r>
             <w:fldChar w:fldCharType="begin"/>
@@ -7248,6 +7231,53 @@
         <w:tabs>
           <w:tab w:val="left" w:pos="5115"/>
         </w:tabs>
+      </w:pPr>
+    </w:p>
+    <w:p>
+      <w:pPr>
+        <w:pStyle w:val="TextKL"/>
+      </w:pPr>
+      <w:r>
+        <w:t>In dieser Komplexen Leistung wurde die Physik d</w:t>
+      </w:r>
+      <w:r>
+        <w:t>es Taupunkts im speziellen Fall der Kellerumgebung</w:t>
+      </w:r>
+      <w:r>
+        <w:t xml:space="preserve"> untersucht. Zu diesem Zwecke wurde ein Belüftungsgerät für den Keller erdach</w:t>
+      </w:r>
+      <w:r>
+        <w:t>t, konstruiert und gebaut. Die z</w:t>
+      </w:r>
+      <w:r>
+        <w:t>entrale Fragestellung war: Wie verhält sich der Taupunkt in einem Keller und wie kann man diesen effektiv unterdrücken. Dazu wurde ein Konzept erdacht nach dem einfachen Prinzip des Lüftens und bei Bedarf auch Entfeuchtens. Zur Umsetzung wurde ein Schaltplan erstellt, ein 3D-gedrucktes Gehäuse konstruiert und Software geschrieben.</w:t>
+      </w:r>
+    </w:p>
+    <w:p>
+      <w:pPr>
+        <w:pStyle w:val="TextKL"/>
+      </w:pPr>
+      <w:r>
+        <w:t>Der Taupunkt ist eine wissenschaftliche Bezeichnung für den Fall, dass die relative Luftfeuchte 100% erreicht. Um dies zu verhindern</w:t>
+      </w:r>
+      <w:r>
+        <w:t>,</w:t>
+      </w:r>
+      <w:r>
+        <w:t xml:space="preserve"> müssen Faktoren wie Temperatur und absolute Luftfeuchte verändert werden, das Gerät verändert diese Faktoren durch Belüftung des Kellers mit Außenluft. Dieses Prinzip hat sich als wirksam herausgestellt, durch vorgenommene Berechnungen und theoretische Überlegungen. Allerdings funktioniert dies ebenfalls in der Realität</w:t>
+      </w:r>
+      <w:r>
+        <w:t>,</w:t>
+      </w:r>
+      <w:bookmarkStart w:id="29" w:name="_GoBack"/>
+      <w:bookmarkEnd w:id="29"/>
+      <w:r>
+        <w:t xml:space="preserve"> was das Ziel der Komplexen Leistung war. Das Ziel eine Lösung für das Vorkommen des Taupunkts zu finden, wurde somit erreicht.</w:t>
+      </w:r>
+    </w:p>
+    <w:p>
+      <w:pPr>
+        <w:pStyle w:val="TextKL"/>
         <w:sectPr>
           <w:footerReference w:type="default" r:id="rId19"/>
           <w:pgSz w:w="11906" w:h="16838"/>
@@ -7258,42 +7288,16 @@
         </w:sectPr>
       </w:pPr>
       <w:r>
-        <w:t xml:space="preserve">Meine Komplexe Leistung ist vor allem aus der vorhandenen Notwendigkeit </w:t>
-      </w:r>
-      <w:r>
-        <w:t>entstanden eine Lösung für das Problem des feuchten Kellers zu finden. Die ausführliche Dokumentati</w:t>
-      </w:r>
-      <w:r>
-        <w:t xml:space="preserve">on war mir ebenfalls wichtig. </w:t>
-      </w:r>
-      <w:r>
-        <w:t>Durch diese  Erfahrung habe ich neu</w:t>
-      </w:r>
-      <w:r>
-        <w:t>e Fertigkeiten erl</w:t>
-      </w:r>
-      <w:r>
-        <w:t>ernt und bin vertrauter mit der</w:t>
-      </w:r>
-      <w:r>
-        <w:t xml:space="preserve"> wissenschaftlichen </w:t>
-      </w:r>
-      <w:r>
-        <w:t xml:space="preserve"> Arbeitsweise geworden.</w:t>
-      </w:r>
-      <w:r>
-        <w:t xml:space="preserve"> </w:t>
-      </w:r>
-      <w:bookmarkStart w:id="29" w:name="_GoBack"/>
-      <w:bookmarkEnd w:id="29"/>
+        <w:t xml:space="preserve">Leider musste die Komplexe Leistung auf die theoretische Funktion des Geräts beschränken, da die ausführliche Analyse der Effektivität durch Diagramme nichtmehr in den Umfang der Komplexen Leistung gepasst hat.  </w:t>
+      </w:r>
     </w:p>
     <w:p>
       <w:pPr>
         <w:pStyle w:val="TextKL"/>
       </w:pPr>
     </w:p>
-    <w:bookmarkStart w:id="30" w:name="_Toc92980281" w:displacedByCustomXml="next"/>
-    <w:bookmarkStart w:id="31" w:name="_Toc93416811" w:displacedByCustomXml="next"/>
+    <w:bookmarkStart w:id="30" w:name="_Toc93416811" w:displacedByCustomXml="next"/>
+    <w:bookmarkStart w:id="31" w:name="_Toc92980281" w:displacedByCustomXml="next"/>
     <w:sdt>
       <w:sdtPr>
         <w:rPr>
@@ -7308,6 +7312,7 @@
           <w:docPartUnique/>
         </w:docPartObj>
       </w:sdtPr>
+      <w:sdtEndPr/>
       <w:sdtContent>
         <w:p>
           <w:pPr>
@@ -7324,6 +7329,7 @@
             <w:id w:val="-573587230"/>
             <w:bibliography/>
           </w:sdtPr>
+          <w:sdtEndPr/>
           <w:sdtContent>
             <w:p>
               <w:pPr>
@@ -7596,7 +7602,7 @@
 <w:ftr xmlns:wpc="http://schemas.microsoft.com/office/word/2010/wordprocessingCanvas" xmlns:cx="http://schemas.microsoft.com/office/drawing/2014/chartex" xmlns:mc="http://schemas.openxmlformats.org/markup-compatibility/2006" xmlns:o="urn:schemas-microsoft-com:office:office" xmlns:r="http://schemas.openxmlformats.org/officeDocument/2006/relationships" xmlns:m="http://schemas.openxmlformats.org/officeDocument/2006/math" xmlns:v="urn:schemas-microsoft-com:vml" xmlns:wp14="http://schemas.microsoft.com/office/word/2010/wordprocessingDrawing" xmlns:wp="http://schemas.openxmlformats.org/drawingml/2006/wordprocessingDrawing" xmlns:w10="urn:schemas-microsoft-com:office:word" xmlns:w="http://schemas.openxmlformats.org/wordprocessingml/2006/main" xmlns:w14="http://schemas.microsoft.com/office/word/2010/wordml" xmlns:w15="http://schemas.microsoft.com/office/word/2012/wordml" xmlns:w16se="http://schemas.microsoft.com/office/word/2015/wordml/symex" xmlns:wpg="http://schemas.microsoft.com/office/word/2010/wordprocessingGroup" xmlns:wpi="http://schemas.microsoft.com/office/word/2010/wordprocessingInk" xmlns:wne="http://schemas.microsoft.com/office/word/2006/wordml" xmlns:wps="http://schemas.microsoft.com/office/word/2010/wordprocessingShape" mc:Ignorable="w14 w15 w16se wp14">
   <w:sdt>
     <w:sdtPr>
-      <w:id w:val="-1636405946"/>
+      <w:id w:val="861411587"/>
       <w:docPartObj>
         <w:docPartGallery w:val="Page Numbers (Bottom of Page)"/>
         <w:docPartUnique/>
@@ -7626,7 +7632,7 @@
           <w:rPr>
             <w:noProof/>
           </w:rPr>
-          <w:t>15</w:t>
+          <w:t>16</w:t>
         </w:r>
         <w:r>
           <w:rPr>
@@ -8670,6 +8676,7 @@
   <w:style w:type="character" w:default="1" w:styleId="DefaultParagraphFont">
     <w:name w:val="Default Paragraph Font"/>
     <w:uiPriority w:val="1"/>
+    <w:semiHidden/>
     <w:unhideWhenUsed/>
   </w:style>
   <w:style w:type="table" w:default="1" w:styleId="TableNormal">
@@ -9383,7 +9390,7 @@
 </file>
 
 <file path=customXml/itemProps1.xml><?xml version="1.0" encoding="utf-8"?>
-<ds:datastoreItem xmlns:ds="http://schemas.openxmlformats.org/officeDocument/2006/customXml" ds:itemID="{BD273D5E-E460-477D-B879-09DE0FCDE818}">
+<ds:datastoreItem xmlns:ds="http://schemas.openxmlformats.org/officeDocument/2006/customXml" ds:itemID="{29C057AD-FB48-4014-9B0E-448CB88169DC}">
   <ds:schemaRefs>
     <ds:schemaRef ds:uri="http://schemas.openxmlformats.org/officeDocument/2006/bibliography"/>
   </ds:schemaRefs>

</xml_diff>

<commit_message>
Woche 24 30.01.2022 - 06.01.2022
</commit_message>
<xml_diff>
--- a/Hauptteil.docx
+++ b/Hauptteil.docx
@@ -329,1196 +329,1496 @@
         <w:t xml:space="preserve">Abgabe: </w:t>
       </w:r>
     </w:p>
-    <w:p>
-      <w:pPr>
-        <w:pStyle w:val="TOCHeading"/>
-        <w:rPr>
+    <w:sdt>
+      <w:sdtPr>
+        <w:rPr>
+          <w:rFonts w:asciiTheme="minorHAnsi" w:eastAsiaTheme="minorHAnsi" w:hAnsiTheme="minorHAnsi" w:cstheme="minorBidi"/>
+          <w:color w:val="auto"/>
+          <w:sz w:val="22"/>
+          <w:szCs w:val="22"/>
+          <w:lang w:val="de-DE"/>
+        </w:rPr>
+        <w:id w:val="774143579"/>
+        <w:docPartObj>
+          <w:docPartGallery w:val="Table of Contents"/>
+          <w:docPartUnique/>
+        </w:docPartObj>
+      </w:sdtPr>
+      <w:sdtEndPr>
+        <w:rPr>
+          <w:b/>
+          <w:bCs/>
           <w:noProof/>
         </w:rPr>
-      </w:pPr>
-      <w:r>
-        <w:rPr>
-          <w:rFonts w:ascii="Arial" w:hAnsi="Arial" w:cs="Arial"/>
-          <w:b/>
-          <w:sz w:val="28"/>
-          <w:szCs w:val="28"/>
-        </w:rPr>
-        <w:lastRenderedPageBreak/>
-        <w:br/>
-      </w:r>
-      <w:r>
-        <w:rPr>
-          <w:rFonts w:ascii="Arial" w:hAnsi="Arial" w:cs="Arial"/>
-          <w:b/>
-          <w:sz w:val="28"/>
-          <w:szCs w:val="28"/>
-        </w:rPr>
-        <w:fldChar w:fldCharType="begin"/>
-      </w:r>
-      <w:r>
-        <w:rPr>
-          <w:rFonts w:ascii="Arial" w:hAnsi="Arial" w:cs="Arial"/>
-          <w:b/>
-          <w:sz w:val="28"/>
-          <w:szCs w:val="28"/>
-        </w:rPr>
-        <w:instrText xml:space="preserve"> TOC \o "1-2" \u </w:instrText>
-      </w:r>
-      <w:r>
-        <w:rPr>
-          <w:rFonts w:ascii="Arial" w:hAnsi="Arial" w:cs="Arial"/>
-          <w:b/>
-          <w:sz w:val="28"/>
-          <w:szCs w:val="28"/>
-        </w:rPr>
-        <w:fldChar w:fldCharType="separate"/>
-      </w:r>
-    </w:p>
-    <w:p>
-      <w:pPr>
-        <w:pStyle w:val="TOC1"/>
-        <w:tabs>
-          <w:tab w:val="left" w:pos="660"/>
-          <w:tab w:val="right" w:leader="dot" w:pos="9062"/>
-        </w:tabs>
-        <w:rPr>
-          <w:rFonts w:eastAsiaTheme="minorEastAsia"/>
-          <w:noProof/>
-          <w:lang w:eastAsia="de-DE"/>
-        </w:rPr>
-      </w:pPr>
-      <w:r>
-        <w:rPr>
-          <w:noProof/>
-        </w:rPr>
-        <w:t>1.</w:t>
-      </w:r>
-      <w:r>
-        <w:rPr>
-          <w:rFonts w:eastAsiaTheme="minorEastAsia"/>
-          <w:noProof/>
-          <w:lang w:eastAsia="de-DE"/>
-        </w:rPr>
-        <w:tab/>
-      </w:r>
-      <w:r>
-        <w:rPr>
-          <w:noProof/>
-        </w:rPr>
-        <w:t>Einleitung</w:t>
-      </w:r>
-      <w:r>
-        <w:rPr>
-          <w:noProof/>
-        </w:rPr>
-        <w:tab/>
-      </w:r>
-      <w:r>
-        <w:rPr>
-          <w:noProof/>
-        </w:rPr>
-        <w:fldChar w:fldCharType="begin"/>
-      </w:r>
-      <w:r>
-        <w:rPr>
-          <w:noProof/>
-        </w:rPr>
-        <w:instrText xml:space="preserve"> PAGEREF _Toc93416796 \h </w:instrText>
-      </w:r>
-      <w:r>
-        <w:rPr>
-          <w:noProof/>
-        </w:rPr>
-      </w:r>
-      <w:r>
-        <w:rPr>
-          <w:noProof/>
-        </w:rPr>
-        <w:fldChar w:fldCharType="separate"/>
-      </w:r>
-      <w:r>
-        <w:rPr>
-          <w:noProof/>
-        </w:rPr>
-        <w:t>3</w:t>
-      </w:r>
-      <w:r>
-        <w:rPr>
-          <w:noProof/>
-        </w:rPr>
-        <w:fldChar w:fldCharType="end"/>
-      </w:r>
-    </w:p>
-    <w:p>
-      <w:pPr>
-        <w:pStyle w:val="TOC1"/>
-        <w:tabs>
-          <w:tab w:val="left" w:pos="660"/>
-          <w:tab w:val="right" w:leader="dot" w:pos="9062"/>
-        </w:tabs>
-        <w:rPr>
-          <w:rFonts w:eastAsiaTheme="minorEastAsia"/>
-          <w:noProof/>
-          <w:lang w:eastAsia="de-DE"/>
-        </w:rPr>
-      </w:pPr>
-      <w:r>
-        <w:rPr>
-          <w:noProof/>
-        </w:rPr>
-        <w:t>2.</w:t>
-      </w:r>
-      <w:r>
-        <w:rPr>
-          <w:rFonts w:eastAsiaTheme="minorEastAsia"/>
-          <w:noProof/>
-          <w:lang w:eastAsia="de-DE"/>
-        </w:rPr>
-        <w:tab/>
-      </w:r>
-      <w:r>
-        <w:rPr>
-          <w:noProof/>
-        </w:rPr>
-        <w:t>Physik des Taupunkts</w:t>
-      </w:r>
-      <w:r>
-        <w:rPr>
-          <w:noProof/>
-        </w:rPr>
-        <w:tab/>
-      </w:r>
-      <w:r>
-        <w:rPr>
-          <w:noProof/>
-        </w:rPr>
-        <w:fldChar w:fldCharType="begin"/>
-      </w:r>
-      <w:r>
-        <w:rPr>
-          <w:noProof/>
-        </w:rPr>
-        <w:instrText xml:space="preserve"> PAGEREF _Toc93416797 \h </w:instrText>
-      </w:r>
-      <w:r>
-        <w:rPr>
-          <w:noProof/>
-        </w:rPr>
-      </w:r>
-      <w:r>
-        <w:rPr>
-          <w:noProof/>
-        </w:rPr>
-        <w:fldChar w:fldCharType="separate"/>
-      </w:r>
-      <w:r>
-        <w:rPr>
-          <w:noProof/>
-        </w:rPr>
-        <w:t>4</w:t>
-      </w:r>
-      <w:r>
-        <w:rPr>
-          <w:noProof/>
-        </w:rPr>
-        <w:fldChar w:fldCharType="end"/>
-      </w:r>
-    </w:p>
-    <w:p>
-      <w:pPr>
-        <w:pStyle w:val="TOC1"/>
-        <w:tabs>
-          <w:tab w:val="left" w:pos="660"/>
-          <w:tab w:val="right" w:leader="dot" w:pos="9062"/>
-        </w:tabs>
-        <w:rPr>
-          <w:rFonts w:eastAsiaTheme="minorEastAsia"/>
-          <w:noProof/>
-          <w:lang w:eastAsia="de-DE"/>
-        </w:rPr>
-      </w:pPr>
-      <w:r>
-        <w:rPr>
-          <w:noProof/>
-        </w:rPr>
-        <w:t>2.1</w:t>
-      </w:r>
-      <w:r>
-        <w:rPr>
-          <w:rFonts w:eastAsiaTheme="minorEastAsia"/>
-          <w:noProof/>
-          <w:lang w:eastAsia="de-DE"/>
-        </w:rPr>
-        <w:tab/>
-      </w:r>
-      <w:r>
-        <w:rPr>
-          <w:noProof/>
-        </w:rPr>
-        <w:t>Änderung der Taupunkttemperatur</w:t>
-      </w:r>
-      <w:r>
-        <w:rPr>
-          <w:noProof/>
-        </w:rPr>
-        <w:tab/>
-      </w:r>
-      <w:r>
-        <w:rPr>
-          <w:noProof/>
-        </w:rPr>
-        <w:fldChar w:fldCharType="begin"/>
-      </w:r>
-      <w:r>
-        <w:rPr>
-          <w:noProof/>
-        </w:rPr>
-        <w:instrText xml:space="preserve"> PAGEREF _Toc93416798 \h </w:instrText>
-      </w:r>
-      <w:r>
-        <w:rPr>
-          <w:noProof/>
-        </w:rPr>
-      </w:r>
-      <w:r>
-        <w:rPr>
-          <w:noProof/>
-        </w:rPr>
-        <w:fldChar w:fldCharType="separate"/>
-      </w:r>
-      <w:r>
-        <w:rPr>
-          <w:noProof/>
-        </w:rPr>
-        <w:t>4</w:t>
-      </w:r>
-      <w:r>
-        <w:rPr>
-          <w:noProof/>
-        </w:rPr>
-        <w:fldChar w:fldCharType="end"/>
-      </w:r>
-    </w:p>
-    <w:p>
-      <w:pPr>
-        <w:pStyle w:val="TOC1"/>
-        <w:tabs>
-          <w:tab w:val="left" w:pos="660"/>
-          <w:tab w:val="right" w:leader="dot" w:pos="9062"/>
-        </w:tabs>
-        <w:rPr>
-          <w:rFonts w:eastAsiaTheme="minorEastAsia"/>
-          <w:noProof/>
-          <w:lang w:eastAsia="de-DE"/>
-        </w:rPr>
-      </w:pPr>
-      <w:r>
-        <w:rPr>
-          <w:noProof/>
-        </w:rPr>
-        <w:t>3.</w:t>
-      </w:r>
-      <w:r>
-        <w:rPr>
-          <w:rFonts w:eastAsiaTheme="minorEastAsia"/>
-          <w:noProof/>
-          <w:lang w:eastAsia="de-DE"/>
-        </w:rPr>
-        <w:tab/>
-      </w:r>
-      <w:r>
-        <w:rPr>
-          <w:noProof/>
-        </w:rPr>
-        <w:t>Wärmetauscher</w:t>
-      </w:r>
-      <w:r>
-        <w:rPr>
-          <w:noProof/>
-        </w:rPr>
-        <w:tab/>
-      </w:r>
-      <w:r>
-        <w:rPr>
-          <w:noProof/>
-        </w:rPr>
-        <w:fldChar w:fldCharType="begin"/>
-      </w:r>
-      <w:r>
-        <w:rPr>
-          <w:noProof/>
-        </w:rPr>
-        <w:instrText xml:space="preserve"> PAGEREF _Toc93416799 \h </w:instrText>
-      </w:r>
-      <w:r>
-        <w:rPr>
-          <w:noProof/>
-        </w:rPr>
-      </w:r>
-      <w:r>
-        <w:rPr>
-          <w:noProof/>
-        </w:rPr>
-        <w:fldChar w:fldCharType="separate"/>
-      </w:r>
-      <w:r>
-        <w:rPr>
-          <w:noProof/>
-        </w:rPr>
-        <w:t>6</w:t>
-      </w:r>
-      <w:r>
-        <w:rPr>
-          <w:noProof/>
-        </w:rPr>
-        <w:fldChar w:fldCharType="end"/>
-      </w:r>
-    </w:p>
-    <w:p>
-      <w:pPr>
-        <w:pStyle w:val="TOC1"/>
-        <w:tabs>
-          <w:tab w:val="left" w:pos="660"/>
-          <w:tab w:val="right" w:leader="dot" w:pos="9062"/>
-        </w:tabs>
-        <w:rPr>
-          <w:rFonts w:eastAsiaTheme="minorEastAsia"/>
-          <w:noProof/>
-          <w:lang w:eastAsia="de-DE"/>
-        </w:rPr>
-      </w:pPr>
-      <w:r>
-        <w:rPr>
-          <w:noProof/>
-        </w:rPr>
-        <w:t>3.1</w:t>
-      </w:r>
-      <w:r>
-        <w:rPr>
-          <w:rFonts w:eastAsiaTheme="minorEastAsia"/>
-          <w:noProof/>
-          <w:lang w:eastAsia="de-DE"/>
-        </w:rPr>
-        <w:tab/>
-      </w:r>
-      <w:r>
-        <w:rPr>
-          <w:noProof/>
-        </w:rPr>
-        <w:t>Zeitraum der Zirkulationspumpennutzung</w:t>
-      </w:r>
-      <w:r>
-        <w:rPr>
-          <w:noProof/>
-        </w:rPr>
-        <w:tab/>
-      </w:r>
-      <w:r>
-        <w:rPr>
-          <w:noProof/>
-        </w:rPr>
-        <w:fldChar w:fldCharType="begin"/>
-      </w:r>
-      <w:r>
-        <w:rPr>
-          <w:noProof/>
-        </w:rPr>
-        <w:instrText xml:space="preserve"> PAGEREF _Toc93416800 \h </w:instrText>
-      </w:r>
-      <w:r>
-        <w:rPr>
-          <w:noProof/>
-        </w:rPr>
-      </w:r>
-      <w:r>
-        <w:rPr>
-          <w:noProof/>
-        </w:rPr>
-        <w:fldChar w:fldCharType="separate"/>
-      </w:r>
-      <w:r>
-        <w:rPr>
-          <w:noProof/>
-        </w:rPr>
-        <w:t>7</w:t>
-      </w:r>
-      <w:r>
-        <w:rPr>
-          <w:noProof/>
-        </w:rPr>
-        <w:fldChar w:fldCharType="end"/>
-      </w:r>
-    </w:p>
-    <w:p>
-      <w:pPr>
-        <w:pStyle w:val="TOC1"/>
-        <w:tabs>
-          <w:tab w:val="left" w:pos="660"/>
-          <w:tab w:val="right" w:leader="dot" w:pos="9062"/>
-        </w:tabs>
-        <w:rPr>
-          <w:rFonts w:eastAsiaTheme="minorEastAsia"/>
-          <w:noProof/>
-          <w:lang w:eastAsia="de-DE"/>
-        </w:rPr>
-      </w:pPr>
-      <w:r>
-        <w:rPr>
-          <w:rFonts w:eastAsiaTheme="minorEastAsia"/>
-          <w:noProof/>
-        </w:rPr>
-        <w:t>4.</w:t>
-      </w:r>
-      <w:r>
-        <w:rPr>
-          <w:rFonts w:eastAsiaTheme="minorEastAsia"/>
-          <w:noProof/>
-          <w:lang w:eastAsia="de-DE"/>
-        </w:rPr>
-        <w:tab/>
-      </w:r>
-      <w:r>
-        <w:rPr>
-          <w:rFonts w:eastAsiaTheme="minorEastAsia"/>
-          <w:noProof/>
-        </w:rPr>
-        <w:t>Externer Entfeuchter</w:t>
-      </w:r>
-      <w:r>
-        <w:rPr>
-          <w:noProof/>
-        </w:rPr>
-        <w:tab/>
-      </w:r>
-      <w:r>
-        <w:rPr>
-          <w:noProof/>
-        </w:rPr>
-        <w:fldChar w:fldCharType="begin"/>
-      </w:r>
-      <w:r>
-        <w:rPr>
-          <w:noProof/>
-        </w:rPr>
-        <w:instrText xml:space="preserve"> PAGEREF _Toc93416801 \h </w:instrText>
-      </w:r>
-      <w:r>
-        <w:rPr>
-          <w:noProof/>
-        </w:rPr>
-      </w:r>
-      <w:r>
-        <w:rPr>
-          <w:noProof/>
-        </w:rPr>
-        <w:fldChar w:fldCharType="separate"/>
-      </w:r>
-      <w:r>
-        <w:rPr>
-          <w:noProof/>
-        </w:rPr>
-        <w:t>9</w:t>
-      </w:r>
-      <w:r>
-        <w:rPr>
-          <w:noProof/>
-        </w:rPr>
-        <w:fldChar w:fldCharType="end"/>
-      </w:r>
-    </w:p>
-    <w:p>
-      <w:pPr>
-        <w:pStyle w:val="TOC1"/>
-        <w:tabs>
-          <w:tab w:val="left" w:pos="660"/>
-          <w:tab w:val="right" w:leader="dot" w:pos="9062"/>
-        </w:tabs>
-        <w:rPr>
-          <w:rFonts w:eastAsiaTheme="minorEastAsia"/>
-          <w:noProof/>
-          <w:lang w:eastAsia="de-DE"/>
-        </w:rPr>
-      </w:pPr>
-      <w:r>
-        <w:rPr>
-          <w:noProof/>
-        </w:rPr>
-        <w:t>5.</w:t>
-      </w:r>
-      <w:r>
-        <w:rPr>
-          <w:rFonts w:eastAsiaTheme="minorEastAsia"/>
-          <w:noProof/>
-          <w:lang w:eastAsia="de-DE"/>
-        </w:rPr>
-        <w:tab/>
-      </w:r>
-      <w:r>
-        <w:rPr>
-          <w:noProof/>
-        </w:rPr>
-        <w:t>Spezifikationen des Geräts</w:t>
-      </w:r>
-      <w:r>
-        <w:rPr>
-          <w:noProof/>
-        </w:rPr>
-        <w:tab/>
-      </w:r>
-      <w:r>
-        <w:rPr>
-          <w:noProof/>
-        </w:rPr>
-        <w:fldChar w:fldCharType="begin"/>
-      </w:r>
-      <w:r>
-        <w:rPr>
-          <w:noProof/>
-        </w:rPr>
-        <w:instrText xml:space="preserve"> PAGEREF _Toc93416802 \h </w:instrText>
-      </w:r>
-      <w:r>
-        <w:rPr>
-          <w:noProof/>
-        </w:rPr>
-      </w:r>
-      <w:r>
-        <w:rPr>
-          <w:noProof/>
-        </w:rPr>
-        <w:fldChar w:fldCharType="separate"/>
-      </w:r>
-      <w:r>
-        <w:rPr>
-          <w:noProof/>
-        </w:rPr>
-        <w:t>10</w:t>
-      </w:r>
-      <w:r>
-        <w:rPr>
-          <w:noProof/>
-        </w:rPr>
-        <w:fldChar w:fldCharType="end"/>
-      </w:r>
-    </w:p>
-    <w:p>
-      <w:pPr>
-        <w:pStyle w:val="TOC1"/>
-        <w:tabs>
-          <w:tab w:val="left" w:pos="660"/>
-          <w:tab w:val="right" w:leader="dot" w:pos="9062"/>
-        </w:tabs>
-        <w:rPr>
-          <w:rFonts w:eastAsiaTheme="minorEastAsia"/>
-          <w:noProof/>
-          <w:lang w:eastAsia="de-DE"/>
-        </w:rPr>
-      </w:pPr>
-      <w:r>
-        <w:rPr>
-          <w:noProof/>
-        </w:rPr>
-        <w:t>5.1</w:t>
-      </w:r>
-      <w:r>
-        <w:rPr>
-          <w:rFonts w:eastAsiaTheme="minorEastAsia"/>
-          <w:noProof/>
-          <w:lang w:eastAsia="de-DE"/>
-        </w:rPr>
-        <w:tab/>
-      </w:r>
-      <w:r>
-        <w:rPr>
-          <w:noProof/>
-        </w:rPr>
-        <w:t>Hardware</w:t>
-      </w:r>
-      <w:r>
-        <w:rPr>
-          <w:noProof/>
-        </w:rPr>
-        <w:tab/>
-      </w:r>
-      <w:r>
-        <w:rPr>
-          <w:noProof/>
-        </w:rPr>
-        <w:fldChar w:fldCharType="begin"/>
-      </w:r>
-      <w:r>
-        <w:rPr>
-          <w:noProof/>
-        </w:rPr>
-        <w:instrText xml:space="preserve"> PAGEREF _Toc93416803 \h </w:instrText>
-      </w:r>
-      <w:r>
-        <w:rPr>
-          <w:noProof/>
-        </w:rPr>
-      </w:r>
-      <w:r>
-        <w:rPr>
-          <w:noProof/>
-        </w:rPr>
-        <w:fldChar w:fldCharType="separate"/>
-      </w:r>
-      <w:r>
-        <w:rPr>
-          <w:noProof/>
-        </w:rPr>
-        <w:t>10</w:t>
-      </w:r>
-      <w:r>
-        <w:rPr>
-          <w:noProof/>
-        </w:rPr>
-        <w:fldChar w:fldCharType="end"/>
-      </w:r>
-    </w:p>
-    <w:p>
-      <w:pPr>
-        <w:pStyle w:val="TOC1"/>
-        <w:tabs>
-          <w:tab w:val="left" w:pos="660"/>
-          <w:tab w:val="right" w:leader="dot" w:pos="9062"/>
-        </w:tabs>
-        <w:rPr>
-          <w:rFonts w:eastAsiaTheme="minorEastAsia"/>
-          <w:noProof/>
-          <w:lang w:eastAsia="de-DE"/>
-        </w:rPr>
-      </w:pPr>
-      <w:r>
-        <w:rPr>
-          <w:noProof/>
-        </w:rPr>
-        <w:t>5.2</w:t>
-      </w:r>
-      <w:r>
-        <w:rPr>
-          <w:rFonts w:eastAsiaTheme="minorEastAsia"/>
-          <w:noProof/>
-          <w:lang w:eastAsia="de-DE"/>
-        </w:rPr>
-        <w:tab/>
-      </w:r>
-      <w:r>
-        <w:rPr>
-          <w:noProof/>
-        </w:rPr>
-        <w:t>Software</w:t>
-      </w:r>
-      <w:r>
-        <w:rPr>
-          <w:noProof/>
-        </w:rPr>
-        <w:tab/>
-      </w:r>
-      <w:r>
-        <w:rPr>
-          <w:noProof/>
-        </w:rPr>
-        <w:fldChar w:fldCharType="begin"/>
-      </w:r>
-      <w:r>
-        <w:rPr>
-          <w:noProof/>
-        </w:rPr>
-        <w:instrText xml:space="preserve"> PAGEREF _Toc93416804 \h </w:instrText>
-      </w:r>
-      <w:r>
-        <w:rPr>
-          <w:noProof/>
-        </w:rPr>
-      </w:r>
-      <w:r>
-        <w:rPr>
-          <w:noProof/>
-        </w:rPr>
-        <w:fldChar w:fldCharType="separate"/>
-      </w:r>
-      <w:r>
-        <w:rPr>
-          <w:noProof/>
-        </w:rPr>
-        <w:t>11</w:t>
-      </w:r>
-      <w:r>
-        <w:rPr>
-          <w:noProof/>
-        </w:rPr>
-        <w:fldChar w:fldCharType="end"/>
-      </w:r>
-    </w:p>
-    <w:p>
-      <w:pPr>
-        <w:pStyle w:val="TOC1"/>
-        <w:tabs>
-          <w:tab w:val="left" w:pos="660"/>
-          <w:tab w:val="right" w:leader="dot" w:pos="9062"/>
-        </w:tabs>
-        <w:rPr>
-          <w:rFonts w:eastAsiaTheme="minorEastAsia"/>
-          <w:noProof/>
-          <w:lang w:eastAsia="de-DE"/>
-        </w:rPr>
-      </w:pPr>
-      <w:r>
-        <w:rPr>
-          <w:noProof/>
-        </w:rPr>
-        <w:t>5.3</w:t>
-      </w:r>
-      <w:r>
-        <w:rPr>
-          <w:rFonts w:eastAsiaTheme="minorEastAsia"/>
-          <w:noProof/>
-          <w:lang w:eastAsia="de-DE"/>
-        </w:rPr>
-        <w:tab/>
-      </w:r>
-      <w:r>
-        <w:rPr>
-          <w:noProof/>
-        </w:rPr>
-        <w:t>Gehäuse</w:t>
-      </w:r>
-      <w:r>
-        <w:rPr>
-          <w:noProof/>
-        </w:rPr>
-        <w:tab/>
-      </w:r>
-      <w:r>
-        <w:rPr>
-          <w:noProof/>
-        </w:rPr>
-        <w:fldChar w:fldCharType="begin"/>
-      </w:r>
-      <w:r>
-        <w:rPr>
-          <w:noProof/>
-        </w:rPr>
-        <w:instrText xml:space="preserve"> PAGEREF _Toc93416805 \h </w:instrText>
-      </w:r>
-      <w:r>
-        <w:rPr>
-          <w:noProof/>
-        </w:rPr>
-      </w:r>
-      <w:r>
-        <w:rPr>
-          <w:noProof/>
-        </w:rPr>
-        <w:fldChar w:fldCharType="separate"/>
-      </w:r>
-      <w:r>
-        <w:rPr>
-          <w:noProof/>
-        </w:rPr>
-        <w:t>12</w:t>
-      </w:r>
-      <w:r>
-        <w:rPr>
-          <w:noProof/>
-        </w:rPr>
-        <w:fldChar w:fldCharType="end"/>
-      </w:r>
-    </w:p>
-    <w:p>
-      <w:pPr>
-        <w:pStyle w:val="TOC1"/>
-        <w:tabs>
-          <w:tab w:val="left" w:pos="660"/>
-          <w:tab w:val="right" w:leader="dot" w:pos="9062"/>
-        </w:tabs>
-        <w:rPr>
-          <w:rFonts w:eastAsiaTheme="minorEastAsia"/>
-          <w:noProof/>
-          <w:lang w:eastAsia="de-DE"/>
-        </w:rPr>
-      </w:pPr>
-      <w:r>
-        <w:rPr>
-          <w:noProof/>
-        </w:rPr>
-        <w:t>5.4</w:t>
-      </w:r>
-      <w:r>
-        <w:rPr>
-          <w:rFonts w:eastAsiaTheme="minorEastAsia"/>
-          <w:noProof/>
-          <w:lang w:eastAsia="de-DE"/>
-        </w:rPr>
-        <w:tab/>
-      </w:r>
-      <w:r>
-        <w:rPr>
-          <w:noProof/>
-        </w:rPr>
-        <w:t>Unteres Gehäuse</w:t>
-      </w:r>
-      <w:r>
-        <w:rPr>
-          <w:noProof/>
-        </w:rPr>
-        <w:tab/>
-      </w:r>
-      <w:r>
-        <w:rPr>
-          <w:noProof/>
-        </w:rPr>
-        <w:fldChar w:fldCharType="begin"/>
-      </w:r>
-      <w:r>
-        <w:rPr>
-          <w:noProof/>
-        </w:rPr>
-        <w:instrText xml:space="preserve"> PAGEREF _Toc93416806 \h </w:instrText>
-      </w:r>
-      <w:r>
-        <w:rPr>
-          <w:noProof/>
-        </w:rPr>
-      </w:r>
-      <w:r>
-        <w:rPr>
-          <w:noProof/>
-        </w:rPr>
-        <w:fldChar w:fldCharType="separate"/>
-      </w:r>
-      <w:r>
-        <w:rPr>
-          <w:noProof/>
-        </w:rPr>
-        <w:t>13</w:t>
-      </w:r>
-      <w:r>
-        <w:rPr>
-          <w:noProof/>
-        </w:rPr>
-        <w:fldChar w:fldCharType="end"/>
-      </w:r>
-    </w:p>
-    <w:p>
-      <w:pPr>
-        <w:pStyle w:val="TOC1"/>
-        <w:tabs>
-          <w:tab w:val="left" w:pos="660"/>
-          <w:tab w:val="right" w:leader="dot" w:pos="9062"/>
-        </w:tabs>
-        <w:rPr>
-          <w:rFonts w:eastAsiaTheme="minorEastAsia"/>
-          <w:noProof/>
-          <w:lang w:eastAsia="de-DE"/>
-        </w:rPr>
-      </w:pPr>
-      <w:r>
-        <w:rPr>
-          <w:noProof/>
-        </w:rPr>
-        <w:t>5.5</w:t>
-      </w:r>
-      <w:r>
-        <w:rPr>
-          <w:rFonts w:eastAsiaTheme="minorEastAsia"/>
-          <w:noProof/>
-          <w:lang w:eastAsia="de-DE"/>
-        </w:rPr>
-        <w:tab/>
-      </w:r>
-      <w:r>
-        <w:rPr>
-          <w:noProof/>
-        </w:rPr>
-        <w:t>Oberes Gehäuse</w:t>
-      </w:r>
-      <w:r>
-        <w:rPr>
-          <w:noProof/>
-        </w:rPr>
-        <w:tab/>
-      </w:r>
-      <w:r>
-        <w:rPr>
-          <w:noProof/>
-        </w:rPr>
-        <w:fldChar w:fldCharType="begin"/>
-      </w:r>
-      <w:r>
-        <w:rPr>
-          <w:noProof/>
-        </w:rPr>
-        <w:instrText xml:space="preserve"> PAGEREF _Toc93416807 \h </w:instrText>
-      </w:r>
-      <w:r>
-        <w:rPr>
-          <w:noProof/>
-        </w:rPr>
-      </w:r>
-      <w:r>
-        <w:rPr>
-          <w:noProof/>
-        </w:rPr>
-        <w:fldChar w:fldCharType="separate"/>
-      </w:r>
-      <w:r>
-        <w:rPr>
-          <w:noProof/>
-        </w:rPr>
-        <w:t>13</w:t>
-      </w:r>
-      <w:r>
-        <w:rPr>
-          <w:noProof/>
-        </w:rPr>
-        <w:fldChar w:fldCharType="end"/>
-      </w:r>
-    </w:p>
-    <w:p>
-      <w:pPr>
-        <w:pStyle w:val="TOC1"/>
-        <w:tabs>
-          <w:tab w:val="left" w:pos="660"/>
-          <w:tab w:val="right" w:leader="dot" w:pos="9062"/>
-        </w:tabs>
-        <w:rPr>
-          <w:rFonts w:eastAsiaTheme="minorEastAsia"/>
-          <w:noProof/>
-          <w:lang w:eastAsia="de-DE"/>
-        </w:rPr>
-      </w:pPr>
-      <w:r>
-        <w:rPr>
-          <w:noProof/>
-        </w:rPr>
-        <w:t>5.6</w:t>
-      </w:r>
-      <w:r>
-        <w:rPr>
-          <w:rFonts w:eastAsiaTheme="minorEastAsia"/>
-          <w:noProof/>
-          <w:lang w:eastAsia="de-DE"/>
-        </w:rPr>
-        <w:tab/>
-      </w:r>
-      <w:r>
-        <w:rPr>
-          <w:noProof/>
-        </w:rPr>
-        <w:t>Optional</w:t>
-      </w:r>
-      <w:r>
-        <w:rPr>
-          <w:noProof/>
-        </w:rPr>
-        <w:tab/>
-      </w:r>
-      <w:r>
-        <w:rPr>
-          <w:noProof/>
-        </w:rPr>
-        <w:fldChar w:fldCharType="begin"/>
-      </w:r>
-      <w:r>
-        <w:rPr>
-          <w:noProof/>
-        </w:rPr>
-        <w:instrText xml:space="preserve"> PAGEREF _Toc93416808 \h </w:instrText>
-      </w:r>
-      <w:r>
-        <w:rPr>
-          <w:noProof/>
-        </w:rPr>
-      </w:r>
-      <w:r>
-        <w:rPr>
-          <w:noProof/>
-        </w:rPr>
-        <w:fldChar w:fldCharType="separate"/>
-      </w:r>
-      <w:r>
-        <w:rPr>
-          <w:noProof/>
-        </w:rPr>
-        <w:t>14</w:t>
-      </w:r>
-      <w:r>
-        <w:rPr>
-          <w:noProof/>
-        </w:rPr>
-        <w:fldChar w:fldCharType="end"/>
-      </w:r>
-    </w:p>
-    <w:p>
-      <w:pPr>
-        <w:pStyle w:val="TOC1"/>
-        <w:tabs>
-          <w:tab w:val="left" w:pos="660"/>
-          <w:tab w:val="right" w:leader="dot" w:pos="9062"/>
-        </w:tabs>
-        <w:rPr>
-          <w:rFonts w:eastAsiaTheme="minorEastAsia"/>
-          <w:noProof/>
-          <w:lang w:eastAsia="de-DE"/>
-        </w:rPr>
-      </w:pPr>
-      <w:r>
-        <w:rPr>
-          <w:noProof/>
-        </w:rPr>
-        <w:t>6.</w:t>
-      </w:r>
-      <w:r>
-        <w:rPr>
-          <w:rFonts w:eastAsiaTheme="minorEastAsia"/>
-          <w:noProof/>
-          <w:lang w:eastAsia="de-DE"/>
-        </w:rPr>
-        <w:tab/>
-      </w:r>
-      <w:r>
-        <w:rPr>
-          <w:noProof/>
-        </w:rPr>
-        <w:t>Github</w:t>
-      </w:r>
-      <w:r>
-        <w:rPr>
-          <w:noProof/>
-        </w:rPr>
-        <w:tab/>
-      </w:r>
-      <w:r>
-        <w:rPr>
-          <w:noProof/>
-        </w:rPr>
-        <w:fldChar w:fldCharType="begin"/>
-      </w:r>
-      <w:r>
-        <w:rPr>
-          <w:noProof/>
-        </w:rPr>
-        <w:instrText xml:space="preserve"> PAGEREF _Toc93416809 \h </w:instrText>
-      </w:r>
-      <w:r>
-        <w:rPr>
-          <w:noProof/>
-        </w:rPr>
-      </w:r>
-      <w:r>
-        <w:rPr>
-          <w:noProof/>
-        </w:rPr>
-        <w:fldChar w:fldCharType="separate"/>
-      </w:r>
-      <w:r>
-        <w:rPr>
-          <w:noProof/>
-        </w:rPr>
-        <w:t>15</w:t>
-      </w:r>
-      <w:r>
-        <w:rPr>
-          <w:noProof/>
-        </w:rPr>
-        <w:fldChar w:fldCharType="end"/>
-      </w:r>
-    </w:p>
-    <w:p>
-      <w:pPr>
-        <w:pStyle w:val="TOC1"/>
-        <w:tabs>
-          <w:tab w:val="left" w:pos="660"/>
-          <w:tab w:val="right" w:leader="dot" w:pos="9062"/>
-        </w:tabs>
-        <w:rPr>
-          <w:rFonts w:eastAsiaTheme="minorEastAsia"/>
-          <w:noProof/>
-          <w:lang w:eastAsia="de-DE"/>
-        </w:rPr>
-      </w:pPr>
-      <w:r>
-        <w:rPr>
-          <w:noProof/>
-        </w:rPr>
-        <w:t>7.</w:t>
-      </w:r>
-      <w:r>
-        <w:rPr>
-          <w:rFonts w:eastAsiaTheme="minorEastAsia"/>
-          <w:noProof/>
-          <w:lang w:eastAsia="de-DE"/>
-        </w:rPr>
-        <w:tab/>
-      </w:r>
-      <w:r>
-        <w:rPr>
-          <w:noProof/>
-        </w:rPr>
-        <w:t>Fazit</w:t>
-      </w:r>
-      <w:r>
-        <w:rPr>
-          <w:noProof/>
-        </w:rPr>
-        <w:tab/>
-      </w:r>
-      <w:r>
-        <w:rPr>
-          <w:noProof/>
-        </w:rPr>
-        <w:fldChar w:fldCharType="begin"/>
-      </w:r>
-      <w:r>
-        <w:rPr>
-          <w:noProof/>
-        </w:rPr>
-        <w:instrText xml:space="preserve"> PAGEREF _Toc93416810 \h </w:instrText>
-      </w:r>
-      <w:r>
-        <w:rPr>
-          <w:noProof/>
-        </w:rPr>
-      </w:r>
-      <w:r>
-        <w:rPr>
-          <w:noProof/>
-        </w:rPr>
-        <w:fldChar w:fldCharType="separate"/>
-      </w:r>
-      <w:r>
-        <w:rPr>
-          <w:noProof/>
-        </w:rPr>
-        <w:t>15</w:t>
-      </w:r>
-      <w:r>
-        <w:rPr>
-          <w:noProof/>
-        </w:rPr>
-        <w:fldChar w:fldCharType="end"/>
-      </w:r>
-    </w:p>
-    <w:p>
-      <w:pPr>
-        <w:pStyle w:val="TOC1"/>
-        <w:tabs>
-          <w:tab w:val="right" w:leader="dot" w:pos="9062"/>
-        </w:tabs>
-        <w:rPr>
-          <w:rFonts w:eastAsiaTheme="minorEastAsia"/>
-          <w:noProof/>
-          <w:lang w:eastAsia="de-DE"/>
-        </w:rPr>
-      </w:pPr>
-      <w:r>
-        <w:rPr>
-          <w:noProof/>
-        </w:rPr>
-        <w:t>Quellenverzeichnis</w:t>
-      </w:r>
+      </w:sdtEndPr>
+      <w:sdtContent>
+        <w:p>
+          <w:pPr>
+            <w:pStyle w:val="TOCHeading"/>
+          </w:pPr>
+          <w:r>
+            <w:t>Contents</w:t>
+          </w:r>
+        </w:p>
+        <w:p>
+          <w:pPr>
+            <w:pStyle w:val="TOC1"/>
+            <w:tabs>
+              <w:tab w:val="left" w:pos="660"/>
+              <w:tab w:val="right" w:leader="dot" w:pos="9062"/>
+            </w:tabs>
+            <w:rPr>
+              <w:rFonts w:eastAsiaTheme="minorEastAsia"/>
+              <w:noProof/>
+              <w:lang w:eastAsia="de-DE"/>
+            </w:rPr>
+          </w:pPr>
+          <w:r>
+            <w:fldChar w:fldCharType="begin"/>
+          </w:r>
+          <w:r>
+            <w:instrText xml:space="preserve"> TOC \o "1-3" \h \z \u </w:instrText>
+          </w:r>
+          <w:r>
+            <w:fldChar w:fldCharType="separate"/>
+          </w:r>
+          <w:hyperlink w:anchor="_Toc95049486" w:history="1">
+            <w:r>
+              <w:rPr>
+                <w:rStyle w:val="Hyperlink"/>
+                <w:noProof/>
+              </w:rPr>
+              <w:t>1.</w:t>
+            </w:r>
+            <w:r>
+              <w:rPr>
+                <w:rFonts w:eastAsiaTheme="minorEastAsia"/>
+                <w:noProof/>
+                <w:lang w:eastAsia="de-DE"/>
+              </w:rPr>
+              <w:tab/>
+            </w:r>
+            <w:r>
+              <w:rPr>
+                <w:rStyle w:val="Hyperlink"/>
+                <w:noProof/>
+              </w:rPr>
+              <w:t>Einleitung</w:t>
+            </w:r>
+            <w:r>
+              <w:rPr>
+                <w:noProof/>
+                <w:webHidden/>
+              </w:rPr>
+              <w:tab/>
+            </w:r>
+            <w:r>
+              <w:rPr>
+                <w:noProof/>
+                <w:webHidden/>
+              </w:rPr>
+              <w:fldChar w:fldCharType="begin"/>
+            </w:r>
+            <w:r>
+              <w:rPr>
+                <w:noProof/>
+                <w:webHidden/>
+              </w:rPr>
+              <w:instrText xml:space="preserve"> PAGEREF _Toc95049486 \h </w:instrText>
+            </w:r>
+            <w:r>
+              <w:rPr>
+                <w:noProof/>
+                <w:webHidden/>
+              </w:rPr>
+            </w:r>
+            <w:r>
+              <w:rPr>
+                <w:noProof/>
+                <w:webHidden/>
+              </w:rPr>
+              <w:fldChar w:fldCharType="separate"/>
+            </w:r>
+            <w:r>
+              <w:rPr>
+                <w:noProof/>
+                <w:webHidden/>
+              </w:rPr>
+              <w:t>3</w:t>
+            </w:r>
+            <w:r>
+              <w:rPr>
+                <w:noProof/>
+                <w:webHidden/>
+              </w:rPr>
+              <w:fldChar w:fldCharType="end"/>
+            </w:r>
+          </w:hyperlink>
+        </w:p>
+        <w:p>
+          <w:pPr>
+            <w:pStyle w:val="TOC1"/>
+            <w:tabs>
+              <w:tab w:val="left" w:pos="660"/>
+              <w:tab w:val="right" w:leader="dot" w:pos="9062"/>
+            </w:tabs>
+            <w:rPr>
+              <w:rFonts w:eastAsiaTheme="minorEastAsia"/>
+              <w:noProof/>
+              <w:lang w:eastAsia="de-DE"/>
+            </w:rPr>
+          </w:pPr>
+          <w:hyperlink w:anchor="_Toc95049487" w:history="1">
+            <w:r>
+              <w:rPr>
+                <w:rStyle w:val="Hyperlink"/>
+                <w:noProof/>
+              </w:rPr>
+              <w:t>2.</w:t>
+            </w:r>
+            <w:r>
+              <w:rPr>
+                <w:rFonts w:eastAsiaTheme="minorEastAsia"/>
+                <w:noProof/>
+                <w:lang w:eastAsia="de-DE"/>
+              </w:rPr>
+              <w:tab/>
+            </w:r>
+            <w:r>
+              <w:rPr>
+                <w:rStyle w:val="Hyperlink"/>
+                <w:noProof/>
+              </w:rPr>
+              <w:t>Physik des Taupunkts</w:t>
+            </w:r>
+            <w:r>
+              <w:rPr>
+                <w:noProof/>
+                <w:webHidden/>
+              </w:rPr>
+              <w:tab/>
+            </w:r>
+            <w:r>
+              <w:rPr>
+                <w:noProof/>
+                <w:webHidden/>
+              </w:rPr>
+              <w:fldChar w:fldCharType="begin"/>
+            </w:r>
+            <w:r>
+              <w:rPr>
+                <w:noProof/>
+                <w:webHidden/>
+              </w:rPr>
+              <w:instrText xml:space="preserve"> PAGEREF _Toc95049487 \h </w:instrText>
+            </w:r>
+            <w:r>
+              <w:rPr>
+                <w:noProof/>
+                <w:webHidden/>
+              </w:rPr>
+            </w:r>
+            <w:r>
+              <w:rPr>
+                <w:noProof/>
+                <w:webHidden/>
+              </w:rPr>
+              <w:fldChar w:fldCharType="separate"/>
+            </w:r>
+            <w:r>
+              <w:rPr>
+                <w:noProof/>
+                <w:webHidden/>
+              </w:rPr>
+              <w:t>4</w:t>
+            </w:r>
+            <w:r>
+              <w:rPr>
+                <w:noProof/>
+                <w:webHidden/>
+              </w:rPr>
+              <w:fldChar w:fldCharType="end"/>
+            </w:r>
+          </w:hyperlink>
+        </w:p>
+        <w:p>
+          <w:pPr>
+            <w:pStyle w:val="TOC1"/>
+            <w:tabs>
+              <w:tab w:val="left" w:pos="660"/>
+              <w:tab w:val="right" w:leader="dot" w:pos="9062"/>
+            </w:tabs>
+            <w:rPr>
+              <w:rFonts w:eastAsiaTheme="minorEastAsia"/>
+              <w:noProof/>
+              <w:lang w:eastAsia="de-DE"/>
+            </w:rPr>
+          </w:pPr>
+          <w:hyperlink w:anchor="_Toc95049488" w:history="1">
+            <w:r>
+              <w:rPr>
+                <w:rStyle w:val="Hyperlink"/>
+                <w:noProof/>
+              </w:rPr>
+              <w:t>2.1</w:t>
+            </w:r>
+            <w:r>
+              <w:rPr>
+                <w:rFonts w:eastAsiaTheme="minorEastAsia"/>
+                <w:noProof/>
+                <w:lang w:eastAsia="de-DE"/>
+              </w:rPr>
+              <w:tab/>
+            </w:r>
+            <w:r>
+              <w:rPr>
+                <w:rStyle w:val="Hyperlink"/>
+                <w:noProof/>
+              </w:rPr>
+              <w:t>Änderung der Taupunkttemperatur</w:t>
+            </w:r>
+            <w:r>
+              <w:rPr>
+                <w:noProof/>
+                <w:webHidden/>
+              </w:rPr>
+              <w:tab/>
+            </w:r>
+            <w:r>
+              <w:rPr>
+                <w:noProof/>
+                <w:webHidden/>
+              </w:rPr>
+              <w:fldChar w:fldCharType="begin"/>
+            </w:r>
+            <w:r>
+              <w:rPr>
+                <w:noProof/>
+                <w:webHidden/>
+              </w:rPr>
+              <w:instrText xml:space="preserve"> PAGEREF _Toc95049488 \h </w:instrText>
+            </w:r>
+            <w:r>
+              <w:rPr>
+                <w:noProof/>
+                <w:webHidden/>
+              </w:rPr>
+            </w:r>
+            <w:r>
+              <w:rPr>
+                <w:noProof/>
+                <w:webHidden/>
+              </w:rPr>
+              <w:fldChar w:fldCharType="separate"/>
+            </w:r>
+            <w:r>
+              <w:rPr>
+                <w:noProof/>
+                <w:webHidden/>
+              </w:rPr>
+              <w:t>4</w:t>
+            </w:r>
+            <w:r>
+              <w:rPr>
+                <w:noProof/>
+                <w:webHidden/>
+              </w:rPr>
+              <w:fldChar w:fldCharType="end"/>
+            </w:r>
+          </w:hyperlink>
+        </w:p>
+        <w:p>
+          <w:pPr>
+            <w:pStyle w:val="TOC1"/>
+            <w:tabs>
+              <w:tab w:val="left" w:pos="660"/>
+              <w:tab w:val="right" w:leader="dot" w:pos="9062"/>
+            </w:tabs>
+            <w:rPr>
+              <w:rFonts w:eastAsiaTheme="minorEastAsia"/>
+              <w:noProof/>
+              <w:lang w:eastAsia="de-DE"/>
+            </w:rPr>
+          </w:pPr>
+          <w:hyperlink w:anchor="_Toc95049489" w:history="1">
+            <w:r>
+              <w:rPr>
+                <w:rStyle w:val="Hyperlink"/>
+                <w:noProof/>
+              </w:rPr>
+              <w:t>2.2</w:t>
+            </w:r>
+            <w:r>
+              <w:rPr>
+                <w:rFonts w:eastAsiaTheme="minorEastAsia"/>
+                <w:noProof/>
+                <w:lang w:eastAsia="de-DE"/>
+              </w:rPr>
+              <w:tab/>
+            </w:r>
+            <w:r>
+              <w:rPr>
+                <w:rStyle w:val="Hyperlink"/>
+                <w:noProof/>
+              </w:rPr>
+              <w:t>Auftreten des Taupunkts</w:t>
+            </w:r>
+            <w:r>
+              <w:rPr>
+                <w:noProof/>
+                <w:webHidden/>
+              </w:rPr>
+              <w:tab/>
+            </w:r>
+            <w:r>
+              <w:rPr>
+                <w:noProof/>
+                <w:webHidden/>
+              </w:rPr>
+              <w:fldChar w:fldCharType="begin"/>
+            </w:r>
+            <w:r>
+              <w:rPr>
+                <w:noProof/>
+                <w:webHidden/>
+              </w:rPr>
+              <w:instrText xml:space="preserve"> PAGEREF _Toc95049489 \h </w:instrText>
+            </w:r>
+            <w:r>
+              <w:rPr>
+                <w:noProof/>
+                <w:webHidden/>
+              </w:rPr>
+            </w:r>
+            <w:r>
+              <w:rPr>
+                <w:noProof/>
+                <w:webHidden/>
+              </w:rPr>
+              <w:fldChar w:fldCharType="separate"/>
+            </w:r>
+            <w:r>
+              <w:rPr>
+                <w:noProof/>
+                <w:webHidden/>
+              </w:rPr>
+              <w:t>6</w:t>
+            </w:r>
+            <w:r>
+              <w:rPr>
+                <w:noProof/>
+                <w:webHidden/>
+              </w:rPr>
+              <w:fldChar w:fldCharType="end"/>
+            </w:r>
+          </w:hyperlink>
+        </w:p>
+        <w:p>
+          <w:pPr>
+            <w:pStyle w:val="TOC1"/>
+            <w:tabs>
+              <w:tab w:val="left" w:pos="660"/>
+              <w:tab w:val="right" w:leader="dot" w:pos="9062"/>
+            </w:tabs>
+            <w:rPr>
+              <w:rFonts w:eastAsiaTheme="minorEastAsia"/>
+              <w:noProof/>
+              <w:lang w:eastAsia="de-DE"/>
+            </w:rPr>
+          </w:pPr>
+          <w:hyperlink w:anchor="_Toc95049490" w:history="1">
+            <w:r>
+              <w:rPr>
+                <w:rStyle w:val="Hyperlink"/>
+                <w:noProof/>
+              </w:rPr>
+              <w:t>3.</w:t>
+            </w:r>
+            <w:r>
+              <w:rPr>
+                <w:rFonts w:eastAsiaTheme="minorEastAsia"/>
+                <w:noProof/>
+                <w:lang w:eastAsia="de-DE"/>
+              </w:rPr>
+              <w:tab/>
+            </w:r>
+            <w:r>
+              <w:rPr>
+                <w:rStyle w:val="Hyperlink"/>
+                <w:noProof/>
+              </w:rPr>
+              <w:t>Wärmetauscher</w:t>
+            </w:r>
+            <w:r>
+              <w:rPr>
+                <w:noProof/>
+                <w:webHidden/>
+              </w:rPr>
+              <w:tab/>
+            </w:r>
+            <w:r>
+              <w:rPr>
+                <w:noProof/>
+                <w:webHidden/>
+              </w:rPr>
+              <w:fldChar w:fldCharType="begin"/>
+            </w:r>
+            <w:r>
+              <w:rPr>
+                <w:noProof/>
+                <w:webHidden/>
+              </w:rPr>
+              <w:instrText xml:space="preserve"> PAGEREF _Toc95049490 \h </w:instrText>
+            </w:r>
+            <w:r>
+              <w:rPr>
+                <w:noProof/>
+                <w:webHidden/>
+              </w:rPr>
+            </w:r>
+            <w:r>
+              <w:rPr>
+                <w:noProof/>
+                <w:webHidden/>
+              </w:rPr>
+              <w:fldChar w:fldCharType="separate"/>
+            </w:r>
+            <w:r>
+              <w:rPr>
+                <w:noProof/>
+                <w:webHidden/>
+              </w:rPr>
+              <w:t>6</w:t>
+            </w:r>
+            <w:r>
+              <w:rPr>
+                <w:noProof/>
+                <w:webHidden/>
+              </w:rPr>
+              <w:fldChar w:fldCharType="end"/>
+            </w:r>
+          </w:hyperlink>
+        </w:p>
+        <w:p>
+          <w:pPr>
+            <w:pStyle w:val="TOC1"/>
+            <w:tabs>
+              <w:tab w:val="left" w:pos="660"/>
+              <w:tab w:val="right" w:leader="dot" w:pos="9062"/>
+            </w:tabs>
+            <w:rPr>
+              <w:rFonts w:eastAsiaTheme="minorEastAsia"/>
+              <w:noProof/>
+              <w:lang w:eastAsia="de-DE"/>
+            </w:rPr>
+          </w:pPr>
+          <w:hyperlink w:anchor="_Toc95049491" w:history="1">
+            <w:r>
+              <w:rPr>
+                <w:rStyle w:val="Hyperlink"/>
+                <w:noProof/>
+              </w:rPr>
+              <w:t>3.1</w:t>
+            </w:r>
+            <w:r>
+              <w:rPr>
+                <w:rFonts w:eastAsiaTheme="minorEastAsia"/>
+                <w:noProof/>
+                <w:lang w:eastAsia="de-DE"/>
+              </w:rPr>
+              <w:tab/>
+            </w:r>
+            <w:r>
+              <w:rPr>
+                <w:rStyle w:val="Hyperlink"/>
+                <w:noProof/>
+              </w:rPr>
+              <w:t>Zeitraum der Zirkulationspumpennutzung</w:t>
+            </w:r>
+            <w:r>
+              <w:rPr>
+                <w:noProof/>
+                <w:webHidden/>
+              </w:rPr>
+              <w:tab/>
+            </w:r>
+            <w:r>
+              <w:rPr>
+                <w:noProof/>
+                <w:webHidden/>
+              </w:rPr>
+              <w:fldChar w:fldCharType="begin"/>
+            </w:r>
+            <w:r>
+              <w:rPr>
+                <w:noProof/>
+                <w:webHidden/>
+              </w:rPr>
+              <w:instrText xml:space="preserve"> PAGEREF _Toc95049491 \h </w:instrText>
+            </w:r>
+            <w:r>
+              <w:rPr>
+                <w:noProof/>
+                <w:webHidden/>
+              </w:rPr>
+            </w:r>
+            <w:r>
+              <w:rPr>
+                <w:noProof/>
+                <w:webHidden/>
+              </w:rPr>
+              <w:fldChar w:fldCharType="separate"/>
+            </w:r>
+            <w:r>
+              <w:rPr>
+                <w:noProof/>
+                <w:webHidden/>
+              </w:rPr>
+              <w:t>7</w:t>
+            </w:r>
+            <w:r>
+              <w:rPr>
+                <w:noProof/>
+                <w:webHidden/>
+              </w:rPr>
+              <w:fldChar w:fldCharType="end"/>
+            </w:r>
+          </w:hyperlink>
+        </w:p>
+        <w:p>
+          <w:pPr>
+            <w:pStyle w:val="TOC1"/>
+            <w:tabs>
+              <w:tab w:val="left" w:pos="660"/>
+              <w:tab w:val="right" w:leader="dot" w:pos="9062"/>
+            </w:tabs>
+            <w:rPr>
+              <w:rFonts w:eastAsiaTheme="minorEastAsia"/>
+              <w:noProof/>
+              <w:lang w:eastAsia="de-DE"/>
+            </w:rPr>
+          </w:pPr>
+          <w:hyperlink w:anchor="_Toc95049492" w:history="1">
+            <w:r>
+              <w:rPr>
+                <w:rStyle w:val="Hyperlink"/>
+                <w:noProof/>
+              </w:rPr>
+              <w:t>4.</w:t>
+            </w:r>
+            <w:r>
+              <w:rPr>
+                <w:rFonts w:eastAsiaTheme="minorEastAsia"/>
+                <w:noProof/>
+                <w:lang w:eastAsia="de-DE"/>
+              </w:rPr>
+              <w:tab/>
+            </w:r>
+            <w:r>
+              <w:rPr>
+                <w:rStyle w:val="Hyperlink"/>
+                <w:noProof/>
+              </w:rPr>
+              <w:t>Externe</w:t>
+            </w:r>
+            <w:r>
+              <w:rPr>
+                <w:rStyle w:val="Hyperlink"/>
+                <w:noProof/>
+              </w:rPr>
+              <w:t>r Entfeuchter</w:t>
+            </w:r>
+            <w:r>
+              <w:rPr>
+                <w:noProof/>
+                <w:webHidden/>
+              </w:rPr>
+              <w:tab/>
+            </w:r>
+            <w:r>
+              <w:rPr>
+                <w:noProof/>
+                <w:webHidden/>
+              </w:rPr>
+              <w:fldChar w:fldCharType="begin"/>
+            </w:r>
+            <w:r>
+              <w:rPr>
+                <w:noProof/>
+                <w:webHidden/>
+              </w:rPr>
+              <w:instrText xml:space="preserve"> PAGEREF _Toc95049492 \h </w:instrText>
+            </w:r>
+            <w:r>
+              <w:rPr>
+                <w:noProof/>
+                <w:webHidden/>
+              </w:rPr>
+            </w:r>
+            <w:r>
+              <w:rPr>
+                <w:noProof/>
+                <w:webHidden/>
+              </w:rPr>
+              <w:fldChar w:fldCharType="separate"/>
+            </w:r>
+            <w:r>
+              <w:rPr>
+                <w:noProof/>
+                <w:webHidden/>
+              </w:rPr>
+              <w:t>9</w:t>
+            </w:r>
+            <w:r>
+              <w:rPr>
+                <w:noProof/>
+                <w:webHidden/>
+              </w:rPr>
+              <w:fldChar w:fldCharType="end"/>
+            </w:r>
+          </w:hyperlink>
+        </w:p>
+        <w:p>
+          <w:pPr>
+            <w:pStyle w:val="TOC1"/>
+            <w:tabs>
+              <w:tab w:val="left" w:pos="660"/>
+              <w:tab w:val="right" w:leader="dot" w:pos="9062"/>
+            </w:tabs>
+            <w:rPr>
+              <w:rFonts w:eastAsiaTheme="minorEastAsia"/>
+              <w:noProof/>
+              <w:lang w:eastAsia="de-DE"/>
+            </w:rPr>
+          </w:pPr>
+          <w:hyperlink w:anchor="_Toc95049493" w:history="1">
+            <w:r>
+              <w:rPr>
+                <w:rStyle w:val="Hyperlink"/>
+                <w:noProof/>
+              </w:rPr>
+              <w:t>5.</w:t>
+            </w:r>
+            <w:r>
+              <w:rPr>
+                <w:rFonts w:eastAsiaTheme="minorEastAsia"/>
+                <w:noProof/>
+                <w:lang w:eastAsia="de-DE"/>
+              </w:rPr>
+              <w:tab/>
+            </w:r>
+            <w:r>
+              <w:rPr>
+                <w:rStyle w:val="Hyperlink"/>
+                <w:noProof/>
+              </w:rPr>
+              <w:t>Spezifikationen des Geräts</w:t>
+            </w:r>
+            <w:r>
+              <w:rPr>
+                <w:noProof/>
+                <w:webHidden/>
+              </w:rPr>
+              <w:tab/>
+            </w:r>
+            <w:r>
+              <w:rPr>
+                <w:noProof/>
+                <w:webHidden/>
+              </w:rPr>
+              <w:fldChar w:fldCharType="begin"/>
+            </w:r>
+            <w:r>
+              <w:rPr>
+                <w:noProof/>
+                <w:webHidden/>
+              </w:rPr>
+              <w:instrText xml:space="preserve"> PAGEREF _Toc95049493 \h </w:instrText>
+            </w:r>
+            <w:r>
+              <w:rPr>
+                <w:noProof/>
+                <w:webHidden/>
+              </w:rPr>
+            </w:r>
+            <w:r>
+              <w:rPr>
+                <w:noProof/>
+                <w:webHidden/>
+              </w:rPr>
+              <w:fldChar w:fldCharType="separate"/>
+            </w:r>
+            <w:r>
+              <w:rPr>
+                <w:noProof/>
+                <w:webHidden/>
+              </w:rPr>
+              <w:t>10</w:t>
+            </w:r>
+            <w:r>
+              <w:rPr>
+                <w:noProof/>
+                <w:webHidden/>
+              </w:rPr>
+              <w:fldChar w:fldCharType="end"/>
+            </w:r>
+          </w:hyperlink>
+        </w:p>
+        <w:p>
+          <w:pPr>
+            <w:pStyle w:val="TOC1"/>
+            <w:tabs>
+              <w:tab w:val="left" w:pos="660"/>
+              <w:tab w:val="right" w:leader="dot" w:pos="9062"/>
+            </w:tabs>
+            <w:rPr>
+              <w:rFonts w:eastAsiaTheme="minorEastAsia"/>
+              <w:noProof/>
+              <w:lang w:eastAsia="de-DE"/>
+            </w:rPr>
+          </w:pPr>
+          <w:hyperlink w:anchor="_Toc95049494" w:history="1">
+            <w:r>
+              <w:rPr>
+                <w:rStyle w:val="Hyperlink"/>
+                <w:noProof/>
+              </w:rPr>
+              <w:t>5.1</w:t>
+            </w:r>
+            <w:r>
+              <w:rPr>
+                <w:rFonts w:eastAsiaTheme="minorEastAsia"/>
+                <w:noProof/>
+                <w:lang w:eastAsia="de-DE"/>
+              </w:rPr>
+              <w:tab/>
+            </w:r>
+            <w:r>
+              <w:rPr>
+                <w:rStyle w:val="Hyperlink"/>
+                <w:noProof/>
+              </w:rPr>
+              <w:t>Hardware</w:t>
+            </w:r>
+            <w:r>
+              <w:rPr>
+                <w:noProof/>
+                <w:webHidden/>
+              </w:rPr>
+              <w:tab/>
+            </w:r>
+            <w:r>
+              <w:rPr>
+                <w:noProof/>
+                <w:webHidden/>
+              </w:rPr>
+              <w:fldChar w:fldCharType="begin"/>
+            </w:r>
+            <w:r>
+              <w:rPr>
+                <w:noProof/>
+                <w:webHidden/>
+              </w:rPr>
+              <w:instrText xml:space="preserve"> PAGEREF _Toc95049494 \h </w:instrText>
+            </w:r>
+            <w:r>
+              <w:rPr>
+                <w:noProof/>
+                <w:webHidden/>
+              </w:rPr>
+            </w:r>
+            <w:r>
+              <w:rPr>
+                <w:noProof/>
+                <w:webHidden/>
+              </w:rPr>
+              <w:fldChar w:fldCharType="separate"/>
+            </w:r>
+            <w:r>
+              <w:rPr>
+                <w:noProof/>
+                <w:webHidden/>
+              </w:rPr>
+              <w:t>10</w:t>
+            </w:r>
+            <w:r>
+              <w:rPr>
+                <w:noProof/>
+                <w:webHidden/>
+              </w:rPr>
+              <w:fldChar w:fldCharType="end"/>
+            </w:r>
+          </w:hyperlink>
+        </w:p>
+        <w:p>
+          <w:pPr>
+            <w:pStyle w:val="TOC1"/>
+            <w:tabs>
+              <w:tab w:val="left" w:pos="660"/>
+              <w:tab w:val="right" w:leader="dot" w:pos="9062"/>
+            </w:tabs>
+            <w:rPr>
+              <w:rFonts w:eastAsiaTheme="minorEastAsia"/>
+              <w:noProof/>
+              <w:lang w:eastAsia="de-DE"/>
+            </w:rPr>
+          </w:pPr>
+          <w:hyperlink w:anchor="_Toc95049495" w:history="1">
+            <w:r>
+              <w:rPr>
+                <w:rStyle w:val="Hyperlink"/>
+                <w:noProof/>
+              </w:rPr>
+              <w:t>5.2</w:t>
+            </w:r>
+            <w:r>
+              <w:rPr>
+                <w:rFonts w:eastAsiaTheme="minorEastAsia"/>
+                <w:noProof/>
+                <w:lang w:eastAsia="de-DE"/>
+              </w:rPr>
+              <w:tab/>
+            </w:r>
+            <w:r>
+              <w:rPr>
+                <w:rStyle w:val="Hyperlink"/>
+                <w:noProof/>
+              </w:rPr>
+              <w:t>Software</w:t>
+            </w:r>
+            <w:r>
+              <w:rPr>
+                <w:noProof/>
+                <w:webHidden/>
+              </w:rPr>
+              <w:tab/>
+            </w:r>
+            <w:r>
+              <w:rPr>
+                <w:noProof/>
+                <w:webHidden/>
+              </w:rPr>
+              <w:fldChar w:fldCharType="begin"/>
+            </w:r>
+            <w:r>
+              <w:rPr>
+                <w:noProof/>
+                <w:webHidden/>
+              </w:rPr>
+              <w:instrText xml:space="preserve"> PAGEREF _Toc95049495 \h </w:instrText>
+            </w:r>
+            <w:r>
+              <w:rPr>
+                <w:noProof/>
+                <w:webHidden/>
+              </w:rPr>
+            </w:r>
+            <w:r>
+              <w:rPr>
+                <w:noProof/>
+                <w:webHidden/>
+              </w:rPr>
+              <w:fldChar w:fldCharType="separate"/>
+            </w:r>
+            <w:r>
+              <w:rPr>
+                <w:noProof/>
+                <w:webHidden/>
+              </w:rPr>
+              <w:t>12</w:t>
+            </w:r>
+            <w:r>
+              <w:rPr>
+                <w:noProof/>
+                <w:webHidden/>
+              </w:rPr>
+              <w:fldChar w:fldCharType="end"/>
+            </w:r>
+          </w:hyperlink>
+        </w:p>
+        <w:p>
+          <w:pPr>
+            <w:pStyle w:val="TOC1"/>
+            <w:tabs>
+              <w:tab w:val="left" w:pos="660"/>
+              <w:tab w:val="right" w:leader="dot" w:pos="9062"/>
+            </w:tabs>
+            <w:rPr>
+              <w:rFonts w:eastAsiaTheme="minorEastAsia"/>
+              <w:noProof/>
+              <w:lang w:eastAsia="de-DE"/>
+            </w:rPr>
+          </w:pPr>
+          <w:hyperlink w:anchor="_Toc95049496" w:history="1">
+            <w:r>
+              <w:rPr>
+                <w:rStyle w:val="Hyperlink"/>
+                <w:noProof/>
+              </w:rPr>
+              <w:t>5.3</w:t>
+            </w:r>
+            <w:r>
+              <w:rPr>
+                <w:rFonts w:eastAsiaTheme="minorEastAsia"/>
+                <w:noProof/>
+                <w:lang w:eastAsia="de-DE"/>
+              </w:rPr>
+              <w:tab/>
+            </w:r>
+            <w:r>
+              <w:rPr>
+                <w:rStyle w:val="Hyperlink"/>
+                <w:noProof/>
+              </w:rPr>
+              <w:t>Gehäuse</w:t>
+            </w:r>
+            <w:r>
+              <w:rPr>
+                <w:noProof/>
+                <w:webHidden/>
+              </w:rPr>
+              <w:tab/>
+            </w:r>
+            <w:r>
+              <w:rPr>
+                <w:noProof/>
+                <w:webHidden/>
+              </w:rPr>
+              <w:fldChar w:fldCharType="begin"/>
+            </w:r>
+            <w:r>
+              <w:rPr>
+                <w:noProof/>
+                <w:webHidden/>
+              </w:rPr>
+              <w:instrText xml:space="preserve"> PAGEREF _Toc95049496 \h </w:instrText>
+            </w:r>
+            <w:r>
+              <w:rPr>
+                <w:noProof/>
+                <w:webHidden/>
+              </w:rPr>
+            </w:r>
+            <w:r>
+              <w:rPr>
+                <w:noProof/>
+                <w:webHidden/>
+              </w:rPr>
+              <w:fldChar w:fldCharType="separate"/>
+            </w:r>
+            <w:r>
+              <w:rPr>
+                <w:noProof/>
+                <w:webHidden/>
+              </w:rPr>
+              <w:t>13</w:t>
+            </w:r>
+            <w:r>
+              <w:rPr>
+                <w:noProof/>
+                <w:webHidden/>
+              </w:rPr>
+              <w:fldChar w:fldCharType="end"/>
+            </w:r>
+          </w:hyperlink>
+        </w:p>
+        <w:p>
+          <w:pPr>
+            <w:pStyle w:val="TOC1"/>
+            <w:tabs>
+              <w:tab w:val="left" w:pos="660"/>
+              <w:tab w:val="right" w:leader="dot" w:pos="9062"/>
+            </w:tabs>
+            <w:rPr>
+              <w:rFonts w:eastAsiaTheme="minorEastAsia"/>
+              <w:noProof/>
+              <w:lang w:eastAsia="de-DE"/>
+            </w:rPr>
+          </w:pPr>
+          <w:hyperlink w:anchor="_Toc95049497" w:history="1">
+            <w:r>
+              <w:rPr>
+                <w:rStyle w:val="Hyperlink"/>
+                <w:noProof/>
+              </w:rPr>
+              <w:t>5.4</w:t>
+            </w:r>
+            <w:r>
+              <w:rPr>
+                <w:rFonts w:eastAsiaTheme="minorEastAsia"/>
+                <w:noProof/>
+                <w:lang w:eastAsia="de-DE"/>
+              </w:rPr>
+              <w:tab/>
+            </w:r>
+            <w:r>
+              <w:rPr>
+                <w:rStyle w:val="Hyperlink"/>
+                <w:noProof/>
+              </w:rPr>
+              <w:t>Untere</w:t>
+            </w:r>
+            <w:r>
+              <w:rPr>
+                <w:rStyle w:val="Hyperlink"/>
+                <w:noProof/>
+              </w:rPr>
+              <w:t>s Gehäuse</w:t>
+            </w:r>
+            <w:r>
+              <w:rPr>
+                <w:noProof/>
+                <w:webHidden/>
+              </w:rPr>
+              <w:tab/>
+            </w:r>
+            <w:r>
+              <w:rPr>
+                <w:noProof/>
+                <w:webHidden/>
+              </w:rPr>
+              <w:fldChar w:fldCharType="begin"/>
+            </w:r>
+            <w:r>
+              <w:rPr>
+                <w:noProof/>
+                <w:webHidden/>
+              </w:rPr>
+              <w:instrText xml:space="preserve"> PAGEREF _Toc95049497 \h </w:instrText>
+            </w:r>
+            <w:r>
+              <w:rPr>
+                <w:noProof/>
+                <w:webHidden/>
+              </w:rPr>
+            </w:r>
+            <w:r>
+              <w:rPr>
+                <w:noProof/>
+                <w:webHidden/>
+              </w:rPr>
+              <w:fldChar w:fldCharType="separate"/>
+            </w:r>
+            <w:r>
+              <w:rPr>
+                <w:noProof/>
+                <w:webHidden/>
+              </w:rPr>
+              <w:t>13</w:t>
+            </w:r>
+            <w:r>
+              <w:rPr>
+                <w:noProof/>
+                <w:webHidden/>
+              </w:rPr>
+              <w:fldChar w:fldCharType="end"/>
+            </w:r>
+          </w:hyperlink>
+        </w:p>
+        <w:p>
+          <w:pPr>
+            <w:pStyle w:val="TOC1"/>
+            <w:tabs>
+              <w:tab w:val="left" w:pos="660"/>
+              <w:tab w:val="right" w:leader="dot" w:pos="9062"/>
+            </w:tabs>
+            <w:rPr>
+              <w:rFonts w:eastAsiaTheme="minorEastAsia"/>
+              <w:noProof/>
+              <w:lang w:eastAsia="de-DE"/>
+            </w:rPr>
+          </w:pPr>
+          <w:hyperlink w:anchor="_Toc95049498" w:history="1">
+            <w:r>
+              <w:rPr>
+                <w:rStyle w:val="Hyperlink"/>
+                <w:noProof/>
+              </w:rPr>
+              <w:t>5.5</w:t>
+            </w:r>
+            <w:r>
+              <w:rPr>
+                <w:rFonts w:eastAsiaTheme="minorEastAsia"/>
+                <w:noProof/>
+                <w:lang w:eastAsia="de-DE"/>
+              </w:rPr>
+              <w:tab/>
+            </w:r>
+            <w:r>
+              <w:rPr>
+                <w:rStyle w:val="Hyperlink"/>
+                <w:noProof/>
+              </w:rPr>
+              <w:t>Oberes Gehäuse</w:t>
+            </w:r>
+            <w:r>
+              <w:rPr>
+                <w:noProof/>
+                <w:webHidden/>
+              </w:rPr>
+              <w:tab/>
+            </w:r>
+            <w:r>
+              <w:rPr>
+                <w:noProof/>
+                <w:webHidden/>
+              </w:rPr>
+              <w:fldChar w:fldCharType="begin"/>
+            </w:r>
+            <w:r>
+              <w:rPr>
+                <w:noProof/>
+                <w:webHidden/>
+              </w:rPr>
+              <w:instrText xml:space="preserve"> PAGEREF _Toc95049498 \h </w:instrText>
+            </w:r>
+            <w:r>
+              <w:rPr>
+                <w:noProof/>
+                <w:webHidden/>
+              </w:rPr>
+            </w:r>
+            <w:r>
+              <w:rPr>
+                <w:noProof/>
+                <w:webHidden/>
+              </w:rPr>
+              <w:fldChar w:fldCharType="separate"/>
+            </w:r>
+            <w:r>
+              <w:rPr>
+                <w:noProof/>
+                <w:webHidden/>
+              </w:rPr>
+              <w:t>14</w:t>
+            </w:r>
+            <w:r>
+              <w:rPr>
+                <w:noProof/>
+                <w:webHidden/>
+              </w:rPr>
+              <w:fldChar w:fldCharType="end"/>
+            </w:r>
+          </w:hyperlink>
+        </w:p>
+        <w:p>
+          <w:pPr>
+            <w:pStyle w:val="TOC1"/>
+            <w:tabs>
+              <w:tab w:val="left" w:pos="660"/>
+              <w:tab w:val="right" w:leader="dot" w:pos="9062"/>
+            </w:tabs>
+            <w:rPr>
+              <w:rFonts w:eastAsiaTheme="minorEastAsia"/>
+              <w:noProof/>
+              <w:lang w:eastAsia="de-DE"/>
+            </w:rPr>
+          </w:pPr>
+          <w:hyperlink w:anchor="_Toc95049499" w:history="1">
+            <w:r>
+              <w:rPr>
+                <w:rStyle w:val="Hyperlink"/>
+                <w:noProof/>
+              </w:rPr>
+              <w:t>5.6</w:t>
+            </w:r>
+            <w:r>
+              <w:rPr>
+                <w:rFonts w:eastAsiaTheme="minorEastAsia"/>
+                <w:noProof/>
+                <w:lang w:eastAsia="de-DE"/>
+              </w:rPr>
+              <w:tab/>
+            </w:r>
+            <w:r>
+              <w:rPr>
+                <w:rStyle w:val="Hyperlink"/>
+                <w:noProof/>
+              </w:rPr>
+              <w:t>Optional</w:t>
+            </w:r>
+            <w:r>
+              <w:rPr>
+                <w:noProof/>
+                <w:webHidden/>
+              </w:rPr>
+              <w:tab/>
+            </w:r>
+            <w:r>
+              <w:rPr>
+                <w:noProof/>
+                <w:webHidden/>
+              </w:rPr>
+              <w:fldChar w:fldCharType="begin"/>
+            </w:r>
+            <w:r>
+              <w:rPr>
+                <w:noProof/>
+                <w:webHidden/>
+              </w:rPr>
+              <w:instrText xml:space="preserve"> PAGEREF _Toc95049499 \h </w:instrText>
+            </w:r>
+            <w:r>
+              <w:rPr>
+                <w:noProof/>
+                <w:webHidden/>
+              </w:rPr>
+            </w:r>
+            <w:r>
+              <w:rPr>
+                <w:noProof/>
+                <w:webHidden/>
+              </w:rPr>
+              <w:fldChar w:fldCharType="separate"/>
+            </w:r>
+            <w:r>
+              <w:rPr>
+                <w:noProof/>
+                <w:webHidden/>
+              </w:rPr>
+              <w:t>15</w:t>
+            </w:r>
+            <w:r>
+              <w:rPr>
+                <w:noProof/>
+                <w:webHidden/>
+              </w:rPr>
+              <w:fldChar w:fldCharType="end"/>
+            </w:r>
+          </w:hyperlink>
+        </w:p>
+        <w:p>
+          <w:pPr>
+            <w:pStyle w:val="TOC1"/>
+            <w:tabs>
+              <w:tab w:val="left" w:pos="660"/>
+              <w:tab w:val="right" w:leader="dot" w:pos="9062"/>
+            </w:tabs>
+            <w:rPr>
+              <w:rFonts w:eastAsiaTheme="minorEastAsia"/>
+              <w:noProof/>
+              <w:lang w:eastAsia="de-DE"/>
+            </w:rPr>
+          </w:pPr>
+          <w:hyperlink w:anchor="_Toc95049500" w:history="1">
+            <w:r>
+              <w:rPr>
+                <w:rStyle w:val="Hyperlink"/>
+                <w:noProof/>
+              </w:rPr>
+              <w:t>6.</w:t>
+            </w:r>
+            <w:r>
+              <w:rPr>
+                <w:rFonts w:eastAsiaTheme="minorEastAsia"/>
+                <w:noProof/>
+                <w:lang w:eastAsia="de-DE"/>
+              </w:rPr>
+              <w:tab/>
+            </w:r>
+            <w:r>
+              <w:rPr>
+                <w:rStyle w:val="Hyperlink"/>
+                <w:noProof/>
+              </w:rPr>
+              <w:t>Github</w:t>
+            </w:r>
+            <w:r>
+              <w:rPr>
+                <w:noProof/>
+                <w:webHidden/>
+              </w:rPr>
+              <w:tab/>
+            </w:r>
+            <w:r>
+              <w:rPr>
+                <w:noProof/>
+                <w:webHidden/>
+              </w:rPr>
+              <w:fldChar w:fldCharType="begin"/>
+            </w:r>
+            <w:r>
+              <w:rPr>
+                <w:noProof/>
+                <w:webHidden/>
+              </w:rPr>
+              <w:instrText xml:space="preserve"> PAGEREF _Toc95049500 \h </w:instrText>
+            </w:r>
+            <w:r>
+              <w:rPr>
+                <w:noProof/>
+                <w:webHidden/>
+              </w:rPr>
+            </w:r>
+            <w:r>
+              <w:rPr>
+                <w:noProof/>
+                <w:webHidden/>
+              </w:rPr>
+              <w:fldChar w:fldCharType="separate"/>
+            </w:r>
+            <w:r>
+              <w:rPr>
+                <w:noProof/>
+                <w:webHidden/>
+              </w:rPr>
+              <w:t>15</w:t>
+            </w:r>
+            <w:r>
+              <w:rPr>
+                <w:noProof/>
+                <w:webHidden/>
+              </w:rPr>
+              <w:fldChar w:fldCharType="end"/>
+            </w:r>
+          </w:hyperlink>
+        </w:p>
+        <w:p>
+          <w:pPr>
+            <w:pStyle w:val="TOC1"/>
+            <w:tabs>
+              <w:tab w:val="left" w:pos="660"/>
+              <w:tab w:val="right" w:leader="dot" w:pos="9062"/>
+            </w:tabs>
+            <w:rPr>
+              <w:rFonts w:eastAsiaTheme="minorEastAsia"/>
+              <w:noProof/>
+              <w:lang w:eastAsia="de-DE"/>
+            </w:rPr>
+          </w:pPr>
+          <w:hyperlink w:anchor="_Toc95049501" w:history="1">
+            <w:r>
+              <w:rPr>
+                <w:rStyle w:val="Hyperlink"/>
+                <w:noProof/>
+              </w:rPr>
+              <w:t>7.</w:t>
+            </w:r>
+            <w:r>
+              <w:rPr>
+                <w:rFonts w:eastAsiaTheme="minorEastAsia"/>
+                <w:noProof/>
+                <w:lang w:eastAsia="de-DE"/>
+              </w:rPr>
+              <w:tab/>
+            </w:r>
+            <w:r>
+              <w:rPr>
+                <w:rStyle w:val="Hyperlink"/>
+                <w:noProof/>
+              </w:rPr>
+              <w:t>Fazit</w:t>
+            </w:r>
+            <w:r>
+              <w:rPr>
+                <w:noProof/>
+                <w:webHidden/>
+              </w:rPr>
+              <w:tab/>
+            </w:r>
+            <w:r>
+              <w:rPr>
+                <w:noProof/>
+                <w:webHidden/>
+              </w:rPr>
+              <w:fldChar w:fldCharType="begin"/>
+            </w:r>
+            <w:r>
+              <w:rPr>
+                <w:noProof/>
+                <w:webHidden/>
+              </w:rPr>
+              <w:instrText xml:space="preserve"> PAGEREF _Toc95049501 \h </w:instrText>
+            </w:r>
+            <w:r>
+              <w:rPr>
+                <w:noProof/>
+                <w:webHidden/>
+              </w:rPr>
+            </w:r>
+            <w:r>
+              <w:rPr>
+                <w:noProof/>
+                <w:webHidden/>
+              </w:rPr>
+              <w:fldChar w:fldCharType="separate"/>
+            </w:r>
+            <w:r>
+              <w:rPr>
+                <w:noProof/>
+                <w:webHidden/>
+              </w:rPr>
+              <w:t>16</w:t>
+            </w:r>
+            <w:r>
+              <w:rPr>
+                <w:noProof/>
+                <w:webHidden/>
+              </w:rPr>
+              <w:fldChar w:fldCharType="end"/>
+            </w:r>
+          </w:hyperlink>
+        </w:p>
+        <w:p>
+          <w:pPr>
+            <w:pStyle w:val="TOC1"/>
+            <w:tabs>
+              <w:tab w:val="right" w:leader="dot" w:pos="9062"/>
+            </w:tabs>
+            <w:rPr>
+              <w:rFonts w:eastAsiaTheme="minorEastAsia"/>
+              <w:noProof/>
+              <w:lang w:eastAsia="de-DE"/>
+            </w:rPr>
+          </w:pPr>
+          <w:hyperlink w:anchor="_Toc95049502" w:history="1">
+            <w:r>
+              <w:rPr>
+                <w:rStyle w:val="Hyperlink"/>
+                <w:noProof/>
+              </w:rPr>
+              <w:t>Quellenverzeichnis</w:t>
+            </w:r>
+          </w:hyperlink>
+        </w:p>
+        <w:p>
+          <w:pPr>
+            <w:pStyle w:val="TOC1"/>
+            <w:tabs>
+              <w:tab w:val="right" w:leader="dot" w:pos="9062"/>
+            </w:tabs>
+            <w:rPr>
+              <w:rFonts w:eastAsiaTheme="minorEastAsia"/>
+              <w:noProof/>
+              <w:lang w:eastAsia="de-DE"/>
+            </w:rPr>
+          </w:pPr>
+          <w:hyperlink w:anchor="_Toc95049503" w:history="1">
+            <w:r>
+              <w:rPr>
+                <w:rStyle w:val="Hyperlink"/>
+                <w:noProof/>
+              </w:rPr>
+              <w:t>Selbständigkeitserklärung</w:t>
+            </w:r>
+          </w:hyperlink>
+        </w:p>
+        <w:p>
+          <w:r>
+            <w:rPr>
+              <w:b/>
+              <w:bCs/>
+              <w:noProof/>
+            </w:rPr>
+            <w:fldChar w:fldCharType="end"/>
+          </w:r>
+        </w:p>
+      </w:sdtContent>
+    </w:sdt>
+    <w:p>
+      <w:pPr>
+        <w:pStyle w:val="TextKL"/>
+      </w:pPr>
     </w:p>
     <w:p>
       <w:pPr>
@@ -1536,15 +1836,6 @@
           <w:docGrid w:linePitch="360"/>
         </w:sectPr>
       </w:pPr>
-      <w:r>
-        <w:rPr>
-          <w:rFonts w:ascii="Arial" w:hAnsi="Arial" w:cs="Arial"/>
-          <w:b/>
-          <w:sz w:val="28"/>
-          <w:szCs w:val="28"/>
-        </w:rPr>
-        <w:fldChar w:fldCharType="end"/>
-      </w:r>
     </w:p>
     <w:p>
       <w:pPr>
@@ -1552,12 +1843,14 @@
       </w:pPr>
       <w:bookmarkStart w:id="0" w:name="_Toc92980267"/>
       <w:bookmarkStart w:id="1" w:name="_Toc93416796"/>
+      <w:bookmarkStart w:id="2" w:name="_Toc95049486"/>
       <w:r>
         <w:lastRenderedPageBreak/>
         <w:t>Einleitung</w:t>
       </w:r>
       <w:bookmarkEnd w:id="0"/>
       <w:bookmarkEnd w:id="1"/>
+      <w:bookmarkEnd w:id="2"/>
     </w:p>
     <w:p>
       <w:pPr>
@@ -1567,13 +1860,25 @@
         <w:t>Diese Komplexe Leistung wird über eine Belüftungsanlage geschrieben, mit dem Hauptziel einen schimmelfreien Keller zu gewährleisten. Gewählt habe ich dieses T</w:t>
       </w:r>
       <w:r>
-        <w:t>hema da ich selbst Verwendung dafür habe und es wichtige Kompetenzen im Bereich der Elektronik und der Hardwarenahen Programmierung ver</w:t>
+        <w:t>hema</w:t>
+      </w:r>
+      <w:r>
+        <w:t>,</w:t>
+      </w:r>
+      <w:r>
+        <w:t xml:space="preserve"> da ich selbst Verwendung dafür habe und es wichtige Kompetenzen im Bereich der Elektronik und der Hardwarenahen Programmierung ver</w:t>
       </w:r>
       <w:r>
         <w:t xml:space="preserve">sprach. Der Schimmel soll bekämpft werden, indem seine Entstehung direkt verhindert wird. Um dies zu bewerkstelligen wird Innenluft, mit einer hohen absoluten Luftfeuchte, durch Außenluft, mit einer geringeren </w:t>
       </w:r>
       <w:r>
-        <w:t xml:space="preserve">absoluten Luftfeuchte, ersetzt. Dabei geht es darum den Taupunkt, der mit relativer Luftfeuchte und Temperatur in </w:t>
+        <w:t>absoluten Luftfeuchte, ersetzt. Dabei geht es darum</w:t>
+      </w:r>
+      <w:r>
+        <w:t>,</w:t>
+      </w:r>
+      <w:r>
+        <w:t xml:space="preserve"> den Taupunkt, der mit relativer Luftfeuchte und Temperatur in </w:t>
       </w:r>
       <w:r>
         <w:t>Verbindung steht</w:t>
@@ -1606,19 +1911,34 @@
         <w:t xml:space="preserve"> der Raum im Winter jederzeit frostfrei ist. Die Temperatur im Inneren sollte daher nicht unter 5°C fallen. </w:t>
       </w:r>
       <w:r>
-        <w:t>Ziele für diese Anlage sind: eine benutzerfreundliche Oberfläche des mit</w:t>
+        <w:t>Ziele für diese Anlage sind: E</w:t>
+      </w:r>
+      <w:r>
+        <w:t>ine benutzerfreundliche Oberfläche des mit</w:t>
       </w:r>
       <w:r>
         <w:t xml:space="preserve"> </w:t>
       </w:r>
       <w:r>
-        <w:t>verbauten Displays, eine möglichst leichte und vollständige Anleitung zum Selbstbau der Belüftungsanlage, die Möglichkeit die Werte in Echtzeit per MQTT Protokoll von einem Internetfähigen Gerät abzulesen, ein Konfigurationsportal via Webserver, eine Verbindung mit dem Wlan</w:t>
+        <w:t>verbauten Displays, eine möglichst leichte und vollständige Anleitung zum Selbstbau der Belüftungsanlage, die Möglichkeit die Werte in Echtzeit per MQTT Protokoll von e</w:t>
+      </w:r>
+      <w:r>
+        <w:t>inem i</w:t>
+      </w:r>
+      <w:r>
+        <w:t>nternetfähigen Gerät abzulesen, ein Konfigurationsportal via Webserver, eine Verbindung mit dem Wlan</w:t>
       </w:r>
       <w:r>
         <w:t>,</w:t>
       </w:r>
       <w:r>
-        <w:t xml:space="preserve"> falls möglich und das Öffnen eines Access Points falls die Verbindung zu einem Wlan nicht möglich ist.</w:t>
+        <w:t xml:space="preserve"> falls möglich und das Öffnen eines Access Points</w:t>
+      </w:r>
+      <w:r>
+        <w:t>,</w:t>
+      </w:r>
+      <w:r>
+        <w:t xml:space="preserve"> falls die Verbindung zu einem Wlan nicht möglich ist.</w:t>
       </w:r>
       <w:r>
         <w:br/>
@@ -1633,7 +1953,13 @@
         <w:t xml:space="preserve"> und Skizzen gezeichnet werden</w:t>
       </w:r>
       <w:r>
-        <w:t xml:space="preserve">, die Skizzen werden dann als 3D – Modell Vorlagen verwendet. Wenn die 3D – Modelle fertig sind müssen diese mit einem 3D – Drucker  hergestellt </w:t>
+        <w:t>, die Skizzen werden dann als 3D – Modell Vorlagen verwendet. Wenn die 3D – Modelle fertig sind</w:t>
+      </w:r>
+      <w:r>
+        <w:t>,</w:t>
+      </w:r>
+      <w:r>
+        <w:t xml:space="preserve"> müssen diese mit einem 3D – Drucker  hergestellt </w:t>
       </w:r>
       <w:r>
         <w:t xml:space="preserve">werden </w:t>
@@ -1645,13 +1971,43 @@
         <w:t xml:space="preserve">ler Schritt werden diese dann mit der Elektronik zusammen verbaut. </w:t>
       </w:r>
       <w:r>
-        <w:t xml:space="preserve">Anschließend wird die Anlage geprüft, wenn die Luftfeuchte im Inneren sich nicht durch einfaches lüften auf das erwünschte Maß reduzieren lässt, dann wird die Anlage noch um eine Zirkulationspumpe erweitert. Diese soll dann die eingehende Luft kühlen um die absolute Luftfeuchte dieser zu verringern. Selbst wenn die Zirkulationspumpe nicht nötig seien sollte ist es trotzdem ein Ziel die Anlage modular und erweiterbar zu </w:t>
+        <w:t>Anschließend wird die Anlage geprüft, wenn die Luftfeuchte im Inneren sich nicht durch einfaches lüften auf das erwünschte Maß reduzieren lässt, dann wird die Anlage noch um eine Zirkulationspumpe erweitert. Diese soll dann die eingehende Luft kühlen</w:t>
+      </w:r>
+      <w:r>
+        <w:t>,</w:t>
+      </w:r>
+      <w:r>
+        <w:t xml:space="preserve"> um die absolute Luftfeuchte dieser zu verringern. Selbst</w:t>
+      </w:r>
+      <w:r>
+        <w:t>,</w:t>
+      </w:r>
+      <w:r>
+        <w:t xml:space="preserve"> wenn die Zirkulationspumpe nicht nötig seien sollte</w:t>
+      </w:r>
+      <w:r>
+        <w:t>,</w:t>
+      </w:r>
+      <w:r>
+        <w:t xml:space="preserve"> ist es trotzdem ein Ziel</w:t>
+      </w:r>
+      <w:r>
+        <w:t>,</w:t>
+      </w:r>
+      <w:r>
+        <w:t xml:space="preserve"> die Anlage modular und erweiterbar zu </w:t>
       </w:r>
       <w:r>
         <w:t>gestal</w:t>
       </w:r>
       <w:r>
-        <w:t>ten um bei späteren Änderungen und Erweiterungen so wenig wie möglich Aufwand zu haben.</w:t>
+        <w:t>ten</w:t>
+      </w:r>
+      <w:r>
+        <w:t>,</w:t>
+      </w:r>
+      <w:r>
+        <w:t xml:space="preserve"> um bei späteren Änderungen und Erweiterungen so wenig wie möglich Aufwand zu haben.</w:t>
       </w:r>
       <w:r>
         <w:t xml:space="preserve"> </w:t>
@@ -1664,8 +2020,9 @@
       <w:pPr>
         <w:pStyle w:val="berschriftKL"/>
       </w:pPr>
-      <w:bookmarkStart w:id="2" w:name="_Toc92980268"/>
-      <w:bookmarkStart w:id="3" w:name="_Toc93416797"/>
+      <w:bookmarkStart w:id="3" w:name="_Toc92980268"/>
+      <w:bookmarkStart w:id="4" w:name="_Toc93416797"/>
+      <w:bookmarkStart w:id="5" w:name="_Toc95049487"/>
       <w:r>
         <w:lastRenderedPageBreak/>
         <w:t xml:space="preserve">Physik des </w:t>
@@ -1673,8 +2030,9 @@
       <w:r>
         <w:t>Taupunkts</w:t>
       </w:r>
-      <w:bookmarkEnd w:id="2"/>
       <w:bookmarkEnd w:id="3"/>
+      <w:bookmarkEnd w:id="4"/>
+      <w:bookmarkEnd w:id="5"/>
     </w:p>
     <w:p>
       <w:pPr>
@@ -1688,7 +2046,7 @@
         <mc:AlternateContent>
           <mc:Choice Requires="wps">
             <w:drawing>
-              <wp:anchor distT="0" distB="0" distL="114300" distR="114300" simplePos="0" relativeHeight="251659264" behindDoc="0" locked="0" layoutInCell="1" allowOverlap="1" wp14:anchorId="2B380BF2" wp14:editId="202F023B">
+              <wp:anchor distT="0" distB="0" distL="114300" distR="114300" simplePos="0" relativeHeight="251659264" behindDoc="0" locked="0" layoutInCell="1" allowOverlap="1" wp14:anchorId="18D0CEB2" wp14:editId="1D9652FD">
                 <wp:simplePos x="0" y="0"/>
                 <wp:positionH relativeFrom="column">
                   <wp:posOffset>2102343</wp:posOffset>
@@ -1859,7 +2217,7 @@
           </mc:Choice>
           <mc:Fallback>
             <w:pict>
-              <v:shape w14:anchorId="2B380BF2" id="_x0000_s1027" type="#_x0000_t202" style="position:absolute;left:0;text-align:left;margin-left:165.55pt;margin-top:200.55pt;width:261.65pt;height:66.1pt;z-index:251659264;visibility:visible;mso-wrap-style:square;mso-width-percent:0;mso-height-percent:0;mso-wrap-distance-left:9pt;mso-wrap-distance-top:0;mso-wrap-distance-right:9pt;mso-wrap-distance-bottom:0;mso-position-horizontal:absolute;mso-position-horizontal-relative:text;mso-position-vertical:absolute;mso-position-vertical-relative:text;mso-width-percent:0;mso-height-percent:0;mso-width-relative:margin;mso-height-relative:margin;v-text-anchor:top" o:gfxdata="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" filled="f" stroked="f">
+              <v:shape w14:anchorId="18D0CEB2" id="_x0000_s1027" type="#_x0000_t202" style="position:absolute;left:0;text-align:left;margin-left:165.55pt;margin-top:200.55pt;width:261.65pt;height:66.1pt;z-index:251659264;visibility:visible;mso-wrap-style:square;mso-width-percent:0;mso-height-percent:0;mso-wrap-distance-left:9pt;mso-wrap-distance-top:0;mso-wrap-distance-right:9pt;mso-wrap-distance-bottom:0;mso-position-horizontal:absolute;mso-position-horizontal-relative:text;mso-position-vertical:absolute;mso-position-vertical-relative:text;mso-width-percent:0;mso-height-percent:0;mso-width-relative:margin;mso-height-relative:margin;v-text-anchor:top" o:gfxdata="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" filled="f" stroked="f">
                 <v:textbox>
                   <w:txbxContent>
                     <w:p>
@@ -1973,7 +2331,13 @@
         </mc:AlternateContent>
       </w:r>
       <w:r>
-        <w:t>Um die Bildung von Kondenswasser zu verhindern ist es von nöten den Taupunkt nicht zu überschreiten.</w:t>
+        <w:t>Um die Bildung von Kondenswasser zu verhindern</w:t>
+      </w:r>
+      <w:r>
+        <w:t>,</w:t>
+      </w:r>
+      <w:r>
+        <w:t xml:space="preserve"> ist es von nöten den Taupunkt nicht zu überschreiten.</w:t>
       </w:r>
       <w:r>
         <w:t xml:space="preserve"> </w:t>
@@ -2529,7 +2893,13 @@
         <w:t xml:space="preserve"> </w:t>
       </w:r>
       <w:r>
-        <w:t xml:space="preserve"> was ausreichend ist da bei diesem Anwendungsfall keine </w:t>
+        <w:t xml:space="preserve"> was ausreichend ist</w:t>
+      </w:r>
+      <w:r>
+        <w:t>,</w:t>
+      </w:r>
+      <w:r>
+        <w:t xml:space="preserve"> da bei diesem Anwendungsfall keine </w:t>
       </w:r>
       <w:r>
         <w:t>+</w:t>
@@ -2619,13 +2989,15 @@
         </w:numPr>
         <w:ind w:left="357" w:hanging="357"/>
       </w:pPr>
-      <w:bookmarkStart w:id="4" w:name="_Toc92980269"/>
-      <w:bookmarkStart w:id="5" w:name="_Toc93416798"/>
+      <w:bookmarkStart w:id="6" w:name="_Toc92980269"/>
+      <w:bookmarkStart w:id="7" w:name="_Toc93416798"/>
+      <w:bookmarkStart w:id="8" w:name="_Toc95049488"/>
       <w:r>
         <w:t>Änderung der Taupunkttemperatur</w:t>
       </w:r>
-      <w:bookmarkEnd w:id="4"/>
-      <w:bookmarkEnd w:id="5"/>
+      <w:bookmarkEnd w:id="6"/>
+      <w:bookmarkEnd w:id="7"/>
+      <w:bookmarkEnd w:id="8"/>
       <w:r>
         <w:t xml:space="preserve">  </w:t>
       </w:r>
@@ -2653,7 +3025,13 @@
         <w:t xml:space="preserve">Das Prinzip meiner Anlage beschränkt sich </w:t>
       </w:r>
       <w:r>
-        <w:t>darauf die absolute Luftfeuchte zu verringern. Die absolute Luftfeuchte wird von Temperatur und relativer Luftfeuchte beeinflusst, also wird durch ihre Ve</w:t>
+        <w:t>darauf</w:t>
+      </w:r>
+      <w:r>
+        <w:t>,</w:t>
+      </w:r>
+      <w:r>
+        <w:t xml:space="preserve"> die absolute Luftfeuchte zu verringern. Die absolute Luftfeuchte wird von Temperatur und relativer Luftfeuchte beeinflusst, also wird durch ihre Ve</w:t>
       </w:r>
       <w:r>
         <w:t>ränderung</w:t>
@@ -2668,13 +3046,27 @@
         <w:t>,</w:t>
       </w:r>
       <w:r>
-        <w:t xml:space="preserve"> die die Luft aufnehmen kann zu verändern, muss man die maximale Luftfeuchte anpassen. </w:t>
+        <w:t xml:space="preserve"> die die Luft aufnehmen kann</w:t>
+      </w:r>
+      <w:r>
+        <w:t>,</w:t>
+      </w:r>
+      <w:r>
+        <w:t xml:space="preserve"> zu verändern, muss man die maximale Luftfeuchte anpassen. </w:t>
       </w:r>
     </w:p>
     <w:p>
       <w:pPr>
         <w:pStyle w:val="TextKL"/>
         <w:rPr>
+          <w:rStyle w:val="ZitateKLChar"/>
+        </w:rPr>
+      </w:pPr>
+    </w:p>
+    <w:p>
+      <w:pPr>
+        <w:pStyle w:val="TextKL"/>
+        <w:rPr>
           <w:rFonts w:ascii="Times New Roman" w:eastAsiaTheme="minorEastAsia" w:hAnsi="Times New Roman" w:cs="Times New Roman"/>
         </w:rPr>
       </w:pPr>
@@ -2682,14 +3074,8 @@
         <w:rPr>
           <w:rStyle w:val="ZitateKLChar"/>
         </w:rPr>
-        <w:t xml:space="preserve">„Maximale Luftfeuchtigkeit: gibt an, wieviel Gramm Wasser pro Kubikmeter (m³), unter Berücksichtigung der Temperatur, maximal aufgenommen werden können. Die </w:t>
-      </w:r>
-      <w:r>
-        <w:rPr>
-          <w:rStyle w:val="ZitateKLChar"/>
-        </w:rPr>
         <w:lastRenderedPageBreak/>
-        <w:t>maximale Luftfeuchtigkeit entspricht immer 100% der relativen Luftfeuchtigkeit.“</w:t>
+        <w:t>„Maximale Luftfeuchtigkeit: gibt an, wieviel Gramm Wasser pro Kubikmeter (m³), unter Berücksichtigung der Temperatur, maximal aufgenommen werden können. Die maximale Luftfeuchtigkeit entspricht immer 100% der relativen Luftfeuchtigkeit.“</w:t>
       </w:r>
       <w:sdt>
         <w:sdtPr>
@@ -2769,6 +3155,7 @@
     <w:p>
       <w:pPr>
         <w:pStyle w:val="TextKL"/>
+        <w:keepNext/>
         <w:jc w:val="center"/>
       </w:pPr>
       <w:r>
@@ -2777,7 +3164,7 @@
           <w:lang w:eastAsia="de-DE"/>
         </w:rPr>
         <w:drawing>
-          <wp:inline distT="0" distB="0" distL="0" distR="0" wp14:anchorId="5D684A8D" wp14:editId="0500F8A4">
+          <wp:inline distT="0" distB="0" distL="0" distR="0" wp14:anchorId="5A1A9A49" wp14:editId="499DC294">
             <wp:extent cx="3637280" cy="3411855"/>
             <wp:effectExtent l="0" t="0" r="1270" b="0"/>
             <wp:docPr id="1" name="Picture 1" descr="Das Klima der Erde | Wolkenbildung"/>
@@ -2828,7 +3215,7 @@
     </w:p>
     <w:p>
       <w:pPr>
-        <w:pStyle w:val="TextKL"/>
+        <w:pStyle w:val="Caption"/>
       </w:pPr>
       <w:r>
         <w:t xml:space="preserve">Abbildung </w:t>
@@ -2841,12 +3228,14 @@
           <w:t>1</w:t>
         </w:r>
       </w:fldSimple>
+      <w:r>
+        <w:t xml:space="preserve"> </w:t>
+      </w:r>
       <w:sdt>
         <w:sdtPr>
-          <w:id w:val="490682520"/>
+          <w:id w:val="800647346"/>
           <w:citation/>
         </w:sdtPr>
-        <w:sdtEndPr/>
         <w:sdtContent>
           <w:r>
             <w:fldChar w:fldCharType="begin"/>
@@ -2861,7 +3250,7 @@
             <w:rPr>
               <w:noProof/>
             </w:rPr>
-            <w:t xml:space="preserve"> (Klima der Erde, 2021)</w:t>
+            <w:t>(Klima der Erde, 2021)</w:t>
           </w:r>
           <w:r>
             <w:fldChar w:fldCharType="end"/>
@@ -2874,7 +3263,16 @@
         <w:pStyle w:val="TextKL"/>
       </w:pPr>
       <w:r>
-        <w:t>Mit dem Statistik Menü des Casio Classpads 2 kann man eine Näherungsgleichung entwickeln um den Graphen zu beschreiben:</w:t>
+        <w:t>Mit dem Statistik-</w:t>
+      </w:r>
+      <w:r>
+        <w:t>Menü des Casio Classpads 2 kann man eine Näherungsgleichung entwickeln</w:t>
+      </w:r>
+      <w:r>
+        <w:t>,</w:t>
+      </w:r>
+      <w:r>
+        <w:t xml:space="preserve"> um den Graphen zu beschreiben:</w:t>
       </w:r>
     </w:p>
     <w:p>
@@ -2989,13 +3387,25 @@
         <w:pStyle w:val="TextKL"/>
       </w:pPr>
       <w:r>
-        <w:t>Wie man sieht ist die maximale Luftfeuchte</w:t>
+        <w:t>Wie man sieht</w:t>
+      </w:r>
+      <w:r>
+        <w:t>,</w:t>
+      </w:r>
+      <w:r>
+        <w:t xml:space="preserve"> ist die maximale Luftfeuchte</w:t>
       </w:r>
       <w:r>
         <w:t xml:space="preserve"> nur von der Temperatur abhängi</w:t>
       </w:r>
       <w:r>
-        <w:t>g und somit nicht ganz geeignet, aber sie ist nötig um in Verbindun</w:t>
+        <w:t>g und somit nicht ganz geeignet, aber sie ist nötig</w:t>
+      </w:r>
+      <w:r>
+        <w:t>,</w:t>
+      </w:r>
+      <w:r>
+        <w:t xml:space="preserve"> um in Verbindun</w:t>
       </w:r>
       <w:r>
         <w:t>g mit dem zweiten Parameter (re</w:t>
@@ -3007,7 +3417,16 @@
         <w:t>a</w:t>
       </w:r>
       <w:r>
-        <w:t>tive Luftfeuchte) die absolute Luftfeuchte zu bilden. D</w:t>
+        <w:t xml:space="preserve">tive Luftfeuchte) die absolute Luftfeuchte zu bilden. </w:t>
+      </w:r>
+    </w:p>
+    <w:p>
+      <w:pPr>
+        <w:pStyle w:val="TextKL"/>
+      </w:pPr>
+      <w:r>
+        <w:lastRenderedPageBreak/>
+        <w:t>D</w:t>
       </w:r>
       <w:r>
         <w:t xml:space="preserve">ie </w:t>
@@ -3019,14 +3438,37 @@
         <w:t xml:space="preserve"> </w:t>
       </w:r>
       <w:r>
-        <w:t xml:space="preserve">ist die Menge an Wasserdampf in der Luft. Sie kann berechnet werden indem man die maximale Menge an Wasserdampf in der Luft, maximale Luftfeuchte, </w:t>
-      </w:r>
-      <w:r>
-        <w:lastRenderedPageBreak/>
-        <w:t>mit dem Anteil der absoluten M</w:t>
-      </w:r>
-      <w:r>
-        <w:t>enge an der maximalen Menge, re</w:t>
+        <w:t>ist die Menge an Wasserdampf in der Luft. Sie kann berechnet werden</w:t>
+      </w:r>
+      <w:r>
+        <w:t>,</w:t>
+      </w:r>
+      <w:r>
+        <w:t xml:space="preserve"> indem man die maximale M</w:t>
+      </w:r>
+      <w:r>
+        <w:t>enge an Wasserdampf in der Luft</w:t>
+      </w:r>
+      <w:r>
+        <w:t xml:space="preserve"> </w:t>
+      </w:r>
+      <w:r>
+        <w:t>(</w:t>
+      </w:r>
+      <w:r>
+        <w:t>maximale</w:t>
+      </w:r>
+      <w:r>
+        <w:t xml:space="preserve"> Luftfeuchte)</w:t>
+      </w:r>
+      <w:r>
+        <w:t xml:space="preserve"> mit dem Anteil der absoluten M</w:t>
+      </w:r>
+      <w:r>
+        <w:t>enge an der maximalen Menge (</w:t>
+      </w:r>
+      <w:r>
+        <w:t>re</w:t>
       </w:r>
       <w:r>
         <w:t>l</w:t>
@@ -3035,7 +3477,10 @@
         <w:t>a</w:t>
       </w:r>
       <w:r>
-        <w:t xml:space="preserve">tive Luftfeuchte, multipliziert.  </w:t>
+        <w:t>tive Luftfeuchte)</w:t>
+      </w:r>
+      <w:r>
+        <w:t xml:space="preserve"> multipliziert.  </w:t>
       </w:r>
       <w:r>
         <w:t xml:space="preserve">Dadurch ergibt sich </w:t>
@@ -3225,7 +3670,13 @@
         <w:t>e Innenluft, so muss ein Luftaus</w:t>
       </w:r>
       <w:r>
-        <w:t xml:space="preserve">tausch stattfinden um den </w:t>
+        <w:t>tausch stattfinden</w:t>
+      </w:r>
+      <w:r>
+        <w:t>,</w:t>
+      </w:r>
+      <w:r>
+        <w:t xml:space="preserve"> um den </w:t>
       </w:r>
       <w:r>
         <w:t>Taupunkt im Inneren zu beeinfluss</w:t>
@@ -3243,9 +3694,11 @@
         </w:numPr>
         <w:ind w:left="357" w:hanging="357"/>
       </w:pPr>
+      <w:bookmarkStart w:id="9" w:name="_Toc95049489"/>
       <w:r>
         <w:t>Auftreten des Taupunkts</w:t>
       </w:r>
+      <w:bookmarkEnd w:id="9"/>
     </w:p>
     <w:p>
       <w:pPr>
@@ -3363,23 +3816,43 @@
         <w:t>während bei geringerer Gesch</w:t>
       </w:r>
       <w:r>
-        <w:t>windigkeit es leichter zu Tröpf</w:t>
-      </w:r>
-      <w:r>
-        <w:t>chen kommt die genug Masse haben um der Luft mit hilfe der Gravitation zu entkommen.</w:t>
+        <w:t>windigkeit</w:t>
+      </w:r>
+      <w:r>
+        <w:t>,</w:t>
+      </w:r>
+      <w:r>
+        <w:t xml:space="preserve"> es leichter zu Tröpf</w:t>
+      </w:r>
+      <w:r>
+        <w:t>chen kommt</w:t>
+      </w:r>
+      <w:r>
+        <w:t>,</w:t>
+      </w:r>
+      <w:r>
+        <w:t xml:space="preserve"> die genug Masse haben</w:t>
+      </w:r>
+      <w:r>
+        <w:t>, um der Luft mit</w:t>
+      </w:r>
+      <w:r>
+        <w:t>hilfe der Gravitation zu entkommen.</w:t>
       </w:r>
     </w:p>
     <w:p>
       <w:pPr>
         <w:pStyle w:val="berschriftKL"/>
       </w:pPr>
-      <w:bookmarkStart w:id="6" w:name="_Toc92980270"/>
-      <w:bookmarkStart w:id="7" w:name="_Toc93416799"/>
+      <w:bookmarkStart w:id="10" w:name="_Toc92980270"/>
+      <w:bookmarkStart w:id="11" w:name="_Toc93416799"/>
+      <w:bookmarkStart w:id="12" w:name="_Toc95049490"/>
       <w:r>
         <w:t>Wärmetauscher</w:t>
       </w:r>
-      <w:bookmarkEnd w:id="6"/>
-      <w:bookmarkEnd w:id="7"/>
+      <w:bookmarkEnd w:id="10"/>
+      <w:bookmarkEnd w:id="11"/>
+      <w:bookmarkEnd w:id="12"/>
     </w:p>
     <w:p>
       <w:pPr>
@@ -3443,8 +3916,9 @@
         </w:numPr>
         <w:ind w:left="357" w:hanging="357"/>
       </w:pPr>
-      <w:bookmarkStart w:id="8" w:name="_Toc92980271"/>
-      <w:bookmarkStart w:id="9" w:name="_Toc93416800"/>
+      <w:bookmarkStart w:id="13" w:name="_Toc92980271"/>
+      <w:bookmarkStart w:id="14" w:name="_Toc93416800"/>
+      <w:bookmarkStart w:id="15" w:name="_Toc95049491"/>
       <w:r>
         <w:lastRenderedPageBreak/>
         <w:t xml:space="preserve">Zeitraum der </w:t>
@@ -3455,18 +3929,26 @@
       <w:r>
         <w:t>nnutzung</w:t>
       </w:r>
-      <w:bookmarkEnd w:id="8"/>
-      <w:bookmarkEnd w:id="9"/>
+      <w:bookmarkEnd w:id="13"/>
+      <w:bookmarkEnd w:id="14"/>
+      <w:bookmarkEnd w:id="15"/>
     </w:p>
     <w:p>
       <w:pPr>
         <w:pStyle w:val="TextKL"/>
+        <w:ind w:left="360"/>
       </w:pPr>
       <w:r>
         <w:t xml:space="preserve">Die Zirkulationspumpe soll Wasser aus der Bodendrainage, oder alternativ aus der Wasserleitung, durch einen Schlauch pumpen. Dabei ist der Schlauch in einer Spulenform um das Innere des Rohrs gelegt. Durch </w:t>
       </w:r>
       <w:r>
-        <w:t>diesen Schlauch soll dann das k</w:t>
+        <w:t>diesen Schlauch</w:t>
+      </w:r>
+      <w:r>
+        <w:t>,</w:t>
+      </w:r>
+      <w:r>
+        <w:t xml:space="preserve"> soll dann das k</w:t>
       </w:r>
       <w:r>
         <w:t>a</w:t>
@@ -3475,16 +3957,58 @@
         <w:t>l</w:t>
       </w:r>
       <w:r>
-        <w:t>te Wasser die Einkommende Luft kälter Machen und somit die maximale Luftfeuchte verringern, dadurch verliert die einkommende Luft Wasser. Es ist wichtig in Betracht zu ziehen, dass dies nur Sinn ergibt wenn die relative Luftfeuchte außerhalb nahe 100 % ist und das Wasser eine geringere Temperatur als die Außenluft besitzt. Somit macht dies auch nur im F</w:t>
+        <w:t>te Wasser</w:t>
+      </w:r>
+      <w:r>
+        <w:t>, die e</w:t>
+      </w:r>
+      <w:r>
+        <w:t>inkommende Luft</w:t>
+      </w:r>
+      <w:r>
+        <w:t>, kälter m</w:t>
+      </w:r>
+      <w:r>
+        <w:t>achen und somit die maximale Luftfeuchte verringern, dadurch verliert die einkommende Luft Wasser. Es ist wichtig in Betracht zu ziehen, dass dies nur Sinn ergibt</w:t>
+      </w:r>
+      <w:r>
+        <w:t>,</w:t>
+      </w:r>
+      <w:r>
+        <w:t xml:space="preserve"> wenn die relative Luftfeuchte außerhalb nahe 100 % ist und das Wasser eine geringere Temperatur</w:t>
+      </w:r>
+      <w:r>
+        <w:t>,</w:t>
+      </w:r>
+      <w:r>
+        <w:t xml:space="preserve"> als die Außenluft besitzt. Somit macht dies auch nur im F</w:t>
       </w:r>
       <w:r>
         <w:t>rühja</w:t>
       </w:r>
       <w:r>
-        <w:t xml:space="preserve">hr und im Sommer Sinn, da nur dann die Luft warm genug ist. Im Winter ist außerdem die Temperatur außerhalb meist geringer als Innerhalb und somit kann die Luft im Inneren mehr Wasser speichern als die Außenluft. </w:t>
-      </w:r>
-      <w:r>
-        <w:t>Daraus folgt das die Luft</w:t>
+        <w:t>hr und im Sommer Sinn, da nur dann die Luft warm genug ist. Im Winter ist außerdem die Temperatur außerhalb</w:t>
+      </w:r>
+      <w:r>
+        <w:t>, meist geringer als i</w:t>
+      </w:r>
+      <w:r>
+        <w:t xml:space="preserve">nnerhalb und somit kann die Luft im Inneren mehr Wasser speichern als die Außenluft. </w:t>
+      </w:r>
+      <w:r>
+        <w:t>Daraus folgt</w:t>
+      </w:r>
+      <w:r>
+        <w:t>,</w:t>
+      </w:r>
+      <w:r>
+        <w:t xml:space="preserve"> das</w:t>
+      </w:r>
+      <w:r>
+        <w:t>s</w:t>
+      </w:r>
+      <w:r>
+        <w:t xml:space="preserve"> die Luft</w:t>
       </w:r>
       <w:r>
         <w:t xml:space="preserve"> </w:t>
@@ -3514,7 +4038,13 @@
         <w:t xml:space="preserve"> </w:t>
       </w:r>
       <w:r>
-        <w:t xml:space="preserve">Es ist also geboten im Falle das Innerhalb der Taupunkt erreicht wird und Außerhalb keine absolut trockenere </w:t>
+        <w:t>Es ist also geboten</w:t>
+      </w:r>
+      <w:r>
+        <w:t>, im Falle das i</w:t>
+      </w:r>
+      <w:r>
+        <w:t xml:space="preserve">nnerhalb der Taupunkt erreicht wird und Außerhalb keine absolut trockenere </w:t>
       </w:r>
       <w:r>
         <w:t>Luft zur Verfügung steht, die Äu</w:t>
@@ -3526,7 +4056,31 @@
         <w:t>die Innere zu machen. Die Zirkul</w:t>
       </w:r>
       <w:r>
-        <w:t>ationspumpe benutzt also Wasser das kälter ist als die Kellerluft, um die maximale Luftfeuchte der einströmenden Luft auf eine geringer, als die der Kellerluft, zu reduzieren. Dadurch kommt es zur Kondensation und die einströmende Luft verliert genug Wasser um nach der Erwärmung auf Kellertemperatur, nicht den T</w:t>
+        <w:t>ationspumpe benutzt also Wasser</w:t>
+      </w:r>
+      <w:r>
+        <w:t>,</w:t>
+      </w:r>
+      <w:r>
+        <w:t xml:space="preserve"> das kälter ist als die Kellerluft, um die maximale Luftfeuchte der </w:t>
+      </w:r>
+      <w:r>
+        <w:t>einströmende</w:t>
+      </w:r>
+      <w:r>
+        <w:t xml:space="preserve">n Luft auf eine geringer, als die der Kellerluft, zu reduzieren. Dadurch kommt es zur Kondensation und die </w:t>
+      </w:r>
+      <w:r>
+        <w:t>einströmende</w:t>
+      </w:r>
+      <w:r>
+        <w:t xml:space="preserve"> Luft verliert genug Wasser</w:t>
+      </w:r>
+      <w:r>
+        <w:t>,</w:t>
+      </w:r>
+      <w:r>
+        <w:t xml:space="preserve"> um nach der Erwärmung auf Kellertemperatur, nicht den T</w:t>
       </w:r>
       <w:r>
         <w:t>aupunkt zu unterschreiten.</w:t>
@@ -4155,7 +4709,19 @@
         <w:rPr>
           <w:rFonts w:eastAsiaTheme="minorEastAsia"/>
         </w:rPr>
-        <w:t xml:space="preserve"> kann hierbei verwendet werden.</w:t>
+        <w:t xml:space="preserve"> </w:t>
+      </w:r>
+      <w:r>
+        <w:rPr>
+          <w:rFonts w:eastAsiaTheme="minorEastAsia"/>
+        </w:rPr>
+        <w:t xml:space="preserve">, </w:t>
+      </w:r>
+      <w:r>
+        <w:rPr>
+          <w:rFonts w:eastAsiaTheme="minorEastAsia"/>
+        </w:rPr>
+        <w:t>kann hierbei verwendet werden.</w:t>
       </w:r>
       <w:r>
         <w:rPr>
@@ -5010,7 +5576,19 @@
         <w:rPr>
           <w:rFonts w:eastAsiaTheme="minorEastAsia"/>
         </w:rPr>
-        <w:t xml:space="preserve">Danach sollte die einströmende Luft also maximal 12,8 </w:t>
+        <w:t xml:space="preserve">Danach sollte die </w:t>
+      </w:r>
+      <w:r>
+        <w:rPr>
+          <w:rFonts w:eastAsiaTheme="minorEastAsia"/>
+        </w:rPr>
+        <w:t>einströmende</w:t>
+      </w:r>
+      <w:r>
+        <w:rPr>
+          <w:rFonts w:eastAsiaTheme="minorEastAsia"/>
+        </w:rPr>
+        <w:t xml:space="preserve"> Luft also maximal 12,8 </w:t>
       </w:r>
       <m:oMath>
         <m:f>
@@ -5475,23 +6053,31 @@
           <w:rFonts w:eastAsiaTheme="minorEastAsia"/>
         </w:rPr>
       </w:pPr>
-      <w:bookmarkStart w:id="10" w:name="_Toc92980272"/>
-      <w:bookmarkStart w:id="11" w:name="_Toc93416801"/>
+      <w:bookmarkStart w:id="16" w:name="_Toc92980272"/>
+      <w:bookmarkStart w:id="17" w:name="_Toc93416801"/>
+      <w:bookmarkStart w:id="18" w:name="_Toc95049492"/>
       <w:r>
         <w:rPr>
           <w:rFonts w:eastAsiaTheme="minorEastAsia"/>
         </w:rPr>
         <w:lastRenderedPageBreak/>
-        <w:t xml:space="preserve">Externer </w:t>
+        <w:t>Externe</w:t>
       </w:r>
       <w:r>
         <w:rPr>
           <w:rFonts w:eastAsiaTheme="minorEastAsia"/>
         </w:rPr>
+        <w:t xml:space="preserve">r </w:t>
+      </w:r>
+      <w:r>
+        <w:rPr>
+          <w:rFonts w:eastAsiaTheme="minorEastAsia"/>
+        </w:rPr>
         <w:t>Entfeuchter</w:t>
       </w:r>
-      <w:bookmarkEnd w:id="10"/>
-      <w:bookmarkEnd w:id="11"/>
+      <w:bookmarkEnd w:id="16"/>
+      <w:bookmarkEnd w:id="17"/>
+      <w:bookmarkEnd w:id="18"/>
     </w:p>
     <w:p>
       <w:pPr>
@@ -5503,7 +6089,7 @@
           <w:lang w:eastAsia="de-DE"/>
         </w:rPr>
         <w:drawing>
-          <wp:anchor distT="0" distB="0" distL="114300" distR="114300" simplePos="0" relativeHeight="251660288" behindDoc="1" locked="0" layoutInCell="1" allowOverlap="1" wp14:anchorId="2540683E" wp14:editId="32EBD5A9">
+          <wp:anchor distT="0" distB="0" distL="114300" distR="114300" simplePos="0" relativeHeight="251660288" behindDoc="1" locked="0" layoutInCell="1" allowOverlap="1" wp14:anchorId="09D9085F" wp14:editId="6622E326">
             <wp:simplePos x="0" y="0"/>
             <wp:positionH relativeFrom="margin">
               <wp:align>center</wp:align>
@@ -5575,7 +6161,10 @@
         <w:t xml:space="preserve">nstanz nötig ist, nämlich ein </w:t>
       </w:r>
       <w:r>
-        <w:t xml:space="preserve">externer </w:t>
+        <w:t>externe</w:t>
+      </w:r>
+      <w:r>
+        <w:t xml:space="preserve">r </w:t>
       </w:r>
       <w:r>
         <w:t>Entfeuchter. Der Wä</w:t>
@@ -5593,10 +6182,22 @@
         <w:t xml:space="preserve"> Entfeuchter wesentlich effektiver</w:t>
       </w:r>
       <w:r>
-        <w:t>, allerdings bei deutlich höherem Energieverbrauch.</w:t>
-      </w:r>
-      <w:r>
-        <w:t xml:space="preserve"> Ein externer Entfeuchter ist also als Extra Erweiterung zu sehen, falls der Wärmetauscher nicht au</w:t>
+        <w:t xml:space="preserve">, </w:t>
+      </w:r>
+      <w:r>
+        <w:t>jedoch</w:t>
+      </w:r>
+      <w:r>
+        <w:t xml:space="preserve"> bei deutlich höherem Energieverbrauch.</w:t>
+      </w:r>
+      <w:r>
+        <w:t xml:space="preserve"> Ein </w:t>
+      </w:r>
+      <w:r>
+        <w:t>externe</w:t>
+      </w:r>
+      <w:r>
+        <w:t>r Entfeuchter ist also als Extra Erweiterung zu sehen, falls der Wärmetauscher nicht au</w:t>
       </w:r>
       <w:r>
         <w:t>s</w:t>
@@ -5611,7 +6212,25 @@
         <w:t>bwegen.</w:t>
       </w:r>
       <w:r>
-        <w:t xml:space="preserve"> Ein externer Entfeuchter würde nicht die Einströmende Luft entfeuchten, sondern die bereits in dem Innenraum vorhandene Luft. </w:t>
+        <w:t xml:space="preserve"> Ein </w:t>
+      </w:r>
+      <w:r>
+        <w:t>externe</w:t>
+      </w:r>
+      <w:r>
+        <w:t>r Entfeuchter</w:t>
+      </w:r>
+      <w:r>
+        <w:t>,</w:t>
+      </w:r>
+      <w:r>
+        <w:t xml:space="preserve"> würde nicht die </w:t>
+      </w:r>
+      <w:r>
+        <w:t>einströmende</w:t>
+      </w:r>
+      <w:r>
+        <w:t xml:space="preserve"> Luft entfeuchten, sondern die bereits in dem Innenraum vorhandene Luft. </w:t>
       </w:r>
       <w:r>
         <w:t>Das ist nötig, wenn die Wandtemperatur unter der Raumt</w:t>
@@ -5660,7 +6279,7 @@
         <mc:AlternateContent>
           <mc:Choice Requires="wps">
             <w:drawing>
-              <wp:anchor distT="0" distB="0" distL="114300" distR="114300" simplePos="0" relativeHeight="251662336" behindDoc="1" locked="0" layoutInCell="1" allowOverlap="1" wp14:anchorId="1C7084A5" wp14:editId="239D7606">
+              <wp:anchor distT="0" distB="0" distL="114300" distR="114300" simplePos="0" relativeHeight="251662336" behindDoc="1" locked="0" layoutInCell="1" allowOverlap="1" wp14:anchorId="63712350" wp14:editId="06648D3B">
                 <wp:simplePos x="0" y="0"/>
                 <wp:positionH relativeFrom="column">
                   <wp:posOffset>699135</wp:posOffset>
@@ -5769,7 +6388,11 @@
           </mc:Choice>
           <mc:Fallback>
             <w:pict>
-              <v:shape w14:anchorId="1C7084A5" id="Text Box 4" o:spid="_x0000_s1028" type="#_x0000_t202" style="position:absolute;left:0;text-align:left;margin-left:55.05pt;margin-top:7.4pt;width:343.5pt;height:.05pt;z-index:-251654144;visibility:visible;mso-wrap-style:square;mso-wrap-distance-left:9pt;mso-wrap-distance-top:0;mso-wrap-distance-right:9pt;mso-wrap-distance-bottom:0;mso-position-horizontal:absolute;mso-position-horizontal-relative:text;mso-position-vertical:absolute;mso-position-vertical-relative:text;v-text-anchor:top" o:gfxdata="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" stroked="f">
+              <v:shapetype w14:anchorId="63712350" id="_x0000_t202" coordsize="21600,21600" o:spt="202" path="m,l,21600r21600,l21600,xe">
+                <v:stroke joinstyle="miter"/>
+                <v:path gradientshapeok="t" o:connecttype="rect"/>
+              </v:shapetype>
+              <v:shape id="Text Box 4" o:spid="_x0000_s1028" type="#_x0000_t202" style="position:absolute;left:0;text-align:left;margin-left:55.05pt;margin-top:7.4pt;width:343.5pt;height:.05pt;z-index:-251654144;visibility:visible;mso-wrap-style:square;mso-wrap-distance-left:9pt;mso-wrap-distance-top:0;mso-wrap-distance-right:9pt;mso-wrap-distance-bottom:0;mso-position-horizontal:absolute;mso-position-horizontal-relative:text;mso-position-vertical:absolute;mso-position-vertical-relative:text;v-text-anchor:top" o:gfxdata="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" stroked="f">
                 <v:textbox style="mso-fit-shape-to-text:t" inset="0,0,0,0">
                   <w:txbxContent>
                     <w:p>
@@ -5785,27 +6408,14 @@
                       <w:r>
                         <w:t xml:space="preserve">Abbildung </w:t>
                       </w:r>
-                      <w:r>
-                        <w:fldChar w:fldCharType="begin"/>
-                      </w:r>
-                      <w:r>
-                        <w:instrText xml:space="preserve"> SEQ Abbildung \* ARABIC </w:instrText>
-                      </w:r>
-                      <w:r>
-                        <w:fldChar w:fldCharType="separate"/>
-                      </w:r>
-                      <w:r>
-                        <w:rPr>
-                          <w:noProof/>
-                        </w:rPr>
-                        <w:t>2</w:t>
-                      </w:r>
-                      <w:r>
-                        <w:rPr>
-                          <w:noProof/>
-                        </w:rPr>
-                        <w:fldChar w:fldCharType="end"/>
-                      </w:r>
+                      <w:fldSimple w:instr=" SEQ Abbildung \* ARABIC ">
+                        <w:r>
+                          <w:rPr>
+                            <w:noProof/>
+                          </w:rPr>
+                          <w:t>2</w:t>
+                        </w:r>
+                      </w:fldSimple>
                       <w:r>
                         <w:t xml:space="preserve"> </w:t>
                       </w:r>
@@ -5814,6 +6424,7 @@
                           <w:id w:val="-1885553805"/>
                           <w:citation/>
                         </w:sdtPr>
+                        <w:sdtEndPr/>
                         <w:sdtContent>
                           <w:r>
                             <w:fldChar w:fldCharType="begin"/>
@@ -5898,19 +6509,49 @@
       </w:pPr>
       <w:r>
         <w:lastRenderedPageBreak/>
-        <w:t>Im vorliegenden Fall is</w:t>
-      </w:r>
-      <w:r>
-        <w:t>t</w:t>
-      </w:r>
-      <w:r>
-        <w:t xml:space="preserve"> aufgrund der eher niedrigen Temperatur im Keller sollte ein Modell gewählt werden, das nach dem Adsorptionsprinzip arbeitet.</w:t>
-      </w:r>
-      <w:r>
-        <w:t>Die Externe Entfeuchter funktioniert also ähnlich wie der verwendete Wärmetauscher.</w:t>
-      </w:r>
-      <w:r>
-        <w:t>Der gekühlte Verdampfer ist im Falle des Wärmetauschers der Schlauch durch den das kalte Wasser fliest und auf den erwärmten Block wird ganz verzichtet. Nach dieser Abbildung könnte man nun auch noch einen einfachen Entfeuchter selber bauen, dies übersteigt aber</w:t>
+        <w:t>Im vorliegenden Fall</w:t>
+      </w:r>
+      <w:r>
+        <w:t>,</w:t>
+      </w:r>
+      <w:r>
+        <w:t xml:space="preserve"> </w:t>
+      </w:r>
+      <w:r>
+        <w:t>sollte</w:t>
+      </w:r>
+      <w:r>
+        <w:t xml:space="preserve"> aufgrund der eher niedrigen Temperatur im Keller</w:t>
+      </w:r>
+      <w:r>
+        <w:t>,</w:t>
+      </w:r>
+      <w:r>
+        <w:t xml:space="preserve"> ein Modell gewählt werden, das nach dem Adsorptionsprinzip arbeitet.</w:t>
+      </w:r>
+      <w:r>
+        <w:t xml:space="preserve"> </w:t>
+      </w:r>
+      <w:r>
+        <w:t xml:space="preserve">Der </w:t>
+      </w:r>
+      <w:r>
+        <w:t>externe</w:t>
+      </w:r>
+      <w:r>
+        <w:t xml:space="preserve"> Entfeuchter funktioniert also ähnlich wie der verwendete Wärmetauscher.</w:t>
+      </w:r>
+      <w:r>
+        <w:t xml:space="preserve"> </w:t>
+      </w:r>
+      <w:r>
+        <w:t>Der gekühlte Verdampfer ist im Falle des Wärmetauschers der Schlauch</w:t>
+      </w:r>
+      <w:r>
+        <w:t>,</w:t>
+      </w:r>
+      <w:r>
+        <w:t xml:space="preserve"> durch den das kalte Wasser fliest und auf den erwärmten Block wird ganz verzichtet. Nach dieser Abbildung könnte man nun auch noch einen einfachen Entfeuchter selber bauen, dies übersteigt aber</w:t>
       </w:r>
       <w:r>
         <w:t xml:space="preserve"> den Rahmen dieser komplexen Le</w:t>
@@ -5932,13 +6573,15 @@
       <w:pPr>
         <w:pStyle w:val="berschriftKL"/>
       </w:pPr>
-      <w:bookmarkStart w:id="12" w:name="_Toc92980273"/>
-      <w:bookmarkStart w:id="13" w:name="_Toc93416802"/>
+      <w:bookmarkStart w:id="19" w:name="_Toc92980273"/>
+      <w:bookmarkStart w:id="20" w:name="_Toc93416802"/>
+      <w:bookmarkStart w:id="21" w:name="_Toc95049493"/>
       <w:r>
         <w:t>Spezifikationen des Geräts</w:t>
       </w:r>
-      <w:bookmarkEnd w:id="12"/>
-      <w:bookmarkEnd w:id="13"/>
+      <w:bookmarkEnd w:id="19"/>
+      <w:bookmarkEnd w:id="20"/>
+      <w:bookmarkEnd w:id="21"/>
     </w:p>
     <w:p>
       <w:pPr>
@@ -5949,15 +6592,16 @@
         </w:numPr>
         <w:ind w:left="357" w:hanging="357"/>
       </w:pPr>
-      <w:bookmarkStart w:id="14" w:name="_Toc92980274"/>
-      <w:bookmarkStart w:id="15" w:name="_Toc93416803"/>
+      <w:bookmarkStart w:id="22" w:name="_Toc92980274"/>
+      <w:bookmarkStart w:id="23" w:name="_Toc93416803"/>
+      <w:bookmarkStart w:id="24" w:name="_Toc95049494"/>
       <w:r>
         <w:rPr>
           <w:noProof/>
           <w:lang w:eastAsia="de-DE"/>
         </w:rPr>
         <w:drawing>
-          <wp:anchor distT="0" distB="0" distL="114300" distR="114300" simplePos="0" relativeHeight="251663360" behindDoc="0" locked="0" layoutInCell="1" allowOverlap="1" wp14:anchorId="7DBFCBDA" wp14:editId="41FC703E">
+          <wp:anchor distT="0" distB="0" distL="114300" distR="114300" simplePos="0" relativeHeight="251663360" behindDoc="0" locked="0" layoutInCell="1" allowOverlap="1" wp14:anchorId="5A8AC9C1" wp14:editId="196AC93B">
             <wp:simplePos x="0" y="0"/>
             <wp:positionH relativeFrom="margin">
               <wp:align>center</wp:align>
@@ -6015,67 +6659,190 @@
       <w:r>
         <w:t>Hardware</w:t>
       </w:r>
-      <w:bookmarkEnd w:id="14"/>
-      <w:bookmarkEnd w:id="15"/>
+      <w:bookmarkEnd w:id="22"/>
+      <w:bookmarkEnd w:id="23"/>
+      <w:bookmarkEnd w:id="24"/>
     </w:p>
     <w:p>
       <w:pPr>
         <w:pStyle w:val="TextKL"/>
       </w:pPr>
       <w:r>
-        <w:t>Das Herzstück des Geräts ist ein NodeMCU 1.0. NodeMCU ist ein Open-Source Projekt basierend auf dem Microcontroller ESP8266 des Chinesischen Halbleiter-Herstellers Esspressif. Dieser Microcontroller ist sehr beliebt für IOT-Anwendungen denn er en</w:t>
+        <w:t>Das Herzstück des Geräts ist ein NodeMCU 1.0. NodeMCU ist ein Open-Source Projekt basierend auf d</w:t>
+      </w:r>
+      <w:r>
+        <w:t>em Microcontroller ESP8266 des c</w:t>
+      </w:r>
+      <w:r>
+        <w:t xml:space="preserve">hinesischen Halbleiter-Herstellers Esspressif. Dieser Microcontroller ist sehr beliebt für IOT-Anwendungen </w:t>
+      </w:r>
+      <w:r>
+        <w:t xml:space="preserve">, </w:t>
+      </w:r>
+      <w:r>
+        <w:t>denn er en</w:t>
       </w:r>
       <w:r>
         <w:t>t</w:t>
       </w:r>
       <w:r>
-        <w:t xml:space="preserve">hält bereits ein fertiges WLAN-Modul, welches mit wenigen Programmschritten eine Verbindung zu einenm WLAN-Netzt bzw. auch ins Internet herstellen kann. Beim NodeMCU-Modul ist der ESP8266 auf einem 30poligen Breakout-Board zur Durchsteckmontage verbaut, was den Einsatz auf Experimentierplatinen wesentlich vereinfacht. Weiterhin sind bereits ein Spannungswandler zur Versorgung des Controllers sowie ein USB-UART zur Programmierung und zum Debugging vorhanden. Durch die weite Verbreitung des </w:t>
-      </w:r>
+        <w:t xml:space="preserve">hält bereits ein fertiges WLAN-Modul, welches mit wenigen Programmschritten eine Verbindung zu einenm WLAN-Netzt bzw. auch ins Internet herstellen kann. Beim NodeMCU-Modul ist der ESP8266 auf einem 30poligen Breakout-Board zur Durchsteckmontage verbaut, was den Einsatz auf Experimentierplatinen wesentlich vereinfacht. Weiterhin sind bereits ein Spannungswandler zur Versorgung des Controllers sowie ein USB-UART zur Programmierung und zum Debugging vorhanden. </w:t>
+      </w:r>
+    </w:p>
+    <w:p>
+      <w:pPr>
+        <w:pStyle w:val="TextKL"/>
+      </w:pPr>
       <w:r>
         <w:lastRenderedPageBreak/>
-        <w:t>ESP8266 existiert ein sehr umfangreicher Software-Support, sowohl für den Controller selbst als auch für häufig in Kombination eingesetzte Bauteile wie Sensoren, Anzeigen u.ä.Alle verwendeten Sensoren sind über I2C angebunden. I2C is</w:t>
+        <w:t>Durch die weite Verbreitung des ESP8266 existiert ein sehr umfangreicher Software-Support, sowohl für den Controller selbst als auch für häufig in Kombination eingesetzte Bauteile wie Sensoren, Anzeigen u.ä.Alle verwendeten Sensoren sind über I2C angebunden. I2C is</w:t>
       </w:r>
       <w:r>
         <w:t>t</w:t>
       </w:r>
       <w:r>
-        <w:t xml:space="preserve"> ein relativ einfaches Bus-System, bei dem Daten seriell über zwei Leitung übertragen werden. Alle Bus-Teilnehmer erhalten die Daten gleichzeitig, wobei zuerst ein Adress-Byte übertragen wird, mit dem der Empfänger der Daten festgelegt wird. Alle Teilnehmer müssen unterschiedliche Adressen haben, um eine eindeutige Zuordnung zu gewäh</w:t>
+        <w:t xml:space="preserve"> ein relativ einfaches Bus-System, bei dem Daten seriell über zwei Leitung</w:t>
+      </w:r>
+      <w:r>
+        <w:t>en</w:t>
+      </w:r>
+      <w:r>
+        <w:t xml:space="preserve"> übertragen werden. Alle Bus-Teilnehmer erhalten die Daten gleichzeitig, wobei zuerst ein Adress-Byte übertragen wird, mit dem der Empfänger der Daten festgelegt wird. Alle Teilnehmer müssen unterschiedliche Adressen haben, um eine eindeutige Zuordnung zu gewäh</w:t>
       </w:r>
       <w:r>
         <w:t>r</w:t>
       </w:r>
       <w:r>
-        <w:t>leisten. Zusätzlich muss noch die Versorgungsspannung zu den Sensoren übertragen werden, sodass eine Leitung mit mindestens 4 Adern eingesetzt werden muss.Zur Bestimmung der Außen- wie Innentemperatur sowie der jeweiligen Luftfeuchte werden kombinierte Temperatur/Druck/Luftfeuchtesensoren der Firma Bosch vom Typ BME280 verwendet. Diese haben eine nicht einstellbare, identisch I2C-Addresse und können daher nic</w:t>
+        <w:t xml:space="preserve">leisten. </w:t>
+      </w:r>
+      <w:r>
+        <w:t>Zusätzlich</w:t>
+      </w:r>
+      <w:r>
+        <w:t xml:space="preserve"> muss noch die Versorgungsspannung zu den Sensoren übertragen werden, sodass eine Leitung mit mindestens 4 Adern eingesetzt werden muss.</w:t>
+      </w:r>
+      <w:r>
+        <w:t xml:space="preserve"> </w:t>
+      </w:r>
+      <w:r>
+        <w:t>Zur Bestimmung der Außen- wie Innentemperatur sowie der jeweiligen Luftfeuchte werden kombinierte Temperatur/Druck/Luftfeuchtesensoren der Firma Bosch vom Typ BME280 verwendet. Diese haben eine nicht einstellbare, identisch I2C-Addresse und können daher nic</w:t>
       </w:r>
       <w:r>
         <w:t>ht am gleichen I2C-Bus betrieben</w:t>
       </w:r>
       <w:r>
-        <w:t xml:space="preserve"> werden, weshalb ein I2C-Multiplexer benötigen wird. Der Multiplexer erlaubt die Aufteilung eines I2C-Busses in mehrere Segmente, von denen jeweils eines ausgewählt werden muss, bevor Daten übertragen werden. Die Auswahl geschieht dabei ebenfalls über den I2C-Bus Zusätzlich kommt ein LM75 zum Einsatz, dies ist ein reiner Temperatursensor. Damit wird die Wandtemperatur gemessen.Da das Budget für dieses Projekt so gering wie möglich sein soll, wird hier nur ein kleines 0,96 Inch RIT276 OLED Display verwendet. Das Display hat eine Auflösung von 64x128 Pixeln und ist ebenfalls über I2C angebunden..Das Gerät soll auch dazu in der Lage sein, über einen geöffneten Access </w:t>
+        <w:t xml:space="preserve"> werden, weshalb ein I2C-Multiplexer benötigen wird. Der Multiplexer erlaubt die Aufteilung eines I2C-Busses in mehrere Segmente, von denen jeweils eines ausgewählt werden muss, bevor Daten übertragen werden. Die Auswahl geschieht dabei ebenfalls über den I2C-Bus </w:t>
+      </w:r>
+      <w:r>
+        <w:t>Zusätzlich</w:t>
+      </w:r>
+      <w:r>
+        <w:t xml:space="preserve"> kommt ein LM75 zum Einsatz, dies ist ein reiner Temperatursensor. Damit wird die Wandtemperatur gemessen.</w:t>
+      </w:r>
+      <w:r>
+        <w:t xml:space="preserve"> </w:t>
+      </w:r>
+      <w:r>
+        <w:t>Da das Budget für dieses Projekt so gering wie möglich sein soll, wird hier nur ein kleines 0,96 Inch RIT276 OLED Display verwendet. Das Display hat eine Auflösung von 64x128 Pixeln und is</w:t>
+      </w:r>
+      <w:r>
+        <w:t>t ebenfalls über I2C angebunden</w:t>
+      </w:r>
+      <w:r>
+        <w:t>.</w:t>
+      </w:r>
+      <w:r>
+        <w:t xml:space="preserve"> </w:t>
+      </w:r>
+      <w:r>
+        <w:t xml:space="preserve">Das Gerät soll auch dazu in der Lage sein, über einen geöffneten Access </w:t>
       </w:r>
       <w:r>
         <w:t>P</w:t>
       </w:r>
       <w:r>
-        <w:t>oint konfiguriert zu werden. Für den Fall das der Benutzer jedoch</w:t>
+        <w:t>oint konfiguriert zu werden. Für den Fall</w:t>
+      </w:r>
+      <w:r>
+        <w:t>,</w:t>
+      </w:r>
+      <w:r>
+        <w:t xml:space="preserve"> da</w:t>
+      </w:r>
+      <w:r>
+        <w:t>s</w:t>
+      </w:r>
+      <w:r>
+        <w:t>s der Benutzer jedoch</w:t>
       </w:r>
       <w:r>
         <w:t xml:space="preserve"> das Passwort zu diesem Access P</w:t>
       </w:r>
       <w:r>
-        <w:t>oint vergessen sollte, ist ein Resetknopf angebracht. Dadurch wird das gesamte Gerät wieder zurückgesetzt auf Standardwerte.Betrieben wird das Gerät durch eine 12V Buchse betrieben, die Spannung ist nur für die Lüfter nötig. Der NodeMCU 1.0 wird mit 5V betrieben.Durch die 3 identische</w:t>
+        <w:t>oint vergessen sollte, ist ein Resetknopf angebracht. Dadurch wird das gesamte Gerät wieder zurückgesetzt auf Standardwerte.</w:t>
+      </w:r>
+      <w:r>
+        <w:t xml:space="preserve"> </w:t>
+      </w:r>
+      <w:r>
+        <w:t>Betrieben wird das Gerät durch eine 12V Buchse betrieben, die Spannung ist nur für die Lüfter nötig. Der NodeMCU 1.0 wird mit 5V betrieben.</w:t>
+      </w:r>
+      <w:r>
+        <w:t xml:space="preserve"> </w:t>
+      </w:r>
+      <w:r>
+        <w:t>Durch die 3 identische</w:t>
       </w:r>
       <w:r>
         <w:t>n</w:t>
       </w:r>
       <w:r>
-        <w:t xml:space="preserve"> Lüfterschaltungen in der Mitte des Schaltplans, wird das Signal aus dem PWM Pin so verändert, dass der Lüfter bei 0 PWM stillsteht anstatt der sonst üblichen Restgeschwindigkeit.Die unten rechts im Schaltplan zu sehende Schaltung ist optional und dient zur Steuerung des Externen Entfeuchters und der Zir</w:t>
+        <w:t xml:space="preserve"> Lüfterschaltungen in der Mitte des Schaltplans, wird das Signal aus dem PWM Pin so verändert, dass der Lüfter bei 0 PWM stillsteht anstatt der sonst üblichen Restgeschwindigkeit.</w:t>
+      </w:r>
+      <w:r>
+        <w:t xml:space="preserve"> </w:t>
+      </w:r>
+      <w:r>
+        <w:t xml:space="preserve">Die unten rechts im Schaltplan zu sehende Schaltung ist optional und dient zur Steuerung des </w:t>
+      </w:r>
+      <w:r>
+        <w:t>Externen</w:t>
+      </w:r>
+      <w:r>
+        <w:t xml:space="preserve"> Entfeuchters und der Zir</w:t>
       </w:r>
       <w:r>
         <w:t>kulationspumpe. Die an die Schal</w:t>
       </w:r>
       <w:r>
-        <w:t>tung angeschlossenen 2 Pin – bzw. 4 Pin klemmen, haben eine Spannungsfestigkeit von 240V.Als Kabel für die Sensoren kann Telefonleitung benutzt werden. Es ist darauf zu achten, dass das die Aussparungen am Gehäuse für Telefonleitung vorgesehen ist. Telefonleitung hat einen 5mm Durchmesser.</w:t>
+        <w:t xml:space="preserve">tung angeschlossenen 2 Pin </w:t>
+      </w:r>
+      <w:r>
+        <w:t>– bzw. 4 Pin K</w:t>
+      </w:r>
+      <w:r>
+        <w:t>lemmen, haben eine Spannungsfestigkeit von 240V.</w:t>
+      </w:r>
+      <w:r>
+        <w:t xml:space="preserve"> </w:t>
+      </w:r>
+      <w:r>
+        <w:t>Als Kabel für die Sensoren kann Telefonleitung benutzt werden</w:t>
+      </w:r>
+      <w:r>
+        <w:t>.</w:t>
+      </w:r>
+    </w:p>
+    <w:p>
+      <w:pPr>
+        <w:pStyle w:val="TextKL"/>
+      </w:pPr>
+      <w:r>
+        <w:lastRenderedPageBreak/>
+        <w:t xml:space="preserve">Es ist darauf zu achten, dass </w:t>
+      </w:r>
+      <w:r>
+        <w:t>die Aussparungen am Gehäuse für Telefonleitung vorgesehen ist. Telefonleitung hat einen 5mm Durchmesser.</w:t>
       </w:r>
     </w:p>
     <w:p>
@@ -6087,14 +6854,15 @@
         </w:numPr>
         <w:ind w:left="357" w:hanging="357"/>
       </w:pPr>
-      <w:bookmarkStart w:id="16" w:name="_Toc92980275"/>
-      <w:bookmarkStart w:id="17" w:name="_Toc93416804"/>
-      <w:r>
-        <w:lastRenderedPageBreak/>
+      <w:bookmarkStart w:id="25" w:name="_Toc92980275"/>
+      <w:bookmarkStart w:id="26" w:name="_Toc93416804"/>
+      <w:bookmarkStart w:id="27" w:name="_Toc95049495"/>
+      <w:r>
         <w:t>Software</w:t>
       </w:r>
-      <w:bookmarkEnd w:id="16"/>
-      <w:bookmarkEnd w:id="17"/>
+      <w:bookmarkEnd w:id="25"/>
+      <w:bookmarkEnd w:id="26"/>
+      <w:bookmarkEnd w:id="27"/>
     </w:p>
     <w:p>
       <w:pPr>
@@ -6402,7 +7170,19 @@
         <w:pStyle w:val="TextKL"/>
       </w:pPr>
       <w:r>
-        <w:t>Um diese Werte zu ändern muss das Konfigurationsportal via Webbrowser aufgerufen werden. Als erstes mu</w:t>
+        <w:t>Um diese Werte zu ändern</w:t>
+      </w:r>
+      <w:r>
+        <w:t>,</w:t>
+      </w:r>
+      <w:r>
+        <w:t xml:space="preserve"> muss das Konfigurationsportal via Webbrows</w:t>
+      </w:r>
+      <w:r>
+        <w:t>er aufgerufen werden. Als E</w:t>
+      </w:r>
+      <w:r>
+        <w:t>rstes mu</w:t>
       </w:r>
       <w:r>
         <w:t>ss man sich also in dem Access P</w:t>
@@ -6417,19 +7197,58 @@
         <w:t>oints, standard</w:t>
       </w:r>
       <w:r>
-        <w:t xml:space="preserve">mäßig also NodeMCUI 1.0. </w:t>
+        <w:t>mäßig also NodeMCU</w:t>
+      </w:r>
+      <w:r>
+        <w:t xml:space="preserve"> 1.0. </w:t>
       </w:r>
       <w:r>
         <w:t xml:space="preserve">Nachdem kann man auf dem </w:t>
       </w:r>
       <w:r>
-        <w:t>Display unter dem Namen eine IP sehen, diese wird dann im Webbrowser eingegeben um das Konfigurationsportal zu öffnen.</w:t>
-      </w:r>
-      <w:r>
-        <w:t xml:space="preserve"> Nachdem die Werte in die Felder der Konfigurationsportals geschrieben wurden, befindet sich ganz unten ein Speicherknopf. Werte in deren zugewiesenem Feld kein neuer Wert steht, werden nicht geändert. Wenn der Speicherknopf gedrückt wurde startet sich das Gerät neu. </w:t>
-      </w:r>
-      <w:r>
-        <w:t>Zur Kontrolle der Werte über Wlan wird ein MQTT Broker verwendet, dieser muss extern auf einem Computer aufgesetzt werden. Zudem i</w:t>
+        <w:t xml:space="preserve">Display </w:t>
+      </w:r>
+      <w:r>
+        <w:t>über</w:t>
+      </w:r>
+      <w:r>
+        <w:t xml:space="preserve"> dem Namen eine IP sehen, diese wird dann im Webbrowser eingegeben</w:t>
+      </w:r>
+      <w:r>
+        <w:t>,</w:t>
+      </w:r>
+      <w:r>
+        <w:t xml:space="preserve"> um das Konfigurationsportal zu öffnen.</w:t>
+      </w:r>
+      <w:r>
+        <w:t xml:space="preserve"> Nac</w:t>
+      </w:r>
+      <w:r>
+        <w:t>hdem die Werte in die Felder des</w:t>
+      </w:r>
+      <w:r>
+        <w:t xml:space="preserve"> Konfigurationsportals geschrieben wurden, befindet sich ganz unten ein Speicherknopf. Werte</w:t>
+      </w:r>
+      <w:r>
+        <w:t>,</w:t>
+      </w:r>
+      <w:r>
+        <w:t xml:space="preserve"> in deren zugewiesenem Feld kein neuer Wert steht, werden nicht geändert. Wenn der Speicherknopf gedrückt wurde</w:t>
+      </w:r>
+      <w:r>
+        <w:t>,</w:t>
+      </w:r>
+      <w:r>
+        <w:t xml:space="preserve"> startet sich das Gerät neu. </w:t>
+      </w:r>
+      <w:r>
+        <w:t>Zur Kontrolle der Werte über Wlan</w:t>
+      </w:r>
+      <w:r>
+        <w:t>,</w:t>
+      </w:r>
+      <w:r>
+        <w:t xml:space="preserve"> wird ein MQTT Broker verwendet, dieser muss extern auf einem Computer aufgesetzt werden. Zudem i</w:t>
       </w:r>
       <w:r>
         <w:t>st auch OTA, also Over the Air U</w:t>
@@ -6482,13 +7301,13 @@
       </w:r>
       <w:r>
         <w:br/>
+      </w:r>
+      <w:r>
+        <w:lastRenderedPageBreak/>
         <w:t>„InHumidity“ = relative Luftfeuchte Innen (in %)</w:t>
       </w:r>
       <w:r>
         <w:br/>
-      </w:r>
-      <w:r>
-        <w:lastRenderedPageBreak/>
         <w:t>„OutTemp“ = Temperatur Außen (in °C)</w:t>
       </w:r>
       <w:r>
@@ -6502,7 +7321,16 @@
         <w:jc w:val="left"/>
       </w:pPr>
       <w:r>
-        <w:t>Zusätzlich ist ein Topleveltopic erforderlich, der Name dieses Topleveltopics ist standartmäßig „Home“, kann aber über das Konfigurationsportal jederzeit geändert werden.</w:t>
+        <w:t>Zusätzlich</w:t>
+      </w:r>
+      <w:r>
+        <w:t xml:space="preserve"> ist ein Topleveltopic erforderlich, der Name dieses Top</w:t>
+      </w:r>
+      <w:r>
+        <w:t>leveltopics ist standartmäßig „h</w:t>
+      </w:r>
+      <w:r>
+        <w:t>ome“, kann aber über das Konfigurationsportal jederzeit geändert werden.</w:t>
       </w:r>
     </w:p>
     <w:p>
@@ -6514,13 +7342,15 @@
         </w:numPr>
         <w:ind w:left="357" w:hanging="357"/>
       </w:pPr>
-      <w:bookmarkStart w:id="18" w:name="_Toc92980276"/>
-      <w:bookmarkStart w:id="19" w:name="_Toc93416805"/>
+      <w:bookmarkStart w:id="28" w:name="_Toc92980276"/>
+      <w:bookmarkStart w:id="29" w:name="_Toc93416805"/>
+      <w:bookmarkStart w:id="30" w:name="_Toc95049496"/>
       <w:r>
         <w:t>Gehäuse</w:t>
       </w:r>
-      <w:bookmarkEnd w:id="18"/>
-      <w:bookmarkEnd w:id="19"/>
+      <w:bookmarkEnd w:id="28"/>
+      <w:bookmarkEnd w:id="29"/>
+      <w:bookmarkEnd w:id="30"/>
     </w:p>
     <w:p>
       <w:pPr>
@@ -6528,75 +7358,30 @@
         <w:jc w:val="left"/>
       </w:pPr>
       <w:r>
-        <w:t xml:space="preserve">Das Gehäuse wurde </w:t>
-      </w:r>
-      <w:r>
-        <w:t xml:space="preserve">mit „Fusion 360“ der Firma Autodesk konstruiert </w:t>
-      </w:r>
-      <w:r>
-        <w:t>und ist zum 3D drucken gedacht. Zu drucken ist:</w:t>
-      </w:r>
-      <w:r>
-        <w:br/>
-      </w:r>
-      <w:r>
-        <w:t>1 mal „Oberes Gehäuse“</w:t>
-      </w:r>
-      <w:r>
-        <w:br/>
-        <w:t>2 mal „Oberes Gehäuse Griff“</w:t>
-      </w:r>
-      <w:r>
-        <w:br/>
-        <w:t>1 mal „Unteres Gehäuse“</w:t>
-      </w:r>
-      <w:r>
-        <w:br/>
-      </w:r>
-      <w:r>
-        <w:t>2 mal „</w:t>
-      </w:r>
-      <w:r>
-        <w:t>Kabelklemme für 2 Pin Klemme</w:t>
-      </w:r>
-      <w:r>
-        <w:t>“ und 1 mal „Kabelklemme für 4</w:t>
-      </w:r>
-      <w:r>
-        <w:t xml:space="preserve"> Pin Klemme</w:t>
-      </w:r>
-      <w:r>
-        <w:t>“</w:t>
-      </w:r>
-    </w:p>
-    <w:p>
-      <w:pPr>
-        <w:pStyle w:val="berschriftKL"/>
-        <w:numPr>
-          <w:ilvl w:val="1"/>
-          <w:numId w:val="2"/>
-        </w:numPr>
-        <w:ind w:left="357" w:hanging="357"/>
-      </w:pPr>
-      <w:bookmarkStart w:id="20" w:name="_Toc92980277"/>
-      <w:bookmarkStart w:id="21" w:name="_Toc93416806"/>
-      <w:r>
         <w:rPr>
           <w:noProof/>
           <w:lang w:eastAsia="de-DE"/>
         </w:rPr>
         <w:drawing>
-          <wp:anchor distT="0" distB="0" distL="114300" distR="114300" simplePos="0" relativeHeight="251664384" behindDoc="0" locked="0" layoutInCell="1" allowOverlap="1" wp14:anchorId="3E9706CC" wp14:editId="42ECA783">
+          <wp:anchor distT="0" distB="0" distL="114300" distR="114300" simplePos="0" relativeHeight="251664384" behindDoc="1" locked="0" layoutInCell="1" allowOverlap="1" wp14:anchorId="1D40EAA9" wp14:editId="5E771408">
             <wp:simplePos x="0" y="0"/>
             <wp:positionH relativeFrom="margin">
-              <wp:align>right</wp:align>
+              <wp:align>center</wp:align>
             </wp:positionH>
             <wp:positionV relativeFrom="paragraph">
-              <wp:posOffset>358775</wp:posOffset>
+              <wp:posOffset>2129790</wp:posOffset>
             </wp:positionV>
-            <wp:extent cx="5734050" cy="4336415"/>
-            <wp:effectExtent l="0" t="0" r="0" b="6985"/>
-            <wp:wrapSquare wrapText="bothSides"/>
+            <wp:extent cx="5094273" cy="3852000"/>
+            <wp:effectExtent l="0" t="0" r="0" b="0"/>
+            <wp:wrapTight wrapText="bothSides">
+              <wp:wrapPolygon edited="0">
+                <wp:start x="0" y="0"/>
+                <wp:lineTo x="0" y="21472"/>
+                <wp:lineTo x="21487" y="21472"/>
+                <wp:lineTo x="21487" y="0"/>
+                <wp:lineTo x="0" y="0"/>
+              </wp:wrapPolygon>
+            </wp:wrapTight>
             <wp:docPr id="6" name="Picture 6"/>
             <wp:cNvGraphicFramePr>
               <a:graphicFrameLocks xmlns:a="http://schemas.openxmlformats.org/drawingml/2006/main" noChangeAspect="1"/>
@@ -6623,7 +7408,7 @@
                   <pic:spPr>
                     <a:xfrm>
                       <a:off x="0" y="0"/>
-                      <a:ext cx="5734050" cy="4336415"/>
+                      <a:ext cx="5094273" cy="3852000"/>
                     </a:xfrm>
                     <a:prstGeom prst="rect">
                       <a:avLst/>
@@ -6642,44 +7427,39 @@
         </w:drawing>
       </w:r>
       <w:r>
-        <w:t>Unteres Gehäuse</w:t>
-      </w:r>
-      <w:bookmarkEnd w:id="20"/>
-      <w:bookmarkEnd w:id="21"/>
-    </w:p>
-    <w:p>
-      <w:pPr>
-        <w:pStyle w:val="TextKL"/>
-      </w:pPr>
-    </w:p>
-    <w:p>
-      <w:pPr>
-        <w:pStyle w:val="TextKL"/>
-      </w:pPr>
-      <w:r>
-        <w:lastRenderedPageBreak/>
-        <w:t>Das Untere Gehäuse enthält einen Halter für den Resetknopf oben links, 6 K</w:t>
-      </w:r>
-      <w:r>
-        <w:t>abeldurchlässe mit Kabelbinder Z</w:t>
-      </w:r>
-      <w:r>
-        <w:t xml:space="preserve">ugentlastung an der linken Seite, 4 Löcher zum anschrauben der Leiterplatte und zur Befestigung des Gehäuses in allen Ecken, 2 9mm Durchmesser Öffnungen und eine 5mm Durchmesser Öffnung an der rechten Seite </w:t>
-      </w:r>
-      <w:r>
-        <w:t xml:space="preserve">sowie </w:t>
-      </w:r>
-      <w:r>
-        <w:t xml:space="preserve">Zugentlastungen </w:t>
-      </w:r>
-      <w:r>
-        <w:t xml:space="preserve">für </w:t>
-      </w:r>
-      <w:r>
-        <w:t>Kabel</w:t>
-      </w:r>
-      <w:r>
-        <w:t>. Dazu werden die Teile „</w:t>
+        <w:t xml:space="preserve">Das Gehäuse wurde </w:t>
+      </w:r>
+      <w:r>
+        <w:t xml:space="preserve">mit „Fusion 360“ der Firma Autodesk konstruiert </w:t>
+      </w:r>
+      <w:r>
+        <w:t>und ist zum 3D drucken gedacht. Zu drucken ist:</w:t>
+      </w:r>
+      <w:r>
+        <w:br/>
+      </w:r>
+      <w:r>
+        <w:t>1 mal „Oberes Gehäuse“</w:t>
+      </w:r>
+      <w:r>
+        <w:br/>
+        <w:t>2 mal „Oberes Gehäuse Griff“</w:t>
+      </w:r>
+      <w:r>
+        <w:br/>
+        <w:t>1 mal „</w:t>
+      </w:r>
+      <w:r>
+        <w:t>Untere</w:t>
+      </w:r>
+      <w:r>
+        <w:t>s Gehäuse“</w:t>
+      </w:r>
+      <w:r>
+        <w:br/>
+      </w:r>
+      <w:r>
+        <w:t>2 mal „</w:t>
       </w:r>
       <w:r>
         <w:t>Kabelklemme für 2 Pin Klemme</w:t>
@@ -6691,13 +7471,7 @@
         <w:t xml:space="preserve"> Pin Klemme</w:t>
       </w:r>
       <w:r>
-        <w:t xml:space="preserve">“ </w:t>
-      </w:r>
-      <w:r>
-        <w:t>benötigt</w:t>
-      </w:r>
-      <w:r>
-        <w:t>.</w:t>
+        <w:t>“</w:t>
       </w:r>
     </w:p>
     <w:p>
@@ -6709,13 +7483,145 @@
         </w:numPr>
         <w:ind w:left="357" w:hanging="357"/>
       </w:pPr>
-      <w:bookmarkStart w:id="22" w:name="_Toc92980278"/>
-      <w:bookmarkStart w:id="23" w:name="_Toc93416807"/>
+      <w:bookmarkStart w:id="31" w:name="_Toc92980277"/>
+      <w:bookmarkStart w:id="32" w:name="_Toc93416806"/>
+      <w:bookmarkStart w:id="33" w:name="_Toc95049497"/>
+      <w:r>
+        <w:t>Untere</w:t>
+      </w:r>
+      <w:r>
+        <w:t>s Gehäuse</w:t>
+      </w:r>
+      <w:bookmarkEnd w:id="31"/>
+      <w:bookmarkEnd w:id="32"/>
+      <w:bookmarkEnd w:id="33"/>
+    </w:p>
+    <w:p>
+      <w:pPr>
+        <w:pStyle w:val="TextKL"/>
+      </w:pPr>
+    </w:p>
+    <w:p>
+      <w:pPr>
+        <w:pStyle w:val="TextKL"/>
+      </w:pPr>
+    </w:p>
+    <w:p>
+      <w:pPr>
+        <w:pStyle w:val="TextKL"/>
+      </w:pPr>
+    </w:p>
+    <w:p>
+      <w:pPr>
+        <w:pStyle w:val="TextKL"/>
+      </w:pPr>
+    </w:p>
+    <w:p>
+      <w:pPr>
+        <w:pStyle w:val="TextKL"/>
+      </w:pPr>
+    </w:p>
+    <w:p>
+      <w:pPr>
+        <w:pStyle w:val="TextKL"/>
+      </w:pPr>
+    </w:p>
+    <w:p>
+      <w:pPr>
+        <w:pStyle w:val="TextKL"/>
+      </w:pPr>
+    </w:p>
+    <w:p>
+      <w:pPr>
+        <w:pStyle w:val="TextKL"/>
+      </w:pPr>
+    </w:p>
+    <w:p>
+      <w:pPr>
+        <w:pStyle w:val="TextKL"/>
+      </w:pPr>
+    </w:p>
+    <w:p>
+      <w:pPr>
+        <w:pStyle w:val="TextKL"/>
+      </w:pPr>
+      <w:r>
+        <w:lastRenderedPageBreak/>
+        <w:t xml:space="preserve">Das </w:t>
+      </w:r>
+      <w:r>
+        <w:t>untere</w:t>
+      </w:r>
+      <w:r>
+        <w:t xml:space="preserve"> Gehäuse enthält einen Halter für den Resetknopf oben links, 6 K</w:t>
+      </w:r>
+      <w:r>
+        <w:t>abeldurchlässe mit Kabelbinder Z</w:t>
+      </w:r>
+      <w:r>
+        <w:t xml:space="preserve">ugentlastung an </w:t>
+      </w:r>
+      <w:r>
+        <w:t>der linken Seite, 4 Löcher zum A</w:t>
+      </w:r>
+      <w:r>
+        <w:t xml:space="preserve">nschrauben der Leiterplatte und zur Befestigung des Gehäuses in allen Ecken, 2 9mm Durchmesser Öffnungen und eine 5mm Durchmesser Öffnung an der rechten Seite </w:t>
+      </w:r>
+      <w:r>
+        <w:t xml:space="preserve">sowie </w:t>
+      </w:r>
+      <w:r>
+        <w:t xml:space="preserve">Zugentlastungen </w:t>
+      </w:r>
+      <w:r>
+        <w:t xml:space="preserve">für </w:t>
+      </w:r>
+      <w:r>
+        <w:t>Kabel</w:t>
+      </w:r>
+      <w:r>
+        <w:t>. Dazu werden die Teile „</w:t>
+      </w:r>
+      <w:r>
+        <w:t>Kabelklemme für 2 Pin Klemme</w:t>
+      </w:r>
+      <w:r>
+        <w:t>“ und 1-</w:t>
+      </w:r>
+      <w:r>
+        <w:t>mal „Kabelklemme für 4</w:t>
+      </w:r>
+      <w:r>
+        <w:t xml:space="preserve"> Pin Klemme</w:t>
+      </w:r>
+      <w:r>
+        <w:t xml:space="preserve">“ </w:t>
+      </w:r>
+      <w:r>
+        <w:t>benötigt</w:t>
+      </w:r>
+      <w:r>
+        <w:t>.</w:t>
+      </w:r>
+    </w:p>
+    <w:p>
+      <w:pPr>
+        <w:pStyle w:val="berschriftKL"/>
+        <w:numPr>
+          <w:ilvl w:val="1"/>
+          <w:numId w:val="2"/>
+        </w:numPr>
+        <w:ind w:left="357" w:hanging="357"/>
+      </w:pPr>
+      <w:bookmarkStart w:id="34" w:name="_Toc92980278"/>
+      <w:bookmarkStart w:id="35" w:name="_Toc93416807"/>
+      <w:bookmarkStart w:id="36" w:name="_Toc95049498"/>
       <w:r>
         <w:t>Oberes Gehäuse</w:t>
       </w:r>
-      <w:bookmarkEnd w:id="22"/>
-      <w:bookmarkEnd w:id="23"/>
+      <w:bookmarkEnd w:id="34"/>
+      <w:bookmarkEnd w:id="35"/>
+      <w:bookmarkEnd w:id="36"/>
     </w:p>
     <w:p>
       <w:pPr>
@@ -6727,7 +7633,7 @@
           <w:lang w:eastAsia="de-DE"/>
         </w:rPr>
         <w:drawing>
-          <wp:anchor distT="0" distB="0" distL="114300" distR="114300" simplePos="0" relativeHeight="251665408" behindDoc="0" locked="0" layoutInCell="1" allowOverlap="1" wp14:anchorId="3CD3D94D" wp14:editId="26442508">
+          <wp:anchor distT="0" distB="0" distL="114300" distR="114300" simplePos="0" relativeHeight="251665408" behindDoc="0" locked="0" layoutInCell="1" allowOverlap="1" wp14:anchorId="2F129DB4" wp14:editId="7838D269">
             <wp:simplePos x="0" y="0"/>
             <wp:positionH relativeFrom="column">
               <wp:posOffset>-4445</wp:posOffset>
@@ -6789,7 +7695,7 @@
           <w:lang w:eastAsia="de-DE"/>
         </w:rPr>
         <w:drawing>
-          <wp:inline distT="0" distB="0" distL="0" distR="0" wp14:anchorId="1F4D7761" wp14:editId="79E9850C">
+          <wp:inline distT="0" distB="0" distL="0" distR="0" wp14:anchorId="36ED060C" wp14:editId="3E0DD699">
             <wp:extent cx="2781300" cy="1352550"/>
             <wp:effectExtent l="0" t="0" r="0" b="0"/>
             <wp:docPr id="11" name="Picture 11" descr="C:\Users\Alexander\Videos\Radeon ReLive\Autodesk Fusion 360\Autodesk Fusion 360_2022.01.08-17.47_1 (2).png"/>
@@ -6848,7 +7754,7 @@
           <w:lang w:eastAsia="de-DE"/>
         </w:rPr>
         <w:drawing>
-          <wp:inline distT="0" distB="0" distL="0" distR="0" wp14:anchorId="0EA22223" wp14:editId="7D044718">
+          <wp:inline distT="0" distB="0" distL="0" distR="0" wp14:anchorId="33EE7610" wp14:editId="5E340C6B">
             <wp:extent cx="5760720" cy="3899998"/>
             <wp:effectExtent l="0" t="0" r="0" b="5715"/>
             <wp:docPr id="12" name="Picture 12" descr="C:\Users\Alexander\Videos\Radeon ReLive\Autodesk Fusion 360\Autodesk Fusion 360_2022.01.08-17.39 (2).png"/>
@@ -6902,6 +7808,11 @@
     </w:p>
     <w:p>
       <w:pPr>
+        <w:pStyle w:val="TextKL"/>
+      </w:pPr>
+    </w:p>
+    <w:p>
+      <w:pPr>
         <w:pStyle w:val="berschriftKL"/>
         <w:numPr>
           <w:ilvl w:val="1"/>
@@ -6909,14 +7820,16 @@
         </w:numPr>
         <w:ind w:left="357" w:hanging="357"/>
       </w:pPr>
-      <w:bookmarkStart w:id="24" w:name="_Toc92980279"/>
-      <w:bookmarkStart w:id="25" w:name="_Toc93416808"/>
+      <w:bookmarkStart w:id="37" w:name="_Toc92980279"/>
+      <w:bookmarkStart w:id="38" w:name="_Toc93416808"/>
+      <w:bookmarkStart w:id="39" w:name="_Toc95049499"/>
       <w:r>
         <w:lastRenderedPageBreak/>
         <w:t>Optional</w:t>
       </w:r>
-      <w:bookmarkEnd w:id="24"/>
-      <w:bookmarkEnd w:id="25"/>
+      <w:bookmarkEnd w:id="37"/>
+      <w:bookmarkEnd w:id="38"/>
+      <w:bookmarkEnd w:id="39"/>
     </w:p>
     <w:p>
       <w:pPr>
@@ -6957,7 +7870,7 @@
           <w:lang w:eastAsia="de-DE"/>
         </w:rPr>
         <w:drawing>
-          <wp:anchor distT="0" distB="0" distL="114300" distR="114300" simplePos="0" relativeHeight="251666432" behindDoc="0" locked="0" layoutInCell="1" allowOverlap="1" wp14:anchorId="28284E45" wp14:editId="2D4F6BEF">
+          <wp:anchor distT="0" distB="0" distL="114300" distR="114300" simplePos="0" relativeHeight="251666432" behindDoc="0" locked="0" layoutInCell="1" allowOverlap="1" wp14:anchorId="0DCD3F17" wp14:editId="15F9FD25">
             <wp:simplePos x="0" y="0"/>
             <wp:positionH relativeFrom="column">
               <wp:posOffset>4015105</wp:posOffset>
@@ -7019,7 +7932,7 @@
           <w:lang w:eastAsia="de-DE"/>
         </w:rPr>
         <w:drawing>
-          <wp:inline distT="0" distB="0" distL="0" distR="0" wp14:anchorId="5AEC7282" wp14:editId="3BF1D864">
+          <wp:inline distT="0" distB="0" distL="0" distR="0" wp14:anchorId="3271393A" wp14:editId="3CAD362B">
             <wp:extent cx="3857625" cy="2800350"/>
             <wp:effectExtent l="0" t="0" r="9525" b="0"/>
             <wp:docPr id="13" name="Picture 13" descr="C:\Users\Alexander\Videos\Radeon ReLive\Autodesk Fusion 360\Autodesk Fusion 360_2022.01.08-18.42 (2).png"/>
@@ -7073,13 +7986,31 @@
         <w:pStyle w:val="TextKL"/>
       </w:pPr>
       <w:r>
-        <w:t>Der LM75 Temperatursensor wird auf eine ungefähr 3mm dicke Aluminiumplatte, 55mm breit und 40mm Lang, aufgeschraubt. Alumin</w:t>
+        <w:t>Der LM75 Temperatursensor wird auf eine ungefähr 3mm dicke Alumin</w:t>
+      </w:r>
+      <w:r>
+        <w:t>iumplatte, 55mm breit und 40mm l</w:t>
+      </w:r>
+      <w:r>
+        <w:t>ang, aufgeschraubt. Alumin</w:t>
       </w:r>
       <w:r>
         <w:t>i</w:t>
       </w:r>
       <w:r>
-        <w:t>um hat eine gute Wärmeleitfähigkeit weshalb eine relativ geringe Differenz zwischen gemessener und tatsächlicher Temperatur der Wand gewähleis</w:t>
+        <w:t>um hat eine gute Wärmeleitfähigkeit</w:t>
+      </w:r>
+      <w:r>
+        <w:t>,</w:t>
+      </w:r>
+      <w:r>
+        <w:t xml:space="preserve"> weshalb eine relativ geringe Differenz zwischen gemessener und tatsächlicher Temperatur der Wand gewäh</w:t>
+      </w:r>
+      <w:r>
+        <w:t>r</w:t>
+      </w:r>
+      <w:r>
+        <w:t>leis</w:t>
       </w:r>
       <w:r>
         <w:t>tet ist. Der Temperatursensor wird</w:t>
@@ -7094,7 +8025,13 @@
         <w:t>um</w:t>
       </w:r>
       <w:r>
-        <w:t>platte angebunden. Zusätzlich wird</w:t>
+        <w:t xml:space="preserve">platte angebunden. </w:t>
+      </w:r>
+      <w:r>
+        <w:t>Zusätzlich</w:t>
+      </w:r>
+      <w:r>
+        <w:t xml:space="preserve"> wird</w:t>
       </w:r>
       <w:r>
         <w:t xml:space="preserve"> an der Kontak</w:t>
@@ -7146,9 +8083,6 @@
       </w:r>
       <w:hyperlink r:id="rId17" w:history="1">
         <w:r>
-          <w:rPr>
-            <w:rStyle w:val="Hyperlink"/>
-          </w:rPr>
           <w:t>https://www.thingiverse.com/thing:3340471</w:t>
         </w:r>
       </w:hyperlink>
@@ -7157,13 +8091,15 @@
       <w:pPr>
         <w:pStyle w:val="berschriftKL"/>
       </w:pPr>
-      <w:bookmarkStart w:id="26" w:name="_Toc92980280"/>
-      <w:bookmarkStart w:id="27" w:name="_Toc93416809"/>
+      <w:bookmarkStart w:id="40" w:name="_Toc92980280"/>
+      <w:bookmarkStart w:id="41" w:name="_Toc93416809"/>
+      <w:bookmarkStart w:id="42" w:name="_Toc95049500"/>
       <w:r>
         <w:t>Github</w:t>
       </w:r>
-      <w:bookmarkEnd w:id="26"/>
-      <w:bookmarkEnd w:id="27"/>
+      <w:bookmarkEnd w:id="40"/>
+      <w:bookmarkEnd w:id="41"/>
+      <w:bookmarkEnd w:id="42"/>
     </w:p>
     <w:p>
       <w:pPr>
@@ -7207,57 +8143,50 @@
       </w:r>
       <w:hyperlink r:id="rId18" w:history="1">
         <w:r>
-          <w:rPr>
-            <w:rStyle w:val="Hyperlink"/>
-          </w:rPr>
           <w:t>https://github.com/AlexanderKoenig15/Komplexe-Leistung</w:t>
         </w:r>
       </w:hyperlink>
+      <w:bookmarkStart w:id="43" w:name="_GoBack"/>
+      <w:bookmarkEnd w:id="43"/>
     </w:p>
     <w:p>
       <w:pPr>
         <w:pStyle w:val="berschriftKL"/>
       </w:pPr>
-      <w:bookmarkStart w:id="28" w:name="_Toc93416810"/>
+      <w:bookmarkStart w:id="44" w:name="_Toc93416810"/>
+      <w:bookmarkStart w:id="45" w:name="_Toc95049501"/>
       <w:r>
         <w:lastRenderedPageBreak/>
         <w:t>Fazit</w:t>
       </w:r>
-      <w:bookmarkEnd w:id="28"/>
+      <w:bookmarkEnd w:id="44"/>
+      <w:bookmarkEnd w:id="45"/>
     </w:p>
     <w:p>
       <w:pPr>
         <w:pStyle w:val="TextKL"/>
-        <w:tabs>
-          <w:tab w:val="left" w:pos="5115"/>
-        </w:tabs>
-      </w:pPr>
+      </w:pPr>
+      <w:r>
+        <w:t>In dieser Komplexen Leistung wurde die Physik d</w:t>
+      </w:r>
+      <w:r>
+        <w:t>es Taupunkts im speziellen Fall der Kellerumgebung</w:t>
+      </w:r>
+      <w:r>
+        <w:t xml:space="preserve"> untersucht. Zu diesem Zwecke wurde ein Belüftungsgerät für den Keller erdach</w:t>
+      </w:r>
+      <w:r>
+        <w:t>t, konstruiert und gebaut. Die z</w:t>
+      </w:r>
+      <w:r>
+        <w:t>entrale Fragestellung war: Wie verhält sich der Taupunkt in einem Keller und wie kann man diesen effektiv unterdrücken. Dazu wurde ein Konzept erdacht nach dem einfachen Prinzip des Lüftens und bei Bedarf auch Entfeuchtens. Zur Umsetzung wurde ein Schaltplan erstellt, ein 3D-gedrucktes Gehäuse konstruiert und Software geschrieben.</w:t>
+      </w:r>
     </w:p>
     <w:p>
       <w:pPr>
         <w:pStyle w:val="TextKL"/>
       </w:pPr>
       <w:r>
-        <w:t>In dieser Komplexen Leistung wurde die Physik d</w:t>
-      </w:r>
-      <w:r>
-        <w:t>es Taupunkts im speziellen Fall der Kellerumgebung</w:t>
-      </w:r>
-      <w:r>
-        <w:t xml:space="preserve"> untersucht. Zu diesem Zwecke wurde ein Belüftungsgerät für den Keller erdach</w:t>
-      </w:r>
-      <w:r>
-        <w:t>t, konstruiert und gebaut. Die z</w:t>
-      </w:r>
-      <w:r>
-        <w:t>entrale Fragestellung war: Wie verhält sich der Taupunkt in einem Keller und wie kann man diesen effektiv unterdrücken. Dazu wurde ein Konzept erdacht nach dem einfachen Prinzip des Lüftens und bei Bedarf auch Entfeuchtens. Zur Umsetzung wurde ein Schaltplan erstellt, ein 3D-gedrucktes Gehäuse konstruiert und Software geschrieben.</w:t>
-      </w:r>
-    </w:p>
-    <w:p>
-      <w:pPr>
-        <w:pStyle w:val="TextKL"/>
-      </w:pPr>
-      <w:r>
         <w:t>Der Taupunkt ist eine wissenschaftliche Bezeichnung für den Fall, dass die relative Luftfeuchte 100% erreicht. Um dies zu verhindern</w:t>
       </w:r>
       <w:r>
@@ -7269,10 +8198,14 @@
       <w:r>
         <w:t>,</w:t>
       </w:r>
-      <w:bookmarkStart w:id="29" w:name="_GoBack"/>
-      <w:bookmarkEnd w:id="29"/>
-      <w:r>
-        <w:t xml:space="preserve"> was das Ziel der Komplexen Leistung war. Das Ziel eine Lösung für das Vorkommen des Taupunkts zu finden, wurde somit erreicht.</w:t>
+      <w:r>
+        <w:t xml:space="preserve"> was das Ziel der Komplexen Leistung war. Das Ziel</w:t>
+      </w:r>
+      <w:r>
+        <w:t>,</w:t>
+      </w:r>
+      <w:r>
+        <w:t xml:space="preserve"> eine Lösung für das Vorkommen des Taupunkts zu finden, wurde somit erreicht.</w:t>
       </w:r>
     </w:p>
     <w:p>
@@ -7288,7 +8221,13 @@
         </w:sectPr>
       </w:pPr>
       <w:r>
-        <w:t xml:space="preserve">Leider musste die Komplexe Leistung auf die theoretische Funktion des Geräts beschränken, da die ausführliche Analyse der Effektivität durch Diagramme nichtmehr in den Umfang der Komplexen Leistung gepasst hat.  </w:t>
+        <w:t>Leider musste die Komplexe Leistung auf die theoretische Funktion des Geräts beschränken, da die ausführliche Analyse der Effektivität durch Diagramme nicht</w:t>
+      </w:r>
+      <w:r>
+        <w:t xml:space="preserve"> </w:t>
+      </w:r>
+      <w:r>
+        <w:t xml:space="preserve">mehr in den Umfang der Komplexen Leistung gepasst hat.  </w:t>
       </w:r>
     </w:p>
     <w:p>
@@ -7296,8 +8235,9 @@
         <w:pStyle w:val="TextKL"/>
       </w:pPr>
     </w:p>
-    <w:bookmarkStart w:id="30" w:name="_Toc93416811" w:displacedByCustomXml="next"/>
-    <w:bookmarkStart w:id="31" w:name="_Toc92980281" w:displacedByCustomXml="next"/>
+    <w:bookmarkStart w:id="46" w:name="_Toc93416811" w:displacedByCustomXml="next"/>
+    <w:bookmarkStart w:id="47" w:name="_Toc92980281" w:displacedByCustomXml="next"/>
+    <w:bookmarkStart w:id="48" w:name="_Toc95049502" w:displacedByCustomXml="next"/>
     <w:sdt>
       <w:sdtPr>
         <w:rPr>
@@ -7321,8 +8261,9 @@
           <w:r>
             <w:t>Quellenverzeichnis</w:t>
           </w:r>
-          <w:bookmarkEnd w:id="31"/>
-          <w:bookmarkEnd w:id="30"/>
+          <w:bookmarkEnd w:id="48"/>
+          <w:bookmarkEnd w:id="47"/>
+          <w:bookmarkEnd w:id="46"/>
         </w:p>
         <w:sdt>
           <w:sdtPr>
@@ -7560,6 +8501,57 @@
         <w:jc w:val="center"/>
       </w:pPr>
     </w:p>
+    <w:p>
+      <w:pPr>
+        <w:jc w:val="center"/>
+      </w:pPr>
+    </w:p>
+    <w:p>
+      <w:pPr>
+        <w:jc w:val="center"/>
+      </w:pPr>
+    </w:p>
+    <w:p>
+      <w:pPr>
+        <w:pStyle w:val="berschriftKL"/>
+        <w:numPr>
+          <w:ilvl w:val="0"/>
+          <w:numId w:val="0"/>
+        </w:numPr>
+      </w:pPr>
+      <w:bookmarkStart w:id="49" w:name="_Toc95049503"/>
+      <w:r>
+        <w:lastRenderedPageBreak/>
+        <w:t>Selbständigkeitserklärung</w:t>
+      </w:r>
+      <w:bookmarkEnd w:id="49"/>
+    </w:p>
+    <w:p>
+      <w:pPr>
+        <w:pStyle w:val="TextKL"/>
+      </w:pPr>
+      <w:r>
+        <w:t>Hiermit erkläre ich, dass ich die vorliegende Arbeit selbstständig und ohne fremde Hilfe verfasst und keine anderen als die angegebenen Hilfsmittel verwendet habe. Insbesondere versichere ich, dass ich alle wörtlichen und sinngemäßen Übernahmen aus anderen Werken als solche kentlich gemacht habe.</w:t>
+      </w:r>
+    </w:p>
+    <w:p>
+      <w:pPr>
+        <w:pStyle w:val="TextKL"/>
+      </w:pPr>
+      <w:r>
+        <w:t>Lichtenau, den 09.02.2022                                                    Unterschrift:____________</w:t>
+      </w:r>
+    </w:p>
+    <w:p>
+      <w:pPr>
+        <w:pStyle w:val="TextKL"/>
+      </w:pPr>
+    </w:p>
+    <w:p>
+      <w:pPr>
+        <w:pStyle w:val="TextKL"/>
+      </w:pPr>
+    </w:p>
     <w:sectPr>
       <w:headerReference w:type="default" r:id="rId20"/>
       <w:footerReference w:type="default" r:id="rId21"/>
@@ -7632,7 +8624,7 @@
           <w:rPr>
             <w:noProof/>
           </w:rPr>
-          <w:t>16</w:t>
+          <w:t>15</w:t>
         </w:r>
         <w:r>
           <w:rPr>
@@ -8128,6 +9120,119 @@
     </w:lvl>
   </w:abstractNum>
   <w:abstractNum w:abstractNumId="4" w15:restartNumberingAfterBreak="0">
+    <w:nsid w:val="560D7B30"/>
+    <w:multiLevelType w:val="hybridMultilevel"/>
+    <w:tmpl w:val="7A72F5AC"/>
+    <w:lvl w:ilvl="0" w:tplc="04070001">
+      <w:start w:val="1"/>
+      <w:numFmt w:val="bullet"/>
+      <w:lvlText w:val=""/>
+      <w:lvlJc w:val="left"/>
+      <w:pPr>
+        <w:ind w:left="720" w:hanging="360"/>
+      </w:pPr>
+      <w:rPr>
+        <w:rFonts w:ascii="Symbol" w:hAnsi="Symbol" w:hint="default"/>
+      </w:rPr>
+    </w:lvl>
+    <w:lvl w:ilvl="1" w:tplc="04070003" w:tentative="1">
+      <w:start w:val="1"/>
+      <w:numFmt w:val="bullet"/>
+      <w:lvlText w:val="o"/>
+      <w:lvlJc w:val="left"/>
+      <w:pPr>
+        <w:ind w:left="1440" w:hanging="360"/>
+      </w:pPr>
+      <w:rPr>
+        <w:rFonts w:ascii="Courier New" w:hAnsi="Courier New" w:cs="Courier New" w:hint="default"/>
+      </w:rPr>
+    </w:lvl>
+    <w:lvl w:ilvl="2" w:tplc="04070005" w:tentative="1">
+      <w:start w:val="1"/>
+      <w:numFmt w:val="bullet"/>
+      <w:lvlText w:val=""/>
+      <w:lvlJc w:val="left"/>
+      <w:pPr>
+        <w:ind w:left="2160" w:hanging="360"/>
+      </w:pPr>
+      <w:rPr>
+        <w:rFonts w:ascii="Wingdings" w:hAnsi="Wingdings" w:hint="default"/>
+      </w:rPr>
+    </w:lvl>
+    <w:lvl w:ilvl="3" w:tplc="04070001" w:tentative="1">
+      <w:start w:val="1"/>
+      <w:numFmt w:val="bullet"/>
+      <w:lvlText w:val=""/>
+      <w:lvlJc w:val="left"/>
+      <w:pPr>
+        <w:ind w:left="2880" w:hanging="360"/>
+      </w:pPr>
+      <w:rPr>
+        <w:rFonts w:ascii="Symbol" w:hAnsi="Symbol" w:hint="default"/>
+      </w:rPr>
+    </w:lvl>
+    <w:lvl w:ilvl="4" w:tplc="04070003" w:tentative="1">
+      <w:start w:val="1"/>
+      <w:numFmt w:val="bullet"/>
+      <w:lvlText w:val="o"/>
+      <w:lvlJc w:val="left"/>
+      <w:pPr>
+        <w:ind w:left="3600" w:hanging="360"/>
+      </w:pPr>
+      <w:rPr>
+        <w:rFonts w:ascii="Courier New" w:hAnsi="Courier New" w:cs="Courier New" w:hint="default"/>
+      </w:rPr>
+    </w:lvl>
+    <w:lvl w:ilvl="5" w:tplc="04070005" w:tentative="1">
+      <w:start w:val="1"/>
+      <w:numFmt w:val="bullet"/>
+      <w:lvlText w:val=""/>
+      <w:lvlJc w:val="left"/>
+      <w:pPr>
+        <w:ind w:left="4320" w:hanging="360"/>
+      </w:pPr>
+      <w:rPr>
+        <w:rFonts w:ascii="Wingdings" w:hAnsi="Wingdings" w:hint="default"/>
+      </w:rPr>
+    </w:lvl>
+    <w:lvl w:ilvl="6" w:tplc="04070001" w:tentative="1">
+      <w:start w:val="1"/>
+      <w:numFmt w:val="bullet"/>
+      <w:lvlText w:val=""/>
+      <w:lvlJc w:val="left"/>
+      <w:pPr>
+        <w:ind w:left="5040" w:hanging="360"/>
+      </w:pPr>
+      <w:rPr>
+        <w:rFonts w:ascii="Symbol" w:hAnsi="Symbol" w:hint="default"/>
+      </w:rPr>
+    </w:lvl>
+    <w:lvl w:ilvl="7" w:tplc="04070003" w:tentative="1">
+      <w:start w:val="1"/>
+      <w:numFmt w:val="bullet"/>
+      <w:lvlText w:val="o"/>
+      <w:lvlJc w:val="left"/>
+      <w:pPr>
+        <w:ind w:left="5760" w:hanging="360"/>
+      </w:pPr>
+      <w:rPr>
+        <w:rFonts w:ascii="Courier New" w:hAnsi="Courier New" w:cs="Courier New" w:hint="default"/>
+      </w:rPr>
+    </w:lvl>
+    <w:lvl w:ilvl="8" w:tplc="04070005" w:tentative="1">
+      <w:start w:val="1"/>
+      <w:numFmt w:val="bullet"/>
+      <w:lvlText w:val=""/>
+      <w:lvlJc w:val="left"/>
+      <w:pPr>
+        <w:ind w:left="6480" w:hanging="360"/>
+      </w:pPr>
+      <w:rPr>
+        <w:rFonts w:ascii="Wingdings" w:hAnsi="Wingdings" w:hint="default"/>
+      </w:rPr>
+    </w:lvl>
+  </w:abstractNum>
+  <w:abstractNum w:abstractNumId="5" w15:restartNumberingAfterBreak="0">
     <w:nsid w:val="5F6322DC"/>
     <w:multiLevelType w:val="hybridMultilevel"/>
     <w:tmpl w:val="413E64D4"/>
@@ -8247,13 +9352,16 @@
     <w:abstractNumId w:val="0"/>
   </w:num>
   <w:num w:numId="3">
-    <w:abstractNumId w:val="4"/>
+    <w:abstractNumId w:val="5"/>
   </w:num>
   <w:num w:numId="4">
     <w:abstractNumId w:val="3"/>
   </w:num>
   <w:num w:numId="5">
     <w:abstractNumId w:val="1"/>
+  </w:num>
+  <w:num w:numId="6">
+    <w:abstractNumId w:val="4"/>
   </w:num>
 </w:numbering>
 </file>
@@ -8676,7 +9784,6 @@
   <w:style w:type="character" w:default="1" w:styleId="DefaultParagraphFont">
     <w:name w:val="Default Paragraph Font"/>
     <w:uiPriority w:val="1"/>
-    <w:semiHidden/>
     <w:unhideWhenUsed/>
   </w:style>
   <w:style w:type="table" w:default="1" w:styleId="TableNormal">
@@ -9390,7 +10497,7 @@
 </file>
 
 <file path=customXml/itemProps1.xml><?xml version="1.0" encoding="utf-8"?>
-<ds:datastoreItem xmlns:ds="http://schemas.openxmlformats.org/officeDocument/2006/customXml" ds:itemID="{29C057AD-FB48-4014-9B0E-448CB88169DC}">
+<ds:datastoreItem xmlns:ds="http://schemas.openxmlformats.org/officeDocument/2006/customXml" ds:itemID="{02D1EFB7-3765-46EC-9320-4CAEAF2DA1FC}">
   <ds:schemaRefs>
     <ds:schemaRef ds:uri="http://schemas.openxmlformats.org/officeDocument/2006/bibliography"/>
   </ds:schemaRefs>

</xml_diff>